<commit_message>
adding PDF to read from inside a room as "help" link
</commit_message>
<xml_diff>
--- a/inst.docx
+++ b/inst.docx
@@ -118,7 +118,7 @@
                                 <w:sdt>
                                   <w:sdtPr>
                                     <w:text/>
-                                    <w:id w:val="773012621"/>
+                                    <w:id w:val="11832558"/>
                                     <w:dataBinding w:prefixMappings="xmlns:ns0='http://schemas.openxmlformats.org/package/2006/metadata/core-properties' xmlns:ns1='http://purl.org/dc/elements/1.1/'" w:xpath="/ns0:coreProperties[1]/ns1:title[1]" w:storeItemID="{6C3C8BC8-F283-45AE-878A-BAB7291924A1}"/>
                                     <w:alias w:val="Company"/>
                                   </w:sdtPr>
@@ -158,7 +158,7 @@
                                 <w:sdt>
                                   <w:sdtPr>
                                     <w:text/>
-                                    <w:id w:val="1217196169"/>
+                                    <w:id w:val="1443096034"/>
                                     <w:dataBinding w:prefixMappings="xmlns:ns0='http://schemas.openxmlformats.org/package/2006/metadata/core-properties' xmlns:ns1='http://purl.org/dc/elements/1.1/'" w:xpath="/ns0:coreProperties[1]/ns1:subject[1]" w:storeItemID="{6C3C8BC8-F283-45AE-878A-BAB7291924A1}"/>
                                     <w:alias w:val="Subtitle"/>
                                   </w:sdtPr>
@@ -278,7 +278,7 @@
                           <w:sdt>
                             <w:sdtPr>
                               <w:text/>
-                              <w:id w:val="347159120"/>
+                              <w:id w:val="1734674348"/>
                               <w:dataBinding w:prefixMappings="xmlns:ns0='http://schemas.openxmlformats.org/package/2006/metadata/core-properties' xmlns:ns1='http://purl.org/dc/elements/1.1/'" w:xpath="/ns0:coreProperties[1]/ns1:title[1]" w:storeItemID="{6C3C8BC8-F283-45AE-878A-BAB7291924A1}"/>
                               <w:alias w:val="Company"/>
                             </w:sdtPr>
@@ -318,7 +318,7 @@
                           <w:sdt>
                             <w:sdtPr>
                               <w:text/>
-                              <w:id w:val="356108543"/>
+                              <w:id w:val="1911471763"/>
                               <w:dataBinding w:prefixMappings="xmlns:ns0='http://schemas.openxmlformats.org/package/2006/metadata/core-properties' xmlns:ns1='http://purl.org/dc/elements/1.1/'" w:xpath="/ns0:coreProperties[1]/ns1:subject[1]" w:storeItemID="{6C3C8BC8-F283-45AE-878A-BAB7291924A1}"/>
                               <w:alias w:val="Subtitle"/>
                             </w:sdtPr>
@@ -518,7 +518,7 @@
                                       <w:color w:val="D34817" w:themeColor="accent1"/>
                                       <w:sz w:val="18"/>
                                     </w:rPr>
-                                    <w:t>2</w:t>
+                                    <w:t>3</w:t>
                                   </w:r>
                                   <w:r>
                                     <w:rPr>
@@ -641,7 +641,7 @@
                                 <w:color w:val="D34817" w:themeColor="accent1"/>
                                 <w:sz w:val="18"/>
                               </w:rPr>
-                              <w:t>2</w:t>
+                              <w:t>3</w:t>
                             </w:r>
                             <w:r>
                               <w:rPr>
@@ -725,7 +725,7 @@
           <w:docPartGallery w:val="Table of Contents"/>
           <w:docPartUnique w:val="true"/>
         </w:docPartObj>
-        <w:id w:val="2069118211"/>
+        <w:id w:val="1989087576"/>
       </w:sdtPr>
       <w:sdtContent>
         <w:p>
@@ -1787,7 +1787,23 @@
           </w:rPr>
           <w:t>.1.1</w:t>
           <w:tab/>
-          <w:t>Основная (передняя) камера</w:t>
+          <w:t>Основная (</w:t>
+        </w:r>
+        <w:r>
+          <w:rPr>
+            <w:rStyle w:val="IndexLink"/>
+            <w:rFonts w:eastAsia="" w:eastAsiaTheme="minorEastAsia"/>
+            <w:vanish w:val="false"/>
+          </w:rPr>
+          <w:t>фронт.</w:t>
+        </w:r>
+        <w:r>
+          <w:rPr>
+            <w:rStyle w:val="IndexLink"/>
+            <w:rFonts w:eastAsia="" w:eastAsiaTheme="minorEastAsia"/>
+            <w:vanish w:val="false"/>
+          </w:rPr>
+          <w:t>) камера</w:t>
           <w:tab/>
         </w:r>
       </w:hyperlink>
@@ -2016,7 +2032,15 @@
           <w:rFonts w:eastAsia="" w:eastAsiaTheme="minorEastAsia"/>
           <w:vanish w:val="false"/>
         </w:rPr>
-        <w:t>15</w:t>
+        <w:t>1</w:t>
+      </w:r>
+      <w:r>
+        <w:rPr>
+          <w:rStyle w:val="IndexLink"/>
+          <w:rFonts w:eastAsia="" w:eastAsiaTheme="minorEastAsia"/>
+          <w:vanish w:val="false"/>
+        </w:rPr>
+        <w:t>8</w:t>
       </w:r>
     </w:p>
     <w:p>
@@ -2073,7 +2097,15 @@
           <w:rFonts w:eastAsia="" w:eastAsiaTheme="minorEastAsia"/>
           <w:vanish w:val="false"/>
         </w:rPr>
-        <w:t>15</w:t>
+        <w:t>1</w:t>
+      </w:r>
+      <w:r>
+        <w:rPr>
+          <w:rStyle w:val="IndexLink"/>
+          <w:rFonts w:eastAsia="" w:eastAsiaTheme="minorEastAsia"/>
+          <w:vanish w:val="false"/>
+        </w:rPr>
+        <w:t>9</w:t>
       </w:r>
     </w:p>
     <w:p>
@@ -2126,10 +2158,11 @@
       </w:hyperlink>
       <w:r>
         <w:rPr>
+          <w:rStyle w:val="IndexLink"/>
           <w:rFonts w:eastAsia="" w:eastAsiaTheme="minorEastAsia"/>
           <w:vanish w:val="false"/>
         </w:rPr>
-        <w:t>5</w:t>
+        <w:t>9</w:t>
       </w:r>
     </w:p>
     <w:p>
@@ -2177,15 +2210,15 @@
             <w:vanish w:val="false"/>
           </w:rPr>
           <w:tab/>
-          <w:t>1</w:t>
         </w:r>
       </w:hyperlink>
       <w:r>
         <w:rPr>
+          <w:rStyle w:val="IndexLink"/>
           <w:rFonts w:eastAsia="" w:eastAsiaTheme="minorEastAsia"/>
           <w:vanish w:val="false"/>
         </w:rPr>
-        <w:t>5</w:t>
+        <w:t>20</w:t>
       </w:r>
     </w:p>
     <w:p>
@@ -2315,7 +2348,19 @@
         <w:rPr>
           <w:sz w:val="18"/>
         </w:rPr>
-        <w:t xml:space="preserve"> – добавляете и отменяете авторизацию для других пользователей, запираете и открываете дверь в комнату, изменяете режим доступа в комнату с гостевого на обычный и обратно, устанавливаете параметры, такие, как число свободных мест в комнате для гостей. Для этого вам, помимо самой комнаты, понадобится </w:t>
+        <w:t xml:space="preserve"> – добавляете и отменяете авторизацию для других пользователей, запираете и открываете дверь в комнату, изменяете режим доступа в комнату с гостевого на обычный и обратно, устанавливаете параметры, такие, как число свободных мест в комнате для гостей. Для </w:t>
+      </w:r>
+      <w:r>
+        <w:rPr>
+          <w:sz w:val="18"/>
+        </w:rPr>
+        <w:t xml:space="preserve">всего </w:t>
+      </w:r>
+      <w:r>
+        <w:rPr>
+          <w:sz w:val="18"/>
+        </w:rPr>
+        <w:t xml:space="preserve">этого вам, помимо самой комнаты, понадобится </w:t>
       </w:r>
       <w:r>
         <w:rPr>
@@ -2596,7 +2641,25 @@
         <w:rPr>
           <w:sz w:val="18"/>
         </w:rPr>
-        <w:t>Войдя в “админку”, вы увидите такое окно (cм. ниже).</w:t>
+        <w:t>Зай</w:t>
+      </w:r>
+      <w:r>
+        <w:rPr>
+          <w:sz w:val="18"/>
+        </w:rPr>
+        <w:t xml:space="preserve">дя в “админку” </w:t>
+      </w:r>
+      <w:r>
+        <w:rPr>
+          <w:sz w:val="18"/>
+        </w:rPr>
+        <w:t>как “гуру”</w:t>
+      </w:r>
+      <w:r>
+        <w:rPr>
+          <w:sz w:val="18"/>
+        </w:rPr>
+        <w:t>, вы увидите такое окно (cм. ниже).</w:t>
       </w:r>
     </w:p>
     <w:p>
@@ -2608,7 +2671,19 @@
         <w:rPr>
           <w:sz w:val="18"/>
         </w:rPr>
-        <w:t xml:space="preserve">Найдите в данном окне ключевые элементы интерфейса “гуру”: </w:t>
+        <w:t xml:space="preserve">Найдите в </w:t>
+      </w:r>
+      <w:r>
+        <w:rPr>
+          <w:sz w:val="18"/>
+        </w:rPr>
+        <w:t>этом</w:t>
+      </w:r>
+      <w:r>
+        <w:rPr>
+          <w:sz w:val="18"/>
+        </w:rPr>
+        <w:t xml:space="preserve"> окне ключевые элементы интерфейса “гуру”: </w:t>
       </w:r>
     </w:p>
     <w:p>
@@ -2784,7 +2859,19 @@
         <w:rPr>
           <w:sz w:val="18"/>
         </w:rPr>
-        <w:t>Г. Селектор режима гостевого доступа в правом верхнем углу, где по умолчанию видно “</w:t>
+        <w:t xml:space="preserve">Г. Селектор режима гостевого доступа в правом верхнем углу, где по умолчанию </w:t>
+      </w:r>
+      <w:r>
+        <w:rPr>
+          <w:sz w:val="18"/>
+        </w:rPr>
+        <w:t>стоит</w:t>
+      </w:r>
+      <w:r>
+        <w:rPr>
+          <w:sz w:val="18"/>
+        </w:rPr>
+        <w:t xml:space="preserve"> “</w:t>
       </w:r>
       <w:r>
         <w:rPr>
@@ -2910,7 +2997,7 @@
         <w:rPr>
           <w:sz w:val="18"/>
         </w:rPr>
-        <w:t>Работа с административным интерфейсом “гуру” требует соблюдения обычных правил информационной безопасности: уходя, не оставляйте окно админки в браузере открытым; перед тем, как надолго уйти от компьютера, всегда используйте “</w:t>
+        <w:t>Работа с административным интерфейсом требует соблюдения обычных правил информационной безопасности: уходя, не оставляйте окно админки в браузере открытым; перед тем, как надолго уйти от компьютера, всегда используйте “</w:t>
       </w:r>
       <w:r>
         <w:rPr>
@@ -3016,7 +3103,19 @@
         <w:rPr>
           <w:sz w:val="18"/>
         </w:rPr>
-        <w:t xml:space="preserve">Кроме гуру, в комнате есть два типа пользователей: </w:t>
+        <w:t xml:space="preserve">Кроме гуру, в комнате есть </w:t>
+      </w:r>
+      <w:r>
+        <w:rPr>
+          <w:sz w:val="18"/>
+        </w:rPr>
+        <w:t xml:space="preserve">ещё </w:t>
+      </w:r>
+      <w:r>
+        <w:rPr>
+          <w:sz w:val="18"/>
+        </w:rPr>
+        <w:t xml:space="preserve">два типа пользователей: </w:t>
       </w:r>
       <w:r>
         <w:rPr>
@@ -3064,7 +3163,19 @@
         <w:rPr>
           <w:sz w:val="18"/>
         </w:rPr>
-        <w:t>в админ. интерфейсе.</w:t>
+        <w:t>в админ</w:t>
+      </w:r>
+      <w:r>
+        <w:rPr>
+          <w:sz w:val="18"/>
+        </w:rPr>
+        <w:t>истративном</w:t>
+      </w:r>
+      <w:r>
+        <w:rPr>
+          <w:sz w:val="18"/>
+        </w:rPr>
+        <w:t xml:space="preserve"> интерфейсе.</w:t>
       </w:r>
     </w:p>
     <w:p>
@@ -3436,7 +3547,25 @@
         <w:rPr>
           <w:sz w:val="18"/>
         </w:rPr>
-        <w:t xml:space="preserve">иконку с замком, а режим </w:t>
+        <w:t xml:space="preserve">на </w:t>
+      </w:r>
+      <w:r>
+        <w:rPr>
+          <w:sz w:val="18"/>
+        </w:rPr>
+        <w:t xml:space="preserve">иконку с замком, </w:t>
+      </w:r>
+      <w:r>
+        <w:rPr>
+          <w:sz w:val="18"/>
+        </w:rPr>
+        <w:t>и</w:t>
+      </w:r>
+      <w:r>
+        <w:rPr>
+          <w:sz w:val="18"/>
+        </w:rPr>
+        <w:t xml:space="preserve"> режим </w:t>
       </w:r>
       <w:r>
         <w:rPr>
@@ -3686,7 +3815,103 @@
         <w:rPr>
           <w:sz w:val="18"/>
         </w:rPr>
-        <w:t>Нажав на кнопку “Enter”/”Вход” в режиме “</w:t>
+        <w:t xml:space="preserve">Нажав на кнопку “Enter”/”Вход”, попадаем на следующее необходимое действие – ввод </w:t>
+      </w:r>
+      <w:r>
+        <w:rPr>
+          <w:sz w:val="18"/>
+        </w:rPr>
+        <w:t>“</w:t>
+      </w:r>
+      <w:r>
+        <w:rPr>
+          <w:b w:val="false"/>
+          <w:bCs w:val="false"/>
+          <w:sz w:val="18"/>
+        </w:rPr>
+        <w:t>captcha”</w:t>
+      </w:r>
+      <w:r>
+        <w:rPr>
+          <w:sz w:val="18"/>
+        </w:rPr>
+        <w:t xml:space="preserve">: </w:t>
+      </w:r>
+      <w:r>
+        <w:rPr>
+          <w:sz w:val="18"/>
+        </w:rPr>
+        <w:t>нужно</w:t>
+      </w:r>
+      <w:r>
+        <w:rPr>
+          <w:sz w:val="18"/>
+        </w:rPr>
+        <w:t xml:space="preserve"> ввести </w:t>
+      </w:r>
+      <w:r>
+        <w:rPr>
+          <w:b w:val="false"/>
+          <w:bCs w:val="false"/>
+          <w:sz w:val="18"/>
+        </w:rPr>
+        <w:t>в поле</w:t>
+      </w:r>
+      <w:r>
+        <w:rPr>
+          <w:sz w:val="18"/>
+        </w:rPr>
+        <w:t xml:space="preserve">, где </w:t>
+      </w:r>
+      <w:r>
+        <w:rPr>
+          <w:sz w:val="18"/>
+        </w:rPr>
+        <w:t xml:space="preserve">стоит </w:t>
+      </w:r>
+      <w:r>
+        <w:rPr>
+          <w:sz w:val="18"/>
+        </w:rPr>
+        <w:t xml:space="preserve">слово ”..code?”, </w:t>
+      </w:r>
+      <w:r>
+        <w:rPr>
+          <w:b w:val="false"/>
+          <w:bCs w:val="false"/>
+          <w:sz w:val="18"/>
+        </w:rPr>
+        <w:t>4-символьный код</w:t>
+      </w:r>
+      <w:r>
+        <w:rPr>
+          <w:sz w:val="18"/>
+        </w:rPr>
+        <w:t xml:space="preserve"> из одних цифр, видный на картинке </w:t>
+      </w:r>
+      <w:r>
+        <w:rPr>
+          <w:sz w:val="18"/>
+        </w:rPr>
+        <w:t>сверху</w:t>
+      </w:r>
+      <w:r>
+        <w:rPr>
+          <w:sz w:val="18"/>
+        </w:rPr>
+        <w:t xml:space="preserve">, и нажать кнопку справа </w:t>
+      </w:r>
+      <w:r>
+        <w:rPr>
+          <w:sz w:val="18"/>
+        </w:rPr>
+        <w:t>(см. иллюстрацию ниже)</w:t>
+      </w:r>
+      <w:r>
+        <w:rPr>
+          <w:sz w:val="18"/>
+        </w:rPr>
+        <w:t xml:space="preserve">. “Captcha” всем известна как средство защиты от ботов. </w:t>
       </w:r>
       <w:r>
         <w:rPr>
@@ -3694,104 +3919,6 @@
           <w:bCs/>
           <w:sz w:val="18"/>
         </w:rPr>
-        <w:t>Normal</w:t>
-      </w:r>
-      <w:r>
-        <w:rPr>
-          <w:sz w:val="18"/>
-        </w:rPr>
-        <w:t xml:space="preserve">”, попадаем на следующее необходимое действие – ввод </w:t>
-      </w:r>
-      <w:r>
-        <w:rPr>
-          <w:sz w:val="18"/>
-        </w:rPr>
-        <w:t>“</w:t>
-      </w:r>
-      <w:r>
-        <w:rPr>
-          <w:b w:val="false"/>
-          <w:bCs w:val="false"/>
-          <w:sz w:val="18"/>
-        </w:rPr>
-        <w:t>captcha”</w:t>
-      </w:r>
-      <w:r>
-        <w:rPr>
-          <w:sz w:val="18"/>
-        </w:rPr>
-        <w:t xml:space="preserve">: необходимо ввести </w:t>
-      </w:r>
-      <w:r>
-        <w:rPr>
-          <w:b w:val="false"/>
-          <w:bCs w:val="false"/>
-          <w:sz w:val="18"/>
-        </w:rPr>
-        <w:t>в поле</w:t>
-      </w:r>
-      <w:r>
-        <w:rPr>
-          <w:sz w:val="18"/>
-        </w:rPr>
-        <w:t xml:space="preserve">, где </w:t>
-      </w:r>
-      <w:r>
-        <w:rPr>
-          <w:sz w:val="18"/>
-        </w:rPr>
-        <w:t xml:space="preserve">стоит </w:t>
-      </w:r>
-      <w:r>
-        <w:rPr>
-          <w:sz w:val="18"/>
-        </w:rPr>
-        <w:t xml:space="preserve">слово ”..code?”, </w:t>
-      </w:r>
-      <w:r>
-        <w:rPr>
-          <w:b w:val="false"/>
-          <w:bCs w:val="false"/>
-          <w:sz w:val="18"/>
-        </w:rPr>
-        <w:t>4-символьный код</w:t>
-      </w:r>
-      <w:r>
-        <w:rPr>
-          <w:sz w:val="18"/>
-        </w:rPr>
-        <w:t xml:space="preserve"> из одних цифр, видный на картинке </w:t>
-      </w:r>
-      <w:r>
-        <w:rPr>
-          <w:sz w:val="18"/>
-        </w:rPr>
-        <w:t>над ним</w:t>
-      </w:r>
-      <w:r>
-        <w:rPr>
-          <w:sz w:val="18"/>
-        </w:rPr>
-        <w:t xml:space="preserve">, и нажать кнопку справа </w:t>
-      </w:r>
-      <w:r>
-        <w:rPr>
-          <w:sz w:val="18"/>
-        </w:rPr>
-        <w:t>(см. иллюстрацию ниже)</w:t>
-      </w:r>
-      <w:r>
-        <w:rPr>
-          <w:sz w:val="18"/>
-        </w:rPr>
-        <w:t xml:space="preserve">. “Captcha” всем известна как средство защиты от ботов. </w:t>
-      </w:r>
-      <w:r>
-        <w:rPr>
-          <w:b/>
-          <w:bCs/>
-          <w:sz w:val="18"/>
-        </w:rPr>
         <w:t>Room-House</w:t>
       </w:r>
       <w:r>
@@ -3852,7 +3979,19 @@
         <w:rPr>
           <w:sz w:val="18"/>
         </w:rPr>
-        <w:t xml:space="preserve">даже может не быть, </w:t>
+        <w:t xml:space="preserve">может </w:t>
+      </w:r>
+      <w:r>
+        <w:rPr>
+          <w:sz w:val="18"/>
+        </w:rPr>
+        <w:t xml:space="preserve">и </w:t>
+      </w:r>
+      <w:r>
+        <w:rPr>
+          <w:sz w:val="18"/>
+        </w:rPr>
+        <w:t xml:space="preserve">не быть, </w:t>
       </w:r>
       <w:r>
         <w:rPr>
@@ -4030,7 +4169,19 @@
         <w:rPr>
           <w:sz w:val="18"/>
         </w:rPr>
-        <w:t xml:space="preserve"> 4 цифр captcha, т.е. без пропусков и пробелов, вводить логин и пароль </w:t>
+        <w:t xml:space="preserve"> 4 цифр captcha, т.е. без пропусков и пробелов, </w:t>
+      </w:r>
+      <w:r>
+        <w:rPr>
+          <w:sz w:val="18"/>
+        </w:rPr>
+        <w:t>далее ввести свой</w:t>
+      </w:r>
+      <w:r>
+        <w:rPr>
+          <w:sz w:val="18"/>
+        </w:rPr>
+        <w:t xml:space="preserve"> логин и пароль </w:t>
       </w:r>
       <w:r>
         <w:rPr>
@@ -4112,13 +4263,31 @@
         <w:rPr>
           <w:sz w:val="18"/>
         </w:rPr>
-        <w:t xml:space="preserve">” - только цифры, </w:t>
-      </w:r>
-      <w:r>
-        <w:rPr>
-          <w:sz w:val="18"/>
-        </w:rPr>
-        <w:t xml:space="preserve">подряд </w:t>
+        <w:t xml:space="preserve">” - </w:t>
+      </w:r>
+      <w:r>
+        <w:rPr>
+          <w:sz w:val="18"/>
+        </w:rPr>
+        <w:t>то есть,</w:t>
+      </w:r>
+      <w:r>
+        <w:rPr>
+          <w:sz w:val="18"/>
+        </w:rPr>
+        <w:t xml:space="preserve"> только цифры, </w:t>
+      </w:r>
+      <w:r>
+        <w:rPr>
+          <w:sz w:val="18"/>
+        </w:rPr>
+        <w:t xml:space="preserve">подряд, </w:t>
+      </w:r>
+      <w:r>
+        <w:rPr>
+          <w:sz w:val="18"/>
+        </w:rPr>
+        <w:t>код =</w:t>
       </w:r>
       <w:r>
         <w:rPr>
@@ -4295,7 +4464,23 @@
           <w:bCs w:val="false"/>
           <w:sz w:val="18"/>
         </w:rPr>
-        <w:t xml:space="preserve">где вы только что авторизовались как гуру, </w:t>
+        <w:t xml:space="preserve">где вы </w:t>
+      </w:r>
+      <w:r>
+        <w:rPr>
+          <w:b w:val="false"/>
+          <w:bCs w:val="false"/>
+          <w:sz w:val="18"/>
+        </w:rPr>
+        <w:t>уже</w:t>
+      </w:r>
+      <w:r>
+        <w:rPr>
+          <w:b w:val="false"/>
+          <w:bCs w:val="false"/>
+          <w:sz w:val="18"/>
+        </w:rPr>
+        <w:t xml:space="preserve"> авторизовались как гуру, </w:t>
       </w:r>
       <w:r>
         <w:rPr>
@@ -4568,7 +4753,19 @@
         <w:rPr>
           <w:sz w:val="18"/>
         </w:rPr>
-        <w:t xml:space="preserve">Вы можете спросить – если в данном </w:t>
+        <w:t xml:space="preserve">Вы можете спросить – если </w:t>
+      </w:r>
+      <w:r>
+        <w:rPr>
+          <w:sz w:val="18"/>
+        </w:rPr>
+        <w:t>как</w:t>
+      </w:r>
+      <w:r>
+        <w:rPr>
+          <w:sz w:val="18"/>
+        </w:rPr>
+        <w:t xml:space="preserve"> в данном </w:t>
       </w:r>
       <w:r>
         <w:rPr>
@@ -4618,19 +4815,7 @@
         <w:rPr>
           <w:sz w:val="18"/>
         </w:rPr>
-        <w:t xml:space="preserve"> логин и пароль для авторизации, </w:t>
-      </w:r>
-      <w:r>
-        <w:rPr>
-          <w:sz w:val="18"/>
-        </w:rPr>
-        <w:t xml:space="preserve">и </w:t>
-      </w:r>
-      <w:r>
-        <w:rPr>
-          <w:sz w:val="18"/>
-        </w:rPr>
-        <w:t xml:space="preserve">что делать? Очевидно, гуру должен </w:t>
+        <w:t xml:space="preserve"> логин и пароль для авторизации, что делать? Очевидно, гуру должен </w:t>
       </w:r>
       <w:r>
         <w:rPr>
@@ -4903,20 +5088,34 @@
           <w:sz w:val="18"/>
           <w:szCs w:val="18"/>
         </w:rPr>
-        <w:t xml:space="preserve">уру устанавливает в админ. интерфейсе важный параметр – число свободных “стульев”, то есть, число гостей, которые могут сами включить свою камеру в комнате, если в ней нет гуру </w:t>
+        <w:t>уру устанавливает в админ</w:t>
       </w:r>
       <w:r>
         <w:rPr>
           <w:sz w:val="18"/>
           <w:szCs w:val="18"/>
         </w:rPr>
-        <w:t>или других авторизованных пользователей</w:t>
+        <w:t>ке</w:t>
       </w:r>
       <w:r>
         <w:rPr>
           <w:sz w:val="18"/>
           <w:szCs w:val="18"/>
         </w:rPr>
+        <w:t xml:space="preserve"> важный параметр – число свободных “стульев”, то есть, число гостей, которые могут сами включить свою камеру в комнате, если в ней нет гуру </w:t>
+      </w:r>
+      <w:r>
+        <w:rPr>
+          <w:sz w:val="18"/>
+          <w:szCs w:val="18"/>
+        </w:rPr>
+        <w:t>и других авторизованных пользователей</w:t>
+      </w:r>
+      <w:r>
+        <w:rPr>
+          <w:sz w:val="18"/>
+          <w:szCs w:val="18"/>
+        </w:rPr>
         <w:t xml:space="preserve">. В любом </w:t>
       </w:r>
       <w:r>
@@ -4931,13 +5130,27 @@
           <w:sz w:val="18"/>
           <w:szCs w:val="18"/>
         </w:rPr>
-        <w:t xml:space="preserve"> число свободных мест в комнате для участников с включенными камерами ограничено возможностью браузера “тянуть” </w:t>
+        <w:t xml:space="preserve"> число свободных мест в комнате для участников с включенными камерами ограничено возможностью браузер</w:t>
       </w:r>
       <w:r>
         <w:rPr>
           <w:sz w:val="18"/>
           <w:szCs w:val="18"/>
         </w:rPr>
+        <w:t>ов</w:t>
+      </w:r>
+      <w:r>
+        <w:rPr>
+          <w:sz w:val="18"/>
+          <w:szCs w:val="18"/>
+        </w:rPr>
+        <w:t xml:space="preserve"> “тянуть” </w:t>
+      </w:r>
+      <w:r>
+        <w:rPr>
+          <w:sz w:val="18"/>
+          <w:szCs w:val="18"/>
+        </w:rPr>
         <w:t xml:space="preserve">все </w:t>
       </w:r>
       <w:r>
@@ -4987,7 +5200,21 @@
           <w:sz w:val="18"/>
           <w:szCs w:val="18"/>
         </w:rPr>
-        <w:t xml:space="preserve">падает на 5-ом или 6-ом видео в комнате. Поэтому мы не рекомендуем устанавливать этот параметр больше </w:t>
+        <w:t xml:space="preserve">падает на 5-ом или 6-ом видео в комнате. Поэтому мы не рекомендуем устанавливать этот </w:t>
+      </w:r>
+      <w:r>
+        <w:rPr>
+          <w:sz w:val="18"/>
+          <w:szCs w:val="18"/>
+        </w:rPr>
+        <w:t>важный</w:t>
+      </w:r>
+      <w:r>
+        <w:rPr>
+          <w:sz w:val="18"/>
+          <w:szCs w:val="18"/>
+        </w:rPr>
+        <w:t xml:space="preserve"> параметр больше </w:t>
       </w:r>
       <w:r>
         <w:rPr>
@@ -5123,7 +5350,7 @@
         <w:rPr>
           <w:sz w:val="18"/>
         </w:rPr>
-        <w:t>переписываться с другими авторизованными пользователями комнаты в закрытом от посторонних чате внутри “админки” - найдите в основном окне ссылку “TO CHAT”и кликните на неё:</w:t>
+        <w:t>переписываться с другими авторизованными пользователями комнаты в закрытом от посторонних чате внутри админки - найдите в основном окне ссылку “TO CHAT”и кликните на неё:</w:t>
       </w:r>
     </w:p>
     <w:p>
@@ -5196,7 +5423,19 @@
         <w:rPr>
           <w:sz w:val="18"/>
         </w:rPr>
-        <w:t xml:space="preserve"> последний набранный текст кнопкой “</w:t>
+        <w:t xml:space="preserve"> последний </w:t>
+      </w:r>
+      <w:r>
+        <w:rPr>
+          <w:sz w:val="18"/>
+        </w:rPr>
+        <w:t xml:space="preserve">в чате </w:t>
+      </w:r>
+      <w:r>
+        <w:rPr>
+          <w:sz w:val="18"/>
+        </w:rPr>
+        <w:t>текст кнопкой “</w:t>
       </w:r>
       <w:r>
         <w:rPr>
@@ -5210,7 +5449,41 @@
         <w:rPr>
           <w:sz w:val="18"/>
         </w:rPr>
-        <w:t xml:space="preserve">”, а другая кнопка (с “черепом”) удалит всё тексты, и ваш чат останется пустым. Авторизованные пользователи комнаты, которых гуру перед этим создал в админке, также могут заходить сюда со своими логинами и паролями, см. Пункт 1.1.1 – “Вход в административный интерфейс”, – </w:t>
+        <w:t xml:space="preserve">”, а другая кнопка (с “черепом”) удалит </w:t>
+      </w:r>
+      <w:r>
+        <w:rPr>
+          <w:b/>
+          <w:bCs/>
+          <w:sz w:val="18"/>
+        </w:rPr>
+        <w:t>вс</w:t>
+      </w:r>
+      <w:r>
+        <w:rPr>
+          <w:b/>
+          <w:bCs/>
+          <w:sz w:val="18"/>
+        </w:rPr>
+        <w:t>е</w:t>
+      </w:r>
+      <w:r>
+        <w:rPr>
+          <w:sz w:val="18"/>
+        </w:rPr>
+        <w:t xml:space="preserve"> тексты, и ваш чат останется пустым. Авторизованные пользователи комнаты, которых гуру перед этим создал в админке, также могут заходить сюда со своим</w:t>
+      </w:r>
+      <w:r>
+        <w:rPr>
+          <w:sz w:val="18"/>
+        </w:rPr>
+        <w:t>и</w:t>
+      </w:r>
+      <w:r>
+        <w:rPr>
+          <w:sz w:val="18"/>
+        </w:rPr>
+        <w:t xml:space="preserve"> логинами и паролями, см. Пункт 1.1.1 – “Вход в административный интерфейс”, – </w:t>
       </w:r>
       <w:r>
         <w:rPr>
@@ -5222,7 +5495,19 @@
         <w:rPr>
           <w:sz w:val="18"/>
         </w:rPr>
-        <w:t xml:space="preserve"> они не смогут никуда попасть, кроме этого чата, а </w:t>
+        <w:t xml:space="preserve"> они не смогут ни</w:t>
+      </w:r>
+      <w:r>
+        <w:rPr>
+          <w:sz w:val="18"/>
+        </w:rPr>
+        <w:t>где быть</w:t>
+      </w:r>
+      <w:r>
+        <w:rPr>
+          <w:sz w:val="18"/>
+        </w:rPr>
+        <w:t xml:space="preserve">, кроме этого чата, а </w:t>
       </w:r>
       <w:r>
         <w:rPr>
@@ -5234,7 +5519,31 @@
         <w:rPr>
           <w:sz w:val="18"/>
         </w:rPr>
-        <w:t>гуру могут вернуться из чата обратно в основное окно, кликнув на ссылку “GO TO CONTROLS”. Две упомянутые выше кнопки для удаления текстов из чата есть только у гуру – обычные пользователи обходятся без них. Две стрелки внизу – для удобства прокрутки на мобильных устройствах.</w:t>
+        <w:t>гуру мо</w:t>
+      </w:r>
+      <w:r>
+        <w:rPr>
+          <w:sz w:val="18"/>
+        </w:rPr>
+        <w:t>жет</w:t>
+      </w:r>
+      <w:r>
+        <w:rPr>
+          <w:sz w:val="18"/>
+        </w:rPr>
+        <w:t xml:space="preserve"> вернуться из чата обратно в основное окно, кликнув на ссылку “GO TO CONTROLS”. Две упомянутые выше кнопки для удаления текстов из чата есть только у гуру – обычные пользователи обходятся без них. Две </w:t>
+      </w:r>
+      <w:r>
+        <w:rPr>
+          <w:sz w:val="18"/>
+        </w:rPr>
+        <w:t xml:space="preserve">зелёных </w:t>
+      </w:r>
+      <w:r>
+        <w:rPr>
+          <w:sz w:val="18"/>
+        </w:rPr>
+        <w:t>стрелки внизу – для удобства прокрутки на мобильных устройствах.</w:t>
       </w:r>
     </w:p>
     <w:p>
@@ -5346,7 +5655,19 @@
         <w:rPr>
           <w:sz w:val="18"/>
         </w:rPr>
-        <w:t>Основная (передняя) камера</w:t>
+        <w:t>Основная (</w:t>
+      </w:r>
+      <w:r>
+        <w:rPr>
+          <w:sz w:val="18"/>
+        </w:rPr>
+        <w:t>фронтальная</w:t>
+      </w:r>
+      <w:r>
+        <w:rPr>
+          <w:sz w:val="18"/>
+        </w:rPr>
+        <w:t>) камера</w:t>
       </w:r>
     </w:p>
     <w:p>
@@ -5358,7 +5679,67 @@
         <w:rPr>
           <w:sz w:val="18"/>
         </w:rPr>
-        <w:t xml:space="preserve">Самая левая кнопка меню (см. картинку выше) включает и выключает основную, или единственную, или переднюю, веб-камеру, которую видит ваш браузер на вашем устройстве, будь то десктоп, ноутбук, планшет или смартфон. Если вы не гость, а авторизованный пользователь комнаты, вы всегда можете включать или выключать камеру, без каки-либо ограничений. Гости могут включать камеру, если только в комнате есть свободные места </w:t>
+        <w:t xml:space="preserve">Самая левая кнопка меню (см. картинку выше) включает и выключает основную, или единственную, или </w:t>
+      </w:r>
+      <w:r>
+        <w:rPr>
+          <w:sz w:val="18"/>
+        </w:rPr>
+        <w:t>фронтальную</w:t>
+      </w:r>
+      <w:r>
+        <w:rPr>
+          <w:sz w:val="18"/>
+        </w:rPr>
+        <w:t xml:space="preserve">, веб-камеру, которую </w:t>
+      </w:r>
+      <w:r>
+        <w:rPr>
+          <w:sz w:val="18"/>
+        </w:rPr>
+        <w:t>находит</w:t>
+      </w:r>
+      <w:r>
+        <w:rPr>
+          <w:sz w:val="18"/>
+        </w:rPr>
+        <w:t xml:space="preserve"> ваш браузер на вашем устройстве, будь то десктоп, ноутбук, планшет или смартфон. Если вы не гость, а авторизованный пользователь комнаты, вы всегда можете включать или выключать </w:t>
+      </w:r>
+      <w:r>
+        <w:rPr>
+          <w:sz w:val="18"/>
+        </w:rPr>
+        <w:t xml:space="preserve">обе </w:t>
+      </w:r>
+      <w:r>
+        <w:rPr>
+          <w:sz w:val="18"/>
+        </w:rPr>
+        <w:t>камер</w:t>
+      </w:r>
+      <w:r>
+        <w:rPr>
+          <w:sz w:val="18"/>
+        </w:rPr>
+        <w:t>ы</w:t>
+      </w:r>
+      <w:r>
+        <w:rPr>
+          <w:sz w:val="18"/>
+        </w:rPr>
+        <w:t>, без каки-либо ограничений. Гости могут включ</w:t>
+      </w:r>
+      <w:r>
+        <w:rPr>
+          <w:sz w:val="18"/>
+        </w:rPr>
+        <w:t>и</w:t>
+      </w:r>
+      <w:r>
+        <w:rPr>
+          <w:sz w:val="18"/>
+        </w:rPr>
+        <w:t xml:space="preserve">ть камеру, если только в комнате есть свободные места </w:t>
       </w:r>
       <w:r>
         <w:rPr>
@@ -5386,8 +5767,8 @@
       </w:r>
       <w:r>
         <w:rPr>
-          <w:b/>
-          <w:bCs/>
+          <w:b w:val="false"/>
+          <w:bCs w:val="false"/>
           <w:sz w:val="18"/>
         </w:rPr>
         <w:t>вообще</w:t>
@@ -5396,7 +5777,13 @@
         <w:rPr>
           <w:sz w:val="18"/>
         </w:rPr>
-        <w:t>. Так, например, обстоит дело в Android.</w:t>
+        <w:t xml:space="preserve">. Так, например, обстоит дело в Android. </w:t>
+      </w:r>
+      <w:r>
+        <w:rPr>
+          <w:sz w:val="18"/>
+        </w:rPr>
+        <w:t>Разрешите включать вашу камеру там – и она заработает в комнате.</w:t>
       </w:r>
     </w:p>
     <w:p>
@@ -5408,14 +5795,12 @@
         </w:numPr>
         <w:rPr/>
       </w:pPr>
-      <w:bookmarkStart w:id="18" w:name="__DdeLink__622_2272207055"/>
       <w:r>
         <w:rPr>
           <w:sz w:val="18"/>
         </w:rPr>
         <w:t>Задняя</w:t>
       </w:r>
-      <w:bookmarkEnd w:id="18"/>
       <w:r>
         <w:rPr>
           <w:sz w:val="18"/>
@@ -5466,13 +5851,7 @@
         <w:rPr>
           <w:sz w:val="18"/>
         </w:rPr>
-        <w:t>Т</w:t>
-      </w:r>
-      <w:r>
-        <w:rPr>
-          <w:sz w:val="18"/>
-        </w:rPr>
-        <w:t xml:space="preserve">ретья слева кнопка в меню отвечает за </w:t>
+        <w:t xml:space="preserve">Третья слева кнопка в меню отвечает за </w:t>
       </w:r>
       <w:r>
         <w:rPr>
@@ -5488,7 +5867,23 @@
           <w:bCs w:val="false"/>
           <w:sz w:val="18"/>
         </w:rPr>
-        <w:t xml:space="preserve">звук в комнате. То есть, вы либо разрешаете весь звук, или наоборот, не разрешаете его. Единственное, нужно помнить – индивидуальные настройки для каждого источника звука всегда более приоритетны, чем общий выключатель. То есть, если вы выключили </w:t>
+        <w:t xml:space="preserve">звук в комнате. То есть, вы либо разрешаете </w:t>
+      </w:r>
+      <w:r>
+        <w:rPr>
+          <w:b w:val="false"/>
+          <w:bCs w:val="false"/>
+          <w:sz w:val="18"/>
+        </w:rPr>
+        <w:t xml:space="preserve">у себя </w:t>
+      </w:r>
+      <w:r>
+        <w:rPr>
+          <w:b w:val="false"/>
+          <w:bCs w:val="false"/>
+          <w:sz w:val="18"/>
+        </w:rPr>
+        <w:t xml:space="preserve">весь звук, или наоборот, не разрешаете его. Единственное, нужно помнить – индивидуальные настройки для каждого источника звука всегда более приоритетны, чем общий выключатель. То есть, если вы выключили </w:t>
       </w:r>
       <w:r>
         <w:rPr>
@@ -5521,6 +5916,504 @@
           <w:sz w:val="18"/>
         </w:rPr>
         <w:t xml:space="preserve"> источники звука, а потом заглушили индивидуально все, кроме одного – результат будет тот же самый.</w:t>
+      </w:r>
+    </w:p>
+    <w:p>
+      <w:pPr>
+        <w:pStyle w:val="Heading3"/>
+        <w:numPr>
+          <w:ilvl w:val="2"/>
+          <w:numId w:val="2"/>
+        </w:numPr>
+        <w:rPr>
+          <w:b/>
+          <w:b/>
+          <w:bCs/>
+        </w:rPr>
+      </w:pPr>
+      <w:r>
+        <w:rPr>
+          <w:b/>
+          <w:bCs/>
+          <w:sz w:val="18"/>
+        </w:rPr>
+        <w:t>Текстовый чат</w:t>
+      </w:r>
+    </w:p>
+    <w:p>
+      <w:pPr>
+        <w:pStyle w:val="Normal"/>
+        <w:rPr>
+          <w:sz w:val="18"/>
+          <w:szCs w:val="18"/>
+        </w:rPr>
+      </w:pPr>
+      <w:r>
+        <w:rPr>
+          <w:sz w:val="18"/>
+          <w:szCs w:val="18"/>
+        </w:rPr>
+        <w:t>Четвёртая слева кнопка меню включает и выключает появляющееся поверх всего остального маленькое окно, в котором виден текстовый чат и небольшое верхнее меню:</w:t>
+      </w:r>
+    </w:p>
+    <w:p>
+      <w:pPr>
+        <w:pStyle w:val="Normal"/>
+        <w:rPr>
+          <w:sz w:val="18"/>
+          <w:szCs w:val="18"/>
+        </w:rPr>
+      </w:pPr>
+      <w:r>
+        <w:rPr>
+          <w:sz w:val="18"/>
+          <w:szCs w:val="18"/>
+        </w:rPr>
+        <w:drawing>
+          <wp:anchor behindDoc="0" distT="0" distB="0" distL="0" distR="0" simplePos="0" locked="0" layoutInCell="1" allowOverlap="1" relativeHeight="15">
+            <wp:simplePos x="0" y="0"/>
+            <wp:positionH relativeFrom="column">
+              <wp:align>center</wp:align>
+            </wp:positionH>
+            <wp:positionV relativeFrom="paragraph">
+              <wp:posOffset>635</wp:posOffset>
+            </wp:positionV>
+            <wp:extent cx="1631315" cy="1187450"/>
+            <wp:effectExtent l="0" t="0" r="0" b="0"/>
+            <wp:wrapSquare wrapText="largest"/>
+            <wp:docPr id="14" name="Image10" descr=""/>
+            <wp:cNvGraphicFramePr>
+              <a:graphicFrameLocks xmlns:a="http://schemas.openxmlformats.org/drawingml/2006/main" noChangeAspect="1"/>
+            </wp:cNvGraphicFramePr>
+            <a:graphic xmlns:a="http://schemas.openxmlformats.org/drawingml/2006/main">
+              <a:graphicData uri="http://schemas.openxmlformats.org/drawingml/2006/picture">
+                <pic:pic xmlns:pic="http://schemas.openxmlformats.org/drawingml/2006/picture">
+                  <pic:nvPicPr>
+                    <pic:cNvPr id="14" name="Image10" descr=""/>
+                    <pic:cNvPicPr>
+                      <a:picLocks noChangeAspect="1" noChangeArrowheads="1"/>
+                    </pic:cNvPicPr>
+                  </pic:nvPicPr>
+                  <pic:blipFill>
+                    <a:blip r:embed="rId12"/>
+                    <a:stretch>
+                      <a:fillRect/>
+                    </a:stretch>
+                  </pic:blipFill>
+                  <pic:spPr bwMode="auto">
+                    <a:xfrm>
+                      <a:off x="0" y="0"/>
+                      <a:ext cx="1631315" cy="1187450"/>
+                    </a:xfrm>
+                    <a:prstGeom prst="rect">
+                      <a:avLst/>
+                    </a:prstGeom>
+                  </pic:spPr>
+                </pic:pic>
+              </a:graphicData>
+            </a:graphic>
+          </wp:anchor>
+        </w:drawing>
+      </w:r>
+    </w:p>
+    <w:p>
+      <w:pPr>
+        <w:pStyle w:val="Normal"/>
+        <w:rPr>
+          <w:sz w:val="18"/>
+          <w:szCs w:val="18"/>
+        </w:rPr>
+      </w:pPr>
+      <w:r>
+        <w:rPr>
+          <w:sz w:val="18"/>
+          <w:szCs w:val="18"/>
+        </w:rPr>
+      </w:r>
+    </w:p>
+    <w:p>
+      <w:pPr>
+        <w:pStyle w:val="Normal"/>
+        <w:rPr>
+          <w:sz w:val="18"/>
+          <w:szCs w:val="18"/>
+        </w:rPr>
+      </w:pPr>
+      <w:r>
+        <w:rPr>
+          <w:sz w:val="18"/>
+          <w:szCs w:val="18"/>
+        </w:rPr>
+      </w:r>
+    </w:p>
+    <w:p>
+      <w:pPr>
+        <w:pStyle w:val="Normal"/>
+        <w:rPr>
+          <w:sz w:val="18"/>
+          <w:szCs w:val="18"/>
+        </w:rPr>
+      </w:pPr>
+      <w:r>
+        <w:rPr>
+          <w:sz w:val="18"/>
+          <w:szCs w:val="18"/>
+        </w:rPr>
+      </w:r>
+    </w:p>
+    <w:p>
+      <w:pPr>
+        <w:pStyle w:val="Normal"/>
+        <w:rPr>
+          <w:sz w:val="18"/>
+          <w:szCs w:val="18"/>
+        </w:rPr>
+      </w:pPr>
+      <w:r>
+        <w:rPr>
+          <w:sz w:val="18"/>
+          <w:szCs w:val="18"/>
+        </w:rPr>
+        <w:t xml:space="preserve">Левая кнопка “+” откроет окошко для </w:t>
+      </w:r>
+      <w:r>
+        <w:rPr>
+          <w:sz w:val="18"/>
+          <w:szCs w:val="18"/>
+        </w:rPr>
+        <w:t>текста в чат</w:t>
+      </w:r>
+      <w:r>
+        <w:rPr>
+          <w:sz w:val="18"/>
+          <w:szCs w:val="18"/>
+        </w:rPr>
+        <w:t xml:space="preserve">. Напечатайте туда ваш текст и нажмите клавишу “Enter”. Правая кнопка “X” закроет окно с чатом. В середине </w:t>
+      </w:r>
+      <w:r>
+        <w:rPr>
+          <w:sz w:val="18"/>
+          <w:szCs w:val="18"/>
+        </w:rPr>
+        <w:t>между ними</w:t>
+      </w:r>
+      <w:r>
+        <w:rPr>
+          <w:sz w:val="18"/>
+          <w:szCs w:val="18"/>
+        </w:rPr>
+        <w:t xml:space="preserve"> находится переключатель-индикатор количества “зрителей” - то есть, гостей с выключенными камерами. </w:t>
+      </w:r>
+      <w:r>
+        <w:rPr>
+          <w:sz w:val="18"/>
+          <w:szCs w:val="18"/>
+        </w:rPr>
+        <w:t xml:space="preserve">Нажмите его, чтобы посмотреть, кто сейчас в комнате в качестве “зрителей”. </w:t>
+      </w:r>
+      <w:r>
+        <w:rPr>
+          <w:sz w:val="18"/>
+          <w:szCs w:val="18"/>
+        </w:rPr>
+        <w:t xml:space="preserve">В случае, когда кто-то написал в чат, все остальные присутствующие в комнате услышат звуковой сигнал и увидят, что кнопка чата стала медленно мигать зеленым цветом. </w:t>
+      </w:r>
+      <w:r>
+        <w:rPr>
+          <w:sz w:val="18"/>
+          <w:szCs w:val="18"/>
+        </w:rPr>
+        <w:t>В этом чате могут писать абсолютно все, включая гостей и даже “зрителей”.</w:t>
+      </w:r>
+    </w:p>
+    <w:p>
+      <w:pPr>
+        <w:pStyle w:val="Heading3"/>
+        <w:numPr>
+          <w:ilvl w:val="2"/>
+          <w:numId w:val="2"/>
+        </w:numPr>
+        <w:rPr>
+          <w:b/>
+          <w:b/>
+          <w:bCs/>
+          <w:sz w:val="18"/>
+          <w:szCs w:val="18"/>
+        </w:rPr>
+      </w:pPr>
+      <w:r>
+        <w:rPr>
+          <w:b/>
+          <w:bCs/>
+          <w:sz w:val="18"/>
+          <w:szCs w:val="18"/>
+        </w:rPr>
+        <w:t>Видео контроль/ “сигналы”</w:t>
+      </w:r>
+    </w:p>
+    <w:p>
+      <w:pPr>
+        <w:pStyle w:val="Normal"/>
+        <w:rPr>
+          <w:b w:val="false"/>
+          <w:b w:val="false"/>
+          <w:bCs w:val="false"/>
+        </w:rPr>
+      </w:pPr>
+      <w:r>
+        <w:rPr>
+          <w:b w:val="false"/>
+          <w:bCs w:val="false"/>
+          <w:sz w:val="18"/>
+          <w:szCs w:val="18"/>
+        </w:rPr>
+        <w:t>Пятая кнопка слева, предпоследняя по счёту, может быть видна и функционировать в одном из двух вариантов – первый, видео контроль, второй – ж</w:t>
+      </w:r>
+      <w:r>
+        <w:rPr>
+          <w:b w:val="false"/>
+          <w:bCs w:val="false"/>
+          <w:sz w:val="18"/>
+          <w:szCs w:val="18"/>
+        </w:rPr>
+        <w:t>ё</w:t>
+      </w:r>
+      <w:r>
+        <w:rPr>
+          <w:b w:val="false"/>
+          <w:bCs w:val="false"/>
+          <w:sz w:val="18"/>
+          <w:szCs w:val="18"/>
+        </w:rPr>
+        <w:t>лтый “колокольчик” для сигналов. В первом случае, эта кнопка делает следующее:</w:t>
+      </w:r>
+    </w:p>
+    <w:p>
+      <w:pPr>
+        <w:pStyle w:val="Normal"/>
+        <w:rPr>
+          <w:b w:val="false"/>
+          <w:b w:val="false"/>
+          <w:bCs w:val="false"/>
+        </w:rPr>
+      </w:pPr>
+      <w:r>
+        <w:rPr>
+          <w:b w:val="false"/>
+          <w:bCs w:val="false"/>
+          <w:sz w:val="18"/>
+          <w:szCs w:val="18"/>
+        </w:rPr>
+        <w:t xml:space="preserve">a. включает основную камеру </w:t>
+      </w:r>
+      <w:r>
+        <w:rPr>
+          <w:b w:val="false"/>
+          <w:bCs w:val="false"/>
+          <w:sz w:val="18"/>
+          <w:szCs w:val="18"/>
+        </w:rPr>
+        <w:t>и выключает любую активную камеру</w:t>
+      </w:r>
+      <w:r>
+        <w:rPr>
+          <w:b w:val="false"/>
+          <w:bCs w:val="false"/>
+          <w:sz w:val="18"/>
+          <w:szCs w:val="18"/>
+        </w:rPr>
+        <w:t>, или</w:t>
+      </w:r>
+    </w:p>
+    <w:p>
+      <w:pPr>
+        <w:pStyle w:val="Normal"/>
+        <w:rPr>
+          <w:b w:val="false"/>
+          <w:b w:val="false"/>
+          <w:bCs w:val="false"/>
+        </w:rPr>
+      </w:pPr>
+      <w:r>
+        <w:rPr>
+          <w:b w:val="false"/>
+          <w:bCs w:val="false"/>
+          <w:sz w:val="18"/>
+          <w:szCs w:val="18"/>
+        </w:rPr>
+        <w:t>б. включает и выключает проигрывание MP4-файла, или</w:t>
+      </w:r>
+    </w:p>
+    <w:p>
+      <w:pPr>
+        <w:pStyle w:val="Normal"/>
+        <w:rPr>
+          <w:b w:val="false"/>
+          <w:b w:val="false"/>
+          <w:bCs w:val="false"/>
+        </w:rPr>
+      </w:pPr>
+      <w:r>
+        <w:rPr>
+          <w:b w:val="false"/>
+          <w:bCs w:val="false"/>
+          <w:sz w:val="18"/>
+          <w:szCs w:val="18"/>
+        </w:rPr>
+        <w:t>в. включает и останавливает “screen share”.</w:t>
+      </w:r>
+    </w:p>
+    <w:p>
+      <w:pPr>
+        <w:pStyle w:val="Normal"/>
+        <w:rPr>
+          <w:b w:val="false"/>
+          <w:b w:val="false"/>
+          <w:bCs w:val="false"/>
+        </w:rPr>
+      </w:pPr>
+      <w:r>
+        <w:rPr>
+          <w:b w:val="false"/>
+          <w:bCs w:val="false"/>
+          <w:sz w:val="18"/>
+          <w:szCs w:val="18"/>
+        </w:rPr>
+        <w:t xml:space="preserve">Во втором случае, а именно, у гостей при отсутствии свободных “стульев” в комнате, вместо видео контроля виден жёлтый “колокольчик”, позвонив в который, </w:t>
+      </w:r>
+      <w:r>
+        <w:rPr>
+          <w:b w:val="false"/>
+          <w:bCs w:val="false"/>
+          <w:sz w:val="18"/>
+          <w:szCs w:val="18"/>
+        </w:rPr>
+        <w:t>гость</w:t>
+      </w:r>
+      <w:r>
+        <w:rPr>
+          <w:b w:val="false"/>
+          <w:bCs w:val="false"/>
+          <w:sz w:val="18"/>
+          <w:szCs w:val="18"/>
+        </w:rPr>
+        <w:t xml:space="preserve"> предлагаете гуру активировать </w:t>
+      </w:r>
+      <w:r>
+        <w:rPr>
+          <w:b w:val="false"/>
+          <w:bCs w:val="false"/>
+          <w:sz w:val="18"/>
+          <w:szCs w:val="18"/>
+        </w:rPr>
+        <w:t>себя</w:t>
+      </w:r>
+      <w:r>
+        <w:rPr>
+          <w:b w:val="false"/>
+          <w:bCs w:val="false"/>
+          <w:sz w:val="18"/>
+          <w:szCs w:val="18"/>
+        </w:rPr>
+        <w:t xml:space="preserve"> тем не менее в качестве участника в комнате, т.е. принести дополнительный “стул” персонально для </w:t>
+      </w:r>
+      <w:r>
+        <w:rPr>
+          <w:b w:val="false"/>
+          <w:bCs w:val="false"/>
+          <w:sz w:val="18"/>
+          <w:szCs w:val="18"/>
+        </w:rPr>
+        <w:t>него</w:t>
+      </w:r>
+      <w:r>
+        <w:rPr>
+          <w:b w:val="false"/>
+          <w:bCs w:val="false"/>
+          <w:sz w:val="18"/>
+          <w:szCs w:val="18"/>
+        </w:rPr>
+        <w:t xml:space="preserve">, что возможно – </w:t>
+      </w:r>
+      <w:r>
+        <w:rPr>
+          <w:b w:val="false"/>
+          <w:bCs w:val="false"/>
+          <w:sz w:val="18"/>
+          <w:szCs w:val="18"/>
+        </w:rPr>
+        <w:t>нужно дождаться</w:t>
+      </w:r>
+      <w:r>
+        <w:rPr>
+          <w:b w:val="false"/>
+          <w:bCs w:val="false"/>
+          <w:sz w:val="18"/>
+          <w:szCs w:val="18"/>
+        </w:rPr>
+        <w:t xml:space="preserve"> реакции гуру, в 9 случаях из 10, запрос будет услышан и выполнен </w:t>
+      </w:r>
+      <w:r>
+        <w:rPr>
+          <w:b w:val="false"/>
+          <w:bCs w:val="false"/>
+          <w:sz w:val="18"/>
+          <w:szCs w:val="18"/>
+        </w:rPr>
+        <w:t>гуру – тот активирует гостя кликом по яркой строке с именем и словами “в ожидании” в появившемся маленьком окне. Обратный процесс (т.е. лишение “стула”) тоже возможен – гуру просто кликнет по имени внизу квадрата видео от данного гостя, и активированный ранее как участник гость опять станет ”просто зрителем” в комнате.</w:t>
+      </w:r>
+    </w:p>
+    <w:p>
+      <w:pPr>
+        <w:pStyle w:val="Heading3"/>
+        <w:numPr>
+          <w:ilvl w:val="2"/>
+          <w:numId w:val="2"/>
+        </w:numPr>
+        <w:rPr>
+          <w:b/>
+          <w:b/>
+          <w:bCs/>
+          <w:sz w:val="18"/>
+          <w:szCs w:val="18"/>
+        </w:rPr>
+      </w:pPr>
+      <w:r>
+        <w:rPr>
+          <w:b/>
+          <w:bCs/>
+          <w:sz w:val="18"/>
+          <w:szCs w:val="18"/>
+        </w:rPr>
+        <w:t>Выход из комнаты</w:t>
+      </w:r>
+    </w:p>
+    <w:p>
+      <w:pPr>
+        <w:pStyle w:val="Normal"/>
+        <w:rPr>
+          <w:b w:val="false"/>
+          <w:b w:val="false"/>
+          <w:bCs w:val="false"/>
+        </w:rPr>
+      </w:pPr>
+      <w:r>
+        <w:rPr>
+          <w:b w:val="false"/>
+          <w:bCs w:val="false"/>
+          <w:sz w:val="18"/>
+          <w:szCs w:val="18"/>
+        </w:rPr>
+        <w:t>П</w:t>
+      </w:r>
+      <w:r>
+        <w:rPr>
+          <w:b w:val="false"/>
+          <w:bCs w:val="false"/>
+          <w:sz w:val="18"/>
+          <w:szCs w:val="18"/>
+        </w:rPr>
+        <w:t>оследняя кнопка в меню позволяет уйти из комнаты. Кликнув на неё, гость или участник вернётся к двери в комнату “с той стороны”.</w:t>
       </w:r>
     </w:p>
     <w:p>
@@ -5594,7 +6487,7 @@
       </w:r>
     </w:p>
     <w:sectPr>
-      <w:footerReference w:type="default" r:id="rId12"/>
+      <w:footerReference w:type="default" r:id="rId13"/>
       <w:type w:val="nextPage"/>
       <w:pgSz w:w="5953" w:h="8391"/>
       <w:pgMar w:left="720" w:right="720" w:header="0" w:top="720" w:footer="144" w:bottom="720" w:gutter="0"/>
@@ -5640,7 +6533,7 @@
       <w:fldChar w:fldCharType="separate"/>
     </w:r>
     <w:r>
-      <w:t>14</w:t>
+      <w:t>20</w:t>
     </w:r>
     <w:r>
       <w:fldChar w:fldCharType="end"/>

</xml_diff>

<commit_message>
CSS cosmetics, default sound to none and v1.04 inst
</commit_message>
<xml_diff>
--- a/inst.docx
+++ b/inst.docx
@@ -63,7 +63,7 @@
                               </w:tblBorders>
                               <w:tblCellMar>
                                 <w:top w:w="216" w:type="dxa"/>
-                                <w:left w:w="69" w:type="dxa"/>
+                                <w:left w:w="46" w:type="dxa"/>
                                 <w:bottom w:w="216" w:type="dxa"/>
                                 <w:right w:w="115" w:type="dxa"/>
                               </w:tblCellMar>
@@ -82,7 +82,7 @@
                                   </w:tcBorders>
                                   <w:shd w:fill="auto" w:val="clear"/>
                                   <w:tcMar>
-                                    <w:left w:w="69" w:type="dxa"/>
+                                    <w:left w:w="46" w:type="dxa"/>
                                   </w:tcMar>
                                 </w:tcPr>
                                 <w:p>
@@ -110,7 +110,7 @@
                                   <w:shd w:fill="auto" w:val="clear"/>
                                   <w:tcMar>
                                     <w:top w:w="0" w:type="dxa"/>
-                                    <w:left w:w="62" w:type="dxa"/>
+                                    <w:left w:w="39" w:type="dxa"/>
                                     <w:bottom w:w="0" w:type="dxa"/>
                                     <w:right w:w="108" w:type="dxa"/>
                                   </w:tcMar>
@@ -118,7 +118,7 @@
                                 <w:sdt>
                                   <w:sdtPr>
                                     <w:text/>
-                                    <w:id w:val="11832558"/>
+                                    <w:id w:val="951799196"/>
                                     <w:dataBinding w:prefixMappings="xmlns:ns0='http://schemas.openxmlformats.org/package/2006/metadata/core-properties' xmlns:ns1='http://purl.org/dc/elements/1.1/'" w:xpath="/ns0:coreProperties[1]/ns1:title[1]" w:storeItemID="{6C3C8BC8-F283-45AE-878A-BAB7291924A1}"/>
                                     <w:alias w:val="Company"/>
                                   </w:sdtPr>
@@ -152,13 +152,13 @@
                                   </w:tcBorders>
                                   <w:shd w:fill="auto" w:val="clear"/>
                                   <w:tcMar>
-                                    <w:left w:w="69" w:type="dxa"/>
+                                    <w:left w:w="46" w:type="dxa"/>
                                   </w:tcMar>
                                 </w:tcPr>
                                 <w:sdt>
                                   <w:sdtPr>
                                     <w:text/>
-                                    <w:id w:val="1443096034"/>
+                                    <w:id w:val="190672176"/>
                                     <w:dataBinding w:prefixMappings="xmlns:ns0='http://schemas.openxmlformats.org/package/2006/metadata/core-properties' xmlns:ns1='http://purl.org/dc/elements/1.1/'" w:xpath="/ns0:coreProperties[1]/ns1:subject[1]" w:storeItemID="{6C3C8BC8-F283-45AE-878A-BAB7291924A1}"/>
                                     <w:alias w:val="Subtitle"/>
                                   </w:sdtPr>
@@ -185,10 +185,14 @@
                             <w:pPr>
                               <w:pStyle w:val="FrameContents"/>
                               <w:spacing w:before="0" w:after="200"/>
-                              <w:rPr/>
+                              <w:rPr>
+                                <w:color w:val="000000"/>
+                              </w:rPr>
                             </w:pPr>
                             <w:r>
-                              <w:rPr/>
+                              <w:rPr>
+                                <w:color w:val="000000"/>
+                              </w:rPr>
                             </w:r>
                           </w:p>
                         </w:txbxContent>
@@ -223,7 +227,7 @@
                         </w:tblBorders>
                         <w:tblCellMar>
                           <w:top w:w="216" w:type="dxa"/>
-                          <w:left w:w="69" w:type="dxa"/>
+                          <w:left w:w="46" w:type="dxa"/>
                           <w:bottom w:w="216" w:type="dxa"/>
                           <w:right w:w="115" w:type="dxa"/>
                         </w:tblCellMar>
@@ -242,7 +246,7 @@
                             </w:tcBorders>
                             <w:shd w:fill="auto" w:val="clear"/>
                             <w:tcMar>
-                              <w:left w:w="69" w:type="dxa"/>
+                              <w:left w:w="46" w:type="dxa"/>
                             </w:tcMar>
                           </w:tcPr>
                           <w:p>
@@ -270,7 +274,7 @@
                             <w:shd w:fill="auto" w:val="clear"/>
                             <w:tcMar>
                               <w:top w:w="0" w:type="dxa"/>
-                              <w:left w:w="62" w:type="dxa"/>
+                              <w:left w:w="39" w:type="dxa"/>
                               <w:bottom w:w="0" w:type="dxa"/>
                               <w:right w:w="108" w:type="dxa"/>
                             </w:tcMar>
@@ -278,7 +282,7 @@
                           <w:sdt>
                             <w:sdtPr>
                               <w:text/>
-                              <w:id w:val="1734674348"/>
+                              <w:id w:val="1472052502"/>
                               <w:dataBinding w:prefixMappings="xmlns:ns0='http://schemas.openxmlformats.org/package/2006/metadata/core-properties' xmlns:ns1='http://purl.org/dc/elements/1.1/'" w:xpath="/ns0:coreProperties[1]/ns1:title[1]" w:storeItemID="{6C3C8BC8-F283-45AE-878A-BAB7291924A1}"/>
                               <w:alias w:val="Company"/>
                             </w:sdtPr>
@@ -312,13 +316,13 @@
                             </w:tcBorders>
                             <w:shd w:fill="auto" w:val="clear"/>
                             <w:tcMar>
-                              <w:left w:w="69" w:type="dxa"/>
+                              <w:left w:w="46" w:type="dxa"/>
                             </w:tcMar>
                           </w:tcPr>
                           <w:sdt>
                             <w:sdtPr>
                               <w:text/>
-                              <w:id w:val="1911471763"/>
+                              <w:id w:val="890317928"/>
                               <w:dataBinding w:prefixMappings="xmlns:ns0='http://schemas.openxmlformats.org/package/2006/metadata/core-properties' xmlns:ns1='http://purl.org/dc/elements/1.1/'" w:xpath="/ns0:coreProperties[1]/ns1:subject[1]" w:storeItemID="{6C3C8BC8-F283-45AE-878A-BAB7291924A1}"/>
                               <w:alias w:val="Subtitle"/>
                             </w:sdtPr>
@@ -345,10 +349,14 @@
                       <w:pPr>
                         <w:pStyle w:val="FrameContents"/>
                         <w:spacing w:before="0" w:after="200"/>
-                        <w:rPr/>
+                        <w:rPr>
+                          <w:color w:val="000000"/>
+                        </w:rPr>
                       </w:pPr>
                       <w:r>
-                        <w:rPr/>
+                        <w:rPr>
+                          <w:color w:val="000000"/>
+                        </w:rPr>
                       </w:r>
                     </w:p>
                   </w:txbxContent>
@@ -504,56 +512,21 @@
                                       <w:color w:val="D34817" w:themeColor="accent1"/>
                                       <w:sz w:val="18"/>
                                     </w:rPr>
-                                    <w:t>v</w:t>
+                                    <w:t>v1.0</w:t>
                                   </w:r>
                                   <w:r>
                                     <w:rPr>
                                       <w:color w:val="D34817" w:themeColor="accent1"/>
                                       <w:sz w:val="18"/>
                                     </w:rPr>
-                                    <w:t>1.0</w:t>
+                                    <w:t>4</w:t>
                                   </w:r>
                                   <w:r>
                                     <w:rPr>
                                       <w:color w:val="D34817" w:themeColor="accent1"/>
                                       <w:sz w:val="18"/>
                                     </w:rPr>
-                                    <w:t>3</w:t>
-                                  </w:r>
-                                  <w:r>
-                                    <w:rPr>
-                                      <w:color w:val="D34817" w:themeColor="accent1"/>
-                                      <w:sz w:val="18"/>
-                                    </w:rPr>
-                                    <w:t xml:space="preserve"> (</w:t>
-                                  </w:r>
-                                  <w:r>
-                                    <w:rPr>
-                                      <w:color w:val="D34817" w:themeColor="accent1"/>
-                                      <w:sz w:val="18"/>
-                                    </w:rPr>
-                                    <w:t>C</w:t>
-                                  </w:r>
-                                  <w:r>
-                                    <w:rPr>
-                                      <w:color w:val="D34817" w:themeColor="accent1"/>
-                                      <w:sz w:val="18"/>
-                                    </w:rPr>
-                                    <w:t xml:space="preserve">) </w:t>
-                                  </w:r>
-                                  <w:r>
-                                    <w:rPr>
-                                      <w:color w:val="D34817" w:themeColor="accent1"/>
-                                      <w:sz w:val="18"/>
-                                    </w:rPr>
-                                    <w:t xml:space="preserve">Room-House.com </w:t>
-                                  </w:r>
-                                  <w:r>
-                                    <w:rPr>
-                                      <w:color w:val="D34817" w:themeColor="accent1"/>
-                                      <w:sz w:val="18"/>
-                                    </w:rPr>
-                                    <w:t>2022</w:t>
+                                    <w:t xml:space="preserve"> (C) Room-House.com 2022</w:t>
                                   </w:r>
                                 </w:p>
                               </w:tc>
@@ -563,10 +536,14 @@
                             <w:pPr>
                               <w:pStyle w:val="FrameContents"/>
                               <w:spacing w:before="0" w:after="200"/>
-                              <w:rPr/>
+                              <w:rPr>
+                                <w:color w:val="000000"/>
+                              </w:rPr>
                             </w:pPr>
                             <w:r>
-                              <w:rPr/>
+                              <w:rPr>
+                                <w:color w:val="000000"/>
+                              </w:rPr>
                             </w:r>
                           </w:p>
                         </w:txbxContent>
@@ -585,7 +562,7 @@
           </mc:Choice>
           <mc:Fallback>
             <w:pict>
-              <v:rect id="shape_0" ID="Frame2" stroked="f" style="position:absolute;margin-left:22.55pt;margin-top:314.2pt;width:180.4pt;height:45.9pt;mso-position-horizontal:center;mso-position-horizontal-relative:margin;mso-position-vertical:bottom;mso-position-vertical-relative:margin">
+              <v:rect id="shape_0" ID="Frame2" stroked="f" style="position:absolute;margin-left:22.55pt;margin-top:300.8pt;width:180.4pt;height:45.9pt;mso-position-horizontal:center;mso-position-horizontal-relative:margin;mso-position-vertical:bottom;mso-position-vertical-relative:margin">
                 <w10:wrap type="none"/>
                 <v:fill o:detectmouseclick="t" on="false"/>
                 <v:stroke color="#3465a4" joinstyle="round" endcap="flat"/>
@@ -627,56 +604,21 @@
                                 <w:color w:val="D34817" w:themeColor="accent1"/>
                                 <w:sz w:val="18"/>
                               </w:rPr>
-                              <w:t>v</w:t>
+                              <w:t>v1.0</w:t>
                             </w:r>
                             <w:r>
                               <w:rPr>
                                 <w:color w:val="D34817" w:themeColor="accent1"/>
                                 <w:sz w:val="18"/>
                               </w:rPr>
-                              <w:t>1.0</w:t>
+                              <w:t>4</w:t>
                             </w:r>
                             <w:r>
                               <w:rPr>
                                 <w:color w:val="D34817" w:themeColor="accent1"/>
                                 <w:sz w:val="18"/>
                               </w:rPr>
-                              <w:t>3</w:t>
-                            </w:r>
-                            <w:r>
-                              <w:rPr>
-                                <w:color w:val="D34817" w:themeColor="accent1"/>
-                                <w:sz w:val="18"/>
-                              </w:rPr>
-                              <w:t xml:space="preserve"> (</w:t>
-                            </w:r>
-                            <w:r>
-                              <w:rPr>
-                                <w:color w:val="D34817" w:themeColor="accent1"/>
-                                <w:sz w:val="18"/>
-                              </w:rPr>
-                              <w:t>C</w:t>
-                            </w:r>
-                            <w:r>
-                              <w:rPr>
-                                <w:color w:val="D34817" w:themeColor="accent1"/>
-                                <w:sz w:val="18"/>
-                              </w:rPr>
-                              <w:t xml:space="preserve">) </w:t>
-                            </w:r>
-                            <w:r>
-                              <w:rPr>
-                                <w:color w:val="D34817" w:themeColor="accent1"/>
-                                <w:sz w:val="18"/>
-                              </w:rPr>
-                              <w:t xml:space="preserve">Room-House.com </w:t>
-                            </w:r>
-                            <w:r>
-                              <w:rPr>
-                                <w:color w:val="D34817" w:themeColor="accent1"/>
-                                <w:sz w:val="18"/>
-                              </w:rPr>
-                              <w:t>2022</w:t>
+                              <w:t xml:space="preserve"> (C) Room-House.com 2022</w:t>
                             </w:r>
                           </w:p>
                         </w:tc>
@@ -686,10 +628,14 @@
                       <w:pPr>
                         <w:pStyle w:val="FrameContents"/>
                         <w:spacing w:before="0" w:after="200"/>
-                        <w:rPr/>
+                        <w:rPr>
+                          <w:color w:val="000000"/>
+                        </w:rPr>
                       </w:pPr>
                       <w:r>
-                        <w:rPr/>
+                        <w:rPr>
+                          <w:color w:val="000000"/>
+                        </w:rPr>
                       </w:r>
                     </w:p>
                   </w:txbxContent>
@@ -725,7 +671,7 @@
           <w:docPartGallery w:val="Table of Contents"/>
           <w:docPartUnique w:val="true"/>
         </w:docPartObj>
-        <w:id w:val="1989087576"/>
+        <w:id w:val="1032842344"/>
       </w:sdtPr>
       <w:sdtContent>
         <w:p>
@@ -789,7 +735,7 @@
         <w:rPr>
           <w:vanish w:val="false"/>
         </w:rPr>
-        <w:t>4</w:t>
+        <w:t>5</w:t>
       </w:r>
     </w:p>
     <w:p>
@@ -830,7 +776,7 @@
         <w:rPr>
           <w:vanish w:val="false"/>
         </w:rPr>
-        <w:t>4</w:t>
+        <w:t>5</w:t>
       </w:r>
     </w:p>
     <w:p>
@@ -871,7 +817,7 @@
         <w:rPr>
           <w:vanish w:val="false"/>
         </w:rPr>
-        <w:t>5</w:t>
+        <w:t>6</w:t>
       </w:r>
     </w:p>
     <w:p>
@@ -912,7 +858,7 @@
         <w:rPr>
           <w:vanish w:val="false"/>
         </w:rPr>
-        <w:t>5</w:t>
+        <w:t>6</w:t>
       </w:r>
     </w:p>
     <w:p>
@@ -943,37 +889,18 @@
         </w:r>
         <w:r>
           <w:rPr>
-            <w:webHidden/>
-          </w:rPr>
-          <w:fldChar w:fldCharType="begin"/>
-        </w:r>
-        <w:r>
-          <w:rPr>
-            <w:webHidden/>
-          </w:rPr>
-          <w:instrText>PAGEREF _Toc465155186 \h</w:instrText>
-        </w:r>
-        <w:r>
-          <w:rPr>
-            <w:webHidden/>
-          </w:rPr>
-          <w:fldChar w:fldCharType="separate"/>
-        </w:r>
-        <w:r>
-          <w:rPr>
             <w:rStyle w:val="IndexLink"/>
             <w:vanish w:val="false"/>
           </w:rPr>
           <w:tab/>
-          <w:t>7</w:t>
-        </w:r>
-        <w:r>
-          <w:rPr>
-            <w:webHidden/>
-          </w:rPr>
-          <w:fldChar w:fldCharType="end"/>
         </w:r>
       </w:hyperlink>
+      <w:r>
+        <w:rPr>
+          <w:vanish w:val="false"/>
+        </w:rPr>
+        <w:t>8</w:t>
+      </w:r>
     </w:p>
     <w:p>
       <w:pPr>
@@ -1013,7 +940,7 @@
         <w:rPr>
           <w:vanish w:val="false"/>
         </w:rPr>
-        <w:t>7</w:t>
+        <w:t>8</w:t>
       </w:r>
     </w:p>
     <w:p>
@@ -1054,7 +981,7 @@
         <w:rPr>
           <w:vanish w:val="false"/>
         </w:rPr>
-        <w:t>7</w:t>
+        <w:t>8</w:t>
       </w:r>
     </w:p>
     <w:p>
@@ -1095,7 +1022,7 @@
         <w:rPr>
           <w:vanish w:val="false"/>
         </w:rPr>
-        <w:t>7</w:t>
+        <w:t>8</w:t>
       </w:r>
     </w:p>
     <w:p>
@@ -1136,7 +1063,7 @@
         <w:rPr>
           <w:vanish w:val="false"/>
         </w:rPr>
-        <w:t>8</w:t>
+        <w:t>9</w:t>
       </w:r>
     </w:p>
     <w:p>
@@ -1177,7 +1104,7 @@
         <w:rPr>
           <w:vanish w:val="false"/>
         </w:rPr>
-        <w:t>8</w:t>
+        <w:t>9</w:t>
       </w:r>
     </w:p>
     <w:p>
@@ -1218,7 +1145,7 @@
         <w:rPr>
           <w:vanish w:val="false"/>
         </w:rPr>
-        <w:t>8</w:t>
+        <w:t>9</w:t>
       </w:r>
     </w:p>
     <w:p>
@@ -1266,9 +1193,10 @@
       </w:hyperlink>
       <w:r>
         <w:rPr>
-          <w:vanish w:val="false"/>
-        </w:rPr>
-        <w:t>8</w:t>
+          <w:rStyle w:val="IndexLink"/>
+          <w:vanish w:val="false"/>
+        </w:rPr>
+        <w:t>9</w:t>
       </w:r>
     </w:p>
     <w:p>
@@ -1316,9 +1244,10 @@
       </w:hyperlink>
       <w:r>
         <w:rPr>
-          <w:vanish w:val="false"/>
-        </w:rPr>
-        <w:t>9</w:t>
+          <w:rStyle w:val="IndexLink"/>
+          <w:vanish w:val="false"/>
+        </w:rPr>
+        <w:t>10</w:t>
       </w:r>
     </w:p>
     <w:p>
@@ -1345,21 +1274,7 @@
             <w:rFonts w:eastAsia="" w:eastAsiaTheme="minorEastAsia"/>
           </w:rPr>
           <w:tab/>
-          <w:t>В состоянии “</w:t>
-        </w:r>
-        <w:r>
-          <w:rPr>
-            <w:rStyle w:val="IndexLink"/>
-            <w:rFonts w:eastAsia="" w:eastAsiaTheme="minorEastAsia"/>
-          </w:rPr>
-          <w:t>locked</w:t>
-        </w:r>
-        <w:r>
-          <w:rPr>
-            <w:rStyle w:val="IndexLink"/>
-            <w:rFonts w:eastAsia="" w:eastAsiaTheme="minorEastAsia"/>
-          </w:rPr>
-          <w:t>”</w:t>
+          <w:t>В состоянии “locked”</w:t>
         </w:r>
         <w:r>
           <w:rPr>
@@ -1373,7 +1288,7 @@
         <w:rPr>
           <w:vanish w:val="false"/>
         </w:rPr>
-        <w:t>9</w:t>
+        <w:t>10</w:t>
       </w:r>
     </w:p>
     <w:p>
@@ -1427,7 +1342,13 @@
         <w:rPr>
           <w:vanish w:val="false"/>
         </w:rPr>
-        <w:t>10</w:t>
+        <w:t>1</w:t>
+      </w:r>
+      <w:r>
+        <w:rPr>
+          <w:vanish w:val="false"/>
+        </w:rPr>
+        <w:t>1</w:t>
       </w:r>
     </w:p>
     <w:p>
@@ -1478,7 +1399,13 @@
         <w:rPr>
           <w:vanish w:val="false"/>
         </w:rPr>
-        <w:t>11</w:t>
+        <w:t>1</w:t>
+      </w:r>
+      <w:r>
+        <w:rPr>
+          <w:vanish w:val="false"/>
+        </w:rPr>
+        <w:t>2</w:t>
       </w:r>
     </w:p>
     <w:p>
@@ -1520,7 +1447,7 @@
         <w:rPr>
           <w:vanish w:val="false"/>
         </w:rPr>
-        <w:t>2</w:t>
+        <w:t>3</w:t>
       </w:r>
     </w:p>
     <w:p>
@@ -1562,7 +1489,13 @@
           <w:rStyle w:val="IndexLink"/>
           <w:vanish w:val="false"/>
         </w:rPr>
-        <w:t>13</w:t>
+        <w:t>1</w:t>
+      </w:r>
+      <w:r>
+        <w:rPr>
+          <w:vanish w:val="false"/>
+        </w:rPr>
+        <w:t>4</w:t>
       </w:r>
     </w:p>
     <w:p>
@@ -1601,7 +1534,15 @@
           <w:rFonts w:eastAsia="" w:eastAsiaTheme="minorEastAsia"/>
           <w:vanish w:val="false"/>
         </w:rPr>
-        <w:t>13</w:t>
+        <w:t>1</w:t>
+      </w:r>
+      <w:r>
+        <w:rPr>
+          <w:rStyle w:val="IndexLink"/>
+          <w:rFonts w:eastAsia="" w:eastAsiaTheme="minorEastAsia"/>
+          <w:vanish w:val="false"/>
+        </w:rPr>
+        <w:t>4</w:t>
       </w:r>
     </w:p>
     <w:p>
@@ -1655,7 +1596,15 @@
           <w:rFonts w:eastAsia="" w:eastAsiaTheme="minorEastAsia"/>
           <w:vanish w:val="false"/>
         </w:rPr>
-        <w:t>14</w:t>
+        <w:t>1</w:t>
+      </w:r>
+      <w:r>
+        <w:rPr>
+          <w:rStyle w:val="IndexLink"/>
+          <w:rFonts w:eastAsia="" w:eastAsiaTheme="minorEastAsia"/>
+          <w:vanish w:val="false"/>
+        </w:rPr>
+        <w:t>5</w:t>
       </w:r>
     </w:p>
     <w:p>
@@ -1702,22 +1651,16 @@
             <w:vanish w:val="false"/>
           </w:rPr>
           <w:tab/>
-        </w:r>
-        <w:r>
-          <w:rPr>
-            <w:rStyle w:val="IndexLink"/>
-            <w:rFonts w:eastAsia="" w:eastAsiaTheme="minorEastAsia"/>
-            <w:vanish w:val="false"/>
-          </w:rPr>
           <w:t>1</w:t>
         </w:r>
       </w:hyperlink>
       <w:r>
         <w:rPr>
+          <w:rStyle w:val="IndexLink"/>
           <w:rFonts w:eastAsia="" w:eastAsiaTheme="minorEastAsia"/>
           <w:vanish w:val="false"/>
         </w:rPr>
-        <w:t>5</w:t>
+        <w:t>6</w:t>
       </w:r>
     </w:p>
     <w:p>
@@ -1757,7 +1700,15 @@
           <w:rFonts w:eastAsia="" w:eastAsiaTheme="minorEastAsia"/>
           <w:vanish w:val="false"/>
         </w:rPr>
-        <w:t>15</w:t>
+        <w:t>1</w:t>
+      </w:r>
+      <w:r>
+        <w:rPr>
+          <w:rStyle w:val="IndexLink"/>
+          <w:rFonts w:eastAsia="" w:eastAsiaTheme="minorEastAsia"/>
+          <w:vanish w:val="false"/>
+        </w:rPr>
+        <w:t>6</w:t>
       </w:r>
     </w:p>
     <w:p>
@@ -1787,23 +1738,7 @@
           </w:rPr>
           <w:t>.1.1</w:t>
           <w:tab/>
-          <w:t>Основная (</w:t>
-        </w:r>
-        <w:r>
-          <w:rPr>
-            <w:rStyle w:val="IndexLink"/>
-            <w:rFonts w:eastAsia="" w:eastAsiaTheme="minorEastAsia"/>
-            <w:vanish w:val="false"/>
-          </w:rPr>
-          <w:t>фронт.</w:t>
-        </w:r>
-        <w:r>
-          <w:rPr>
-            <w:rStyle w:val="IndexLink"/>
-            <w:rFonts w:eastAsia="" w:eastAsiaTheme="minorEastAsia"/>
-            <w:vanish w:val="false"/>
-          </w:rPr>
-          <w:t>) камера</w:t>
+          <w:t>Основная (фронт.) камера</w:t>
           <w:tab/>
         </w:r>
       </w:hyperlink>
@@ -1813,7 +1748,15 @@
           <w:rFonts w:eastAsia="" w:eastAsiaTheme="minorEastAsia"/>
           <w:vanish w:val="false"/>
         </w:rPr>
-        <w:t>15</w:t>
+        <w:t>1</w:t>
+      </w:r>
+      <w:r>
+        <w:rPr>
+          <w:rStyle w:val="IndexLink"/>
+          <w:rFonts w:eastAsia="" w:eastAsiaTheme="minorEastAsia"/>
+          <w:vanish w:val="false"/>
+        </w:rPr>
+        <w:t>6</w:t>
       </w:r>
     </w:p>
     <w:p>
@@ -1843,7 +1786,22 @@
           </w:rPr>
           <w:t>.1.2</w:t>
           <w:tab/>
-          <w:t>Задняя камера</w:t>
+        </w:r>
+        <w:r>
+          <w:rPr>
+            <w:rStyle w:val="IndexLink"/>
+            <w:rFonts w:eastAsia="" w:eastAsiaTheme="minorEastAsia"/>
+            <w:vanish w:val="false"/>
+          </w:rPr>
+          <w:t>Тыловая</w:t>
+        </w:r>
+        <w:r>
+          <w:rPr>
+            <w:rStyle w:val="IndexLink"/>
+            <w:rFonts w:eastAsia="" w:eastAsiaTheme="minorEastAsia"/>
+            <w:vanish w:val="false"/>
+          </w:rPr>
+          <w:t xml:space="preserve"> камера</w:t>
           <w:tab/>
         </w:r>
       </w:hyperlink>
@@ -1861,7 +1819,7 @@
           <w:rFonts w:eastAsia="" w:eastAsiaTheme="minorEastAsia"/>
           <w:vanish w:val="false"/>
         </w:rPr>
-        <w:t>6</w:t>
+        <w:t>7</w:t>
       </w:r>
     </w:p>
     <w:p>
@@ -1891,23 +1849,7 @@
           </w:rPr>
           <w:t>.1.3</w:t>
           <w:tab/>
-          <w:t>Вкл/выкл звук</w:t>
-        </w:r>
-        <w:r>
-          <w:rPr>
-            <w:rStyle w:val="IndexLink"/>
-            <w:rFonts w:eastAsia="" w:eastAsiaTheme="minorEastAsia"/>
-            <w:vanish w:val="false"/>
-          </w:rPr>
-          <w:t>а</w:t>
-        </w:r>
-        <w:r>
-          <w:rPr>
-            <w:rStyle w:val="IndexLink"/>
-            <w:rFonts w:eastAsia="" w:eastAsiaTheme="minorEastAsia"/>
-            <w:vanish w:val="false"/>
-          </w:rPr>
-          <w:t xml:space="preserve"> (mute/unmute)</w:t>
+          <w:t>Вкл/выкл звука (mute/unmute)</w:t>
           <w:tab/>
         </w:r>
       </w:hyperlink>
@@ -1925,7 +1867,7 @@
           <w:rFonts w:eastAsia="" w:eastAsiaTheme="minorEastAsia"/>
           <w:vanish w:val="false"/>
         </w:rPr>
-        <w:t>7</w:t>
+        <w:t>8</w:t>
       </w:r>
     </w:p>
     <w:p>
@@ -1973,7 +1915,7 @@
           <w:rFonts w:eastAsia="" w:eastAsiaTheme="minorEastAsia"/>
           <w:vanish w:val="false"/>
         </w:rPr>
-        <w:t>7</w:t>
+        <w:t>8</w:t>
       </w:r>
     </w:p>
     <w:p>
@@ -2040,7 +1982,7 @@
           <w:rFonts w:eastAsia="" w:eastAsiaTheme="minorEastAsia"/>
           <w:vanish w:val="false"/>
         </w:rPr>
-        <w:t>8</w:t>
+        <w:t>9</w:t>
       </w:r>
     </w:p>
     <w:p>
@@ -2097,15 +2039,314 @@
           <w:rFonts w:eastAsia="" w:eastAsiaTheme="minorEastAsia"/>
           <w:vanish w:val="false"/>
         </w:rPr>
-        <w:t>1</w:t>
-      </w:r>
+        <w:t>20</w:t>
+      </w:r>
+    </w:p>
+    <w:p>
+      <w:pPr>
+        <w:pStyle w:val="Contents2"/>
+        <w:tabs>
+          <w:tab w:val="left" w:pos="880" w:leader="none"/>
+          <w:tab w:val="right" w:pos="4504" w:leader="dot"/>
+        </w:tabs>
+        <w:rPr/>
+      </w:pPr>
       <w:r>
         <w:rPr>
           <w:rStyle w:val="IndexLink"/>
           <w:rFonts w:eastAsia="" w:eastAsiaTheme="minorEastAsia"/>
           <w:vanish w:val="false"/>
         </w:rPr>
-        <w:t>9</w:t>
+        <w:t>7</w:t>
+      </w:r>
+      <w:hyperlink w:anchor="_Toc465155204">
+        <w:r>
+          <w:rPr>
+            <w:webHidden/>
+            <w:rStyle w:val="IndexLink"/>
+            <w:rFonts w:eastAsia="" w:eastAsiaTheme="minorEastAsia"/>
+            <w:vanish w:val="false"/>
+          </w:rPr>
+          <w:t>.</w:t>
+        </w:r>
+        <w:r>
+          <w:rPr>
+            <w:rStyle w:val="IndexLink"/>
+            <w:rFonts w:eastAsia="" w:eastAsiaTheme="minorEastAsia"/>
+            <w:vanish w:val="false"/>
+          </w:rPr>
+          <w:t>2</w:t>
+        </w:r>
+        <w:r>
+          <w:rPr>
+            <w:rStyle w:val="IndexLink"/>
+            <w:rFonts w:eastAsia="" w:eastAsiaTheme="minorEastAsia"/>
+            <w:vanish w:val="false"/>
+          </w:rPr>
+          <w:tab/>
+        </w:r>
+        <w:r>
+          <w:rPr>
+            <w:rStyle w:val="IndexLink"/>
+            <w:rFonts w:eastAsia="" w:eastAsiaTheme="minorEastAsia"/>
+            <w:vanish w:val="false"/>
+          </w:rPr>
+          <w:t>Контроль за видео</w:t>
+        </w:r>
+        <w:r>
+          <w:rPr>
+            <w:rStyle w:val="IndexLink"/>
+            <w:rFonts w:eastAsia="" w:eastAsiaTheme="minorEastAsia"/>
+            <w:vanish w:val="false"/>
+          </w:rPr>
+          <w:tab/>
+        </w:r>
+      </w:hyperlink>
+      <w:r>
+        <w:rPr>
+          <w:rFonts w:eastAsia="" w:eastAsiaTheme="minorEastAsia"/>
+          <w:vanish w:val="false"/>
+        </w:rPr>
+        <w:t>2</w:t>
+      </w:r>
+      <w:r>
+        <w:rPr>
+          <w:rFonts w:eastAsia="" w:eastAsiaTheme="minorEastAsia"/>
+          <w:vanish w:val="false"/>
+        </w:rPr>
+        <w:t>1</w:t>
+      </w:r>
+    </w:p>
+    <w:p>
+      <w:pPr>
+        <w:pStyle w:val="Contents3"/>
+        <w:tabs>
+          <w:tab w:val="left" w:pos="1320" w:leader="none"/>
+          <w:tab w:val="right" w:pos="4504" w:leader="dot"/>
+        </w:tabs>
+        <w:rPr/>
+      </w:pPr>
+      <w:r>
+        <w:rPr>
+          <w:rStyle w:val="IndexLink"/>
+          <w:rFonts w:eastAsia="" w:eastAsiaTheme="minorEastAsia"/>
+          <w:vanish w:val="false"/>
+        </w:rPr>
+        <w:t>7</w:t>
+      </w:r>
+      <w:hyperlink w:anchor="_Toc465155184">
+        <w:r>
+          <w:rPr>
+            <w:webHidden/>
+            <w:rStyle w:val="IndexLink"/>
+            <w:rFonts w:eastAsia="" w:eastAsiaTheme="minorEastAsia"/>
+            <w:vanish w:val="false"/>
+          </w:rPr>
+          <w:t>.2.1</w:t>
+          <w:tab/>
+          <w:t>Звук</w:t>
+          <w:tab/>
+        </w:r>
+      </w:hyperlink>
+      <w:r>
+        <w:rPr>
+          <w:rStyle w:val="IndexLink"/>
+          <w:rFonts w:eastAsia="" w:eastAsiaTheme="minorEastAsia"/>
+          <w:vanish w:val="false"/>
+        </w:rPr>
+        <w:t>21</w:t>
+      </w:r>
+    </w:p>
+    <w:p>
+      <w:pPr>
+        <w:pStyle w:val="Contents3"/>
+        <w:tabs>
+          <w:tab w:val="left" w:pos="1320" w:leader="none"/>
+          <w:tab w:val="right" w:pos="4504" w:leader="dot"/>
+        </w:tabs>
+        <w:rPr/>
+      </w:pPr>
+      <w:r>
+        <w:rPr>
+          <w:rStyle w:val="IndexLink"/>
+          <w:rFonts w:eastAsia="" w:eastAsiaTheme="minorEastAsia"/>
+          <w:vanish w:val="false"/>
+        </w:rPr>
+        <w:t>7</w:t>
+      </w:r>
+      <w:hyperlink w:anchor="_Toc465155184">
+        <w:r>
+          <w:rPr>
+            <w:webHidden/>
+            <w:rStyle w:val="IndexLink"/>
+            <w:rFonts w:eastAsia="" w:eastAsiaTheme="minorEastAsia"/>
+            <w:vanish w:val="false"/>
+          </w:rPr>
+          <w:t>.2.2</w:t>
+          <w:tab/>
+          <w:t>Аннотации</w:t>
+          <w:tab/>
+        </w:r>
+      </w:hyperlink>
+      <w:r>
+        <w:rPr>
+          <w:rStyle w:val="IndexLink"/>
+          <w:rFonts w:eastAsia="" w:eastAsiaTheme="minorEastAsia"/>
+          <w:vanish w:val="false"/>
+        </w:rPr>
+        <w:t>2</w:t>
+      </w:r>
+      <w:r>
+        <w:rPr>
+          <w:rStyle w:val="IndexLink"/>
+          <w:rFonts w:eastAsia="" w:eastAsiaTheme="minorEastAsia"/>
+          <w:vanish w:val="false"/>
+        </w:rPr>
+        <w:t>2</w:t>
+      </w:r>
+    </w:p>
+    <w:p>
+      <w:pPr>
+        <w:pStyle w:val="Contents3"/>
+        <w:tabs>
+          <w:tab w:val="left" w:pos="1320" w:leader="none"/>
+          <w:tab w:val="right" w:pos="4504" w:leader="dot"/>
+        </w:tabs>
+        <w:rPr/>
+      </w:pPr>
+      <w:r>
+        <w:rPr>
+          <w:rStyle w:val="IndexLink"/>
+          <w:rFonts w:eastAsia="" w:eastAsiaTheme="minorEastAsia"/>
+          <w:vanish w:val="false"/>
+        </w:rPr>
+        <w:t>7</w:t>
+      </w:r>
+      <w:hyperlink w:anchor="_Toc465155184">
+        <w:r>
+          <w:rPr>
+            <w:webHidden/>
+            <w:rStyle w:val="IndexLink"/>
+            <w:rFonts w:eastAsia="" w:eastAsiaTheme="minorEastAsia"/>
+            <w:vanish w:val="false"/>
+          </w:rPr>
+          <w:t>.2.3</w:t>
+          <w:tab/>
+          <w:t>Проигрывание MP4-файлов</w:t>
+          <w:tab/>
+        </w:r>
+      </w:hyperlink>
+      <w:r>
+        <w:rPr>
+          <w:rStyle w:val="IndexLink"/>
+          <w:rFonts w:eastAsia="" w:eastAsiaTheme="minorEastAsia"/>
+          <w:vanish w:val="false"/>
+        </w:rPr>
+        <w:t>2</w:t>
+      </w:r>
+      <w:r>
+        <w:rPr>
+          <w:rStyle w:val="IndexLink"/>
+          <w:rFonts w:eastAsia="" w:eastAsiaTheme="minorEastAsia"/>
+          <w:vanish w:val="false"/>
+        </w:rPr>
+        <w:t>2</w:t>
+      </w:r>
+    </w:p>
+    <w:p>
+      <w:pPr>
+        <w:pStyle w:val="Contents3"/>
+        <w:tabs>
+          <w:tab w:val="left" w:pos="1320" w:leader="none"/>
+          <w:tab w:val="right" w:pos="4504" w:leader="dot"/>
+        </w:tabs>
+        <w:rPr/>
+      </w:pPr>
+      <w:r>
+        <w:rPr>
+          <w:rStyle w:val="IndexLink"/>
+          <w:rFonts w:eastAsia="" w:eastAsiaTheme="minorEastAsia"/>
+          <w:vanish w:val="false"/>
+        </w:rPr>
+        <w:t>7</w:t>
+      </w:r>
+      <w:hyperlink w:anchor="_Toc465155184">
+        <w:r>
+          <w:rPr>
+            <w:webHidden/>
+            <w:rStyle w:val="IndexLink"/>
+            <w:rFonts w:eastAsia="" w:eastAsiaTheme="minorEastAsia"/>
+            <w:vanish w:val="false"/>
+          </w:rPr>
+          <w:t>.2.4</w:t>
+          <w:tab/>
+          <w:t>Share Screen</w:t>
+          <w:tab/>
+        </w:r>
+      </w:hyperlink>
+      <w:r>
+        <w:rPr>
+          <w:rStyle w:val="IndexLink"/>
+          <w:rFonts w:eastAsia="" w:eastAsiaTheme="minorEastAsia"/>
+          <w:vanish w:val="false"/>
+        </w:rPr>
+        <w:t>2</w:t>
+      </w:r>
+      <w:r>
+        <w:rPr>
+          <w:rStyle w:val="IndexLink"/>
+          <w:rFonts w:eastAsia="" w:eastAsiaTheme="minorEastAsia"/>
+          <w:vanish w:val="false"/>
+        </w:rPr>
+        <w:t>2</w:t>
+      </w:r>
+    </w:p>
+    <w:p>
+      <w:pPr>
+        <w:pStyle w:val="Contents3"/>
+        <w:tabs>
+          <w:tab w:val="left" w:pos="1320" w:leader="none"/>
+          <w:tab w:val="right" w:pos="4504" w:leader="dot"/>
+        </w:tabs>
+        <w:rPr/>
+      </w:pPr>
+      <w:r>
+        <w:rPr>
+          <w:rStyle w:val="IndexLink"/>
+          <w:rFonts w:eastAsia="" w:eastAsiaTheme="minorEastAsia"/>
+          <w:vanish w:val="false"/>
+        </w:rPr>
+        <w:t>7</w:t>
+      </w:r>
+      <w:hyperlink w:anchor="_Toc465155184">
+        <w:r>
+          <w:rPr>
+            <w:webHidden/>
+            <w:rStyle w:val="IndexLink"/>
+            <w:rFonts w:eastAsia="" w:eastAsiaTheme="minorEastAsia"/>
+            <w:vanish w:val="false"/>
+          </w:rPr>
+          <w:t>.2.5</w:t>
+          <w:tab/>
+          <w:t>Блокировка пользователей</w:t>
+          <w:tab/>
+        </w:r>
+      </w:hyperlink>
+      <w:r>
+        <w:rPr>
+          <w:rStyle w:val="IndexLink"/>
+          <w:rFonts w:eastAsia="" w:eastAsiaTheme="minorEastAsia"/>
+          <w:vanish w:val="false"/>
+        </w:rPr>
+        <w:t>2</w:t>
+      </w:r>
+      <w:r>
+        <w:rPr>
+          <w:rStyle w:val="IndexLink"/>
+          <w:rFonts w:eastAsia="" w:eastAsiaTheme="minorEastAsia"/>
+          <w:vanish w:val="false"/>
+        </w:rPr>
+        <w:t>2</w:t>
       </w:r>
     </w:p>
     <w:p>
@@ -2153,7 +2394,6 @@
             <w:vanish w:val="false"/>
           </w:rPr>
           <w:tab/>
-          <w:t>1</w:t>
         </w:r>
       </w:hyperlink>
       <w:r>
@@ -2162,7 +2402,15 @@
           <w:rFonts w:eastAsia="" w:eastAsiaTheme="minorEastAsia"/>
           <w:vanish w:val="false"/>
         </w:rPr>
-        <w:t>9</w:t>
+        <w:t>2</w:t>
+      </w:r>
+      <w:r>
+        <w:rPr>
+          <w:rStyle w:val="IndexLink"/>
+          <w:rFonts w:eastAsia="" w:eastAsiaTheme="minorEastAsia"/>
+          <w:vanish w:val="false"/>
+        </w:rPr>
+        <w:t>2</w:t>
       </w:r>
     </w:p>
     <w:p>
@@ -2218,7 +2466,132 @@
           <w:rFonts w:eastAsia="" w:eastAsiaTheme="minorEastAsia"/>
           <w:vanish w:val="false"/>
         </w:rPr>
-        <w:t>20</w:t>
+        <w:t>2</w:t>
+      </w:r>
+      <w:r>
+        <w:rPr>
+          <w:rStyle w:val="IndexLink"/>
+          <w:rFonts w:eastAsia="" w:eastAsiaTheme="minorEastAsia"/>
+          <w:vanish w:val="false"/>
+        </w:rPr>
+        <w:t>2</w:t>
+      </w:r>
+    </w:p>
+    <w:p>
+      <w:pPr>
+        <w:pStyle w:val="Normal"/>
+        <w:tabs>
+          <w:tab w:val="left" w:pos="440" w:leader="none"/>
+          <w:tab w:val="right" w:pos="4504" w:leader="dot"/>
+        </w:tabs>
+        <w:rPr/>
+      </w:pPr>
+      <w:r>
+        <w:rPr/>
+      </w:r>
+    </w:p>
+    <w:p>
+      <w:pPr>
+        <w:pStyle w:val="Normal"/>
+        <w:tabs>
+          <w:tab w:val="left" w:pos="440" w:leader="none"/>
+          <w:tab w:val="right" w:pos="4504" w:leader="dot"/>
+        </w:tabs>
+        <w:rPr/>
+      </w:pPr>
+      <w:r>
+        <w:rPr/>
+      </w:r>
+    </w:p>
+    <w:p>
+      <w:pPr>
+        <w:pStyle w:val="Normal"/>
+        <w:tabs>
+          <w:tab w:val="left" w:pos="440" w:leader="none"/>
+          <w:tab w:val="right" w:pos="4504" w:leader="dot"/>
+        </w:tabs>
+        <w:rPr/>
+      </w:pPr>
+      <w:r>
+        <w:rPr/>
+      </w:r>
+    </w:p>
+    <w:p>
+      <w:pPr>
+        <w:pStyle w:val="Normal"/>
+        <w:tabs>
+          <w:tab w:val="left" w:pos="440" w:leader="none"/>
+          <w:tab w:val="right" w:pos="4504" w:leader="dot"/>
+        </w:tabs>
+        <w:rPr/>
+      </w:pPr>
+      <w:r>
+        <w:rPr/>
+      </w:r>
+    </w:p>
+    <w:p>
+      <w:pPr>
+        <w:pStyle w:val="Normal"/>
+        <w:tabs>
+          <w:tab w:val="left" w:pos="440" w:leader="none"/>
+          <w:tab w:val="right" w:pos="4504" w:leader="dot"/>
+        </w:tabs>
+        <w:rPr/>
+      </w:pPr>
+      <w:r>
+        <w:rPr/>
+      </w:r>
+    </w:p>
+    <w:p>
+      <w:pPr>
+        <w:pStyle w:val="Normal"/>
+        <w:tabs>
+          <w:tab w:val="left" w:pos="440" w:leader="none"/>
+          <w:tab w:val="right" w:pos="4504" w:leader="dot"/>
+        </w:tabs>
+        <w:rPr/>
+      </w:pPr>
+      <w:r>
+        <w:rPr/>
+      </w:r>
+    </w:p>
+    <w:p>
+      <w:pPr>
+        <w:pStyle w:val="Normal"/>
+        <w:tabs>
+          <w:tab w:val="left" w:pos="440" w:leader="none"/>
+          <w:tab w:val="right" w:pos="4504" w:leader="dot"/>
+        </w:tabs>
+        <w:rPr/>
+      </w:pPr>
+      <w:r>
+        <w:rPr/>
+      </w:r>
+    </w:p>
+    <w:p>
+      <w:pPr>
+        <w:pStyle w:val="Normal"/>
+        <w:tabs>
+          <w:tab w:val="left" w:pos="440" w:leader="none"/>
+          <w:tab w:val="right" w:pos="4504" w:leader="dot"/>
+        </w:tabs>
+        <w:rPr/>
+      </w:pPr>
+      <w:r>
+        <w:rPr/>
+      </w:r>
+    </w:p>
+    <w:p>
+      <w:pPr>
+        <w:pStyle w:val="Normal"/>
+        <w:tabs>
+          <w:tab w:val="left" w:pos="440" w:leader="none"/>
+          <w:tab w:val="right" w:pos="4504" w:leader="dot"/>
+        </w:tabs>
+        <w:rPr/>
+      </w:pPr>
+      <w:r>
+        <w:rPr/>
       </w:r>
     </w:p>
     <w:p>
@@ -2278,13 +2651,7 @@
         <w:rPr>
           <w:sz w:val="18"/>
         </w:rPr>
-        <w:t xml:space="preserve"> – это децентрализованая автономная медийная платформа, не зависящая от глобальных провайдеров, дающая качественное аудио и видео, без каких-либо ограничений по трафику и времени или по количеству пользователей. Програмное обеспечение </w:t>
-      </w:r>
-      <w:r>
-        <w:rPr>
-          <w:sz w:val="18"/>
-        </w:rPr>
-        <w:t xml:space="preserve">веб-приложения </w:t>
+        <w:t xml:space="preserve"> – это децентрализованая автономная медийная платформа, не зависящая от глобальных провайдеров, дающая качественное аудио и видео, без каких-либо ограничений по трафику и времени или по количеству пользователей. Програмное обеспечение веб-приложения </w:t>
       </w:r>
       <w:r>
         <w:rPr>
@@ -2348,19 +2715,7 @@
         <w:rPr>
           <w:sz w:val="18"/>
         </w:rPr>
-        <w:t xml:space="preserve"> – добавляете и отменяете авторизацию для других пользователей, запираете и открываете дверь в комнату, изменяете режим доступа в комнату с гостевого на обычный и обратно, устанавливаете параметры, такие, как число свободных мест в комнате для гостей. Для </w:t>
-      </w:r>
-      <w:r>
-        <w:rPr>
-          <w:sz w:val="18"/>
-        </w:rPr>
-        <w:t xml:space="preserve">всего </w:t>
-      </w:r>
-      <w:r>
-        <w:rPr>
-          <w:sz w:val="18"/>
-        </w:rPr>
-        <w:t xml:space="preserve">этого вам, помимо самой комнаты, понадобится </w:t>
+        <w:t xml:space="preserve"> – добавляете и отменяете авторизацию для других пользователей, запираете и открываете дверь в комнату, изменяете режим доступа в комнату с гостевого на обычный и обратно, устанавливаете параметры, такие, как число свободных мест в комнате для гостей. Для всего этого вам, помимо самой комнаты, понадобится </w:t>
       </w:r>
       <w:r>
         <w:rPr>
@@ -2400,23 +2755,7 @@
           <w:bCs/>
           <w:sz w:val="18"/>
         </w:rPr>
-        <w:t>https://iron.room-house.com:</w:t>
-      </w:r>
-      <w:r>
-        <w:rPr>
-          <w:b/>
-          <w:bCs/>
-          <w:sz w:val="18"/>
-        </w:rPr>
-        <w:t>8453</w:t>
-      </w:r>
-      <w:r>
-        <w:rPr>
-          <w:b/>
-          <w:bCs/>
-          <w:sz w:val="18"/>
-        </w:rPr>
-        <w:t xml:space="preserve"> </w:t>
+        <w:t xml:space="preserve">https://iron.room-house.com:8453 </w:t>
       </w:r>
       <w:hyperlink r:id="rId3">
         <w:r>
@@ -2447,39 +2786,7 @@
           <w:bCs w:val="false"/>
           <w:sz w:val="18"/>
         </w:rPr>
-        <w:t xml:space="preserve">– </w:t>
-      </w:r>
-      <w:r>
-        <w:rPr>
-          <w:b w:val="false"/>
-          <w:bCs w:val="false"/>
-          <w:sz w:val="18"/>
-        </w:rPr>
-        <w:t xml:space="preserve">то есть, </w:t>
-      </w:r>
-      <w:r>
-        <w:rPr>
-          <w:b w:val="false"/>
-          <w:bCs w:val="false"/>
-          <w:sz w:val="18"/>
-        </w:rPr>
-        <w:t>к строке адрес</w:t>
-      </w:r>
-      <w:r>
-        <w:rPr>
-          <w:b w:val="false"/>
-          <w:bCs w:val="false"/>
-          <w:sz w:val="18"/>
-        </w:rPr>
-        <w:t>а</w:t>
-      </w:r>
-      <w:r>
-        <w:rPr>
-          <w:b w:val="false"/>
-          <w:bCs w:val="false"/>
-          <w:sz w:val="18"/>
-        </w:rPr>
-        <w:t xml:space="preserve"> комнаты нужно приписать порт “:8453”.</w:t>
+        <w:t>– то есть, к строке адреса комнаты нужно приписать порт “:8453”.</w:t>
       </w:r>
     </w:p>
     <w:p>
@@ -2580,19 +2887,7 @@
         <w:rPr>
           <w:sz w:val="18"/>
         </w:rPr>
-        <w:t xml:space="preserve">ведите в поле Username то число, которое было сообщено вам как логин, а в поле Password – 6-значное число, которое было сообщено </w:t>
-      </w:r>
-      <w:r>
-        <w:rPr>
-          <w:sz w:val="18"/>
-        </w:rPr>
-        <w:t xml:space="preserve">вам </w:t>
-      </w:r>
-      <w:r>
-        <w:rPr>
-          <w:sz w:val="18"/>
-        </w:rPr>
-        <w:t xml:space="preserve">как пароль. </w:t>
+        <w:t xml:space="preserve">ведите в поле Username то число, которое было сообщено вам как логин, а в поле Password – 6-значное число, которое было сообщено вам как пароль. </w:t>
       </w:r>
     </w:p>
     <w:p>
@@ -2641,49 +2936,19 @@
         <w:rPr>
           <w:sz w:val="18"/>
         </w:rPr>
-        <w:t>Зай</w:t>
-      </w:r>
-      <w:r>
-        <w:rPr>
-          <w:sz w:val="18"/>
-        </w:rPr>
-        <w:t xml:space="preserve">дя в “админку” </w:t>
-      </w:r>
-      <w:r>
-        <w:rPr>
-          <w:sz w:val="18"/>
-        </w:rPr>
-        <w:t>как “гуру”</w:t>
-      </w:r>
-      <w:r>
-        <w:rPr>
-          <w:sz w:val="18"/>
-        </w:rPr>
-        <w:t>, вы увидите такое окно (cм. ниже).</w:t>
-      </w:r>
-    </w:p>
-    <w:p>
-      <w:pPr>
-        <w:pStyle w:val="Normal"/>
-        <w:rPr/>
-      </w:pPr>
-      <w:r>
-        <w:rPr>
-          <w:sz w:val="18"/>
-        </w:rPr>
-        <w:t xml:space="preserve">Найдите в </w:t>
-      </w:r>
-      <w:r>
-        <w:rPr>
-          <w:sz w:val="18"/>
-        </w:rPr>
-        <w:t>этом</w:t>
-      </w:r>
-      <w:r>
-        <w:rPr>
-          <w:sz w:val="18"/>
-        </w:rPr>
-        <w:t xml:space="preserve"> окне ключевые элементы интерфейса “гуру”: </w:t>
+        <w:t>Зайдя в “админку” как “гуру”, вы увидите такое окно (cм. ниже).</w:t>
+      </w:r>
+    </w:p>
+    <w:p>
+      <w:pPr>
+        <w:pStyle w:val="Normal"/>
+        <w:rPr/>
+      </w:pPr>
+      <w:r>
+        <w:rPr>
+          <w:sz w:val="18"/>
+        </w:rPr>
+        <w:t xml:space="preserve">Найдите в этом окне ключевые элементы интерфейса “гуру”: </w:t>
       </w:r>
     </w:p>
     <w:p>
@@ -2859,19 +3124,7 @@
         <w:rPr>
           <w:sz w:val="18"/>
         </w:rPr>
-        <w:t xml:space="preserve">Г. Селектор режима гостевого доступа в правом верхнем углу, где по умолчанию </w:t>
-      </w:r>
-      <w:r>
-        <w:rPr>
-          <w:sz w:val="18"/>
-        </w:rPr>
-        <w:t>стоит</w:t>
-      </w:r>
-      <w:r>
-        <w:rPr>
-          <w:sz w:val="18"/>
-        </w:rPr>
-        <w:t xml:space="preserve"> “</w:t>
+        <w:t>Г. Селектор режима гостевого доступа в правом верхнем углу, где по умолчанию стоит “</w:t>
       </w:r>
       <w:r>
         <w:rPr>
@@ -3055,19 +3308,7 @@
         <w:rPr>
           <w:sz w:val="18"/>
         </w:rPr>
-        <w:t xml:space="preserve">! Не сообщайте никому ваш логин и пароль для авторизации как “гуру”. Не сохраняйте логин и пароль в памяти браузера, если им, кроме вас, могут пользоваться </w:t>
-      </w:r>
-      <w:r>
-        <w:rPr>
-          <w:sz w:val="18"/>
-        </w:rPr>
-        <w:t xml:space="preserve">и </w:t>
-      </w:r>
-      <w:r>
-        <w:rPr>
-          <w:sz w:val="18"/>
-        </w:rPr>
-        <w:t>другие.</w:t>
+        <w:t>! Не сообщайте никому ваш логин и пароль для авторизации как “гуру”. Не сохраняйте логин и пароль в памяти браузера, если им, кроме вас, могут пользоваться и другие.</w:t>
       </w:r>
     </w:p>
     <w:p>
@@ -3103,19 +3344,7 @@
         <w:rPr>
           <w:sz w:val="18"/>
         </w:rPr>
-        <w:t xml:space="preserve">Кроме гуру, в комнате есть </w:t>
-      </w:r>
-      <w:r>
-        <w:rPr>
-          <w:sz w:val="18"/>
-        </w:rPr>
-        <w:t xml:space="preserve">ещё </w:t>
-      </w:r>
-      <w:r>
-        <w:rPr>
-          <w:sz w:val="18"/>
-        </w:rPr>
-        <w:t xml:space="preserve">два типа пользователей: </w:t>
+        <w:t xml:space="preserve">Кроме гуру, в комнате есть ещё два типа пользователей: </w:t>
       </w:r>
       <w:r>
         <w:rPr>
@@ -3157,25 +3386,7 @@
         <w:rPr>
           <w:sz w:val="18"/>
         </w:rPr>
-        <w:t xml:space="preserve"> создает гуру </w:t>
-      </w:r>
-      <w:r>
-        <w:rPr>
-          <w:sz w:val="18"/>
-        </w:rPr>
-        <w:t>в админ</w:t>
-      </w:r>
-      <w:r>
-        <w:rPr>
-          <w:sz w:val="18"/>
-        </w:rPr>
-        <w:t>истративном</w:t>
-      </w:r>
-      <w:r>
-        <w:rPr>
-          <w:sz w:val="18"/>
-        </w:rPr>
-        <w:t xml:space="preserve"> интерфейсе.</w:t>
+        <w:t xml:space="preserve"> создает гуру в административном интерфейсе.</w:t>
       </w:r>
     </w:p>
     <w:p>
@@ -3261,37 +3472,7 @@
         <w:rPr>
           <w:sz w:val="18"/>
         </w:rPr>
-        <w:t xml:space="preserve">Автоматически </w:t>
-      </w:r>
-      <w:r>
-        <w:rPr>
-          <w:sz w:val="18"/>
-        </w:rPr>
-        <w:t xml:space="preserve">был </w:t>
-      </w:r>
-      <w:r>
-        <w:rPr>
-          <w:sz w:val="18"/>
-        </w:rPr>
-        <w:t xml:space="preserve">создан пользователь с 4-х символьным именем-числом. Для изменения </w:t>
-      </w:r>
-      <w:r>
-        <w:rPr>
-          <w:sz w:val="18"/>
-        </w:rPr>
-        <w:t>имени</w:t>
-      </w:r>
-      <w:r>
-        <w:rPr>
-          <w:sz w:val="18"/>
-        </w:rPr>
-        <w:t xml:space="preserve">, кликните на этот код и введите новое имя, например, “Олег” или “John”, </w:t>
-      </w:r>
-      <w:r>
-        <w:rPr>
-          <w:sz w:val="18"/>
-        </w:rPr>
-        <w:t>затем нажмите клавишу “Enter”.</w:t>
+        <w:t>Автоматически был создан пользователь с 4-х символьным именем-числом. Для изменения имени, кликните на этот код и введите новое имя, например, “Олег” или “John”, затем нажмите клавишу “Enter”.</w:t>
       </w:r>
     </w:p>
     <w:p>
@@ -3327,43 +3508,7 @@
         <w:rPr>
           <w:sz w:val="18"/>
         </w:rPr>
-        <w:t xml:space="preserve">Автоматически при создании пользователя для него создан 6-символьный пароль, состоящий только из цифр. Ни гуру, ни сам пользователь не смогут его </w:t>
-      </w:r>
-      <w:r>
-        <w:rPr>
-          <w:sz w:val="18"/>
-        </w:rPr>
-        <w:t xml:space="preserve">затем </w:t>
-      </w:r>
-      <w:r>
-        <w:rPr>
-          <w:sz w:val="18"/>
-        </w:rPr>
-        <w:t>поменять. Если обязательно нужен другой пароль, то удалите этого пользователя и создайте</w:t>
-      </w:r>
-      <w:r>
-        <w:rPr>
-          <w:sz w:val="18"/>
-        </w:rPr>
-        <w:t xml:space="preserve"> его </w:t>
-      </w:r>
-      <w:r>
-        <w:rPr>
-          <w:sz w:val="18"/>
-        </w:rPr>
-        <w:t xml:space="preserve">заново – новый пароль и новый логин </w:t>
-      </w:r>
-      <w:r>
-        <w:rPr>
-          <w:sz w:val="18"/>
-        </w:rPr>
-        <w:t xml:space="preserve">опять </w:t>
-      </w:r>
-      <w:r>
-        <w:rPr>
-          <w:sz w:val="18"/>
-        </w:rPr>
-        <w:t>будут созданы автоматически.</w:t>
+        <w:t>Автоматически при создании пользователя для него создан 6-символьный пароль, состоящий только из цифр. Ни гуру, ни сам пользователь не смогут его затем поменять. Если обязательно нужен другой пароль, то удалите этого пользователя и создайте его заново – новый пароль и новый логин опять будут созданы автоматически.</w:t>
       </w:r>
     </w:p>
     <w:p>
@@ -3535,49 +3680,7 @@
         <w:rPr>
           <w:sz w:val="18"/>
         </w:rPr>
-        <w:t xml:space="preserve">” </w:t>
-      </w:r>
-      <w:r>
-        <w:rPr>
-          <w:sz w:val="18"/>
-        </w:rPr>
-        <w:t xml:space="preserve">- см. </w:t>
-      </w:r>
-      <w:r>
-        <w:rPr>
-          <w:sz w:val="18"/>
-        </w:rPr>
-        <w:t xml:space="preserve">на </w:t>
-      </w:r>
-      <w:r>
-        <w:rPr>
-          <w:sz w:val="18"/>
-        </w:rPr>
-        <w:t xml:space="preserve">иконку с замком, </w:t>
-      </w:r>
-      <w:r>
-        <w:rPr>
-          <w:sz w:val="18"/>
-        </w:rPr>
-        <w:t>и</w:t>
-      </w:r>
-      <w:r>
-        <w:rPr>
-          <w:sz w:val="18"/>
-        </w:rPr>
-        <w:t xml:space="preserve"> режим </w:t>
-      </w:r>
-      <w:r>
-        <w:rPr>
-          <w:sz w:val="18"/>
-        </w:rPr>
-        <w:t>входа</w:t>
-      </w:r>
-      <w:r>
-        <w:rPr>
-          <w:sz w:val="18"/>
-        </w:rPr>
-        <w:t xml:space="preserve"> при этом включен как “</w:t>
+        <w:t>” - см. на иконку с замком, и режим входа при этом включен как “</w:t>
       </w:r>
       <w:r>
         <w:rPr>
@@ -3673,19 +3776,7 @@
         <w:rPr>
           <w:sz w:val="22"/>
         </w:rPr>
-        <w:t xml:space="preserve"> состоянии “</w:t>
-      </w:r>
-      <w:r>
-        <w:rPr>
-          <w:sz w:val="22"/>
-        </w:rPr>
-        <w:t>locked</w:t>
-      </w:r>
-      <w:r>
-        <w:rPr>
-          <w:sz w:val="22"/>
-        </w:rPr>
-        <w:t>”</w:t>
+        <w:t xml:space="preserve"> состоянии “locked”</w:t>
       </w:r>
     </w:p>
     <w:p>
@@ -3815,13 +3906,7 @@
         <w:rPr>
           <w:sz w:val="18"/>
         </w:rPr>
-        <w:t xml:space="preserve">Нажав на кнопку “Enter”/”Вход”, попадаем на следующее необходимое действие – ввод </w:t>
-      </w:r>
-      <w:r>
-        <w:rPr>
-          <w:sz w:val="18"/>
-        </w:rPr>
-        <w:t>“</w:t>
+        <w:t>Нажав на кнопку “Enter”/”Вход”, попадаем на следующее необходимое действие – ввод “</w:t>
       </w:r>
       <w:r>
         <w:rPr>
@@ -3835,19 +3920,7 @@
         <w:rPr>
           <w:sz w:val="18"/>
         </w:rPr>
-        <w:t xml:space="preserve">: </w:t>
-      </w:r>
-      <w:r>
-        <w:rPr>
-          <w:sz w:val="18"/>
-        </w:rPr>
-        <w:t>нужно</w:t>
-      </w:r>
-      <w:r>
-        <w:rPr>
-          <w:sz w:val="18"/>
-        </w:rPr>
-        <w:t xml:space="preserve"> ввести </w:t>
+        <w:t xml:space="preserve">: нужно ввести </w:t>
       </w:r>
       <w:r>
         <w:rPr>
@@ -3861,19 +3934,7 @@
         <w:rPr>
           <w:sz w:val="18"/>
         </w:rPr>
-        <w:t xml:space="preserve">, где </w:t>
-      </w:r>
-      <w:r>
-        <w:rPr>
-          <w:sz w:val="18"/>
-        </w:rPr>
-        <w:t xml:space="preserve">стоит </w:t>
-      </w:r>
-      <w:r>
-        <w:rPr>
-          <w:sz w:val="18"/>
-        </w:rPr>
-        <w:t xml:space="preserve">слово ”..code?”, </w:t>
+        <w:t xml:space="preserve">, где стоит слово ”..code?”, </w:t>
       </w:r>
       <w:r>
         <w:rPr>
@@ -3887,31 +3948,7 @@
         <w:rPr>
           <w:sz w:val="18"/>
         </w:rPr>
-        <w:t xml:space="preserve"> из одних цифр, видный на картинке </w:t>
-      </w:r>
-      <w:r>
-        <w:rPr>
-          <w:sz w:val="18"/>
-        </w:rPr>
-        <w:t>сверху</w:t>
-      </w:r>
-      <w:r>
-        <w:rPr>
-          <w:sz w:val="18"/>
-        </w:rPr>
-        <w:t xml:space="preserve">, и нажать кнопку справа </w:t>
-      </w:r>
-      <w:r>
-        <w:rPr>
-          <w:sz w:val="18"/>
-        </w:rPr>
-        <w:t>(см. иллюстрацию ниже)</w:t>
-      </w:r>
-      <w:r>
-        <w:rPr>
-          <w:sz w:val="18"/>
-        </w:rPr>
-        <w:t xml:space="preserve">. “Captcha” всем известна как средство защиты от ботов. </w:t>
+        <w:t xml:space="preserve"> из одних цифр, видный на картинке сверху, и нажать кнопку справа (см. иллюстрацию ниже). “Captcha” всем известна как средство защиты от ботов. </w:t>
       </w:r>
       <w:r>
         <w:rPr>
@@ -3925,91 +3962,7 @@
         <w:rPr>
           <w:sz w:val="18"/>
         </w:rPr>
-        <w:t xml:space="preserve"> использует собственную простую “captcha”  - </w:t>
-      </w:r>
-      <w:r>
-        <w:rPr>
-          <w:sz w:val="18"/>
-        </w:rPr>
-        <w:t xml:space="preserve">и </w:t>
-      </w:r>
-      <w:r>
-        <w:rPr>
-          <w:sz w:val="18"/>
-        </w:rPr>
-        <w:t xml:space="preserve">вы не теряете время на </w:t>
-      </w:r>
-      <w:r>
-        <w:rPr>
-          <w:sz w:val="18"/>
-        </w:rPr>
-        <w:t>поиск</w:t>
-      </w:r>
-      <w:r>
-        <w:rPr>
-          <w:sz w:val="18"/>
-        </w:rPr>
-        <w:t xml:space="preserve"> мутных автобусов или лошадей. </w:t>
-      </w:r>
-      <w:r>
-        <w:rPr>
-          <w:sz w:val="18"/>
-        </w:rPr>
-        <w:t>В</w:t>
-      </w:r>
-      <w:r>
-        <w:rPr>
-          <w:sz w:val="18"/>
-        </w:rPr>
-        <w:t>вод</w:t>
-      </w:r>
-      <w:r>
-        <w:rPr>
-          <w:sz w:val="18"/>
-        </w:rPr>
-        <w:t>а</w:t>
-      </w:r>
-      <w:r>
-        <w:rPr>
-          <w:sz w:val="18"/>
-        </w:rPr>
-        <w:t xml:space="preserve"> “captcha” </w:t>
-      </w:r>
-      <w:r>
-        <w:rPr>
-          <w:sz w:val="18"/>
-        </w:rPr>
-        <w:t xml:space="preserve">может </w:t>
-      </w:r>
-      <w:r>
-        <w:rPr>
-          <w:sz w:val="18"/>
-        </w:rPr>
-        <w:t xml:space="preserve">и </w:t>
-      </w:r>
-      <w:r>
-        <w:rPr>
-          <w:sz w:val="18"/>
-        </w:rPr>
-        <w:t xml:space="preserve">не быть, </w:t>
-      </w:r>
-      <w:r>
-        <w:rPr>
-          <w:sz w:val="18"/>
-        </w:rPr>
-        <w:t xml:space="preserve">если гуру </w:t>
-      </w:r>
-      <w:r>
-        <w:rPr>
-          <w:sz w:val="18"/>
-        </w:rPr>
-        <w:t>включил</w:t>
-      </w:r>
-      <w:r>
-        <w:rPr>
-          <w:sz w:val="18"/>
-        </w:rPr>
-        <w:t xml:space="preserve"> </w:t>
+        <w:t xml:space="preserve"> использует собственную простую “captcha”  - и вы не теряете время на поиск мутных автобусов или лошадей. Ввода “captcha” может и не быть, если гуру включил </w:t>
       </w:r>
       <w:r>
         <w:rPr>
@@ -4017,59 +3970,13 @@
           <w:bCs/>
           <w:sz w:val="18"/>
         </w:rPr>
-        <w:t>гост</w:t>
-      </w:r>
-      <w:r>
-        <w:rPr>
-          <w:b/>
-          <w:bCs/>
-          <w:sz w:val="18"/>
-        </w:rPr>
-        <w:t>евой р</w:t>
-      </w:r>
-      <w:r>
-        <w:rPr>
-          <w:b/>
-          <w:bCs/>
-          <w:sz w:val="18"/>
-        </w:rPr>
-        <w:t>ежим</w:t>
-      </w:r>
-      <w:r>
-        <w:rPr>
-          <w:sz w:val="18"/>
-        </w:rPr>
-        <w:t xml:space="preserve"> </w:t>
-      </w:r>
-      <w:r>
-        <w:rPr>
-          <w:sz w:val="18"/>
-        </w:rPr>
-        <w:t xml:space="preserve">(см. далее) </w:t>
-      </w:r>
-      <w:r>
-        <w:rPr>
-          <w:sz w:val="18"/>
-        </w:rPr>
-        <w:t xml:space="preserve">- </w:t>
-      </w:r>
-      <w:r>
-        <w:rPr>
-          <w:sz w:val="18"/>
-        </w:rPr>
-        <w:t>совсем</w:t>
-      </w:r>
-      <w:r>
-        <w:rPr>
-          <w:sz w:val="18"/>
-        </w:rPr>
-        <w:t xml:space="preserve"> простой и быстрый вход в комнату</w:t>
-      </w:r>
-      <w:r>
-        <w:rPr>
-          <w:sz w:val="18"/>
-        </w:rPr>
-        <w:t>.</w:t>
+        <w:t>гостевой режим</w:t>
+      </w:r>
+      <w:r>
+        <w:rPr>
+          <w:sz w:val="18"/>
+        </w:rPr>
+        <w:t xml:space="preserve"> (см. далее) - совсем простой и быстрый вход в комнату.</w:t>
       </w:r>
     </w:p>
     <w:p>
@@ -4169,19 +4076,7 @@
         <w:rPr>
           <w:sz w:val="18"/>
         </w:rPr>
-        <w:t xml:space="preserve"> 4 цифр captcha, т.е. без пропусков и пробелов, </w:t>
-      </w:r>
-      <w:r>
-        <w:rPr>
-          <w:sz w:val="18"/>
-        </w:rPr>
-        <w:t>далее ввести свой</w:t>
-      </w:r>
-      <w:r>
-        <w:rPr>
-          <w:sz w:val="18"/>
-        </w:rPr>
-        <w:t xml:space="preserve"> логин и пароль </w:t>
+        <w:t xml:space="preserve"> 4 цифр captcha, т.е. без пропусков и пробелов, далее ввести свой логин и пароль </w:t>
       </w:r>
       <w:r>
         <w:rPr>
@@ -4237,19 +4132,7 @@
         <w:rPr>
           <w:sz w:val="18"/>
         </w:rPr>
-        <w:t xml:space="preserve">” - то целиком </w:t>
-      </w:r>
-      <w:r>
-        <w:rPr>
-          <w:sz w:val="18"/>
-        </w:rPr>
-        <w:t>надо ввести</w:t>
-      </w:r>
-      <w:r>
-        <w:rPr>
-          <w:sz w:val="18"/>
-        </w:rPr>
-        <w:t xml:space="preserve"> “</w:t>
+        <w:t>” - то целиком надо ввести “</w:t>
       </w:r>
       <w:r>
         <w:rPr>
@@ -4263,37 +4146,7 @@
         <w:rPr>
           <w:sz w:val="18"/>
         </w:rPr>
-        <w:t xml:space="preserve">” - </w:t>
-      </w:r>
-      <w:r>
-        <w:rPr>
-          <w:sz w:val="18"/>
-        </w:rPr>
-        <w:t>то есть,</w:t>
-      </w:r>
-      <w:r>
-        <w:rPr>
-          <w:sz w:val="18"/>
-        </w:rPr>
-        <w:t xml:space="preserve"> только цифры, </w:t>
-      </w:r>
-      <w:r>
-        <w:rPr>
-          <w:sz w:val="18"/>
-        </w:rPr>
-        <w:t xml:space="preserve">подряд, </w:t>
-      </w:r>
-      <w:r>
-        <w:rPr>
-          <w:sz w:val="18"/>
-        </w:rPr>
-        <w:t>код =</w:t>
-      </w:r>
-      <w:r>
-        <w:rPr>
-          <w:sz w:val="18"/>
-        </w:rPr>
-        <w:t xml:space="preserve"> captcha+login+password.</w:t>
+        <w:t>” - то есть, только цифры, подряд, код = captcha+login+password.</w:t>
       </w:r>
     </w:p>
     <w:p>
@@ -4356,43 +4209,7 @@
         <w:rPr>
           <w:sz w:val="18"/>
         </w:rPr>
-        <w:t>”. Убедитесь, что левый селектор</w:t>
-      </w:r>
-      <w:r>
-        <w:rPr>
-          <w:sz w:val="18"/>
-        </w:rPr>
-        <w:t>-”замок”</w:t>
-      </w:r>
-      <w:r>
-        <w:rPr>
-          <w:sz w:val="18"/>
-        </w:rPr>
-        <w:t xml:space="preserve"> выставлен в это положение. Затем переключите прав</w:t>
-      </w:r>
-      <w:r>
-        <w:rPr>
-          <w:sz w:val="18"/>
-        </w:rPr>
-        <w:t>ый</w:t>
-      </w:r>
-      <w:r>
-        <w:rPr>
-          <w:sz w:val="18"/>
-        </w:rPr>
-        <w:t xml:space="preserve"> селектор, кликнув на него, </w:t>
-      </w:r>
-      <w:r>
-        <w:rPr>
-          <w:sz w:val="18"/>
-        </w:rPr>
-        <w:t xml:space="preserve">и поменяйте </w:t>
-      </w:r>
-      <w:r>
-        <w:rPr>
-          <w:sz w:val="18"/>
-        </w:rPr>
-        <w:t>режим из “</w:t>
+        <w:t>”. Убедитесь, что левый селектор-”замок” выставлен в это положение. Затем переключите правый селектор, кликнув на него, и поменяйте режим из “</w:t>
       </w:r>
       <w:r>
         <w:rPr>
@@ -4420,13 +4237,7 @@
         <w:rPr>
           <w:sz w:val="18"/>
         </w:rPr>
-        <w:t xml:space="preserve">”. Откройте </w:t>
-      </w:r>
-      <w:r>
-        <w:rPr>
-          <w:sz w:val="18"/>
-        </w:rPr>
-        <w:t>комнату</w:t>
+        <w:t>”. Откройте комнату</w:t>
       </w:r>
       <w:r>
         <w:rPr>
@@ -4464,7 +4275,13 @@
           <w:bCs w:val="false"/>
           <w:sz w:val="18"/>
         </w:rPr>
-        <w:t xml:space="preserve">где вы </w:t>
+        <w:t xml:space="preserve">где вы уже авторизовались как гуру, а, </w:t>
+      </w:r>
+      <w:r>
+        <w:rPr>
+          <w:sz w:val="18"/>
+        </w:rPr>
+        <w:t xml:space="preserve">например, в смартфоне. Окно входа в комнату будет выглядеть теперь так – это гостевой режим. Вход в комнату для гостей, уже </w:t>
       </w:r>
       <w:r>
         <w:rPr>
@@ -4472,7 +4289,15 @@
           <w:bCs w:val="false"/>
           <w:sz w:val="18"/>
         </w:rPr>
-        <w:t>уже</w:t>
+        <w:t>без ввода captcha</w:t>
+      </w:r>
+      <w:r>
+        <w:rPr>
+          <w:b/>
+          <w:bCs/>
+          <w:sz w:val="18"/>
+        </w:rPr>
+        <w:t xml:space="preserve">, </w:t>
       </w:r>
       <w:r>
         <w:rPr>
@@ -4480,7 +4305,15 @@
           <w:bCs w:val="false"/>
           <w:sz w:val="18"/>
         </w:rPr>
-        <w:t xml:space="preserve"> авторизовались как гуру, </w:t>
+        <w:t>достигается</w:t>
+      </w:r>
+      <w:r>
+        <w:rPr>
+          <w:b/>
+          <w:bCs/>
+          <w:sz w:val="18"/>
+        </w:rPr>
+        <w:t xml:space="preserve"> </w:t>
       </w:r>
       <w:r>
         <w:rPr>
@@ -4488,111 +4321,7 @@
           <w:bCs w:val="false"/>
           <w:sz w:val="18"/>
         </w:rPr>
-        <w:t xml:space="preserve">а, </w:t>
-      </w:r>
-      <w:r>
-        <w:rPr>
-          <w:sz w:val="18"/>
-        </w:rPr>
-        <w:t>н</w:t>
-      </w:r>
-      <w:r>
-        <w:rPr>
-          <w:sz w:val="18"/>
-        </w:rPr>
-        <w:t xml:space="preserve">апример, в смартфоне. Окно </w:t>
-      </w:r>
-      <w:r>
-        <w:rPr>
-          <w:sz w:val="18"/>
-        </w:rPr>
-        <w:t xml:space="preserve">входа в комнату </w:t>
-      </w:r>
-      <w:r>
-        <w:rPr>
-          <w:sz w:val="18"/>
-        </w:rPr>
-        <w:t>будет</w:t>
-      </w:r>
-      <w:r>
-        <w:rPr>
-          <w:sz w:val="18"/>
-        </w:rPr>
-        <w:t xml:space="preserve"> выглядеть </w:t>
-      </w:r>
-      <w:r>
-        <w:rPr>
-          <w:sz w:val="18"/>
-        </w:rPr>
-        <w:t xml:space="preserve">теперь </w:t>
-      </w:r>
-      <w:r>
-        <w:rPr>
-          <w:sz w:val="18"/>
-        </w:rPr>
-        <w:t xml:space="preserve">так – это гостевой режим. Вход в комнату для гостей, </w:t>
-      </w:r>
-      <w:r>
-        <w:rPr>
-          <w:sz w:val="18"/>
-        </w:rPr>
-        <w:t xml:space="preserve">уже </w:t>
-      </w:r>
-      <w:r>
-        <w:rPr>
-          <w:b w:val="false"/>
-          <w:bCs w:val="false"/>
-          <w:sz w:val="18"/>
-        </w:rPr>
-        <w:t>без ввода captcha</w:t>
-      </w:r>
-      <w:r>
-        <w:rPr>
-          <w:b/>
-          <w:bCs/>
-          <w:sz w:val="18"/>
-        </w:rPr>
-        <w:t xml:space="preserve">, </w:t>
-      </w:r>
-      <w:r>
-        <w:rPr>
-          <w:b w:val="false"/>
-          <w:bCs w:val="false"/>
-          <w:sz w:val="18"/>
-        </w:rPr>
-        <w:t>достигается</w:t>
-      </w:r>
-      <w:r>
-        <w:rPr>
-          <w:b/>
-          <w:bCs/>
-          <w:sz w:val="18"/>
-        </w:rPr>
-        <w:t xml:space="preserve"> </w:t>
-      </w:r>
-      <w:r>
-        <w:rPr>
-          <w:b w:val="false"/>
-          <w:bCs w:val="false"/>
-          <w:sz w:val="18"/>
-        </w:rPr>
-        <w:t>простым кликом в экран –</w:t>
-      </w:r>
-      <w:r>
-        <w:rPr>
-          <w:b w:val="false"/>
-          <w:bCs w:val="false"/>
-          <w:sz w:val="18"/>
-        </w:rPr>
-        <w:t xml:space="preserve"> попробуйте</w:t>
-      </w:r>
-      <w:r>
-        <w:rPr>
-          <w:b w:val="false"/>
-          <w:bCs w:val="false"/>
-          <w:sz w:val="18"/>
-        </w:rPr>
-        <w:t>:</w:t>
+        <w:t>простым кликом в экран – попробуйте:</w:t>
       </w:r>
     </w:p>
     <w:p>
@@ -4753,31 +4482,7 @@
         <w:rPr>
           <w:sz w:val="18"/>
         </w:rPr>
-        <w:t xml:space="preserve">Вы можете спросить – если </w:t>
-      </w:r>
-      <w:r>
-        <w:rPr>
-          <w:sz w:val="18"/>
-        </w:rPr>
-        <w:t>как</w:t>
-      </w:r>
-      <w:r>
-        <w:rPr>
-          <w:sz w:val="18"/>
-        </w:rPr>
-        <w:t xml:space="preserve"> в данном </w:t>
-      </w:r>
-      <w:r>
-        <w:rPr>
-          <w:sz w:val="18"/>
-        </w:rPr>
-        <w:t>случае</w:t>
-      </w:r>
-      <w:r>
-        <w:rPr>
-          <w:sz w:val="18"/>
-        </w:rPr>
-        <w:t xml:space="preserve"> нет “</w:t>
+        <w:t>Вы можете спросить – если как в данном случае нет “</w:t>
       </w:r>
       <w:r>
         <w:rPr>
@@ -4791,61 +4496,7 @@
         <w:rPr>
           <w:sz w:val="18"/>
         </w:rPr>
-        <w:t xml:space="preserve">, то </w:t>
-      </w:r>
-      <w:r>
-        <w:rPr>
-          <w:sz w:val="18"/>
-        </w:rPr>
-        <w:t xml:space="preserve">и </w:t>
-      </w:r>
-      <w:r>
-        <w:rPr>
-          <w:sz w:val="18"/>
-        </w:rPr>
-        <w:t>некуда вв</w:t>
-      </w:r>
-      <w:r>
-        <w:rPr>
-          <w:sz w:val="18"/>
-        </w:rPr>
-        <w:t>одить</w:t>
-      </w:r>
-      <w:r>
-        <w:rPr>
-          <w:sz w:val="18"/>
-        </w:rPr>
-        <w:t xml:space="preserve"> логин и пароль для авторизации, что делать? Очевидно, гуру должен </w:t>
-      </w:r>
-      <w:r>
-        <w:rPr>
-          <w:sz w:val="18"/>
-        </w:rPr>
-        <w:t xml:space="preserve">сначала </w:t>
-      </w:r>
-      <w:r>
-        <w:rPr>
-          <w:sz w:val="18"/>
-        </w:rPr>
-        <w:t>включить</w:t>
-      </w:r>
-      <w:r>
-        <w:rPr>
-          <w:sz w:val="18"/>
-        </w:rPr>
-        <w:t xml:space="preserve"> </w:t>
-      </w:r>
-      <w:r>
-        <w:rPr>
-          <w:sz w:val="18"/>
-        </w:rPr>
-        <w:t xml:space="preserve">в админке </w:t>
-      </w:r>
-      <w:r>
-        <w:rPr>
-          <w:sz w:val="18"/>
-        </w:rPr>
-        <w:t>режим “</w:t>
+        <w:t>, то и некуда вводить логин и пароль для авторизации, что делать? Очевидно, гуру должен сначала включить в админке режим “</w:t>
       </w:r>
       <w:r>
         <w:rPr>
@@ -4859,97 +4510,7 @@
         <w:rPr>
           <w:sz w:val="18"/>
         </w:rPr>
-        <w:t xml:space="preserve">”, </w:t>
-      </w:r>
-      <w:r>
-        <w:rPr>
-          <w:sz w:val="18"/>
-        </w:rPr>
-        <w:t xml:space="preserve">потом </w:t>
-      </w:r>
-      <w:r>
-        <w:rPr>
-          <w:sz w:val="18"/>
-        </w:rPr>
-        <w:t xml:space="preserve">авторизоваться </w:t>
-      </w:r>
-      <w:r>
-        <w:rPr>
-          <w:sz w:val="18"/>
-        </w:rPr>
-        <w:t xml:space="preserve">в комнате </w:t>
-      </w:r>
-      <w:r>
-        <w:rPr>
-          <w:sz w:val="18"/>
-        </w:rPr>
-        <w:t xml:space="preserve">сам </w:t>
-      </w:r>
-      <w:r>
-        <w:rPr>
-          <w:sz w:val="18"/>
-        </w:rPr>
-        <w:t>и</w:t>
-      </w:r>
-      <w:r>
-        <w:rPr>
-          <w:sz w:val="18"/>
-        </w:rPr>
-        <w:t>ли</w:t>
-      </w:r>
-      <w:r>
-        <w:rPr>
-          <w:sz w:val="18"/>
-        </w:rPr>
-        <w:t xml:space="preserve"> дать </w:t>
-      </w:r>
-      <w:r>
-        <w:rPr>
-          <w:sz w:val="18"/>
-        </w:rPr>
-        <w:t>это сделать</w:t>
-      </w:r>
-      <w:r>
-        <w:rPr>
-          <w:sz w:val="18"/>
-        </w:rPr>
-        <w:t xml:space="preserve"> остальным, </w:t>
-      </w:r>
-      <w:r>
-        <w:rPr>
-          <w:sz w:val="18"/>
-        </w:rPr>
-        <w:t>тем,</w:t>
-      </w:r>
-      <w:r>
-        <w:rPr>
-          <w:sz w:val="18"/>
-        </w:rPr>
-        <w:t xml:space="preserve"> у кого есть логин и пароль </w:t>
-      </w:r>
-      <w:r>
-        <w:rPr>
-          <w:sz w:val="18"/>
-        </w:rPr>
-        <w:t>для входа</w:t>
-      </w:r>
-      <w:r>
-        <w:rPr>
-          <w:sz w:val="18"/>
-        </w:rPr>
-        <w:t>, – после чего вернуть</w:t>
-      </w:r>
-      <w:r>
-        <w:rPr>
-          <w:sz w:val="18"/>
-        </w:rPr>
-        <w:t xml:space="preserve"> </w:t>
-      </w:r>
-      <w:r>
-        <w:rPr>
-          <w:sz w:val="18"/>
-        </w:rPr>
-        <w:t>комнату в режим “</w:t>
+        <w:t>”, потом авторизоваться в комнате сам или дать это сделать остальным, тем, у кого есть логин и пароль для входа, – после чего вернуть комнату в режим “</w:t>
       </w:r>
       <w:r>
         <w:rPr>
@@ -4963,43 +4524,7 @@
         <w:rPr>
           <w:sz w:val="18"/>
         </w:rPr>
-        <w:t xml:space="preserve">” </w:t>
-      </w:r>
-      <w:r>
-        <w:rPr>
-          <w:sz w:val="18"/>
-        </w:rPr>
-        <w:t>и</w:t>
-      </w:r>
-      <w:r>
-        <w:rPr>
-          <w:sz w:val="18"/>
-        </w:rPr>
-        <w:t xml:space="preserve"> упростить вход для гостей. </w:t>
-      </w:r>
-      <w:r>
-        <w:rPr>
-          <w:sz w:val="18"/>
-        </w:rPr>
-        <w:t>Введённое</w:t>
-      </w:r>
-      <w:r>
-        <w:rPr>
-          <w:sz w:val="18"/>
-        </w:rPr>
-        <w:t xml:space="preserve"> имя после авторизации останется в памя</w:t>
-      </w:r>
-      <w:r>
-        <w:rPr>
-          <w:sz w:val="18"/>
-        </w:rPr>
-        <w:t>т</w:t>
-      </w:r>
-      <w:r>
-        <w:rPr>
-          <w:sz w:val="18"/>
-        </w:rPr>
-        <w:t xml:space="preserve">и браузера в виде </w:t>
+        <w:t xml:space="preserve">” и упростить вход для гостей. Введённое имя после авторизации останется в памяти браузера в виде </w:t>
       </w:r>
       <w:r>
         <w:rPr>
@@ -5021,19 +4546,7 @@
         <w:rPr>
           <w:sz w:val="18"/>
         </w:rPr>
-        <w:t xml:space="preserve"> – и будет там 10 дней, - поэтому </w:t>
-      </w:r>
-      <w:r>
-        <w:rPr>
-          <w:sz w:val="18"/>
-        </w:rPr>
-        <w:t xml:space="preserve">вам </w:t>
-      </w:r>
-      <w:r>
-        <w:rPr>
-          <w:sz w:val="18"/>
-        </w:rPr>
-        <w:t>не придётся  пере-авторизоваться в течение этого времени.</w:t>
+        <w:t xml:space="preserve"> – и будет там 10 дней, - поэтому вам не придётся  пере-авторизоваться в течение этого времени.</w:t>
       </w:r>
     </w:p>
     <w:p>
@@ -5071,234 +4584,42 @@
     <w:p>
       <w:pPr>
         <w:pStyle w:val="Normal"/>
+        <w:rPr/>
+      </w:pPr>
+      <w:r>
         <w:rPr>
           <w:sz w:val="18"/>
           <w:szCs w:val="18"/>
         </w:rPr>
-      </w:pPr>
+        <w:t xml:space="preserve">Гуру устанавливает в админке важный параметр – число свободных “стульев”, то есть, число гостей, которые могут сами включить свою камеру в комнате, если в ней нет гуру и других авторизованных пользователей. В любом случае, число свободных мест в комнате для участников с включенными камерами ограничено возможностью браузеров “тянуть” все видео одновременно. Обычно скорость работы у всех браузеров заметно падает на </w:t>
+      </w:r>
       <w:r>
         <w:rPr>
           <w:sz w:val="18"/>
           <w:szCs w:val="18"/>
         </w:rPr>
-        <w:t>Г</w:t>
+        <w:t>6</w:t>
       </w:r>
       <w:r>
         <w:rPr>
           <w:sz w:val="18"/>
           <w:szCs w:val="18"/>
         </w:rPr>
-        <w:t>уру устанавливает в админ</w:t>
+        <w:t xml:space="preserve">-ом или </w:t>
       </w:r>
       <w:r>
         <w:rPr>
           <w:sz w:val="18"/>
           <w:szCs w:val="18"/>
         </w:rPr>
-        <w:t>ке</w:t>
+        <w:t>7</w:t>
       </w:r>
       <w:r>
         <w:rPr>
           <w:sz w:val="18"/>
           <w:szCs w:val="18"/>
         </w:rPr>
-        <w:t xml:space="preserve"> важный параметр – число свободных “стульев”, то есть, число гостей, которые могут сами включить свою камеру в комнате, если в ней нет гуру </w:t>
-      </w:r>
-      <w:r>
-        <w:rPr>
-          <w:sz w:val="18"/>
-          <w:szCs w:val="18"/>
-        </w:rPr>
-        <w:t>и других авторизованных пользователей</w:t>
-      </w:r>
-      <w:r>
-        <w:rPr>
-          <w:sz w:val="18"/>
-          <w:szCs w:val="18"/>
-        </w:rPr>
-        <w:t xml:space="preserve">. В любом </w:t>
-      </w:r>
-      <w:r>
-        <w:rPr>
-          <w:sz w:val="18"/>
-          <w:szCs w:val="18"/>
-        </w:rPr>
-        <w:t>случае,</w:t>
-      </w:r>
-      <w:r>
-        <w:rPr>
-          <w:sz w:val="18"/>
-          <w:szCs w:val="18"/>
-        </w:rPr>
-        <w:t xml:space="preserve"> число свободных мест в комнате для участников с включенными камерами ограничено возможностью браузер</w:t>
-      </w:r>
-      <w:r>
-        <w:rPr>
-          <w:sz w:val="18"/>
-          <w:szCs w:val="18"/>
-        </w:rPr>
-        <w:t>ов</w:t>
-      </w:r>
-      <w:r>
-        <w:rPr>
-          <w:sz w:val="18"/>
-          <w:szCs w:val="18"/>
-        </w:rPr>
-        <w:t xml:space="preserve"> “тянуть” </w:t>
-      </w:r>
-      <w:r>
-        <w:rPr>
-          <w:sz w:val="18"/>
-          <w:szCs w:val="18"/>
-        </w:rPr>
-        <w:t xml:space="preserve">все </w:t>
-      </w:r>
-      <w:r>
-        <w:rPr>
-          <w:sz w:val="18"/>
-          <w:szCs w:val="18"/>
-        </w:rPr>
-        <w:t xml:space="preserve">видео </w:t>
-      </w:r>
-      <w:r>
-        <w:rPr>
-          <w:sz w:val="18"/>
-          <w:szCs w:val="18"/>
-        </w:rPr>
-        <w:t>одновременно</w:t>
-      </w:r>
-      <w:r>
-        <w:rPr>
-          <w:sz w:val="18"/>
-          <w:szCs w:val="18"/>
-        </w:rPr>
-        <w:t xml:space="preserve">. Обычно скорость работы </w:t>
-      </w:r>
-      <w:r>
-        <w:rPr>
-          <w:sz w:val="18"/>
-          <w:szCs w:val="18"/>
-        </w:rPr>
-        <w:t xml:space="preserve">у всех </w:t>
-      </w:r>
-      <w:r>
-        <w:rPr>
-          <w:sz w:val="18"/>
-          <w:szCs w:val="18"/>
-        </w:rPr>
-        <w:t xml:space="preserve">браузеров </w:t>
-      </w:r>
-      <w:r>
-        <w:rPr>
-          <w:sz w:val="18"/>
-          <w:szCs w:val="18"/>
-        </w:rPr>
-        <w:t xml:space="preserve">заметно </w:t>
-      </w:r>
-      <w:r>
-        <w:rPr>
-          <w:sz w:val="18"/>
-          <w:szCs w:val="18"/>
-        </w:rPr>
-        <w:t xml:space="preserve">падает на 5-ом или 6-ом видео в комнате. Поэтому мы не рекомендуем устанавливать этот </w:t>
-      </w:r>
-      <w:r>
-        <w:rPr>
-          <w:sz w:val="18"/>
-          <w:szCs w:val="18"/>
-        </w:rPr>
-        <w:t>важный</w:t>
-      </w:r>
-      <w:r>
-        <w:rPr>
-          <w:sz w:val="18"/>
-          <w:szCs w:val="18"/>
-        </w:rPr>
-        <w:t xml:space="preserve"> параметр больше </w:t>
-      </w:r>
-      <w:r>
-        <w:rPr>
-          <w:sz w:val="18"/>
-          <w:szCs w:val="18"/>
-        </w:rPr>
-        <w:t>шести</w:t>
-      </w:r>
-      <w:r>
-        <w:rPr>
-          <w:sz w:val="18"/>
-          <w:szCs w:val="18"/>
-        </w:rPr>
-        <w:t>. Устан</w:t>
-      </w:r>
-      <w:r>
-        <w:rPr>
-          <w:sz w:val="18"/>
-          <w:szCs w:val="18"/>
-        </w:rPr>
-        <w:t>овите</w:t>
-      </w:r>
-      <w:r>
-        <w:rPr>
-          <w:sz w:val="18"/>
-          <w:szCs w:val="18"/>
-        </w:rPr>
-        <w:t xml:space="preserve"> это </w:t>
-      </w:r>
-      <w:r>
-        <w:rPr>
-          <w:sz w:val="18"/>
-          <w:szCs w:val="18"/>
-        </w:rPr>
-        <w:t>число</w:t>
-      </w:r>
-      <w:r>
-        <w:rPr>
-          <w:sz w:val="18"/>
-          <w:szCs w:val="18"/>
-        </w:rPr>
-        <w:t xml:space="preserve"> в “0”, если вы хотите, чтобы </w:t>
-      </w:r>
-      <w:r>
-        <w:rPr>
-          <w:sz w:val="18"/>
-          <w:szCs w:val="18"/>
-        </w:rPr>
-        <w:t>никто не</w:t>
-      </w:r>
-      <w:r>
-        <w:rPr>
-          <w:sz w:val="18"/>
-          <w:szCs w:val="18"/>
-        </w:rPr>
-        <w:t xml:space="preserve"> </w:t>
-      </w:r>
-      <w:r>
-        <w:rPr>
-          <w:sz w:val="18"/>
-          <w:szCs w:val="18"/>
-        </w:rPr>
-        <w:t>с</w:t>
-      </w:r>
-      <w:r>
-        <w:rPr>
-          <w:sz w:val="18"/>
-          <w:szCs w:val="18"/>
-        </w:rPr>
-        <w:t>мог включ</w:t>
-      </w:r>
-      <w:r>
-        <w:rPr>
-          <w:sz w:val="18"/>
-          <w:szCs w:val="18"/>
-        </w:rPr>
-        <w:t>а</w:t>
-      </w:r>
-      <w:r>
-        <w:rPr>
-          <w:sz w:val="18"/>
-          <w:szCs w:val="18"/>
-        </w:rPr>
-        <w:t>ть свою камеру, когда в комнате нет вас или других “гуру”.</w:t>
+        <w:t>-ом видео в комнате. Поэтому мы не рекомендуем устанавливать этот важный параметр больше шести. Установите это число в “0”, если вы хотите, чтобы никто не смог включать свою камеру, когда в комнате нет вас или других “гуру”.</w:t>
       </w:r>
     </w:p>
     <w:p>
@@ -5326,31 +4647,7 @@
         <w:rPr>
           <w:sz w:val="18"/>
         </w:rPr>
-        <w:t>Гуру</w:t>
-      </w:r>
-      <w:r>
-        <w:rPr>
-          <w:sz w:val="18"/>
-        </w:rPr>
-        <w:t xml:space="preserve"> </w:t>
-      </w:r>
-      <w:r>
-        <w:rPr>
-          <w:sz w:val="18"/>
-        </w:rPr>
-        <w:t>могут</w:t>
-      </w:r>
-      <w:r>
-        <w:rPr>
-          <w:sz w:val="18"/>
-        </w:rPr>
-        <w:t xml:space="preserve"> </w:t>
-      </w:r>
-      <w:r>
-        <w:rPr>
-          <w:sz w:val="18"/>
-        </w:rPr>
-        <w:t>переписываться с другими авторизованными пользователями комнаты в закрытом от посторонних чате внутри админки - найдите в основном окне ссылку “TO CHAT”и кликните на неё:</w:t>
+        <w:t>Гуру могут переписываться с другими авторизованными пользователями комнаты в закрытом от посторонних чате внутри админки - найдите в основном окне ссылку “TO CHAT”и кликните на неё:</w:t>
       </w:r>
     </w:p>
     <w:p>
@@ -5360,7 +4657,7 @@
       </w:pPr>
       <w:r>
         <w:drawing>
-          <wp:anchor behindDoc="0" distT="0" distB="0" distL="0" distR="0" simplePos="0" locked="0" layoutInCell="1" allowOverlap="1" relativeHeight="13">
+          <wp:anchor behindDoc="0" distT="0" distB="0" distL="0" distR="0" simplePos="0" locked="0" layoutInCell="1" allowOverlap="1" relativeHeight="11">
             <wp:simplePos x="0" y="0"/>
             <wp:positionH relativeFrom="column">
               <wp:align>center</wp:align>
@@ -5409,7 +4706,13 @@
         <w:rPr>
           <w:sz w:val="18"/>
         </w:rPr>
-        <w:t xml:space="preserve">Гуру может стереть </w:t>
+        <w:t>Г</w:t>
+      </w:r>
+      <w:r>
+        <w:rPr>
+          <w:sz w:val="18"/>
+        </w:rPr>
+        <w:t xml:space="preserve">уру может стереть </w:t>
       </w:r>
       <w:r>
         <w:rPr>
@@ -5423,19 +4726,7 @@
         <w:rPr>
           <w:sz w:val="18"/>
         </w:rPr>
-        <w:t xml:space="preserve"> последний </w:t>
-      </w:r>
-      <w:r>
-        <w:rPr>
-          <w:sz w:val="18"/>
-        </w:rPr>
-        <w:t xml:space="preserve">в чате </w:t>
-      </w:r>
-      <w:r>
-        <w:rPr>
-          <w:sz w:val="18"/>
-        </w:rPr>
-        <w:t>текст кнопкой “</w:t>
+        <w:t xml:space="preserve"> последний в чате текст кнопкой “</w:t>
       </w:r>
       <w:r>
         <w:rPr>
@@ -5457,93 +4748,25 @@
           <w:bCs/>
           <w:sz w:val="18"/>
         </w:rPr>
-        <w:t>вс</w:t>
-      </w:r>
-      <w:r>
-        <w:rPr>
-          <w:b/>
-          <w:bCs/>
-          <w:sz w:val="18"/>
-        </w:rPr>
-        <w:t>е</w:t>
-      </w:r>
-      <w:r>
-        <w:rPr>
-          <w:sz w:val="18"/>
-        </w:rPr>
-        <w:t xml:space="preserve"> тексты, и ваш чат останется пустым. Авторизованные пользователи комнаты, которых гуру перед этим создал в админке, также могут заходить сюда со своим</w:t>
-      </w:r>
-      <w:r>
-        <w:rPr>
-          <w:sz w:val="18"/>
-        </w:rPr>
-        <w:t>и</w:t>
-      </w:r>
-      <w:r>
-        <w:rPr>
-          <w:sz w:val="18"/>
-        </w:rPr>
-        <w:t xml:space="preserve"> логинами и паролями, см. Пункт 1.1.1 – “Вход в административный интерфейс”, – </w:t>
-      </w:r>
-      <w:r>
-        <w:rPr>
-          <w:sz w:val="18"/>
-        </w:rPr>
-        <w:t>однако</w:t>
-      </w:r>
-      <w:r>
-        <w:rPr>
-          <w:sz w:val="18"/>
-        </w:rPr>
-        <w:t xml:space="preserve"> они не смогут ни</w:t>
-      </w:r>
-      <w:r>
-        <w:rPr>
-          <w:sz w:val="18"/>
-        </w:rPr>
-        <w:t>где быть</w:t>
-      </w:r>
-      <w:r>
-        <w:rPr>
-          <w:sz w:val="18"/>
-        </w:rPr>
-        <w:t xml:space="preserve">, кроме этого чата, а </w:t>
-      </w:r>
-      <w:r>
-        <w:rPr>
-          <w:sz w:val="18"/>
-        </w:rPr>
-        <w:t xml:space="preserve">вот </w:t>
-      </w:r>
-      <w:r>
-        <w:rPr>
-          <w:sz w:val="18"/>
-        </w:rPr>
-        <w:t>гуру мо</w:t>
-      </w:r>
-      <w:r>
-        <w:rPr>
-          <w:sz w:val="18"/>
-        </w:rPr>
-        <w:t>жет</w:t>
-      </w:r>
-      <w:r>
-        <w:rPr>
-          <w:sz w:val="18"/>
-        </w:rPr>
-        <w:t xml:space="preserve"> вернуться из чата обратно в основное окно, кликнув на ссылку “GO TO CONTROLS”. Две упомянутые выше кнопки для удаления текстов из чата есть только у гуру – обычные пользователи обходятся без них. Две </w:t>
-      </w:r>
-      <w:r>
-        <w:rPr>
-          <w:sz w:val="18"/>
-        </w:rPr>
-        <w:t xml:space="preserve">зелёных </w:t>
-      </w:r>
-      <w:r>
-        <w:rPr>
-          <w:sz w:val="18"/>
-        </w:rPr>
-        <w:t>стрелки внизу – для удобства прокрутки на мобильных устройствах.</w:t>
+        <w:t>все</w:t>
+      </w:r>
+      <w:r>
+        <w:rPr>
+          <w:sz w:val="18"/>
+        </w:rPr>
+        <w:t xml:space="preserve"> тексты, и ваш чат останется пустым. Авторизованные пользователи комнаты, которых гуру перед этим создал в админке, также могут заходить сюда со своими логинами и паролями, см. Пункт 1.1.1 – “Вход в административный интерфейс”, – однако они не смогут нигде быть, кроме этого чата, а вот гуру может вернуться из чата обратно в основное окно, кликнув на ссылку “GO TO CONTROLS”. </w:t>
+      </w:r>
+    </w:p>
+    <w:p>
+      <w:pPr>
+        <w:pStyle w:val="Normal"/>
+        <w:rPr/>
+      </w:pPr>
+      <w:r>
+        <w:rPr>
+          <w:sz w:val="18"/>
+        </w:rPr>
+        <w:t>Две упомянутые выше кнопки для удаления текстов из чата есть только у гуру – обычные пользователи обходятся без них. Две зелёных стрелки внизу – для удобства прокрутки на мобильных устройствах.</w:t>
       </w:r>
     </w:p>
     <w:p>
@@ -5594,9 +4817,11 @@
         </w:rPr>
       </w:pPr>
       <w:r>
-        <w:rPr/>
+        <w:rPr>
+          <w:sz w:val="22"/>
+        </w:rPr>
         <w:drawing>
-          <wp:anchor behindDoc="0" distT="0" distB="0" distL="0" distR="0" simplePos="0" locked="0" layoutInCell="1" allowOverlap="1" relativeHeight="14">
+          <wp:anchor behindDoc="0" distT="0" distB="0" distL="0" distR="0" simplePos="0" locked="0" layoutInCell="1" allowOverlap="1" relativeHeight="12">
             <wp:simplePos x="0" y="0"/>
             <wp:positionH relativeFrom="column">
               <wp:align>center</wp:align>
@@ -5655,67 +4880,75 @@
         <w:rPr>
           <w:sz w:val="18"/>
         </w:rPr>
-        <w:t>Основная (</w:t>
-      </w:r>
-      <w:r>
-        <w:rPr>
-          <w:sz w:val="18"/>
-        </w:rPr>
-        <w:t>фронтальная</w:t>
-      </w:r>
-      <w:r>
-        <w:rPr>
-          <w:sz w:val="18"/>
-        </w:rPr>
-        <w:t>) камера</w:t>
-      </w:r>
-    </w:p>
-    <w:p>
-      <w:pPr>
-        <w:pStyle w:val="Normal"/>
-        <w:rPr/>
-      </w:pPr>
-      <w:r>
-        <w:rPr>
-          <w:sz w:val="18"/>
-        </w:rPr>
-        <w:t xml:space="preserve">Самая левая кнопка меню (см. картинку выше) включает и выключает основную, или единственную, или </w:t>
-      </w:r>
-      <w:r>
-        <w:rPr>
-          <w:sz w:val="18"/>
-        </w:rPr>
-        <w:t>фронтальную</w:t>
-      </w:r>
-      <w:r>
-        <w:rPr>
-          <w:sz w:val="18"/>
-        </w:rPr>
-        <w:t xml:space="preserve">, веб-камеру, которую </w:t>
-      </w:r>
-      <w:r>
-        <w:rPr>
-          <w:sz w:val="18"/>
-        </w:rPr>
-        <w:t>находит</w:t>
-      </w:r>
-      <w:r>
-        <w:rPr>
-          <w:sz w:val="18"/>
-        </w:rPr>
-        <w:t xml:space="preserve"> ваш браузер на вашем устройстве, будь то десктоп, ноутбук, планшет или смартфон. Если вы не гость, а авторизованный пользователь комнаты, вы всегда можете включать или выключать </w:t>
-      </w:r>
-      <w:r>
-        <w:rPr>
-          <w:sz w:val="18"/>
-        </w:rPr>
-        <w:t xml:space="preserve">обе </w:t>
-      </w:r>
-      <w:r>
-        <w:rPr>
-          <w:sz w:val="18"/>
-        </w:rPr>
-        <w:t>камер</w:t>
+        <w:t>Основная (фронтальная) камера</w:t>
+      </w:r>
+    </w:p>
+    <w:p>
+      <w:pPr>
+        <w:pStyle w:val="Normal"/>
+        <w:rPr/>
+      </w:pPr>
+      <w:r>
+        <w:rPr>
+          <w:sz w:val="18"/>
+        </w:rPr>
+        <w:t xml:space="preserve">Самая левая кнопка меню (см. картинку выше) включает и выключает </w:t>
+      </w:r>
+      <w:r>
+        <w:rPr>
+          <w:b/>
+          <w:bCs/>
+          <w:sz w:val="18"/>
+        </w:rPr>
+        <w:t>видео</w:t>
+      </w:r>
+      <w:r>
+        <w:rPr>
+          <w:sz w:val="18"/>
+        </w:rPr>
+        <w:t xml:space="preserve"> с </w:t>
+      </w:r>
+      <w:r>
+        <w:rPr>
+          <w:sz w:val="18"/>
+        </w:rPr>
+        <w:t>основн</w:t>
+      </w:r>
+      <w:r>
+        <w:rPr>
+          <w:sz w:val="18"/>
+        </w:rPr>
+        <w:t>ой</w:t>
+      </w:r>
+      <w:r>
+        <w:rPr>
+          <w:sz w:val="18"/>
+        </w:rPr>
+        <w:t>, или единственн</w:t>
+      </w:r>
+      <w:r>
+        <w:rPr>
+          <w:sz w:val="18"/>
+        </w:rPr>
+        <w:t>ой</w:t>
+      </w:r>
+      <w:r>
+        <w:rPr>
+          <w:sz w:val="18"/>
+        </w:rPr>
+        <w:t>, или фронтальн</w:t>
+      </w:r>
+      <w:r>
+        <w:rPr>
+          <w:sz w:val="18"/>
+        </w:rPr>
+        <w:t>ой</w:t>
+      </w:r>
+      <w:r>
+        <w:rPr>
+          <w:sz w:val="18"/>
+        </w:rPr>
+        <w:t xml:space="preserve"> веб-камер</w:t>
       </w:r>
       <w:r>
         <w:rPr>
@@ -5727,63 +4960,91 @@
         <w:rPr>
           <w:sz w:val="18"/>
         </w:rPr>
-        <w:t>, без каки-либо ограничений. Гости могут включ</w:t>
-      </w:r>
-      <w:r>
-        <w:rPr>
-          <w:sz w:val="18"/>
-        </w:rPr>
-        <w:t>и</w:t>
-      </w:r>
-      <w:r>
-        <w:rPr>
-          <w:sz w:val="18"/>
-        </w:rPr>
-        <w:t xml:space="preserve">ть камеру, если только в комнате есть свободные места </w:t>
-      </w:r>
-      <w:r>
-        <w:rPr>
-          <w:sz w:val="18"/>
-        </w:rPr>
-        <w:t>(см. выше п.5)</w:t>
-      </w:r>
-      <w:r>
-        <w:rPr>
-          <w:sz w:val="18"/>
-        </w:rPr>
-        <w:t xml:space="preserve">, или если </w:t>
-      </w:r>
-      <w:r>
-        <w:rPr>
-          <w:sz w:val="18"/>
-        </w:rPr>
-        <w:t>этих гостей</w:t>
-      </w:r>
-      <w:r>
-        <w:rPr>
-          <w:sz w:val="18"/>
-        </w:rPr>
-        <w:t xml:space="preserve"> “активировал” гуру по сигналу, см. далее подробно о сигналах.  Конечно, ваш браузер сможет включить камеру, только если вы дали на то своё разрешение. Поэтому не удивляйтесь, если браузер  вас спросит, можно ли включать камеру или хотя бы только один микрофон. Кроме того, многие операционные системы имеют отдельные настройки с “разрешениями” для веб-камер, поэтому если все старания включить камеру в комнате ни к чему не привели – смотрите настройки вашей ОС, и возможно, причина в том, что ОС не разрешает включать эту камеру </w:t>
-      </w:r>
-      <w:r>
-        <w:rPr>
-          <w:b w:val="false"/>
-          <w:bCs w:val="false"/>
-          <w:sz w:val="18"/>
-        </w:rPr>
-        <w:t>вообще</w:t>
-      </w:r>
-      <w:r>
-        <w:rPr>
-          <w:sz w:val="18"/>
-        </w:rPr>
-        <w:t xml:space="preserve">. Так, например, обстоит дело в Android. </w:t>
-      </w:r>
-      <w:r>
-        <w:rPr>
-          <w:sz w:val="18"/>
-        </w:rPr>
-        <w:t>Разрешите включать вашу камеру там – и она заработает в комнате.</w:t>
+        <w:t xml:space="preserve">, которую находит браузер на вашем устройстве, будь то десктоп, ноутбук, планшет или смартфон. Если вы не гость, а авторизованный пользователь комнаты, вы всегда можете включать или выключать </w:t>
+      </w:r>
+      <w:r>
+        <w:rPr>
+          <w:sz w:val="18"/>
+        </w:rPr>
+        <w:t>видео</w:t>
+      </w:r>
+      <w:r>
+        <w:rPr>
+          <w:sz w:val="18"/>
+        </w:rPr>
+        <w:t xml:space="preserve">, без каки-либо ограничений. Гости могут включить </w:t>
+      </w:r>
+      <w:r>
+        <w:rPr>
+          <w:sz w:val="18"/>
+        </w:rPr>
+        <w:t>видео</w:t>
+      </w:r>
+      <w:r>
+        <w:rPr>
+          <w:sz w:val="18"/>
+        </w:rPr>
+        <w:t xml:space="preserve">, если только в комнате есть свободные места (см. выше п.5), или если этих гостей “активировал” гуру по сигналу, см. далее подробно о сигналах.  </w:t>
+      </w:r>
+    </w:p>
+    <w:p>
+      <w:pPr>
+        <w:pStyle w:val="Normal"/>
+        <w:rPr/>
+      </w:pPr>
+      <w:r>
+        <w:rPr>
+          <w:sz w:val="18"/>
+        </w:rPr>
+        <w:t xml:space="preserve">Конечно, ваш браузер сможет включить камеру, только если вы дали на то своё разрешение. Поэтому не удивляйтесь, если браузер  вас спросит, можно ли включать </w:t>
+      </w:r>
+      <w:r>
+        <w:rPr>
+          <w:sz w:val="18"/>
+        </w:rPr>
+        <w:t>видео</w:t>
+      </w:r>
+      <w:r>
+        <w:rPr>
+          <w:sz w:val="18"/>
+        </w:rPr>
+        <w:t xml:space="preserve"> или хотя бы только один микрофон. Кроме того, многие операционные системы имеют отдельные настройки с “разрешениями” для веб-камер, поэтому если все старания включить камеру в комнате ни к чему не привели – смотрите настройки вашей ОС, и возможно, причина в том, что ОС не разрешает включать эту камеру </w:t>
+      </w:r>
+      <w:r>
+        <w:rPr>
+          <w:sz w:val="18"/>
+        </w:rPr>
+        <w:t>или её микрофон</w:t>
+      </w:r>
+      <w:r>
+        <w:rPr>
+          <w:sz w:val="18"/>
+        </w:rPr>
+        <w:t xml:space="preserve">. Так, например, обстоит дело в Android. Разрешите включать вашу камеру </w:t>
+      </w:r>
+      <w:r>
+        <w:rPr>
+          <w:sz w:val="18"/>
+        </w:rPr>
+        <w:t>и её микрофон</w:t>
+      </w:r>
+      <w:r>
+        <w:rPr>
+          <w:sz w:val="18"/>
+        </w:rPr>
+        <w:t xml:space="preserve"> </w:t>
+      </w:r>
+      <w:r>
+        <w:rPr>
+          <w:sz w:val="18"/>
+        </w:rPr>
+        <w:t>в настройках ОС</w:t>
+      </w:r>
+      <w:r>
+        <w:rPr>
+          <w:sz w:val="18"/>
+        </w:rPr>
+        <w:t xml:space="preserve"> – и она заработает в комнате.</w:t>
       </w:r>
     </w:p>
     <w:p>
@@ -5799,7 +5060,7 @@
         <w:rPr>
           <w:sz w:val="18"/>
         </w:rPr>
-        <w:t>Задняя</w:t>
+        <w:t>Тыловая</w:t>
       </w:r>
       <w:r>
         <w:rPr>
@@ -5817,13 +5078,37 @@
         <w:rPr>
           <w:sz w:val="18"/>
         </w:rPr>
-        <w:t>А</w:t>
-      </w:r>
-      <w:r>
-        <w:rPr>
-          <w:sz w:val="18"/>
-        </w:rPr>
-        <w:t>бсолютно аналогично, вторая слева кнопка в меню отвечает за включение и выключение задней (или второй)  камеры на вашем устройстве. Обе т.е. первая и вторая кнопки взаимосвязаны, поэтому вы можете просто переключить вид  с одной камеры на другую одним нажатием нужной кнопки.</w:t>
+        <w:t>В</w:t>
+      </w:r>
+      <w:r>
+        <w:rPr>
+          <w:sz w:val="18"/>
+        </w:rPr>
+        <w:t xml:space="preserve">торая слева кнопка в меню отвечает за включение и выключение </w:t>
+      </w:r>
+      <w:r>
+        <w:rPr>
+          <w:sz w:val="18"/>
+        </w:rPr>
+        <w:t>второй</w:t>
+      </w:r>
+      <w:r>
+        <w:rPr>
+          <w:sz w:val="18"/>
+        </w:rPr>
+        <w:t xml:space="preserve"> (или </w:t>
+      </w:r>
+      <w:r>
+        <w:rPr>
+          <w:sz w:val="18"/>
+        </w:rPr>
+        <w:t>задней</w:t>
+      </w:r>
+      <w:r>
+        <w:rPr>
+          <w:sz w:val="18"/>
+        </w:rPr>
+        <w:t>)  камеры на вашем устройстве. Обе кнопки взаимосвязаны, поэтому вы можете переключить вид  с одной камеры на другую одним нажатием нужной кнопки.</w:t>
       </w:r>
     </w:p>
     <w:p>
@@ -5867,23 +5152,7 @@
           <w:bCs w:val="false"/>
           <w:sz w:val="18"/>
         </w:rPr>
-        <w:t xml:space="preserve">звук в комнате. То есть, вы либо разрешаете </w:t>
-      </w:r>
-      <w:r>
-        <w:rPr>
-          <w:b w:val="false"/>
-          <w:bCs w:val="false"/>
-          <w:sz w:val="18"/>
-        </w:rPr>
-        <w:t xml:space="preserve">у себя </w:t>
-      </w:r>
-      <w:r>
-        <w:rPr>
-          <w:b w:val="false"/>
-          <w:bCs w:val="false"/>
-          <w:sz w:val="18"/>
-        </w:rPr>
-        <w:t xml:space="preserve">весь звук, или наоборот, не разрешаете его. Единственное, нужно помнить – индивидуальные настройки для каждого источника звука всегда более приоритетны, чем общий выключатель. То есть, если вы выключили </w:t>
+        <w:t xml:space="preserve">звук в комнате. То есть, вы либо разрешаете у себя весь звук, или наоборот, не разрешаете его. Единственное, нужно помнить – индивидуальные настройки для каждого источника звука всегда более приоритетны, чем общий выключатель. То есть, если вы выключили </w:t>
       </w:r>
       <w:r>
         <w:rPr>
@@ -5925,11 +5194,7 @@
           <w:ilvl w:val="2"/>
           <w:numId w:val="2"/>
         </w:numPr>
-        <w:rPr>
-          <w:b/>
-          <w:b/>
-          <w:bCs/>
-        </w:rPr>
+        <w:rPr/>
       </w:pPr>
       <w:r>
         <w:rPr>
@@ -5978,7 +5243,7 @@
             <wp:positionV relativeFrom="paragraph">
               <wp:posOffset>635</wp:posOffset>
             </wp:positionV>
-            <wp:extent cx="1631315" cy="1187450"/>
+            <wp:extent cx="1082675" cy="788035"/>
             <wp:effectExtent l="0" t="0" r="0" b="0"/>
             <wp:wrapSquare wrapText="largest"/>
             <wp:docPr id="14" name="Image10" descr=""/>
@@ -6003,7 +5268,7 @@
                   <pic:spPr bwMode="auto">
                     <a:xfrm>
                       <a:off x="0" y="0"/>
-                      <a:ext cx="1631315" cy="1187450"/>
+                      <a:ext cx="1082675" cy="788035"/>
                     </a:xfrm>
                     <a:prstGeom prst="rect">
                       <a:avLst/>
@@ -6041,89 +5306,47 @@
       </w:pPr>
       <w:r>
         <w:rPr>
+          <w:b w:val="false"/>
+          <w:bCs w:val="false"/>
+        </w:rPr>
+      </w:r>
+    </w:p>
+    <w:p>
+      <w:pPr>
+        <w:pStyle w:val="Normal"/>
+        <w:rPr>
+          <w:b w:val="false"/>
+          <w:b w:val="false"/>
+          <w:bCs w:val="false"/>
+        </w:rPr>
+      </w:pPr>
+      <w:r>
+        <w:rPr>
+          <w:b w:val="false"/>
+          <w:bCs w:val="false"/>
           <w:sz w:val="18"/>
           <w:szCs w:val="18"/>
         </w:rPr>
-      </w:r>
-    </w:p>
-    <w:p>
-      <w:pPr>
-        <w:pStyle w:val="Normal"/>
-        <w:rPr>
+        <w:t xml:space="preserve">Левая кнопка “+” откроет окошко для текста в чат. Напечатайте туда ваш текст и нажмите клавишу “Enter”. Правая кнопка “X” закроет окно с чатом. В середине между ними находится переключатель-индикатор количества “зрителей” - то есть, гостей с выключенными камерами. Нажмите его, чтобы посмотреть, кто сейчас в комнате в качестве “зрителей”. </w:t>
+      </w:r>
+    </w:p>
+    <w:p>
+      <w:pPr>
+        <w:pStyle w:val="Normal"/>
+        <w:rPr>
+          <w:b w:val="false"/>
+          <w:b w:val="false"/>
+          <w:bCs w:val="false"/>
+        </w:rPr>
+      </w:pPr>
+      <w:r>
+        <w:rPr>
+          <w:b w:val="false"/>
+          <w:bCs w:val="false"/>
           <w:sz w:val="18"/>
           <w:szCs w:val="18"/>
         </w:rPr>
-      </w:pPr>
-      <w:r>
-        <w:rPr>
-          <w:sz w:val="18"/>
-          <w:szCs w:val="18"/>
-        </w:rPr>
-      </w:r>
-    </w:p>
-    <w:p>
-      <w:pPr>
-        <w:pStyle w:val="Normal"/>
-        <w:rPr>
-          <w:sz w:val="18"/>
-          <w:szCs w:val="18"/>
-        </w:rPr>
-      </w:pPr>
-      <w:r>
-        <w:rPr>
-          <w:sz w:val="18"/>
-          <w:szCs w:val="18"/>
-        </w:rPr>
-        <w:t xml:space="preserve">Левая кнопка “+” откроет окошко для </w:t>
-      </w:r>
-      <w:r>
-        <w:rPr>
-          <w:sz w:val="18"/>
-          <w:szCs w:val="18"/>
-        </w:rPr>
-        <w:t>текста в чат</w:t>
-      </w:r>
-      <w:r>
-        <w:rPr>
-          <w:sz w:val="18"/>
-          <w:szCs w:val="18"/>
-        </w:rPr>
-        <w:t xml:space="preserve">. Напечатайте туда ваш текст и нажмите клавишу “Enter”. Правая кнопка “X” закроет окно с чатом. В середине </w:t>
-      </w:r>
-      <w:r>
-        <w:rPr>
-          <w:sz w:val="18"/>
-          <w:szCs w:val="18"/>
-        </w:rPr>
-        <w:t>между ними</w:t>
-      </w:r>
-      <w:r>
-        <w:rPr>
-          <w:sz w:val="18"/>
-          <w:szCs w:val="18"/>
-        </w:rPr>
-        <w:t xml:space="preserve"> находится переключатель-индикатор количества “зрителей” - то есть, гостей с выключенными камерами. </w:t>
-      </w:r>
-      <w:r>
-        <w:rPr>
-          <w:sz w:val="18"/>
-          <w:szCs w:val="18"/>
-        </w:rPr>
-        <w:t xml:space="preserve">Нажмите его, чтобы посмотреть, кто сейчас в комнате в качестве “зрителей”. </w:t>
-      </w:r>
-      <w:r>
-        <w:rPr>
-          <w:sz w:val="18"/>
-          <w:szCs w:val="18"/>
-        </w:rPr>
-        <w:t xml:space="preserve">В случае, когда кто-то написал в чат, все остальные присутствующие в комнате услышат звуковой сигнал и увидят, что кнопка чата стала медленно мигать зеленым цветом. </w:t>
-      </w:r>
-      <w:r>
-        <w:rPr>
-          <w:sz w:val="18"/>
-          <w:szCs w:val="18"/>
-        </w:rPr>
-        <w:t>В этом чате могут писать абсолютно все, включая гостей и даже “зрителей”.</w:t>
+        <w:t>В случае, когда кто-то написал в чат, все остальные присутствующие в комнате услышат звуковой сигнал и увидят, что кнопка чата стала медленно мигать зеленым цветом. В этом чате могут писать абсолютно все, включая гостей и даже “зрителей”.</w:t>
       </w:r>
     </w:p>
     <w:p>
@@ -6133,14 +5356,92 @@
           <w:ilvl w:val="2"/>
           <w:numId w:val="2"/>
         </w:numPr>
-        <w:rPr>
-          <w:b/>
+        <w:rPr/>
+      </w:pPr>
+      <w:r>
+        <w:rPr>
           <w:b/>
           <w:bCs/>
           <w:sz w:val="18"/>
           <w:szCs w:val="18"/>
         </w:rPr>
-      </w:pPr>
+        <w:t>Видео контроль/ “сигналы”</w:t>
+      </w:r>
+    </w:p>
+    <w:p>
+      <w:pPr>
+        <w:pStyle w:val="Normal"/>
+        <w:rPr/>
+      </w:pPr>
+      <w:r>
+        <w:rPr>
+          <w:b w:val="false"/>
+          <w:bCs w:val="false"/>
+          <w:sz w:val="18"/>
+          <w:szCs w:val="18"/>
+        </w:rPr>
+        <w:t>Пятая кнопка слева, предпоследняя по счёту, может быть видна и функционировать в одном из двух вариантов – первый, видео контроль, второй – жёлтый “колокольчик” для сигналов. В первом случае, эта кнопка делает следующее:</w:t>
+      </w:r>
+    </w:p>
+    <w:p>
+      <w:pPr>
+        <w:pStyle w:val="Normal"/>
+        <w:rPr/>
+      </w:pPr>
+      <w:r>
+        <w:rPr>
+          <w:b w:val="false"/>
+          <w:bCs w:val="false"/>
+          <w:sz w:val="18"/>
+          <w:szCs w:val="18"/>
+        </w:rPr>
+        <w:t>a. включает основную камеру и выключает любую активную камеру, или</w:t>
+      </w:r>
+    </w:p>
+    <w:p>
+      <w:pPr>
+        <w:pStyle w:val="Normal"/>
+        <w:rPr/>
+      </w:pPr>
+      <w:r>
+        <w:rPr>
+          <w:b w:val="false"/>
+          <w:bCs w:val="false"/>
+          <w:sz w:val="18"/>
+          <w:szCs w:val="18"/>
+        </w:rPr>
+        <w:t>б. включает и выключает проигрывание MP4-файла, или</w:t>
+      </w:r>
+    </w:p>
+    <w:p>
+      <w:pPr>
+        <w:pStyle w:val="Normal"/>
+        <w:rPr/>
+      </w:pPr>
+      <w:r>
+        <w:rPr>
+          <w:b w:val="false"/>
+          <w:bCs w:val="false"/>
+          <w:sz w:val="18"/>
+          <w:szCs w:val="18"/>
+        </w:rPr>
+        <w:t>в. включает и останавливает “screen share”.</w:t>
+      </w:r>
+    </w:p>
+    <w:p>
+      <w:pPr>
+        <w:pStyle w:val="Normal"/>
+        <w:rPr/>
+      </w:pPr>
+      <w:r>
+        <w:rPr>
+          <w:b w:val="false"/>
+          <w:bCs w:val="false"/>
+          <w:sz w:val="18"/>
+          <w:szCs w:val="18"/>
+        </w:rPr>
+        <w:t xml:space="preserve">Во втором случае, а именно, у гостей при отсутствии свободных “стульев” в комнате, вместо видео контроля виден </w:t>
+      </w:r>
       <w:r>
         <w:rPr>
           <w:b/>
@@ -6148,18 +5449,17 @@
           <w:sz w:val="18"/>
           <w:szCs w:val="18"/>
         </w:rPr>
-        <w:t>Видео контроль/ “сигналы”</w:t>
-      </w:r>
-    </w:p>
-    <w:p>
-      <w:pPr>
-        <w:pStyle w:val="Normal"/>
-        <w:rPr>
-          <w:b w:val="false"/>
+        <w:t>жёлтый “колокольчик”,</w:t>
+      </w:r>
+      <w:r>
+        <w:rPr>
           <w:b w:val="false"/>
           <w:bCs w:val="false"/>
-        </w:rPr>
-      </w:pPr>
+          <w:sz w:val="18"/>
+          <w:szCs w:val="18"/>
+        </w:rPr>
+        <w:t xml:space="preserve"> позвонив в который, гость предлагает гуру активировать себя в качестве участника в комнате, т.е. </w:t>
+      </w:r>
       <w:r>
         <w:rPr>
           <w:b w:val="false"/>
@@ -6167,7 +5467,7 @@
           <w:sz w:val="18"/>
           <w:szCs w:val="18"/>
         </w:rPr>
-        <w:t>Пятая кнопка слева, предпоследняя по счёту, может быть видна и функционировать в одном из двух вариантов – первый, видео контроль, второй – ж</w:t>
+        <w:t xml:space="preserve">как бы </w:t>
       </w:r>
       <w:r>
         <w:rPr>
@@ -6176,7 +5476,7 @@
           <w:sz w:val="18"/>
           <w:szCs w:val="18"/>
         </w:rPr>
-        <w:t>ё</w:t>
+        <w:t xml:space="preserve">принести дополнительный “стул” персонально для него, что возможно – нужно дождаться реакции гуру. </w:t>
       </w:r>
       <w:r>
         <w:rPr>
@@ -6185,18 +5485,17 @@
           <w:sz w:val="18"/>
           <w:szCs w:val="18"/>
         </w:rPr>
-        <w:t>лтый “колокольчик” для сигналов. В первом случае, эта кнопка делает следующее:</w:t>
-      </w:r>
-    </w:p>
-    <w:p>
-      <w:pPr>
-        <w:pStyle w:val="Normal"/>
-        <w:rPr>
-          <w:b w:val="false"/>
+        <w:t>В</w:t>
+      </w:r>
+      <w:r>
+        <w:rPr>
           <w:b w:val="false"/>
           <w:bCs w:val="false"/>
-        </w:rPr>
-      </w:pPr>
+          <w:sz w:val="18"/>
+          <w:szCs w:val="18"/>
+        </w:rPr>
+        <w:t xml:space="preserve"> 9 случаях из 10, запрос </w:t>
+      </w:r>
       <w:r>
         <w:rPr>
           <w:b w:val="false"/>
@@ -6204,7 +5503,7 @@
           <w:sz w:val="18"/>
           <w:szCs w:val="18"/>
         </w:rPr>
-        <w:t xml:space="preserve">a. включает основную камеру </w:t>
+        <w:t xml:space="preserve">каждого гостя </w:t>
       </w:r>
       <w:r>
         <w:rPr>
@@ -6213,7 +5512,7 @@
           <w:sz w:val="18"/>
           <w:szCs w:val="18"/>
         </w:rPr>
-        <w:t>и выключает любую активную камеру</w:t>
+        <w:t xml:space="preserve">будет услышан и выполнен гуру, </w:t>
       </w:r>
       <w:r>
         <w:rPr>
@@ -6222,18 +5521,17 @@
           <w:sz w:val="18"/>
           <w:szCs w:val="18"/>
         </w:rPr>
-        <w:t>, или</w:t>
-      </w:r>
-    </w:p>
-    <w:p>
-      <w:pPr>
-        <w:pStyle w:val="Normal"/>
-        <w:rPr>
-          <w:b w:val="false"/>
+        <w:t xml:space="preserve">который </w:t>
+      </w:r>
+      <w:r>
+        <w:rPr>
           <w:b w:val="false"/>
           <w:bCs w:val="false"/>
-        </w:rPr>
-      </w:pPr>
+          <w:sz w:val="18"/>
+          <w:szCs w:val="18"/>
+        </w:rPr>
+        <w:t xml:space="preserve">активирует </w:t>
+      </w:r>
       <w:r>
         <w:rPr>
           <w:b w:val="false"/>
@@ -6241,18 +5539,17 @@
           <w:sz w:val="18"/>
           <w:szCs w:val="18"/>
         </w:rPr>
-        <w:t>б. включает и выключает проигрывание MP4-файла, или</w:t>
-      </w:r>
-    </w:p>
-    <w:p>
-      <w:pPr>
-        <w:pStyle w:val="Normal"/>
-        <w:rPr>
-          <w:b w:val="false"/>
+        <w:t>того</w:t>
+      </w:r>
+      <w:r>
+        <w:rPr>
           <w:b w:val="false"/>
           <w:bCs w:val="false"/>
-        </w:rPr>
-      </w:pPr>
+          <w:sz w:val="18"/>
+          <w:szCs w:val="18"/>
+        </w:rPr>
+        <w:t xml:space="preserve"> кликом по яркой строке с </w:t>
+      </w:r>
       <w:r>
         <w:rPr>
           <w:b w:val="false"/>
@@ -6260,17 +5557,22 @@
           <w:sz w:val="18"/>
           <w:szCs w:val="18"/>
         </w:rPr>
-        <w:t>в. включает и останавливает “screen share”.</w:t>
-      </w:r>
-    </w:p>
-    <w:p>
-      <w:pPr>
-        <w:pStyle w:val="Normal"/>
-        <w:rPr>
-          <w:b w:val="false"/>
+        <w:t xml:space="preserve">его </w:t>
+      </w:r>
+      <w:r>
+        <w:rPr>
           <w:b w:val="false"/>
           <w:bCs w:val="false"/>
-        </w:rPr>
+          <w:sz w:val="18"/>
+          <w:szCs w:val="18"/>
+        </w:rPr>
+        <w:t xml:space="preserve">именем и словами “в ожидании” в появившемся маленьком окне. </w:t>
+      </w:r>
+    </w:p>
+    <w:p>
+      <w:pPr>
+        <w:pStyle w:val="Normal"/>
+        <w:rPr/>
       </w:pPr>
       <w:r>
         <w:rPr>
@@ -6279,88 +5581,7 @@
           <w:sz w:val="18"/>
           <w:szCs w:val="18"/>
         </w:rPr>
-        <w:t xml:space="preserve">Во втором случае, а именно, у гостей при отсутствии свободных “стульев” в комнате, вместо видео контроля виден жёлтый “колокольчик”, позвонив в который, </w:t>
-      </w:r>
-      <w:r>
-        <w:rPr>
-          <w:b w:val="false"/>
-          <w:bCs w:val="false"/>
-          <w:sz w:val="18"/>
-          <w:szCs w:val="18"/>
-        </w:rPr>
-        <w:t>гость</w:t>
-      </w:r>
-      <w:r>
-        <w:rPr>
-          <w:b w:val="false"/>
-          <w:bCs w:val="false"/>
-          <w:sz w:val="18"/>
-          <w:szCs w:val="18"/>
-        </w:rPr>
-        <w:t xml:space="preserve"> предлагаете гуру активировать </w:t>
-      </w:r>
-      <w:r>
-        <w:rPr>
-          <w:b w:val="false"/>
-          <w:bCs w:val="false"/>
-          <w:sz w:val="18"/>
-          <w:szCs w:val="18"/>
-        </w:rPr>
-        <w:t>себя</w:t>
-      </w:r>
-      <w:r>
-        <w:rPr>
-          <w:b w:val="false"/>
-          <w:bCs w:val="false"/>
-          <w:sz w:val="18"/>
-          <w:szCs w:val="18"/>
-        </w:rPr>
-        <w:t xml:space="preserve"> тем не менее в качестве участника в комнате, т.е. принести дополнительный “стул” персонально для </w:t>
-      </w:r>
-      <w:r>
-        <w:rPr>
-          <w:b w:val="false"/>
-          <w:bCs w:val="false"/>
-          <w:sz w:val="18"/>
-          <w:szCs w:val="18"/>
-        </w:rPr>
-        <w:t>него</w:t>
-      </w:r>
-      <w:r>
-        <w:rPr>
-          <w:b w:val="false"/>
-          <w:bCs w:val="false"/>
-          <w:sz w:val="18"/>
-          <w:szCs w:val="18"/>
-        </w:rPr>
-        <w:t xml:space="preserve">, что возможно – </w:t>
-      </w:r>
-      <w:r>
-        <w:rPr>
-          <w:b w:val="false"/>
-          <w:bCs w:val="false"/>
-          <w:sz w:val="18"/>
-          <w:szCs w:val="18"/>
-        </w:rPr>
-        <w:t>нужно дождаться</w:t>
-      </w:r>
-      <w:r>
-        <w:rPr>
-          <w:b w:val="false"/>
-          <w:bCs w:val="false"/>
-          <w:sz w:val="18"/>
-          <w:szCs w:val="18"/>
-        </w:rPr>
-        <w:t xml:space="preserve"> реакции гуру, в 9 случаях из 10, запрос будет услышан и выполнен </w:t>
-      </w:r>
-      <w:r>
-        <w:rPr>
-          <w:b w:val="false"/>
-          <w:bCs w:val="false"/>
-          <w:sz w:val="18"/>
-          <w:szCs w:val="18"/>
-        </w:rPr>
-        <w:t>гуру – тот активирует гостя кликом по яркой строке с именем и словами “в ожидании” в появившемся маленьком окне. Обратный процесс (т.е. лишение “стула”) тоже возможен – гуру просто кликнет по имени внизу квадрата видео от данного гостя, и активированный ранее как участник гость опять станет ”просто зрителем” в комнате.</w:t>
+        <w:t>Обратный процесс (т.е. лишение “стула”) тоже возможен – гуру просто кликнет по имени внизу квадрата видео от данного гостя, и активированный ранее как участник гость опять станет ”просто зрителем” в комнате.</w:t>
       </w:r>
     </w:p>
     <w:p>
@@ -6370,22 +5591,99 @@
           <w:ilvl w:val="2"/>
           <w:numId w:val="2"/>
         </w:numPr>
+        <w:rPr/>
+      </w:pPr>
+      <w:r>
+        <w:rPr>
+          <w:b/>
+          <w:bCs/>
+          <w:sz w:val="18"/>
+          <w:szCs w:val="18"/>
+        </w:rPr>
+        <w:t>Выход из комнаты</w:t>
+      </w:r>
+    </w:p>
+    <w:p>
+      <w:pPr>
+        <w:pStyle w:val="Normal"/>
+        <w:rPr/>
+      </w:pPr>
+      <w:r>
+        <w:rPr>
+          <w:b w:val="false"/>
+          <w:bCs w:val="false"/>
+          <w:sz w:val="18"/>
+          <w:szCs w:val="18"/>
+        </w:rPr>
+        <w:t>Последняя кнопка в меню позволяет уйти из комнаты. Кликнув на неё, гость или участник вернётся к двери в комнату “с той стороны”.</w:t>
+      </w:r>
+    </w:p>
+    <w:p>
+      <w:pPr>
+        <w:pStyle w:val="Normal"/>
+        <w:rPr>
+          <w:b w:val="false"/>
+          <w:b w:val="false"/>
+          <w:bCs w:val="false"/>
+          <w:sz w:val="18"/>
+          <w:szCs w:val="18"/>
+        </w:rPr>
+      </w:pPr>
+      <w:r>
+        <w:rPr/>
+      </w:r>
+    </w:p>
+    <w:p>
+      <w:pPr>
+        <w:pStyle w:val="Heading2"/>
+        <w:numPr>
+          <w:ilvl w:val="1"/>
+          <w:numId w:val="2"/>
+        </w:numPr>
         <w:rPr>
           <w:b/>
           <w:b/>
           <w:bCs/>
-          <w:sz w:val="18"/>
-          <w:szCs w:val="18"/>
-        </w:rPr>
-      </w:pPr>
+        </w:rPr>
+      </w:pPr>
+      <w:bookmarkStart w:id="18" w:name="_Toc46515518311"/>
       <w:r>
         <w:rPr>
           <w:b/>
           <w:bCs/>
-          <w:sz w:val="18"/>
+          <w:sz w:val="22"/>
           <w:szCs w:val="18"/>
         </w:rPr>
-        <w:t>Выход из комнаты</w:t>
+        <w:t>К</w:t>
+      </w:r>
+      <w:bookmarkEnd w:id="18"/>
+      <w:r>
+        <w:rPr>
+          <w:b/>
+          <w:bCs/>
+          <w:sz w:val="22"/>
+          <w:szCs w:val="18"/>
+        </w:rPr>
+        <w:t>онтроль за видео</w:t>
+      </w:r>
+    </w:p>
+    <w:p>
+      <w:pPr>
+        <w:pStyle w:val="Heading3"/>
+        <w:numPr>
+          <w:ilvl w:val="2"/>
+          <w:numId w:val="2"/>
+        </w:numPr>
+        <w:rPr/>
+      </w:pPr>
+      <w:r>
+        <w:rPr>
+          <w:b/>
+          <w:bCs/>
+          <w:sz w:val="18"/>
+          <w:szCs w:val="18"/>
+        </w:rPr>
+        <w:t>Звук</w:t>
       </w:r>
     </w:p>
     <w:p>
@@ -6395,6 +5693,8 @@
           <w:b w:val="false"/>
           <w:b w:val="false"/>
           <w:bCs w:val="false"/>
+          <w:sz w:val="18"/>
+          <w:szCs w:val="18"/>
         </w:rPr>
       </w:pPr>
       <w:r>
@@ -6404,7 +5704,7 @@
           <w:sz w:val="18"/>
           <w:szCs w:val="18"/>
         </w:rPr>
-        <w:t>П</w:t>
+        <w:t xml:space="preserve">Все пользователи в комнате: гуру, авторизованные пользователи, гости, в т.ч. “зрители” - могут регулировать </w:t>
       </w:r>
       <w:r>
         <w:rPr>
@@ -6413,7 +5713,188 @@
           <w:sz w:val="18"/>
           <w:szCs w:val="18"/>
         </w:rPr>
-        <w:t>оследняя кнопка в меню позволяет уйти из комнаты. Кликнув на неё, гость или участник вернётся к двери в комнату “с той стороны”.</w:t>
+        <w:t>у</w:t>
+      </w:r>
+      <w:r>
+        <w:rPr>
+          <w:b w:val="false"/>
+          <w:bCs w:val="false"/>
+          <w:sz w:val="18"/>
+          <w:szCs w:val="18"/>
+        </w:rPr>
+        <w:t xml:space="preserve"> себя звук от каждого источника. Прежде всего – заглушить его или включить обратно –</w:t>
+      </w:r>
+      <w:r>
+        <w:rPr>
+          <w:b w:val="false"/>
+          <w:bCs w:val="false"/>
+          <w:sz w:val="18"/>
+          <w:szCs w:val="18"/>
+        </w:rPr>
+        <w:t xml:space="preserve"> это достигается нажатием на иконку в правом нижнем углу каждой картинки, справа от имени. В зависимости от того, чьё это видео и как вы установили его звук ранее, иконка-индикатор может быть в одном из 4 состояний: “громкоговоритель”, “зачёркнутый громкоговоритель”, “микрофон” и “X”, - что означает, а) звук данного видео включён, б) звук видео  выключен, в) ваш микрофон включен, г) микрофон (ваш или у другого участника) выключен. Нажатие на иконку переключит состояние на противоположное, кроме случая, когда “X” означает, что выключен микрофон у другого участника, на что вы, конечно, никак не сможете повлиять, кроме как путём устного или письменного внушения.</w:t>
+      </w:r>
+    </w:p>
+    <w:p>
+      <w:pPr>
+        <w:pStyle w:val="Normal"/>
+        <w:rPr>
+          <w:b w:val="false"/>
+          <w:b w:val="false"/>
+          <w:bCs w:val="false"/>
+          <w:sz w:val="18"/>
+          <w:szCs w:val="18"/>
+        </w:rPr>
+      </w:pPr>
+      <w:r>
+        <w:rPr>
+          <w:b w:val="false"/>
+          <w:bCs w:val="false"/>
+          <w:sz w:val="18"/>
+          <w:szCs w:val="18"/>
+        </w:rPr>
+        <w:t xml:space="preserve">Также, </w:t>
+      </w:r>
+      <w:r>
+        <w:rPr>
+          <w:b w:val="false"/>
+          <w:bCs w:val="false"/>
+          <w:sz w:val="18"/>
+          <w:szCs w:val="18"/>
+        </w:rPr>
+        <w:t xml:space="preserve">у </w:t>
+      </w:r>
+      <w:r>
+        <w:rPr>
+          <w:b w:val="false"/>
+          <w:bCs w:val="false"/>
+          <w:sz w:val="18"/>
+          <w:szCs w:val="18"/>
+        </w:rPr>
+        <w:t>большинств</w:t>
+      </w:r>
+      <w:r>
+        <w:rPr>
+          <w:b w:val="false"/>
+          <w:bCs w:val="false"/>
+          <w:sz w:val="18"/>
+          <w:szCs w:val="18"/>
+        </w:rPr>
+        <w:t>а</w:t>
+      </w:r>
+      <w:r>
+        <w:rPr>
+          <w:b w:val="false"/>
+          <w:bCs w:val="false"/>
+          <w:sz w:val="18"/>
+          <w:szCs w:val="18"/>
+        </w:rPr>
+        <w:t xml:space="preserve"> браузеров (кроме девайсов Apple) нажатие иконки “звук” приводит к появлению в левом нижнем углу </w:t>
+      </w:r>
+      <w:r>
+        <w:rPr>
+          <w:b w:val="false"/>
+          <w:bCs w:val="false"/>
+          <w:sz w:val="18"/>
+          <w:szCs w:val="18"/>
+        </w:rPr>
+        <w:t xml:space="preserve">картинки </w:t>
+      </w:r>
+      <w:r>
+        <w:rPr>
+          <w:b w:val="false"/>
+          <w:bCs w:val="false"/>
+          <w:sz w:val="18"/>
+          <w:szCs w:val="18"/>
+        </w:rPr>
+        <w:t>слайдера “громкости”, где можно увеличить или уменьшить звук от данного источника.</w:t>
+      </w:r>
+    </w:p>
+    <w:p>
+      <w:pPr>
+        <w:pStyle w:val="Heading3"/>
+        <w:numPr>
+          <w:ilvl w:val="2"/>
+          <w:numId w:val="2"/>
+        </w:numPr>
+        <w:rPr/>
+      </w:pPr>
+      <w:r>
+        <w:rPr>
+          <w:b/>
+          <w:bCs/>
+          <w:sz w:val="18"/>
+          <w:szCs w:val="18"/>
+        </w:rPr>
+        <w:t>Аннотации</w:t>
+      </w:r>
+    </w:p>
+    <w:p>
+      <w:pPr>
+        <w:pStyle w:val="Heading3"/>
+        <w:numPr>
+          <w:ilvl w:val="2"/>
+          <w:numId w:val="2"/>
+        </w:numPr>
+        <w:rPr/>
+      </w:pPr>
+      <w:r>
+        <w:rPr>
+          <w:b/>
+          <w:bCs/>
+          <w:sz w:val="18"/>
+          <w:szCs w:val="18"/>
+        </w:rPr>
+        <w:t>Проигрывание MP4-файлов</w:t>
+      </w:r>
+    </w:p>
+    <w:p>
+      <w:pPr>
+        <w:pStyle w:val="Heading3"/>
+        <w:numPr>
+          <w:ilvl w:val="2"/>
+          <w:numId w:val="2"/>
+        </w:numPr>
+        <w:rPr>
+          <w:sz w:val="21"/>
+          <w:szCs w:val="21"/>
+        </w:rPr>
+      </w:pPr>
+      <w:r>
+        <w:rPr>
+          <w:b/>
+          <w:bCs/>
+          <w:sz w:val="21"/>
+          <w:szCs w:val="21"/>
+        </w:rPr>
+        <w:t>Share Screen</w:t>
+      </w:r>
+    </w:p>
+    <w:p>
+      <w:pPr>
+        <w:pStyle w:val="Heading3"/>
+        <w:numPr>
+          <w:ilvl w:val="2"/>
+          <w:numId w:val="2"/>
+        </w:numPr>
+        <w:rPr/>
+      </w:pPr>
+      <w:r>
+        <w:rPr>
+          <w:b/>
+          <w:bCs/>
+          <w:sz w:val="18"/>
+          <w:szCs w:val="18"/>
+        </w:rPr>
+        <w:t>Б</w:t>
+      </w:r>
+      <w:r>
+        <w:rPr>
+          <w:b/>
+          <w:bCs/>
+          <w:sz w:val="18"/>
+          <w:szCs w:val="18"/>
+        </w:rPr>
+        <w:t>локировка пользователей</w:t>
       </w:r>
     </w:p>
     <w:p>
@@ -6533,7 +6014,7 @@
       <w:fldChar w:fldCharType="separate"/>
     </w:r>
     <w:r>
-      <w:t>20</w:t>
+      <w:t>22</w:t>
     </w:r>
     <w:r>
       <w:fldChar w:fldCharType="end"/>

</xml_diff>

<commit_message>
manual R-H RUS v1.06
</commit_message>
<xml_diff>
--- a/inst.docx
+++ b/inst.docx
@@ -65,7 +65,7 @@
                               </w:tblBorders>
                               <w:tblCellMar>
                                 <w:top w:w="216" w:type="dxa"/>
-                                <w:left w:w="46" w:type="dxa"/>
+                                <w:left w:w="23" w:type="dxa"/>
                                 <w:bottom w:w="216" w:type="dxa"/>
                                 <w:right w:w="115" w:type="dxa"/>
                               </w:tblCellMar>
@@ -84,7 +84,7 @@
                                   </w:tcBorders>
                                   <w:shd w:fill="auto" w:val="clear"/>
                                   <w:tcMar>
-                                    <w:left w:w="46" w:type="dxa"/>
+                                    <w:left w:w="23" w:type="dxa"/>
                                   </w:tcMar>
                                 </w:tcPr>
                                 <w:p>
@@ -115,7 +115,7 @@
                                   <w:shd w:fill="auto" w:val="clear"/>
                                   <w:tcMar>
                                     <w:top w:w="0" w:type="dxa"/>
-                                    <w:left w:w="39" w:type="dxa"/>
+                                    <w:left w:w="16" w:type="dxa"/>
                                     <w:bottom w:w="0" w:type="dxa"/>
                                     <w:right w:w="108" w:type="dxa"/>
                                   </w:tcMar>
@@ -123,7 +123,7 @@
                                 <w:sdt>
                                   <w:sdtPr>
                                     <w:text/>
-                                    <w:id w:val="1047822689"/>
+                                    <w:id w:val="920061116"/>
                                     <w:dataBinding w:prefixMappings="xmlns:ns0='http://schemas.openxmlformats.org/package/2006/metadata/core-properties' xmlns:ns1='http://purl.org/dc/elements/1.1/'" w:xpath="/ns0:coreProperties[1]/ns1:title[1]" w:storeItemID="{6C3C8BC8-F283-45AE-878A-BAB7291924A1}"/>
                                     <w:alias w:val="Company"/>
                                   </w:sdtPr>
@@ -160,13 +160,13 @@
                                   </w:tcBorders>
                                   <w:shd w:fill="auto" w:val="clear"/>
                                   <w:tcMar>
-                                    <w:left w:w="46" w:type="dxa"/>
+                                    <w:left w:w="23" w:type="dxa"/>
                                   </w:tcMar>
                                 </w:tcPr>
                                 <w:sdt>
                                   <w:sdtPr>
                                     <w:text/>
-                                    <w:id w:val="855086304"/>
+                                    <w:id w:val="80393161"/>
                                     <w:dataBinding w:prefixMappings="xmlns:ns0='http://schemas.openxmlformats.org/package/2006/metadata/core-properties' xmlns:ns1='http://purl.org/dc/elements/1.1/'" w:xpath="/ns0:coreProperties[1]/ns1:subject[1]" w:storeItemID="{6C3C8BC8-F283-45AE-878A-BAB7291924A1}"/>
                                     <w:alias w:val="Subtitle"/>
                                   </w:sdtPr>
@@ -196,16 +196,10 @@
                             <w:pPr>
                               <w:pStyle w:val="FrameContents"/>
                               <w:spacing w:before="0" w:after="200"/>
-                              <w:rPr>
-                                <w:color w:val="000000"/>
-                                <w:lang w:val="ru-RU"/>
-                              </w:rPr>
+                              <w:rPr/>
                             </w:pPr>
                             <w:r>
-                              <w:rPr>
-                                <w:color w:val="000000"/>
-                                <w:lang w:val="ru-RU"/>
-                              </w:rPr>
+                              <w:rPr/>
                             </w:r>
                           </w:p>
                         </w:txbxContent>
@@ -240,7 +234,7 @@
                         </w:tblBorders>
                         <w:tblCellMar>
                           <w:top w:w="216" w:type="dxa"/>
-                          <w:left w:w="46" w:type="dxa"/>
+                          <w:left w:w="23" w:type="dxa"/>
                           <w:bottom w:w="216" w:type="dxa"/>
                           <w:right w:w="115" w:type="dxa"/>
                         </w:tblCellMar>
@@ -259,7 +253,7 @@
                             </w:tcBorders>
                             <w:shd w:fill="auto" w:val="clear"/>
                             <w:tcMar>
-                              <w:left w:w="46" w:type="dxa"/>
+                              <w:left w:w="23" w:type="dxa"/>
                             </w:tcMar>
                           </w:tcPr>
                           <w:p>
@@ -290,7 +284,7 @@
                             <w:shd w:fill="auto" w:val="clear"/>
                             <w:tcMar>
                               <w:top w:w="0" w:type="dxa"/>
-                              <w:left w:w="39" w:type="dxa"/>
+                              <w:left w:w="16" w:type="dxa"/>
                               <w:bottom w:w="0" w:type="dxa"/>
                               <w:right w:w="108" w:type="dxa"/>
                             </w:tcMar>
@@ -298,7 +292,7 @@
                           <w:sdt>
                             <w:sdtPr>
                               <w:text/>
-                              <w:id w:val="905874704"/>
+                              <w:id w:val="1525530045"/>
                               <w:dataBinding w:prefixMappings="xmlns:ns0='http://schemas.openxmlformats.org/package/2006/metadata/core-properties' xmlns:ns1='http://purl.org/dc/elements/1.1/'" w:xpath="/ns0:coreProperties[1]/ns1:title[1]" w:storeItemID="{6C3C8BC8-F283-45AE-878A-BAB7291924A1}"/>
                               <w:alias w:val="Company"/>
                             </w:sdtPr>
@@ -335,13 +329,13 @@
                             </w:tcBorders>
                             <w:shd w:fill="auto" w:val="clear"/>
                             <w:tcMar>
-                              <w:left w:w="46" w:type="dxa"/>
+                              <w:left w:w="23" w:type="dxa"/>
                             </w:tcMar>
                           </w:tcPr>
                           <w:sdt>
                             <w:sdtPr>
                               <w:text/>
-                              <w:id w:val="1902170611"/>
+                              <w:id w:val="1570998155"/>
                               <w:dataBinding w:prefixMappings="xmlns:ns0='http://schemas.openxmlformats.org/package/2006/metadata/core-properties' xmlns:ns1='http://purl.org/dc/elements/1.1/'" w:xpath="/ns0:coreProperties[1]/ns1:subject[1]" w:storeItemID="{6C3C8BC8-F283-45AE-878A-BAB7291924A1}"/>
                               <w:alias w:val="Subtitle"/>
                             </w:sdtPr>
@@ -371,16 +365,10 @@
                       <w:pPr>
                         <w:pStyle w:val="FrameContents"/>
                         <w:spacing w:before="0" w:after="200"/>
-                        <w:rPr>
-                          <w:color w:val="000000"/>
-                          <w:lang w:val="ru-RU"/>
-                        </w:rPr>
+                        <w:rPr/>
                       </w:pPr>
                       <w:r>
-                        <w:rPr>
-                          <w:color w:val="000000"/>
-                          <w:lang w:val="ru-RU"/>
-                        </w:rPr>
+                        <w:rPr/>
                       </w:r>
                     </w:p>
                   </w:txbxContent>
@@ -543,23 +531,7 @@
                                       <w:sz w:val="18"/>
                                       <w:lang w:val="ru-RU"/>
                                     </w:rPr>
-                                    <w:t>v1.0</w:t>
-                                  </w:r>
-                                  <w:r>
-                                    <w:rPr>
-                                      <w:color w:val="D34817" w:themeColor="accent1"/>
-                                      <w:sz w:val="18"/>
-                                      <w:lang w:val="ru-RU"/>
-                                    </w:rPr>
-                                    <w:t>5</w:t>
-                                  </w:r>
-                                  <w:r>
-                                    <w:rPr>
-                                      <w:color w:val="D34817" w:themeColor="accent1"/>
-                                      <w:sz w:val="18"/>
-                                      <w:lang w:val="ru-RU"/>
-                                    </w:rPr>
-                                    <w:t xml:space="preserve"> (C) Room-House.com 2022</w:t>
+                                    <w:t>v1.06 (C) Room-House.com 2022</w:t>
                                   </w:r>
                                 </w:p>
                               </w:tc>
@@ -569,16 +541,10 @@
                             <w:pPr>
                               <w:pStyle w:val="FrameContents"/>
                               <w:spacing w:before="0" w:after="200"/>
-                              <w:rPr>
-                                <w:color w:val="000000"/>
-                                <w:lang w:val="ru-RU"/>
-                              </w:rPr>
+                              <w:rPr/>
                             </w:pPr>
                             <w:r>
-                              <w:rPr>
-                                <w:color w:val="000000"/>
-                                <w:lang w:val="ru-RU"/>
-                              </w:rPr>
+                              <w:rPr/>
                             </w:r>
                           </w:p>
                         </w:txbxContent>
@@ -642,23 +608,7 @@
                                 <w:sz w:val="18"/>
                                 <w:lang w:val="ru-RU"/>
                               </w:rPr>
-                              <w:t>v1.0</w:t>
-                            </w:r>
-                            <w:r>
-                              <w:rPr>
-                                <w:color w:val="D34817" w:themeColor="accent1"/>
-                                <w:sz w:val="18"/>
-                                <w:lang w:val="ru-RU"/>
-                              </w:rPr>
-                              <w:t>5</w:t>
-                            </w:r>
-                            <w:r>
-                              <w:rPr>
-                                <w:color w:val="D34817" w:themeColor="accent1"/>
-                                <w:sz w:val="18"/>
-                                <w:lang w:val="ru-RU"/>
-                              </w:rPr>
-                              <w:t xml:space="preserve"> (C) Room-House.com 2022</w:t>
+                              <w:t>v1.06 (C) Room-House.com 2022</w:t>
                             </w:r>
                           </w:p>
                         </w:tc>
@@ -668,16 +618,10 @@
                       <w:pPr>
                         <w:pStyle w:val="FrameContents"/>
                         <w:spacing w:before="0" w:after="200"/>
-                        <w:rPr>
-                          <w:color w:val="000000"/>
-                          <w:lang w:val="ru-RU"/>
-                        </w:rPr>
+                        <w:rPr/>
                       </w:pPr>
                       <w:r>
-                        <w:rPr>
-                          <w:color w:val="000000"/>
-                          <w:lang w:val="ru-RU"/>
-                        </w:rPr>
+                        <w:rPr/>
                       </w:r>
                     </w:p>
                   </w:txbxContent>
@@ -715,15 +659,13 @@
           <w:docPartGallery w:val="Table of Contents"/>
           <w:docPartUnique w:val="true"/>
         </w:docPartObj>
-        <w:id w:val="96746719"/>
+        <w:id w:val="249748075"/>
       </w:sdtPr>
       <w:sdtContent>
         <w:p>
           <w:pPr>
             <w:pStyle w:val="TOCHeading"/>
-            <w:rPr>
-              <w:lang w:val="ru-RU"/>
-            </w:rPr>
+            <w:rPr/>
           </w:pPr>
           <w:r>
             <w:rPr>
@@ -1452,14 +1394,7 @@
           <w:vanish w:val="false"/>
           <w:lang w:val="ru-RU"/>
         </w:rPr>
-        <w:t>1</w:t>
-      </w:r>
-      <w:r>
-        <w:rPr>
-          <w:vanish w:val="false"/>
-          <w:lang w:val="ru-RU"/>
-        </w:rPr>
-        <w:t>1</w:t>
+        <w:t>11</w:t>
       </w:r>
     </w:p>
     <w:p>
@@ -1515,14 +1450,7 @@
           <w:vanish w:val="false"/>
           <w:lang w:val="ru-RU"/>
         </w:rPr>
-        <w:t>1</w:t>
-      </w:r>
-      <w:r>
-        <w:rPr>
-          <w:vanish w:val="false"/>
-          <w:lang w:val="ru-RU"/>
-        </w:rPr>
-        <w:t>2</w:t>
+        <w:t>12</w:t>
       </w:r>
     </w:p>
     <w:p>
@@ -1663,16 +1591,7 @@
           <w:vanish w:val="false"/>
           <w:lang w:val="ru-RU"/>
         </w:rPr>
-        <w:t>1</w:t>
-      </w:r>
-      <w:r>
-        <w:rPr>
-          <w:rStyle w:val="IndexLink"/>
-          <w:rFonts w:eastAsia="" w:eastAsiaTheme="minorEastAsia"/>
-          <w:vanish w:val="false"/>
-          <w:lang w:val="ru-RU"/>
-        </w:rPr>
-        <w:t>4</w:t>
+        <w:t>14</w:t>
       </w:r>
     </w:p>
     <w:p>
@@ -1731,16 +1650,7 @@
           <w:vanish w:val="false"/>
           <w:lang w:val="ru-RU"/>
         </w:rPr>
-        <w:t>1</w:t>
-      </w:r>
-      <w:r>
-        <w:rPr>
-          <w:rStyle w:val="IndexLink"/>
-          <w:rFonts w:eastAsia="" w:eastAsiaTheme="minorEastAsia"/>
-          <w:vanish w:val="false"/>
-          <w:lang w:val="ru-RU"/>
-        </w:rPr>
-        <w:t>5</w:t>
+        <w:t>15</w:t>
       </w:r>
     </w:p>
     <w:p>
@@ -1844,16 +1754,7 @@
           <w:vanish w:val="false"/>
           <w:lang w:val="ru-RU"/>
         </w:rPr>
-        <w:t>1</w:t>
-      </w:r>
-      <w:r>
-        <w:rPr>
-          <w:rStyle w:val="IndexLink"/>
-          <w:rFonts w:eastAsia="" w:eastAsiaTheme="minorEastAsia"/>
-          <w:vanish w:val="false"/>
-          <w:lang w:val="ru-RU"/>
-        </w:rPr>
-        <w:t>6</w:t>
+        <w:t>16</w:t>
       </w:r>
     </w:p>
     <w:p>
@@ -1896,16 +1797,7 @@
           <w:vanish w:val="false"/>
           <w:lang w:val="ru-RU"/>
         </w:rPr>
-        <w:t>1</w:t>
-      </w:r>
-      <w:r>
-        <w:rPr>
-          <w:rStyle w:val="IndexLink"/>
-          <w:rFonts w:eastAsia="" w:eastAsiaTheme="minorEastAsia"/>
-          <w:vanish w:val="false"/>
-          <w:lang w:val="ru-RU"/>
-        </w:rPr>
-        <w:t>6</w:t>
+        <w:t>16</w:t>
       </w:r>
     </w:p>
     <w:p>
@@ -1937,24 +1829,7 @@
           </w:rPr>
           <w:t>.1.2</w:t>
           <w:tab/>
-        </w:r>
-        <w:r>
-          <w:rPr>
-            <w:rStyle w:val="IndexLink"/>
-            <w:rFonts w:eastAsia="" w:eastAsiaTheme="minorEastAsia"/>
-            <w:vanish w:val="false"/>
-            <w:lang w:val="ru-RU"/>
-          </w:rPr>
-          <w:t>Тыловая</w:t>
-        </w:r>
-        <w:r>
-          <w:rPr>
-            <w:rStyle w:val="IndexLink"/>
-            <w:rFonts w:eastAsia="" w:eastAsiaTheme="minorEastAsia"/>
-            <w:vanish w:val="false"/>
-            <w:lang w:val="ru-RU"/>
-          </w:rPr>
-          <w:t xml:space="preserve"> камера</w:t>
+          <w:t>Тыловая камера</w:t>
           <w:tab/>
         </w:r>
       </w:hyperlink>
@@ -1965,16 +1840,7 @@
           <w:vanish w:val="false"/>
           <w:lang w:val="ru-RU"/>
         </w:rPr>
-        <w:t>1</w:t>
-      </w:r>
-      <w:r>
-        <w:rPr>
-          <w:rStyle w:val="IndexLink"/>
-          <w:rFonts w:eastAsia="" w:eastAsiaTheme="minorEastAsia"/>
-          <w:vanish w:val="false"/>
-          <w:lang w:val="ru-RU"/>
-        </w:rPr>
-        <w:t>7</w:t>
+        <w:t>17</w:t>
       </w:r>
     </w:p>
     <w:p>
@@ -2017,16 +1883,7 @@
           <w:vanish w:val="false"/>
           <w:lang w:val="ru-RU"/>
         </w:rPr>
-        <w:t>1</w:t>
-      </w:r>
-      <w:r>
-        <w:rPr>
-          <w:rStyle w:val="IndexLink"/>
-          <w:rFonts w:eastAsia="" w:eastAsiaTheme="minorEastAsia"/>
-          <w:vanish w:val="false"/>
-          <w:lang w:val="ru-RU"/>
-        </w:rPr>
-        <w:t>8</w:t>
+        <w:t>18</w:t>
       </w:r>
     </w:p>
     <w:p>
@@ -2069,16 +1926,7 @@
           <w:vanish w:val="false"/>
           <w:lang w:val="ru-RU"/>
         </w:rPr>
-        <w:t>1</w:t>
-      </w:r>
-      <w:r>
-        <w:rPr>
-          <w:rStyle w:val="IndexLink"/>
-          <w:rFonts w:eastAsia="" w:eastAsiaTheme="minorEastAsia"/>
-          <w:vanish w:val="false"/>
-          <w:lang w:val="ru-RU"/>
-        </w:rPr>
-        <w:t>8</w:t>
+        <w:t>18</w:t>
       </w:r>
     </w:p>
     <w:p>
@@ -2142,16 +1990,7 @@
           <w:vanish w:val="false"/>
           <w:lang w:val="ru-RU"/>
         </w:rPr>
-        <w:t>1</w:t>
-      </w:r>
-      <w:r>
-        <w:rPr>
-          <w:rStyle w:val="IndexLink"/>
-          <w:rFonts w:eastAsia="" w:eastAsiaTheme="minorEastAsia"/>
-          <w:vanish w:val="false"/>
-          <w:lang w:val="ru-RU"/>
-        </w:rPr>
-        <w:t>9</w:t>
+        <w:t>19</w:t>
       </w:r>
     </w:p>
     <w:p>
@@ -2243,42 +2082,9 @@
             <w:vanish w:val="false"/>
             <w:lang w:val="ru-RU"/>
           </w:rPr>
-          <w:t>.</w:t>
-        </w:r>
-        <w:r>
-          <w:rPr>
-            <w:rStyle w:val="IndexLink"/>
-            <w:rFonts w:eastAsia="" w:eastAsiaTheme="minorEastAsia"/>
-            <w:vanish w:val="false"/>
-            <w:lang w:val="ru-RU"/>
-          </w:rPr>
-          <w:t>2</w:t>
-        </w:r>
-        <w:r>
-          <w:rPr>
-            <w:rStyle w:val="IndexLink"/>
-            <w:rFonts w:eastAsia="" w:eastAsiaTheme="minorEastAsia"/>
-            <w:vanish w:val="false"/>
-            <w:lang w:val="ru-RU"/>
-          </w:rPr>
+          <w:t>.2</w:t>
           <w:tab/>
-        </w:r>
-        <w:r>
-          <w:rPr>
-            <w:rStyle w:val="IndexLink"/>
-            <w:rFonts w:eastAsia="" w:eastAsiaTheme="minorEastAsia"/>
-            <w:vanish w:val="false"/>
-            <w:lang w:val="ru-RU"/>
-          </w:rPr>
           <w:t>Контроль за видео</w:t>
-        </w:r>
-        <w:r>
-          <w:rPr>
-            <w:rStyle w:val="IndexLink"/>
-            <w:rFonts w:eastAsia="" w:eastAsiaTheme="minorEastAsia"/>
-            <w:vanish w:val="false"/>
-            <w:lang w:val="ru-RU"/>
-          </w:rPr>
           <w:tab/>
         </w:r>
       </w:hyperlink>
@@ -2288,15 +2094,7 @@
           <w:vanish w:val="false"/>
           <w:lang w:val="ru-RU"/>
         </w:rPr>
-        <w:t>2</w:t>
-      </w:r>
-      <w:r>
-        <w:rPr>
-          <w:rFonts w:eastAsia="" w:eastAsiaTheme="minorEastAsia"/>
-          <w:vanish w:val="false"/>
-          <w:lang w:val="ru-RU"/>
-        </w:rPr>
-        <w:t>1</w:t>
+        <w:t>21</w:t>
       </w:r>
     </w:p>
     <w:p>
@@ -2382,16 +2180,7 @@
           <w:vanish w:val="false"/>
           <w:lang w:val="ru-RU"/>
         </w:rPr>
-        <w:t>2</w:t>
-      </w:r>
-      <w:r>
-        <w:rPr>
-          <w:rStyle w:val="IndexLink"/>
-          <w:rFonts w:eastAsia="" w:eastAsiaTheme="minorEastAsia"/>
-          <w:vanish w:val="false"/>
-          <w:lang w:val="ru-RU"/>
-        </w:rPr>
-        <w:t>2</w:t>
+        <w:t>22</w:t>
       </w:r>
     </w:p>
     <w:p>
@@ -2434,16 +2223,7 @@
           <w:vanish w:val="false"/>
           <w:lang w:val="ru-RU"/>
         </w:rPr>
-        <w:t>2</w:t>
-      </w:r>
-      <w:r>
-        <w:rPr>
-          <w:rStyle w:val="IndexLink"/>
-          <w:rFonts w:eastAsia="" w:eastAsiaTheme="minorEastAsia"/>
-          <w:vanish w:val="false"/>
-          <w:lang w:val="ru-RU"/>
-        </w:rPr>
-        <w:t>2</w:t>
+        <w:t>22</w:t>
       </w:r>
     </w:p>
     <w:p>
@@ -2486,16 +2266,7 @@
           <w:vanish w:val="false"/>
           <w:lang w:val="ru-RU"/>
         </w:rPr>
-        <w:t>2</w:t>
-      </w:r>
-      <w:r>
-        <w:rPr>
-          <w:rStyle w:val="IndexLink"/>
-          <w:rFonts w:eastAsia="" w:eastAsiaTheme="minorEastAsia"/>
-          <w:vanish w:val="false"/>
-          <w:lang w:val="ru-RU"/>
-        </w:rPr>
-        <w:t>3</w:t>
+        <w:t>23</w:t>
       </w:r>
     </w:p>
     <w:p>
@@ -2527,24 +2298,7 @@
           </w:rPr>
           <w:t>.2.5</w:t>
           <w:tab/>
-        </w:r>
-        <w:r>
-          <w:rPr>
-            <w:rStyle w:val="IndexLink"/>
-            <w:rFonts w:eastAsia="" w:eastAsiaTheme="minorEastAsia"/>
-            <w:vanish w:val="false"/>
-            <w:lang w:val="ru-RU"/>
-          </w:rPr>
-          <w:t>Отключения</w:t>
-        </w:r>
-        <w:r>
-          <w:rPr>
-            <w:rStyle w:val="IndexLink"/>
-            <w:rFonts w:eastAsia="" w:eastAsiaTheme="minorEastAsia"/>
-            <w:vanish w:val="false"/>
-            <w:lang w:val="ru-RU"/>
-          </w:rPr>
-          <w:t xml:space="preserve"> пользователей</w:t>
+          <w:t>Отключения пользователей</w:t>
           <w:tab/>
         </w:r>
       </w:hyperlink>
@@ -2555,16 +2309,7 @@
           <w:vanish w:val="false"/>
           <w:lang w:val="ru-RU"/>
         </w:rPr>
-        <w:t>2</w:t>
-      </w:r>
-      <w:r>
-        <w:rPr>
-          <w:rStyle w:val="IndexLink"/>
-          <w:rFonts w:eastAsia="" w:eastAsiaTheme="minorEastAsia"/>
-          <w:vanish w:val="false"/>
-          <w:lang w:val="ru-RU"/>
-        </w:rPr>
-        <w:t>4</w:t>
+        <w:t>24</w:t>
       </w:r>
     </w:p>
     <w:p>
@@ -2625,16 +2370,7 @@
           <w:vanish w:val="false"/>
           <w:lang w:val="ru-RU"/>
         </w:rPr>
-        <w:t>2</w:t>
-      </w:r>
-      <w:r>
-        <w:rPr>
-          <w:rStyle w:val="IndexLink"/>
-          <w:rFonts w:eastAsia="" w:eastAsiaTheme="minorEastAsia"/>
-          <w:vanish w:val="false"/>
-          <w:lang w:val="ru-RU"/>
-        </w:rPr>
-        <w:t>4</w:t>
+        <w:t>24</w:t>
       </w:r>
     </w:p>
     <w:p>
@@ -2695,16 +2431,7 @@
           <w:vanish w:val="false"/>
           <w:lang w:val="ru-RU"/>
         </w:rPr>
-        <w:t>2</w:t>
-      </w:r>
-      <w:r>
-        <w:rPr>
-          <w:rStyle w:val="IndexLink"/>
-          <w:rFonts w:eastAsia="" w:eastAsiaTheme="minorEastAsia"/>
-          <w:vanish w:val="false"/>
-          <w:lang w:val="ru-RU"/>
-        </w:rPr>
-        <w:t>4</w:t>
+        <w:t>24</w:t>
       </w:r>
     </w:p>
     <w:p>
@@ -2911,9 +2638,7 @@
     <w:p>
       <w:pPr>
         <w:pStyle w:val="Normal"/>
-        <w:rPr>
-          <w:lang w:val="ru-RU"/>
-        </w:rPr>
+        <w:rPr/>
       </w:pPr>
       <w:r>
         <w:rPr>
@@ -2929,7 +2654,7 @@
           <w:sz w:val="18"/>
           <w:lang w:val="ru-RU"/>
         </w:rPr>
-        <w:t xml:space="preserve"> – это децентрализованая автономная медийная платформа, не зависящая от глобальных провайдеров, дающая качественное аудио и видео, без каких-либо ограничений по трафику и времени или по количеству пользователей. Програмное обеспечение веб-приложения </w:t>
+        <w:t xml:space="preserve"> – это децентрализованая автономная медийная платформа, не зависящая от глобальных провайдеров, дающая качественное аудио и видео без каких-либо ограничений по трафику и времени или по количеству пользователей. Програмное обеспечение веб-приложения </w:t>
       </w:r>
       <w:r>
         <w:rPr>
@@ -3002,7 +2727,35 @@
           <w:sz w:val="18"/>
           <w:lang w:val="ru-RU"/>
         </w:rPr>
-        <w:t xml:space="preserve"> – добавляете и отменяете авторизацию для других пользователей, запираете и открываете дверь в комнату, изменяете режим доступа в комнату с гостевого на обычный и обратно, устанавливаете параметры, такие, как число свободных мест в комнате для гостей. Для всего этого вам, помимо самой комнаты, понадобится </w:t>
+        <w:t xml:space="preserve"> – добавляете и отменяете авторизацию для других пользователей, запираете и открываете дверь в комнату, изменяете режим доступа в комнату с </w:t>
+      </w:r>
+      <w:r>
+        <w:rPr>
+          <w:sz w:val="18"/>
+          <w:lang w:val="ru-RU"/>
+        </w:rPr>
+        <w:t>обычного</w:t>
+      </w:r>
+      <w:r>
+        <w:rPr>
+          <w:sz w:val="18"/>
+          <w:lang w:val="ru-RU"/>
+        </w:rPr>
+        <w:t xml:space="preserve"> на </w:t>
+      </w:r>
+      <w:r>
+        <w:rPr>
+          <w:sz w:val="18"/>
+          <w:lang w:val="ru-RU"/>
+        </w:rPr>
+        <w:t>гостевой</w:t>
+      </w:r>
+      <w:r>
+        <w:rPr>
+          <w:sz w:val="18"/>
+          <w:lang w:val="ru-RU"/>
+        </w:rPr>
+        <w:t xml:space="preserve"> и обратно, устанавливаете параметры, такие, как число свободных мест в комнате. Для всего этого вам, помимо самой комнаты, понадобится </w:t>
       </w:r>
       <w:r>
         <w:rPr>
@@ -3457,16 +3210,14 @@
     <w:p>
       <w:pPr>
         <w:pStyle w:val="Normal"/>
-        <w:rPr>
-          <w:lang w:val="ru-RU"/>
-        </w:rPr>
-      </w:pPr>
-      <w:r>
-        <w:rPr>
-          <w:sz w:val="18"/>
-          <w:lang w:val="ru-RU"/>
-        </w:rPr>
-        <w:t>Г. Селектор режима гостевого доступа в правом верхнем углу, где по умолчанию стоит “</w:t>
+        <w:rPr/>
+      </w:pPr>
+      <w:r>
+        <w:rPr>
+          <w:sz w:val="18"/>
+          <w:lang w:val="ru-RU"/>
+        </w:rPr>
+        <w:t>Г. Селектор режима доступа в правом верхнем углу, где по умолчанию стоит “</w:t>
       </w:r>
       <w:r>
         <w:rPr>
@@ -3606,16 +3357,56 @@
     <w:p>
       <w:pPr>
         <w:pStyle w:val="Normal"/>
-        <w:rPr>
-          <w:lang w:val="ru-RU"/>
-        </w:rPr>
-      </w:pPr>
-      <w:r>
-        <w:rPr>
-          <w:sz w:val="18"/>
-          <w:lang w:val="ru-RU"/>
-        </w:rPr>
-        <w:t>Работа с административным интерфейсом требует соблюдения обычных правил информационной безопасности: уходя, не оставляйте окно админки в браузере открытым; перед тем, как надолго уйти от компьютера, всегда используйте “</w:t>
+        <w:rPr/>
+      </w:pPr>
+      <w:r>
+        <w:rPr>
+          <w:sz w:val="18"/>
+          <w:lang w:val="ru-RU"/>
+        </w:rPr>
+        <w:t xml:space="preserve">Работа с административным интерфейсом </w:t>
+      </w:r>
+      <w:r>
+        <w:rPr>
+          <w:sz w:val="18"/>
+          <w:lang w:val="ru-RU"/>
+        </w:rPr>
+        <w:t>предполагает</w:t>
+      </w:r>
+      <w:r>
+        <w:rPr>
+          <w:sz w:val="18"/>
+          <w:lang w:val="ru-RU"/>
+        </w:rPr>
+        <w:t xml:space="preserve"> соблюдени</w:t>
+      </w:r>
+      <w:r>
+        <w:rPr>
+          <w:sz w:val="18"/>
+          <w:lang w:val="ru-RU"/>
+        </w:rPr>
+        <w:t>е</w:t>
+      </w:r>
+      <w:r>
+        <w:rPr>
+          <w:sz w:val="18"/>
+          <w:lang w:val="ru-RU"/>
+        </w:rPr>
+        <w:t xml:space="preserve"> обычных правил информационной безопасности: уходя, не оставляйте окно </w:t>
+      </w:r>
+      <w:r>
+        <w:rPr>
+          <w:sz w:val="18"/>
+          <w:lang w:val="ru-RU"/>
+        </w:rPr>
+        <w:t>«</w:t>
+      </w:r>
+      <w:r>
+        <w:rPr>
+          <w:sz w:val="18"/>
+          <w:lang w:val="ru-RU"/>
+        </w:rPr>
+        <w:t>админки» в браузере открытым; перед тем, как надолго уйти от компьютера, всегда используйте “</w:t>
       </w:r>
       <w:r>
         <w:rPr>
@@ -3760,6 +3551,13 @@
       </w:r>
       <w:r>
         <w:rPr>
+          <w:sz w:val="18"/>
+          <w:lang w:val="ru-RU"/>
+        </w:rPr>
+        <w:t xml:space="preserve">Гости могут быть в качестве участников или «зрителей». </w:t>
+      </w:r>
+      <w:r>
+        <w:rPr>
           <w:b w:val="false"/>
           <w:bCs w:val="false"/>
           <w:sz w:val="18"/>
@@ -3908,16 +3706,42 @@
     <w:p>
       <w:pPr>
         <w:pStyle w:val="Normal"/>
-        <w:rPr>
-          <w:lang w:val="ru-RU"/>
-        </w:rPr>
-      </w:pPr>
-      <w:r>
-        <w:rPr>
-          <w:sz w:val="18"/>
-          <w:lang w:val="ru-RU"/>
-        </w:rPr>
-        <w:t>Автоматически при создании пользователя для него создан 6-символьный пароль, состоящий только из цифр. Ни гуру, ни сам пользователь не смогут его затем поменять. Если обязательно нужен другой пароль, то удалите этого пользователя и создайте его заново – новый пароль и новый логин опять будут созданы автоматически.</w:t>
+        <w:rPr/>
+      </w:pPr>
+      <w:r>
+        <w:rPr>
+          <w:sz w:val="18"/>
+          <w:lang w:val="ru-RU"/>
+        </w:rPr>
+        <w:t xml:space="preserve">Автоматически при создании пользователя создан </w:t>
+      </w:r>
+      <w:r>
+        <w:rPr>
+          <w:sz w:val="18"/>
+          <w:lang w:val="ru-RU"/>
+        </w:rPr>
+        <w:t xml:space="preserve">его </w:t>
+      </w:r>
+      <w:r>
+        <w:rPr>
+          <w:sz w:val="18"/>
+          <w:lang w:val="ru-RU"/>
+        </w:rPr>
+        <w:t xml:space="preserve">6-символьный пароль, состоящий только из цифр. Ни гуру, ни сам пользователь не смогут его затем поменять. Если обязательно нужен другой пароль, то удалите этого пользователя и создайте </w:t>
+      </w:r>
+      <w:r>
+        <w:rPr>
+          <w:sz w:val="18"/>
+          <w:lang w:val="ru-RU"/>
+        </w:rPr>
+        <w:t>з</w:t>
+      </w:r>
+      <w:r>
+        <w:rPr>
+          <w:sz w:val="18"/>
+          <w:lang w:val="ru-RU"/>
+        </w:rPr>
+        <w:t>аново – новый пароль и новый логин опять будут созданы автоматически.</w:t>
       </w:r>
     </w:p>
     <w:p>
@@ -3951,9 +3775,7 @@
     <w:p>
       <w:pPr>
         <w:pStyle w:val="Normal"/>
-        <w:rPr>
-          <w:lang w:val="ru-RU"/>
-        </w:rPr>
+        <w:rPr/>
       </w:pPr>
       <w:r>
         <w:rPr>
@@ -3976,7 +3798,7 @@
           <w:sz w:val="18"/>
           <w:lang w:val="ru-RU"/>
         </w:rPr>
-        <w:t>” перед его именем и подтвердите это действие.</w:t>
+        <w:t>” перед именем и подтвердите это действие.</w:t>
       </w:r>
     </w:p>
     <w:p>
@@ -4229,9 +4051,7 @@
     <w:p>
       <w:pPr>
         <w:pStyle w:val="Normal"/>
-        <w:rPr>
-          <w:lang w:val="ru-RU"/>
-        </w:rPr>
+        <w:rPr/>
       </w:pPr>
       <w:r>
         <w:rPr>
@@ -4254,7 +4074,7 @@
           <w:sz w:val="18"/>
           <w:lang w:val="ru-RU"/>
         </w:rPr>
-        <w:t>”, а гостевой режим включен как “</w:t>
+        <w:t>”, а режим включен как “</w:t>
       </w:r>
       <w:r>
         <w:rPr>
@@ -4362,16 +4182,14 @@
     <w:p>
       <w:pPr>
         <w:pStyle w:val="Normal"/>
-        <w:rPr>
-          <w:lang w:val="ru-RU"/>
-        </w:rPr>
-      </w:pPr>
-      <w:r>
-        <w:rPr>
-          <w:sz w:val="18"/>
-          <w:lang w:val="ru-RU"/>
-        </w:rPr>
-        <w:t>Нажав на кнопку “Enter”/”Вход”, попадаем на следующее необходимое действие – ввод “</w:t>
+        <w:rPr/>
+      </w:pPr>
+      <w:r>
+        <w:rPr>
+          <w:sz w:val="18"/>
+          <w:lang w:val="ru-RU"/>
+        </w:rPr>
+        <w:t>Нажав кнопку “Enter”/”Вход”, попадаем на следующее необходимое действие – ввод “</w:t>
       </w:r>
       <w:r>
         <w:rPr>
@@ -4419,7 +4237,35 @@
           <w:sz w:val="18"/>
           <w:lang w:val="ru-RU"/>
         </w:rPr>
-        <w:t xml:space="preserve"> из одних цифр, видный на картинке сверху, и нажать кнопку справа (см. иллюстрацию ниже). “Captcha” всем известна как средство защиты от ботов. </w:t>
+        <w:t xml:space="preserve"> из цифр, видный на картинке сверху, и нажать кнопку справа (см. иллюстрацию ниже). “Captcha” </w:t>
+      </w:r>
+      <w:r>
+        <w:rPr>
+          <w:sz w:val="18"/>
+          <w:lang w:val="ru-RU"/>
+        </w:rPr>
+        <w:t>- это</w:t>
+      </w:r>
+      <w:r>
+        <w:rPr>
+          <w:sz w:val="18"/>
+          <w:lang w:val="ru-RU"/>
+        </w:rPr>
+        <w:t xml:space="preserve"> средство защиты от </w:t>
+      </w:r>
+      <w:r>
+        <w:rPr>
+          <w:sz w:val="18"/>
+          <w:lang w:val="ru-RU"/>
+        </w:rPr>
+        <w:t>входа</w:t>
+      </w:r>
+      <w:r>
+        <w:rPr>
+          <w:sz w:val="18"/>
+          <w:lang w:val="ru-RU"/>
+        </w:rPr>
+        <w:t xml:space="preserve"> ботов. </w:t>
       </w:r>
       <w:r>
         <w:rPr>
@@ -4435,7 +4281,35 @@
           <w:sz w:val="18"/>
           <w:lang w:val="ru-RU"/>
         </w:rPr>
-        <w:t xml:space="preserve"> использует собственную простую “captcha”  - и вы не теряете время на поиск мутных автобусов или лошадей. Ввода “captcha” может и не быть, если гуру включил </w:t>
+        <w:t xml:space="preserve"> использует собственную простую “captcha”, </w:t>
+      </w:r>
+      <w:r>
+        <w:rPr>
+          <w:sz w:val="18"/>
+          <w:lang w:val="ru-RU"/>
+        </w:rPr>
+        <w:t>с ней</w:t>
+      </w:r>
+      <w:r>
+        <w:rPr>
+          <w:sz w:val="18"/>
+          <w:lang w:val="ru-RU"/>
+        </w:rPr>
+        <w:t xml:space="preserve"> вы не теряете время на поиск мутных автобусов или лошадей. </w:t>
+      </w:r>
+      <w:r>
+        <w:rPr>
+          <w:sz w:val="18"/>
+          <w:lang w:val="ru-RU"/>
+        </w:rPr>
+        <w:t>Необходимости в</w:t>
+      </w:r>
+      <w:r>
+        <w:rPr>
+          <w:sz w:val="18"/>
+          <w:lang w:val="ru-RU"/>
+        </w:rPr>
+        <w:t xml:space="preserve"> “captcha” может и не быть, если гуру включил </w:t>
       </w:r>
       <w:r>
         <w:rPr>
@@ -4536,9 +4410,7 @@
     <w:p>
       <w:pPr>
         <w:pStyle w:val="Normal"/>
-        <w:rPr>
-          <w:lang w:val="ru-RU"/>
-        </w:rPr>
+        <w:rPr/>
       </w:pPr>
       <w:r>
         <w:rPr>
@@ -4546,6 +4418,36 @@
           <w:lang w:val="ru-RU"/>
         </w:rPr>
         <w:t xml:space="preserve">Для входа с логином и паролем, нужно </w:t>
+      </w:r>
+      <w:r>
+        <w:rPr>
+          <w:b w:val="false"/>
+          <w:bCs w:val="false"/>
+          <w:sz w:val="18"/>
+          <w:lang w:val="ru-RU"/>
+        </w:rPr>
+        <w:t>сразу после</w:t>
+      </w:r>
+      <w:r>
+        <w:rPr>
+          <w:sz w:val="18"/>
+          <w:lang w:val="ru-RU"/>
+        </w:rPr>
+        <w:t xml:space="preserve"> 4 цифр captcha, т.е. без пропусков и пробелов, </w:t>
+      </w:r>
+      <w:r>
+        <w:rPr>
+          <w:sz w:val="18"/>
+          <w:lang w:val="ru-RU"/>
+        </w:rPr>
+        <w:t>в</w:t>
+      </w:r>
+      <w:r>
+        <w:rPr>
+          <w:sz w:val="18"/>
+          <w:lang w:val="ru-RU"/>
+        </w:rPr>
+        <w:t xml:space="preserve">вести свой логин и пароль </w:t>
       </w:r>
       <w:r>
         <w:rPr>
@@ -4554,14 +4456,14 @@
           <w:sz w:val="18"/>
           <w:lang w:val="ru-RU"/>
         </w:rPr>
-        <w:t>сразу после</w:t>
-      </w:r>
-      <w:r>
-        <w:rPr>
-          <w:sz w:val="18"/>
-          <w:lang w:val="ru-RU"/>
-        </w:rPr>
-        <w:t xml:space="preserve"> 4 цифр captcha, т.е. без пропусков и пробелов, далее ввести свой логин и пароль </w:t>
+        <w:t>слитно</w:t>
+      </w:r>
+      <w:r>
+        <w:rPr>
+          <w:sz w:val="18"/>
+          <w:lang w:val="ru-RU"/>
+        </w:rPr>
+        <w:t>. Например, если captcha “</w:t>
       </w:r>
       <w:r>
         <w:rPr>
@@ -4570,14 +4472,14 @@
           <w:sz w:val="18"/>
           <w:lang w:val="ru-RU"/>
         </w:rPr>
-        <w:t>слитно</w:t>
-      </w:r>
-      <w:r>
-        <w:rPr>
-          <w:sz w:val="18"/>
-          <w:lang w:val="ru-RU"/>
-        </w:rPr>
-        <w:t>. Например, если captcha “</w:t>
+        <w:t>1031</w:t>
+      </w:r>
+      <w:r>
+        <w:rPr>
+          <w:sz w:val="18"/>
+          <w:lang w:val="ru-RU"/>
+        </w:rPr>
+        <w:t>” (как на иллюстрации выше) а ваш логин “</w:t>
       </w:r>
       <w:r>
         <w:rPr>
@@ -4586,14 +4488,14 @@
           <w:sz w:val="18"/>
           <w:lang w:val="ru-RU"/>
         </w:rPr>
-        <w:t>1031</w:t>
-      </w:r>
-      <w:r>
-        <w:rPr>
-          <w:sz w:val="18"/>
-          <w:lang w:val="ru-RU"/>
-        </w:rPr>
-        <w:t>” (как на иллюстрации выше) а ваш логин “</w:t>
+        <w:t>34</w:t>
+      </w:r>
+      <w:r>
+        <w:rPr>
+          <w:sz w:val="18"/>
+          <w:lang w:val="ru-RU"/>
+        </w:rPr>
+        <w:t>” и ваш пароль “</w:t>
       </w:r>
       <w:r>
         <w:rPr>
@@ -4602,14 +4504,14 @@
           <w:sz w:val="18"/>
           <w:lang w:val="ru-RU"/>
         </w:rPr>
-        <w:t>34</w:t>
-      </w:r>
-      <w:r>
-        <w:rPr>
-          <w:sz w:val="18"/>
-          <w:lang w:val="ru-RU"/>
-        </w:rPr>
-        <w:t>” и ваш пароль “</w:t>
+        <w:t>456789</w:t>
+      </w:r>
+      <w:r>
+        <w:rPr>
+          <w:sz w:val="18"/>
+          <w:lang w:val="ru-RU"/>
+        </w:rPr>
+        <w:t>” - то целиком надо ввести “</w:t>
       </w:r>
       <w:r>
         <w:rPr>
@@ -4618,22 +4520,6 @@
           <w:sz w:val="18"/>
           <w:lang w:val="ru-RU"/>
         </w:rPr>
-        <w:t>456789</w:t>
-      </w:r>
-      <w:r>
-        <w:rPr>
-          <w:sz w:val="18"/>
-          <w:lang w:val="ru-RU"/>
-        </w:rPr>
-        <w:t>” - то целиком надо ввести “</w:t>
-      </w:r>
-      <w:r>
-        <w:rPr>
-          <w:b/>
-          <w:bCs/>
-          <w:sz w:val="18"/>
-          <w:lang w:val="ru-RU"/>
-        </w:rPr>
         <w:t>103134456789</w:t>
       </w:r>
       <w:r>
@@ -4641,7 +4527,7 @@
           <w:sz w:val="18"/>
           <w:lang w:val="ru-RU"/>
         </w:rPr>
-        <w:t>” - то есть, только цифры, подряд, код = captcha+login+password.</w:t>
+        <w:t>” - то есть, только цифры подряд, код = captcha+login+password.</w:t>
       </w:r>
     </w:p>
     <w:p>
@@ -4697,9 +4583,17 @@
       <w:r>
         <w:rPr>
           <w:sz w:val="18"/>
-          <w:lang w:val="ru-RU"/>
-        </w:rPr>
-        <w:t>Гостевой режим возможен только в состоянии комнаты “</w:t>
+          <w:u w:val="single"/>
+          <w:lang w:val="ru-RU"/>
+        </w:rPr>
+        <w:t>Гостевой режим</w:t>
+      </w:r>
+      <w:r>
+        <w:rPr>
+          <w:sz w:val="18"/>
+          <w:lang w:val="ru-RU"/>
+        </w:rPr>
+        <w:t xml:space="preserve"> возможен только в состоянии комнаты “</w:t>
       </w:r>
       <w:r>
         <w:rPr>
@@ -5013,16 +4907,28 @@
     <w:p>
       <w:pPr>
         <w:pStyle w:val="Normal"/>
-        <w:rPr>
-          <w:lang w:val="ru-RU"/>
-        </w:rPr>
-      </w:pPr>
-      <w:r>
-        <w:rPr>
-          <w:sz w:val="18"/>
-          <w:lang w:val="ru-RU"/>
-        </w:rPr>
-        <w:t>Вы можете спросить – если как в данном случае нет “</w:t>
+        <w:rPr/>
+      </w:pPr>
+      <w:r>
+        <w:rPr>
+          <w:sz w:val="18"/>
+          <w:lang w:val="ru-RU"/>
+        </w:rPr>
+        <w:t xml:space="preserve">Вы можете спросить – если </w:t>
+      </w:r>
+      <w:r>
+        <w:rPr>
+          <w:sz w:val="18"/>
+          <w:lang w:val="ru-RU"/>
+        </w:rPr>
+        <w:t>в</w:t>
+      </w:r>
+      <w:r>
+        <w:rPr>
+          <w:sz w:val="18"/>
+          <w:lang w:val="ru-RU"/>
+        </w:rPr>
+        <w:t xml:space="preserve"> данном случае нет “</w:t>
       </w:r>
       <w:r>
         <w:rPr>
@@ -5038,7 +4944,21 @@
           <w:sz w:val="18"/>
           <w:lang w:val="ru-RU"/>
         </w:rPr>
-        <w:t>, то и некуда вводить логин и пароль для авторизации, что делать? Очевидно, гуру должен сначала включить в админке режим “</w:t>
+        <w:t xml:space="preserve">, то и некуда вводить логин и пароль для авторизации, что делать? Очевидно, гуру должен сначала включить в </w:t>
+      </w:r>
+      <w:r>
+        <w:rPr>
+          <w:sz w:val="18"/>
+          <w:lang w:val="ru-RU"/>
+        </w:rPr>
+        <w:t>«</w:t>
+      </w:r>
+      <w:r>
+        <w:rPr>
+          <w:sz w:val="18"/>
+          <w:lang w:val="ru-RU"/>
+        </w:rPr>
+        <w:t>админке» режим “</w:t>
       </w:r>
       <w:r>
         <w:rPr>
@@ -5054,7 +4974,7 @@
           <w:sz w:val="18"/>
           <w:lang w:val="ru-RU"/>
         </w:rPr>
-        <w:t>”, потом авторизоваться в комнате сам или дать это сделать остальным, тем, у кого есть логин и пароль для входа, – после чего вернуть комнату в режим “</w:t>
+        <w:t>”, потом авторизоваться в комнате сам и дать это сделать остальным, тем, у кого есть логин и пароль для входа, – после чего вернуть комнату в режим “</w:t>
       </w:r>
       <w:r>
         <w:rPr>
@@ -5139,49 +5059,15 @@
     <w:p>
       <w:pPr>
         <w:pStyle w:val="Normal"/>
-        <w:rPr>
-          <w:lang w:val="ru-RU"/>
-        </w:rPr>
-      </w:pPr>
-      <w:r>
-        <w:rPr>
-          <w:sz w:val="18"/>
-          <w:szCs w:val="18"/>
-          <w:lang w:val="ru-RU"/>
-        </w:rPr>
-        <w:t xml:space="preserve">Гуру устанавливает в админке важный параметр – число свободных “стульев”, то есть, число гостей, которые могут сами включить свою камеру в комнате, если в ней нет гуру и других авторизованных пользователей. В любом случае, число свободных мест в комнате для участников с включенными камерами ограничено возможностью браузеров “тянуть” все видео одновременно. Обычно скорость работы у всех браузеров заметно падает на </w:t>
-      </w:r>
-      <w:r>
-        <w:rPr>
-          <w:sz w:val="18"/>
-          <w:szCs w:val="18"/>
-          <w:lang w:val="ru-RU"/>
-        </w:rPr>
-        <w:t>6</w:t>
-      </w:r>
-      <w:r>
-        <w:rPr>
-          <w:sz w:val="18"/>
-          <w:szCs w:val="18"/>
-          <w:lang w:val="ru-RU"/>
-        </w:rPr>
-        <w:t xml:space="preserve">-ом или </w:t>
-      </w:r>
-      <w:r>
-        <w:rPr>
-          <w:sz w:val="18"/>
-          <w:szCs w:val="18"/>
-          <w:lang w:val="ru-RU"/>
-        </w:rPr>
-        <w:t>7</w:t>
-      </w:r>
-      <w:r>
-        <w:rPr>
-          <w:sz w:val="18"/>
-          <w:szCs w:val="18"/>
-          <w:lang w:val="ru-RU"/>
-        </w:rPr>
-        <w:t>-ом видео в комнате. Поэтому мы не рекомендуем устанавливать этот важный параметр больше шести. Установите это число в “0”, если вы хотите, чтобы никто не смог включать свою камеру, когда в комнате нет вас или других “гуру”.</w:t>
+        <w:rPr/>
+      </w:pPr>
+      <w:r>
+        <w:rPr>
+          <w:sz w:val="18"/>
+          <w:szCs w:val="18"/>
+          <w:lang w:val="ru-RU"/>
+        </w:rPr>
+        <w:t>Гуру устанавливает в «админке» важный параметр – число свободных “стульев”, то есть, число гостей, которые могут сами включить свою камеру в комнате, если в ней нет гуру и других авторизованных пользователей. В любом случае, число свободных мест в комнате для участников с включенными камерами ограничено возможностью браузеров “тянуть” все видео одновременно. Обычно скорость работы у браузеров заметно падает на 6-ом или 7-ом видео в комнате. Поэтому мы не рекомендуем устанавливать этот параметр больше шести. Установите это число в “0”, если вы хотите, чтобы никто не смог включать свою камеру, когда в комнате нет “гуру”.</w:t>
       </w:r>
     </w:p>
     <w:p>
@@ -5215,7 +5101,7 @@
           <w:sz w:val="18"/>
           <w:lang w:val="ru-RU"/>
         </w:rPr>
-        <w:t>Гуру могут переписываться с другими авторизованными пользователями комнаты в закрытом от посторонних чате внутри админки - найдите в основном окне ссылку “TO CHAT”и кликните на неё:</w:t>
+        <w:t>Гуру могут переписываться с другими авторизованными пользователями комнаты в закрытом от посторонних чате внутри «админки» - найдите в основном окне ссылку “TO CHAT”и кликните на неё:</w:t>
       </w:r>
     </w:p>
     <w:p>
@@ -5288,8 +5174,8 @@
       </w:r>
       <w:r>
         <w:rPr>
-          <w:b/>
-          <w:bCs/>
+          <w:b w:val="false"/>
+          <w:bCs w:val="false"/>
           <w:sz w:val="18"/>
           <w:lang w:val="ru-RU"/>
         </w:rPr>
@@ -5479,9 +5365,7 @@
     <w:p>
       <w:pPr>
         <w:pStyle w:val="Normal"/>
-        <w:rPr>
-          <w:lang w:val="ru-RU"/>
-        </w:rPr>
+        <w:rPr/>
       </w:pPr>
       <w:r>
         <w:rPr>
@@ -5504,98 +5388,49 @@
           <w:sz w:val="18"/>
           <w:lang w:val="ru-RU"/>
         </w:rPr>
-        <w:t xml:space="preserve"> с </w:t>
-      </w:r>
-      <w:r>
-        <w:rPr>
-          <w:sz w:val="18"/>
-          <w:lang w:val="ru-RU"/>
-        </w:rPr>
-        <w:t>основн</w:t>
-      </w:r>
-      <w:r>
-        <w:rPr>
-          <w:sz w:val="18"/>
-          <w:lang w:val="ru-RU"/>
-        </w:rPr>
-        <w:t>ой</w:t>
-      </w:r>
-      <w:r>
-        <w:rPr>
-          <w:sz w:val="18"/>
-          <w:lang w:val="ru-RU"/>
-        </w:rPr>
-        <w:t>, или единственн</w:t>
-      </w:r>
-      <w:r>
-        <w:rPr>
-          <w:sz w:val="18"/>
-          <w:lang w:val="ru-RU"/>
-        </w:rPr>
-        <w:t>ой</w:t>
-      </w:r>
-      <w:r>
-        <w:rPr>
-          <w:sz w:val="18"/>
-          <w:lang w:val="ru-RU"/>
-        </w:rPr>
-        <w:t>, или фронтальн</w:t>
-      </w:r>
-      <w:r>
-        <w:rPr>
-          <w:sz w:val="18"/>
-          <w:lang w:val="ru-RU"/>
-        </w:rPr>
-        <w:t>ой</w:t>
-      </w:r>
-      <w:r>
-        <w:rPr>
-          <w:sz w:val="18"/>
-          <w:lang w:val="ru-RU"/>
-        </w:rPr>
-        <w:t xml:space="preserve"> веб-камер</w:t>
-      </w:r>
-      <w:r>
-        <w:rPr>
-          <w:sz w:val="18"/>
-          <w:lang w:val="ru-RU"/>
-        </w:rPr>
-        <w:t>ы</w:t>
-      </w:r>
-      <w:r>
-        <w:rPr>
-          <w:sz w:val="18"/>
-          <w:lang w:val="ru-RU"/>
-        </w:rPr>
-        <w:t xml:space="preserve">, которую находит браузер на вашем устройстве, будь то десктоп, ноутбук, планшет или смартфон. Если вы не гость, а авторизованный пользователь комнаты, вы всегда можете включать или выключать </w:t>
-      </w:r>
-      <w:r>
-        <w:rPr>
-          <w:sz w:val="18"/>
-          <w:lang w:val="ru-RU"/>
-        </w:rPr>
-        <w:t>видео</w:t>
-      </w:r>
-      <w:r>
-        <w:rPr>
-          <w:sz w:val="18"/>
-          <w:lang w:val="ru-RU"/>
-        </w:rPr>
-        <w:t xml:space="preserve">, без каки-либо ограничений. Гости могут включить </w:t>
-      </w:r>
-      <w:r>
-        <w:rPr>
-          <w:sz w:val="18"/>
-          <w:lang w:val="ru-RU"/>
-        </w:rPr>
-        <w:t>видео</w:t>
-      </w:r>
-      <w:r>
-        <w:rPr>
-          <w:sz w:val="18"/>
-          <w:lang w:val="ru-RU"/>
-        </w:rPr>
-        <w:t xml:space="preserve">, если только в комнате есть свободные места (см. выше п.5), или если этих гостей “активировал” гуру по сигналу, см. далее подробно о сигналах.  </w:t>
+        <w:t xml:space="preserve"> </w:t>
+      </w:r>
+      <w:r>
+        <w:rPr>
+          <w:sz w:val="18"/>
+          <w:lang w:val="ru-RU"/>
+        </w:rPr>
+        <w:t>от</w:t>
+      </w:r>
+      <w:r>
+        <w:rPr>
+          <w:sz w:val="18"/>
+          <w:lang w:val="ru-RU"/>
+        </w:rPr>
+        <w:t xml:space="preserve"> основной, или единственной, или фронтальной веб-камеры, которую находит браузер на вашем устройстве, будь то десктоп, ноутбук, планшет или смартфон. Если вы не гость, а авторизованный пользователь комнаты, вы всегда можете включать или выключать видео </w:t>
+      </w:r>
+      <w:r>
+        <w:rPr>
+          <w:sz w:val="18"/>
+          <w:lang w:val="ru-RU"/>
+        </w:rPr>
+        <w:t>сами</w:t>
+      </w:r>
+      <w:r>
+        <w:rPr>
+          <w:sz w:val="18"/>
+          <w:lang w:val="ru-RU"/>
+        </w:rPr>
+        <w:t>, без каки-либо ограничений. Гости могут включить видео, если только в комнате есть свободные места (см. выше п.5), или если этих гостей “активировал” гуру по сигналу, см. далее подробн</w:t>
+      </w:r>
+      <w:r>
+        <w:rPr>
+          <w:sz w:val="18"/>
+          <w:lang w:val="ru-RU"/>
+        </w:rPr>
+        <w:t>ее</w:t>
+      </w:r>
+      <w:r>
+        <w:rPr>
+          <w:sz w:val="18"/>
+          <w:lang w:val="ru-RU"/>
+        </w:rPr>
+        <w:t xml:space="preserve"> о сигналах.  </w:t>
       </w:r>
     </w:p>
     <w:p>
@@ -5610,63 +5445,21 @@
           <w:sz w:val="18"/>
           <w:lang w:val="ru-RU"/>
         </w:rPr>
-        <w:t xml:space="preserve">Конечно, ваш браузер сможет включить камеру, только если вы дали на то своё разрешение. Поэтому не удивляйтесь, если браузер  вас спросит, можно ли включать </w:t>
-      </w:r>
-      <w:r>
-        <w:rPr>
-          <w:sz w:val="18"/>
-          <w:lang w:val="ru-RU"/>
-        </w:rPr>
-        <w:t>видео</w:t>
-      </w:r>
-      <w:r>
-        <w:rPr>
-          <w:sz w:val="18"/>
-          <w:lang w:val="ru-RU"/>
-        </w:rPr>
-        <w:t xml:space="preserve"> или хотя бы только один микрофон. Кроме того, многие операционные системы имеют отдельные настройки с “разрешениями” для веб-камер, поэтому если все старания включить камеру в комнате ни к чему не привели – смотрите настройки вашей ОС, и возможно, причина в том, что ОС не разрешает включать эту камеру </w:t>
-      </w:r>
-      <w:r>
-        <w:rPr>
-          <w:sz w:val="18"/>
-          <w:lang w:val="ru-RU"/>
-        </w:rPr>
-        <w:t>или её микрофон</w:t>
-      </w:r>
-      <w:r>
-        <w:rPr>
-          <w:sz w:val="18"/>
-          <w:lang w:val="ru-RU"/>
-        </w:rPr>
-        <w:t xml:space="preserve">. Так, например, обстоит дело в Android. Разрешите включать вашу камеру </w:t>
-      </w:r>
-      <w:r>
-        <w:rPr>
-          <w:sz w:val="18"/>
-          <w:lang w:val="ru-RU"/>
-        </w:rPr>
-        <w:t>и её микрофон</w:t>
-      </w:r>
-      <w:r>
-        <w:rPr>
-          <w:sz w:val="18"/>
-          <w:lang w:val="ru-RU"/>
-        </w:rPr>
-        <w:t xml:space="preserve"> </w:t>
-      </w:r>
-      <w:r>
-        <w:rPr>
-          <w:sz w:val="18"/>
-          <w:lang w:val="ru-RU"/>
-        </w:rPr>
-        <w:t>в настройках ОС</w:t>
-      </w:r>
-      <w:r>
-        <w:rPr>
-          <w:sz w:val="18"/>
-          <w:lang w:val="ru-RU"/>
-        </w:rPr>
-        <w:t xml:space="preserve"> – и она заработает в комнате.</w:t>
+        <w:t xml:space="preserve">Конечно, ваш браузер сможет включить камеру, только если вы дали на </w:t>
+      </w:r>
+      <w:r>
+        <w:rPr>
+          <w:sz w:val="18"/>
+          <w:lang w:val="ru-RU"/>
+        </w:rPr>
+        <w:t>э</w:t>
+      </w:r>
+      <w:r>
+        <w:rPr>
+          <w:sz w:val="18"/>
+          <w:lang w:val="ru-RU"/>
+        </w:rPr>
+        <w:t>то своё разрешение. Поэтому не удивляйтесь, если браузер  вас спросит, можно ли включать видео или хотя бы только один микрофон. Кроме того, многие операционные системы имеют отдельные настройки с “разрешениями” для веб-камер, поэтому если все старания включить камеру в комнате ни к чему не привели – смотрите настройки вашей ОС, и возможно, причина в том, что ОС не разрешает включать эту камеру или её микрофон. Так, например, обстоит дело в Android. Разрешите включать вашу камеру и её микрофон в настройках ОС – и она заработает в комнате.</w:t>
       </w:r>
     </w:p>
     <w:p>
@@ -5685,57 +5478,27 @@
           <w:sz w:val="18"/>
           <w:lang w:val="ru-RU"/>
         </w:rPr>
-        <w:t>Тыловая</w:t>
-      </w:r>
-      <w:r>
-        <w:rPr>
-          <w:sz w:val="18"/>
-          <w:lang w:val="ru-RU"/>
-        </w:rPr>
-        <w:t xml:space="preserve"> камера</w:t>
+        <w:t>Тыловая камера</w:t>
       </w:r>
     </w:p>
     <w:p>
       <w:pPr>
         <w:pStyle w:val="Normal"/>
-        <w:rPr>
-          <w:lang w:val="ru-RU"/>
-        </w:rPr>
-      </w:pPr>
-      <w:r>
-        <w:rPr>
-          <w:sz w:val="18"/>
-          <w:lang w:val="ru-RU"/>
-        </w:rPr>
-        <w:t>В</w:t>
-      </w:r>
-      <w:r>
-        <w:rPr>
-          <w:sz w:val="18"/>
-          <w:lang w:val="ru-RU"/>
-        </w:rPr>
-        <w:t xml:space="preserve">торая слева кнопка в меню отвечает за включение и выключение </w:t>
-      </w:r>
-      <w:r>
-        <w:rPr>
-          <w:sz w:val="18"/>
-          <w:lang w:val="ru-RU"/>
-        </w:rPr>
-        <w:t>второй</w:t>
-      </w:r>
-      <w:r>
-        <w:rPr>
-          <w:sz w:val="18"/>
-          <w:lang w:val="ru-RU"/>
-        </w:rPr>
-        <w:t xml:space="preserve"> (или </w:t>
-      </w:r>
-      <w:r>
-        <w:rPr>
-          <w:sz w:val="18"/>
-          <w:lang w:val="ru-RU"/>
-        </w:rPr>
-        <w:t>задней</w:t>
+        <w:rPr/>
+      </w:pPr>
+      <w:r>
+        <w:rPr>
+          <w:sz w:val="18"/>
+          <w:lang w:val="ru-RU"/>
+        </w:rPr>
+        <w:t xml:space="preserve">Вторая слева кнопка в меню отвечает за включение и выключение второй (или </w:t>
+      </w:r>
+      <w:r>
+        <w:rPr>
+          <w:sz w:val="18"/>
+          <w:lang w:val="ru-RU"/>
+        </w:rPr>
+        <w:t>тыловой</w:t>
       </w:r>
       <w:r>
         <w:rPr>
@@ -5857,18 +5620,31 @@
     <w:p>
       <w:pPr>
         <w:pStyle w:val="Normal"/>
-        <w:rPr>
-          <w:sz w:val="18"/>
-          <w:szCs w:val="18"/>
-        </w:rPr>
-      </w:pPr>
-      <w:r>
-        <w:rPr>
-          <w:sz w:val="18"/>
-          <w:szCs w:val="18"/>
-          <w:lang w:val="ru-RU"/>
-        </w:rPr>
-        <w:t>Четвёртая слева кнопка меню включает и выключает появляющееся поверх всего остального маленькое окно, в котором виден текстовый чат и небольшое верхнее меню:</w:t>
+        <w:rPr/>
+      </w:pPr>
+      <w:r>
+        <w:rPr>
+          <w:sz w:val="18"/>
+          <w:szCs w:val="18"/>
+          <w:lang w:val="ru-RU"/>
+        </w:rPr>
+        <w:t xml:space="preserve">Четвёртая слева кнопка меню включает и выключает появляющееся поверх всего остального маленькое окно, в котором виден текстовый чат и </w:t>
+      </w:r>
+      <w:r>
+        <w:rPr>
+          <w:sz w:val="18"/>
+          <w:szCs w:val="18"/>
+          <w:lang w:val="ru-RU"/>
+        </w:rPr>
+        <w:t xml:space="preserve">его </w:t>
+      </w:r>
+      <w:r>
+        <w:rPr>
+          <w:sz w:val="18"/>
+          <w:szCs w:val="18"/>
+          <w:lang w:val="ru-RU"/>
+        </w:rPr>
+        <w:t>небольшое меню:</w:t>
       </w:r>
     </w:p>
     <w:p>
@@ -5887,7 +5663,7 @@
           <w:lang w:val="ru-RU"/>
         </w:rPr>
         <w:drawing>
-          <wp:anchor behindDoc="0" distT="0" distB="0" distL="0" distR="0" simplePos="0" locked="0" layoutInCell="1" allowOverlap="1" relativeHeight="15">
+          <wp:anchor behindDoc="0" distT="0" distB="0" distL="0" distR="0" simplePos="0" locked="0" layoutInCell="1" allowOverlap="1" relativeHeight="13">
             <wp:simplePos x="0" y="0"/>
             <wp:positionH relativeFrom="column">
               <wp:align>center</wp:align>
@@ -5960,9 +5736,8 @@
       </w:pPr>
       <w:r>
         <w:rPr>
-          <w:b w:val="false"/>
-          <w:bCs w:val="false"/>
-          <w:lang w:val="ru-RU"/>
+          <w:sz w:val="18"/>
+          <w:szCs w:val="18"/>
         </w:rPr>
       </w:r>
     </w:p>
@@ -5984,7 +5759,27 @@
           <w:szCs w:val="18"/>
           <w:lang w:val="ru-RU"/>
         </w:rPr>
-        <w:t xml:space="preserve">Левая кнопка “+” откроет окошко для текста в чат. Напечатайте туда ваш текст и нажмите клавишу “Enter”. Правая кнопка “X” закроет окно с чатом. В середине между ними находится переключатель-индикатор количества “зрителей” - то есть, гостей с выключенными камерами. Нажмите его, чтобы посмотреть, кто сейчас в комнате в качестве “зрителей”. </w:t>
+        <w:t xml:space="preserve">Левая кнопка </w:t>
+      </w:r>
+      <w:r>
+        <w:rPr>
+          <w:b w:val="false"/>
+          <w:bCs w:val="false"/>
+          <w:sz w:val="18"/>
+          <w:szCs w:val="18"/>
+          <w:lang w:val="ru-RU"/>
+        </w:rPr>
+        <w:t xml:space="preserve">этого меню </w:t>
+      </w:r>
+      <w:r>
+        <w:rPr>
+          <w:b w:val="false"/>
+          <w:bCs w:val="false"/>
+          <w:sz w:val="18"/>
+          <w:szCs w:val="18"/>
+          <w:lang w:val="ru-RU"/>
+        </w:rPr>
+        <w:t xml:space="preserve">“+” откроет окошко для текста в чат. Напечатайте туда ваш текст и нажмите клавишу “Enter”. Правая кнопка “X” закроет окно с чатом. В середине между ними находится переключатель-индикатор количества “зрителей” - то есть, гостей с выключенными камерами. Нажмите его, чтобы посмотреть, кто сейчас в комнате в качестве “зрителей”. </w:t>
       </w:r>
     </w:p>
     <w:p>
@@ -6051,19 +5846,137 @@
     <w:p>
       <w:pPr>
         <w:pStyle w:val="Normal"/>
-        <w:rPr>
-          <w:lang w:val="ru-RU"/>
-        </w:rPr>
-      </w:pPr>
-      <w:r>
-        <w:rPr>
-          <w:b w:val="false"/>
-          <w:bCs w:val="false"/>
-          <w:sz w:val="18"/>
-          <w:szCs w:val="18"/>
-          <w:lang w:val="ru-RU"/>
-        </w:rPr>
-        <w:t>a. включает основную камеру и выключает любую активную камеру, или</w:t>
+        <w:rPr/>
+      </w:pPr>
+      <w:r>
+        <w:rPr>
+          <w:b w:val="false"/>
+          <w:bCs w:val="false"/>
+          <w:sz w:val="18"/>
+          <w:szCs w:val="18"/>
+          <w:lang w:val="ru-RU"/>
+        </w:rPr>
+        <w:t xml:space="preserve">a. включает </w:t>
+      </w:r>
+      <w:r>
+        <w:rPr>
+          <w:b w:val="false"/>
+          <w:bCs w:val="false"/>
+          <w:sz w:val="18"/>
+          <w:szCs w:val="18"/>
+          <w:lang w:val="ru-RU"/>
+        </w:rPr>
+        <w:t xml:space="preserve">видео от </w:t>
+      </w:r>
+      <w:r>
+        <w:rPr>
+          <w:b w:val="false"/>
+          <w:bCs w:val="false"/>
+          <w:sz w:val="18"/>
+          <w:szCs w:val="18"/>
+          <w:lang w:val="ru-RU"/>
+        </w:rPr>
+        <w:t>основн</w:t>
+      </w:r>
+      <w:r>
+        <w:rPr>
+          <w:b w:val="false"/>
+          <w:bCs w:val="false"/>
+          <w:sz w:val="18"/>
+          <w:szCs w:val="18"/>
+          <w:lang w:val="ru-RU"/>
+        </w:rPr>
+        <w:t>ой</w:t>
+      </w:r>
+      <w:r>
+        <w:rPr>
+          <w:b w:val="false"/>
+          <w:bCs w:val="false"/>
+          <w:sz w:val="18"/>
+          <w:szCs w:val="18"/>
+          <w:lang w:val="ru-RU"/>
+        </w:rPr>
+        <w:t xml:space="preserve"> камер</w:t>
+      </w:r>
+      <w:r>
+        <w:rPr>
+          <w:b w:val="false"/>
+          <w:bCs w:val="false"/>
+          <w:sz w:val="18"/>
+          <w:szCs w:val="18"/>
+          <w:lang w:val="ru-RU"/>
+        </w:rPr>
+        <w:t>ы</w:t>
+      </w:r>
+      <w:r>
+        <w:rPr>
+          <w:b w:val="false"/>
+          <w:bCs w:val="false"/>
+          <w:sz w:val="18"/>
+          <w:szCs w:val="18"/>
+          <w:lang w:val="ru-RU"/>
+        </w:rPr>
+        <w:t xml:space="preserve"> и выключает </w:t>
+      </w:r>
+      <w:r>
+        <w:rPr>
+          <w:b w:val="false"/>
+          <w:bCs w:val="false"/>
+          <w:sz w:val="18"/>
+          <w:szCs w:val="18"/>
+          <w:lang w:val="ru-RU"/>
+        </w:rPr>
+        <w:t xml:space="preserve">видео от </w:t>
+      </w:r>
+      <w:r>
+        <w:rPr>
+          <w:b w:val="false"/>
+          <w:bCs w:val="false"/>
+          <w:sz w:val="18"/>
+          <w:szCs w:val="18"/>
+          <w:lang w:val="ru-RU"/>
+        </w:rPr>
+        <w:t>люб</w:t>
+      </w:r>
+      <w:r>
+        <w:rPr>
+          <w:b w:val="false"/>
+          <w:bCs w:val="false"/>
+          <w:sz w:val="18"/>
+          <w:szCs w:val="18"/>
+          <w:lang w:val="ru-RU"/>
+        </w:rPr>
+        <w:t>ой</w:t>
+      </w:r>
+      <w:r>
+        <w:rPr>
+          <w:b w:val="false"/>
+          <w:bCs w:val="false"/>
+          <w:sz w:val="18"/>
+          <w:szCs w:val="18"/>
+          <w:lang w:val="ru-RU"/>
+        </w:rPr>
+        <w:t xml:space="preserve"> активн</w:t>
+      </w:r>
+      <w:r>
+        <w:rPr>
+          <w:b w:val="false"/>
+          <w:bCs w:val="false"/>
+          <w:sz w:val="18"/>
+          <w:szCs w:val="18"/>
+          <w:lang w:val="ru-RU"/>
+        </w:rPr>
+        <w:t>ой</w:t>
+      </w:r>
+      <w:r>
+        <w:rPr>
+          <w:b w:val="false"/>
+          <w:bCs w:val="false"/>
+          <w:sz w:val="18"/>
+          <w:szCs w:val="18"/>
+          <w:lang w:val="ru-RU"/>
+        </w:rPr>
+        <w:t xml:space="preserve"> камеру, или</w:t>
       </w:r>
     </w:p>
     <w:p>
@@ -6105,9 +6018,7 @@
     <w:p>
       <w:pPr>
         <w:pStyle w:val="Normal"/>
-        <w:rPr>
-          <w:lang w:val="ru-RU"/>
-        </w:rPr>
+        <w:rPr/>
       </w:pPr>
       <w:r>
         <w:rPr>
@@ -6137,145 +6048,103 @@
           <w:szCs w:val="18"/>
           <w:lang w:val="ru-RU"/>
         </w:rPr>
-        <w:t xml:space="preserve"> позвонив в который, гость предлагает гуру активировать себя в качестве участника в комнате, т.е. </w:t>
-      </w:r>
-      <w:r>
-        <w:rPr>
-          <w:b w:val="false"/>
-          <w:bCs w:val="false"/>
-          <w:sz w:val="18"/>
-          <w:szCs w:val="18"/>
-          <w:lang w:val="ru-RU"/>
-        </w:rPr>
-        <w:t xml:space="preserve">как бы </w:t>
-      </w:r>
-      <w:r>
-        <w:rPr>
-          <w:b w:val="false"/>
-          <w:bCs w:val="false"/>
-          <w:sz w:val="18"/>
-          <w:szCs w:val="18"/>
-          <w:lang w:val="ru-RU"/>
-        </w:rPr>
-        <w:t xml:space="preserve">принести дополнительный “стул” персонально для него, что возможно – нужно дождаться реакции гуру. </w:t>
-      </w:r>
-      <w:r>
-        <w:rPr>
-          <w:b w:val="false"/>
-          <w:bCs w:val="false"/>
-          <w:sz w:val="18"/>
-          <w:szCs w:val="18"/>
-          <w:lang w:val="ru-RU"/>
-        </w:rPr>
-        <w:t>В</w:t>
-      </w:r>
-      <w:r>
-        <w:rPr>
-          <w:b w:val="false"/>
-          <w:bCs w:val="false"/>
-          <w:sz w:val="18"/>
-          <w:szCs w:val="18"/>
-          <w:lang w:val="ru-RU"/>
-        </w:rPr>
-        <w:t xml:space="preserve"> 9 случаях из 10, запрос </w:t>
-      </w:r>
-      <w:r>
-        <w:rPr>
-          <w:b w:val="false"/>
-          <w:bCs w:val="false"/>
-          <w:sz w:val="18"/>
-          <w:szCs w:val="18"/>
-          <w:lang w:val="ru-RU"/>
-        </w:rPr>
-        <w:t xml:space="preserve">каждого гостя </w:t>
-      </w:r>
-      <w:r>
-        <w:rPr>
-          <w:b w:val="false"/>
-          <w:bCs w:val="false"/>
-          <w:sz w:val="18"/>
-          <w:szCs w:val="18"/>
-          <w:lang w:val="ru-RU"/>
-        </w:rPr>
-        <w:t xml:space="preserve">будет услышан и выполнен гуру, </w:t>
-      </w:r>
-      <w:r>
-        <w:rPr>
-          <w:b w:val="false"/>
-          <w:bCs w:val="false"/>
-          <w:sz w:val="18"/>
-          <w:szCs w:val="18"/>
-          <w:lang w:val="ru-RU"/>
-        </w:rPr>
-        <w:t xml:space="preserve">который </w:t>
-      </w:r>
-      <w:r>
-        <w:rPr>
-          <w:b w:val="false"/>
-          <w:bCs w:val="false"/>
-          <w:sz w:val="18"/>
-          <w:szCs w:val="18"/>
-          <w:lang w:val="ru-RU"/>
-        </w:rPr>
-        <w:t xml:space="preserve">активирует </w:t>
-      </w:r>
-      <w:r>
-        <w:rPr>
-          <w:b w:val="false"/>
-          <w:bCs w:val="false"/>
-          <w:sz w:val="18"/>
-          <w:szCs w:val="18"/>
-          <w:lang w:val="ru-RU"/>
-        </w:rPr>
-        <w:t>того</w:t>
-      </w:r>
-      <w:r>
-        <w:rPr>
-          <w:b w:val="false"/>
-          <w:bCs w:val="false"/>
-          <w:sz w:val="18"/>
-          <w:szCs w:val="18"/>
-          <w:lang w:val="ru-RU"/>
-        </w:rPr>
-        <w:t xml:space="preserve"> кликом по яркой строке с </w:t>
-      </w:r>
-      <w:r>
-        <w:rPr>
-          <w:b w:val="false"/>
-          <w:bCs w:val="false"/>
-          <w:sz w:val="18"/>
-          <w:szCs w:val="18"/>
-          <w:lang w:val="ru-RU"/>
-        </w:rPr>
-        <w:t xml:space="preserve">его </w:t>
-      </w:r>
-      <w:r>
-        <w:rPr>
-          <w:b w:val="false"/>
-          <w:bCs w:val="false"/>
-          <w:sz w:val="18"/>
-          <w:szCs w:val="18"/>
-          <w:lang w:val="ru-RU"/>
-        </w:rPr>
-        <w:t xml:space="preserve">именем и словами “в ожидании” в появившемся маленьком окне. </w:t>
+        <w:t xml:space="preserve"> позвонив в который, гость предлагает гуру активировать себя в качестве участника в комнате, т.е. как бы принести дополнительный “стул” персонально для него, что возможно – нужно дождаться реакции гуру. В </w:t>
+      </w:r>
+      <w:r>
+        <w:rPr>
+          <w:b w:val="false"/>
+          <w:bCs w:val="false"/>
+          <w:sz w:val="18"/>
+          <w:szCs w:val="18"/>
+          <w:lang w:val="ru-RU"/>
+        </w:rPr>
+        <w:t>большинстве случаев</w:t>
+      </w:r>
+      <w:r>
+        <w:rPr>
+          <w:b w:val="false"/>
+          <w:bCs w:val="false"/>
+          <w:sz w:val="18"/>
+          <w:szCs w:val="18"/>
+          <w:lang w:val="ru-RU"/>
+        </w:rPr>
+        <w:t xml:space="preserve">, запрос будет услышан и выполнен гуру, который активирует </w:t>
+      </w:r>
+      <w:r>
+        <w:rPr>
+          <w:b w:val="false"/>
+          <w:bCs w:val="false"/>
+          <w:sz w:val="18"/>
+          <w:szCs w:val="18"/>
+          <w:lang w:val="ru-RU"/>
+        </w:rPr>
+        <w:t>гостя</w:t>
+      </w:r>
+      <w:r>
+        <w:rPr>
+          <w:b w:val="false"/>
+          <w:bCs w:val="false"/>
+          <w:sz w:val="18"/>
+          <w:szCs w:val="18"/>
+          <w:lang w:val="ru-RU"/>
+        </w:rPr>
+        <w:t xml:space="preserve"> кликом по яркой строке с его именем и словами “в ожидании” в появившемся маленьком окне. </w:t>
       </w:r>
     </w:p>
     <w:p>
       <w:pPr>
         <w:pStyle w:val="Normal"/>
-        <w:rPr>
-          <w:lang w:val="ru-RU"/>
-        </w:rPr>
-      </w:pPr>
-      <w:r>
-        <w:rPr>
-          <w:b w:val="false"/>
-          <w:bCs w:val="false"/>
-          <w:sz w:val="18"/>
-          <w:szCs w:val="18"/>
-          <w:lang w:val="ru-RU"/>
-        </w:rPr>
-        <w:t>Обратный процесс (т.е. лишение “стула”) тоже возможен – гуру просто кликнет по имени внизу квадрата видео от данного гостя, и активированный ранее как участник гость опять станет ”просто зрителем” в комнате.</w:t>
+        <w:rPr/>
+      </w:pPr>
+      <w:r>
+        <w:rPr>
+          <w:b w:val="false"/>
+          <w:bCs w:val="false"/>
+          <w:sz w:val="18"/>
+          <w:szCs w:val="18"/>
+          <w:lang w:val="ru-RU"/>
+        </w:rPr>
+        <w:t xml:space="preserve">Обратный процесс (т.е. </w:t>
+      </w:r>
+      <w:r>
+        <w:rPr>
+          <w:b w:val="false"/>
+          <w:bCs w:val="false"/>
+          <w:sz w:val="18"/>
+          <w:szCs w:val="18"/>
+          <w:lang w:val="ru-RU"/>
+        </w:rPr>
+        <w:t>отбирание</w:t>
+      </w:r>
+      <w:r>
+        <w:rPr>
+          <w:b w:val="false"/>
+          <w:bCs w:val="false"/>
+          <w:sz w:val="18"/>
+          <w:szCs w:val="18"/>
+          <w:lang w:val="ru-RU"/>
+        </w:rPr>
+        <w:t xml:space="preserve"> “стула”) </w:t>
+      </w:r>
+      <w:r>
+        <w:rPr>
+          <w:b w:val="false"/>
+          <w:bCs w:val="false"/>
+          <w:sz w:val="18"/>
+          <w:szCs w:val="18"/>
+          <w:lang w:val="ru-RU"/>
+        </w:rPr>
+        <w:t>протекает так</w:t>
+      </w:r>
+      <w:r>
+        <w:rPr>
+          <w:b w:val="false"/>
+          <w:bCs w:val="false"/>
+          <w:sz w:val="18"/>
+          <w:szCs w:val="18"/>
+          <w:lang w:val="ru-RU"/>
+        </w:rPr>
+        <w:t xml:space="preserve"> – гуру просто кликнет по имени внизу квадрата видео от данного гостя, и активированный ранее гость опять станет ”просто зрителем” в комнате.</w:t>
       </w:r>
     </w:p>
     <w:p>
@@ -6303,19 +6172,37 @@
     <w:p>
       <w:pPr>
         <w:pStyle w:val="Normal"/>
-        <w:rPr>
-          <w:lang w:val="ru-RU"/>
-        </w:rPr>
-      </w:pPr>
-      <w:r>
-        <w:rPr>
-          <w:b w:val="false"/>
-          <w:bCs w:val="false"/>
-          <w:sz w:val="18"/>
-          <w:szCs w:val="18"/>
-          <w:lang w:val="ru-RU"/>
-        </w:rPr>
-        <w:t>Последняя кнопка в меню позволяет уйти из комнаты. Кликнув на неё, гость или участник вернётся к двери в комнату “с той стороны”.</w:t>
+        <w:rPr/>
+      </w:pPr>
+      <w:r>
+        <w:rPr>
+          <w:b w:val="false"/>
+          <w:bCs w:val="false"/>
+          <w:sz w:val="18"/>
+          <w:szCs w:val="18"/>
+          <w:lang w:val="ru-RU"/>
+        </w:rPr>
+        <w:t xml:space="preserve">Последняя кнопка в меню позволяет уйти из комнаты. Кликнув на неё, гость или участник вернётся к </w:t>
+      </w:r>
+      <w:r>
+        <w:rPr>
+          <w:b w:val="false"/>
+          <w:bCs w:val="false"/>
+          <w:sz w:val="18"/>
+          <w:szCs w:val="18"/>
+          <w:lang w:val="ru-RU"/>
+        </w:rPr>
+        <w:t>входу</w:t>
+      </w:r>
+      <w:r>
+        <w:rPr>
+          <w:b w:val="false"/>
+          <w:bCs w:val="false"/>
+          <w:sz w:val="18"/>
+          <w:szCs w:val="18"/>
+          <w:lang w:val="ru-RU"/>
+        </w:rPr>
+        <w:t xml:space="preserve"> в комнату “с той стороны”.</w:t>
       </w:r>
     </w:p>
     <w:p>
@@ -6331,7 +6218,10 @@
       </w:pPr>
       <w:r>
         <w:rPr>
-          <w:lang w:val="ru-RU"/>
+          <w:b w:val="false"/>
+          <w:bCs w:val="false"/>
+          <w:sz w:val="18"/>
+          <w:szCs w:val="18"/>
         </w:rPr>
       </w:r>
     </w:p>
@@ -6414,37 +6304,47 @@
           <w:szCs w:val="18"/>
           <w:lang w:val="ru-RU"/>
         </w:rPr>
-        <w:t xml:space="preserve">Все пользователи в комнате: гуру, авторизованные пользователи, гости, в т.ч. “зрители” - могут регулировать </w:t>
-      </w:r>
-      <w:r>
-        <w:rPr>
-          <w:b w:val="false"/>
-          <w:bCs w:val="false"/>
-          <w:sz w:val="18"/>
-          <w:szCs w:val="18"/>
-          <w:lang w:val="ru-RU"/>
-        </w:rPr>
-        <w:t>у</w:t>
-      </w:r>
-      <w:r>
-        <w:rPr>
-          <w:b w:val="false"/>
-          <w:bCs w:val="false"/>
-          <w:sz w:val="18"/>
-          <w:szCs w:val="18"/>
-          <w:lang w:val="ru-RU"/>
-        </w:rPr>
-        <w:t xml:space="preserve"> себя звук от каждого источника. Прежде всего – заглушить его или включить обратно –</w:t>
-      </w:r>
-      <w:r>
-        <w:rPr>
-          <w:b w:val="false"/>
-          <w:bCs w:val="false"/>
-          <w:sz w:val="18"/>
-          <w:szCs w:val="18"/>
-          <w:lang w:val="ru-RU"/>
-        </w:rPr>
-        <w:t xml:space="preserve"> это достигается нажатием на иконку в правом нижнем углу каждой картинки, справа от имени. В зависимости от того, чьё это видео и как вы установили его звук ранее, иконка-индикатор может быть в одном из 4 состояний: “громкоговоритель”, “зачёркнутый громкоговоритель”, “микрофон” и “X”, - что означает, а) звук данного видео включён, б) звук видео  выключен, в) ваш микрофон включен, г) микрофон (ваш или у другого участника) выключен. Нажатие на иконку переключит состояние на противоположное, кроме случая, когда “X” означает, что выключен микрофон у другого участника, на что вы, конечно, никак не сможете повлиять, кроме как путём устного или письменного внушения.</w:t>
+        <w:t xml:space="preserve">Все пользователи в комнате: гуру, авторизованные пользователи, гости, в т.ч. “зрители” - могут регулировать у себя звук от каждого источника. Прежде всего – </w:t>
+      </w:r>
+      <w:r>
+        <w:rPr>
+          <w:b w:val="false"/>
+          <w:bCs w:val="false"/>
+          <w:sz w:val="18"/>
+          <w:szCs w:val="18"/>
+          <w:lang w:val="ru-RU"/>
+        </w:rPr>
+        <w:t xml:space="preserve">могут </w:t>
+      </w:r>
+      <w:r>
+        <w:rPr>
+          <w:b w:val="false"/>
+          <w:bCs w:val="false"/>
+          <w:sz w:val="18"/>
+          <w:szCs w:val="18"/>
+          <w:lang w:val="ru-RU"/>
+        </w:rPr>
+        <w:t>заглушить его или включить обратно – это достигается нажатием на иконку в правом нижнем углу каждой картинки, справа от имени. В зависимости от того, чьё это видео и как вы установили его звук ранее, иконка-индикатор может быть в одном из 4 состояний: “громкоговоритель”, “зачёркнутый громкоговоритель”, “микрофон” и “X”, - что означает, а) звук данного видео включён, б) звук видео  выключен, в) ваш микрофон включен, г) микрофон (ваш или у другого участника) выключен. Нажатие на иконку</w:t>
+      </w:r>
+      <w:r>
+        <w:rPr>
+          <w:b w:val="false"/>
+          <w:bCs w:val="false"/>
+          <w:sz w:val="18"/>
+          <w:szCs w:val="18"/>
+          <w:lang w:val="ru-RU"/>
+        </w:rPr>
+        <w:t>-индикатор</w:t>
+      </w:r>
+      <w:r>
+        <w:rPr>
+          <w:b w:val="false"/>
+          <w:bCs w:val="false"/>
+          <w:sz w:val="18"/>
+          <w:szCs w:val="18"/>
+          <w:lang w:val="ru-RU"/>
+        </w:rPr>
+        <w:t xml:space="preserve"> переключит состояние на противоположное, кроме случая, когда “X” означает, что выключен микрофон у другого участника, на что вы, конечно, никак не сможете повлиять, кроме как путём устного или письменного внушения.</w:t>
       </w:r>
     </w:p>
     <w:p>
@@ -6467,67 +6367,7 @@
           <w:szCs w:val="18"/>
           <w:lang w:val="ru-RU"/>
         </w:rPr>
-        <w:t xml:space="preserve">Также, </w:t>
-      </w:r>
-      <w:r>
-        <w:rPr>
-          <w:b w:val="false"/>
-          <w:bCs w:val="false"/>
-          <w:sz w:val="18"/>
-          <w:szCs w:val="18"/>
-          <w:lang w:val="ru-RU"/>
-        </w:rPr>
-        <w:t xml:space="preserve">у </w:t>
-      </w:r>
-      <w:r>
-        <w:rPr>
-          <w:b w:val="false"/>
-          <w:bCs w:val="false"/>
-          <w:sz w:val="18"/>
-          <w:szCs w:val="18"/>
-          <w:lang w:val="ru-RU"/>
-        </w:rPr>
-        <w:t>большинств</w:t>
-      </w:r>
-      <w:r>
-        <w:rPr>
-          <w:b w:val="false"/>
-          <w:bCs w:val="false"/>
-          <w:sz w:val="18"/>
-          <w:szCs w:val="18"/>
-          <w:lang w:val="ru-RU"/>
-        </w:rPr>
-        <w:t>а</w:t>
-      </w:r>
-      <w:r>
-        <w:rPr>
-          <w:b w:val="false"/>
-          <w:bCs w:val="false"/>
-          <w:sz w:val="18"/>
-          <w:szCs w:val="18"/>
-          <w:lang w:val="ru-RU"/>
-        </w:rPr>
-        <w:t xml:space="preserve"> браузеров (кроме девайсов Apple) нажатие иконки “звук” приводит к появлению в левом нижнем углу </w:t>
-      </w:r>
-      <w:r>
-        <w:rPr>
-          <w:b w:val="false"/>
-          <w:bCs w:val="false"/>
-          <w:sz w:val="18"/>
-          <w:szCs w:val="18"/>
-          <w:lang w:val="ru-RU"/>
-        </w:rPr>
-        <w:t xml:space="preserve">картинки </w:t>
-      </w:r>
-      <w:r>
-        <w:rPr>
-          <w:b w:val="false"/>
-          <w:bCs w:val="false"/>
-          <w:sz w:val="18"/>
-          <w:szCs w:val="18"/>
-          <w:lang w:val="ru-RU"/>
-        </w:rPr>
-        <w:t>слайдера “громкости”, где можно увеличить или уменьшить звук от данного источника.</w:t>
+        <w:t>Также, у большинства браузеров (кроме девайсов Apple) нажатие иконки “звук” приводит к появлению в левом нижнем углу картинки слайдера “громкости”, где можно увеличить или уменьшить звук от данного источника.</w:t>
       </w:r>
     </w:p>
     <w:p>
@@ -6555,31 +6395,97 @@
     <w:p>
       <w:pPr>
         <w:pStyle w:val="Normal"/>
-        <w:rPr>
-          <w:b w:val="false"/>
-          <w:b w:val="false"/>
-          <w:bCs w:val="false"/>
-        </w:rPr>
-      </w:pPr>
-      <w:r>
-        <w:rPr>
-          <w:b w:val="false"/>
-          <w:bCs w:val="false"/>
-          <w:sz w:val="18"/>
-          <w:szCs w:val="18"/>
-          <w:lang w:val="ru-RU"/>
-        </w:rPr>
-        <w:t>П</w:t>
-      </w:r>
-      <w:r>
-        <w:rPr>
-          <w:b w:val="false"/>
-          <w:bCs w:val="false"/>
-          <w:sz w:val="18"/>
-          <w:szCs w:val="18"/>
-          <w:lang w:val="ru-RU"/>
-        </w:rPr>
-        <w:t>ользователи могут писать короткие аннотации к видео, к своим и у других пользователей, кроме гуру. Для этого нужно щёлкнуть по букве «A» внутри синего (у себя) или красного (у других) кружка в правом верхнем углу картинки. Эти аннотации нигде не сохраняются и видны сверху от видео только до следующего сигнала «стоп-видео».</w:t>
+        <w:rPr/>
+      </w:pPr>
+      <w:r>
+        <w:rPr>
+          <w:b w:val="false"/>
+          <w:bCs w:val="false"/>
+          <w:sz w:val="18"/>
+          <w:szCs w:val="18"/>
+          <w:lang w:val="ru-RU"/>
+        </w:rPr>
+        <w:t xml:space="preserve">Пользователи могут писать короткие </w:t>
+      </w:r>
+      <w:r>
+        <w:rPr>
+          <w:b w:val="false"/>
+          <w:bCs w:val="false"/>
+          <w:sz w:val="18"/>
+          <w:szCs w:val="18"/>
+          <w:lang w:val="ru-RU"/>
+        </w:rPr>
+        <w:t>комментарии</w:t>
+      </w:r>
+      <w:r>
+        <w:rPr>
+          <w:b w:val="false"/>
+          <w:bCs w:val="false"/>
+          <w:sz w:val="18"/>
+          <w:szCs w:val="18"/>
+          <w:lang w:val="ru-RU"/>
+        </w:rPr>
+        <w:t xml:space="preserve"> к видео, своим и у других пользователей, кроме гуру. </w:t>
+      </w:r>
+      <w:r>
+        <w:rPr>
+          <w:b w:val="false"/>
+          <w:bCs w:val="false"/>
+          <w:sz w:val="18"/>
+          <w:szCs w:val="18"/>
+          <w:lang w:val="ru-RU"/>
+        </w:rPr>
+        <w:t>Н</w:t>
+      </w:r>
+      <w:r>
+        <w:rPr>
+          <w:b w:val="false"/>
+          <w:bCs w:val="false"/>
+          <w:sz w:val="18"/>
+          <w:szCs w:val="18"/>
+          <w:lang w:val="ru-RU"/>
+        </w:rPr>
+        <w:t xml:space="preserve">ужно щёлкнуть по букве «A» внутри </w:t>
+      </w:r>
+      <w:r>
+        <w:rPr>
+          <w:b w:val="false"/>
+          <w:bCs w:val="false"/>
+          <w:sz w:val="18"/>
+          <w:szCs w:val="18"/>
+          <w:lang w:val="ru-RU"/>
+        </w:rPr>
+        <w:t>голубого</w:t>
+      </w:r>
+      <w:r>
+        <w:rPr>
+          <w:b w:val="false"/>
+          <w:bCs w:val="false"/>
+          <w:sz w:val="18"/>
+          <w:szCs w:val="18"/>
+          <w:lang w:val="ru-RU"/>
+        </w:rPr>
+        <w:t xml:space="preserve"> (у себя) или красного (у других) кружка в правом верхнем углу картинки. Эти аннотации нигде не сохраняются и видны сверху видео только </w:t>
+      </w:r>
+      <w:r>
+        <w:rPr>
+          <w:b w:val="false"/>
+          <w:bCs w:val="false"/>
+          <w:sz w:val="18"/>
+          <w:szCs w:val="18"/>
+          <w:lang w:val="ru-RU"/>
+        </w:rPr>
+        <w:t>пока оно не выключено</w:t>
+      </w:r>
+      <w:r>
+        <w:rPr>
+          <w:b w:val="false"/>
+          <w:bCs w:val="false"/>
+          <w:sz w:val="18"/>
+          <w:szCs w:val="18"/>
+          <w:lang w:val="ru-RU"/>
+        </w:rPr>
+        <w:t>.</w:t>
       </w:r>
     </w:p>
     <w:p>
@@ -6617,7 +6523,7 @@
           <w:szCs w:val="18"/>
           <w:lang w:val="ru-RU"/>
         </w:rPr>
-        <w:t>Д</w:t>
+        <w:t xml:space="preserve">Данная </w:t>
       </w:r>
       <w:r>
         <w:rPr>
@@ -6627,17 +6533,7 @@
           <w:szCs w:val="18"/>
           <w:lang w:val="ru-RU"/>
         </w:rPr>
-        <w:t xml:space="preserve">анная опция доступна только гуру и авторизованным пользователям и работает в браузерах «Firefox» на десктопах и ноутбуках. </w:t>
-      </w:r>
-      <w:r>
-        <w:rPr>
-          <w:b w:val="false"/>
-          <w:bCs w:val="false"/>
-          <w:sz w:val="18"/>
-          <w:szCs w:val="18"/>
-          <w:lang w:val="ru-RU"/>
-        </w:rPr>
-        <w:t xml:space="preserve">Для начала, щелкните мышью по словам «ROOM [имя комнаты]» - найдите их в нижней части экрана. После щелчка, их цвет изменится на голубой и появится кнопка «Выберите файл». Выберите MP4 видео и после этого, нажмите кнопку «контроль видео» - вторая справа кнопка в главном меню. Вы увидите, что выбранный файл начал проигрываться в вашем квадрате. Вы можете обеззвучить это видео </w:t>
+        <w:t>функция</w:t>
       </w:r>
       <w:r>
         <w:rPr>
@@ -6647,17 +6543,37 @@
           <w:szCs w:val="18"/>
           <w:lang w:val="ru-RU"/>
         </w:rPr>
-        <w:t>для всех</w:t>
-      </w:r>
-      <w:r>
-        <w:rPr>
-          <w:b w:val="false"/>
-          <w:bCs w:val="false"/>
-          <w:sz w:val="18"/>
-          <w:szCs w:val="18"/>
-          <w:lang w:val="ru-RU"/>
-        </w:rPr>
-        <w:t xml:space="preserve">, если хотите — отключите звук кнопкой </w:t>
+        <w:t xml:space="preserve"> доступна только гуру и авторизованным пользователям и работает в браузерах «Firefox» на десктопах и ноутбуках. </w:t>
+      </w:r>
+      <w:r>
+        <w:rPr>
+          <w:b w:val="false"/>
+          <w:bCs w:val="false"/>
+          <w:sz w:val="18"/>
+          <w:szCs w:val="18"/>
+          <w:lang w:val="ru-RU"/>
+        </w:rPr>
+        <w:t xml:space="preserve">Для начала, щелкните мышью по словам «ROOM [имя комнаты]» - найдите их над своим пустым квадратом. После щелчка, цвет </w:t>
+      </w:r>
+      <w:r>
+        <w:rPr>
+          <w:b w:val="false"/>
+          <w:bCs w:val="false"/>
+          <w:sz w:val="18"/>
+          <w:szCs w:val="18"/>
+          <w:lang w:val="ru-RU"/>
+        </w:rPr>
+        <w:t xml:space="preserve">слов </w:t>
+      </w:r>
+      <w:r>
+        <w:rPr>
+          <w:b w:val="false"/>
+          <w:bCs w:val="false"/>
+          <w:sz w:val="18"/>
+          <w:szCs w:val="18"/>
+          <w:lang w:val="ru-RU"/>
+        </w:rPr>
+        <w:t xml:space="preserve">изменится на голубой и появится кнопка «Выберите файл». Выберите MP4 видео и затем нажмите кнопку «контроль видео» - это вторая справа кнопка в главном меню. Вы увидите, что выбранный файл начал проигрываться в вашем квадрате. Вы можете обеззвучить это видео </w:t>
       </w:r>
       <w:r>
         <w:rPr>
@@ -6667,17 +6583,7 @@
           <w:szCs w:val="18"/>
           <w:lang w:val="ru-RU"/>
         </w:rPr>
-        <w:t>внутри самого видео</w:t>
-      </w:r>
-      <w:r>
-        <w:rPr>
-          <w:b w:val="false"/>
-          <w:bCs w:val="false"/>
-          <w:sz w:val="18"/>
-          <w:szCs w:val="18"/>
-          <w:lang w:val="ru-RU"/>
-        </w:rPr>
-        <w:t xml:space="preserve"> (это другая кнопка, т.е. не иконка-индикатор звука, о которой см. выше — а небольшая кнопка-треугольник внутри самого видео, в его нижней панели, которая видна только если навести на видео курсор мыши). </w:t>
+        <w:t xml:space="preserve">для всех </w:t>
       </w:r>
       <w:r>
         <w:rPr>
@@ -6687,17 +6593,17 @@
           <w:szCs w:val="18"/>
           <w:lang w:val="ru-RU"/>
         </w:rPr>
-        <w:t>Важно</w:t>
-      </w:r>
-      <w:r>
-        <w:rPr>
-          <w:b w:val="false"/>
-          <w:bCs w:val="false"/>
-          <w:sz w:val="18"/>
-          <w:szCs w:val="18"/>
-          <w:lang w:val="ru-RU"/>
-        </w:rPr>
-        <w:t xml:space="preserve">: вы не услышите сами звук того видео, которое вы проигрываете в комнате. Это нормально, зато звук от видео слышат все остальные. Если вы вдруг начали слышать звук от проигрываемого вами видео  - значит, произошёл сетевой сбой, и ваше видео уже никому, кроме вас, </w:t>
+        <w:t xml:space="preserve">- </w:t>
+      </w:r>
+      <w:r>
+        <w:rPr>
+          <w:b w:val="false"/>
+          <w:bCs w:val="false"/>
+          <w:sz w:val="18"/>
+          <w:szCs w:val="18"/>
+          <w:lang w:val="ru-RU"/>
+        </w:rPr>
+        <w:t xml:space="preserve">отключите звук кнопкой </w:t>
       </w:r>
       <w:r>
         <w:rPr>
@@ -6707,6 +6613,66 @@
           <w:szCs w:val="18"/>
           <w:lang w:val="ru-RU"/>
         </w:rPr>
+        <w:t>внутри самого видео</w:t>
+      </w:r>
+      <w:r>
+        <w:rPr>
+          <w:b w:val="false"/>
+          <w:bCs w:val="false"/>
+          <w:sz w:val="18"/>
+          <w:szCs w:val="18"/>
+          <w:lang w:val="ru-RU"/>
+        </w:rPr>
+        <w:t xml:space="preserve"> (это не иконка-индикатор звука, о которой см. выше — а небольшая кнопка-</w:t>
+      </w:r>
+      <w:r>
+        <w:rPr>
+          <w:b w:val="false"/>
+          <w:bCs w:val="false"/>
+          <w:sz w:val="18"/>
+          <w:szCs w:val="18"/>
+          <w:lang w:val="ru-RU"/>
+        </w:rPr>
+        <w:t>мегафон</w:t>
+      </w:r>
+      <w:r>
+        <w:rPr>
+          <w:b w:val="false"/>
+          <w:bCs w:val="false"/>
+          <w:sz w:val="18"/>
+          <w:szCs w:val="18"/>
+          <w:lang w:val="ru-RU"/>
+        </w:rPr>
+        <w:t xml:space="preserve"> внутри самого видео, в его нижней панели, которая видна только если навести на видео курсор мыши). </w:t>
+      </w:r>
+      <w:r>
+        <w:rPr>
+          <w:b/>
+          <w:bCs/>
+          <w:sz w:val="18"/>
+          <w:szCs w:val="18"/>
+          <w:lang w:val="ru-RU"/>
+        </w:rPr>
+        <w:t>Важно</w:t>
+      </w:r>
+      <w:r>
+        <w:rPr>
+          <w:b w:val="false"/>
+          <w:bCs w:val="false"/>
+          <w:sz w:val="18"/>
+          <w:szCs w:val="18"/>
+          <w:lang w:val="ru-RU"/>
+        </w:rPr>
+        <w:t xml:space="preserve">: вы не услышите сами звук того видео, которое вы сейчас проигрываете в комнате. Это нормально, зато звук от вашего видео слышат все остальные. Если вы вдруг сами начали слышать звук от проигрываемого вами видео  - значит, произошёл сетевой сбой, и ваше видео уже никому, кроме вас, </w:t>
+      </w:r>
+      <w:r>
+        <w:rPr>
+          <w:b/>
+          <w:bCs/>
+          <w:sz w:val="18"/>
+          <w:szCs w:val="18"/>
+          <w:lang w:val="ru-RU"/>
+        </w:rPr>
         <w:t>не видно и не слышно</w:t>
       </w:r>
       <w:r>
@@ -6717,7 +6683,37 @@
           <w:szCs w:val="18"/>
           <w:lang w:val="ru-RU"/>
         </w:rPr>
-        <w:t>, поэтому нужно перегрузить у себя комнату, т.е. нажать крайне правую в главном меню кнопку «Выход» и зайти в комнату снова. И запустить видео с начала, если хотите. Чтобы остановить проигрывание, нажмите кнопку «контроль видео» - её цвет изменится с оранжевого на начальный.</w:t>
+        <w:t xml:space="preserve">, поэтому нужно перегрузиться, т.е. нажать </w:t>
+      </w:r>
+      <w:r>
+        <w:rPr>
+          <w:b w:val="false"/>
+          <w:bCs w:val="false"/>
+          <w:sz w:val="18"/>
+          <w:szCs w:val="18"/>
+          <w:lang w:val="ru-RU"/>
+        </w:rPr>
+        <w:t>самую</w:t>
+      </w:r>
+      <w:r>
+        <w:rPr>
+          <w:b w:val="false"/>
+          <w:bCs w:val="false"/>
+          <w:sz w:val="18"/>
+          <w:szCs w:val="18"/>
+          <w:lang w:val="ru-RU"/>
+        </w:rPr>
+        <w:t xml:space="preserve"> правую в главном меню кнопку «Выход» и зайти в комнату снова. Чтобы остановить проигрывание, нажмите кнопку «контроль видео» - её цвет изменится с оранжевого на начальный. </w:t>
+      </w:r>
+      <w:r>
+        <w:rPr>
+          <w:b w:val="false"/>
+          <w:bCs w:val="false"/>
+          <w:sz w:val="18"/>
+          <w:szCs w:val="18"/>
+          <w:lang w:val="ru-RU"/>
+        </w:rPr>
+        <w:t>Вы можете поставить проигрывание на паузу маленькой кнопкой внутри самого видео.</w:t>
       </w:r>
     </w:p>
     <w:p>
@@ -6749,7 +6745,6 @@
         <w:pStyle w:val="Normal"/>
         <w:rPr/>
       </w:pPr>
-      <w:bookmarkStart w:id="19" w:name="__DdeLink__949_1382785836"/>
       <w:r>
         <w:rPr>
           <w:b/>
@@ -6758,9 +6753,8 @@
           <w:szCs w:val="18"/>
           <w:lang w:val="ru-RU"/>
         </w:rPr>
-        <w:t>Данная опция доступна только гуру</w:t>
-      </w:r>
-      <w:bookmarkEnd w:id="19"/>
+        <w:t xml:space="preserve">Данная </w:t>
+      </w:r>
       <w:r>
         <w:rPr>
           <w:b/>
@@ -6769,7 +6763,7 @@
           <w:szCs w:val="18"/>
           <w:lang w:val="ru-RU"/>
         </w:rPr>
-        <w:t xml:space="preserve"> и авторизованным пользователям и работает в</w:t>
+        <w:t>функция</w:t>
       </w:r>
       <w:r>
         <w:rPr>
@@ -6779,27 +6773,17 @@
           <w:szCs w:val="18"/>
           <w:lang w:val="ru-RU"/>
         </w:rPr>
-        <w:t>о всех</w:t>
-      </w:r>
-      <w:r>
-        <w:rPr>
-          <w:b/>
-          <w:bCs/>
-          <w:sz w:val="18"/>
-          <w:szCs w:val="18"/>
-          <w:lang w:val="ru-RU"/>
-        </w:rPr>
-        <w:t xml:space="preserve"> браузерах на десктопах и ноутбуках. </w:t>
-      </w:r>
-      <w:r>
-        <w:rPr>
-          <w:b w:val="false"/>
-          <w:bCs w:val="false"/>
-          <w:sz w:val="18"/>
-          <w:szCs w:val="18"/>
-          <w:lang w:val="ru-RU"/>
-        </w:rPr>
-        <w:t>Щёлкните по словам «ROOM [имя комнаты]» дважды (double click) — их цвет изменится на светло-зелёный. Далее, нажмите кнопку «контроль видео» - сразу возникнет небольшое меню, где браузер предложит вам выбрать то из окон на десктопе, которые вы хотите расшарить. Подтвердите свой выбор, и вы увидите выбранное вами окно (или весь десктоп)  в своём квадрате видео. По умолчанию, фоном к share screen идёт звук с микрофона вашем веб-камеры, т.е. вы можете комментировать вслух то, что происходит у вас на экране, и это будет слышно всем участникам и гостям. Или выключите свой микрофон щелчком по иконке-индикатору в правом нижнем углу вашего видео, если вы не хотите, чтобы вас было слышно. Чтобы остановить Share Screen, нажмите опять кнопку «контроль видео» - её цвет изменится с оранжевого на начальный.</w:t>
+        <w:t xml:space="preserve"> доступна только гуру и авторизованным пользователям и работает во всех браузерах на десктопах и ноутбуках. </w:t>
+      </w:r>
+      <w:r>
+        <w:rPr>
+          <w:b w:val="false"/>
+          <w:bCs w:val="false"/>
+          <w:sz w:val="18"/>
+          <w:szCs w:val="18"/>
+          <w:lang w:val="ru-RU"/>
+        </w:rPr>
+        <w:t>Щёлкните по словам «ROOM [имя комнаты]» дважды (double click) — их цвет изменится на светло-зелёный. Далее, нажмите кнопку «контроль видео» - сразу возникнет небольшое меню, где браузер предложит вам выбрать то из окон на десктопе, которые вы хотите расшарить. Подтвердите свой выбор, и вы увидите выбранное вами окно (или весь десктоп)  в своём квадрате видео. По умолчанию, фоном к share screen идёт звук с микрофона вашем веб-камеры, т.е. вы можете комментировать вслух то, что происходит у вас на экране, и это будет слышно всем участникам и гостям. Чтобы остановить Share Screen, нажмите опять кнопку «контроль видео» - её цвет изменится с оранжевого на начальный.</w:t>
       </w:r>
     </w:p>
     <w:p>
@@ -6821,8 +6805,14 @@
           <w:szCs w:val="18"/>
           <w:lang w:val="ru-RU"/>
         </w:rPr>
-        <w:t xml:space="preserve">Отключения </w:t>
-      </w:r>
+        <w:t>Отключения пользователей</w:t>
+      </w:r>
+    </w:p>
+    <w:p>
+      <w:pPr>
+        <w:pStyle w:val="Normal"/>
+        <w:rPr/>
+      </w:pPr>
       <w:r>
         <w:rPr>
           <w:b/>
@@ -6831,14 +6821,58 @@
           <w:szCs w:val="18"/>
           <w:lang w:val="ru-RU"/>
         </w:rPr>
-        <w:t>пользователей</w:t>
-      </w:r>
-    </w:p>
-    <w:p>
-      <w:pPr>
-        <w:pStyle w:val="Normal"/>
-        <w:rPr/>
-      </w:pPr>
+        <w:t>Данная опция доступна только гуру.</w:t>
+      </w:r>
+      <w:r>
+        <w:rPr>
+          <w:b w:val="false"/>
+          <w:bCs w:val="false"/>
+          <w:sz w:val="18"/>
+          <w:szCs w:val="18"/>
+          <w:lang w:val="ru-RU"/>
+        </w:rPr>
+        <w:t xml:space="preserve"> Чтобы отключить от комнаты любого </w:t>
+      </w:r>
+      <w:r>
+        <w:rPr>
+          <w:b w:val="false"/>
+          <w:bCs w:val="false"/>
+          <w:sz w:val="18"/>
+          <w:szCs w:val="18"/>
+          <w:lang w:val="ru-RU"/>
+        </w:rPr>
+        <w:t>из находящихся в ней участников</w:t>
+      </w:r>
+      <w:r>
+        <w:rPr>
+          <w:b w:val="false"/>
+          <w:bCs w:val="false"/>
+          <w:sz w:val="18"/>
+          <w:szCs w:val="18"/>
+          <w:lang w:val="ru-RU"/>
+        </w:rPr>
+        <w:t>, гуру может щёлкнуть по иконке «</w:t>
+      </w:r>
+      <w:r>
+        <w:rPr>
+          <w:b w:val="false"/>
+          <w:bCs w:val="false"/>
+          <w:sz w:val="18"/>
+          <w:szCs w:val="18"/>
+          <w:lang w:val="ru-RU"/>
+        </w:rPr>
+        <w:t>X</w:t>
+      </w:r>
+      <w:r>
+        <w:rPr>
+          <w:b w:val="false"/>
+          <w:bCs w:val="false"/>
+          <w:sz w:val="18"/>
+          <w:szCs w:val="18"/>
+          <w:lang w:val="ru-RU"/>
+        </w:rPr>
+        <w:t xml:space="preserve">» в правом верхнем углу картинки этого пользователя. После подтверждения, видео (или пустой тёмный квадрат) отключаемого пользователя пропадает </w:t>
+      </w:r>
       <w:r>
         <w:rPr>
           <w:b/>
@@ -6847,27 +6881,47 @@
           <w:szCs w:val="18"/>
           <w:lang w:val="ru-RU"/>
         </w:rPr>
-        <w:t>Данная опция доступна только гуру.</w:t>
-      </w:r>
-      <w:r>
-        <w:rPr>
-          <w:b w:val="false"/>
-          <w:bCs w:val="false"/>
-          <w:sz w:val="18"/>
-          <w:szCs w:val="18"/>
-          <w:lang w:val="ru-RU"/>
-        </w:rPr>
-        <w:t xml:space="preserve"> </w:t>
-      </w:r>
-      <w:r>
-        <w:rPr>
-          <w:b w:val="false"/>
-          <w:bCs w:val="false"/>
-          <w:sz w:val="18"/>
-          <w:szCs w:val="18"/>
-          <w:lang w:val="ru-RU"/>
-        </w:rPr>
-        <w:t>Чтобы отключить от комнаты любого пользователя, гуру может щёлкнуть по иконке «x» в правом верхнем углу картинки этого пользователя. После подтверждения, видео (или пустой тёмный квадрат) отключаемого пользователя пропадает у всех остальных участников, гостей и зрителей в комнате.</w:t>
+        <w:t>у всех</w:t>
+      </w:r>
+      <w:r>
+        <w:rPr>
+          <w:b w:val="false"/>
+          <w:bCs w:val="false"/>
+          <w:sz w:val="18"/>
+          <w:szCs w:val="18"/>
+          <w:lang w:val="ru-RU"/>
+        </w:rPr>
+        <w:t xml:space="preserve"> остальных участников, гостей и зрителей в комнате. </w:t>
+      </w:r>
+      <w:r>
+        <w:rPr>
+          <w:b w:val="false"/>
+          <w:bCs w:val="false"/>
+          <w:sz w:val="18"/>
+          <w:szCs w:val="18"/>
+          <w:lang w:val="ru-RU"/>
+        </w:rPr>
+        <w:t>Ос</w:t>
+      </w:r>
+      <w:r>
+        <w:rPr>
+          <w:b w:val="false"/>
+          <w:bCs w:val="false"/>
+          <w:sz w:val="18"/>
+          <w:szCs w:val="18"/>
+          <w:lang w:val="ru-RU"/>
+        </w:rPr>
+        <w:t xml:space="preserve">тальные тоже могут этой кнопкой выключить кого-то — но только у себя в браузере, а не в целом в комнате. В этом разница — гуру эффективно отключает кого-угодно «у всех» сразу. </w:t>
+      </w:r>
+      <w:r>
+        <w:rPr>
+          <w:b w:val="false"/>
+          <w:bCs w:val="false"/>
+          <w:sz w:val="18"/>
+          <w:szCs w:val="18"/>
+          <w:lang w:val="ru-RU"/>
+        </w:rPr>
+        <w:t>Гуру может также удалить из списка зрителей любого гостя щелчком по «X» справа от имени гостя-зрителя в списке, который появляется внутри маленького окна для чата щелчком по иконке числа гостей в нижней панели главного меню.</w:t>
       </w:r>
     </w:p>
     <w:p>
@@ -6942,14 +6996,10 @@
       <w:pPr>
         <w:pStyle w:val="Normal"/>
         <w:spacing w:before="0" w:after="200"/>
-        <w:rPr>
-          <w:lang w:val="ru-RU"/>
-        </w:rPr>
-      </w:pPr>
-      <w:r>
-        <w:rPr>
-          <w:lang w:val="ru-RU"/>
-        </w:rPr>
+        <w:rPr/>
+      </w:pPr>
+      <w:r>
+        <w:rPr/>
       </w:r>
     </w:p>
     <w:sectPr>
@@ -6974,9 +7024,7 @@
       <w:pBdr>
         <w:top w:val="thinThickSmallGap" w:sz="24" w:space="1" w:color="4C160F"/>
       </w:pBdr>
-      <w:rPr>
-        <w:lang w:val="ru-RU"/>
-      </w:rPr>
+      <w:rPr/>
     </w:pPr>
     <w:r>
       <w:rPr>
@@ -7003,7 +7051,7 @@
       <w:fldChar w:fldCharType="separate"/>
     </w:r>
     <w:r>
-      <w:t>21</w:t>
+      <w:t>25</w:t>
     </w:r>
     <w:r>
       <w:fldChar w:fldCharType="end"/>
@@ -7378,7 +7426,7 @@
       <w:color w:val="00000A"/>
       <w:sz w:val="22"/>
       <w:szCs w:val="22"/>
-      <w:lang w:eastAsia="en-US" w:bidi="ar-SA" w:val="ru-RU"/>
+      <w:lang w:val="ru-RU" w:eastAsia="en-US" w:bidi="ar-SA"/>
     </w:rPr>
   </w:style>
   <w:style w:type="paragraph" w:styleId="Heading1">
@@ -8012,7 +8060,7 @@
       <w:color w:val="00000A"/>
       <w:sz w:val="22"/>
       <w:szCs w:val="22"/>
-      <w:lang w:eastAsia="ja-JP" w:bidi="ar-SA" w:val="ru-RU"/>
+      <w:lang w:val="ru-RU" w:eastAsia="ja-JP" w:bidi="ar-SA"/>
     </w:rPr>
   </w:style>
   <w:style w:type="paragraph" w:styleId="FrameContents">

</xml_diff>

<commit_message>
R-H manual RUS v1.07
</commit_message>
<xml_diff>
--- a/inst.docx
+++ b/inst.docx
@@ -123,7 +123,7 @@
                                 <w:sdt>
                                   <w:sdtPr>
                                     <w:text/>
-                                    <w:id w:val="920061116"/>
+                                    <w:id w:val="1044240192"/>
                                     <w:dataBinding w:prefixMappings="xmlns:ns0='http://schemas.openxmlformats.org/package/2006/metadata/core-properties' xmlns:ns1='http://purl.org/dc/elements/1.1/'" w:xpath="/ns0:coreProperties[1]/ns1:title[1]" w:storeItemID="{6C3C8BC8-F283-45AE-878A-BAB7291924A1}"/>
                                     <w:alias w:val="Company"/>
                                   </w:sdtPr>
@@ -166,7 +166,7 @@
                                 <w:sdt>
                                   <w:sdtPr>
                                     <w:text/>
-                                    <w:id w:val="80393161"/>
+                                    <w:id w:val="920010423"/>
                                     <w:dataBinding w:prefixMappings="xmlns:ns0='http://schemas.openxmlformats.org/package/2006/metadata/core-properties' xmlns:ns1='http://purl.org/dc/elements/1.1/'" w:xpath="/ns0:coreProperties[1]/ns1:subject[1]" w:storeItemID="{6C3C8BC8-F283-45AE-878A-BAB7291924A1}"/>
                                     <w:alias w:val="Subtitle"/>
                                   </w:sdtPr>
@@ -292,7 +292,7 @@
                           <w:sdt>
                             <w:sdtPr>
                               <w:text/>
-                              <w:id w:val="1525530045"/>
+                              <w:id w:val="2028804886"/>
                               <w:dataBinding w:prefixMappings="xmlns:ns0='http://schemas.openxmlformats.org/package/2006/metadata/core-properties' xmlns:ns1='http://purl.org/dc/elements/1.1/'" w:xpath="/ns0:coreProperties[1]/ns1:title[1]" w:storeItemID="{6C3C8BC8-F283-45AE-878A-BAB7291924A1}"/>
                               <w:alias w:val="Company"/>
                             </w:sdtPr>
@@ -335,7 +335,7 @@
                           <w:sdt>
                             <w:sdtPr>
                               <w:text/>
-                              <w:id w:val="1570998155"/>
+                              <w:id w:val="218958527"/>
                               <w:dataBinding w:prefixMappings="xmlns:ns0='http://schemas.openxmlformats.org/package/2006/metadata/core-properties' xmlns:ns1='http://purl.org/dc/elements/1.1/'" w:xpath="/ns0:coreProperties[1]/ns1:subject[1]" w:storeItemID="{6C3C8BC8-F283-45AE-878A-BAB7291924A1}"/>
                               <w:alias w:val="Subtitle"/>
                             </w:sdtPr>
@@ -521,9 +521,7 @@
                                   <w:pPr>
                                     <w:pStyle w:val="NoSpacing"/>
                                     <w:jc w:val="center"/>
-                                    <w:rPr>
-                                      <w:lang w:val="ru-RU"/>
-                                    </w:rPr>
+                                    <w:rPr/>
                                   </w:pPr>
                                   <w:r>
                                     <w:rPr>
@@ -531,7 +529,23 @@
                                       <w:sz w:val="18"/>
                                       <w:lang w:val="ru-RU"/>
                                     </w:rPr>
-                                    <w:t>v1.06 (C) Room-House.com 2022</w:t>
+                                    <w:t>v1.0</w:t>
+                                  </w:r>
+                                  <w:r>
+                                    <w:rPr>
+                                      <w:color w:val="D34817" w:themeColor="accent1"/>
+                                      <w:sz w:val="18"/>
+                                      <w:lang w:val="ru-RU"/>
+                                    </w:rPr>
+                                    <w:t>7</w:t>
+                                  </w:r>
+                                  <w:r>
+                                    <w:rPr>
+                                      <w:color w:val="D34817" w:themeColor="accent1"/>
+                                      <w:sz w:val="18"/>
+                                      <w:lang w:val="ru-RU"/>
+                                    </w:rPr>
+                                    <w:t xml:space="preserve"> (C) Room-House.com 2022</w:t>
                                   </w:r>
                                 </w:p>
                               </w:tc>
@@ -598,9 +612,7 @@
                             <w:pPr>
                               <w:pStyle w:val="NoSpacing"/>
                               <w:jc w:val="center"/>
-                              <w:rPr>
-                                <w:lang w:val="ru-RU"/>
-                              </w:rPr>
+                              <w:rPr/>
                             </w:pPr>
                             <w:r>
                               <w:rPr>
@@ -608,7 +620,23 @@
                                 <w:sz w:val="18"/>
                                 <w:lang w:val="ru-RU"/>
                               </w:rPr>
-                              <w:t>v1.06 (C) Room-House.com 2022</w:t>
+                              <w:t>v1.0</w:t>
+                            </w:r>
+                            <w:r>
+                              <w:rPr>
+                                <w:color w:val="D34817" w:themeColor="accent1"/>
+                                <w:sz w:val="18"/>
+                                <w:lang w:val="ru-RU"/>
+                              </w:rPr>
+                              <w:t>7</w:t>
+                            </w:r>
+                            <w:r>
+                              <w:rPr>
+                                <w:color w:val="D34817" w:themeColor="accent1"/>
+                                <w:sz w:val="18"/>
+                                <w:lang w:val="ru-RU"/>
+                              </w:rPr>
+                              <w:t xml:space="preserve"> (C) Room-House.com 2022</w:t>
                             </w:r>
                           </w:p>
                         </w:tc>
@@ -659,7 +687,7 @@
           <w:docPartGallery w:val="Table of Contents"/>
           <w:docPartUnique w:val="true"/>
         </w:docPartObj>
-        <w:id w:val="249748075"/>
+        <w:id w:val="371206428"/>
       </w:sdtPr>
       <w:sdtContent>
         <w:p>
@@ -1072,7 +1100,15 @@
             <w:lang w:val="ru-RU"/>
           </w:rPr>
           <w:tab/>
-          <w:t>Изменение имён</w:t>
+          <w:t>Изменение им</w:t>
+        </w:r>
+        <w:r>
+          <w:rPr>
+            <w:rStyle w:val="IndexLink"/>
+            <w:rFonts w:eastAsia="" w:eastAsiaTheme="minorEastAsia"/>
+            <w:lang w:val="ru-RU"/>
+          </w:rPr>
+          <w:t>ени</w:t>
         </w:r>
         <w:r>
           <w:rPr>
@@ -1117,7 +1153,30 @@
             <w:lang w:val="ru-RU"/>
           </w:rPr>
           <w:tab/>
-          <w:t>Пароли</w:t>
+        </w:r>
+        <w:r>
+          <w:rPr>
+            <w:rStyle w:val="IndexLink"/>
+            <w:rFonts w:eastAsia="" w:eastAsiaTheme="minorEastAsia"/>
+            <w:lang w:val="ru-RU"/>
+          </w:rPr>
+          <w:t>Логин и п</w:t>
+        </w:r>
+        <w:r>
+          <w:rPr>
+            <w:rStyle w:val="IndexLink"/>
+            <w:rFonts w:eastAsia="" w:eastAsiaTheme="minorEastAsia"/>
+            <w:lang w:val="ru-RU"/>
+          </w:rPr>
+          <w:t>арол</w:t>
+        </w:r>
+        <w:r>
+          <w:rPr>
+            <w:rStyle w:val="IndexLink"/>
+            <w:rFonts w:eastAsia="" w:eastAsiaTheme="minorEastAsia"/>
+            <w:lang w:val="ru-RU"/>
+          </w:rPr>
+          <w:t>ь</w:t>
         </w:r>
         <w:r>
           <w:rPr>
@@ -1335,7 +1394,14 @@
           <w:vanish w:val="false"/>
           <w:lang w:val="ru-RU"/>
         </w:rPr>
-        <w:t>10</w:t>
+        <w:t>1</w:t>
+      </w:r>
+      <w:r>
+        <w:rPr>
+          <w:vanish w:val="false"/>
+          <w:lang w:val="ru-RU"/>
+        </w:rPr>
+        <w:t>1</w:t>
       </w:r>
     </w:p>
     <w:p>
@@ -1797,7 +1863,16 @@
           <w:vanish w:val="false"/>
           <w:lang w:val="ru-RU"/>
         </w:rPr>
-        <w:t>16</w:t>
+        <w:t>1</w:t>
+      </w:r>
+      <w:r>
+        <w:rPr>
+          <w:rStyle w:val="IndexLink"/>
+          <w:rFonts w:eastAsia="" w:eastAsiaTheme="minorEastAsia"/>
+          <w:vanish w:val="false"/>
+          <w:lang w:val="ru-RU"/>
+        </w:rPr>
+        <w:t>7</w:t>
       </w:r>
     </w:p>
     <w:p>
@@ -1840,7 +1915,16 @@
           <w:vanish w:val="false"/>
           <w:lang w:val="ru-RU"/>
         </w:rPr>
-        <w:t>17</w:t>
+        <w:t>1</w:t>
+      </w:r>
+      <w:r>
+        <w:rPr>
+          <w:rStyle w:val="IndexLink"/>
+          <w:rFonts w:eastAsia="" w:eastAsiaTheme="minorEastAsia"/>
+          <w:vanish w:val="false"/>
+          <w:lang w:val="ru-RU"/>
+        </w:rPr>
+        <w:t>8</w:t>
       </w:r>
     </w:p>
     <w:p>
@@ -1926,7 +2010,16 @@
           <w:vanish w:val="false"/>
           <w:lang w:val="ru-RU"/>
         </w:rPr>
-        <w:t>18</w:t>
+        <w:t>1</w:t>
+      </w:r>
+      <w:r>
+        <w:rPr>
+          <w:rStyle w:val="IndexLink"/>
+          <w:rFonts w:eastAsia="" w:eastAsiaTheme="minorEastAsia"/>
+          <w:vanish w:val="false"/>
+          <w:lang w:val="ru-RU"/>
+        </w:rPr>
+        <w:t>9</w:t>
       </w:r>
     </w:p>
     <w:p>
@@ -1990,7 +2083,7 @@
           <w:vanish w:val="false"/>
           <w:lang w:val="ru-RU"/>
         </w:rPr>
-        <w:t>19</w:t>
+        <w:t>20</w:t>
       </w:r>
     </w:p>
     <w:p>
@@ -2052,7 +2145,16 @@
           <w:vanish w:val="false"/>
           <w:lang w:val="ru-RU"/>
         </w:rPr>
-        <w:t>20</w:t>
+        <w:t>2</w:t>
+      </w:r>
+      <w:r>
+        <w:rPr>
+          <w:rStyle w:val="IndexLink"/>
+          <w:rFonts w:eastAsia="" w:eastAsiaTheme="minorEastAsia"/>
+          <w:vanish w:val="false"/>
+          <w:lang w:val="ru-RU"/>
+        </w:rPr>
+        <w:t>1</w:t>
       </w:r>
     </w:p>
     <w:p>
@@ -2084,7 +2186,24 @@
           </w:rPr>
           <w:t>.2</w:t>
           <w:tab/>
-          <w:t>Контроль за видео</w:t>
+          <w:t xml:space="preserve">Контроль за </w:t>
+        </w:r>
+        <w:r>
+          <w:rPr>
+            <w:rStyle w:val="IndexLink"/>
+            <w:rFonts w:eastAsia="" w:eastAsiaTheme="minorEastAsia"/>
+            <w:vanish w:val="false"/>
+            <w:lang w:val="ru-RU"/>
+          </w:rPr>
+          <w:t>комнатой</w:t>
+        </w:r>
+        <w:r>
+          <w:rPr>
+            <w:rStyle w:val="IndexLink"/>
+            <w:rFonts w:eastAsia="" w:eastAsiaTheme="minorEastAsia"/>
+            <w:vanish w:val="false"/>
+            <w:lang w:val="ru-RU"/>
+          </w:rPr>
           <w:tab/>
         </w:r>
       </w:hyperlink>
@@ -2296,9 +2415,187 @@
             <w:vanish w:val="false"/>
             <w:lang w:val="ru-RU"/>
           </w:rPr>
-          <w:t>.2.5</w:t>
+          <w:t>.2.</w:t>
+        </w:r>
+        <w:r>
+          <w:rPr>
+            <w:rStyle w:val="IndexLink"/>
+            <w:rFonts w:eastAsia="" w:eastAsiaTheme="minorEastAsia"/>
+            <w:vanish w:val="false"/>
+            <w:lang w:val="ru-RU"/>
+          </w:rPr>
+          <w:t>5</w:t>
+        </w:r>
+        <w:r>
+          <w:rPr>
+            <w:rStyle w:val="IndexLink"/>
+            <w:rFonts w:eastAsia="" w:eastAsiaTheme="minorEastAsia"/>
+            <w:vanish w:val="false"/>
+            <w:lang w:val="ru-RU"/>
+          </w:rPr>
+          <w:tab/>
+        </w:r>
+        <w:r>
+          <w:rPr>
+            <w:rStyle w:val="IndexLink"/>
+            <w:rFonts w:eastAsia="" w:eastAsiaTheme="minorEastAsia"/>
+            <w:vanish w:val="false"/>
+            <w:lang w:val="ru-RU"/>
+          </w:rPr>
+          <w:t>Cinema Mode</w:t>
+        </w:r>
+        <w:r>
+          <w:rPr>
+            <w:rStyle w:val="IndexLink"/>
+            <w:rFonts w:eastAsia="" w:eastAsiaTheme="minorEastAsia"/>
+            <w:vanish w:val="false"/>
+            <w:lang w:val="ru-RU"/>
+          </w:rPr>
+          <w:tab/>
+        </w:r>
+      </w:hyperlink>
+      <w:r>
+        <w:rPr>
+          <w:rStyle w:val="IndexLink"/>
+          <w:rFonts w:eastAsia="" w:eastAsiaTheme="minorEastAsia"/>
+          <w:vanish w:val="false"/>
+          <w:lang w:val="ru-RU"/>
+        </w:rPr>
+        <w:t>2</w:t>
+      </w:r>
+      <w:r>
+        <w:rPr>
+          <w:rStyle w:val="IndexLink"/>
+          <w:rFonts w:eastAsia="" w:eastAsiaTheme="minorEastAsia"/>
+          <w:vanish w:val="false"/>
+          <w:lang w:val="ru-RU"/>
+        </w:rPr>
+        <w:t>4</w:t>
+      </w:r>
+    </w:p>
+    <w:p>
+      <w:pPr>
+        <w:pStyle w:val="Contents3"/>
+        <w:tabs>
+          <w:tab w:val="left" w:pos="1320" w:leader="none"/>
+          <w:tab w:val="right" w:pos="4504" w:leader="dot"/>
+        </w:tabs>
+        <w:rPr/>
+      </w:pPr>
+      <w:r>
+        <w:rPr>
+          <w:rStyle w:val="IndexLink"/>
+          <w:rFonts w:eastAsia="" w:eastAsiaTheme="minorEastAsia"/>
+          <w:vanish w:val="false"/>
+          <w:lang w:val="ru-RU"/>
+        </w:rPr>
+        <w:t>7</w:t>
+      </w:r>
+      <w:hyperlink w:anchor="_Toc465155184">
+        <w:r>
+          <w:rPr>
+            <w:webHidden/>
+            <w:rStyle w:val="IndexLink"/>
+            <w:rFonts w:eastAsia="" w:eastAsiaTheme="minorEastAsia"/>
+            <w:vanish w:val="false"/>
+            <w:lang w:val="ru-RU"/>
+          </w:rPr>
+          <w:t>.2.</w:t>
+        </w:r>
+        <w:r>
+          <w:rPr>
+            <w:rStyle w:val="IndexLink"/>
+            <w:rFonts w:eastAsia="" w:eastAsiaTheme="minorEastAsia"/>
+            <w:vanish w:val="false"/>
+            <w:lang w:val="ru-RU"/>
+          </w:rPr>
+          <w:t>6</w:t>
+        </w:r>
+        <w:r>
+          <w:rPr>
+            <w:rStyle w:val="IndexLink"/>
+            <w:rFonts w:eastAsia="" w:eastAsiaTheme="minorEastAsia"/>
+            <w:vanish w:val="false"/>
+            <w:lang w:val="ru-RU"/>
+          </w:rPr>
           <w:tab/>
           <w:t>Отключения пользователей</w:t>
+          <w:tab/>
+        </w:r>
+      </w:hyperlink>
+      <w:r>
+        <w:rPr>
+          <w:rStyle w:val="IndexLink"/>
+          <w:rFonts w:eastAsia="" w:eastAsiaTheme="minorEastAsia"/>
+          <w:vanish w:val="false"/>
+          <w:lang w:val="ru-RU"/>
+        </w:rPr>
+        <w:t>24</w:t>
+      </w:r>
+    </w:p>
+    <w:p>
+      <w:pPr>
+        <w:pStyle w:val="Contents3"/>
+        <w:tabs>
+          <w:tab w:val="left" w:pos="1320" w:leader="none"/>
+          <w:tab w:val="right" w:pos="4504" w:leader="dot"/>
+        </w:tabs>
+        <w:rPr/>
+      </w:pPr>
+      <w:r>
+        <w:rPr>
+          <w:rStyle w:val="IndexLink"/>
+          <w:rFonts w:eastAsia="" w:eastAsiaTheme="minorEastAsia"/>
+          <w:vanish w:val="false"/>
+          <w:lang w:val="ru-RU"/>
+        </w:rPr>
+        <w:t>7</w:t>
+      </w:r>
+      <w:hyperlink w:anchor="_Toc465155184">
+        <w:r>
+          <w:rPr>
+            <w:webHidden/>
+            <w:rStyle w:val="IndexLink"/>
+            <w:rFonts w:eastAsia="" w:eastAsiaTheme="minorEastAsia"/>
+            <w:vanish w:val="false"/>
+            <w:lang w:val="ru-RU"/>
+          </w:rPr>
+          <w:t>.2.</w:t>
+        </w:r>
+        <w:r>
+          <w:rPr>
+            <w:rStyle w:val="IndexLink"/>
+            <w:rFonts w:eastAsia="" w:eastAsiaTheme="minorEastAsia"/>
+            <w:vanish w:val="false"/>
+            <w:lang w:val="ru-RU"/>
+          </w:rPr>
+          <w:t>7</w:t>
+        </w:r>
+        <w:r>
+          <w:rPr>
+            <w:rStyle w:val="IndexLink"/>
+            <w:rFonts w:eastAsia="" w:eastAsiaTheme="minorEastAsia"/>
+            <w:vanish w:val="false"/>
+            <w:lang w:val="ru-RU"/>
+          </w:rPr>
+          <w:tab/>
+        </w:r>
+        <w:r>
+          <w:rPr>
+            <w:rStyle w:val="IndexLink"/>
+            <w:rFonts w:eastAsia="" w:eastAsiaTheme="minorEastAsia"/>
+            <w:vanish w:val="false"/>
+            <w:lang w:val="ru-RU"/>
+          </w:rPr>
+          <w:t>Звуковые сигналы</w:t>
+        </w:r>
+        <w:r>
+          <w:rPr>
+            <w:rStyle w:val="IndexLink"/>
+            <w:rFonts w:eastAsia="" w:eastAsiaTheme="minorEastAsia"/>
+            <w:vanish w:val="false"/>
+            <w:lang w:val="ru-RU"/>
+          </w:rPr>
           <w:tab/>
         </w:r>
       </w:hyperlink>
@@ -2370,7 +2667,16 @@
           <w:vanish w:val="false"/>
           <w:lang w:val="ru-RU"/>
         </w:rPr>
-        <w:t>24</w:t>
+        <w:t>2</w:t>
+      </w:r>
+      <w:r>
+        <w:rPr>
+          <w:rStyle w:val="IndexLink"/>
+          <w:rFonts w:eastAsia="" w:eastAsiaTheme="minorEastAsia"/>
+          <w:vanish w:val="false"/>
+          <w:lang w:val="ru-RU"/>
+        </w:rPr>
+        <w:t>5</w:t>
       </w:r>
     </w:p>
     <w:p>
@@ -2431,7 +2737,16 @@
           <w:vanish w:val="false"/>
           <w:lang w:val="ru-RU"/>
         </w:rPr>
-        <w:t>24</w:t>
+        <w:t>2</w:t>
+      </w:r>
+      <w:r>
+        <w:rPr>
+          <w:rStyle w:val="IndexLink"/>
+          <w:rFonts w:eastAsia="" w:eastAsiaTheme="minorEastAsia"/>
+          <w:vanish w:val="false"/>
+          <w:lang w:val="ru-RU"/>
+        </w:rPr>
+        <w:t>5</w:t>
       </w:r>
     </w:p>
     <w:p>
@@ -2654,7 +2969,21 @@
           <w:sz w:val="18"/>
           <w:lang w:val="ru-RU"/>
         </w:rPr>
-        <w:t xml:space="preserve"> – это децентрализованая автономная медийная платформа, не зависящая от глобальных провайдеров, дающая качественное аудио и видео без каких-либо ограничений по трафику и времени или по количеству пользователей. Програмное обеспечение веб-приложения </w:t>
+        <w:t xml:space="preserve"> – это децентрализованая автономная медийная платформа, не зависящая от глобальных провайдеров, дающая качественное аудио и видео без каких-либо </w:t>
+      </w:r>
+      <w:r>
+        <w:rPr>
+          <w:sz w:val="18"/>
+          <w:lang w:val="ru-RU"/>
+        </w:rPr>
+        <w:t>лимитов</w:t>
+      </w:r>
+      <w:r>
+        <w:rPr>
+          <w:sz w:val="18"/>
+          <w:lang w:val="ru-RU"/>
+        </w:rPr>
+        <w:t xml:space="preserve"> по трафику и времени или по количеству пользователей. Програмное обеспечение веб-приложения </w:t>
       </w:r>
       <w:r>
         <w:rPr>
@@ -3639,9 +3968,7 @@
           <w:ilvl w:val="1"/>
           <w:numId w:val="2"/>
         </w:numPr>
-        <w:rPr>
-          <w:lang w:val="ru-RU"/>
-        </w:rPr>
+        <w:rPr/>
       </w:pPr>
       <w:bookmarkStart w:id="9" w:name="_Toc465155190"/>
       <w:r>
@@ -3657,7 +3984,14 @@
           <w:sz w:val="22"/>
           <w:lang w:val="ru-RU"/>
         </w:rPr>
-        <w:t>зменение имён.</w:t>
+        <w:t>зменение им</w:t>
+      </w:r>
+      <w:r>
+        <w:rPr>
+          <w:sz w:val="22"/>
+          <w:lang w:val="ru-RU"/>
+        </w:rPr>
+        <w:t>ени</w:t>
       </w:r>
     </w:p>
     <w:p>
@@ -3682,9 +4016,7 @@
           <w:ilvl w:val="1"/>
           <w:numId w:val="2"/>
         </w:numPr>
-        <w:rPr>
-          <w:lang w:val="ru-RU"/>
-        </w:rPr>
+        <w:rPr/>
       </w:pPr>
       <w:bookmarkStart w:id="10" w:name="_Toc465155191"/>
       <w:r>
@@ -3692,7 +4024,7 @@
           <w:sz w:val="22"/>
           <w:lang w:val="ru-RU"/>
         </w:rPr>
-        <w:t>П</w:t>
+        <w:t>Л</w:t>
       </w:r>
       <w:bookmarkEnd w:id="10"/>
       <w:r>
@@ -3700,7 +4032,21 @@
           <w:sz w:val="22"/>
           <w:lang w:val="ru-RU"/>
         </w:rPr>
-        <w:t>ароли</w:t>
+        <w:t>огин и п</w:t>
+      </w:r>
+      <w:r>
+        <w:rPr>
+          <w:sz w:val="22"/>
+          <w:lang w:val="ru-RU"/>
+        </w:rPr>
+        <w:t>арол</w:t>
+      </w:r>
+      <w:r>
+        <w:rPr>
+          <w:sz w:val="22"/>
+          <w:lang w:val="ru-RU"/>
+        </w:rPr>
+        <w:t>ь</w:t>
       </w:r>
     </w:p>
     <w:p>
@@ -3713,7 +4059,21 @@
           <w:sz w:val="18"/>
           <w:lang w:val="ru-RU"/>
         </w:rPr>
-        <w:t xml:space="preserve">Автоматически при создании пользователя создан </w:t>
+        <w:t>Автоматически при создании пользователя создан</w:t>
+      </w:r>
+      <w:r>
+        <w:rPr>
+          <w:sz w:val="18"/>
+          <w:lang w:val="ru-RU"/>
+        </w:rPr>
+        <w:t>ы его логин (число) и</w:t>
+      </w:r>
+      <w:r>
+        <w:rPr>
+          <w:sz w:val="18"/>
+          <w:lang w:val="ru-RU"/>
+        </w:rPr>
+        <w:t xml:space="preserve"> </w:t>
       </w:r>
       <w:r>
         <w:rPr>
@@ -3727,7 +4087,21 @@
           <w:sz w:val="18"/>
           <w:lang w:val="ru-RU"/>
         </w:rPr>
-        <w:t xml:space="preserve">6-символьный пароль, состоящий только из цифр. Ни гуру, ни сам пользователь не смогут его затем поменять. Если обязательно нужен другой пароль, то удалите этого пользователя и создайте </w:t>
+        <w:t xml:space="preserve">6-символьный пароль, состоящий только из цифр. Ни гуру, ни сам пользователь не смогут затем поменять </w:t>
+      </w:r>
+      <w:r>
+        <w:rPr>
+          <w:sz w:val="18"/>
+          <w:lang w:val="ru-RU"/>
+        </w:rPr>
+        <w:t>логин и пароль</w:t>
+      </w:r>
+      <w:r>
+        <w:rPr>
+          <w:sz w:val="18"/>
+          <w:lang w:val="ru-RU"/>
+        </w:rPr>
+        <w:t xml:space="preserve">. Если обязательно нужен другой пароль, то удалите этого пользователя и создайте </w:t>
       </w:r>
       <w:r>
         <w:rPr>
@@ -3741,7 +4115,14 @@
           <w:sz w:val="18"/>
           <w:lang w:val="ru-RU"/>
         </w:rPr>
-        <w:t>аново – новый пароль и новый логин опять будут созданы автоматически.</w:t>
+        <w:t xml:space="preserve">аново – новый пароль и новый логин опять будут созданы автоматически. </w:t>
+      </w:r>
+      <w:r>
+        <w:rPr>
+          <w:sz w:val="18"/>
+          <w:lang w:val="ru-RU"/>
+        </w:rPr>
+        <w:t>Сообщите логин и пароль каждого пользователя тому человеку, для которого они созданы.</w:t>
       </w:r>
     </w:p>
     <w:p>
@@ -3832,16 +4213,35 @@
     <w:p>
       <w:pPr>
         <w:pStyle w:val="Normal"/>
-        <w:rPr>
-          <w:lang w:val="ru-RU"/>
-        </w:rPr>
-      </w:pPr>
-      <w:r>
-        <w:rPr>
-          <w:sz w:val="18"/>
-          <w:lang w:val="ru-RU"/>
-        </w:rPr>
-        <w:t xml:space="preserve">Замечательным свойством обладает комната – гуру может запереть дверь “на замок”, и тогда вход возможен </w:t>
+        <w:rPr/>
+      </w:pPr>
+      <w:r>
+        <w:rPr>
+          <w:sz w:val="18"/>
+          <w:lang w:val="ru-RU"/>
+        </w:rPr>
+        <w:t>Гу</w:t>
+      </w:r>
+      <w:r>
+        <w:rPr>
+          <w:sz w:val="18"/>
+          <w:lang w:val="ru-RU"/>
+        </w:rPr>
+        <w:t xml:space="preserve">ру может запереть дверь “на замок”, и тогда вход </w:t>
+      </w:r>
+      <w:r>
+        <w:rPr>
+          <w:sz w:val="18"/>
+          <w:lang w:val="ru-RU"/>
+        </w:rPr>
+        <w:t xml:space="preserve">в комнату </w:t>
+      </w:r>
+      <w:r>
+        <w:rPr>
+          <w:sz w:val="18"/>
+          <w:lang w:val="ru-RU"/>
+        </w:rPr>
+        <w:t xml:space="preserve">возможен </w:t>
       </w:r>
       <w:r>
         <w:rPr>
@@ -3958,6 +4358,21 @@
           <w:lang w:val="ru-RU"/>
         </w:rPr>
         <w:t>”, то вход в комнату выглядит так (или с надписями по-русски):</w:t>
+      </w:r>
+    </w:p>
+    <w:p>
+      <w:pPr>
+        <w:pStyle w:val="Normal"/>
+        <w:rPr>
+          <w:sz w:val="18"/>
+          <w:lang w:val="ru-RU"/>
+        </w:rPr>
+      </w:pPr>
+      <w:r>
+        <w:rPr>
+          <w:sz w:val="18"/>
+          <w:lang w:val="ru-RU"/>
+        </w:rPr>
       </w:r>
     </w:p>
     <w:p>
@@ -4532,21 +4947,6 @@
     </w:p>
     <w:p>
       <w:pPr>
-        <w:pStyle w:val="Normal"/>
-        <w:rPr>
-          <w:sz w:val="18"/>
-          <w:lang w:val="ru-RU"/>
-        </w:rPr>
-      </w:pPr>
-      <w:r>
-        <w:rPr>
-          <w:sz w:val="18"/>
-          <w:lang w:val="ru-RU"/>
-        </w:rPr>
-      </w:r>
-    </w:p>
-    <w:p>
-      <w:pPr>
         <w:pStyle w:val="Heading1"/>
         <w:numPr>
           <w:ilvl w:val="0"/>
@@ -4576,9 +4976,7 @@
     <w:p>
       <w:pPr>
         <w:pStyle w:val="Normal"/>
-        <w:rPr>
-          <w:lang w:val="ru-RU"/>
-        </w:rPr>
+        <w:rPr/>
       </w:pPr>
       <w:r>
         <w:rPr>
@@ -4641,7 +5039,21 @@
           <w:sz w:val="18"/>
           <w:lang w:val="ru-RU"/>
         </w:rPr>
-        <w:t>”. Откройте комнату</w:t>
+        <w:t xml:space="preserve">”. </w:t>
+      </w:r>
+      <w:r>
+        <w:rPr>
+          <w:sz w:val="18"/>
+          <w:lang w:val="ru-RU"/>
+        </w:rPr>
+        <w:t xml:space="preserve">Зайдите в </w:t>
+      </w:r>
+      <w:r>
+        <w:rPr>
+          <w:sz w:val="18"/>
+          <w:lang w:val="ru-RU"/>
+        </w:rPr>
+        <w:t>комнату</w:t>
       </w:r>
       <w:r>
         <w:rPr>
@@ -4684,14 +5096,14 @@
           <w:sz w:val="18"/>
           <w:lang w:val="ru-RU"/>
         </w:rPr>
-        <w:t xml:space="preserve">где вы уже авторизовались как гуру, а, </w:t>
-      </w:r>
-      <w:r>
-        <w:rPr>
-          <w:sz w:val="18"/>
-          <w:lang w:val="ru-RU"/>
-        </w:rPr>
-        <w:t xml:space="preserve">например, в смартфоне. Окно входа в комнату будет выглядеть теперь так – это гостевой режим. Вход в комнату для гостей, уже </w:t>
+        <w:t>где вы уже авторизовались как гуру</w:t>
+      </w:r>
+      <w:r>
+        <w:rPr>
+          <w:sz w:val="18"/>
+          <w:lang w:val="ru-RU"/>
+        </w:rPr>
+        <w:t xml:space="preserve">. Окно входа в комнату будет выглядеть теперь так – это гостевой режим. Вход в комнату для гостей, уже </w:t>
       </w:r>
       <w:r>
         <w:rPr>
@@ -5067,7 +5479,23 @@
           <w:szCs w:val="18"/>
           <w:lang w:val="ru-RU"/>
         </w:rPr>
-        <w:t>Гуру устанавливает в «админке» важный параметр – число свободных “стульев”, то есть, число гостей, которые могут сами включить свою камеру в комнате, если в ней нет гуру и других авторизованных пользователей. В любом случае, число свободных мест в комнате для участников с включенными камерами ограничено возможностью браузеров “тянуть” все видео одновременно. Обычно скорость работы у браузеров заметно падает на 6-ом или 7-ом видео в комнате. Поэтому мы не рекомендуем устанавливать этот параметр больше шести. Установите это число в “0”, если вы хотите, чтобы никто не смог включать свою камеру, когда в комнате нет “гуру”.</w:t>
+        <w:t xml:space="preserve">Гуру устанавливает в «админке» важный параметр – число свободных “стульев”, то есть, число гостей, которые могут сами включить свою камеру в комнате, если в ней нет гуру и других авторизованных пользователей. В любом случае, число свободных мест в комнате для участников с включенными камерами ограничено возможностью браузеров “тянуть” все видео одновременно. Обычно скорость работы у браузеров заметно падает на 6-ом или 7-ом видео в комнате. Поэтому мы не рекомендуем устанавливать этот параметр больше шести. Установите это число в “0”, если вы хотите, чтобы никто </w:t>
+      </w:r>
+      <w:r>
+        <w:rPr>
+          <w:sz w:val="18"/>
+          <w:szCs w:val="18"/>
+          <w:lang w:val="ru-RU"/>
+        </w:rPr>
+        <w:t xml:space="preserve">из гостей </w:t>
+      </w:r>
+      <w:r>
+        <w:rPr>
+          <w:sz w:val="18"/>
+          <w:szCs w:val="18"/>
+          <w:lang w:val="ru-RU"/>
+        </w:rPr>
+        <w:t>не смог включать свою камеру, когда в комнате нет “гуру”.</w:t>
       </w:r>
     </w:p>
     <w:p>
@@ -5107,9 +5535,7 @@
     <w:p>
       <w:pPr>
         <w:pStyle w:val="Normal"/>
-        <w:rPr>
-          <w:lang w:val="ru-RU"/>
-        </w:rPr>
+        <w:rPr/>
       </w:pPr>
       <w:r>
         <w:drawing>
@@ -5218,22 +5644,74 @@
           <w:sz w:val="18"/>
           <w:lang w:val="ru-RU"/>
         </w:rPr>
-        <w:t xml:space="preserve"> тексты, и ваш чат останется пустым. Авторизованные пользователи комнаты, которых гуру перед этим создал в админке, также могут заходить сюда со своими логинами и паролями, см. Пункт 1.1.1 – “Вход в административный интерфейс”, – однако они не смогут нигде быть, кроме этого чата, а вот гуру может вернуться из чата обратно в основное окно, кликнув на ссылку “GO TO CONTROLS”. </w:t>
+        <w:t xml:space="preserve"> тексты, и ваш чат останется пустым. Авторизованные пользователи комнаты, которых гуру перед этим создал в админке, также могут заходить сюда </w:t>
+      </w:r>
+      <w:r>
+        <w:rPr>
+          <w:sz w:val="18"/>
+          <w:lang w:val="ru-RU"/>
+        </w:rPr>
+        <w:t>по</w:t>
+      </w:r>
+      <w:r>
+        <w:rPr>
+          <w:sz w:val="18"/>
+          <w:lang w:val="ru-RU"/>
+        </w:rPr>
+        <w:t xml:space="preserve"> сво</w:t>
+      </w:r>
+      <w:r>
+        <w:rPr>
+          <w:sz w:val="18"/>
+          <w:lang w:val="ru-RU"/>
+        </w:rPr>
+        <w:t>ему логину и паролю</w:t>
+      </w:r>
+      <w:r>
+        <w:rPr>
+          <w:sz w:val="18"/>
+          <w:lang w:val="ru-RU"/>
+        </w:rPr>
+        <w:t xml:space="preserve">, см. Пункт 1.1.1 – “Вход в административный интерфейс”, – однако они не смогут нигде быть, кроме этого чата, а гуру может вернуться из чата обратно в основное окно, кликнув на ссылку “GO TO CONTROLS”. </w:t>
       </w:r>
     </w:p>
     <w:p>
       <w:pPr>
         <w:pStyle w:val="Normal"/>
-        <w:rPr>
-          <w:lang w:val="ru-RU"/>
-        </w:rPr>
-      </w:pPr>
-      <w:r>
-        <w:rPr>
-          <w:sz w:val="18"/>
-          <w:lang w:val="ru-RU"/>
-        </w:rPr>
-        <w:t>Две упомянутые выше кнопки для удаления текстов из чата есть только у гуру – обычные пользователи обходятся без них. Две зелёных стрелки внизу – для удобства прокрутки на мобильных устройствах.</w:t>
+        <w:rPr/>
+      </w:pPr>
+      <w:r>
+        <w:rPr>
+          <w:sz w:val="18"/>
+          <w:lang w:val="ru-RU"/>
+        </w:rPr>
+        <w:t xml:space="preserve">Две упомянутые выше кнопки для удаления текстов из чата есть только у гуру – </w:t>
+      </w:r>
+      <w:r>
+        <w:rPr>
+          <w:sz w:val="18"/>
+          <w:lang w:val="ru-RU"/>
+        </w:rPr>
+        <w:t>остальные</w:t>
+      </w:r>
+      <w:r>
+        <w:rPr>
+          <w:sz w:val="18"/>
+          <w:lang w:val="ru-RU"/>
+        </w:rPr>
+        <w:t xml:space="preserve"> пользователи обходятся без них. Две зелёных стрелки внизу – для удобства прокрутки на мобильных устройствах.</w:t>
+      </w:r>
+    </w:p>
+    <w:p>
+      <w:pPr>
+        <w:pStyle w:val="Normal"/>
+        <w:rPr>
+          <w:sz w:val="18"/>
+          <w:lang w:val="ru-RU"/>
+        </w:rPr>
+      </w:pPr>
+      <w:r>
+        <w:rPr/>
       </w:r>
     </w:p>
     <w:p>
@@ -5372,7 +5850,7 @@
           <w:sz w:val="18"/>
           <w:lang w:val="ru-RU"/>
         </w:rPr>
-        <w:t xml:space="preserve">Самая левая кнопка меню (см. картинку выше) включает и выключает </w:t>
+        <w:t xml:space="preserve">Самая левая кнопка меню (см. картинку) включает и выключает </w:t>
       </w:r>
       <w:r>
         <w:rPr>
@@ -5436,9 +5914,7 @@
     <w:p>
       <w:pPr>
         <w:pStyle w:val="Normal"/>
-        <w:rPr>
-          <w:lang w:val="ru-RU"/>
-        </w:rPr>
+        <w:rPr/>
       </w:pPr>
       <w:r>
         <w:rPr>
@@ -5459,7 +5935,7 @@
           <w:sz w:val="18"/>
           <w:lang w:val="ru-RU"/>
         </w:rPr>
-        <w:t>то своё разрешение. Поэтому не удивляйтесь, если браузер  вас спросит, можно ли включать видео или хотя бы только один микрофон. Кроме того, многие операционные системы имеют отдельные настройки с “разрешениями” для веб-камер, поэтому если все старания включить камеру в комнате ни к чему не привели – смотрите настройки вашей ОС, и возможно, причина в том, что ОС не разрешает включать эту камеру или её микрофон. Так, например, обстоит дело в Android. Разрешите включать вашу камеру и её микрофон в настройках ОС – и она заработает в комнате.</w:t>
+        <w:t>то своё разрешение. Поэтому не удивляйтесь, если браузер  вас спросит, можно ли включать видео или хотя бы только один микрофон. Кроме того, многие операционные системы имеют отдельные настройки с разрешениями для веб-камер, поэтому если все старания включить камеру в комнате ни к чему не привели – смотрите настройки вашей ОС, и возможно, причина в том, что ОС не разрешает включать эту камеру или её микрофон. Так, например, обстоит дело в Android. Разрешите включать вашу камеру и её микрофон в настройках ОС – и она заработает в комнате.</w:t>
       </w:r>
     </w:p>
     <w:p>
@@ -5530,9 +6006,7 @@
     <w:p>
       <w:pPr>
         <w:pStyle w:val="Normal"/>
-        <w:rPr>
-          <w:lang w:val="ru-RU"/>
-        </w:rPr>
+        <w:rPr/>
       </w:pPr>
       <w:r>
         <w:rPr>
@@ -5557,7 +6031,25 @@
           <w:sz w:val="18"/>
           <w:lang w:val="ru-RU"/>
         </w:rPr>
-        <w:t xml:space="preserve">звук в комнате. То есть, вы либо разрешаете у себя весь звук, или наоборот, не разрешаете его. Единственное, нужно помнить – индивидуальные настройки для каждого источника звука всегда более приоритетны, чем общий выключатель. То есть, если вы выключили </w:t>
+        <w:t xml:space="preserve">звук в комнате. То есть, вы либо разрешаете у себя весь звук, или наоборот, не разрешаете его. </w:t>
+      </w:r>
+      <w:r>
+        <w:rPr>
+          <w:b w:val="false"/>
+          <w:bCs w:val="false"/>
+          <w:sz w:val="18"/>
+          <w:lang w:val="ru-RU"/>
+        </w:rPr>
+        <w:t xml:space="preserve">Однако </w:t>
+      </w:r>
+      <w:r>
+        <w:rPr>
+          <w:b w:val="false"/>
+          <w:bCs w:val="false"/>
+          <w:sz w:val="18"/>
+          <w:lang w:val="ru-RU"/>
+        </w:rPr>
+        <w:t xml:space="preserve">нужно помнить – индивидуальные настройки для каждого источника звука всегда более приоритетны, чем общий выключатель. То есть, если вы выключили </w:t>
       </w:r>
       <w:r>
         <w:rPr>
@@ -5575,7 +6067,25 @@
           <w:sz w:val="18"/>
           <w:lang w:val="ru-RU"/>
         </w:rPr>
-        <w:t xml:space="preserve"> звук этой кнопкой, а потом включили звук только с одного видео (или свой микрофон), то эти последние разрешения “перебивают” общий запрет. Или наоборот, вы разрешили </w:t>
+        <w:t xml:space="preserve"> звук этой кнопкой, а потом включили звук только с одного видео (или свой микрофон), то эти последние разрешения “перебивают” общий запрет. Или наоборот, </w:t>
+      </w:r>
+      <w:r>
+        <w:rPr>
+          <w:b w:val="false"/>
+          <w:bCs w:val="false"/>
+          <w:sz w:val="18"/>
+          <w:lang w:val="ru-RU"/>
+        </w:rPr>
+        <w:t xml:space="preserve">если </w:t>
+      </w:r>
+      <w:r>
+        <w:rPr>
+          <w:b w:val="false"/>
+          <w:bCs w:val="false"/>
+          <w:sz w:val="18"/>
+          <w:lang w:val="ru-RU"/>
+        </w:rPr>
+        <w:t xml:space="preserve">вы разрешили </w:t>
       </w:r>
       <w:r>
         <w:rPr>
@@ -5593,7 +6103,55 @@
           <w:sz w:val="18"/>
           <w:lang w:val="ru-RU"/>
         </w:rPr>
-        <w:t xml:space="preserve"> источники звука, а потом заглушили индивидуально все, кроме одного – результат будет тот же самый.</w:t>
+        <w:t xml:space="preserve"> источники звука, а потом заглушили </w:t>
+      </w:r>
+      <w:r>
+        <w:rPr>
+          <w:b w:val="false"/>
+          <w:bCs w:val="false"/>
+          <w:sz w:val="18"/>
+          <w:lang w:val="ru-RU"/>
+        </w:rPr>
+        <w:t>по очереди</w:t>
+      </w:r>
+      <w:r>
+        <w:rPr>
+          <w:b w:val="false"/>
+          <w:bCs w:val="false"/>
+          <w:sz w:val="18"/>
+          <w:lang w:val="ru-RU"/>
+        </w:rPr>
+        <w:t xml:space="preserve"> все, кроме одного – результат будет тот же самый.</w:t>
+      </w:r>
+    </w:p>
+    <w:p>
+      <w:pPr>
+        <w:pStyle w:val="Normal"/>
+        <w:rPr>
+          <w:b w:val="false"/>
+          <w:b w:val="false"/>
+          <w:bCs w:val="false"/>
+          <w:sz w:val="18"/>
+          <w:lang w:val="ru-RU"/>
+        </w:rPr>
+      </w:pPr>
+      <w:r>
+        <w:rPr/>
+      </w:r>
+    </w:p>
+    <w:p>
+      <w:pPr>
+        <w:pStyle w:val="Normal"/>
+        <w:rPr>
+          <w:b w:val="false"/>
+          <w:b w:val="false"/>
+          <w:bCs w:val="false"/>
+          <w:sz w:val="18"/>
+          <w:lang w:val="ru-RU"/>
+        </w:rPr>
+      </w:pPr>
+      <w:r>
+        <w:rPr/>
       </w:r>
     </w:p>
     <w:p>
@@ -5671,7 +6229,7 @@
             <wp:positionV relativeFrom="paragraph">
               <wp:posOffset>635</wp:posOffset>
             </wp:positionV>
-            <wp:extent cx="1082675" cy="788035"/>
+            <wp:extent cx="1497330" cy="1089660"/>
             <wp:effectExtent l="0" t="0" r="0" b="0"/>
             <wp:wrapSquare wrapText="largest"/>
             <wp:docPr id="14" name="Image10" descr=""/>
@@ -5696,7 +6254,7 @@
                   <pic:spPr bwMode="auto">
                     <a:xfrm>
                       <a:off x="0" y="0"/>
-                      <a:ext cx="1082675" cy="788035"/>
+                      <a:ext cx="1497330" cy="1089660"/>
                     </a:xfrm>
                     <a:prstGeom prst="rect">
                       <a:avLst/>
@@ -5748,6 +6306,22 @@
           <w:b w:val="false"/>
           <w:b w:val="false"/>
           <w:bCs w:val="false"/>
+          <w:sz w:val="18"/>
+          <w:szCs w:val="18"/>
+          <w:lang w:val="ru-RU"/>
+        </w:rPr>
+      </w:pPr>
+      <w:r>
+        <w:rPr/>
+      </w:r>
+    </w:p>
+    <w:p>
+      <w:pPr>
+        <w:pStyle w:val="Normal"/>
+        <w:rPr>
+          <w:b w:val="false"/>
+          <w:b w:val="false"/>
+          <w:bCs w:val="false"/>
           <w:lang w:val="ru-RU"/>
         </w:rPr>
       </w:pPr>
@@ -6028,7 +6602,47 @@
           <w:szCs w:val="18"/>
           <w:lang w:val="ru-RU"/>
         </w:rPr>
-        <w:t xml:space="preserve">Во втором случае, а именно, у гостей при отсутствии свободных “стульев” в комнате, вместо видео контроля виден </w:t>
+        <w:t xml:space="preserve">В </w:t>
+      </w:r>
+      <w:r>
+        <w:rPr>
+          <w:b w:val="false"/>
+          <w:bCs w:val="false"/>
+          <w:sz w:val="18"/>
+          <w:szCs w:val="18"/>
+          <w:lang w:val="ru-RU"/>
+        </w:rPr>
+        <w:t>другом</w:t>
+      </w:r>
+      <w:r>
+        <w:rPr>
+          <w:b w:val="false"/>
+          <w:bCs w:val="false"/>
+          <w:sz w:val="18"/>
+          <w:szCs w:val="18"/>
+          <w:lang w:val="ru-RU"/>
+        </w:rPr>
+        <w:t xml:space="preserve"> случае, а именно, при отсутствии свободных “стульев” в комнате, </w:t>
+      </w:r>
+      <w:r>
+        <w:rPr>
+          <w:b w:val="false"/>
+          <w:bCs w:val="false"/>
+          <w:sz w:val="18"/>
+          <w:szCs w:val="18"/>
+          <w:lang w:val="ru-RU"/>
+        </w:rPr>
+        <w:t xml:space="preserve">у гостей </w:t>
+      </w:r>
+      <w:r>
+        <w:rPr>
+          <w:b w:val="false"/>
+          <w:bCs w:val="false"/>
+          <w:sz w:val="18"/>
+          <w:szCs w:val="18"/>
+          <w:lang w:val="ru-RU"/>
+        </w:rPr>
+        <w:t xml:space="preserve">вместо видео контроля виден </w:t>
       </w:r>
       <w:r>
         <w:rPr>
@@ -6048,7 +6662,27 @@
           <w:szCs w:val="18"/>
           <w:lang w:val="ru-RU"/>
         </w:rPr>
-        <w:t xml:space="preserve"> позвонив в который, гость предлагает гуру активировать себя в качестве участника в комнате, т.е. как бы принести дополнительный “стул” персонально для него, что возможно – нужно дождаться реакции гуру. В </w:t>
+        <w:t xml:space="preserve"> позвонив в который, гость предлагает гуру активировать себя в качестве участника в комнате, т.е. как бы принести дополнительный “стул” персонально для него, что </w:t>
+      </w:r>
+      <w:r>
+        <w:rPr>
+          <w:b w:val="false"/>
+          <w:bCs w:val="false"/>
+          <w:sz w:val="18"/>
+          <w:szCs w:val="18"/>
+          <w:lang w:val="ru-RU"/>
+        </w:rPr>
+        <w:t xml:space="preserve">вполне </w:t>
+      </w:r>
+      <w:r>
+        <w:rPr>
+          <w:b w:val="false"/>
+          <w:bCs w:val="false"/>
+          <w:sz w:val="18"/>
+          <w:szCs w:val="18"/>
+          <w:lang w:val="ru-RU"/>
+        </w:rPr>
+        <w:t xml:space="preserve">возможно – нужно дождаться реакции гуру. В </w:t>
       </w:r>
       <w:r>
         <w:rPr>
@@ -6088,23 +6722,7 @@
           <w:szCs w:val="18"/>
           <w:lang w:val="ru-RU"/>
         </w:rPr>
-        <w:t xml:space="preserve"> кликом по яркой строке с его именем и словами “в ожидании” в появившемся маленьком окне. </w:t>
-      </w:r>
-    </w:p>
-    <w:p>
-      <w:pPr>
-        <w:pStyle w:val="Normal"/>
-        <w:rPr/>
-      </w:pPr>
-      <w:r>
-        <w:rPr>
-          <w:b w:val="false"/>
-          <w:bCs w:val="false"/>
-          <w:sz w:val="18"/>
-          <w:szCs w:val="18"/>
-          <w:lang w:val="ru-RU"/>
-        </w:rPr>
-        <w:t xml:space="preserve">Обратный процесс (т.е. </w:t>
+        <w:t xml:space="preserve"> кликом по яркой строке с его именем и словами “в ожидании” в появившемся маленьком окне. Обратный процесс (т.е. </w:t>
       </w:r>
       <w:r>
         <w:rPr>
@@ -6134,17 +6752,27 @@
           <w:szCs w:val="18"/>
           <w:lang w:val="ru-RU"/>
         </w:rPr>
-        <w:t>протекает так</w:t>
-      </w:r>
-      <w:r>
-        <w:rPr>
-          <w:b w:val="false"/>
-          <w:bCs w:val="false"/>
-          <w:sz w:val="18"/>
-          <w:szCs w:val="18"/>
-          <w:lang w:val="ru-RU"/>
-        </w:rPr>
-        <w:t xml:space="preserve"> – гуру просто кликнет по имени внизу квадрата видео от данного гостя, и активированный ранее гость опять станет ”просто зрителем” в комнате.</w:t>
+        <w:t>выглядит</w:t>
+      </w:r>
+      <w:r>
+        <w:rPr>
+          <w:b w:val="false"/>
+          <w:bCs w:val="false"/>
+          <w:sz w:val="18"/>
+          <w:szCs w:val="18"/>
+          <w:lang w:val="ru-RU"/>
+        </w:rPr>
+        <w:t xml:space="preserve"> так</w:t>
+      </w:r>
+      <w:r>
+        <w:rPr>
+          <w:b w:val="false"/>
+          <w:bCs w:val="false"/>
+          <w:sz w:val="18"/>
+          <w:szCs w:val="18"/>
+          <w:lang w:val="ru-RU"/>
+        </w:rPr>
+        <w:t xml:space="preserve"> – гуру просто кликнет по имени внизу квадрата, и активированный ранее гость опять станет ”просто зрителем” в комнате.</w:t>
       </w:r>
     </w:p>
     <w:p>
@@ -6207,37 +6835,12 @@
     </w:p>
     <w:p>
       <w:pPr>
-        <w:pStyle w:val="Normal"/>
-        <w:rPr>
-          <w:b w:val="false"/>
-          <w:b w:val="false"/>
-          <w:bCs w:val="false"/>
-          <w:sz w:val="18"/>
-          <w:szCs w:val="18"/>
-        </w:rPr>
-      </w:pPr>
-      <w:r>
-        <w:rPr>
-          <w:b w:val="false"/>
-          <w:bCs w:val="false"/>
-          <w:sz w:val="18"/>
-          <w:szCs w:val="18"/>
-        </w:rPr>
-      </w:r>
-    </w:p>
-    <w:p>
-      <w:pPr>
         <w:pStyle w:val="Heading2"/>
         <w:numPr>
           <w:ilvl w:val="1"/>
           <w:numId w:val="2"/>
         </w:numPr>
-        <w:rPr>
-          <w:b/>
-          <w:b/>
-          <w:bCs/>
-          <w:lang w:val="ru-RU"/>
-        </w:rPr>
+        <w:rPr/>
       </w:pPr>
       <w:bookmarkStart w:id="18" w:name="_Toc46515518311"/>
       <w:r>
@@ -6259,7 +6862,17 @@
           <w:szCs w:val="18"/>
           <w:lang w:val="ru-RU"/>
         </w:rPr>
-        <w:t>онтроль за видео</w:t>
+        <w:t xml:space="preserve">онтроль за </w:t>
+      </w:r>
+      <w:r>
+        <w:rPr>
+          <w:b/>
+          <w:bCs/>
+          <w:sz w:val="22"/>
+          <w:szCs w:val="18"/>
+          <w:lang w:val="ru-RU"/>
+        </w:rPr>
+        <w:t>комнатой</w:t>
       </w:r>
     </w:p>
     <w:p>
@@ -6773,17 +7386,97 @@
           <w:szCs w:val="18"/>
           <w:lang w:val="ru-RU"/>
         </w:rPr>
-        <w:t xml:space="preserve"> доступна только гуру и авторизованным пользователям и работает во всех браузерах на десктопах и ноутбуках. </w:t>
-      </w:r>
-      <w:r>
-        <w:rPr>
-          <w:b w:val="false"/>
-          <w:bCs w:val="false"/>
-          <w:sz w:val="18"/>
-          <w:szCs w:val="18"/>
-          <w:lang w:val="ru-RU"/>
-        </w:rPr>
-        <w:t>Щёлкните по словам «ROOM [имя комнаты]» дважды (double click) — их цвет изменится на светло-зелёный. Далее, нажмите кнопку «контроль видео» - сразу возникнет небольшое меню, где браузер предложит вам выбрать то из окон на десктопе, которые вы хотите расшарить. Подтвердите свой выбор, и вы увидите выбранное вами окно (или весь десктоп)  в своём квадрате видео. По умолчанию, фоном к share screen идёт звук с микрофона вашем веб-камеры, т.е. вы можете комментировать вслух то, что происходит у вас на экране, и это будет слышно всем участникам и гостям. Чтобы остановить Share Screen, нажмите опять кнопку «контроль видео» - её цвет изменится с оранжевого на начальный.</w:t>
+        <w:t xml:space="preserve"> доступна только гуру и авторизованным пользователям и работает в браузерах на десктопах и ноутбуках. </w:t>
+      </w:r>
+      <w:r>
+        <w:rPr>
+          <w:b w:val="false"/>
+          <w:bCs w:val="false"/>
+          <w:sz w:val="18"/>
+          <w:szCs w:val="18"/>
+          <w:lang w:val="ru-RU"/>
+        </w:rPr>
+        <w:t xml:space="preserve">Щёлкните по словам «ROOM [имя комнаты]» дважды (double click) — их цвет изменится на светло-зелёный. Далее, нажмите кнопку «контроль видео» </w:t>
+      </w:r>
+      <w:r>
+        <w:rPr>
+          <w:b w:val="false"/>
+          <w:bCs w:val="false"/>
+          <w:sz w:val="18"/>
+          <w:szCs w:val="18"/>
+          <w:lang w:val="ru-RU"/>
+        </w:rPr>
+        <w:t xml:space="preserve">в главном меню </w:t>
+      </w:r>
+      <w:r>
+        <w:rPr>
+          <w:b w:val="false"/>
+          <w:bCs w:val="false"/>
+          <w:sz w:val="18"/>
+          <w:szCs w:val="18"/>
+          <w:lang w:val="ru-RU"/>
+        </w:rPr>
+        <w:t xml:space="preserve">- сразу возникнет небольшое </w:t>
+      </w:r>
+      <w:r>
+        <w:rPr>
+          <w:b w:val="false"/>
+          <w:bCs w:val="false"/>
+          <w:sz w:val="18"/>
+          <w:szCs w:val="18"/>
+          <w:lang w:val="ru-RU"/>
+        </w:rPr>
+        <w:t>окно</w:t>
+      </w:r>
+      <w:r>
+        <w:rPr>
+          <w:b w:val="false"/>
+          <w:bCs w:val="false"/>
+          <w:sz w:val="18"/>
+          <w:szCs w:val="18"/>
+          <w:lang w:val="ru-RU"/>
+        </w:rPr>
+        <w:t xml:space="preserve">, где браузер предложит вам выбрать то из окон </w:t>
+      </w:r>
+      <w:r>
+        <w:rPr>
+          <w:b w:val="false"/>
+          <w:bCs w:val="false"/>
+          <w:sz w:val="18"/>
+          <w:szCs w:val="18"/>
+          <w:lang w:val="ru-RU"/>
+        </w:rPr>
+        <w:t>десктопа (или весь десктоп)</w:t>
+      </w:r>
+      <w:r>
+        <w:rPr>
+          <w:b w:val="false"/>
+          <w:bCs w:val="false"/>
+          <w:sz w:val="18"/>
+          <w:szCs w:val="18"/>
+          <w:lang w:val="ru-RU"/>
+        </w:rPr>
+        <w:t xml:space="preserve">, которые вы хотите расшарить. Подтвердите свой выбор, и вы увидите выбранное вами окно (или весь десктоп)  в своём квадрате видео. По умолчанию, фоном к share screen идёт звук с микрофона вашем веб-камеры, </w:t>
+      </w:r>
+      <w:r>
+        <w:rPr>
+          <w:b w:val="false"/>
+          <w:bCs w:val="false"/>
+          <w:sz w:val="18"/>
+          <w:szCs w:val="18"/>
+          <w:lang w:val="ru-RU"/>
+        </w:rPr>
+        <w:t xml:space="preserve">где </w:t>
+      </w:r>
+      <w:r>
+        <w:rPr>
+          <w:b w:val="false"/>
+          <w:bCs w:val="false"/>
+          <w:sz w:val="18"/>
+          <w:szCs w:val="18"/>
+          <w:lang w:val="ru-RU"/>
+        </w:rPr>
+        <w:t>вы можете комментировать вслух то, что происходит на экране, и это будет слышно всем участникам и гостям. Чтобы остановить Share Screen, нажмите опять кнопку «контроль видео» - её цвет изменится с оранжевого на начальный.</w:t>
       </w:r>
     </w:p>
     <w:p>
@@ -6794,13 +7487,184 @@
           <w:numId w:val="2"/>
         </w:numPr>
         <w:rPr>
-          <w:lang w:val="ru-RU"/>
+          <w:sz w:val="21"/>
+          <w:szCs w:val="21"/>
         </w:rPr>
       </w:pPr>
       <w:r>
         <w:rPr>
           <w:b/>
           <w:bCs/>
+          <w:sz w:val="21"/>
+          <w:szCs w:val="21"/>
+          <w:lang w:val="ru-RU"/>
+        </w:rPr>
+        <w:t>Cinema Mode</w:t>
+      </w:r>
+    </w:p>
+    <w:p>
+      <w:pPr>
+        <w:pStyle w:val="Normal"/>
+        <w:rPr>
+          <w:b w:val="false"/>
+          <w:b w:val="false"/>
+          <w:bCs w:val="false"/>
+          <w:sz w:val="18"/>
+          <w:szCs w:val="18"/>
+        </w:rPr>
+      </w:pPr>
+      <w:r>
+        <w:rPr>
+          <w:b w:val="false"/>
+          <w:bCs w:val="false"/>
+          <w:sz w:val="18"/>
+          <w:szCs w:val="18"/>
+          <w:lang w:val="ru-RU"/>
+        </w:rPr>
+        <w:t xml:space="preserve">Гуру может включить любое из имеющихся в комнате видео в режим «Cinema» щелчком по слову, которое видно тёмно-синими буквами в левом верхнем углу квадрата видео. После щелчка, цвет изменится на жёлтый. При включённой «Cinema», для просмотра </w:t>
+      </w:r>
+      <w:r>
+        <w:rPr>
+          <w:b w:val="false"/>
+          <w:bCs w:val="false"/>
+          <w:sz w:val="18"/>
+          <w:szCs w:val="18"/>
+          <w:lang w:val="ru-RU"/>
+        </w:rPr>
+        <w:t xml:space="preserve">данного </w:t>
+      </w:r>
+      <w:r>
+        <w:rPr>
+          <w:b w:val="false"/>
+          <w:bCs w:val="false"/>
+          <w:sz w:val="18"/>
+          <w:szCs w:val="18"/>
+          <w:lang w:val="ru-RU"/>
+        </w:rPr>
+        <w:t xml:space="preserve">видео fullscreen необходима привязка к своему аккаунту SkyPirl. Подробнее о привязке аккаунта здесь: </w:t>
+      </w:r>
+      <w:hyperlink r:id="rId13">
+        <w:r>
+          <w:rPr>
+            <w:webHidden/>
+            <w:rStyle w:val="InternetLink"/>
+            <w:b w:val="false"/>
+            <w:bCs w:val="false"/>
+            <w:sz w:val="18"/>
+            <w:szCs w:val="18"/>
+            <w:lang w:val="ru-RU"/>
+          </w:rPr>
+          <w:t>https://room-house.com/sp_help/index.html</w:t>
+        </w:r>
+      </w:hyperlink>
+      <w:r>
+        <w:rPr>
+          <w:b w:val="false"/>
+          <w:bCs w:val="false"/>
+          <w:sz w:val="18"/>
+          <w:szCs w:val="18"/>
+          <w:lang w:val="ru-RU"/>
+        </w:rPr>
+        <w:t xml:space="preserve"> Если видео не включено как «Cinema», для его просмотра fullscreen достаточно клик</w:t>
+      </w:r>
+      <w:r>
+        <w:rPr>
+          <w:b w:val="false"/>
+          <w:bCs w:val="false"/>
+          <w:sz w:val="18"/>
+          <w:szCs w:val="18"/>
+          <w:lang w:val="ru-RU"/>
+        </w:rPr>
+        <w:t>а</w:t>
+      </w:r>
+      <w:r>
+        <w:rPr>
+          <w:b w:val="false"/>
+          <w:bCs w:val="false"/>
+          <w:sz w:val="18"/>
+          <w:szCs w:val="18"/>
+          <w:lang w:val="ru-RU"/>
+        </w:rPr>
+        <w:t xml:space="preserve"> по нему </w:t>
+      </w:r>
+      <w:r>
+        <w:rPr>
+          <w:b w:val="false"/>
+          <w:bCs w:val="false"/>
+          <w:sz w:val="18"/>
+          <w:szCs w:val="18"/>
+          <w:lang w:val="ru-RU"/>
+        </w:rPr>
+        <w:t>(NB: кроме iPhone, и др. Apple).</w:t>
+      </w:r>
+      <w:r>
+        <w:rPr>
+          <w:b w:val="false"/>
+          <w:bCs w:val="false"/>
+          <w:sz w:val="18"/>
+          <w:szCs w:val="18"/>
+          <w:lang w:val="ru-RU"/>
+        </w:rPr>
+        <w:t xml:space="preserve"> Режим «Cinema», кроме </w:t>
+      </w:r>
+      <w:r>
+        <w:rPr>
+          <w:b w:val="false"/>
+          <w:bCs w:val="false"/>
+          <w:sz w:val="18"/>
+          <w:szCs w:val="18"/>
+          <w:lang w:val="ru-RU"/>
+        </w:rPr>
+        <w:t xml:space="preserve">возможности </w:t>
+      </w:r>
+      <w:r>
+        <w:rPr>
+          <w:b w:val="false"/>
+          <w:bCs w:val="false"/>
+          <w:sz w:val="18"/>
+          <w:szCs w:val="18"/>
+          <w:lang w:val="ru-RU"/>
+        </w:rPr>
+        <w:t xml:space="preserve">fullscreen, также отключает на время остальные видео в комнате, позволяя улучшить качество просматриваемого видео за счёт экономии </w:t>
+      </w:r>
+      <w:r>
+        <w:rPr>
+          <w:b w:val="false"/>
+          <w:bCs w:val="false"/>
+          <w:sz w:val="18"/>
+          <w:szCs w:val="18"/>
+          <w:lang w:val="ru-RU"/>
+        </w:rPr>
+        <w:t xml:space="preserve">сетевого </w:t>
+      </w:r>
+      <w:r>
+        <w:rPr>
+          <w:b w:val="false"/>
+          <w:bCs w:val="false"/>
+          <w:sz w:val="18"/>
+          <w:szCs w:val="18"/>
+          <w:lang w:val="ru-RU"/>
+        </w:rPr>
+        <w:t>трафика.</w:t>
+      </w:r>
+    </w:p>
+    <w:p>
+      <w:pPr>
+        <w:pStyle w:val="Heading3"/>
+        <w:numPr>
+          <w:ilvl w:val="2"/>
+          <w:numId w:val="2"/>
+        </w:numPr>
+        <w:rPr>
+          <w:lang w:val="ru-RU"/>
+        </w:rPr>
+      </w:pPr>
+      <w:bookmarkStart w:id="19" w:name="__DdeLink__884_1527678645"/>
+      <w:bookmarkEnd w:id="19"/>
+      <w:r>
+        <w:rPr>
+          <w:b/>
+          <w:bCs/>
           <w:sz w:val="18"/>
           <w:szCs w:val="18"/>
           <w:lang w:val="ru-RU"/>
@@ -6922,6 +7786,94 @@
           <w:lang w:val="ru-RU"/>
         </w:rPr>
         <w:t>Гуру может также удалить из списка зрителей любого гостя щелчком по «X» справа от имени гостя-зрителя в списке, который появляется внутри маленького окна для чата щелчком по иконке числа гостей в нижней панели главного меню.</w:t>
+      </w:r>
+    </w:p>
+    <w:p>
+      <w:pPr>
+        <w:pStyle w:val="Heading3"/>
+        <w:numPr>
+          <w:ilvl w:val="2"/>
+          <w:numId w:val="2"/>
+        </w:numPr>
+        <w:rPr/>
+      </w:pPr>
+      <w:r>
+        <w:rPr>
+          <w:b/>
+          <w:bCs/>
+          <w:sz w:val="18"/>
+          <w:szCs w:val="18"/>
+          <w:lang w:val="ru-RU"/>
+        </w:rPr>
+        <w:t>Звуковые сигналы</w:t>
+      </w:r>
+    </w:p>
+    <w:p>
+      <w:pPr>
+        <w:pStyle w:val="Normal"/>
+        <w:rPr>
+          <w:b w:val="false"/>
+          <w:b w:val="false"/>
+          <w:bCs w:val="false"/>
+        </w:rPr>
+      </w:pPr>
+      <w:r>
+        <w:rPr>
+          <w:b w:val="false"/>
+          <w:bCs w:val="false"/>
+          <w:sz w:val="18"/>
+          <w:szCs w:val="18"/>
+          <w:lang w:val="ru-RU"/>
+        </w:rPr>
+        <w:t>Каждое событие, связаное с появлением нового участника в комнате, слышно всем остальным как короткий «дзынь». Появление в комнате нового гостя — 4 громких шага. Запрос от гостя в жёлтый колокольчик — сухой громкий треск. Новое сообщения в чате — мелодичное «wow».</w:t>
+      </w:r>
+    </w:p>
+    <w:p>
+      <w:pPr>
+        <w:pStyle w:val="Normal"/>
+        <w:rPr>
+          <w:sz w:val="18"/>
+          <w:szCs w:val="18"/>
+          <w:lang w:val="ru-RU"/>
+        </w:rPr>
+      </w:pPr>
+      <w:r>
+        <w:rPr>
+          <w:b w:val="false"/>
+          <w:bCs w:val="false"/>
+        </w:rPr>
+      </w:r>
+    </w:p>
+    <w:p>
+      <w:pPr>
+        <w:pStyle w:val="Normal"/>
+        <w:rPr>
+          <w:sz w:val="18"/>
+          <w:szCs w:val="18"/>
+          <w:lang w:val="ru-RU"/>
+        </w:rPr>
+      </w:pPr>
+      <w:r>
+        <w:rPr>
+          <w:b w:val="false"/>
+          <w:bCs w:val="false"/>
+        </w:rPr>
+      </w:r>
+    </w:p>
+    <w:p>
+      <w:pPr>
+        <w:pStyle w:val="Normal"/>
+        <w:rPr>
+          <w:sz w:val="18"/>
+          <w:szCs w:val="18"/>
+          <w:lang w:val="ru-RU"/>
+        </w:rPr>
+      </w:pPr>
+      <w:r>
+        <w:rPr>
+          <w:b w:val="false"/>
+          <w:bCs w:val="false"/>
+        </w:rPr>
       </w:r>
     </w:p>
     <w:p>
@@ -7003,7 +7955,7 @@
       </w:r>
     </w:p>
     <w:sectPr>
-      <w:footerReference w:type="default" r:id="rId13"/>
+      <w:footerReference w:type="default" r:id="rId14"/>
       <w:type w:val="nextPage"/>
       <w:pgSz w:w="5953" w:h="8391"/>
       <w:pgMar w:left="720" w:right="720" w:header="0" w:top="720" w:footer="144" w:bottom="720" w:gutter="0"/>
@@ -7051,7 +8003,7 @@
       <w:fldChar w:fldCharType="separate"/>
     </w:r>
     <w:r>
-      <w:t>25</w:t>
+      <w:t>26</w:t>
     </w:r>
     <w:r>
       <w:fldChar w:fldCharType="end"/>

</xml_diff>

<commit_message>
R-H manual RUS v1.08
</commit_message>
<xml_diff>
--- a/inst.docx
+++ b/inst.docx
@@ -65,7 +65,7 @@
                               </w:tblBorders>
                               <w:tblCellMar>
                                 <w:top w:w="216" w:type="dxa"/>
-                                <w:left w:w="23" w:type="dxa"/>
+                                <w:left w:w="0" w:type="dxa"/>
                                 <w:bottom w:w="216" w:type="dxa"/>
                                 <w:right w:w="115" w:type="dxa"/>
                               </w:tblCellMar>
@@ -84,7 +84,7 @@
                                   </w:tcBorders>
                                   <w:shd w:fill="auto" w:val="clear"/>
                                   <w:tcMar>
-                                    <w:left w:w="23" w:type="dxa"/>
+                                    <w:left w:w="0" w:type="dxa"/>
                                   </w:tcMar>
                                 </w:tcPr>
                                 <w:p>
@@ -115,7 +115,7 @@
                                   <w:shd w:fill="auto" w:val="clear"/>
                                   <w:tcMar>
                                     <w:top w:w="0" w:type="dxa"/>
-                                    <w:left w:w="16" w:type="dxa"/>
+                                    <w:left w:w="-6" w:type="dxa"/>
                                     <w:bottom w:w="0" w:type="dxa"/>
                                     <w:right w:w="108" w:type="dxa"/>
                                   </w:tcMar>
@@ -123,7 +123,7 @@
                                 <w:sdt>
                                   <w:sdtPr>
                                     <w:text/>
-                                    <w:id w:val="1044240192"/>
+                                    <w:id w:val="1078274959"/>
                                     <w:dataBinding w:prefixMappings="xmlns:ns0='http://schemas.openxmlformats.org/package/2006/metadata/core-properties' xmlns:ns1='http://purl.org/dc/elements/1.1/'" w:xpath="/ns0:coreProperties[1]/ns1:title[1]" w:storeItemID="{6C3C8BC8-F283-45AE-878A-BAB7291924A1}"/>
                                     <w:alias w:val="Company"/>
                                   </w:sdtPr>
@@ -160,13 +160,13 @@
                                   </w:tcBorders>
                                   <w:shd w:fill="auto" w:val="clear"/>
                                   <w:tcMar>
-                                    <w:left w:w="23" w:type="dxa"/>
+                                    <w:left w:w="0" w:type="dxa"/>
                                   </w:tcMar>
                                 </w:tcPr>
                                 <w:sdt>
                                   <w:sdtPr>
                                     <w:text/>
-                                    <w:id w:val="920010423"/>
+                                    <w:id w:val="1531773218"/>
                                     <w:dataBinding w:prefixMappings="xmlns:ns0='http://schemas.openxmlformats.org/package/2006/metadata/core-properties' xmlns:ns1='http://purl.org/dc/elements/1.1/'" w:xpath="/ns0:coreProperties[1]/ns1:subject[1]" w:storeItemID="{6C3C8BC8-F283-45AE-878A-BAB7291924A1}"/>
                                     <w:alias w:val="Subtitle"/>
                                   </w:sdtPr>
@@ -196,10 +196,14 @@
                             <w:pPr>
                               <w:pStyle w:val="FrameContents"/>
                               <w:spacing w:before="0" w:after="200"/>
-                              <w:rPr/>
+                              <w:rPr>
+                                <w:color w:val="000000"/>
+                              </w:rPr>
                             </w:pPr>
                             <w:r>
-                              <w:rPr/>
+                              <w:rPr>
+                                <w:color w:val="000000"/>
+                              </w:rPr>
                             </w:r>
                           </w:p>
                         </w:txbxContent>
@@ -234,7 +238,7 @@
                         </w:tblBorders>
                         <w:tblCellMar>
                           <w:top w:w="216" w:type="dxa"/>
-                          <w:left w:w="23" w:type="dxa"/>
+                          <w:left w:w="0" w:type="dxa"/>
                           <w:bottom w:w="216" w:type="dxa"/>
                           <w:right w:w="115" w:type="dxa"/>
                         </w:tblCellMar>
@@ -253,7 +257,7 @@
                             </w:tcBorders>
                             <w:shd w:fill="auto" w:val="clear"/>
                             <w:tcMar>
-                              <w:left w:w="23" w:type="dxa"/>
+                              <w:left w:w="0" w:type="dxa"/>
                             </w:tcMar>
                           </w:tcPr>
                           <w:p>
@@ -284,7 +288,7 @@
                             <w:shd w:fill="auto" w:val="clear"/>
                             <w:tcMar>
                               <w:top w:w="0" w:type="dxa"/>
-                              <w:left w:w="16" w:type="dxa"/>
+                              <w:left w:w="-6" w:type="dxa"/>
                               <w:bottom w:w="0" w:type="dxa"/>
                               <w:right w:w="108" w:type="dxa"/>
                             </w:tcMar>
@@ -292,7 +296,7 @@
                           <w:sdt>
                             <w:sdtPr>
                               <w:text/>
-                              <w:id w:val="2028804886"/>
+                              <w:id w:val="1401845863"/>
                               <w:dataBinding w:prefixMappings="xmlns:ns0='http://schemas.openxmlformats.org/package/2006/metadata/core-properties' xmlns:ns1='http://purl.org/dc/elements/1.1/'" w:xpath="/ns0:coreProperties[1]/ns1:title[1]" w:storeItemID="{6C3C8BC8-F283-45AE-878A-BAB7291924A1}"/>
                               <w:alias w:val="Company"/>
                             </w:sdtPr>
@@ -329,13 +333,13 @@
                             </w:tcBorders>
                             <w:shd w:fill="auto" w:val="clear"/>
                             <w:tcMar>
-                              <w:left w:w="23" w:type="dxa"/>
+                              <w:left w:w="0" w:type="dxa"/>
                             </w:tcMar>
                           </w:tcPr>
                           <w:sdt>
                             <w:sdtPr>
                               <w:text/>
-                              <w:id w:val="218958527"/>
+                              <w:id w:val="24052813"/>
                               <w:dataBinding w:prefixMappings="xmlns:ns0='http://schemas.openxmlformats.org/package/2006/metadata/core-properties' xmlns:ns1='http://purl.org/dc/elements/1.1/'" w:xpath="/ns0:coreProperties[1]/ns1:subject[1]" w:storeItemID="{6C3C8BC8-F283-45AE-878A-BAB7291924A1}"/>
                               <w:alias w:val="Subtitle"/>
                             </w:sdtPr>
@@ -365,10 +369,14 @@
                       <w:pPr>
                         <w:pStyle w:val="FrameContents"/>
                         <w:spacing w:before="0" w:after="200"/>
-                        <w:rPr/>
+                        <w:rPr>
+                          <w:color w:val="000000"/>
+                        </w:rPr>
                       </w:pPr>
                       <w:r>
-                        <w:rPr/>
+                        <w:rPr>
+                          <w:color w:val="000000"/>
+                        </w:rPr>
                       </w:r>
                     </w:p>
                   </w:txbxContent>
@@ -529,23 +537,7 @@
                                       <w:sz w:val="18"/>
                                       <w:lang w:val="ru-RU"/>
                                     </w:rPr>
-                                    <w:t>v1.0</w:t>
-                                  </w:r>
-                                  <w:r>
-                                    <w:rPr>
-                                      <w:color w:val="D34817" w:themeColor="accent1"/>
-                                      <w:sz w:val="18"/>
-                                      <w:lang w:val="ru-RU"/>
-                                    </w:rPr>
-                                    <w:t>7</w:t>
-                                  </w:r>
-                                  <w:r>
-                                    <w:rPr>
-                                      <w:color w:val="D34817" w:themeColor="accent1"/>
-                                      <w:sz w:val="18"/>
-                                      <w:lang w:val="ru-RU"/>
-                                    </w:rPr>
-                                    <w:t xml:space="preserve"> (C) Room-House.com 2022</w:t>
+                                    <w:t>v1.08(C) Room-House.com 2022</w:t>
                                   </w:r>
                                 </w:p>
                               </w:tc>
@@ -555,10 +547,14 @@
                             <w:pPr>
                               <w:pStyle w:val="FrameContents"/>
                               <w:spacing w:before="0" w:after="200"/>
-                              <w:rPr/>
+                              <w:rPr>
+                                <w:color w:val="000000"/>
+                              </w:rPr>
                             </w:pPr>
                             <w:r>
-                              <w:rPr/>
+                              <w:rPr>
+                                <w:color w:val="000000"/>
+                              </w:rPr>
                             </w:r>
                           </w:p>
                         </w:txbxContent>
@@ -620,23 +616,7 @@
                                 <w:sz w:val="18"/>
                                 <w:lang w:val="ru-RU"/>
                               </w:rPr>
-                              <w:t>v1.0</w:t>
-                            </w:r>
-                            <w:r>
-                              <w:rPr>
-                                <w:color w:val="D34817" w:themeColor="accent1"/>
-                                <w:sz w:val="18"/>
-                                <w:lang w:val="ru-RU"/>
-                              </w:rPr>
-                              <w:t>7</w:t>
-                            </w:r>
-                            <w:r>
-                              <w:rPr>
-                                <w:color w:val="D34817" w:themeColor="accent1"/>
-                                <w:sz w:val="18"/>
-                                <w:lang w:val="ru-RU"/>
-                              </w:rPr>
-                              <w:t xml:space="preserve"> (C) Room-House.com 2022</w:t>
+                              <w:t>v1.08(C) Room-House.com 2022</w:t>
                             </w:r>
                           </w:p>
                         </w:tc>
@@ -646,10 +626,14 @@
                       <w:pPr>
                         <w:pStyle w:val="FrameContents"/>
                         <w:spacing w:before="0" w:after="200"/>
-                        <w:rPr/>
+                        <w:rPr>
+                          <w:color w:val="000000"/>
+                        </w:rPr>
                       </w:pPr>
                       <w:r>
-                        <w:rPr/>
+                        <w:rPr>
+                          <w:color w:val="000000"/>
+                        </w:rPr>
                       </w:r>
                     </w:p>
                   </w:txbxContent>
@@ -687,7 +671,7 @@
           <w:docPartGallery w:val="Table of Contents"/>
           <w:docPartUnique w:val="true"/>
         </w:docPartObj>
-        <w:id w:val="371206428"/>
+        <w:id w:val="1415560429"/>
       </w:sdtPr>
       <w:sdtContent>
         <w:p>
@@ -1100,15 +1084,7 @@
             <w:lang w:val="ru-RU"/>
           </w:rPr>
           <w:tab/>
-          <w:t>Изменение им</w:t>
-        </w:r>
-        <w:r>
-          <w:rPr>
-            <w:rStyle w:val="IndexLink"/>
-            <w:rFonts w:eastAsia="" w:eastAsiaTheme="minorEastAsia"/>
-            <w:lang w:val="ru-RU"/>
-          </w:rPr>
-          <w:t>ени</w:t>
+          <w:t>Изменение имени</w:t>
         </w:r>
         <w:r>
           <w:rPr>
@@ -1153,30 +1129,7 @@
             <w:lang w:val="ru-RU"/>
           </w:rPr>
           <w:tab/>
-        </w:r>
-        <w:r>
-          <w:rPr>
-            <w:rStyle w:val="IndexLink"/>
-            <w:rFonts w:eastAsia="" w:eastAsiaTheme="minorEastAsia"/>
-            <w:lang w:val="ru-RU"/>
-          </w:rPr>
-          <w:t>Логин и п</w:t>
-        </w:r>
-        <w:r>
-          <w:rPr>
-            <w:rStyle w:val="IndexLink"/>
-            <w:rFonts w:eastAsia="" w:eastAsiaTheme="minorEastAsia"/>
-            <w:lang w:val="ru-RU"/>
-          </w:rPr>
-          <w:t>арол</w:t>
-        </w:r>
-        <w:r>
-          <w:rPr>
-            <w:rStyle w:val="IndexLink"/>
-            <w:rFonts w:eastAsia="" w:eastAsiaTheme="minorEastAsia"/>
-            <w:lang w:val="ru-RU"/>
-          </w:rPr>
-          <w:t>ь</w:t>
+          <w:t>Логин и пароль</w:t>
         </w:r>
         <w:r>
           <w:rPr>
@@ -1394,14 +1347,7 @@
           <w:vanish w:val="false"/>
           <w:lang w:val="ru-RU"/>
         </w:rPr>
-        <w:t>1</w:t>
-      </w:r>
-      <w:r>
-        <w:rPr>
-          <w:vanish w:val="false"/>
-          <w:lang w:val="ru-RU"/>
-        </w:rPr>
-        <w:t>1</w:t>
+        <w:t>11</w:t>
       </w:r>
     </w:p>
     <w:p>
@@ -1863,16 +1809,7 @@
           <w:vanish w:val="false"/>
           <w:lang w:val="ru-RU"/>
         </w:rPr>
-        <w:t>1</w:t>
-      </w:r>
-      <w:r>
-        <w:rPr>
-          <w:rStyle w:val="IndexLink"/>
-          <w:rFonts w:eastAsia="" w:eastAsiaTheme="minorEastAsia"/>
-          <w:vanish w:val="false"/>
-          <w:lang w:val="ru-RU"/>
-        </w:rPr>
-        <w:t>7</w:t>
+        <w:t>17</w:t>
       </w:r>
     </w:p>
     <w:p>
@@ -1915,16 +1852,7 @@
           <w:vanish w:val="false"/>
           <w:lang w:val="ru-RU"/>
         </w:rPr>
-        <w:t>1</w:t>
-      </w:r>
-      <w:r>
-        <w:rPr>
-          <w:rStyle w:val="IndexLink"/>
-          <w:rFonts w:eastAsia="" w:eastAsiaTheme="minorEastAsia"/>
-          <w:vanish w:val="false"/>
-          <w:lang w:val="ru-RU"/>
-        </w:rPr>
-        <w:t>8</w:t>
+        <w:t>18</w:t>
       </w:r>
     </w:p>
     <w:p>
@@ -2010,16 +1938,7 @@
           <w:vanish w:val="false"/>
           <w:lang w:val="ru-RU"/>
         </w:rPr>
-        <w:t>1</w:t>
-      </w:r>
-      <w:r>
-        <w:rPr>
-          <w:rStyle w:val="IndexLink"/>
-          <w:rFonts w:eastAsia="" w:eastAsiaTheme="minorEastAsia"/>
-          <w:vanish w:val="false"/>
-          <w:lang w:val="ru-RU"/>
-        </w:rPr>
-        <w:t>9</w:t>
+        <w:t>19</w:t>
       </w:r>
     </w:p>
     <w:p>
@@ -2145,16 +2064,7 @@
           <w:vanish w:val="false"/>
           <w:lang w:val="ru-RU"/>
         </w:rPr>
-        <w:t>2</w:t>
-      </w:r>
-      <w:r>
-        <w:rPr>
-          <w:rStyle w:val="IndexLink"/>
-          <w:rFonts w:eastAsia="" w:eastAsiaTheme="minorEastAsia"/>
-          <w:vanish w:val="false"/>
-          <w:lang w:val="ru-RU"/>
-        </w:rPr>
-        <w:t>1</w:t>
+        <w:t>21</w:t>
       </w:r>
     </w:p>
     <w:p>
@@ -2186,24 +2096,7 @@
           </w:rPr>
           <w:t>.2</w:t>
           <w:tab/>
-          <w:t xml:space="preserve">Контроль за </w:t>
-        </w:r>
-        <w:r>
-          <w:rPr>
-            <w:rStyle w:val="IndexLink"/>
-            <w:rFonts w:eastAsia="" w:eastAsiaTheme="minorEastAsia"/>
-            <w:vanish w:val="false"/>
-            <w:lang w:val="ru-RU"/>
-          </w:rPr>
-          <w:t>комнатой</w:t>
-        </w:r>
-        <w:r>
-          <w:rPr>
-            <w:rStyle w:val="IndexLink"/>
-            <w:rFonts w:eastAsia="" w:eastAsiaTheme="minorEastAsia"/>
-            <w:vanish w:val="false"/>
-            <w:lang w:val="ru-RU"/>
-          </w:rPr>
+          <w:t>Контроль за комнатой</w:t>
           <w:tab/>
         </w:r>
       </w:hyperlink>
@@ -2415,42 +2308,9 @@
             <w:vanish w:val="false"/>
             <w:lang w:val="ru-RU"/>
           </w:rPr>
-          <w:t>.2.</w:t>
-        </w:r>
-        <w:r>
-          <w:rPr>
-            <w:rStyle w:val="IndexLink"/>
-            <w:rFonts w:eastAsia="" w:eastAsiaTheme="minorEastAsia"/>
-            <w:vanish w:val="false"/>
-            <w:lang w:val="ru-RU"/>
-          </w:rPr>
-          <w:t>5</w:t>
-        </w:r>
-        <w:r>
-          <w:rPr>
-            <w:rStyle w:val="IndexLink"/>
-            <w:rFonts w:eastAsia="" w:eastAsiaTheme="minorEastAsia"/>
-            <w:vanish w:val="false"/>
-            <w:lang w:val="ru-RU"/>
-          </w:rPr>
+          <w:t>.2.5</w:t>
           <w:tab/>
-        </w:r>
-        <w:r>
-          <w:rPr>
-            <w:rStyle w:val="IndexLink"/>
-            <w:rFonts w:eastAsia="" w:eastAsiaTheme="minorEastAsia"/>
-            <w:vanish w:val="false"/>
-            <w:lang w:val="ru-RU"/>
-          </w:rPr>
           <w:t>Cinema Mode</w:t>
-        </w:r>
-        <w:r>
-          <w:rPr>
-            <w:rStyle w:val="IndexLink"/>
-            <w:rFonts w:eastAsia="" w:eastAsiaTheme="minorEastAsia"/>
-            <w:vanish w:val="false"/>
-            <w:lang w:val="ru-RU"/>
-          </w:rPr>
           <w:tab/>
         </w:r>
       </w:hyperlink>
@@ -2461,16 +2321,7 @@
           <w:vanish w:val="false"/>
           <w:lang w:val="ru-RU"/>
         </w:rPr>
-        <w:t>2</w:t>
-      </w:r>
-      <w:r>
-        <w:rPr>
-          <w:rStyle w:val="IndexLink"/>
-          <w:rFonts w:eastAsia="" w:eastAsiaTheme="minorEastAsia"/>
-          <w:vanish w:val="false"/>
-          <w:lang w:val="ru-RU"/>
-        </w:rPr>
-        <w:t>4</w:t>
+        <w:t>24</w:t>
       </w:r>
     </w:p>
     <w:p>
@@ -2500,24 +2351,7 @@
             <w:vanish w:val="false"/>
             <w:lang w:val="ru-RU"/>
           </w:rPr>
-          <w:t>.2.</w:t>
-        </w:r>
-        <w:r>
-          <w:rPr>
-            <w:rStyle w:val="IndexLink"/>
-            <w:rFonts w:eastAsia="" w:eastAsiaTheme="minorEastAsia"/>
-            <w:vanish w:val="false"/>
-            <w:lang w:val="ru-RU"/>
-          </w:rPr>
-          <w:t>6</w:t>
-        </w:r>
-        <w:r>
-          <w:rPr>
-            <w:rStyle w:val="IndexLink"/>
-            <w:rFonts w:eastAsia="" w:eastAsiaTheme="minorEastAsia"/>
-            <w:vanish w:val="false"/>
-            <w:lang w:val="ru-RU"/>
-          </w:rPr>
+          <w:t>.2.6</w:t>
           <w:tab/>
           <w:t>Отключения пользователей</w:t>
           <w:tab/>
@@ -2530,7 +2364,16 @@
           <w:vanish w:val="false"/>
           <w:lang w:val="ru-RU"/>
         </w:rPr>
-        <w:t>24</w:t>
+        <w:t>2</w:t>
+      </w:r>
+      <w:r>
+        <w:rPr>
+          <w:rStyle w:val="IndexLink"/>
+          <w:rFonts w:eastAsia="" w:eastAsiaTheme="minorEastAsia"/>
+          <w:vanish w:val="false"/>
+          <w:lang w:val="ru-RU"/>
+        </w:rPr>
+        <w:t>5</w:t>
       </w:r>
     </w:p>
     <w:p>
@@ -2560,42 +2403,9 @@
             <w:vanish w:val="false"/>
             <w:lang w:val="ru-RU"/>
           </w:rPr>
-          <w:t>.2.</w:t>
-        </w:r>
-        <w:r>
-          <w:rPr>
-            <w:rStyle w:val="IndexLink"/>
-            <w:rFonts w:eastAsia="" w:eastAsiaTheme="minorEastAsia"/>
-            <w:vanish w:val="false"/>
-            <w:lang w:val="ru-RU"/>
-          </w:rPr>
-          <w:t>7</w:t>
-        </w:r>
-        <w:r>
-          <w:rPr>
-            <w:rStyle w:val="IndexLink"/>
-            <w:rFonts w:eastAsia="" w:eastAsiaTheme="minorEastAsia"/>
-            <w:vanish w:val="false"/>
-            <w:lang w:val="ru-RU"/>
-          </w:rPr>
+          <w:t>.2.7</w:t>
           <w:tab/>
-        </w:r>
-        <w:r>
-          <w:rPr>
-            <w:rStyle w:val="IndexLink"/>
-            <w:rFonts w:eastAsia="" w:eastAsiaTheme="minorEastAsia"/>
-            <w:vanish w:val="false"/>
-            <w:lang w:val="ru-RU"/>
-          </w:rPr>
           <w:t>Звуковые сигналы</w:t>
-        </w:r>
-        <w:r>
-          <w:rPr>
-            <w:rStyle w:val="IndexLink"/>
-            <w:rFonts w:eastAsia="" w:eastAsiaTheme="minorEastAsia"/>
-            <w:vanish w:val="false"/>
-            <w:lang w:val="ru-RU"/>
-          </w:rPr>
           <w:tab/>
         </w:r>
       </w:hyperlink>
@@ -2606,7 +2416,16 @@
           <w:vanish w:val="false"/>
           <w:lang w:val="ru-RU"/>
         </w:rPr>
-        <w:t>24</w:t>
+        <w:t>2</w:t>
+      </w:r>
+      <w:r>
+        <w:rPr>
+          <w:rStyle w:val="IndexLink"/>
+          <w:rFonts w:eastAsia="" w:eastAsiaTheme="minorEastAsia"/>
+          <w:vanish w:val="false"/>
+          <w:lang w:val="ru-RU"/>
+        </w:rPr>
+        <w:t>5</w:t>
       </w:r>
     </w:p>
     <w:p>
@@ -2667,16 +2486,7 @@
           <w:vanish w:val="false"/>
           <w:lang w:val="ru-RU"/>
         </w:rPr>
-        <w:t>2</w:t>
-      </w:r>
-      <w:r>
-        <w:rPr>
-          <w:rStyle w:val="IndexLink"/>
-          <w:rFonts w:eastAsia="" w:eastAsiaTheme="minorEastAsia"/>
-          <w:vanish w:val="false"/>
-          <w:lang w:val="ru-RU"/>
-        </w:rPr>
-        <w:t>5</w:t>
+        <w:t>26</w:t>
       </w:r>
     </w:p>
     <w:p>
@@ -2737,16 +2547,7 @@
           <w:vanish w:val="false"/>
           <w:lang w:val="ru-RU"/>
         </w:rPr>
-        <w:t>2</w:t>
-      </w:r>
-      <w:r>
-        <w:rPr>
-          <w:rStyle w:val="IndexLink"/>
-          <w:rFonts w:eastAsia="" w:eastAsiaTheme="minorEastAsia"/>
-          <w:vanish w:val="false"/>
-          <w:lang w:val="ru-RU"/>
-        </w:rPr>
-        <w:t>5</w:t>
+        <w:t>26</w:t>
       </w:r>
     </w:p>
     <w:p>
@@ -2969,21 +2770,7 @@
           <w:sz w:val="18"/>
           <w:lang w:val="ru-RU"/>
         </w:rPr>
-        <w:t xml:space="preserve"> – это децентрализованая автономная медийная платформа, не зависящая от глобальных провайдеров, дающая качественное аудио и видео без каких-либо </w:t>
-      </w:r>
-      <w:r>
-        <w:rPr>
-          <w:sz w:val="18"/>
-          <w:lang w:val="ru-RU"/>
-        </w:rPr>
-        <w:t>лимитов</w:t>
-      </w:r>
-      <w:r>
-        <w:rPr>
-          <w:sz w:val="18"/>
-          <w:lang w:val="ru-RU"/>
-        </w:rPr>
-        <w:t xml:space="preserve"> по трафику и времени или по количеству пользователей. Програмное обеспечение веб-приложения </w:t>
+        <w:t xml:space="preserve"> – это децентрализованая автономная медийная платформа, не зависящая от глобальных провайдеров, дающая качественное аудио и видео без каких-либо лимитов по трафику и времени или по количеству пользователей. Програмное обеспечение веб-приложения </w:t>
       </w:r>
       <w:r>
         <w:rPr>
@@ -3056,35 +2843,7 @@
           <w:sz w:val="18"/>
           <w:lang w:val="ru-RU"/>
         </w:rPr>
-        <w:t xml:space="preserve"> – добавляете и отменяете авторизацию для других пользователей, запираете и открываете дверь в комнату, изменяете режим доступа в комнату с </w:t>
-      </w:r>
-      <w:r>
-        <w:rPr>
-          <w:sz w:val="18"/>
-          <w:lang w:val="ru-RU"/>
-        </w:rPr>
-        <w:t>обычного</w:t>
-      </w:r>
-      <w:r>
-        <w:rPr>
-          <w:sz w:val="18"/>
-          <w:lang w:val="ru-RU"/>
-        </w:rPr>
-        <w:t xml:space="preserve"> на </w:t>
-      </w:r>
-      <w:r>
-        <w:rPr>
-          <w:sz w:val="18"/>
-          <w:lang w:val="ru-RU"/>
-        </w:rPr>
-        <w:t>гостевой</w:t>
-      </w:r>
-      <w:r>
-        <w:rPr>
-          <w:sz w:val="18"/>
-          <w:lang w:val="ru-RU"/>
-        </w:rPr>
-        <w:t xml:space="preserve"> и обратно, устанавливаете параметры, такие, как число свободных мест в комнате. Для всего этого вам, помимо самой комнаты, понадобится </w:t>
+        <w:t xml:space="preserve"> – добавляете и отменяете авторизацию для других пользователей, запираете и открываете дверь в комнату, изменяете режим доступа в комнату с обычного на гостевой и обратно, устанавливаете параметры, такие, как число свободных мест в комнате. Для всего этого вам, помимо самой комнаты, понадобится </w:t>
       </w:r>
       <w:r>
         <w:rPr>
@@ -3693,49 +3452,7 @@
           <w:sz w:val="18"/>
           <w:lang w:val="ru-RU"/>
         </w:rPr>
-        <w:t xml:space="preserve">Работа с административным интерфейсом </w:t>
-      </w:r>
-      <w:r>
-        <w:rPr>
-          <w:sz w:val="18"/>
-          <w:lang w:val="ru-RU"/>
-        </w:rPr>
-        <w:t>предполагает</w:t>
-      </w:r>
-      <w:r>
-        <w:rPr>
-          <w:sz w:val="18"/>
-          <w:lang w:val="ru-RU"/>
-        </w:rPr>
-        <w:t xml:space="preserve"> соблюдени</w:t>
-      </w:r>
-      <w:r>
-        <w:rPr>
-          <w:sz w:val="18"/>
-          <w:lang w:val="ru-RU"/>
-        </w:rPr>
-        <w:t>е</w:t>
-      </w:r>
-      <w:r>
-        <w:rPr>
-          <w:sz w:val="18"/>
-          <w:lang w:val="ru-RU"/>
-        </w:rPr>
-        <w:t xml:space="preserve"> обычных правил информационной безопасности: уходя, не оставляйте окно </w:t>
-      </w:r>
-      <w:r>
-        <w:rPr>
-          <w:sz w:val="18"/>
-          <w:lang w:val="ru-RU"/>
-        </w:rPr>
-        <w:t>«</w:t>
-      </w:r>
-      <w:r>
-        <w:rPr>
-          <w:sz w:val="18"/>
-          <w:lang w:val="ru-RU"/>
-        </w:rPr>
-        <w:t>админки» в браузере открытым; перед тем, как надолго уйти от компьютера, всегда используйте “</w:t>
+        <w:t>Работа с административным интерфейсом предполагает соблюдение обычных правил информационной безопасности: уходя, не оставляйте окно «админки» в браузере открытым; перед тем, как надолго уйти от компьютера, всегда используйте “</w:t>
       </w:r>
       <w:r>
         <w:rPr>
@@ -3876,14 +3593,7 @@
           <w:sz w:val="18"/>
           <w:lang w:val="ru-RU"/>
         </w:rPr>
-        <w:t xml:space="preserve">. </w:t>
-      </w:r>
-      <w:r>
-        <w:rPr>
-          <w:sz w:val="18"/>
-          <w:lang w:val="ru-RU"/>
-        </w:rPr>
-        <w:t xml:space="preserve">Гости могут быть в качестве участников или «зрителей». </w:t>
+        <w:t xml:space="preserve">. Гости могут быть в качестве участников или «зрителей». </w:t>
       </w:r>
       <w:r>
         <w:rPr>
@@ -3984,14 +3694,7 @@
           <w:sz w:val="22"/>
           <w:lang w:val="ru-RU"/>
         </w:rPr>
-        <w:t>зменение им</w:t>
-      </w:r>
-      <w:r>
-        <w:rPr>
-          <w:sz w:val="22"/>
-          <w:lang w:val="ru-RU"/>
-        </w:rPr>
-        <w:t>ени</w:t>
+        <w:t>зменение имени</w:t>
       </w:r>
     </w:p>
     <w:p>
@@ -4032,21 +3735,7 @@
           <w:sz w:val="22"/>
           <w:lang w:val="ru-RU"/>
         </w:rPr>
-        <w:t>огин и п</w:t>
-      </w:r>
-      <w:r>
-        <w:rPr>
-          <w:sz w:val="22"/>
-          <w:lang w:val="ru-RU"/>
-        </w:rPr>
-        <w:t>арол</w:t>
-      </w:r>
-      <w:r>
-        <w:rPr>
-          <w:sz w:val="22"/>
-          <w:lang w:val="ru-RU"/>
-        </w:rPr>
-        <w:t>ь</w:t>
+        <w:t>огин и пароль</w:t>
       </w:r>
     </w:p>
     <w:p>
@@ -4059,70 +3748,7 @@
           <w:sz w:val="18"/>
           <w:lang w:val="ru-RU"/>
         </w:rPr>
-        <w:t>Автоматически при создании пользователя создан</w:t>
-      </w:r>
-      <w:r>
-        <w:rPr>
-          <w:sz w:val="18"/>
-          <w:lang w:val="ru-RU"/>
-        </w:rPr>
-        <w:t>ы его логин (число) и</w:t>
-      </w:r>
-      <w:r>
-        <w:rPr>
-          <w:sz w:val="18"/>
-          <w:lang w:val="ru-RU"/>
-        </w:rPr>
-        <w:t xml:space="preserve"> </w:t>
-      </w:r>
-      <w:r>
-        <w:rPr>
-          <w:sz w:val="18"/>
-          <w:lang w:val="ru-RU"/>
-        </w:rPr>
-        <w:t xml:space="preserve">его </w:t>
-      </w:r>
-      <w:r>
-        <w:rPr>
-          <w:sz w:val="18"/>
-          <w:lang w:val="ru-RU"/>
-        </w:rPr>
-        <w:t xml:space="preserve">6-символьный пароль, состоящий только из цифр. Ни гуру, ни сам пользователь не смогут затем поменять </w:t>
-      </w:r>
-      <w:r>
-        <w:rPr>
-          <w:sz w:val="18"/>
-          <w:lang w:val="ru-RU"/>
-        </w:rPr>
-        <w:t>логин и пароль</w:t>
-      </w:r>
-      <w:r>
-        <w:rPr>
-          <w:sz w:val="18"/>
-          <w:lang w:val="ru-RU"/>
-        </w:rPr>
-        <w:t xml:space="preserve">. Если обязательно нужен другой пароль, то удалите этого пользователя и создайте </w:t>
-      </w:r>
-      <w:r>
-        <w:rPr>
-          <w:sz w:val="18"/>
-          <w:lang w:val="ru-RU"/>
-        </w:rPr>
-        <w:t>з</w:t>
-      </w:r>
-      <w:r>
-        <w:rPr>
-          <w:sz w:val="18"/>
-          <w:lang w:val="ru-RU"/>
-        </w:rPr>
-        <w:t xml:space="preserve">аново – новый пароль и новый логин опять будут созданы автоматически. </w:t>
-      </w:r>
-      <w:r>
-        <w:rPr>
-          <w:sz w:val="18"/>
-          <w:lang w:val="ru-RU"/>
-        </w:rPr>
-        <w:t>Сообщите логин и пароль каждого пользователя тому человеку, для которого они созданы.</w:t>
+        <w:t>Автоматически при создании пользователя созданы его логин (число) и его 6-символьный пароль, состоящий только из цифр. Ни гуру, ни сам пользователь не смогут затем поменять логин и пароль. Если обязательно нужен другой пароль, то удалите этого пользователя и создайте заново – новый пароль и новый логин опять будут созданы автоматически. Сообщите логин и пароль каждого пользователя тому человеку, для которого они созданы.</w:t>
       </w:r>
     </w:p>
     <w:p>
@@ -4220,28 +3846,7 @@
           <w:sz w:val="18"/>
           <w:lang w:val="ru-RU"/>
         </w:rPr>
-        <w:t>Гу</w:t>
-      </w:r>
-      <w:r>
-        <w:rPr>
-          <w:sz w:val="18"/>
-          <w:lang w:val="ru-RU"/>
-        </w:rPr>
-        <w:t xml:space="preserve">ру может запереть дверь “на замок”, и тогда вход </w:t>
-      </w:r>
-      <w:r>
-        <w:rPr>
-          <w:sz w:val="18"/>
-          <w:lang w:val="ru-RU"/>
-        </w:rPr>
-        <w:t xml:space="preserve">в комнату </w:t>
-      </w:r>
-      <w:r>
-        <w:rPr>
-          <w:sz w:val="18"/>
-          <w:lang w:val="ru-RU"/>
-        </w:rPr>
-        <w:t xml:space="preserve">возможен </w:t>
+        <w:t xml:space="preserve">Гуру может запереть дверь “на замок”, и тогда вход в комнату возможен </w:t>
       </w:r>
       <w:r>
         <w:rPr>
@@ -4652,35 +4257,7 @@
           <w:sz w:val="18"/>
           <w:lang w:val="ru-RU"/>
         </w:rPr>
-        <w:t xml:space="preserve"> из цифр, видный на картинке сверху, и нажать кнопку справа (см. иллюстрацию ниже). “Captcha” </w:t>
-      </w:r>
-      <w:r>
-        <w:rPr>
-          <w:sz w:val="18"/>
-          <w:lang w:val="ru-RU"/>
-        </w:rPr>
-        <w:t>- это</w:t>
-      </w:r>
-      <w:r>
-        <w:rPr>
-          <w:sz w:val="18"/>
-          <w:lang w:val="ru-RU"/>
-        </w:rPr>
-        <w:t xml:space="preserve"> средство защиты от </w:t>
-      </w:r>
-      <w:r>
-        <w:rPr>
-          <w:sz w:val="18"/>
-          <w:lang w:val="ru-RU"/>
-        </w:rPr>
-        <w:t>входа</w:t>
-      </w:r>
-      <w:r>
-        <w:rPr>
-          <w:sz w:val="18"/>
-          <w:lang w:val="ru-RU"/>
-        </w:rPr>
-        <w:t xml:space="preserve"> ботов. </w:t>
+        <w:t xml:space="preserve"> из цифр, видный на картинке сверху, и нажать кнопку справа (см. иллюстрацию ниже). “Captcha” - это средство защиты от входа ботов. </w:t>
       </w:r>
       <w:r>
         <w:rPr>
@@ -4696,35 +4273,7 @@
           <w:sz w:val="18"/>
           <w:lang w:val="ru-RU"/>
         </w:rPr>
-        <w:t xml:space="preserve"> использует собственную простую “captcha”, </w:t>
-      </w:r>
-      <w:r>
-        <w:rPr>
-          <w:sz w:val="18"/>
-          <w:lang w:val="ru-RU"/>
-        </w:rPr>
-        <w:t>с ней</w:t>
-      </w:r>
-      <w:r>
-        <w:rPr>
-          <w:sz w:val="18"/>
-          <w:lang w:val="ru-RU"/>
-        </w:rPr>
-        <w:t xml:space="preserve"> вы не теряете время на поиск мутных автобусов или лошадей. </w:t>
-      </w:r>
-      <w:r>
-        <w:rPr>
-          <w:sz w:val="18"/>
-          <w:lang w:val="ru-RU"/>
-        </w:rPr>
-        <w:t>Необходимости в</w:t>
-      </w:r>
-      <w:r>
-        <w:rPr>
-          <w:sz w:val="18"/>
-          <w:lang w:val="ru-RU"/>
-        </w:rPr>
-        <w:t xml:space="preserve"> “captcha” может и не быть, если гуру включил </w:t>
+        <w:t xml:space="preserve"> использует собственную простую “captcha”, с ней вы не теряете время на поиск мутных автобусов или лошадей. Необходимости в “captcha” может и не быть, если гуру включил </w:t>
       </w:r>
       <w:r>
         <w:rPr>
@@ -4848,21 +4397,7 @@
           <w:sz w:val="18"/>
           <w:lang w:val="ru-RU"/>
         </w:rPr>
-        <w:t xml:space="preserve"> 4 цифр captcha, т.е. без пропусков и пробелов, </w:t>
-      </w:r>
-      <w:r>
-        <w:rPr>
-          <w:sz w:val="18"/>
-          <w:lang w:val="ru-RU"/>
-        </w:rPr>
-        <w:t>в</w:t>
-      </w:r>
-      <w:r>
-        <w:rPr>
-          <w:sz w:val="18"/>
-          <w:lang w:val="ru-RU"/>
-        </w:rPr>
-        <w:t xml:space="preserve">вести свой логин и пароль </w:t>
+        <w:t xml:space="preserve"> 4 цифр captcha, т.е. без пропусков и пробелов, ввести свой логин и пароль </w:t>
       </w:r>
       <w:r>
         <w:rPr>
@@ -5039,21 +4574,7 @@
           <w:sz w:val="18"/>
           <w:lang w:val="ru-RU"/>
         </w:rPr>
-        <w:t xml:space="preserve">”. </w:t>
-      </w:r>
-      <w:r>
-        <w:rPr>
-          <w:sz w:val="18"/>
-          <w:lang w:val="ru-RU"/>
-        </w:rPr>
-        <w:t xml:space="preserve">Зайдите в </w:t>
-      </w:r>
-      <w:r>
-        <w:rPr>
-          <w:sz w:val="18"/>
-          <w:lang w:val="ru-RU"/>
-        </w:rPr>
-        <w:t>комнату</w:t>
+        <w:t>”. Зайдите в комнату</w:t>
       </w:r>
       <w:r>
         <w:rPr>
@@ -5326,21 +4847,7 @@
           <w:sz w:val="18"/>
           <w:lang w:val="ru-RU"/>
         </w:rPr>
-        <w:t xml:space="preserve">Вы можете спросить – если </w:t>
-      </w:r>
-      <w:r>
-        <w:rPr>
-          <w:sz w:val="18"/>
-          <w:lang w:val="ru-RU"/>
-        </w:rPr>
-        <w:t>в</w:t>
-      </w:r>
-      <w:r>
-        <w:rPr>
-          <w:sz w:val="18"/>
-          <w:lang w:val="ru-RU"/>
-        </w:rPr>
-        <w:t xml:space="preserve"> данном случае нет “</w:t>
+        <w:t>Вы можете спросить – если в данном случае нет “</w:t>
       </w:r>
       <w:r>
         <w:rPr>
@@ -5356,21 +4863,7 @@
           <w:sz w:val="18"/>
           <w:lang w:val="ru-RU"/>
         </w:rPr>
-        <w:t xml:space="preserve">, то и некуда вводить логин и пароль для авторизации, что делать? Очевидно, гуру должен сначала включить в </w:t>
-      </w:r>
-      <w:r>
-        <w:rPr>
-          <w:sz w:val="18"/>
-          <w:lang w:val="ru-RU"/>
-        </w:rPr>
-        <w:t>«</w:t>
-      </w:r>
-      <w:r>
-        <w:rPr>
-          <w:sz w:val="18"/>
-          <w:lang w:val="ru-RU"/>
-        </w:rPr>
-        <w:t>админке» режим “</w:t>
+        <w:t>, то и некуда вводить логин и пароль для авторизации, что делать? Очевидно, гуру должен сначала включить в «админке» режим “</w:t>
       </w:r>
       <w:r>
         <w:rPr>
@@ -5479,23 +4972,7 @@
           <w:szCs w:val="18"/>
           <w:lang w:val="ru-RU"/>
         </w:rPr>
-        <w:t xml:space="preserve">Гуру устанавливает в «админке» важный параметр – число свободных “стульев”, то есть, число гостей, которые могут сами включить свою камеру в комнате, если в ней нет гуру и других авторизованных пользователей. В любом случае, число свободных мест в комнате для участников с включенными камерами ограничено возможностью браузеров “тянуть” все видео одновременно. Обычно скорость работы у браузеров заметно падает на 6-ом или 7-ом видео в комнате. Поэтому мы не рекомендуем устанавливать этот параметр больше шести. Установите это число в “0”, если вы хотите, чтобы никто </w:t>
-      </w:r>
-      <w:r>
-        <w:rPr>
-          <w:sz w:val="18"/>
-          <w:szCs w:val="18"/>
-          <w:lang w:val="ru-RU"/>
-        </w:rPr>
-        <w:t xml:space="preserve">из гостей </w:t>
-      </w:r>
-      <w:r>
-        <w:rPr>
-          <w:sz w:val="18"/>
-          <w:szCs w:val="18"/>
-          <w:lang w:val="ru-RU"/>
-        </w:rPr>
-        <w:t>не смог включать свою камеру, когда в комнате нет “гуру”.</w:t>
+        <w:t>Гуру устанавливает в «админке» важный параметр – число свободных “стульев”, то есть, число гостей, которые могут сами включить свою камеру в комнате, если в ней нет гуру и других авторизованных пользователей. В любом случае, число свободных мест в комнате для участников с включенными камерами ограничено возможностью браузеров “тянуть” все видео одновременно. Обычно скорость работы у браузеров заметно падает на 6-ом или 7-ом видео в комнате. Поэтому мы не рекомендуем устанавливать этот параметр больше шести. Установите это число в “0”, если вы хотите, чтобы никто из гостей не смог включать свою камеру, когда в комнате нет “гуру”.</w:t>
       </w:r>
     </w:p>
     <w:p>
@@ -5644,35 +5121,7 @@
           <w:sz w:val="18"/>
           <w:lang w:val="ru-RU"/>
         </w:rPr>
-        <w:t xml:space="preserve"> тексты, и ваш чат останется пустым. Авторизованные пользователи комнаты, которых гуру перед этим создал в админке, также могут заходить сюда </w:t>
-      </w:r>
-      <w:r>
-        <w:rPr>
-          <w:sz w:val="18"/>
-          <w:lang w:val="ru-RU"/>
-        </w:rPr>
-        <w:t>по</w:t>
-      </w:r>
-      <w:r>
-        <w:rPr>
-          <w:sz w:val="18"/>
-          <w:lang w:val="ru-RU"/>
-        </w:rPr>
-        <w:t xml:space="preserve"> сво</w:t>
-      </w:r>
-      <w:r>
-        <w:rPr>
-          <w:sz w:val="18"/>
-          <w:lang w:val="ru-RU"/>
-        </w:rPr>
-        <w:t>ему логину и паролю</w:t>
-      </w:r>
-      <w:r>
-        <w:rPr>
-          <w:sz w:val="18"/>
-          <w:lang w:val="ru-RU"/>
-        </w:rPr>
-        <w:t xml:space="preserve">, см. Пункт 1.1.1 – “Вход в административный интерфейс”, – однако они не смогут нигде быть, кроме этого чата, а гуру может вернуться из чата обратно в основное окно, кликнув на ссылку “GO TO CONTROLS”. </w:t>
+        <w:t xml:space="preserve"> тексты, и ваш чат останется пустым. Авторизованные пользователи комнаты, которых гуру перед этим создал в админке, также могут заходить сюда по своему логину и паролю, см. Пункт 1.1.1 – “Вход в административный интерфейс”, – однако они не смогут нигде быть, кроме этого чата, а гуру может вернуться из чата обратно в основное окно, кликнув на ссылку “GO TO CONTROLS”. </w:t>
       </w:r>
     </w:p>
     <w:p>
@@ -5685,33 +5134,22 @@
           <w:sz w:val="18"/>
           <w:lang w:val="ru-RU"/>
         </w:rPr>
-        <w:t xml:space="preserve">Две упомянутые выше кнопки для удаления текстов из чата есть только у гуру – </w:t>
-      </w:r>
-      <w:r>
-        <w:rPr>
-          <w:sz w:val="18"/>
-          <w:lang w:val="ru-RU"/>
-        </w:rPr>
-        <w:t>остальные</w:t>
-      </w:r>
-      <w:r>
-        <w:rPr>
-          <w:sz w:val="18"/>
-          <w:lang w:val="ru-RU"/>
-        </w:rPr>
-        <w:t xml:space="preserve"> пользователи обходятся без них. Две зелёных стрелки внизу – для удобства прокрутки на мобильных устройствах.</w:t>
-      </w:r>
-    </w:p>
-    <w:p>
-      <w:pPr>
-        <w:pStyle w:val="Normal"/>
-        <w:rPr>
-          <w:sz w:val="18"/>
-          <w:lang w:val="ru-RU"/>
-        </w:rPr>
-      </w:pPr>
-      <w:r>
-        <w:rPr/>
+        <w:t>Две упомянутые выше кнопки для удаления текстов из чата есть только у гуру – остальные пользователи обходятся без них. Две зелёных стрелки внизу – для удобства прокрутки на мобильных устройствах.</w:t>
+      </w:r>
+    </w:p>
+    <w:p>
+      <w:pPr>
+        <w:pStyle w:val="Normal"/>
+        <w:rPr>
+          <w:sz w:val="18"/>
+          <w:lang w:val="ru-RU"/>
+        </w:rPr>
+      </w:pPr>
+      <w:r>
+        <w:rPr>
+          <w:sz w:val="18"/>
+          <w:lang w:val="ru-RU"/>
+        </w:rPr>
       </w:r>
     </w:p>
     <w:p>
@@ -5866,49 +5304,7 @@
           <w:sz w:val="18"/>
           <w:lang w:val="ru-RU"/>
         </w:rPr>
-        <w:t xml:space="preserve"> </w:t>
-      </w:r>
-      <w:r>
-        <w:rPr>
-          <w:sz w:val="18"/>
-          <w:lang w:val="ru-RU"/>
-        </w:rPr>
-        <w:t>от</w:t>
-      </w:r>
-      <w:r>
-        <w:rPr>
-          <w:sz w:val="18"/>
-          <w:lang w:val="ru-RU"/>
-        </w:rPr>
-        <w:t xml:space="preserve"> основной, или единственной, или фронтальной веб-камеры, которую находит браузер на вашем устройстве, будь то десктоп, ноутбук, планшет или смартфон. Если вы не гость, а авторизованный пользователь комнаты, вы всегда можете включать или выключать видео </w:t>
-      </w:r>
-      <w:r>
-        <w:rPr>
-          <w:sz w:val="18"/>
-          <w:lang w:val="ru-RU"/>
-        </w:rPr>
-        <w:t>сами</w:t>
-      </w:r>
-      <w:r>
-        <w:rPr>
-          <w:sz w:val="18"/>
-          <w:lang w:val="ru-RU"/>
-        </w:rPr>
-        <w:t>, без каки-либо ограничений. Гости могут включить видео, если только в комнате есть свободные места (см. выше п.5), или если этих гостей “активировал” гуру по сигналу, см. далее подробн</w:t>
-      </w:r>
-      <w:r>
-        <w:rPr>
-          <w:sz w:val="18"/>
-          <w:lang w:val="ru-RU"/>
-        </w:rPr>
-        <w:t>ее</w:t>
-      </w:r>
-      <w:r>
-        <w:rPr>
-          <w:sz w:val="18"/>
-          <w:lang w:val="ru-RU"/>
-        </w:rPr>
-        <w:t xml:space="preserve"> о сигналах.  </w:t>
+        <w:t xml:space="preserve"> от основной, или единственной, или фронтальной веб-камеры, которую находит браузер на вашем устройстве, будь то десктоп, ноутбук, планшет или смартфон. Если вы не гость, а авторизованный пользователь комнаты, вы всегда можете включать или выключать видео сами, без каки-либо ограничений. Гости могут включить видео, если только в комнате есть свободные места (см. выше п.5), или если этих гостей “активировал” гуру по сигналу, см. далее подробнее о сигналах.  </w:t>
       </w:r>
     </w:p>
     <w:p>
@@ -5921,21 +5317,7 @@
           <w:sz w:val="18"/>
           <w:lang w:val="ru-RU"/>
         </w:rPr>
-        <w:t xml:space="preserve">Конечно, ваш браузер сможет включить камеру, только если вы дали на </w:t>
-      </w:r>
-      <w:r>
-        <w:rPr>
-          <w:sz w:val="18"/>
-          <w:lang w:val="ru-RU"/>
-        </w:rPr>
-        <w:t>э</w:t>
-      </w:r>
-      <w:r>
-        <w:rPr>
-          <w:sz w:val="18"/>
-          <w:lang w:val="ru-RU"/>
-        </w:rPr>
-        <w:t>то своё разрешение. Поэтому не удивляйтесь, если браузер  вас спросит, можно ли включать видео или хотя бы только один микрофон. Кроме того, многие операционные системы имеют отдельные настройки с разрешениями для веб-камер, поэтому если все старания включить камеру в комнате ни к чему не привели – смотрите настройки вашей ОС, и возможно, причина в том, что ОС не разрешает включать эту камеру или её микрофон. Так, например, обстоит дело в Android. Разрешите включать вашу камеру и её микрофон в настройках ОС – и она заработает в комнате.</w:t>
+        <w:t>Конечно, ваш браузер сможет включить камеру, только если вы дали на это своё разрешение. Поэтому не удивляйтесь, если браузер  вас спросит, можно ли включать видео или хотя бы только один микрофон. Кроме того, многие операционные системы имеют отдельные настройки с разрешениями для веб-камер, поэтому если все старания включить камеру в комнате ни к чему не привели – смотрите настройки вашей ОС, и возможно, причина в том, что ОС не разрешает включать эту камеру или её микрофон. Так, например, обстоит дело в Android. Разрешите включать вашу камеру и её микрофон в настройках ОС – и она заработает в комнате.</w:t>
       </w:r>
     </w:p>
     <w:p>
@@ -5967,21 +5349,7 @@
           <w:sz w:val="18"/>
           <w:lang w:val="ru-RU"/>
         </w:rPr>
-        <w:t xml:space="preserve">Вторая слева кнопка в меню отвечает за включение и выключение второй (или </w:t>
-      </w:r>
-      <w:r>
-        <w:rPr>
-          <w:sz w:val="18"/>
-          <w:lang w:val="ru-RU"/>
-        </w:rPr>
-        <w:t>тыловой</w:t>
-      </w:r>
-      <w:r>
-        <w:rPr>
-          <w:sz w:val="18"/>
-          <w:lang w:val="ru-RU"/>
-        </w:rPr>
-        <w:t>)  камеры на вашем устройстве. Обе кнопки взаимосвязаны, поэтому вы можете переключить вид  с одной камеры на другую одним нажатием нужной кнопки.</w:t>
+        <w:t>Вторая слева кнопка в меню отвечает за включение и выключение второй (или тыловой)  камеры на вашем устройстве. Обе кнопки взаимосвязаны, поэтому вы можете переключить вид  с одной камеры на другую одним нажатием нужной кнопки.</w:t>
       </w:r>
     </w:p>
     <w:p>
@@ -6031,7 +5399,16 @@
           <w:sz w:val="18"/>
           <w:lang w:val="ru-RU"/>
         </w:rPr>
-        <w:t xml:space="preserve">звук в комнате. То есть, вы либо разрешаете у себя весь звук, или наоборот, не разрешаете его. </w:t>
+        <w:t xml:space="preserve">звук в комнате. То есть, вы либо разрешаете у себя весь звук, или наоборот, не разрешаете его. Однако нужно помнить – индивидуальные настройки для каждого источника звука всегда более приоритетны, чем общий выключатель. То есть, если вы выключили </w:t>
+      </w:r>
+      <w:r>
+        <w:rPr>
+          <w:b/>
+          <w:bCs/>
+          <w:sz w:val="18"/>
+          <w:lang w:val="ru-RU"/>
+        </w:rPr>
+        <w:t>весь</w:t>
       </w:r>
       <w:r>
         <w:rPr>
@@ -6040,7 +5417,16 @@
           <w:sz w:val="18"/>
           <w:lang w:val="ru-RU"/>
         </w:rPr>
-        <w:t xml:space="preserve">Однако </w:t>
+        <w:t xml:space="preserve"> звук этой кнопкой, а потом включили звук только с одного видео (или свой микрофон), то эти последние разрешения “перебивают” общий запрет. Или наоборот, если вы разрешили </w:t>
+      </w:r>
+      <w:r>
+        <w:rPr>
+          <w:b/>
+          <w:bCs/>
+          <w:sz w:val="18"/>
+          <w:lang w:val="ru-RU"/>
+        </w:rPr>
+        <w:t>все</w:t>
       </w:r>
       <w:r>
         <w:rPr>
@@ -6049,79 +5435,7 @@
           <w:sz w:val="18"/>
           <w:lang w:val="ru-RU"/>
         </w:rPr>
-        <w:t xml:space="preserve">нужно помнить – индивидуальные настройки для каждого источника звука всегда более приоритетны, чем общий выключатель. То есть, если вы выключили </w:t>
-      </w:r>
-      <w:r>
-        <w:rPr>
-          <w:b/>
-          <w:bCs/>
-          <w:sz w:val="18"/>
-          <w:lang w:val="ru-RU"/>
-        </w:rPr>
-        <w:t>весь</w:t>
-      </w:r>
-      <w:r>
-        <w:rPr>
-          <w:b w:val="false"/>
-          <w:bCs w:val="false"/>
-          <w:sz w:val="18"/>
-          <w:lang w:val="ru-RU"/>
-        </w:rPr>
-        <w:t xml:space="preserve"> звук этой кнопкой, а потом включили звук только с одного видео (или свой микрофон), то эти последние разрешения “перебивают” общий запрет. Или наоборот, </w:t>
-      </w:r>
-      <w:r>
-        <w:rPr>
-          <w:b w:val="false"/>
-          <w:bCs w:val="false"/>
-          <w:sz w:val="18"/>
-          <w:lang w:val="ru-RU"/>
-        </w:rPr>
-        <w:t xml:space="preserve">если </w:t>
-      </w:r>
-      <w:r>
-        <w:rPr>
-          <w:b w:val="false"/>
-          <w:bCs w:val="false"/>
-          <w:sz w:val="18"/>
-          <w:lang w:val="ru-RU"/>
-        </w:rPr>
-        <w:t xml:space="preserve">вы разрешили </w:t>
-      </w:r>
-      <w:r>
-        <w:rPr>
-          <w:b/>
-          <w:bCs/>
-          <w:sz w:val="18"/>
-          <w:lang w:val="ru-RU"/>
-        </w:rPr>
-        <w:t>все</w:t>
-      </w:r>
-      <w:r>
-        <w:rPr>
-          <w:b w:val="false"/>
-          <w:bCs w:val="false"/>
-          <w:sz w:val="18"/>
-          <w:lang w:val="ru-RU"/>
-        </w:rPr>
-        <w:t xml:space="preserve"> источники звука, а потом заглушили </w:t>
-      </w:r>
-      <w:r>
-        <w:rPr>
-          <w:b w:val="false"/>
-          <w:bCs w:val="false"/>
-          <w:sz w:val="18"/>
-          <w:lang w:val="ru-RU"/>
-        </w:rPr>
-        <w:t>по очереди</w:t>
-      </w:r>
-      <w:r>
-        <w:rPr>
-          <w:b w:val="false"/>
-          <w:bCs w:val="false"/>
-          <w:sz w:val="18"/>
-          <w:lang w:val="ru-RU"/>
-        </w:rPr>
-        <w:t xml:space="preserve"> все, кроме одного – результат будет тот же самый.</w:t>
+        <w:t xml:space="preserve"> источники звука, а потом заглушили по очереди все, кроме одного – результат будет тот же самый.</w:t>
       </w:r>
     </w:p>
     <w:p>
@@ -6136,7 +5450,12 @@
         </w:rPr>
       </w:pPr>
       <w:r>
-        <w:rPr/>
+        <w:rPr>
+          <w:b w:val="false"/>
+          <w:bCs w:val="false"/>
+          <w:sz w:val="18"/>
+          <w:lang w:val="ru-RU"/>
+        </w:rPr>
       </w:r>
     </w:p>
     <w:p>
@@ -6151,7 +5470,12 @@
         </w:rPr>
       </w:pPr>
       <w:r>
-        <w:rPr/>
+        <w:rPr>
+          <w:b w:val="false"/>
+          <w:bCs w:val="false"/>
+          <w:sz w:val="18"/>
+          <w:lang w:val="ru-RU"/>
+        </w:rPr>
       </w:r>
     </w:p>
     <w:p>
@@ -6186,23 +5510,7 @@
           <w:szCs w:val="18"/>
           <w:lang w:val="ru-RU"/>
         </w:rPr>
-        <w:t xml:space="preserve">Четвёртая слева кнопка меню включает и выключает появляющееся поверх всего остального маленькое окно, в котором виден текстовый чат и </w:t>
-      </w:r>
-      <w:r>
-        <w:rPr>
-          <w:sz w:val="18"/>
-          <w:szCs w:val="18"/>
-          <w:lang w:val="ru-RU"/>
-        </w:rPr>
-        <w:t xml:space="preserve">его </w:t>
-      </w:r>
-      <w:r>
-        <w:rPr>
-          <w:sz w:val="18"/>
-          <w:szCs w:val="18"/>
-          <w:lang w:val="ru-RU"/>
-        </w:rPr>
-        <w:t>небольшое меню:</w:t>
+        <w:t>Четвёртая слева кнопка меню включает и выключает появляющееся поверх всего остального маленькое окно, в котором виден текстовый чат и его небольшое меню:</w:t>
       </w:r>
     </w:p>
     <w:p>
@@ -6312,7 +5620,13 @@
         </w:rPr>
       </w:pPr>
       <w:r>
-        <w:rPr/>
+        <w:rPr>
+          <w:b w:val="false"/>
+          <w:bCs w:val="false"/>
+          <w:sz w:val="18"/>
+          <w:szCs w:val="18"/>
+          <w:lang w:val="ru-RU"/>
+        </w:rPr>
       </w:r>
     </w:p>
     <w:p>
@@ -6333,27 +5647,7 @@
           <w:szCs w:val="18"/>
           <w:lang w:val="ru-RU"/>
         </w:rPr>
-        <w:t xml:space="preserve">Левая кнопка </w:t>
-      </w:r>
-      <w:r>
-        <w:rPr>
-          <w:b w:val="false"/>
-          <w:bCs w:val="false"/>
-          <w:sz w:val="18"/>
-          <w:szCs w:val="18"/>
-          <w:lang w:val="ru-RU"/>
-        </w:rPr>
-        <w:t xml:space="preserve">этого меню </w:t>
-      </w:r>
-      <w:r>
-        <w:rPr>
-          <w:b w:val="false"/>
-          <w:bCs w:val="false"/>
-          <w:sz w:val="18"/>
-          <w:szCs w:val="18"/>
-          <w:lang w:val="ru-RU"/>
-        </w:rPr>
-        <w:t xml:space="preserve">“+” откроет окошко для текста в чат. Напечатайте туда ваш текст и нажмите клавишу “Enter”. Правая кнопка “X” закроет окно с чатом. В середине между ними находится переключатель-индикатор количества “зрителей” - то есть, гостей с выключенными камерами. Нажмите его, чтобы посмотреть, кто сейчас в комнате в качестве “зрителей”. </w:t>
+        <w:t xml:space="preserve">Левая кнопка этого меню “+” откроет окошко для текста в чат. Напечатайте туда ваш текст и нажмите клавишу “Enter”. Правая кнопка “X” закроет окно с чатом. В середине между ними находится переключатель-индикатор количества “зрителей” - то есть, гостей с выключенными камерами. Нажмите его, чтобы посмотреть, кто сейчас в комнате в качестве “зрителей”. </w:t>
       </w:r>
     </w:p>
     <w:p>
@@ -6430,8 +5724,16 @@
           <w:szCs w:val="18"/>
           <w:lang w:val="ru-RU"/>
         </w:rPr>
-        <w:t xml:space="preserve">a. включает </w:t>
-      </w:r>
+        <w:t>a. включает видео от основной камеры и выключает видео от любой активной камеру, или</w:t>
+      </w:r>
+    </w:p>
+    <w:p>
+      <w:pPr>
+        <w:pStyle w:val="Normal"/>
+        <w:rPr>
+          <w:lang w:val="ru-RU"/>
+        </w:rPr>
+      </w:pPr>
       <w:r>
         <w:rPr>
           <w:b w:val="false"/>
@@ -6440,8 +5742,16 @@
           <w:szCs w:val="18"/>
           <w:lang w:val="ru-RU"/>
         </w:rPr>
-        <w:t xml:space="preserve">видео от </w:t>
-      </w:r>
+        <w:t>б. включает и выключает проигрывание MP4-файла, или</w:t>
+      </w:r>
+    </w:p>
+    <w:p>
+      <w:pPr>
+        <w:pStyle w:val="Normal"/>
+        <w:rPr>
+          <w:lang w:val="ru-RU"/>
+        </w:rPr>
+      </w:pPr>
       <w:r>
         <w:rPr>
           <w:b w:val="false"/>
@@ -6450,8 +5760,14 @@
           <w:szCs w:val="18"/>
           <w:lang w:val="ru-RU"/>
         </w:rPr>
-        <w:t>основн</w:t>
-      </w:r>
+        <w:t>в. включает и останавливает “screen share”.</w:t>
+      </w:r>
+    </w:p>
+    <w:p>
+      <w:pPr>
+        <w:pStyle w:val="Normal"/>
+        <w:rPr/>
+      </w:pPr>
       <w:r>
         <w:rPr>
           <w:b w:val="false"/>
@@ -6460,7 +5776,17 @@
           <w:szCs w:val="18"/>
           <w:lang w:val="ru-RU"/>
         </w:rPr>
-        <w:t>ой</w:t>
+        <w:t xml:space="preserve">В другом случае, а именно, при отсутствии свободных “стульев” в комнате, у гостей вместо видео контроля виден </w:t>
+      </w:r>
+      <w:r>
+        <w:rPr>
+          <w:b/>
+          <w:bCs/>
+          <w:sz w:val="18"/>
+          <w:szCs w:val="18"/>
+          <w:lang w:val="ru-RU"/>
+        </w:rPr>
+        <w:t>жёлтый “колокольчик”,</w:t>
       </w:r>
       <w:r>
         <w:rPr>
@@ -6470,309 +5796,7 @@
           <w:szCs w:val="18"/>
           <w:lang w:val="ru-RU"/>
         </w:rPr>
-        <w:t xml:space="preserve"> камер</w:t>
-      </w:r>
-      <w:r>
-        <w:rPr>
-          <w:b w:val="false"/>
-          <w:bCs w:val="false"/>
-          <w:sz w:val="18"/>
-          <w:szCs w:val="18"/>
-          <w:lang w:val="ru-RU"/>
-        </w:rPr>
-        <w:t>ы</w:t>
-      </w:r>
-      <w:r>
-        <w:rPr>
-          <w:b w:val="false"/>
-          <w:bCs w:val="false"/>
-          <w:sz w:val="18"/>
-          <w:szCs w:val="18"/>
-          <w:lang w:val="ru-RU"/>
-        </w:rPr>
-        <w:t xml:space="preserve"> и выключает </w:t>
-      </w:r>
-      <w:r>
-        <w:rPr>
-          <w:b w:val="false"/>
-          <w:bCs w:val="false"/>
-          <w:sz w:val="18"/>
-          <w:szCs w:val="18"/>
-          <w:lang w:val="ru-RU"/>
-        </w:rPr>
-        <w:t xml:space="preserve">видео от </w:t>
-      </w:r>
-      <w:r>
-        <w:rPr>
-          <w:b w:val="false"/>
-          <w:bCs w:val="false"/>
-          <w:sz w:val="18"/>
-          <w:szCs w:val="18"/>
-          <w:lang w:val="ru-RU"/>
-        </w:rPr>
-        <w:t>люб</w:t>
-      </w:r>
-      <w:r>
-        <w:rPr>
-          <w:b w:val="false"/>
-          <w:bCs w:val="false"/>
-          <w:sz w:val="18"/>
-          <w:szCs w:val="18"/>
-          <w:lang w:val="ru-RU"/>
-        </w:rPr>
-        <w:t>ой</w:t>
-      </w:r>
-      <w:r>
-        <w:rPr>
-          <w:b w:val="false"/>
-          <w:bCs w:val="false"/>
-          <w:sz w:val="18"/>
-          <w:szCs w:val="18"/>
-          <w:lang w:val="ru-RU"/>
-        </w:rPr>
-        <w:t xml:space="preserve"> активн</w:t>
-      </w:r>
-      <w:r>
-        <w:rPr>
-          <w:b w:val="false"/>
-          <w:bCs w:val="false"/>
-          <w:sz w:val="18"/>
-          <w:szCs w:val="18"/>
-          <w:lang w:val="ru-RU"/>
-        </w:rPr>
-        <w:t>ой</w:t>
-      </w:r>
-      <w:r>
-        <w:rPr>
-          <w:b w:val="false"/>
-          <w:bCs w:val="false"/>
-          <w:sz w:val="18"/>
-          <w:szCs w:val="18"/>
-          <w:lang w:val="ru-RU"/>
-        </w:rPr>
-        <w:t xml:space="preserve"> камеру, или</w:t>
-      </w:r>
-    </w:p>
-    <w:p>
-      <w:pPr>
-        <w:pStyle w:val="Normal"/>
-        <w:rPr>
-          <w:lang w:val="ru-RU"/>
-        </w:rPr>
-      </w:pPr>
-      <w:r>
-        <w:rPr>
-          <w:b w:val="false"/>
-          <w:bCs w:val="false"/>
-          <w:sz w:val="18"/>
-          <w:szCs w:val="18"/>
-          <w:lang w:val="ru-RU"/>
-        </w:rPr>
-        <w:t>б. включает и выключает проигрывание MP4-файла, или</w:t>
-      </w:r>
-    </w:p>
-    <w:p>
-      <w:pPr>
-        <w:pStyle w:val="Normal"/>
-        <w:rPr>
-          <w:lang w:val="ru-RU"/>
-        </w:rPr>
-      </w:pPr>
-      <w:r>
-        <w:rPr>
-          <w:b w:val="false"/>
-          <w:bCs w:val="false"/>
-          <w:sz w:val="18"/>
-          <w:szCs w:val="18"/>
-          <w:lang w:val="ru-RU"/>
-        </w:rPr>
-        <w:t>в. включает и останавливает “screen share”.</w:t>
-      </w:r>
-    </w:p>
-    <w:p>
-      <w:pPr>
-        <w:pStyle w:val="Normal"/>
-        <w:rPr/>
-      </w:pPr>
-      <w:r>
-        <w:rPr>
-          <w:b w:val="false"/>
-          <w:bCs w:val="false"/>
-          <w:sz w:val="18"/>
-          <w:szCs w:val="18"/>
-          <w:lang w:val="ru-RU"/>
-        </w:rPr>
-        <w:t xml:space="preserve">В </w:t>
-      </w:r>
-      <w:r>
-        <w:rPr>
-          <w:b w:val="false"/>
-          <w:bCs w:val="false"/>
-          <w:sz w:val="18"/>
-          <w:szCs w:val="18"/>
-          <w:lang w:val="ru-RU"/>
-        </w:rPr>
-        <w:t>другом</w:t>
-      </w:r>
-      <w:r>
-        <w:rPr>
-          <w:b w:val="false"/>
-          <w:bCs w:val="false"/>
-          <w:sz w:val="18"/>
-          <w:szCs w:val="18"/>
-          <w:lang w:val="ru-RU"/>
-        </w:rPr>
-        <w:t xml:space="preserve"> случае, а именно, при отсутствии свободных “стульев” в комнате, </w:t>
-      </w:r>
-      <w:r>
-        <w:rPr>
-          <w:b w:val="false"/>
-          <w:bCs w:val="false"/>
-          <w:sz w:val="18"/>
-          <w:szCs w:val="18"/>
-          <w:lang w:val="ru-RU"/>
-        </w:rPr>
-        <w:t xml:space="preserve">у гостей </w:t>
-      </w:r>
-      <w:r>
-        <w:rPr>
-          <w:b w:val="false"/>
-          <w:bCs w:val="false"/>
-          <w:sz w:val="18"/>
-          <w:szCs w:val="18"/>
-          <w:lang w:val="ru-RU"/>
-        </w:rPr>
-        <w:t xml:space="preserve">вместо видео контроля виден </w:t>
-      </w:r>
-      <w:r>
-        <w:rPr>
-          <w:b/>
-          <w:bCs/>
-          <w:sz w:val="18"/>
-          <w:szCs w:val="18"/>
-          <w:lang w:val="ru-RU"/>
-        </w:rPr>
-        <w:t>жёлтый “колокольчик”,</w:t>
-      </w:r>
-      <w:r>
-        <w:rPr>
-          <w:b w:val="false"/>
-          <w:bCs w:val="false"/>
-          <w:sz w:val="18"/>
-          <w:szCs w:val="18"/>
-          <w:lang w:val="ru-RU"/>
-        </w:rPr>
-        <w:t xml:space="preserve"> позвонив в который, гость предлагает гуру активировать себя в качестве участника в комнате, т.е. как бы принести дополнительный “стул” персонально для него, что </w:t>
-      </w:r>
-      <w:r>
-        <w:rPr>
-          <w:b w:val="false"/>
-          <w:bCs w:val="false"/>
-          <w:sz w:val="18"/>
-          <w:szCs w:val="18"/>
-          <w:lang w:val="ru-RU"/>
-        </w:rPr>
-        <w:t xml:space="preserve">вполне </w:t>
-      </w:r>
-      <w:r>
-        <w:rPr>
-          <w:b w:val="false"/>
-          <w:bCs w:val="false"/>
-          <w:sz w:val="18"/>
-          <w:szCs w:val="18"/>
-          <w:lang w:val="ru-RU"/>
-        </w:rPr>
-        <w:t xml:space="preserve">возможно – нужно дождаться реакции гуру. В </w:t>
-      </w:r>
-      <w:r>
-        <w:rPr>
-          <w:b w:val="false"/>
-          <w:bCs w:val="false"/>
-          <w:sz w:val="18"/>
-          <w:szCs w:val="18"/>
-          <w:lang w:val="ru-RU"/>
-        </w:rPr>
-        <w:t>большинстве случаев</w:t>
-      </w:r>
-      <w:r>
-        <w:rPr>
-          <w:b w:val="false"/>
-          <w:bCs w:val="false"/>
-          <w:sz w:val="18"/>
-          <w:szCs w:val="18"/>
-          <w:lang w:val="ru-RU"/>
-        </w:rPr>
-        <w:t xml:space="preserve">, запрос будет услышан и выполнен гуру, который активирует </w:t>
-      </w:r>
-      <w:r>
-        <w:rPr>
-          <w:b w:val="false"/>
-          <w:bCs w:val="false"/>
-          <w:sz w:val="18"/>
-          <w:szCs w:val="18"/>
-          <w:lang w:val="ru-RU"/>
-        </w:rPr>
-        <w:t>гостя</w:t>
-      </w:r>
-      <w:r>
-        <w:rPr>
-          <w:b w:val="false"/>
-          <w:bCs w:val="false"/>
-          <w:sz w:val="18"/>
-          <w:szCs w:val="18"/>
-          <w:lang w:val="ru-RU"/>
-        </w:rPr>
-        <w:t xml:space="preserve"> кликом по яркой строке с его именем и словами “в ожидании” в появившемся маленьком окне. Обратный процесс (т.е. </w:t>
-      </w:r>
-      <w:r>
-        <w:rPr>
-          <w:b w:val="false"/>
-          <w:bCs w:val="false"/>
-          <w:sz w:val="18"/>
-          <w:szCs w:val="18"/>
-          <w:lang w:val="ru-RU"/>
-        </w:rPr>
-        <w:t>отбирание</w:t>
-      </w:r>
-      <w:r>
-        <w:rPr>
-          <w:b w:val="false"/>
-          <w:bCs w:val="false"/>
-          <w:sz w:val="18"/>
-          <w:szCs w:val="18"/>
-          <w:lang w:val="ru-RU"/>
-        </w:rPr>
-        <w:t xml:space="preserve"> “стула”) </w:t>
-      </w:r>
-      <w:r>
-        <w:rPr>
-          <w:b w:val="false"/>
-          <w:bCs w:val="false"/>
-          <w:sz w:val="18"/>
-          <w:szCs w:val="18"/>
-          <w:lang w:val="ru-RU"/>
-        </w:rPr>
-        <w:t>выглядит</w:t>
-      </w:r>
-      <w:r>
-        <w:rPr>
-          <w:b w:val="false"/>
-          <w:bCs w:val="false"/>
-          <w:sz w:val="18"/>
-          <w:szCs w:val="18"/>
-          <w:lang w:val="ru-RU"/>
-        </w:rPr>
-        <w:t xml:space="preserve"> так</w:t>
-      </w:r>
-      <w:r>
-        <w:rPr>
-          <w:b w:val="false"/>
-          <w:bCs w:val="false"/>
-          <w:sz w:val="18"/>
-          <w:szCs w:val="18"/>
-          <w:lang w:val="ru-RU"/>
-        </w:rPr>
-        <w:t xml:space="preserve"> – гуру просто кликнет по имени внизу квадрата, и активированный ранее гость опять станет ”просто зрителем” в комнате.</w:t>
+        <w:t xml:space="preserve"> позвонив в который, гость предлагает гуру активировать себя в качестве участника в комнате, т.е. как бы принести дополнительный “стул” персонально для него, что вполне возможно – нужно дождаться реакции гуру. В большинстве случаев, запрос будет услышан и выполнен гуру, который активирует гостя кликом по яркой строке с его именем и словами “в ожидании” в появившемся маленьком окне. Обратный процесс (т.е. отбирание “стула”) выглядит так – гуру просто кликнет по имени внизу квадрата, и активированный ранее гость опять станет ”просто зрителем” в комнате.</w:t>
       </w:r>
     </w:p>
     <w:p>
@@ -6810,27 +5834,7 @@
           <w:szCs w:val="18"/>
           <w:lang w:val="ru-RU"/>
         </w:rPr>
-        <w:t xml:space="preserve">Последняя кнопка в меню позволяет уйти из комнаты. Кликнув на неё, гость или участник вернётся к </w:t>
-      </w:r>
-      <w:r>
-        <w:rPr>
-          <w:b w:val="false"/>
-          <w:bCs w:val="false"/>
-          <w:sz w:val="18"/>
-          <w:szCs w:val="18"/>
-          <w:lang w:val="ru-RU"/>
-        </w:rPr>
-        <w:t>входу</w:t>
-      </w:r>
-      <w:r>
-        <w:rPr>
-          <w:b w:val="false"/>
-          <w:bCs w:val="false"/>
-          <w:sz w:val="18"/>
-          <w:szCs w:val="18"/>
-          <w:lang w:val="ru-RU"/>
-        </w:rPr>
-        <w:t xml:space="preserve"> в комнату “с той стороны”.</w:t>
+        <w:t>Последняя кнопка в меню позволяет уйти из комнаты. Кликнув на неё, гость или участник вернётся к входу в комнату “с той стороны”.</w:t>
       </w:r>
     </w:p>
     <w:p>
@@ -6862,17 +5866,68 @@
           <w:szCs w:val="18"/>
           <w:lang w:val="ru-RU"/>
         </w:rPr>
-        <w:t xml:space="preserve">онтроль за </w:t>
-      </w:r>
-      <w:r>
-        <w:rPr>
+        <w:t>онтроль за комнатой</w:t>
+      </w:r>
+    </w:p>
+    <w:p>
+      <w:pPr>
+        <w:pStyle w:val="Normal"/>
+        <w:rPr>
+          <w:b/>
           <w:b/>
           <w:bCs/>
           <w:sz w:val="22"/>
           <w:szCs w:val="18"/>
           <w:lang w:val="ru-RU"/>
         </w:rPr>
-        <w:t>комнатой</w:t>
+      </w:pPr>
+      <w:r>
+        <w:rPr/>
+        <w:drawing>
+          <wp:anchor behindDoc="0" distT="0" distB="0" distL="0" distR="0" simplePos="0" locked="0" layoutInCell="1" allowOverlap="1" relativeHeight="16">
+            <wp:simplePos x="0" y="0"/>
+            <wp:positionH relativeFrom="column">
+              <wp:align>center</wp:align>
+            </wp:positionH>
+            <wp:positionV relativeFrom="paragraph">
+              <wp:posOffset>635</wp:posOffset>
+            </wp:positionV>
+            <wp:extent cx="2865755" cy="878840"/>
+            <wp:effectExtent l="0" t="0" r="0" b="0"/>
+            <wp:wrapSquare wrapText="largest"/>
+            <wp:docPr id="15" name="Image11" descr=""/>
+            <wp:cNvGraphicFramePr>
+              <a:graphicFrameLocks xmlns:a="http://schemas.openxmlformats.org/drawingml/2006/main" noChangeAspect="1"/>
+            </wp:cNvGraphicFramePr>
+            <a:graphic xmlns:a="http://schemas.openxmlformats.org/drawingml/2006/main">
+              <a:graphicData uri="http://schemas.openxmlformats.org/drawingml/2006/picture">
+                <pic:pic xmlns:pic="http://schemas.openxmlformats.org/drawingml/2006/picture">
+                  <pic:nvPicPr>
+                    <pic:cNvPr id="15" name="Image11" descr=""/>
+                    <pic:cNvPicPr>
+                      <a:picLocks noChangeAspect="1" noChangeArrowheads="1"/>
+                    </pic:cNvPicPr>
+                  </pic:nvPicPr>
+                  <pic:blipFill>
+                    <a:blip r:embed="rId13"/>
+                    <a:stretch>
+                      <a:fillRect/>
+                    </a:stretch>
+                  </pic:blipFill>
+                  <pic:spPr bwMode="auto">
+                    <a:xfrm>
+                      <a:off x="0" y="0"/>
+                      <a:ext cx="2865755" cy="878840"/>
+                    </a:xfrm>
+                    <a:prstGeom prst="rect">
+                      <a:avLst/>
+                    </a:prstGeom>
+                  </pic:spPr>
+                </pic:pic>
+              </a:graphicData>
+            </a:graphic>
+          </wp:anchor>
+        </w:drawing>
       </w:r>
     </w:p>
     <w:p>
@@ -6917,47 +5972,7 @@
           <w:szCs w:val="18"/>
           <w:lang w:val="ru-RU"/>
         </w:rPr>
-        <w:t xml:space="preserve">Все пользователи в комнате: гуру, авторизованные пользователи, гости, в т.ч. “зрители” - могут регулировать у себя звук от каждого источника. Прежде всего – </w:t>
-      </w:r>
-      <w:r>
-        <w:rPr>
-          <w:b w:val="false"/>
-          <w:bCs w:val="false"/>
-          <w:sz w:val="18"/>
-          <w:szCs w:val="18"/>
-          <w:lang w:val="ru-RU"/>
-        </w:rPr>
-        <w:t xml:space="preserve">могут </w:t>
-      </w:r>
-      <w:r>
-        <w:rPr>
-          <w:b w:val="false"/>
-          <w:bCs w:val="false"/>
-          <w:sz w:val="18"/>
-          <w:szCs w:val="18"/>
-          <w:lang w:val="ru-RU"/>
-        </w:rPr>
-        <w:t>заглушить его или включить обратно – это достигается нажатием на иконку в правом нижнем углу каждой картинки, справа от имени. В зависимости от того, чьё это видео и как вы установили его звук ранее, иконка-индикатор может быть в одном из 4 состояний: “громкоговоритель”, “зачёркнутый громкоговоритель”, “микрофон” и “X”, - что означает, а) звук данного видео включён, б) звук видео  выключен, в) ваш микрофон включен, г) микрофон (ваш или у другого участника) выключен. Нажатие на иконку</w:t>
-      </w:r>
-      <w:r>
-        <w:rPr>
-          <w:b w:val="false"/>
-          <w:bCs w:val="false"/>
-          <w:sz w:val="18"/>
-          <w:szCs w:val="18"/>
-          <w:lang w:val="ru-RU"/>
-        </w:rPr>
-        <w:t>-индикатор</w:t>
-      </w:r>
-      <w:r>
-        <w:rPr>
-          <w:b w:val="false"/>
-          <w:bCs w:val="false"/>
-          <w:sz w:val="18"/>
-          <w:szCs w:val="18"/>
-          <w:lang w:val="ru-RU"/>
-        </w:rPr>
-        <w:t xml:space="preserve"> переключит состояние на противоположное, кроме случая, когда “X” означает, что выключен микрофон у другого участника, на что вы, конечно, никак не сможете повлиять, кроме как путём устного или письменного внушения.</w:t>
+        <w:t>Все пользователи в комнате: гуру, авторизованные пользователи, гости, в т.ч. “зрители” - могут регулировать у себя звук от каждого источника. Прежде всего – могут заглушить его или включить обратно – это достигается нажатием на иконку в правом нижнем углу каждой картинки, справа от имени. В зависимости от того, чьё это видео и как вы установили его звук ранее, иконка-индикатор может быть в одном из 4 состояний: “громкоговоритель”, “зачёркнутый громкоговоритель”, “микрофон” и “X”, - что означает, а) звук данного видео включён, б) звук видео  выключен, в) ваш микрофон включен, г) микрофон (ваш или у другого участника) выключен. Нажатие на иконку-индикатор переключит состояние на противоположное, кроме случая, когда “X” означает, что выключен микрофон у другого участника, на что вы, конечно, никак не сможете повлиять, кроме как путём устного или письменного внушения.</w:t>
       </w:r>
     </w:p>
     <w:p>
@@ -7018,87 +6033,7 @@
           <w:szCs w:val="18"/>
           <w:lang w:val="ru-RU"/>
         </w:rPr>
-        <w:t xml:space="preserve">Пользователи могут писать короткие </w:t>
-      </w:r>
-      <w:r>
-        <w:rPr>
-          <w:b w:val="false"/>
-          <w:bCs w:val="false"/>
-          <w:sz w:val="18"/>
-          <w:szCs w:val="18"/>
-          <w:lang w:val="ru-RU"/>
-        </w:rPr>
-        <w:t>комментарии</w:t>
-      </w:r>
-      <w:r>
-        <w:rPr>
-          <w:b w:val="false"/>
-          <w:bCs w:val="false"/>
-          <w:sz w:val="18"/>
-          <w:szCs w:val="18"/>
-          <w:lang w:val="ru-RU"/>
-        </w:rPr>
-        <w:t xml:space="preserve"> к видео, своим и у других пользователей, кроме гуру. </w:t>
-      </w:r>
-      <w:r>
-        <w:rPr>
-          <w:b w:val="false"/>
-          <w:bCs w:val="false"/>
-          <w:sz w:val="18"/>
-          <w:szCs w:val="18"/>
-          <w:lang w:val="ru-RU"/>
-        </w:rPr>
-        <w:t>Н</w:t>
-      </w:r>
-      <w:r>
-        <w:rPr>
-          <w:b w:val="false"/>
-          <w:bCs w:val="false"/>
-          <w:sz w:val="18"/>
-          <w:szCs w:val="18"/>
-          <w:lang w:val="ru-RU"/>
-        </w:rPr>
-        <w:t xml:space="preserve">ужно щёлкнуть по букве «A» внутри </w:t>
-      </w:r>
-      <w:r>
-        <w:rPr>
-          <w:b w:val="false"/>
-          <w:bCs w:val="false"/>
-          <w:sz w:val="18"/>
-          <w:szCs w:val="18"/>
-          <w:lang w:val="ru-RU"/>
-        </w:rPr>
-        <w:t>голубого</w:t>
-      </w:r>
-      <w:r>
-        <w:rPr>
-          <w:b w:val="false"/>
-          <w:bCs w:val="false"/>
-          <w:sz w:val="18"/>
-          <w:szCs w:val="18"/>
-          <w:lang w:val="ru-RU"/>
-        </w:rPr>
-        <w:t xml:space="preserve"> (у себя) или красного (у других) кружка в правом верхнем углу картинки. Эти аннотации нигде не сохраняются и видны сверху видео только </w:t>
-      </w:r>
-      <w:r>
-        <w:rPr>
-          <w:b w:val="false"/>
-          <w:bCs w:val="false"/>
-          <w:sz w:val="18"/>
-          <w:szCs w:val="18"/>
-          <w:lang w:val="ru-RU"/>
-        </w:rPr>
-        <w:t>пока оно не выключено</w:t>
-      </w:r>
-      <w:r>
-        <w:rPr>
-          <w:b w:val="false"/>
-          <w:bCs w:val="false"/>
-          <w:sz w:val="18"/>
-          <w:szCs w:val="18"/>
-          <w:lang w:val="ru-RU"/>
-        </w:rPr>
-        <w:t>.</w:t>
+        <w:t>Пользователи могут писать короткие комментарии к видео, своим и у других пользователей, кроме гуру. Нужно щёлкнуть по букве «A» внутри голубого (у себя) или красного (у других) кружка в правом верхнем углу картинки. Эти аннотации нигде не сохраняются и видны сверху видео только пока оно не выключено.</w:t>
       </w:r>
     </w:p>
     <w:p>
@@ -7136,7 +6071,17 @@
           <w:szCs w:val="18"/>
           <w:lang w:val="ru-RU"/>
         </w:rPr>
-        <w:t xml:space="preserve">Данная </w:t>
+        <w:t xml:space="preserve">Данная функция доступна только гуру и авторизованным пользователям и работает в браузерах «Firefox» на десктопах и ноутбуках. </w:t>
+      </w:r>
+      <w:r>
+        <w:rPr>
+          <w:b w:val="false"/>
+          <w:bCs w:val="false"/>
+          <w:sz w:val="18"/>
+          <w:szCs w:val="18"/>
+          <w:lang w:val="ru-RU"/>
+        </w:rPr>
+        <w:t xml:space="preserve">Для начала, щелкните мышью по словам «ROOM [имя комнаты]» - найдите их над своим пустым квадратом. После щелчка, цвет слов изменится на голубой и появится кнопка «Выберите файл». Выберите MP4 видео и затем нажмите кнопку «контроль видео» - это вторая справа кнопка в главном меню. Вы увидите, что выбранный файл начал проигрываться в вашем квадрате. Вы можете обеззвучить это видео </w:t>
       </w:r>
       <w:r>
         <w:rPr>
@@ -7146,7 +6091,17 @@
           <w:szCs w:val="18"/>
           <w:lang w:val="ru-RU"/>
         </w:rPr>
-        <w:t>функция</w:t>
+        <w:t xml:space="preserve">для всех - </w:t>
+      </w:r>
+      <w:r>
+        <w:rPr>
+          <w:b w:val="false"/>
+          <w:bCs w:val="false"/>
+          <w:sz w:val="18"/>
+          <w:szCs w:val="18"/>
+          <w:lang w:val="ru-RU"/>
+        </w:rPr>
+        <w:t xml:space="preserve">отключите звук кнопкой </w:t>
       </w:r>
       <w:r>
         <w:rPr>
@@ -7156,7 +6111,7 @@
           <w:szCs w:val="18"/>
           <w:lang w:val="ru-RU"/>
         </w:rPr>
-        <w:t xml:space="preserve"> доступна только гуру и авторизованным пользователям и работает в браузерах «Firefox» на десктопах и ноутбуках. </w:t>
+        <w:t>внутри самого видео</w:t>
       </w:r>
       <w:r>
         <w:rPr>
@@ -7166,7 +6121,17 @@
           <w:szCs w:val="18"/>
           <w:lang w:val="ru-RU"/>
         </w:rPr>
-        <w:t xml:space="preserve">Для начала, щелкните мышью по словам «ROOM [имя комнаты]» - найдите их над своим пустым квадратом. После щелчка, цвет </w:t>
+        <w:t xml:space="preserve"> (это не иконка-индикатор звука, о которой см. выше — а небольшая кнопка-мегафон внутри самого видео, в его нижней панели, которая видна только если навести на видео курсор мыши). </w:t>
+      </w:r>
+      <w:r>
+        <w:rPr>
+          <w:b/>
+          <w:bCs/>
+          <w:sz w:val="18"/>
+          <w:szCs w:val="18"/>
+          <w:lang w:val="ru-RU"/>
+        </w:rPr>
+        <w:t>Важно</w:t>
       </w:r>
       <w:r>
         <w:rPr>
@@ -7176,7 +6141,17 @@
           <w:szCs w:val="18"/>
           <w:lang w:val="ru-RU"/>
         </w:rPr>
-        <w:t xml:space="preserve">слов </w:t>
+        <w:t xml:space="preserve">: вы не услышите сами звук того видео, которое вы сейчас проигрываете в комнате. Это нормально, зато звук от вашего видео слышат все остальные. Если вы вдруг сами начали слышать звук от проигрываемого вами видео  - значит, произошёл сетевой сбой, и ваше видео уже никому, кроме вас, </w:t>
+      </w:r>
+      <w:r>
+        <w:rPr>
+          <w:b/>
+          <w:bCs/>
+          <w:sz w:val="18"/>
+          <w:szCs w:val="18"/>
+          <w:lang w:val="ru-RU"/>
+        </w:rPr>
+        <w:t>не видно и не слышно</w:t>
       </w:r>
       <w:r>
         <w:rPr>
@@ -7186,147 +6161,7 @@
           <w:szCs w:val="18"/>
           <w:lang w:val="ru-RU"/>
         </w:rPr>
-        <w:t xml:space="preserve">изменится на голубой и появится кнопка «Выберите файл». Выберите MP4 видео и затем нажмите кнопку «контроль видео» - это вторая справа кнопка в главном меню. Вы увидите, что выбранный файл начал проигрываться в вашем квадрате. Вы можете обеззвучить это видео </w:t>
-      </w:r>
-      <w:r>
-        <w:rPr>
-          <w:b/>
-          <w:bCs/>
-          <w:sz w:val="18"/>
-          <w:szCs w:val="18"/>
-          <w:lang w:val="ru-RU"/>
-        </w:rPr>
-        <w:t xml:space="preserve">для всех </w:t>
-      </w:r>
-      <w:r>
-        <w:rPr>
-          <w:b/>
-          <w:bCs/>
-          <w:sz w:val="18"/>
-          <w:szCs w:val="18"/>
-          <w:lang w:val="ru-RU"/>
-        </w:rPr>
-        <w:t xml:space="preserve">- </w:t>
-      </w:r>
-      <w:r>
-        <w:rPr>
-          <w:b w:val="false"/>
-          <w:bCs w:val="false"/>
-          <w:sz w:val="18"/>
-          <w:szCs w:val="18"/>
-          <w:lang w:val="ru-RU"/>
-        </w:rPr>
-        <w:t xml:space="preserve">отключите звук кнопкой </w:t>
-      </w:r>
-      <w:r>
-        <w:rPr>
-          <w:b/>
-          <w:bCs/>
-          <w:sz w:val="18"/>
-          <w:szCs w:val="18"/>
-          <w:lang w:val="ru-RU"/>
-        </w:rPr>
-        <w:t>внутри самого видео</w:t>
-      </w:r>
-      <w:r>
-        <w:rPr>
-          <w:b w:val="false"/>
-          <w:bCs w:val="false"/>
-          <w:sz w:val="18"/>
-          <w:szCs w:val="18"/>
-          <w:lang w:val="ru-RU"/>
-        </w:rPr>
-        <w:t xml:space="preserve"> (это не иконка-индикатор звука, о которой см. выше — а небольшая кнопка-</w:t>
-      </w:r>
-      <w:r>
-        <w:rPr>
-          <w:b w:val="false"/>
-          <w:bCs w:val="false"/>
-          <w:sz w:val="18"/>
-          <w:szCs w:val="18"/>
-          <w:lang w:val="ru-RU"/>
-        </w:rPr>
-        <w:t>мегафон</w:t>
-      </w:r>
-      <w:r>
-        <w:rPr>
-          <w:b w:val="false"/>
-          <w:bCs w:val="false"/>
-          <w:sz w:val="18"/>
-          <w:szCs w:val="18"/>
-          <w:lang w:val="ru-RU"/>
-        </w:rPr>
-        <w:t xml:space="preserve"> внутри самого видео, в его нижней панели, которая видна только если навести на видео курсор мыши). </w:t>
-      </w:r>
-      <w:r>
-        <w:rPr>
-          <w:b/>
-          <w:bCs/>
-          <w:sz w:val="18"/>
-          <w:szCs w:val="18"/>
-          <w:lang w:val="ru-RU"/>
-        </w:rPr>
-        <w:t>Важно</w:t>
-      </w:r>
-      <w:r>
-        <w:rPr>
-          <w:b w:val="false"/>
-          <w:bCs w:val="false"/>
-          <w:sz w:val="18"/>
-          <w:szCs w:val="18"/>
-          <w:lang w:val="ru-RU"/>
-        </w:rPr>
-        <w:t xml:space="preserve">: вы не услышите сами звук того видео, которое вы сейчас проигрываете в комнате. Это нормально, зато звук от вашего видео слышат все остальные. Если вы вдруг сами начали слышать звук от проигрываемого вами видео  - значит, произошёл сетевой сбой, и ваше видео уже никому, кроме вас, </w:t>
-      </w:r>
-      <w:r>
-        <w:rPr>
-          <w:b/>
-          <w:bCs/>
-          <w:sz w:val="18"/>
-          <w:szCs w:val="18"/>
-          <w:lang w:val="ru-RU"/>
-        </w:rPr>
-        <w:t>не видно и не слышно</w:t>
-      </w:r>
-      <w:r>
-        <w:rPr>
-          <w:b w:val="false"/>
-          <w:bCs w:val="false"/>
-          <w:sz w:val="18"/>
-          <w:szCs w:val="18"/>
-          <w:lang w:val="ru-RU"/>
-        </w:rPr>
-        <w:t xml:space="preserve">, поэтому нужно перегрузиться, т.е. нажать </w:t>
-      </w:r>
-      <w:r>
-        <w:rPr>
-          <w:b w:val="false"/>
-          <w:bCs w:val="false"/>
-          <w:sz w:val="18"/>
-          <w:szCs w:val="18"/>
-          <w:lang w:val="ru-RU"/>
-        </w:rPr>
-        <w:t>самую</w:t>
-      </w:r>
-      <w:r>
-        <w:rPr>
-          <w:b w:val="false"/>
-          <w:bCs w:val="false"/>
-          <w:sz w:val="18"/>
-          <w:szCs w:val="18"/>
-          <w:lang w:val="ru-RU"/>
-        </w:rPr>
-        <w:t xml:space="preserve"> правую в главном меню кнопку «Выход» и зайти в комнату снова. Чтобы остановить проигрывание, нажмите кнопку «контроль видео» - её цвет изменится с оранжевого на начальный. </w:t>
-      </w:r>
-      <w:r>
-        <w:rPr>
-          <w:b w:val="false"/>
-          <w:bCs w:val="false"/>
-          <w:sz w:val="18"/>
-          <w:szCs w:val="18"/>
-          <w:lang w:val="ru-RU"/>
-        </w:rPr>
-        <w:t>Вы можете поставить проигрывание на паузу маленькой кнопкой внутри самого видео.</w:t>
+        <w:t>, поэтому нужно перегрузиться, т.е. нажать самую правую в главном меню кнопку «Выход» и зайти в комнату снова. Чтобы остановить проигрывание, нажмите кнопку «контроль видео» - её цвет изменится с оранжевого на начальный. Вы можете поставить проигрывание на паузу маленькой кнопкой внутри самого видео.</w:t>
       </w:r>
     </w:p>
     <w:p>
@@ -7366,27 +6201,7 @@
           <w:szCs w:val="18"/>
           <w:lang w:val="ru-RU"/>
         </w:rPr>
-        <w:t xml:space="preserve">Данная </w:t>
-      </w:r>
-      <w:r>
-        <w:rPr>
-          <w:b/>
-          <w:bCs/>
-          <w:sz w:val="18"/>
-          <w:szCs w:val="18"/>
-          <w:lang w:val="ru-RU"/>
-        </w:rPr>
-        <w:t>функция</w:t>
-      </w:r>
-      <w:r>
-        <w:rPr>
-          <w:b/>
-          <w:bCs/>
-          <w:sz w:val="18"/>
-          <w:szCs w:val="18"/>
-          <w:lang w:val="ru-RU"/>
-        </w:rPr>
-        <w:t xml:space="preserve"> доступна только гуру и авторизованным пользователям и работает в браузерах на десктопах и ноутбуках. </w:t>
+        <w:t xml:space="preserve">Данная функция доступна только гуру и авторизованным пользователям и работает в браузерах на десктопах и ноутбуках. </w:t>
       </w:r>
       <w:r>
         <w:rPr>
@@ -7396,87 +6211,7 @@
           <w:szCs w:val="18"/>
           <w:lang w:val="ru-RU"/>
         </w:rPr>
-        <w:t xml:space="preserve">Щёлкните по словам «ROOM [имя комнаты]» дважды (double click) — их цвет изменится на светло-зелёный. Далее, нажмите кнопку «контроль видео» </w:t>
-      </w:r>
-      <w:r>
-        <w:rPr>
-          <w:b w:val="false"/>
-          <w:bCs w:val="false"/>
-          <w:sz w:val="18"/>
-          <w:szCs w:val="18"/>
-          <w:lang w:val="ru-RU"/>
-        </w:rPr>
-        <w:t xml:space="preserve">в главном меню </w:t>
-      </w:r>
-      <w:r>
-        <w:rPr>
-          <w:b w:val="false"/>
-          <w:bCs w:val="false"/>
-          <w:sz w:val="18"/>
-          <w:szCs w:val="18"/>
-          <w:lang w:val="ru-RU"/>
-        </w:rPr>
-        <w:t xml:space="preserve">- сразу возникнет небольшое </w:t>
-      </w:r>
-      <w:r>
-        <w:rPr>
-          <w:b w:val="false"/>
-          <w:bCs w:val="false"/>
-          <w:sz w:val="18"/>
-          <w:szCs w:val="18"/>
-          <w:lang w:val="ru-RU"/>
-        </w:rPr>
-        <w:t>окно</w:t>
-      </w:r>
-      <w:r>
-        <w:rPr>
-          <w:b w:val="false"/>
-          <w:bCs w:val="false"/>
-          <w:sz w:val="18"/>
-          <w:szCs w:val="18"/>
-          <w:lang w:val="ru-RU"/>
-        </w:rPr>
-        <w:t xml:space="preserve">, где браузер предложит вам выбрать то из окон </w:t>
-      </w:r>
-      <w:r>
-        <w:rPr>
-          <w:b w:val="false"/>
-          <w:bCs w:val="false"/>
-          <w:sz w:val="18"/>
-          <w:szCs w:val="18"/>
-          <w:lang w:val="ru-RU"/>
-        </w:rPr>
-        <w:t>десктопа (или весь десктоп)</w:t>
-      </w:r>
-      <w:r>
-        <w:rPr>
-          <w:b w:val="false"/>
-          <w:bCs w:val="false"/>
-          <w:sz w:val="18"/>
-          <w:szCs w:val="18"/>
-          <w:lang w:val="ru-RU"/>
-        </w:rPr>
-        <w:t xml:space="preserve">, которые вы хотите расшарить. Подтвердите свой выбор, и вы увидите выбранное вами окно (или весь десктоп)  в своём квадрате видео. По умолчанию, фоном к share screen идёт звук с микрофона вашем веб-камеры, </w:t>
-      </w:r>
-      <w:r>
-        <w:rPr>
-          <w:b w:val="false"/>
-          <w:bCs w:val="false"/>
-          <w:sz w:val="18"/>
-          <w:szCs w:val="18"/>
-          <w:lang w:val="ru-RU"/>
-        </w:rPr>
-        <w:t xml:space="preserve">где </w:t>
-      </w:r>
-      <w:r>
-        <w:rPr>
-          <w:b w:val="false"/>
-          <w:bCs w:val="false"/>
-          <w:sz w:val="18"/>
-          <w:szCs w:val="18"/>
-          <w:lang w:val="ru-RU"/>
-        </w:rPr>
-        <w:t>вы можете комментировать вслух то, что происходит на экране, и это будет слышно всем участникам и гостям. Чтобы остановить Share Screen, нажмите опять кнопку «контроль видео» - её цвет изменится с оранжевого на начальный.</w:t>
+        <w:t>Щёлкните по словам «ROOM [имя комнаты]» дважды (double click) — их цвет изменится на светло-зелёный. Далее, нажмите кнопку «контроль видео» в главном меню - сразу возникнет небольшое окно, где браузер предложит вам выбрать то из окон десктопа (или весь десктоп), которые вы хотите расшарить. Подтвердите свой выбор, и вы увидите выбранное вами окно (или весь десктоп)  в своём квадрате видео. По умолчанию, фоном к share screen идёт звук с микрофона вашем веб-камеры, где вы можете комментировать вслух то, что происходит на экране, и это будет слышно всем участникам и гостям. Чтобы остановить Share Screen, нажмите опять кнопку «контроль видео» - её цвет изменится с оранжевого на начальный.</w:t>
       </w:r>
     </w:p>
     <w:p>
@@ -7505,14 +6240,18 @@
     <w:p>
       <w:pPr>
         <w:pStyle w:val="Normal"/>
-        <w:rPr>
-          <w:b w:val="false"/>
+        <w:rPr/>
+      </w:pPr>
+      <w:r>
+        <w:rPr>
           <w:b w:val="false"/>
           <w:bCs w:val="false"/>
           <w:sz w:val="18"/>
           <w:szCs w:val="18"/>
-        </w:rPr>
-      </w:pPr>
+          <w:lang w:val="ru-RU"/>
+        </w:rPr>
+        <w:t xml:space="preserve">Гуру может включить любое из </w:t>
+      </w:r>
       <w:r>
         <w:rPr>
           <w:b w:val="false"/>
@@ -7521,7 +6260,7 @@
           <w:szCs w:val="18"/>
           <w:lang w:val="ru-RU"/>
         </w:rPr>
-        <w:t xml:space="preserve">Гуру может включить любое из имеющихся в комнате видео в режим «Cinema» щелчком по слову, которое видно тёмно-синими буквами в левом верхнем углу квадрата видео. После щелчка, цвет изменится на жёлтый. При включённой «Cinema», для просмотра </w:t>
+        <w:t>видео в ко</w:t>
       </w:r>
       <w:r>
         <w:rPr>
@@ -7531,25 +6270,16 @@
           <w:szCs w:val="18"/>
           <w:lang w:val="ru-RU"/>
         </w:rPr>
-        <w:t xml:space="preserve">данного </w:t>
-      </w:r>
-      <w:r>
-        <w:rPr>
-          <w:b w:val="false"/>
-          <w:bCs w:val="false"/>
-          <w:sz w:val="18"/>
-          <w:szCs w:val="18"/>
-          <w:lang w:val="ru-RU"/>
-        </w:rPr>
-        <w:t xml:space="preserve">видео fullscreen необходима привязка к своему аккаунту SkyPirl. Подробнее о привязке аккаунта здесь: </w:t>
-      </w:r>
-      <w:hyperlink r:id="rId13">
+        <w:t xml:space="preserve">мнате в режим «Cinema» щелчком по слову, которое видно тёмно-синими буквами в левом верхнем углу квадрата видео. После щелчка, цвет изменится на жёлтый. При включённой «Cinema», для просмотра данного видео fullscreen необходима привязка к своему аккаунту SkyPirl. Подробнее о привязке аккаунта здесь: </w:t>
+      </w:r>
+      <w:hyperlink r:id="rId14">
         <w:r>
           <w:rPr>
             <w:webHidden/>
             <w:rStyle w:val="InternetLink"/>
             <w:b w:val="false"/>
             <w:bCs w:val="false"/>
+            <w:vanish/>
             <w:sz w:val="18"/>
             <w:szCs w:val="18"/>
             <w:lang w:val="ru-RU"/>
@@ -7565,7 +6295,7 @@
           <w:szCs w:val="18"/>
           <w:lang w:val="ru-RU"/>
         </w:rPr>
-        <w:t xml:space="preserve"> Если видео не включено как «Cinema», для его просмотра fullscreen достаточно клик</w:t>
+        <w:t xml:space="preserve"> Если видео не включено как «Cinema», для его просмотра fullscreen достаточно клика по нему (NB: кроме iPhone, и др. Apple). Режим «Cinema», </w:t>
       </w:r>
       <w:r>
         <w:rPr>
@@ -7575,7 +6305,7 @@
           <w:szCs w:val="18"/>
           <w:lang w:val="ru-RU"/>
         </w:rPr>
-        <w:t>а</w:t>
+        <w:t>помимо</w:t>
       </w:r>
       <w:r>
         <w:rPr>
@@ -7585,67 +6315,7 @@
           <w:szCs w:val="18"/>
           <w:lang w:val="ru-RU"/>
         </w:rPr>
-        <w:t xml:space="preserve"> по нему </w:t>
-      </w:r>
-      <w:r>
-        <w:rPr>
-          <w:b w:val="false"/>
-          <w:bCs w:val="false"/>
-          <w:sz w:val="18"/>
-          <w:szCs w:val="18"/>
-          <w:lang w:val="ru-RU"/>
-        </w:rPr>
-        <w:t>(NB: кроме iPhone, и др. Apple).</w:t>
-      </w:r>
-      <w:r>
-        <w:rPr>
-          <w:b w:val="false"/>
-          <w:bCs w:val="false"/>
-          <w:sz w:val="18"/>
-          <w:szCs w:val="18"/>
-          <w:lang w:val="ru-RU"/>
-        </w:rPr>
-        <w:t xml:space="preserve"> Режим «Cinema», кроме </w:t>
-      </w:r>
-      <w:r>
-        <w:rPr>
-          <w:b w:val="false"/>
-          <w:bCs w:val="false"/>
-          <w:sz w:val="18"/>
-          <w:szCs w:val="18"/>
-          <w:lang w:val="ru-RU"/>
-        </w:rPr>
-        <w:t xml:space="preserve">возможности </w:t>
-      </w:r>
-      <w:r>
-        <w:rPr>
-          <w:b w:val="false"/>
-          <w:bCs w:val="false"/>
-          <w:sz w:val="18"/>
-          <w:szCs w:val="18"/>
-          <w:lang w:val="ru-RU"/>
-        </w:rPr>
-        <w:t xml:space="preserve">fullscreen, также отключает на время остальные видео в комнате, позволяя улучшить качество просматриваемого видео за счёт экономии </w:t>
-      </w:r>
-      <w:r>
-        <w:rPr>
-          <w:b w:val="false"/>
-          <w:bCs w:val="false"/>
-          <w:sz w:val="18"/>
-          <w:szCs w:val="18"/>
-          <w:lang w:val="ru-RU"/>
-        </w:rPr>
-        <w:t xml:space="preserve">сетевого </w:t>
-      </w:r>
-      <w:r>
-        <w:rPr>
-          <w:b w:val="false"/>
-          <w:bCs w:val="false"/>
-          <w:sz w:val="18"/>
-          <w:szCs w:val="18"/>
-          <w:lang w:val="ru-RU"/>
-        </w:rPr>
-        <w:t>трафика.</w:t>
+        <w:t xml:space="preserve"> возможности fullscreen, также отключает на время остальные видео в комнате, позволяя улучшить качество просматриваемого видео за счёт экономии сетевого трафика.</w:t>
       </w:r>
     </w:p>
     <w:p>
@@ -7695,7 +6365,17 @@
           <w:szCs w:val="18"/>
           <w:lang w:val="ru-RU"/>
         </w:rPr>
-        <w:t xml:space="preserve"> Чтобы отключить от комнаты любого </w:t>
+        <w:t xml:space="preserve"> Чтобы отключить от комнаты любого из находящихся в ней участников, гуру может щёлкнуть по иконке «X» в правом верхнем углу картинки этого пользователя. После подтверждения, видео (или пустой тёмный квадрат) отключаемого пользователя пропадает </w:t>
+      </w:r>
+      <w:r>
+        <w:rPr>
+          <w:b/>
+          <w:bCs/>
+          <w:sz w:val="18"/>
+          <w:szCs w:val="18"/>
+          <w:lang w:val="ru-RU"/>
+        </w:rPr>
+        <w:t>у всех</w:t>
       </w:r>
       <w:r>
         <w:rPr>
@@ -7705,87 +6385,7 @@
           <w:szCs w:val="18"/>
           <w:lang w:val="ru-RU"/>
         </w:rPr>
-        <w:t>из находящихся в ней участников</w:t>
-      </w:r>
-      <w:r>
-        <w:rPr>
-          <w:b w:val="false"/>
-          <w:bCs w:val="false"/>
-          <w:sz w:val="18"/>
-          <w:szCs w:val="18"/>
-          <w:lang w:val="ru-RU"/>
-        </w:rPr>
-        <w:t>, гуру может щёлкнуть по иконке «</w:t>
-      </w:r>
-      <w:r>
-        <w:rPr>
-          <w:b w:val="false"/>
-          <w:bCs w:val="false"/>
-          <w:sz w:val="18"/>
-          <w:szCs w:val="18"/>
-          <w:lang w:val="ru-RU"/>
-        </w:rPr>
-        <w:t>X</w:t>
-      </w:r>
-      <w:r>
-        <w:rPr>
-          <w:b w:val="false"/>
-          <w:bCs w:val="false"/>
-          <w:sz w:val="18"/>
-          <w:szCs w:val="18"/>
-          <w:lang w:val="ru-RU"/>
-        </w:rPr>
-        <w:t xml:space="preserve">» в правом верхнем углу картинки этого пользователя. После подтверждения, видео (или пустой тёмный квадрат) отключаемого пользователя пропадает </w:t>
-      </w:r>
-      <w:r>
-        <w:rPr>
-          <w:b/>
-          <w:bCs/>
-          <w:sz w:val="18"/>
-          <w:szCs w:val="18"/>
-          <w:lang w:val="ru-RU"/>
-        </w:rPr>
-        <w:t>у всех</w:t>
-      </w:r>
-      <w:r>
-        <w:rPr>
-          <w:b w:val="false"/>
-          <w:bCs w:val="false"/>
-          <w:sz w:val="18"/>
-          <w:szCs w:val="18"/>
-          <w:lang w:val="ru-RU"/>
-        </w:rPr>
-        <w:t xml:space="preserve"> остальных участников, гостей и зрителей в комнате. </w:t>
-      </w:r>
-      <w:r>
-        <w:rPr>
-          <w:b w:val="false"/>
-          <w:bCs w:val="false"/>
-          <w:sz w:val="18"/>
-          <w:szCs w:val="18"/>
-          <w:lang w:val="ru-RU"/>
-        </w:rPr>
-        <w:t>Ос</w:t>
-      </w:r>
-      <w:r>
-        <w:rPr>
-          <w:b w:val="false"/>
-          <w:bCs w:val="false"/>
-          <w:sz w:val="18"/>
-          <w:szCs w:val="18"/>
-          <w:lang w:val="ru-RU"/>
-        </w:rPr>
-        <w:t xml:space="preserve">тальные тоже могут этой кнопкой выключить кого-то — но только у себя в браузере, а не в целом в комнате. В этом разница — гуру эффективно отключает кого-угодно «у всех» сразу. </w:t>
-      </w:r>
-      <w:r>
-        <w:rPr>
-          <w:b w:val="false"/>
-          <w:bCs w:val="false"/>
-          <w:sz w:val="18"/>
-          <w:szCs w:val="18"/>
-          <w:lang w:val="ru-RU"/>
-        </w:rPr>
-        <w:t>Гуру может также удалить из списка зрителей любого гостя щелчком по «X» справа от имени гостя-зрителя в списке, который появляется внутри маленького окна для чата щелчком по иконке числа гостей в нижней панели главного меню.</w:t>
+        <w:t xml:space="preserve"> остальных участников, гостей и зрителей в комнате. Остальные тоже могут этой кнопкой выключить кого-то — но только у себя в браузере, а не в целом в комнате. В этом разница — гуру эффективно отключает кого-угодно «у всех» сразу. Гуру может также удалить из списка зрителей любого гостя щелчком по «X» справа от имени гостя-зрителя в списке, который появляется внутри маленького окна для чата щелчком по иконке числа гостей в нижней панели главного меню.</w:t>
       </w:r>
     </w:p>
     <w:p>
@@ -7839,25 +6439,10 @@
       </w:pPr>
       <w:r>
         <w:rPr>
-          <w:b w:val="false"/>
-          <w:bCs w:val="false"/>
-        </w:rPr>
-      </w:r>
-    </w:p>
-    <w:p>
-      <w:pPr>
-        <w:pStyle w:val="Normal"/>
-        <w:rPr>
           <w:sz w:val="18"/>
           <w:szCs w:val="18"/>
           <w:lang w:val="ru-RU"/>
         </w:rPr>
-      </w:pPr>
-      <w:r>
-        <w:rPr>
-          <w:b w:val="false"/>
-          <w:bCs w:val="false"/>
-        </w:rPr>
       </w:r>
     </w:p>
     <w:p>
@@ -7871,8 +6456,26 @@
       </w:pPr>
       <w:r>
         <w:rPr>
-          <w:b w:val="false"/>
-          <w:bCs w:val="false"/>
+          <w:sz w:val="18"/>
+          <w:szCs w:val="18"/>
+          <w:lang w:val="ru-RU"/>
+        </w:rPr>
+      </w:r>
+    </w:p>
+    <w:p>
+      <w:pPr>
+        <w:pStyle w:val="Normal"/>
+        <w:rPr>
+          <w:sz w:val="18"/>
+          <w:szCs w:val="18"/>
+          <w:lang w:val="ru-RU"/>
+        </w:rPr>
+      </w:pPr>
+      <w:r>
+        <w:rPr>
+          <w:sz w:val="18"/>
+          <w:szCs w:val="18"/>
+          <w:lang w:val="ru-RU"/>
         </w:rPr>
       </w:r>
     </w:p>
@@ -7955,7 +6558,7 @@
       </w:r>
     </w:p>
     <w:sectPr>
-      <w:footerReference w:type="default" r:id="rId14"/>
+      <w:footerReference w:type="default" r:id="rId15"/>
       <w:type w:val="nextPage"/>
       <w:pgSz w:w="5953" w:h="8391"/>
       <w:pgMar w:left="720" w:right="720" w:header="0" w:top="720" w:footer="144" w:bottom="720" w:gutter="0"/>

</xml_diff>

<commit_message>
R-H manual v1.09 RUS
</commit_message>
<xml_diff>
--- a/inst.docx
+++ b/inst.docx
@@ -65,7 +65,7 @@
                               </w:tblBorders>
                               <w:tblCellMar>
                                 <w:top w:w="216" w:type="dxa"/>
-                                <w:left w:w="0" w:type="dxa"/>
+                                <w:left w:w="-22" w:type="dxa"/>
                                 <w:bottom w:w="216" w:type="dxa"/>
                                 <w:right w:w="115" w:type="dxa"/>
                               </w:tblCellMar>
@@ -84,7 +84,7 @@
                                   </w:tcBorders>
                                   <w:shd w:fill="auto" w:val="clear"/>
                                   <w:tcMar>
-                                    <w:left w:w="0" w:type="dxa"/>
+                                    <w:left w:w="-22" w:type="dxa"/>
                                   </w:tcMar>
                                 </w:tcPr>
                                 <w:p>
@@ -115,7 +115,7 @@
                                   <w:shd w:fill="auto" w:val="clear"/>
                                   <w:tcMar>
                                     <w:top w:w="0" w:type="dxa"/>
-                                    <w:left w:w="-6" w:type="dxa"/>
+                                    <w:left w:w="-22" w:type="dxa"/>
                                     <w:bottom w:w="0" w:type="dxa"/>
                                     <w:right w:w="108" w:type="dxa"/>
                                   </w:tcMar>
@@ -123,7 +123,7 @@
                                 <w:sdt>
                                   <w:sdtPr>
                                     <w:text/>
-                                    <w:id w:val="1078274959"/>
+                                    <w:id w:val="1837448506"/>
                                     <w:dataBinding w:prefixMappings="xmlns:ns0='http://schemas.openxmlformats.org/package/2006/metadata/core-properties' xmlns:ns1='http://purl.org/dc/elements/1.1/'" w:xpath="/ns0:coreProperties[1]/ns1:title[1]" w:storeItemID="{6C3C8BC8-F283-45AE-878A-BAB7291924A1}"/>
                                     <w:alias w:val="Company"/>
                                   </w:sdtPr>
@@ -160,13 +160,13 @@
                                   </w:tcBorders>
                                   <w:shd w:fill="auto" w:val="clear"/>
                                   <w:tcMar>
-                                    <w:left w:w="0" w:type="dxa"/>
+                                    <w:left w:w="-22" w:type="dxa"/>
                                   </w:tcMar>
                                 </w:tcPr>
                                 <w:sdt>
                                   <w:sdtPr>
                                     <w:text/>
-                                    <w:id w:val="1531773218"/>
+                                    <w:id w:val="1559687374"/>
                                     <w:dataBinding w:prefixMappings="xmlns:ns0='http://schemas.openxmlformats.org/package/2006/metadata/core-properties' xmlns:ns1='http://purl.org/dc/elements/1.1/'" w:xpath="/ns0:coreProperties[1]/ns1:subject[1]" w:storeItemID="{6C3C8BC8-F283-45AE-878A-BAB7291924A1}"/>
                                     <w:alias w:val="Subtitle"/>
                                   </w:sdtPr>
@@ -196,14 +196,10 @@
                             <w:pPr>
                               <w:pStyle w:val="FrameContents"/>
                               <w:spacing w:before="0" w:after="200"/>
-                              <w:rPr>
-                                <w:color w:val="000000"/>
-                              </w:rPr>
+                              <w:rPr/>
                             </w:pPr>
                             <w:r>
-                              <w:rPr>
-                                <w:color w:val="000000"/>
-                              </w:rPr>
+                              <w:rPr/>
                             </w:r>
                           </w:p>
                         </w:txbxContent>
@@ -238,7 +234,7 @@
                         </w:tblBorders>
                         <w:tblCellMar>
                           <w:top w:w="216" w:type="dxa"/>
-                          <w:left w:w="0" w:type="dxa"/>
+                          <w:left w:w="-22" w:type="dxa"/>
                           <w:bottom w:w="216" w:type="dxa"/>
                           <w:right w:w="115" w:type="dxa"/>
                         </w:tblCellMar>
@@ -257,7 +253,7 @@
                             </w:tcBorders>
                             <w:shd w:fill="auto" w:val="clear"/>
                             <w:tcMar>
-                              <w:left w:w="0" w:type="dxa"/>
+                              <w:left w:w="-22" w:type="dxa"/>
                             </w:tcMar>
                           </w:tcPr>
                           <w:p>
@@ -288,7 +284,7 @@
                             <w:shd w:fill="auto" w:val="clear"/>
                             <w:tcMar>
                               <w:top w:w="0" w:type="dxa"/>
-                              <w:left w:w="-6" w:type="dxa"/>
+                              <w:left w:w="-22" w:type="dxa"/>
                               <w:bottom w:w="0" w:type="dxa"/>
                               <w:right w:w="108" w:type="dxa"/>
                             </w:tcMar>
@@ -296,7 +292,7 @@
                           <w:sdt>
                             <w:sdtPr>
                               <w:text/>
-                              <w:id w:val="1401845863"/>
+                              <w:id w:val="1365295753"/>
                               <w:dataBinding w:prefixMappings="xmlns:ns0='http://schemas.openxmlformats.org/package/2006/metadata/core-properties' xmlns:ns1='http://purl.org/dc/elements/1.1/'" w:xpath="/ns0:coreProperties[1]/ns1:title[1]" w:storeItemID="{6C3C8BC8-F283-45AE-878A-BAB7291924A1}"/>
                               <w:alias w:val="Company"/>
                             </w:sdtPr>
@@ -333,13 +329,13 @@
                             </w:tcBorders>
                             <w:shd w:fill="auto" w:val="clear"/>
                             <w:tcMar>
-                              <w:left w:w="0" w:type="dxa"/>
+                              <w:left w:w="-22" w:type="dxa"/>
                             </w:tcMar>
                           </w:tcPr>
                           <w:sdt>
                             <w:sdtPr>
                               <w:text/>
-                              <w:id w:val="24052813"/>
+                              <w:id w:val="38574412"/>
                               <w:dataBinding w:prefixMappings="xmlns:ns0='http://schemas.openxmlformats.org/package/2006/metadata/core-properties' xmlns:ns1='http://purl.org/dc/elements/1.1/'" w:xpath="/ns0:coreProperties[1]/ns1:subject[1]" w:storeItemID="{6C3C8BC8-F283-45AE-878A-BAB7291924A1}"/>
                               <w:alias w:val="Subtitle"/>
                             </w:sdtPr>
@@ -369,14 +365,10 @@
                       <w:pPr>
                         <w:pStyle w:val="FrameContents"/>
                         <w:spacing w:before="0" w:after="200"/>
-                        <w:rPr>
-                          <w:color w:val="000000"/>
-                        </w:rPr>
+                        <w:rPr/>
                       </w:pPr>
                       <w:r>
-                        <w:rPr>
-                          <w:color w:val="000000"/>
-                        </w:rPr>
+                        <w:rPr/>
                       </w:r>
                     </w:p>
                   </w:txbxContent>
@@ -537,7 +529,23 @@
                                       <w:sz w:val="18"/>
                                       <w:lang w:val="ru-RU"/>
                                     </w:rPr>
-                                    <w:t>v1.08(C) Room-House.com 2022</w:t>
+                                    <w:t>v1.0</w:t>
+                                  </w:r>
+                                  <w:r>
+                                    <w:rPr>
+                                      <w:color w:val="D34817" w:themeColor="accent1"/>
+                                      <w:sz w:val="18"/>
+                                      <w:lang w:val="ru-RU"/>
+                                    </w:rPr>
+                                    <w:t>9</w:t>
+                                  </w:r>
+                                  <w:r>
+                                    <w:rPr>
+                                      <w:color w:val="D34817" w:themeColor="accent1"/>
+                                      <w:sz w:val="18"/>
+                                      <w:lang w:val="ru-RU"/>
+                                    </w:rPr>
+                                    <w:t>(C) Room-House.com 2022</w:t>
                                   </w:r>
                                 </w:p>
                               </w:tc>
@@ -547,14 +555,10 @@
                             <w:pPr>
                               <w:pStyle w:val="FrameContents"/>
                               <w:spacing w:before="0" w:after="200"/>
-                              <w:rPr>
-                                <w:color w:val="000000"/>
-                              </w:rPr>
+                              <w:rPr/>
                             </w:pPr>
                             <w:r>
-                              <w:rPr>
-                                <w:color w:val="000000"/>
-                              </w:rPr>
+                              <w:rPr/>
                             </w:r>
                           </w:p>
                         </w:txbxContent>
@@ -616,7 +620,23 @@
                                 <w:sz w:val="18"/>
                                 <w:lang w:val="ru-RU"/>
                               </w:rPr>
-                              <w:t>v1.08(C) Room-House.com 2022</w:t>
+                              <w:t>v1.0</w:t>
+                            </w:r>
+                            <w:r>
+                              <w:rPr>
+                                <w:color w:val="D34817" w:themeColor="accent1"/>
+                                <w:sz w:val="18"/>
+                                <w:lang w:val="ru-RU"/>
+                              </w:rPr>
+                              <w:t>9</w:t>
+                            </w:r>
+                            <w:r>
+                              <w:rPr>
+                                <w:color w:val="D34817" w:themeColor="accent1"/>
+                                <w:sz w:val="18"/>
+                                <w:lang w:val="ru-RU"/>
+                              </w:rPr>
+                              <w:t>(C) Room-House.com 2022</w:t>
                             </w:r>
                           </w:p>
                         </w:tc>
@@ -626,14 +646,10 @@
                       <w:pPr>
                         <w:pStyle w:val="FrameContents"/>
                         <w:spacing w:before="0" w:after="200"/>
-                        <w:rPr>
-                          <w:color w:val="000000"/>
-                        </w:rPr>
+                        <w:rPr/>
                       </w:pPr>
                       <w:r>
-                        <w:rPr>
-                          <w:color w:val="000000"/>
-                        </w:rPr>
+                        <w:rPr/>
                       </w:r>
                     </w:p>
                   </w:txbxContent>
@@ -671,7 +687,7 @@
           <w:docPartGallery w:val="Table of Contents"/>
           <w:docPartUnique w:val="true"/>
         </w:docPartObj>
-        <w:id w:val="1415560429"/>
+        <w:id w:val="1815372507"/>
       </w:sdtPr>
       <w:sdtContent>
         <w:p>
@@ -2364,16 +2380,7 @@
           <w:vanish w:val="false"/>
           <w:lang w:val="ru-RU"/>
         </w:rPr>
-        <w:t>2</w:t>
-      </w:r>
-      <w:r>
-        <w:rPr>
-          <w:rStyle w:val="IndexLink"/>
-          <w:rFonts w:eastAsia="" w:eastAsiaTheme="minorEastAsia"/>
-          <w:vanish w:val="false"/>
-          <w:lang w:val="ru-RU"/>
-        </w:rPr>
-        <w:t>5</w:t>
+        <w:t>25</w:t>
       </w:r>
     </w:p>
     <w:p>
@@ -2416,16 +2423,7 @@
           <w:vanish w:val="false"/>
           <w:lang w:val="ru-RU"/>
         </w:rPr>
-        <w:t>2</w:t>
-      </w:r>
-      <w:r>
-        <w:rPr>
-          <w:rStyle w:val="IndexLink"/>
-          <w:rFonts w:eastAsia="" w:eastAsiaTheme="minorEastAsia"/>
-          <w:vanish w:val="false"/>
-          <w:lang w:val="ru-RU"/>
-        </w:rPr>
-        <w:t>5</w:t>
+        <w:t>25</w:t>
       </w:r>
     </w:p>
     <w:p>
@@ -2971,9 +2969,7 @@
     <w:p>
       <w:pPr>
         <w:pStyle w:val="Normal"/>
-        <w:rPr>
-          <w:lang w:val="ru-RU"/>
-        </w:rPr>
+        <w:rPr/>
       </w:pPr>
       <w:r>
         <w:drawing>
@@ -3039,21 +3035,6 @@
     </w:p>
     <w:p>
       <w:pPr>
-        <w:pStyle w:val="Normal"/>
-        <w:rPr>
-          <w:sz w:val="18"/>
-          <w:lang w:val="ru-RU"/>
-        </w:rPr>
-      </w:pPr>
-      <w:r>
-        <w:rPr>
-          <w:sz w:val="18"/>
-          <w:lang w:val="ru-RU"/>
-        </w:rPr>
-      </w:r>
-    </w:p>
-    <w:p>
-      <w:pPr>
         <w:pStyle w:val="Heading3"/>
         <w:numPr>
           <w:ilvl w:val="2"/>
@@ -3098,16 +3079,28 @@
     <w:p>
       <w:pPr>
         <w:pStyle w:val="Normal"/>
-        <w:rPr>
-          <w:lang w:val="ru-RU"/>
-        </w:rPr>
-      </w:pPr>
-      <w:r>
-        <w:rPr>
-          <w:sz w:val="18"/>
-          <w:lang w:val="ru-RU"/>
-        </w:rPr>
-        <w:t xml:space="preserve">Найдите в этом окне ключевые элементы интерфейса “гуру”: </w:t>
+        <w:rPr/>
+      </w:pPr>
+      <w:r>
+        <w:rPr>
+          <w:sz w:val="18"/>
+          <w:lang w:val="ru-RU"/>
+        </w:rPr>
+        <w:t xml:space="preserve">Найдите в </w:t>
+      </w:r>
+      <w:r>
+        <w:rPr>
+          <w:sz w:val="18"/>
+          <w:lang w:val="ru-RU"/>
+        </w:rPr>
+        <w:t>нём</w:t>
+      </w:r>
+      <w:r>
+        <w:rPr>
+          <w:sz w:val="18"/>
+          <w:lang w:val="ru-RU"/>
+        </w:rPr>
+        <w:t xml:space="preserve"> ключевые элементы интерфейса “гуру”: </w:t>
       </w:r>
     </w:p>
     <w:p>
@@ -3700,16 +3693,42 @@
     <w:p>
       <w:pPr>
         <w:pStyle w:val="Normal"/>
-        <w:rPr>
-          <w:lang w:val="ru-RU"/>
-        </w:rPr>
-      </w:pPr>
-      <w:r>
-        <w:rPr>
-          <w:sz w:val="18"/>
-          <w:lang w:val="ru-RU"/>
-        </w:rPr>
-        <w:t>Автоматически был создан пользователь с 4-х символьным именем-числом. Для изменения имени, кликните на этот код и введите новое имя, например, “Олег” или “John”, затем нажмите клавишу “Enter”.</w:t>
+        <w:rPr/>
+      </w:pPr>
+      <w:r>
+        <w:rPr>
+          <w:sz w:val="18"/>
+          <w:lang w:val="ru-RU"/>
+        </w:rPr>
+        <w:t>Автоматически был создан пользователь с 4-х символьным именем-числом. Для изменения имени, кликните на этот код и введите новое имя, например, “</w:t>
+      </w:r>
+      <w:r>
+        <w:rPr>
+          <w:sz w:val="18"/>
+          <w:lang w:val="ru-RU"/>
+        </w:rPr>
+        <w:t>Иван</w:t>
+      </w:r>
+      <w:r>
+        <w:rPr>
+          <w:sz w:val="18"/>
+          <w:lang w:val="ru-RU"/>
+        </w:rPr>
+        <w:t>” или “</w:t>
+      </w:r>
+      <w:r>
+        <w:rPr>
+          <w:sz w:val="18"/>
+          <w:lang w:val="ru-RU"/>
+        </w:rPr>
+        <w:t>Peter</w:t>
+      </w:r>
+      <w:r>
+        <w:rPr>
+          <w:sz w:val="18"/>
+          <w:lang w:val="ru-RU"/>
+        </w:rPr>
+        <w:t>”, затем нажмите клавишу “Enter”.</w:t>
       </w:r>
     </w:p>
     <w:p>
@@ -3748,7 +3767,14 @@
           <w:sz w:val="18"/>
           <w:lang w:val="ru-RU"/>
         </w:rPr>
-        <w:t>Автоматически при создании пользователя созданы его логин (число) и его 6-символьный пароль, состоящий только из цифр. Ни гуру, ни сам пользователь не смогут затем поменять логин и пароль. Если обязательно нужен другой пароль, то удалите этого пользователя и создайте заново – новый пароль и новый логин опять будут созданы автоматически. Сообщите логин и пароль каждого пользователя тому человеку, для которого они созданы.</w:t>
+        <w:t xml:space="preserve">Автоматически при создании пользователя созданы его логин (число) и его 6-символьный пароль, состоящий только из цифр. Ни гуру, ни сам пользователь не смогут затем поменять логин и пароль. Если обязательно нужен другой пароль, то удалите этого пользователя и создайте заново – новый пароль и новый логин опять будут созданы автоматически. </w:t>
+      </w:r>
+      <w:r>
+        <w:rPr>
+          <w:sz w:val="18"/>
+          <w:lang w:val="ru-RU"/>
+        </w:rPr>
+        <w:t>Сообщите логин и пароль пользователю, для которого они созданы.</w:t>
       </w:r>
     </w:p>
     <w:p>
@@ -3921,9 +3947,7 @@
     <w:p>
       <w:pPr>
         <w:pStyle w:val="Normal"/>
-        <w:rPr>
-          <w:lang w:val="ru-RU"/>
-        </w:rPr>
+        <w:rPr/>
       </w:pPr>
       <w:r>
         <w:rPr>
@@ -3946,7 +3970,7 @@
           <w:sz w:val="18"/>
           <w:lang w:val="ru-RU"/>
         </w:rPr>
-        <w:t>” - см. на иконку с замком, и режим входа при этом включен как “</w:t>
+        <w:t>” - см. на иконку с замком, и режим входа при этом как “</w:t>
       </w:r>
       <w:r>
         <w:rPr>
@@ -4094,7 +4118,7 @@
           <w:sz w:val="18"/>
           <w:lang w:val="ru-RU"/>
         </w:rPr>
-        <w:t>”, а режим включен как “</w:t>
+        <w:t>”, а режим как “</w:t>
       </w:r>
       <w:r>
         <w:rPr>
@@ -4920,7 +4944,7 @@
           <w:sz w:val="18"/>
           <w:lang w:val="ru-RU"/>
         </w:rPr>
-        <w:t xml:space="preserve"> – и будет там 10 дней, - поэтому вам не придётся  пере-авторизоваться в течение этого времени.</w:t>
+        <w:t xml:space="preserve"> – и будет там 10 дней, - поэтому вам не придётся авторизоваться в течение этого времени.</w:t>
       </w:r>
     </w:p>
     <w:p>
@@ -4972,7 +4996,103 @@
           <w:szCs w:val="18"/>
           <w:lang w:val="ru-RU"/>
         </w:rPr>
-        <w:t>Гуру устанавливает в «админке» важный параметр – число свободных “стульев”, то есть, число гостей, которые могут сами включить свою камеру в комнате, если в ней нет гуру и других авторизованных пользователей. В любом случае, число свободных мест в комнате для участников с включенными камерами ограничено возможностью браузеров “тянуть” все видео одновременно. Обычно скорость работы у браузеров заметно падает на 6-ом или 7-ом видео в комнате. Поэтому мы не рекомендуем устанавливать этот параметр больше шести. Установите это число в “0”, если вы хотите, чтобы никто из гостей не смог включать свою камеру, когда в комнате нет “гуру”.</w:t>
+        <w:t xml:space="preserve">Гуру устанавливает в «админке» важный параметр – число свободных </w:t>
+      </w:r>
+      <w:r>
+        <w:rPr>
+          <w:sz w:val="18"/>
+          <w:szCs w:val="18"/>
+          <w:lang w:val="ru-RU"/>
+        </w:rPr>
+        <w:t>мест,</w:t>
+      </w:r>
+      <w:r>
+        <w:rPr>
+          <w:sz w:val="18"/>
+          <w:szCs w:val="18"/>
+          <w:lang w:val="ru-RU"/>
+        </w:rPr>
+        <w:t xml:space="preserve"> то есть, число гостей, которые могут сами включить </w:t>
+      </w:r>
+      <w:r>
+        <w:rPr>
+          <w:sz w:val="18"/>
+          <w:szCs w:val="18"/>
+          <w:lang w:val="ru-RU"/>
+        </w:rPr>
+        <w:t>видео</w:t>
+      </w:r>
+      <w:r>
+        <w:rPr>
+          <w:sz w:val="18"/>
+          <w:szCs w:val="18"/>
+          <w:lang w:val="ru-RU"/>
+        </w:rPr>
+        <w:t xml:space="preserve"> в комнате, если в ней нет гуру и других авторизованных пользователей. В любом случае, число </w:t>
+      </w:r>
+      <w:r>
+        <w:rPr>
+          <w:sz w:val="18"/>
+          <w:szCs w:val="18"/>
+          <w:lang w:val="ru-RU"/>
+        </w:rPr>
+        <w:t>возможных видео</w:t>
+      </w:r>
+      <w:r>
+        <w:rPr>
+          <w:sz w:val="18"/>
+          <w:szCs w:val="18"/>
+          <w:lang w:val="ru-RU"/>
+        </w:rPr>
+        <w:t xml:space="preserve"> в комнате </w:t>
+      </w:r>
+      <w:r>
+        <w:rPr>
+          <w:sz w:val="18"/>
+          <w:szCs w:val="18"/>
+          <w:lang w:val="ru-RU"/>
+        </w:rPr>
+        <w:t>у всех</w:t>
+      </w:r>
+      <w:r>
+        <w:rPr>
+          <w:sz w:val="18"/>
+          <w:szCs w:val="18"/>
+          <w:lang w:val="ru-RU"/>
+        </w:rPr>
+        <w:t xml:space="preserve"> участников </w:t>
+      </w:r>
+      <w:r>
+        <w:rPr>
+          <w:sz w:val="18"/>
+          <w:szCs w:val="18"/>
+          <w:lang w:val="ru-RU"/>
+        </w:rPr>
+        <w:t>о</w:t>
+      </w:r>
+      <w:r>
+        <w:rPr>
+          <w:sz w:val="18"/>
+          <w:szCs w:val="18"/>
+          <w:lang w:val="ru-RU"/>
+        </w:rPr>
+        <w:t xml:space="preserve">граничено возможностью браузеров “тянуть” все видео одновременно. Обычно скорость работы у браузеров заметно падает на 6-ом или 7-ом видео в комнате. Поэтому мы не рекомендуем устанавливать этот параметр больше шести. Установите это число в “0”, если вы хотите, чтобы никто из гостей не смог включать </w:t>
+      </w:r>
+      <w:r>
+        <w:rPr>
+          <w:sz w:val="18"/>
+          <w:szCs w:val="18"/>
+          <w:lang w:val="ru-RU"/>
+        </w:rPr>
+        <w:t>видео</w:t>
+      </w:r>
+      <w:r>
+        <w:rPr>
+          <w:sz w:val="18"/>
+          <w:szCs w:val="18"/>
+          <w:lang w:val="ru-RU"/>
+        </w:rPr>
+        <w:t>, когда в комнате нет “гуру”.</w:t>
       </w:r>
     </w:p>
     <w:p>
@@ -5139,21 +5259,6 @@
     </w:p>
     <w:p>
       <w:pPr>
-        <w:pStyle w:val="Normal"/>
-        <w:rPr>
-          <w:sz w:val="18"/>
-          <w:lang w:val="ru-RU"/>
-        </w:rPr>
-      </w:pPr>
-      <w:r>
-        <w:rPr>
-          <w:sz w:val="18"/>
-          <w:lang w:val="ru-RU"/>
-        </w:rPr>
-      </w:r>
-    </w:p>
-    <w:p>
-      <w:pPr>
         <w:pStyle w:val="Heading1"/>
         <w:numPr>
           <w:ilvl w:val="0"/>
@@ -5304,7 +5409,7 @@
           <w:sz w:val="18"/>
           <w:lang w:val="ru-RU"/>
         </w:rPr>
-        <w:t xml:space="preserve"> от основной, или единственной, или фронтальной веб-камеры, которую находит браузер на вашем устройстве, будь то десктоп, ноутбук, планшет или смартфон. Если вы не гость, а авторизованный пользователь комнаты, вы всегда можете включать или выключать видео сами, без каки-либо ограничений. Гости могут включить видео, если только в комнате есть свободные места (см. выше п.5), или если этих гостей “активировал” гуру по сигналу, см. далее подробнее о сигналах.  </w:t>
+        <w:t xml:space="preserve"> от основной, или единственной, или фронтальной веб-камеры, которую находит браузер на вашем устройстве, будь то десктоп, ноутбук, планшет или смартфон. Если вы не гость, а авторизованный пользователь комнаты, вы всегда можете включать или выключать видео сами. Гости могут включить видео, если только в комнате есть свободные места (см. выше п.5), или если этих гостей “активировал” гуру, см. далее.  </w:t>
       </w:r>
     </w:p>
     <w:p>
@@ -5317,7 +5422,21 @@
           <w:sz w:val="18"/>
           <w:lang w:val="ru-RU"/>
         </w:rPr>
-        <w:t>Конечно, ваш браузер сможет включить камеру, только если вы дали на это своё разрешение. Поэтому не удивляйтесь, если браузер  вас спросит, можно ли включать видео или хотя бы только один микрофон. Кроме того, многие операционные системы имеют отдельные настройки с разрешениями для веб-камер, поэтому если все старания включить камеру в комнате ни к чему не привели – смотрите настройки вашей ОС, и возможно, причина в том, что ОС не разрешает включать эту камеру или её микрофон. Так, например, обстоит дело в Android. Разрешите включать вашу камеру и её микрофон в настройках ОС – и она заработает в комнате.</w:t>
+        <w:t xml:space="preserve">Конечно, ваш браузер сможет включить камеру, только если вы дали на это своё разрешение. Поэтому не удивляйтесь, если браузер  вас спросит, можно ли включать видео или хотя бы только один микрофон. Кроме того, многие операционные системы имеют отдельные настройки с разрешениями для веб-камер, поэтому если все старания включить </w:t>
+      </w:r>
+      <w:r>
+        <w:rPr>
+          <w:sz w:val="18"/>
+          <w:lang w:val="ru-RU"/>
+        </w:rPr>
+        <w:t>видео</w:t>
+      </w:r>
+      <w:r>
+        <w:rPr>
+          <w:sz w:val="18"/>
+          <w:lang w:val="ru-RU"/>
+        </w:rPr>
+        <w:t xml:space="preserve"> в комнате ни к чему не привели – смотрите настройки вашей ОС, и возможно, причина в том, что ОС не разрешает включать эту камеру или её микрофон. Так, например, обстоит дело в Android. Разрешите включать вашу камеру и её микрофон в настройках ОС – и она заработает в комнате.</w:t>
       </w:r>
     </w:p>
     <w:p>
@@ -5435,47 +5554,7 @@
           <w:sz w:val="18"/>
           <w:lang w:val="ru-RU"/>
         </w:rPr>
-        <w:t xml:space="preserve"> источники звука, а потом заглушили по очереди все, кроме одного – результат будет тот же самый.</w:t>
-      </w:r>
-    </w:p>
-    <w:p>
-      <w:pPr>
-        <w:pStyle w:val="Normal"/>
-        <w:rPr>
-          <w:b w:val="false"/>
-          <w:b w:val="false"/>
-          <w:bCs w:val="false"/>
-          <w:sz w:val="18"/>
-          <w:lang w:val="ru-RU"/>
-        </w:rPr>
-      </w:pPr>
-      <w:r>
-        <w:rPr>
-          <w:b w:val="false"/>
-          <w:bCs w:val="false"/>
-          <w:sz w:val="18"/>
-          <w:lang w:val="ru-RU"/>
-        </w:rPr>
-      </w:r>
-    </w:p>
-    <w:p>
-      <w:pPr>
-        <w:pStyle w:val="Normal"/>
-        <w:rPr>
-          <w:b w:val="false"/>
-          <w:b w:val="false"/>
-          <w:bCs w:val="false"/>
-          <w:sz w:val="18"/>
-          <w:lang w:val="ru-RU"/>
-        </w:rPr>
-      </w:pPr>
-      <w:r>
-        <w:rPr>
-          <w:b w:val="false"/>
-          <w:bCs w:val="false"/>
-          <w:sz w:val="18"/>
-          <w:lang w:val="ru-RU"/>
-        </w:rPr>
+        <w:t xml:space="preserve"> источники звука, а потом заглушили по очереди все, кроме одного – результат будет тот же.</w:t>
       </w:r>
     </w:p>
     <w:p>
@@ -5696,9 +5775,7 @@
     <w:p>
       <w:pPr>
         <w:pStyle w:val="Normal"/>
-        <w:rPr>
-          <w:lang w:val="ru-RU"/>
-        </w:rPr>
+        <w:rPr/>
       </w:pPr>
       <w:r>
         <w:rPr>
@@ -5708,14 +5785,8 @@
           <w:szCs w:val="18"/>
           <w:lang w:val="ru-RU"/>
         </w:rPr>
-        <w:t>Пятая кнопка слева, предпоследняя по счёту, может быть видна и функционировать в одном из двух вариантов – первый, видео контроль, второй – жёлтый “колокольчик” для сигналов. В первом случае, эта кнопка делает следующее:</w:t>
-      </w:r>
-    </w:p>
-    <w:p>
-      <w:pPr>
-        <w:pStyle w:val="Normal"/>
-        <w:rPr/>
-      </w:pPr>
+        <w:t xml:space="preserve">Пятая кнопка слева, предпоследняя по счёту, </w:t>
+      </w:r>
       <w:r>
         <w:rPr>
           <w:b w:val="false"/>
@@ -5724,16 +5795,8 @@
           <w:szCs w:val="18"/>
           <w:lang w:val="ru-RU"/>
         </w:rPr>
-        <w:t>a. включает видео от основной камеры и выключает видео от любой активной камеру, или</w:t>
-      </w:r>
-    </w:p>
-    <w:p>
-      <w:pPr>
-        <w:pStyle w:val="Normal"/>
-        <w:rPr>
-          <w:lang w:val="ru-RU"/>
-        </w:rPr>
-      </w:pPr>
+        <w:t>видна и работает</w:t>
+      </w:r>
       <w:r>
         <w:rPr>
           <w:b w:val="false"/>
@@ -5742,15 +5805,13 @@
           <w:szCs w:val="18"/>
           <w:lang w:val="ru-RU"/>
         </w:rPr>
-        <w:t>б. включает и выключает проигрывание MP4-файла, или</w:t>
-      </w:r>
-    </w:p>
-    <w:p>
-      <w:pPr>
-        <w:pStyle w:val="Normal"/>
-        <w:rPr>
-          <w:lang w:val="ru-RU"/>
-        </w:rPr>
+        <w:t xml:space="preserve"> в одном из двух вариантов – первый, видео контроль, второй – жёлтый “колокольчик” для сигналов. В первом случае, эта кнопка делает следующее:</w:t>
+      </w:r>
+    </w:p>
+    <w:p>
+      <w:pPr>
+        <w:pStyle w:val="Normal"/>
+        <w:rPr/>
       </w:pPr>
       <w:r>
         <w:rPr>
@@ -5760,14 +5821,8 @@
           <w:szCs w:val="18"/>
           <w:lang w:val="ru-RU"/>
         </w:rPr>
-        <w:t>в. включает и останавливает “screen share”.</w:t>
-      </w:r>
-    </w:p>
-    <w:p>
-      <w:pPr>
-        <w:pStyle w:val="Normal"/>
-        <w:rPr/>
-      </w:pPr>
+        <w:t>a. включает видео от основной камеры и выключает видео от любой активной камер</w:t>
+      </w:r>
       <w:r>
         <w:rPr>
           <w:b w:val="false"/>
@@ -5776,7 +5831,89 @@
           <w:szCs w:val="18"/>
           <w:lang w:val="ru-RU"/>
         </w:rPr>
-        <w:t xml:space="preserve">В другом случае, а именно, при отсутствии свободных “стульев” в комнате, у гостей вместо видео контроля виден </w:t>
+        <w:t>ы</w:t>
+      </w:r>
+      <w:r>
+        <w:rPr>
+          <w:b w:val="false"/>
+          <w:bCs w:val="false"/>
+          <w:sz w:val="18"/>
+          <w:szCs w:val="18"/>
+          <w:lang w:val="ru-RU"/>
+        </w:rPr>
+        <w:t>, или</w:t>
+      </w:r>
+    </w:p>
+    <w:p>
+      <w:pPr>
+        <w:pStyle w:val="Normal"/>
+        <w:rPr>
+          <w:lang w:val="ru-RU"/>
+        </w:rPr>
+      </w:pPr>
+      <w:r>
+        <w:rPr>
+          <w:b w:val="false"/>
+          <w:bCs w:val="false"/>
+          <w:sz w:val="18"/>
+          <w:szCs w:val="18"/>
+          <w:lang w:val="ru-RU"/>
+        </w:rPr>
+        <w:t>б. включает и выключает проигрывание MP4-файла, или</w:t>
+      </w:r>
+    </w:p>
+    <w:p>
+      <w:pPr>
+        <w:pStyle w:val="Normal"/>
+        <w:rPr>
+          <w:lang w:val="ru-RU"/>
+        </w:rPr>
+      </w:pPr>
+      <w:r>
+        <w:rPr>
+          <w:b w:val="false"/>
+          <w:bCs w:val="false"/>
+          <w:sz w:val="18"/>
+          <w:szCs w:val="18"/>
+          <w:lang w:val="ru-RU"/>
+        </w:rPr>
+        <w:t>в. включает и останавливает “screen share”.</w:t>
+      </w:r>
+    </w:p>
+    <w:p>
+      <w:pPr>
+        <w:pStyle w:val="Normal"/>
+        <w:rPr/>
+      </w:pPr>
+      <w:r>
+        <w:rPr>
+          <w:b w:val="false"/>
+          <w:bCs w:val="false"/>
+          <w:sz w:val="18"/>
+          <w:szCs w:val="18"/>
+          <w:lang w:val="ru-RU"/>
+        </w:rPr>
+        <w:t xml:space="preserve">В другом случае, а именно, при отсутствии свободных “стульев” в комнате, у гостей вместо </w:t>
+      </w:r>
+      <w:r>
+        <w:rPr>
+          <w:b w:val="false"/>
+          <w:bCs w:val="false"/>
+          <w:sz w:val="18"/>
+          <w:szCs w:val="18"/>
+          <w:lang w:val="ru-RU"/>
+        </w:rPr>
+        <w:t xml:space="preserve">кнопки </w:t>
+      </w:r>
+      <w:r>
+        <w:rPr>
+          <w:b w:val="false"/>
+          <w:bCs w:val="false"/>
+          <w:sz w:val="18"/>
+          <w:szCs w:val="18"/>
+          <w:lang w:val="ru-RU"/>
+        </w:rPr>
+        <w:t xml:space="preserve">видео контроля виден </w:t>
       </w:r>
       <w:r>
         <w:rPr>
@@ -5835,6 +5972,22 @@
           <w:lang w:val="ru-RU"/>
         </w:rPr>
         <w:t>Последняя кнопка в меню позволяет уйти из комнаты. Кликнув на неё, гость или участник вернётся к входу в комнату “с той стороны”.</w:t>
+      </w:r>
+    </w:p>
+    <w:p>
+      <w:pPr>
+        <w:pStyle w:val="Normal"/>
+        <w:rPr>
+          <w:b w:val="false"/>
+          <w:b w:val="false"/>
+          <w:bCs w:val="false"/>
+          <w:sz w:val="18"/>
+          <w:szCs w:val="18"/>
+          <w:lang w:val="ru-RU"/>
+        </w:rPr>
+      </w:pPr>
+      <w:r>
+        <w:rPr/>
       </w:r>
     </w:p>
     <w:p>
@@ -5882,9 +6035,15 @@
         </w:rPr>
       </w:pPr>
       <w:r>
-        <w:rPr/>
+        <w:rPr>
+          <w:b/>
+          <w:bCs/>
+          <w:sz w:val="22"/>
+          <w:szCs w:val="18"/>
+          <w:lang w:val="ru-RU"/>
+        </w:rPr>
         <w:drawing>
-          <wp:anchor behindDoc="0" distT="0" distB="0" distL="0" distR="0" simplePos="0" locked="0" layoutInCell="1" allowOverlap="1" relativeHeight="16">
+          <wp:anchor behindDoc="0" distT="0" distB="0" distL="0" distR="0" simplePos="0" locked="0" layoutInCell="1" allowOverlap="1" relativeHeight="14">
             <wp:simplePos x="0" y="0"/>
             <wp:positionH relativeFrom="column">
               <wp:align>center</wp:align>
@@ -6085,13 +6244,23 @@
       </w:r>
       <w:r>
         <w:rPr>
+          <w:b w:val="false"/>
+          <w:bCs w:val="false"/>
+          <w:sz w:val="18"/>
+          <w:szCs w:val="18"/>
+          <w:lang w:val="ru-RU"/>
+        </w:rPr>
+        <w:t>у</w:t>
+      </w:r>
+      <w:r>
+        <w:rPr>
           <w:b/>
           <w:bCs/>
           <w:sz w:val="18"/>
           <w:szCs w:val="18"/>
           <w:lang w:val="ru-RU"/>
         </w:rPr>
-        <w:t xml:space="preserve">для всех - </w:t>
+        <w:t xml:space="preserve"> всех - </w:t>
       </w:r>
       <w:r>
         <w:rPr>
@@ -6121,7 +6290,27 @@
           <w:szCs w:val="18"/>
           <w:lang w:val="ru-RU"/>
         </w:rPr>
-        <w:t xml:space="preserve"> (это не иконка-индикатор звука, о которой см. выше — а небольшая кнопка-мегафон внутри самого видео, в его нижней панели, которая видна только если навести на видео курсор мыши). </w:t>
+        <w:t xml:space="preserve"> (это не </w:t>
+      </w:r>
+      <w:r>
+        <w:rPr>
+          <w:b w:val="false"/>
+          <w:bCs w:val="false"/>
+          <w:sz w:val="18"/>
+          <w:szCs w:val="18"/>
+          <w:lang w:val="ru-RU"/>
+        </w:rPr>
+        <w:t xml:space="preserve">та </w:t>
+      </w:r>
+      <w:r>
+        <w:rPr>
+          <w:b w:val="false"/>
+          <w:bCs w:val="false"/>
+          <w:sz w:val="18"/>
+          <w:szCs w:val="18"/>
+          <w:lang w:val="ru-RU"/>
+        </w:rPr>
+        <w:t xml:space="preserve">иконка-индикатор звука, о которой см. выше — а небольшая кнопка-мегафон внутри самого видео, в его нижней панели, которая видна только если навести на видео курсор мыши). </w:t>
       </w:r>
       <w:r>
         <w:rPr>
@@ -6161,7 +6350,27 @@
           <w:szCs w:val="18"/>
           <w:lang w:val="ru-RU"/>
         </w:rPr>
-        <w:t>, поэтому нужно перегрузиться, т.е. нажать самую правую в главном меню кнопку «Выход» и зайти в комнату снова. Чтобы остановить проигрывание, нажмите кнопку «контроль видео» - её цвет изменится с оранжевого на начальный. Вы можете поставить проигрывание на паузу маленькой кнопкой внутри самого видео.</w:t>
+        <w:t xml:space="preserve">, поэтому нужно перегрузиться, т.е. нажать самую правую в главном меню кнопку «Выход» и зайти в комнату снова. Чтобы остановить проигрывание, нажмите кнопку «контроль видео» - цвет изменится с оранжевого на начальный. Вы можете поставить проигрывание </w:t>
+      </w:r>
+      <w:r>
+        <w:rPr>
+          <w:b w:val="false"/>
+          <w:bCs w:val="false"/>
+          <w:sz w:val="18"/>
+          <w:szCs w:val="18"/>
+          <w:lang w:val="ru-RU"/>
+        </w:rPr>
+        <w:t xml:space="preserve">MP4 файла </w:t>
+      </w:r>
+      <w:r>
+        <w:rPr>
+          <w:b w:val="false"/>
+          <w:bCs w:val="false"/>
+          <w:sz w:val="18"/>
+          <w:szCs w:val="18"/>
+          <w:lang w:val="ru-RU"/>
+        </w:rPr>
+        <w:t>на паузу маленькой кнопкой внутри самого видео.</w:t>
       </w:r>
     </w:p>
     <w:p>
@@ -6250,7 +6459,7 @@
           <w:szCs w:val="18"/>
           <w:lang w:val="ru-RU"/>
         </w:rPr>
-        <w:t xml:space="preserve">Гуру может включить любое из </w:t>
+        <w:t xml:space="preserve">Гуру может </w:t>
       </w:r>
       <w:r>
         <w:rPr>
@@ -6260,7 +6469,7 @@
           <w:szCs w:val="18"/>
           <w:lang w:val="ru-RU"/>
         </w:rPr>
-        <w:t>видео в ко</w:t>
+        <w:t>перевести</w:t>
       </w:r>
       <w:r>
         <w:rPr>
@@ -6270,7 +6479,7 @@
           <w:szCs w:val="18"/>
           <w:lang w:val="ru-RU"/>
         </w:rPr>
-        <w:t xml:space="preserve">мнате в режим «Cinema» щелчком по слову, которое видно тёмно-синими буквами в левом верхнем углу квадрата видео. После щелчка, цвет изменится на жёлтый. При включённой «Cinema», для просмотра данного видео fullscreen необходима привязка к своему аккаунту SkyPirl. Подробнее о привязке аккаунта здесь: </w:t>
+        <w:t xml:space="preserve"> любое из видео в комнате в режим «Cinema» щелчком по слову, которое видно тёмно-синими буквами в левом верхнем углу квадрата видео. После щелчка, цвет изменится на жёлтый. При включённой «Cinema», для просмотра данного видео fullscreen необходима привязка к своему аккаунту SkyPirl. Подробнее о привязке аккаунта здесь: </w:t>
       </w:r>
       <w:hyperlink r:id="rId14">
         <w:r>
@@ -6295,27 +6504,7 @@
           <w:szCs w:val="18"/>
           <w:lang w:val="ru-RU"/>
         </w:rPr>
-        <w:t xml:space="preserve"> Если видео не включено как «Cinema», для его просмотра fullscreen достаточно клика по нему (NB: кроме iPhone, и др. Apple). Режим «Cinema», </w:t>
-      </w:r>
-      <w:r>
-        <w:rPr>
-          <w:b w:val="false"/>
-          <w:bCs w:val="false"/>
-          <w:sz w:val="18"/>
-          <w:szCs w:val="18"/>
-          <w:lang w:val="ru-RU"/>
-        </w:rPr>
-        <w:t>помимо</w:t>
-      </w:r>
-      <w:r>
-        <w:rPr>
-          <w:b w:val="false"/>
-          <w:bCs w:val="false"/>
-          <w:sz w:val="18"/>
-          <w:szCs w:val="18"/>
-          <w:lang w:val="ru-RU"/>
-        </w:rPr>
-        <w:t xml:space="preserve"> возможности fullscreen, также отключает на время остальные видео в комнате, позволяя улучшить качество просматриваемого видео за счёт экономии сетевого трафика.</w:t>
+        <w:t xml:space="preserve"> Если видео не включено как «Cinema», для его просмотра fullscreen достаточно клика по нему (NB: кроме iPhone, и др. Apple). Режим «Cinema», помимо возможности fullscreen, также отключает на время остальные видео в комнате, позволяя улучшить качество просматриваемого видео за счёт экономии сетевого трафика.</w:t>
       </w:r>
     </w:p>
     <w:p>
@@ -6411,12 +6600,18 @@
     <w:p>
       <w:pPr>
         <w:pStyle w:val="Normal"/>
-        <w:rPr>
-          <w:b w:val="false"/>
+        <w:rPr/>
+      </w:pPr>
+      <w:r>
+        <w:rPr>
           <w:b w:val="false"/>
           <w:bCs w:val="false"/>
-        </w:rPr>
-      </w:pPr>
+          <w:sz w:val="18"/>
+          <w:szCs w:val="18"/>
+          <w:lang w:val="ru-RU"/>
+        </w:rPr>
+        <w:t>Каждое событие, связаное с появлением нового участника в комнате, слышно всем остальным как короткий «дз</w:t>
+      </w:r>
       <w:r>
         <w:rPr>
           <w:b w:val="false"/>
@@ -6425,7 +6620,17 @@
           <w:szCs w:val="18"/>
           <w:lang w:val="ru-RU"/>
         </w:rPr>
-        <w:t>Каждое событие, связаное с появлением нового участника в комнате, слышно всем остальным как короткий «дзынь». Появление в комнате нового гостя — 4 громких шага. Запрос от гостя в жёлтый колокольчик — сухой громкий треск. Новое сообщения в чате — мелодичное «wow».</w:t>
+        <w:t>и</w:t>
+      </w:r>
+      <w:r>
+        <w:rPr>
+          <w:b w:val="false"/>
+          <w:bCs w:val="false"/>
+          <w:sz w:val="18"/>
+          <w:szCs w:val="18"/>
+          <w:lang w:val="ru-RU"/>
+        </w:rPr>
+        <w:t>нь». Появление в комнате нового гостя — 4 громких шага. Запрос от гостя в жёлтый колокольчик — сухой громкий треск. Новое сообщения в чате — мелодичное «wow».</w:t>
       </w:r>
     </w:p>
     <w:p>

</xml_diff>

<commit_message>
add "brute force" behaviour on mute/unmute button; R-H manual RUS v1.10
</commit_message>
<xml_diff>
--- a/inst.docx
+++ b/inst.docx
@@ -123,7 +123,7 @@
                                 <w:sdt>
                                   <w:sdtPr>
                                     <w:text/>
-                                    <w:id w:val="1837448506"/>
+                                    <w:id w:val="1500372667"/>
                                     <w:dataBinding w:prefixMappings="xmlns:ns0='http://schemas.openxmlformats.org/package/2006/metadata/core-properties' xmlns:ns1='http://purl.org/dc/elements/1.1/'" w:xpath="/ns0:coreProperties[1]/ns1:title[1]" w:storeItemID="{6C3C8BC8-F283-45AE-878A-BAB7291924A1}"/>
                                     <w:alias w:val="Company"/>
                                   </w:sdtPr>
@@ -166,7 +166,7 @@
                                 <w:sdt>
                                   <w:sdtPr>
                                     <w:text/>
-                                    <w:id w:val="1559687374"/>
+                                    <w:id w:val="1913369457"/>
                                     <w:dataBinding w:prefixMappings="xmlns:ns0='http://schemas.openxmlformats.org/package/2006/metadata/core-properties' xmlns:ns1='http://purl.org/dc/elements/1.1/'" w:xpath="/ns0:coreProperties[1]/ns1:subject[1]" w:storeItemID="{6C3C8BC8-F283-45AE-878A-BAB7291924A1}"/>
                                     <w:alias w:val="Subtitle"/>
                                   </w:sdtPr>
@@ -292,7 +292,7 @@
                           <w:sdt>
                             <w:sdtPr>
                               <w:text/>
-                              <w:id w:val="1365295753"/>
+                              <w:id w:val="1007967977"/>
                               <w:dataBinding w:prefixMappings="xmlns:ns0='http://schemas.openxmlformats.org/package/2006/metadata/core-properties' xmlns:ns1='http://purl.org/dc/elements/1.1/'" w:xpath="/ns0:coreProperties[1]/ns1:title[1]" w:storeItemID="{6C3C8BC8-F283-45AE-878A-BAB7291924A1}"/>
                               <w:alias w:val="Company"/>
                             </w:sdtPr>
@@ -335,7 +335,7 @@
                           <w:sdt>
                             <w:sdtPr>
                               <w:text/>
-                              <w:id w:val="38574412"/>
+                              <w:id w:val="1864387630"/>
                               <w:dataBinding w:prefixMappings="xmlns:ns0='http://schemas.openxmlformats.org/package/2006/metadata/core-properties' xmlns:ns1='http://purl.org/dc/elements/1.1/'" w:xpath="/ns0:coreProperties[1]/ns1:subject[1]" w:storeItemID="{6C3C8BC8-F283-45AE-878A-BAB7291924A1}"/>
                               <w:alias w:val="Subtitle"/>
                             </w:sdtPr>
@@ -529,7 +529,7 @@
                                       <w:sz w:val="18"/>
                                       <w:lang w:val="ru-RU"/>
                                     </w:rPr>
-                                    <w:t>v1.0</w:t>
+                                    <w:t>v1.</w:t>
                                   </w:r>
                                   <w:r>
                                     <w:rPr>
@@ -537,7 +537,7 @@
                                       <w:sz w:val="18"/>
                                       <w:lang w:val="ru-RU"/>
                                     </w:rPr>
-                                    <w:t>9</w:t>
+                                    <w:t>10</w:t>
                                   </w:r>
                                   <w:r>
                                     <w:rPr>
@@ -620,7 +620,7 @@
                                 <w:sz w:val="18"/>
                                 <w:lang w:val="ru-RU"/>
                               </w:rPr>
-                              <w:t>v1.0</w:t>
+                              <w:t>v1.</w:t>
                             </w:r>
                             <w:r>
                               <w:rPr>
@@ -628,7 +628,7 @@
                                 <w:sz w:val="18"/>
                                 <w:lang w:val="ru-RU"/>
                               </w:rPr>
-                              <w:t>9</w:t>
+                              <w:t>10</w:t>
                             </w:r>
                             <w:r>
                               <w:rPr>
@@ -687,7 +687,7 @@
           <w:docPartGallery w:val="Table of Contents"/>
           <w:docPartUnique w:val="true"/>
         </w:docPartObj>
-        <w:id w:val="1815372507"/>
+        <w:id w:val="490553613"/>
       </w:sdtPr>
       <w:sdtContent>
         <w:p>
@@ -2048,7 +2048,103 @@
             <w:vanish w:val="false"/>
             <w:lang w:val="ru-RU"/>
           </w:rPr>
-          <w:t>.1.6</w:t>
+          <w:t>.1.</w:t>
+        </w:r>
+        <w:r>
+          <w:rPr>
+            <w:rStyle w:val="IndexLink"/>
+            <w:rFonts w:eastAsia="" w:eastAsiaTheme="minorEastAsia"/>
+            <w:vanish w:val="false"/>
+            <w:lang w:val="ru-RU"/>
+          </w:rPr>
+          <w:t>6</w:t>
+        </w:r>
+        <w:r>
+          <w:rPr>
+            <w:rStyle w:val="IndexLink"/>
+            <w:rFonts w:eastAsia="" w:eastAsiaTheme="minorEastAsia"/>
+            <w:vanish w:val="false"/>
+            <w:lang w:val="ru-RU"/>
+          </w:rPr>
+          <w:tab/>
+        </w:r>
+      </w:hyperlink>
+      <w:r>
+        <w:rPr>
+          <w:rStyle w:val="IndexLink"/>
+          <w:rFonts w:eastAsia="" w:eastAsiaTheme="minorEastAsia"/>
+          <w:vanish w:val="false"/>
+          <w:lang w:val="ru-RU"/>
+        </w:rPr>
+        <w:t>Режим AUDIO-ONLY</w:t>
+      </w:r>
+      <w:hyperlink w:anchor="_Toc465155184">
+        <w:r>
+          <w:rPr>
+            <w:webHidden/>
+            <w:rStyle w:val="IndexLink"/>
+            <w:rFonts w:eastAsia="" w:eastAsiaTheme="minorEastAsia"/>
+            <w:vanish w:val="false"/>
+            <w:lang w:val="ru-RU"/>
+          </w:rPr>
+          <w:tab/>
+        </w:r>
+      </w:hyperlink>
+      <w:r>
+        <w:rPr>
+          <w:rStyle w:val="IndexLink"/>
+          <w:rFonts w:eastAsia="" w:eastAsiaTheme="minorEastAsia"/>
+          <w:vanish w:val="false"/>
+          <w:lang w:val="ru-RU"/>
+        </w:rPr>
+        <w:t>21</w:t>
+      </w:r>
+    </w:p>
+    <w:p>
+      <w:pPr>
+        <w:pStyle w:val="Contents3"/>
+        <w:tabs>
+          <w:tab w:val="left" w:pos="1320" w:leader="none"/>
+          <w:tab w:val="right" w:pos="4504" w:leader="dot"/>
+        </w:tabs>
+        <w:rPr/>
+      </w:pPr>
+      <w:r>
+        <w:rPr>
+          <w:rStyle w:val="IndexLink"/>
+          <w:rFonts w:eastAsia="" w:eastAsiaTheme="minorEastAsia"/>
+          <w:vanish w:val="false"/>
+          <w:lang w:val="ru-RU"/>
+        </w:rPr>
+        <w:t>7</w:t>
+      </w:r>
+      <w:hyperlink w:anchor="_Toc465155184">
+        <w:r>
+          <w:rPr>
+            <w:webHidden/>
+            <w:rStyle w:val="IndexLink"/>
+            <w:rFonts w:eastAsia="" w:eastAsiaTheme="minorEastAsia"/>
+            <w:vanish w:val="false"/>
+            <w:lang w:val="ru-RU"/>
+          </w:rPr>
+          <w:t>.1.</w:t>
+        </w:r>
+        <w:r>
+          <w:rPr>
+            <w:rStyle w:val="IndexLink"/>
+            <w:rFonts w:eastAsia="" w:eastAsiaTheme="minorEastAsia"/>
+            <w:vanish w:val="false"/>
+            <w:lang w:val="ru-RU"/>
+          </w:rPr>
+          <w:t>7</w:t>
+        </w:r>
+        <w:r>
+          <w:rPr>
+            <w:rStyle w:val="IndexLink"/>
+            <w:rFonts w:eastAsia="" w:eastAsiaTheme="minorEastAsia"/>
+            <w:vanish w:val="false"/>
+            <w:lang w:val="ru-RU"/>
+          </w:rPr>
           <w:tab/>
         </w:r>
       </w:hyperlink>
@@ -2546,40 +2642,6 @@
           <w:lang w:val="ru-RU"/>
         </w:rPr>
         <w:t>26</w:t>
-      </w:r>
-    </w:p>
-    <w:p>
-      <w:pPr>
-        <w:pStyle w:val="Normal"/>
-        <w:tabs>
-          <w:tab w:val="left" w:pos="440" w:leader="none"/>
-          <w:tab w:val="right" w:pos="4504" w:leader="dot"/>
-        </w:tabs>
-        <w:rPr>
-          <w:lang w:val="ru-RU"/>
-        </w:rPr>
-      </w:pPr>
-      <w:r>
-        <w:rPr>
-          <w:lang w:val="ru-RU"/>
-        </w:rPr>
-      </w:r>
-    </w:p>
-    <w:p>
-      <w:pPr>
-        <w:pStyle w:val="Normal"/>
-        <w:tabs>
-          <w:tab w:val="left" w:pos="440" w:leader="none"/>
-          <w:tab w:val="right" w:pos="4504" w:leader="dot"/>
-        </w:tabs>
-        <w:rPr>
-          <w:lang w:val="ru-RU"/>
-        </w:rPr>
-      </w:pPr>
-      <w:r>
-        <w:rPr>
-          <w:lang w:val="ru-RU"/>
-        </w:rPr>
       </w:r>
     </w:p>
     <w:p>
@@ -5785,7 +5847,17 @@
           <w:szCs w:val="18"/>
           <w:lang w:val="ru-RU"/>
         </w:rPr>
-        <w:t xml:space="preserve">Пятая кнопка слева, предпоследняя по счёту, </w:t>
+        <w:t>Кнопка 5</w:t>
+      </w:r>
+      <w:r>
+        <w:rPr>
+          <w:b w:val="false"/>
+          <w:bCs w:val="false"/>
+          <w:sz w:val="18"/>
+          <w:szCs w:val="18"/>
+          <w:lang w:val="ru-RU"/>
+        </w:rPr>
+        <w:t xml:space="preserve"> слева, предпоследняя по счёту, </w:t>
       </w:r>
       <w:r>
         <w:rPr>
@@ -5933,7 +6005,107 @@
           <w:szCs w:val="18"/>
           <w:lang w:val="ru-RU"/>
         </w:rPr>
-        <w:t xml:space="preserve"> позвонив в который, гость предлагает гуру активировать себя в качестве участника в комнате, т.е. как бы принести дополнительный “стул” персонально для него, что вполне возможно – нужно дождаться реакции гуру. В большинстве случаев, запрос будет услышан и выполнен гуру, который активирует гостя кликом по яркой строке с его именем и словами “в ожидании” в появившемся маленьком окне. Обратный процесс (т.е. отбирание “стула”) выглядит так – гуру просто кликнет по имени внизу квадрата, и активированный ранее гость опять станет ”просто зрителем” в комнате.</w:t>
+        <w:t xml:space="preserve"> позвонив в который, гость предлагает гуру активировать себя в качестве участника в комнате, т.е. как бы принести </w:t>
+      </w:r>
+      <w:r>
+        <w:rPr>
+          <w:b w:val="false"/>
+          <w:bCs w:val="false"/>
+          <w:sz w:val="18"/>
+          <w:szCs w:val="18"/>
+          <w:lang w:val="ru-RU"/>
+        </w:rPr>
+        <w:t>ещё один</w:t>
+      </w:r>
+      <w:r>
+        <w:rPr>
+          <w:b w:val="false"/>
+          <w:bCs w:val="false"/>
+          <w:sz w:val="18"/>
+          <w:szCs w:val="18"/>
+          <w:lang w:val="ru-RU"/>
+        </w:rPr>
+        <w:t xml:space="preserve"> “стул”</w:t>
+      </w:r>
+      <w:r>
+        <w:rPr>
+          <w:b w:val="false"/>
+          <w:bCs w:val="false"/>
+          <w:sz w:val="18"/>
+          <w:szCs w:val="18"/>
+          <w:lang w:val="ru-RU"/>
+        </w:rPr>
+        <w:t>,</w:t>
+      </w:r>
+      <w:r>
+        <w:rPr>
+          <w:b w:val="false"/>
+          <w:bCs w:val="false"/>
+          <w:sz w:val="18"/>
+          <w:szCs w:val="18"/>
+          <w:lang w:val="ru-RU"/>
+        </w:rPr>
+        <w:t xml:space="preserve"> что вполне возможно – нужно дождаться реакции гуру. В большинстве случаев, запрос будет услышан и выполнен гуру, который активирует гостя кликом по яркой строке с его именем и словами “в ожидании” в появившемся маленьком окне. Обратный процесс (т.е. отбирание “стула”) </w:t>
+      </w:r>
+      <w:r>
+        <w:rPr>
+          <w:b w:val="false"/>
+          <w:bCs w:val="false"/>
+          <w:sz w:val="18"/>
+          <w:szCs w:val="18"/>
+          <w:lang w:val="ru-RU"/>
+        </w:rPr>
+        <w:t>ещё проще</w:t>
+      </w:r>
+      <w:r>
+        <w:rPr>
+          <w:b w:val="false"/>
+          <w:bCs w:val="false"/>
+          <w:sz w:val="18"/>
+          <w:szCs w:val="18"/>
+          <w:lang w:val="ru-RU"/>
+        </w:rPr>
+        <w:t xml:space="preserve"> – гуру кликнет по имени внизу квадрата, и активированный ранее гость опять станет ”зрителем” в комнате.</w:t>
+      </w:r>
+    </w:p>
+    <w:p>
+      <w:pPr>
+        <w:pStyle w:val="Heading3"/>
+        <w:numPr>
+          <w:ilvl w:val="2"/>
+          <w:numId w:val="2"/>
+        </w:numPr>
+        <w:rPr/>
+      </w:pPr>
+      <w:r>
+        <w:rPr>
+          <w:b/>
+          <w:bCs/>
+          <w:sz w:val="18"/>
+          <w:szCs w:val="18"/>
+          <w:lang w:val="ru-RU"/>
+        </w:rPr>
+        <w:t>Режим «AUDIO-ONLY»</w:t>
+      </w:r>
+    </w:p>
+    <w:p>
+      <w:pPr>
+        <w:pStyle w:val="Normal"/>
+        <w:rPr>
+          <w:b w:val="false"/>
+          <w:b w:val="false"/>
+          <w:bCs w:val="false"/>
+        </w:rPr>
+      </w:pPr>
+      <w:r>
+        <w:rPr>
+          <w:b w:val="false"/>
+          <w:bCs w:val="false"/>
+          <w:sz w:val="18"/>
+          <w:szCs w:val="18"/>
+          <w:lang w:val="ru-RU"/>
+        </w:rPr>
+        <w:t>Этот режим подразумевает, что камера участника активна, но без видео, т.е. МОЖЕТ работать один микрофон. Тогда все в комнате видят квадрат участника как пустой и тёмный, но с именем; и когда его микрофон также выключен, как и видео, в правом нижнем углу квадрата будет стоять «X». Выключая видео со своей камеры, вы всегда будете возвращаться в режим «audio-only». Будут ли вас при этом продолжать слышать остальные, зависит от того, включен ваш микрофон или выключен.</w:t>
       </w:r>
     </w:p>
     <w:p>
@@ -6114,24 +6286,37 @@
     <w:p>
       <w:pPr>
         <w:pStyle w:val="Normal"/>
-        <w:rPr>
-          <w:b w:val="false"/>
-          <w:b w:val="false"/>
-          <w:bCs w:val="false"/>
-          <w:sz w:val="18"/>
-          <w:szCs w:val="18"/>
-          <w:lang w:val="ru-RU"/>
-        </w:rPr>
-      </w:pPr>
-      <w:r>
-        <w:rPr>
-          <w:b w:val="false"/>
-          <w:bCs w:val="false"/>
-          <w:sz w:val="18"/>
-          <w:szCs w:val="18"/>
-          <w:lang w:val="ru-RU"/>
-        </w:rPr>
-        <w:t>Все пользователи в комнате: гуру, авторизованные пользователи, гости, в т.ч. “зрители” - могут регулировать у себя звук от каждого источника. Прежде всего – могут заглушить его или включить обратно – это достигается нажатием на иконку в правом нижнем углу каждой картинки, справа от имени. В зависимости от того, чьё это видео и как вы установили его звук ранее, иконка-индикатор может быть в одном из 4 состояний: “громкоговоритель”, “зачёркнутый громкоговоритель”, “микрофон” и “X”, - что означает, а) звук данного видео включён, б) звук видео  выключен, в) ваш микрофон включен, г) микрофон (ваш или у другого участника) выключен. Нажатие на иконку-индикатор переключит состояние на противоположное, кроме случая, когда “X” означает, что выключен микрофон у другого участника, на что вы, конечно, никак не сможете повлиять, кроме как путём устного или письменного внушения.</w:t>
+        <w:rPr/>
+      </w:pPr>
+      <w:r>
+        <w:rPr>
+          <w:b w:val="false"/>
+          <w:bCs w:val="false"/>
+          <w:sz w:val="18"/>
+          <w:szCs w:val="18"/>
+          <w:lang w:val="ru-RU"/>
+        </w:rPr>
+        <w:t xml:space="preserve">Все пользователи в комнате: гуру, авторизованные пользователи, гости, в т.ч. “зрители” - могут регулировать у себя звук от каждого источника. Прежде всего – могут заглушить его или включить обратно – это достигается нажатием на иконку в правом нижнем углу каждой картинки, справа от имени. В зависимости от того, чьё это видео и как вы установили его звук ранее, иконка-индикатор может быть в одном из 4 состояний: “громкоговоритель”, “зачёркнутый громкоговоритель”, “микрофон” и “X” </w:t>
+      </w:r>
+      <w:r>
+        <w:rPr>
+          <w:b w:val="false"/>
+          <w:bCs w:val="false"/>
+          <w:sz w:val="18"/>
+          <w:szCs w:val="18"/>
+          <w:lang w:val="ru-RU"/>
+        </w:rPr>
+        <w:t>(см. иллюстрацию выше)</w:t>
+      </w:r>
+      <w:r>
+        <w:rPr>
+          <w:b w:val="false"/>
+          <w:bCs w:val="false"/>
+          <w:sz w:val="18"/>
+          <w:szCs w:val="18"/>
+          <w:lang w:val="ru-RU"/>
+        </w:rPr>
+        <w:t xml:space="preserve"> - что означает, а) звук данного видео включён, б) звук видео  выключен, в) ваш микрофон включен, г) микрофон (ваш или у другого участника) выключен. Нажатие на иконку-индикатор переключит состояние на противоположное, кроме случая, когда “X” означает, что выключен микрофон у другого участника, на что вы, конечно, не сможете повлиять, кроме как путём устного или письменного внушения.</w:t>
       </w:r>
     </w:p>
     <w:p>
@@ -6240,7 +6425,47 @@
           <w:szCs w:val="18"/>
           <w:lang w:val="ru-RU"/>
         </w:rPr>
-        <w:t xml:space="preserve">Для начала, щелкните мышью по словам «ROOM [имя комнаты]» - найдите их над своим пустым квадратом. После щелчка, цвет слов изменится на голубой и появится кнопка «Выберите файл». Выберите MP4 видео и затем нажмите кнопку «контроль видео» - это вторая справа кнопка в главном меню. Вы увидите, что выбранный файл начал проигрываться в вашем квадрате. Вы можете обеззвучить это видео </w:t>
+        <w:t xml:space="preserve">Для начала, щелкните мышью по словам «ROOM [имя комнаты]» - найдите их над своим пустым квадратом. После щелчка, цвет слов изменится на голубой и появится кнопка «Выберите файл». Выберите MP4 </w:t>
+      </w:r>
+      <w:r>
+        <w:rPr>
+          <w:b w:val="false"/>
+          <w:bCs w:val="false"/>
+          <w:sz w:val="18"/>
+          <w:szCs w:val="18"/>
+          <w:lang w:val="ru-RU"/>
+        </w:rPr>
+        <w:t>файл</w:t>
+      </w:r>
+      <w:r>
+        <w:rPr>
+          <w:b w:val="false"/>
+          <w:bCs w:val="false"/>
+          <w:sz w:val="18"/>
+          <w:szCs w:val="18"/>
+          <w:lang w:val="ru-RU"/>
+        </w:rPr>
+        <w:t xml:space="preserve"> и затем нажмите кнопку «контроль видео» - это </w:t>
+      </w:r>
+      <w:r>
+        <w:rPr>
+          <w:b w:val="false"/>
+          <w:bCs w:val="false"/>
+          <w:sz w:val="18"/>
+          <w:szCs w:val="18"/>
+          <w:lang w:val="ru-RU"/>
+        </w:rPr>
+        <w:t>кнопка 5</w:t>
+      </w:r>
+      <w:r>
+        <w:rPr>
+          <w:b w:val="false"/>
+          <w:bCs w:val="false"/>
+          <w:sz w:val="18"/>
+          <w:szCs w:val="18"/>
+          <w:lang w:val="ru-RU"/>
+        </w:rPr>
+        <w:t xml:space="preserve"> в главном меню. Вы увидите, что выбранный файл начал проигрываться в вашем квадрате. Вы можете обеззвучить это видео </w:t>
       </w:r>
       <w:r>
         <w:rPr>
@@ -6270,7 +6495,87 @@
           <w:szCs w:val="18"/>
           <w:lang w:val="ru-RU"/>
         </w:rPr>
-        <w:t xml:space="preserve">отключите звук кнопкой </w:t>
+        <w:t xml:space="preserve">отключите звук кнопкой внутри </w:t>
+      </w:r>
+      <w:r>
+        <w:rPr>
+          <w:b w:val="false"/>
+          <w:bCs w:val="false"/>
+          <w:sz w:val="18"/>
+          <w:szCs w:val="18"/>
+          <w:lang w:val="ru-RU"/>
+        </w:rPr>
+        <w:t>в</w:t>
+      </w:r>
+      <w:r>
+        <w:rPr>
+          <w:b w:val="false"/>
+          <w:bCs w:val="false"/>
+          <w:sz w:val="18"/>
+          <w:szCs w:val="18"/>
+          <w:lang w:val="ru-RU"/>
+        </w:rPr>
+        <w:t>идео (</w:t>
+      </w:r>
+      <w:r>
+        <w:rPr>
+          <w:b w:val="false"/>
+          <w:bCs w:val="false"/>
+          <w:sz w:val="18"/>
+          <w:szCs w:val="18"/>
+          <w:lang w:val="ru-RU"/>
+        </w:rPr>
+        <w:t xml:space="preserve"> </w:t>
+      </w:r>
+      <w:r>
+        <w:rPr>
+          <w:b w:val="false"/>
+          <w:bCs w:val="false"/>
+          <w:sz w:val="18"/>
+          <w:szCs w:val="18"/>
+          <w:lang w:val="ru-RU"/>
+        </w:rPr>
+        <w:t xml:space="preserve">не </w:t>
+      </w:r>
+      <w:r>
+        <w:rPr>
+          <w:b w:val="false"/>
+          <w:bCs w:val="false"/>
+          <w:sz w:val="18"/>
+          <w:szCs w:val="18"/>
+          <w:lang w:val="ru-RU"/>
+        </w:rPr>
+        <w:t xml:space="preserve">та </w:t>
+      </w:r>
+      <w:r>
+        <w:rPr>
+          <w:b w:val="false"/>
+          <w:bCs w:val="false"/>
+          <w:sz w:val="18"/>
+          <w:szCs w:val="18"/>
+          <w:lang w:val="ru-RU"/>
+        </w:rPr>
+        <w:t xml:space="preserve">иконка-индикатор звука, о которой </w:t>
+      </w:r>
+      <w:r>
+        <w:rPr>
+          <w:b w:val="false"/>
+          <w:bCs w:val="false"/>
+          <w:sz w:val="18"/>
+          <w:szCs w:val="18"/>
+          <w:lang w:val="ru-RU"/>
+        </w:rPr>
+        <w:t xml:space="preserve">написано </w:t>
+      </w:r>
+      <w:r>
+        <w:rPr>
+          <w:b w:val="false"/>
+          <w:bCs w:val="false"/>
+          <w:sz w:val="18"/>
+          <w:szCs w:val="18"/>
+          <w:lang w:val="ru-RU"/>
+        </w:rPr>
+        <w:t xml:space="preserve">выше! — а небольшая кнопка-мегафон </w:t>
       </w:r>
       <w:r>
         <w:rPr>
@@ -6280,37 +6585,17 @@
           <w:szCs w:val="18"/>
           <w:lang w:val="ru-RU"/>
         </w:rPr>
-        <w:t>внутри самого видео</w:t>
-      </w:r>
-      <w:r>
-        <w:rPr>
-          <w:b w:val="false"/>
-          <w:bCs w:val="false"/>
-          <w:sz w:val="18"/>
-          <w:szCs w:val="18"/>
-          <w:lang w:val="ru-RU"/>
-        </w:rPr>
-        <w:t xml:space="preserve"> (это не </w:t>
-      </w:r>
-      <w:r>
-        <w:rPr>
-          <w:b w:val="false"/>
-          <w:bCs w:val="false"/>
-          <w:sz w:val="18"/>
-          <w:szCs w:val="18"/>
-          <w:lang w:val="ru-RU"/>
-        </w:rPr>
-        <w:t xml:space="preserve">та </w:t>
-      </w:r>
-      <w:r>
-        <w:rPr>
-          <w:b w:val="false"/>
-          <w:bCs w:val="false"/>
-          <w:sz w:val="18"/>
-          <w:szCs w:val="18"/>
-          <w:lang w:val="ru-RU"/>
-        </w:rPr>
-        <w:t xml:space="preserve">иконка-индикатор звука, о которой см. выше — а небольшая кнопка-мегафон внутри самого видео, в его нижней панели, которая видна только если навести на видео курсор мыши). </w:t>
+        <w:t>внутри</w:t>
+      </w:r>
+      <w:r>
+        <w:rPr>
+          <w:b w:val="false"/>
+          <w:bCs w:val="false"/>
+          <w:sz w:val="18"/>
+          <w:szCs w:val="18"/>
+          <w:lang w:val="ru-RU"/>
+        </w:rPr>
+        <w:t xml:space="preserve"> самого видео, в его нижней панели, которая видна только если навести на видео курсор мыши). </w:t>
       </w:r>
       <w:r>
         <w:rPr>
@@ -6330,7 +6615,7 @@
           <w:szCs w:val="18"/>
           <w:lang w:val="ru-RU"/>
         </w:rPr>
-        <w:t xml:space="preserve">: вы не услышите сами звук того видео, которое вы сейчас проигрываете в комнате. Это нормально, зато звук от вашего видео слышат все остальные. Если вы вдруг сами начали слышать звук от проигрываемого вами видео  - значит, произошёл сетевой сбой, и ваше видео уже никому, кроме вас, </w:t>
+        <w:t xml:space="preserve">: вы </w:t>
       </w:r>
       <w:r>
         <w:rPr>
@@ -6340,6 +6625,66 @@
           <w:szCs w:val="18"/>
           <w:lang w:val="ru-RU"/>
         </w:rPr>
+        <w:t>не услышите</w:t>
+      </w:r>
+      <w:r>
+        <w:rPr>
+          <w:b w:val="false"/>
+          <w:bCs w:val="false"/>
+          <w:sz w:val="18"/>
+          <w:szCs w:val="18"/>
+          <w:lang w:val="ru-RU"/>
+        </w:rPr>
+        <w:t xml:space="preserve"> сами звук того видео, которое вы сейчас проигрываете в комнате. Это нормально, зато звук от вашего видео слышат все остальные. Если вы вдруг сами начали слышать звук от проигрываемого вами </w:t>
+      </w:r>
+      <w:r>
+        <w:rPr>
+          <w:b w:val="false"/>
+          <w:bCs w:val="false"/>
+          <w:sz w:val="18"/>
+          <w:szCs w:val="18"/>
+          <w:lang w:val="ru-RU"/>
+        </w:rPr>
+        <w:t>MP4 файла</w:t>
+      </w:r>
+      <w:r>
+        <w:rPr>
+          <w:b w:val="false"/>
+          <w:bCs w:val="false"/>
+          <w:sz w:val="18"/>
+          <w:szCs w:val="18"/>
+          <w:lang w:val="ru-RU"/>
+        </w:rPr>
+        <w:t xml:space="preserve">  - значит, произошёл сетевой сбой, и </w:t>
+      </w:r>
+      <w:r>
+        <w:rPr>
+          <w:b w:val="false"/>
+          <w:bCs w:val="false"/>
+          <w:sz w:val="18"/>
+          <w:szCs w:val="18"/>
+          <w:lang w:val="ru-RU"/>
+        </w:rPr>
+        <w:t>это</w:t>
+      </w:r>
+      <w:r>
+        <w:rPr>
+          <w:b w:val="false"/>
+          <w:bCs w:val="false"/>
+          <w:sz w:val="18"/>
+          <w:szCs w:val="18"/>
+          <w:lang w:val="ru-RU"/>
+        </w:rPr>
+        <w:t xml:space="preserve"> видео уже никому, кроме вас, </w:t>
+      </w:r>
+      <w:r>
+        <w:rPr>
+          <w:b/>
+          <w:bCs/>
+          <w:sz w:val="18"/>
+          <w:szCs w:val="18"/>
+          <w:lang w:val="ru-RU"/>
+        </w:rPr>
         <w:t>не видно и не слышно</w:t>
       </w:r>
       <w:r>
@@ -6350,7 +6695,67 @@
           <w:szCs w:val="18"/>
           <w:lang w:val="ru-RU"/>
         </w:rPr>
-        <w:t xml:space="preserve">, поэтому нужно перегрузиться, т.е. нажать самую правую в главном меню кнопку «Выход» и зайти в комнату снова. Чтобы остановить проигрывание, нажмите кнопку «контроль видео» - цвет изменится с оранжевого на начальный. Вы можете поставить проигрывание </w:t>
+        <w:t xml:space="preserve">, поэтому нужно </w:t>
+      </w:r>
+      <w:r>
+        <w:rPr>
+          <w:b w:val="false"/>
+          <w:bCs w:val="false"/>
+          <w:sz w:val="18"/>
+          <w:szCs w:val="18"/>
+          <w:lang w:val="ru-RU"/>
+        </w:rPr>
+        <w:t xml:space="preserve">остановить его (кнопкой 5) и запустить с начала,  а возможно даже надо </w:t>
+      </w:r>
+      <w:r>
+        <w:rPr>
+          <w:b w:val="false"/>
+          <w:bCs w:val="false"/>
+          <w:sz w:val="18"/>
+          <w:szCs w:val="18"/>
+          <w:lang w:val="ru-RU"/>
+        </w:rPr>
+        <w:t xml:space="preserve">перегрузиться, т.е. нажать кнопку «Выход» и зайти в комнату снова. Чтобы </w:t>
+      </w:r>
+      <w:r>
+        <w:rPr>
+          <w:b w:val="false"/>
+          <w:bCs w:val="false"/>
+          <w:sz w:val="18"/>
+          <w:szCs w:val="18"/>
+          <w:lang w:val="ru-RU"/>
+        </w:rPr>
+        <w:t>закончить</w:t>
+      </w:r>
+      <w:r>
+        <w:rPr>
+          <w:b w:val="false"/>
+          <w:bCs w:val="false"/>
+          <w:sz w:val="18"/>
+          <w:szCs w:val="18"/>
+          <w:lang w:val="ru-RU"/>
+        </w:rPr>
+        <w:t xml:space="preserve"> проигрывание, нажмите кнопку «контроль видео» - </w:t>
+      </w:r>
+      <w:r>
+        <w:rPr>
+          <w:b w:val="false"/>
+          <w:bCs w:val="false"/>
+          <w:sz w:val="18"/>
+          <w:szCs w:val="18"/>
+          <w:lang w:val="ru-RU"/>
+        </w:rPr>
+        <w:t xml:space="preserve">её </w:t>
+      </w:r>
+      <w:r>
+        <w:rPr>
+          <w:b w:val="false"/>
+          <w:bCs w:val="false"/>
+          <w:sz w:val="18"/>
+          <w:szCs w:val="18"/>
+          <w:lang w:val="ru-RU"/>
+        </w:rPr>
+        <w:t xml:space="preserve">цвет изменится с оранжевого на начальный. Вы можете поставить проигрывание </w:t>
       </w:r>
       <w:r>
         <w:rPr>
@@ -6574,7 +6979,147 @@
           <w:szCs w:val="18"/>
           <w:lang w:val="ru-RU"/>
         </w:rPr>
-        <w:t xml:space="preserve"> остальных участников, гостей и зрителей в комнате. Остальные тоже могут этой кнопкой выключить кого-то — но только у себя в браузере, а не в целом в комнате. В этом разница — гуру эффективно отключает кого-угодно «у всех» сразу. Гуру может также удалить из списка зрителей любого гостя щелчком по «X» справа от имени гостя-зрителя в списке, который появляется внутри маленького окна для чата щелчком по иконке числа гостей в нижней панели главного меню.</w:t>
+        <w:t xml:space="preserve"> остальных участников, гостей и зрителей в комнате. </w:t>
+      </w:r>
+      <w:r>
+        <w:rPr>
+          <w:b w:val="false"/>
+          <w:bCs w:val="false"/>
+          <w:sz w:val="18"/>
+          <w:szCs w:val="18"/>
+          <w:lang w:val="ru-RU"/>
+        </w:rPr>
+        <w:t>Другие</w:t>
+      </w:r>
+      <w:r>
+        <w:rPr>
+          <w:b w:val="false"/>
+          <w:bCs w:val="false"/>
+          <w:sz w:val="18"/>
+          <w:szCs w:val="18"/>
+          <w:lang w:val="ru-RU"/>
+        </w:rPr>
+        <w:t xml:space="preserve"> тоже могут этой кнопкой выключить </w:t>
+      </w:r>
+      <w:r>
+        <w:rPr>
+          <w:b w:val="false"/>
+          <w:bCs w:val="false"/>
+          <w:sz w:val="18"/>
+          <w:szCs w:val="18"/>
+          <w:lang w:val="ru-RU"/>
+        </w:rPr>
+        <w:t>неприятного гостя</w:t>
+      </w:r>
+      <w:r>
+        <w:rPr>
+          <w:b w:val="false"/>
+          <w:bCs w:val="false"/>
+          <w:sz w:val="18"/>
+          <w:szCs w:val="18"/>
+          <w:lang w:val="ru-RU"/>
+        </w:rPr>
+        <w:t xml:space="preserve">, </w:t>
+      </w:r>
+      <w:r>
+        <w:rPr>
+          <w:b w:val="false"/>
+          <w:bCs w:val="false"/>
+          <w:sz w:val="18"/>
+          <w:szCs w:val="18"/>
+          <w:lang w:val="ru-RU"/>
+        </w:rPr>
+        <w:t>но</w:t>
+      </w:r>
+      <w:r>
+        <w:rPr>
+          <w:b w:val="false"/>
+          <w:bCs w:val="false"/>
+          <w:sz w:val="18"/>
+          <w:szCs w:val="18"/>
+          <w:lang w:val="ru-RU"/>
+        </w:rPr>
+        <w:t xml:space="preserve"> только у себя в браузере, а не в целом в комнате. В этом разница — гуру отключает «у всех» сразу. Гуру может также удалить </w:t>
+      </w:r>
+      <w:r>
+        <w:rPr>
+          <w:b w:val="false"/>
+          <w:bCs w:val="false"/>
+          <w:sz w:val="18"/>
+          <w:szCs w:val="18"/>
+          <w:lang w:val="ru-RU"/>
+        </w:rPr>
+        <w:t>гостя</w:t>
+      </w:r>
+      <w:r>
+        <w:rPr>
+          <w:b w:val="false"/>
+          <w:bCs w:val="false"/>
+          <w:sz w:val="18"/>
+          <w:szCs w:val="18"/>
+          <w:lang w:val="ru-RU"/>
+        </w:rPr>
+        <w:t xml:space="preserve"> из списка зрителей щелчком по «X» справа от имени в списке, который </w:t>
+      </w:r>
+      <w:r>
+        <w:rPr>
+          <w:b w:val="false"/>
+          <w:bCs w:val="false"/>
+          <w:sz w:val="18"/>
+          <w:szCs w:val="18"/>
+          <w:lang w:val="ru-RU"/>
+        </w:rPr>
+        <w:t>выводится</w:t>
+      </w:r>
+      <w:r>
+        <w:rPr>
+          <w:b w:val="false"/>
+          <w:bCs w:val="false"/>
+          <w:sz w:val="18"/>
+          <w:szCs w:val="18"/>
+          <w:lang w:val="ru-RU"/>
+        </w:rPr>
+        <w:t xml:space="preserve"> внутр</w:t>
+      </w:r>
+      <w:r>
+        <w:rPr>
+          <w:b w:val="false"/>
+          <w:bCs w:val="false"/>
+          <w:sz w:val="18"/>
+          <w:szCs w:val="18"/>
+          <w:lang w:val="ru-RU"/>
+        </w:rPr>
+        <w:t>ь</w:t>
+      </w:r>
+      <w:r>
+        <w:rPr>
+          <w:b w:val="false"/>
+          <w:bCs w:val="false"/>
+          <w:sz w:val="18"/>
+          <w:szCs w:val="18"/>
+          <w:lang w:val="ru-RU"/>
+        </w:rPr>
+        <w:t xml:space="preserve"> маленького окна </w:t>
+      </w:r>
+      <w:r>
+        <w:rPr>
+          <w:b w:val="false"/>
+          <w:bCs w:val="false"/>
+          <w:sz w:val="18"/>
+          <w:szCs w:val="18"/>
+          <w:lang w:val="ru-RU"/>
+        </w:rPr>
+        <w:t xml:space="preserve">переключателем контента окна чата или </w:t>
+      </w:r>
+      <w:r>
+        <w:rPr>
+          <w:b w:val="false"/>
+          <w:bCs w:val="false"/>
+          <w:sz w:val="18"/>
+          <w:szCs w:val="18"/>
+          <w:lang w:val="ru-RU"/>
+        </w:rPr>
+        <w:t>щелчком по иконке числа гостей в нижней панели главного меню.</w:t>
       </w:r>
     </w:p>
     <w:p>

</xml_diff>

<commit_message>
R-H manual RUS v1.11
</commit_message>
<xml_diff>
--- a/inst.docx
+++ b/inst.docx
@@ -123,7 +123,7 @@
                                 <w:sdt>
                                   <w:sdtPr>
                                     <w:text/>
-                                    <w:id w:val="1500372667"/>
+                                    <w:id w:val="801331494"/>
                                     <w:dataBinding w:prefixMappings="xmlns:ns0='http://schemas.openxmlformats.org/package/2006/metadata/core-properties' xmlns:ns1='http://purl.org/dc/elements/1.1/'" w:xpath="/ns0:coreProperties[1]/ns1:title[1]" w:storeItemID="{6C3C8BC8-F283-45AE-878A-BAB7291924A1}"/>
                                     <w:alias w:val="Company"/>
                                   </w:sdtPr>
@@ -166,7 +166,7 @@
                                 <w:sdt>
                                   <w:sdtPr>
                                     <w:text/>
-                                    <w:id w:val="1913369457"/>
+                                    <w:id w:val="1083987455"/>
                                     <w:dataBinding w:prefixMappings="xmlns:ns0='http://schemas.openxmlformats.org/package/2006/metadata/core-properties' xmlns:ns1='http://purl.org/dc/elements/1.1/'" w:xpath="/ns0:coreProperties[1]/ns1:subject[1]" w:storeItemID="{6C3C8BC8-F283-45AE-878A-BAB7291924A1}"/>
                                     <w:alias w:val="Subtitle"/>
                                   </w:sdtPr>
@@ -196,10 +196,14 @@
                             <w:pPr>
                               <w:pStyle w:val="FrameContents"/>
                               <w:spacing w:before="0" w:after="200"/>
-                              <w:rPr/>
+                              <w:rPr>
+                                <w:color w:val="000000"/>
+                              </w:rPr>
                             </w:pPr>
                             <w:r>
-                              <w:rPr/>
+                              <w:rPr>
+                                <w:color w:val="000000"/>
+                              </w:rPr>
                             </w:r>
                           </w:p>
                         </w:txbxContent>
@@ -292,7 +296,7 @@
                           <w:sdt>
                             <w:sdtPr>
                               <w:text/>
-                              <w:id w:val="1007967977"/>
+                              <w:id w:val="686423122"/>
                               <w:dataBinding w:prefixMappings="xmlns:ns0='http://schemas.openxmlformats.org/package/2006/metadata/core-properties' xmlns:ns1='http://purl.org/dc/elements/1.1/'" w:xpath="/ns0:coreProperties[1]/ns1:title[1]" w:storeItemID="{6C3C8BC8-F283-45AE-878A-BAB7291924A1}"/>
                               <w:alias w:val="Company"/>
                             </w:sdtPr>
@@ -335,7 +339,7 @@
                           <w:sdt>
                             <w:sdtPr>
                               <w:text/>
-                              <w:id w:val="1864387630"/>
+                              <w:id w:val="1896347135"/>
                               <w:dataBinding w:prefixMappings="xmlns:ns0='http://schemas.openxmlformats.org/package/2006/metadata/core-properties' xmlns:ns1='http://purl.org/dc/elements/1.1/'" w:xpath="/ns0:coreProperties[1]/ns1:subject[1]" w:storeItemID="{6C3C8BC8-F283-45AE-878A-BAB7291924A1}"/>
                               <w:alias w:val="Subtitle"/>
                             </w:sdtPr>
@@ -365,10 +369,14 @@
                       <w:pPr>
                         <w:pStyle w:val="FrameContents"/>
                         <w:spacing w:before="0" w:after="200"/>
-                        <w:rPr/>
+                        <w:rPr>
+                          <w:color w:val="000000"/>
+                        </w:rPr>
                       </w:pPr>
                       <w:r>
-                        <w:rPr/>
+                        <w:rPr>
+                          <w:color w:val="000000"/>
+                        </w:rPr>
                       </w:r>
                     </w:p>
                   </w:txbxContent>
@@ -529,7 +537,7 @@
                                       <w:sz w:val="18"/>
                                       <w:lang w:val="ru-RU"/>
                                     </w:rPr>
-                                    <w:t>v1.</w:t>
+                                    <w:t>v1.1</w:t>
                                   </w:r>
                                   <w:r>
                                     <w:rPr>
@@ -537,7 +545,7 @@
                                       <w:sz w:val="18"/>
                                       <w:lang w:val="ru-RU"/>
                                     </w:rPr>
-                                    <w:t>10</w:t>
+                                    <w:t>1</w:t>
                                   </w:r>
                                   <w:r>
                                     <w:rPr>
@@ -555,10 +563,14 @@
                             <w:pPr>
                               <w:pStyle w:val="FrameContents"/>
                               <w:spacing w:before="0" w:after="200"/>
-                              <w:rPr/>
+                              <w:rPr>
+                                <w:color w:val="000000"/>
+                              </w:rPr>
                             </w:pPr>
                             <w:r>
-                              <w:rPr/>
+                              <w:rPr>
+                                <w:color w:val="000000"/>
+                              </w:rPr>
                             </w:r>
                           </w:p>
                         </w:txbxContent>
@@ -620,7 +632,7 @@
                                 <w:sz w:val="18"/>
                                 <w:lang w:val="ru-RU"/>
                               </w:rPr>
-                              <w:t>v1.</w:t>
+                              <w:t>v1.1</w:t>
                             </w:r>
                             <w:r>
                               <w:rPr>
@@ -628,7 +640,7 @@
                                 <w:sz w:val="18"/>
                                 <w:lang w:val="ru-RU"/>
                               </w:rPr>
-                              <w:t>10</w:t>
+                              <w:t>1</w:t>
                             </w:r>
                             <w:r>
                               <w:rPr>
@@ -646,10 +658,14 @@
                       <w:pPr>
                         <w:pStyle w:val="FrameContents"/>
                         <w:spacing w:before="0" w:after="200"/>
-                        <w:rPr/>
+                        <w:rPr>
+                          <w:color w:val="000000"/>
+                        </w:rPr>
                       </w:pPr>
                       <w:r>
-                        <w:rPr/>
+                        <w:rPr>
+                          <w:color w:val="000000"/>
+                        </w:rPr>
                       </w:r>
                     </w:p>
                   </w:txbxContent>
@@ -687,7 +703,7 @@
           <w:docPartGallery w:val="Table of Contents"/>
           <w:docPartUnique w:val="true"/>
         </w:docPartObj>
-        <w:id w:val="490553613"/>
+        <w:id w:val="1473801533"/>
       </w:sdtPr>
       <w:sdtContent>
         <w:p>
@@ -2048,24 +2064,7 @@
             <w:vanish w:val="false"/>
             <w:lang w:val="ru-RU"/>
           </w:rPr>
-          <w:t>.1.</w:t>
-        </w:r>
-        <w:r>
-          <w:rPr>
-            <w:rStyle w:val="IndexLink"/>
-            <w:rFonts w:eastAsia="" w:eastAsiaTheme="minorEastAsia"/>
-            <w:vanish w:val="false"/>
-            <w:lang w:val="ru-RU"/>
-          </w:rPr>
-          <w:t>6</w:t>
-        </w:r>
-        <w:r>
-          <w:rPr>
-            <w:rStyle w:val="IndexLink"/>
-            <w:rFonts w:eastAsia="" w:eastAsiaTheme="minorEastAsia"/>
-            <w:vanish w:val="false"/>
-            <w:lang w:val="ru-RU"/>
-          </w:rPr>
+          <w:t>.1.6</w:t>
           <w:tab/>
         </w:r>
       </w:hyperlink>
@@ -2097,7 +2096,16 @@
           <w:vanish w:val="false"/>
           <w:lang w:val="ru-RU"/>
         </w:rPr>
-        <w:t>21</w:t>
+        <w:t>2</w:t>
+      </w:r>
+      <w:r>
+        <w:rPr>
+          <w:rStyle w:val="IndexLink"/>
+          <w:rFonts w:eastAsia="" w:eastAsiaTheme="minorEastAsia"/>
+          <w:vanish w:val="false"/>
+          <w:lang w:val="ru-RU"/>
+        </w:rPr>
+        <w:t>0</w:t>
       </w:r>
     </w:p>
     <w:p>
@@ -2127,24 +2135,7 @@
             <w:vanish w:val="false"/>
             <w:lang w:val="ru-RU"/>
           </w:rPr>
-          <w:t>.1.</w:t>
-        </w:r>
-        <w:r>
-          <w:rPr>
-            <w:rStyle w:val="IndexLink"/>
-            <w:rFonts w:eastAsia="" w:eastAsiaTheme="minorEastAsia"/>
-            <w:vanish w:val="false"/>
-            <w:lang w:val="ru-RU"/>
-          </w:rPr>
-          <w:t>7</w:t>
-        </w:r>
-        <w:r>
-          <w:rPr>
-            <w:rStyle w:val="IndexLink"/>
-            <w:rFonts w:eastAsia="" w:eastAsiaTheme="minorEastAsia"/>
-            <w:vanish w:val="false"/>
-            <w:lang w:val="ru-RU"/>
-          </w:rPr>
+          <w:t>.1.7</w:t>
           <w:tab/>
         </w:r>
       </w:hyperlink>
@@ -2176,7 +2167,16 @@
           <w:vanish w:val="false"/>
           <w:lang w:val="ru-RU"/>
         </w:rPr>
-        <w:t>21</w:t>
+        <w:t>2</w:t>
+      </w:r>
+      <w:r>
+        <w:rPr>
+          <w:rStyle w:val="IndexLink"/>
+          <w:rFonts w:eastAsia="" w:eastAsiaTheme="minorEastAsia"/>
+          <w:vanish w:val="false"/>
+          <w:lang w:val="ru-RU"/>
+        </w:rPr>
+        <w:t>0</w:t>
       </w:r>
     </w:p>
     <w:p>
@@ -2921,7 +2921,25 @@
           <w:sz w:val="18"/>
           <w:lang w:val="ru-RU"/>
         </w:rPr>
-        <w:t xml:space="preserve"> он доступен по тому же адресу, что и комната, но на другом порте. Итак, если ваша комната имеет адрес </w:t>
+        <w:t xml:space="preserve"> он </w:t>
+      </w:r>
+      <w:r>
+        <w:rPr>
+          <w:b w:val="false"/>
+          <w:bCs w:val="false"/>
+          <w:sz w:val="18"/>
+          <w:lang w:val="ru-RU"/>
+        </w:rPr>
+        <w:t>находится</w:t>
+      </w:r>
+      <w:r>
+        <w:rPr>
+          <w:b w:val="false"/>
+          <w:bCs w:val="false"/>
+          <w:sz w:val="18"/>
+          <w:lang w:val="ru-RU"/>
+        </w:rPr>
+        <w:t xml:space="preserve"> по тому же адресу, что и комната, но на другом порте. Итак, если ваша комната имеет адрес </w:t>
       </w:r>
       <w:r>
         <w:rPr>
@@ -3148,21 +3166,35 @@
           <w:sz w:val="18"/>
           <w:lang w:val="ru-RU"/>
         </w:rPr>
-        <w:t xml:space="preserve">Найдите в </w:t>
-      </w:r>
-      <w:r>
-        <w:rPr>
-          <w:sz w:val="18"/>
-          <w:lang w:val="ru-RU"/>
-        </w:rPr>
-        <w:t>нём</w:t>
-      </w:r>
-      <w:r>
-        <w:rPr>
-          <w:sz w:val="18"/>
-          <w:lang w:val="ru-RU"/>
-        </w:rPr>
-        <w:t xml:space="preserve"> ключевые элементы интерфейса “гуру”: </w:t>
+        <w:t xml:space="preserve">Найдите в нём </w:t>
+      </w:r>
+      <w:r>
+        <w:rPr>
+          <w:sz w:val="18"/>
+          <w:lang w:val="ru-RU"/>
+        </w:rPr>
+        <w:t xml:space="preserve">следующие </w:t>
+      </w:r>
+      <w:r>
+        <w:rPr>
+          <w:sz w:val="18"/>
+          <w:lang w:val="ru-RU"/>
+        </w:rPr>
+        <w:t xml:space="preserve">ключевые элементы интерфейса “гуру”, </w:t>
+      </w:r>
+      <w:r>
+        <w:rPr>
+          <w:sz w:val="18"/>
+          <w:lang w:val="ru-RU"/>
+        </w:rPr>
+        <w:t>необходимые для настройки комнаты</w:t>
+      </w:r>
+      <w:r>
+        <w:rPr>
+          <w:sz w:val="18"/>
+          <w:lang w:val="ru-RU"/>
+        </w:rPr>
+        <w:t xml:space="preserve">: </w:t>
       </w:r>
     </w:p>
     <w:p>
@@ -3762,35 +3794,7 @@
           <w:sz w:val="18"/>
           <w:lang w:val="ru-RU"/>
         </w:rPr>
-        <w:t>Автоматически был создан пользователь с 4-х символьным именем-числом. Для изменения имени, кликните на этот код и введите новое имя, например, “</w:t>
-      </w:r>
-      <w:r>
-        <w:rPr>
-          <w:sz w:val="18"/>
-          <w:lang w:val="ru-RU"/>
-        </w:rPr>
-        <w:t>Иван</w:t>
-      </w:r>
-      <w:r>
-        <w:rPr>
-          <w:sz w:val="18"/>
-          <w:lang w:val="ru-RU"/>
-        </w:rPr>
-        <w:t>” или “</w:t>
-      </w:r>
-      <w:r>
-        <w:rPr>
-          <w:sz w:val="18"/>
-          <w:lang w:val="ru-RU"/>
-        </w:rPr>
-        <w:t>Peter</w:t>
-      </w:r>
-      <w:r>
-        <w:rPr>
-          <w:sz w:val="18"/>
-          <w:lang w:val="ru-RU"/>
-        </w:rPr>
-        <w:t>”, затем нажмите клавишу “Enter”.</w:t>
+        <w:t>Автоматически был создан пользователь с 4-х символьным именем-числом. Для изменения имени, кликните на этот код и введите новое имя, например, “Иван” или “Peter”, затем нажмите клавишу “Enter”.</w:t>
       </w:r>
     </w:p>
     <w:p>
@@ -3829,14 +3833,21 @@
           <w:sz w:val="18"/>
           <w:lang w:val="ru-RU"/>
         </w:rPr>
-        <w:t xml:space="preserve">Автоматически при создании пользователя созданы его логин (число) и его 6-символьный пароль, состоящий только из цифр. Ни гуру, ни сам пользователь не смогут затем поменять логин и пароль. Если обязательно нужен другой пароль, то удалите этого пользователя и создайте заново – новый пароль и новый логин опять будут созданы автоматически. </w:t>
-      </w:r>
-      <w:r>
-        <w:rPr>
-          <w:sz w:val="18"/>
-          <w:lang w:val="ru-RU"/>
-        </w:rPr>
-        <w:t>Сообщите логин и пароль пользователю, для которого они созданы.</w:t>
+        <w:t xml:space="preserve">Автоматически при создании пользователя созданы его логин (число) и его 6-символьный пароль, состоящий только из цифр. Ни гуру, ни сам пользователь не смогут </w:t>
+      </w:r>
+      <w:r>
+        <w:rPr>
+          <w:sz w:val="18"/>
+          <w:lang w:val="ru-RU"/>
+        </w:rPr>
+        <w:t>уже</w:t>
+      </w:r>
+      <w:r>
+        <w:rPr>
+          <w:sz w:val="18"/>
+          <w:lang w:val="ru-RU"/>
+        </w:rPr>
+        <w:t xml:space="preserve"> поменять логин и пароль. Если обязательно нужен другой пароль, то удалите этого пользователя и создайте заново – новый пароль и новый логин опять будут созданы автоматически. Сообщите логин и пароль пользователю, для которого они созданы.</w:t>
       </w:r>
     </w:p>
     <w:p>
@@ -4032,7 +4043,35 @@
           <w:sz w:val="18"/>
           <w:lang w:val="ru-RU"/>
         </w:rPr>
-        <w:t>” - см. на иконку с замком, и режим входа при этом как “</w:t>
+        <w:t xml:space="preserve">” </w:t>
+      </w:r>
+      <w:r>
+        <w:rPr>
+          <w:sz w:val="18"/>
+          <w:lang w:val="ru-RU"/>
+        </w:rPr>
+        <w:t>кликом</w:t>
+      </w:r>
+      <w:r>
+        <w:rPr>
+          <w:sz w:val="18"/>
+          <w:lang w:val="ru-RU"/>
+        </w:rPr>
+        <w:t xml:space="preserve"> на иконку с замком, </w:t>
+      </w:r>
+      <w:r>
+        <w:rPr>
+          <w:sz w:val="18"/>
+          <w:lang w:val="ru-RU"/>
+        </w:rPr>
+        <w:t>а</w:t>
+      </w:r>
+      <w:r>
+        <w:rPr>
+          <w:sz w:val="18"/>
+          <w:lang w:val="ru-RU"/>
+        </w:rPr>
+        <w:t xml:space="preserve"> режим входа при этом “</w:t>
       </w:r>
       <w:r>
         <w:rPr>
@@ -4164,7 +4203,21 @@
           <w:sz w:val="18"/>
           <w:lang w:val="ru-RU"/>
         </w:rPr>
-        <w:t>Если гуру выбрал селектором состояние “</w:t>
+        <w:t xml:space="preserve">Если гуру выбрал </w:t>
+      </w:r>
+      <w:r>
+        <w:rPr>
+          <w:sz w:val="18"/>
+          <w:lang w:val="ru-RU"/>
+        </w:rPr>
+        <w:t xml:space="preserve">тем же </w:t>
+      </w:r>
+      <w:r>
+        <w:rPr>
+          <w:sz w:val="18"/>
+          <w:lang w:val="ru-RU"/>
+        </w:rPr>
+        <w:t>селектором состояние “</w:t>
       </w:r>
       <w:r>
         <w:rPr>
@@ -4343,7 +4396,21 @@
           <w:sz w:val="18"/>
           <w:lang w:val="ru-RU"/>
         </w:rPr>
-        <w:t xml:space="preserve"> из цифр, видный на картинке сверху, и нажать кнопку справа (см. иллюстрацию ниже). “Captcha” - это средство защиты от входа ботов. </w:t>
+        <w:t xml:space="preserve"> из цифр, видный на картинке сверху, и нажать кнопку справа (см. иллюстрацию ниже). “Captcha” - это средство защиты от входа ботов </w:t>
+      </w:r>
+      <w:r>
+        <w:rPr>
+          <w:sz w:val="18"/>
+          <w:lang w:val="ru-RU"/>
+        </w:rPr>
+        <w:t>в комнату</w:t>
+      </w:r>
+      <w:r>
+        <w:rPr>
+          <w:sz w:val="18"/>
+          <w:lang w:val="ru-RU"/>
+        </w:rPr>
+        <w:t xml:space="preserve">. </w:t>
       </w:r>
       <w:r>
         <w:rPr>
@@ -4359,7 +4426,21 @@
           <w:sz w:val="18"/>
           <w:lang w:val="ru-RU"/>
         </w:rPr>
-        <w:t xml:space="preserve"> использует собственную простую “captcha”, с ней вы не теряете время на поиск мутных автобусов или лошадей. Необходимости в “captcha” может и не быть, если гуру включил </w:t>
+        <w:t xml:space="preserve"> использует собственную простую “captcha”, с ней вы не теряете </w:t>
+      </w:r>
+      <w:r>
+        <w:rPr>
+          <w:sz w:val="18"/>
+          <w:lang w:val="ru-RU"/>
+        </w:rPr>
+        <w:t xml:space="preserve">Но </w:t>
+      </w:r>
+      <w:r>
+        <w:rPr>
+          <w:sz w:val="18"/>
+          <w:lang w:val="ru-RU"/>
+        </w:rPr>
+        <w:t xml:space="preserve">“captcha” может и не быть, если гуру включил </w:t>
       </w:r>
       <w:r>
         <w:rPr>
@@ -4467,7 +4548,7 @@
           <w:sz w:val="18"/>
           <w:lang w:val="ru-RU"/>
         </w:rPr>
-        <w:t xml:space="preserve">Для входа с логином и паролем, нужно </w:t>
+        <w:t xml:space="preserve">Для входа с логином и паролем, </w:t>
       </w:r>
       <w:r>
         <w:rPr>
@@ -4483,7 +4564,21 @@
           <w:sz w:val="18"/>
           <w:lang w:val="ru-RU"/>
         </w:rPr>
-        <w:t xml:space="preserve"> 4 цифр captcha, т.е. без пропусков и пробелов, ввести свой логин и пароль </w:t>
+        <w:t xml:space="preserve"> 4 цифр captcha, т.е. без пропусков и пробелов, </w:t>
+      </w:r>
+      <w:r>
+        <w:rPr>
+          <w:sz w:val="18"/>
+          <w:lang w:val="ru-RU"/>
+        </w:rPr>
+        <w:t>введите</w:t>
+      </w:r>
+      <w:r>
+        <w:rPr>
+          <w:sz w:val="18"/>
+          <w:lang w:val="ru-RU"/>
+        </w:rPr>
+        <w:t xml:space="preserve"> свой логин и пароль </w:t>
       </w:r>
       <w:r>
         <w:rPr>
@@ -4515,7 +4610,7 @@
           <w:sz w:val="18"/>
           <w:lang w:val="ru-RU"/>
         </w:rPr>
-        <w:t>” (как на иллюстрации выше) а ваш логин “</w:t>
+        <w:t>” (как на иллюстрации выше), а ваш логин “</w:t>
       </w:r>
       <w:r>
         <w:rPr>
@@ -4563,7 +4658,7 @@
           <w:sz w:val="18"/>
           <w:lang w:val="ru-RU"/>
         </w:rPr>
-        <w:t>” - то есть, только цифры подряд, код = captcha+login+password.</w:t>
+        <w:t>” - то есть, только цифры, код = captcha+login+password.</w:t>
       </w:r>
     </w:p>
     <w:p>
@@ -4612,7 +4707,21 @@
           <w:sz w:val="18"/>
           <w:lang w:val="ru-RU"/>
         </w:rPr>
-        <w:t xml:space="preserve"> возможен только в состоянии комнаты “</w:t>
+        <w:t xml:space="preserve"> </w:t>
+      </w:r>
+      <w:r>
+        <w:rPr>
+          <w:sz w:val="18"/>
+          <w:lang w:val="ru-RU"/>
+        </w:rPr>
+        <w:t>работает</w:t>
+      </w:r>
+      <w:r>
+        <w:rPr>
+          <w:sz w:val="18"/>
+          <w:lang w:val="ru-RU"/>
+        </w:rPr>
+        <w:t xml:space="preserve"> только в состоянии комнаты “</w:t>
       </w:r>
       <w:r>
         <w:rPr>
@@ -4710,7 +4819,21 @@
           <w:sz w:val="18"/>
           <w:lang w:val="ru-RU"/>
         </w:rPr>
-        <w:t xml:space="preserve">. Окно входа в комнату будет выглядеть теперь так – это гостевой режим. Вход в комнату для гостей, уже </w:t>
+        <w:t xml:space="preserve">. Окно входа в комнату будет выглядеть теперь так </w:t>
+      </w:r>
+      <w:r>
+        <w:rPr>
+          <w:sz w:val="18"/>
+          <w:lang w:val="ru-RU"/>
+        </w:rPr>
+        <w:t xml:space="preserve">(см. ниже) </w:t>
+      </w:r>
+      <w:r>
+        <w:rPr>
+          <w:sz w:val="18"/>
+          <w:lang w:val="ru-RU"/>
+        </w:rPr>
+        <w:t xml:space="preserve"> – это гостевой режим. Вход в комнату для гостей, уже </w:t>
       </w:r>
       <w:r>
         <w:rPr>
@@ -4949,7 +5072,21 @@
           <w:sz w:val="18"/>
           <w:lang w:val="ru-RU"/>
         </w:rPr>
-        <w:t>, то и некуда вводить логин и пароль для авторизации, что делать? Очевидно, гуру должен сначала включить в «админке» режим “</w:t>
+        <w:t xml:space="preserve">, то куда вводить логин и пароль для авторизации, что делать? Очевидно, гуру должен сначала </w:t>
+      </w:r>
+      <w:r>
+        <w:rPr>
+          <w:sz w:val="18"/>
+          <w:lang w:val="ru-RU"/>
+        </w:rPr>
+        <w:t>поставить</w:t>
+      </w:r>
+      <w:r>
+        <w:rPr>
+          <w:sz w:val="18"/>
+          <w:lang w:val="ru-RU"/>
+        </w:rPr>
+        <w:t xml:space="preserve"> в «админке» режим “</w:t>
       </w:r>
       <w:r>
         <w:rPr>
@@ -4965,7 +5102,35 @@
           <w:sz w:val="18"/>
           <w:lang w:val="ru-RU"/>
         </w:rPr>
-        <w:t>”, потом авторизоваться в комнате сам и дать это сделать остальным, тем, у кого есть логин и пароль для входа, – после чего вернуть комнату в режим “</w:t>
+        <w:t xml:space="preserve">”, потом авторизоваться </w:t>
+      </w:r>
+      <w:r>
+        <w:rPr>
+          <w:sz w:val="18"/>
+          <w:lang w:val="ru-RU"/>
+        </w:rPr>
+        <w:t>в комнату и</w:t>
+      </w:r>
+      <w:r>
+        <w:rPr>
+          <w:sz w:val="18"/>
+          <w:lang w:val="ru-RU"/>
+        </w:rPr>
+        <w:t xml:space="preserve"> дать это сделать остальным, </w:t>
+      </w:r>
+      <w:r>
+        <w:rPr>
+          <w:sz w:val="18"/>
+          <w:lang w:val="ru-RU"/>
+        </w:rPr>
+        <w:t xml:space="preserve">- </w:t>
+      </w:r>
+      <w:r>
+        <w:rPr>
+          <w:sz w:val="18"/>
+          <w:lang w:val="ru-RU"/>
+        </w:rPr>
+        <w:t xml:space="preserve"> тем, у кого есть логин и пароль для входа, – после чего вернуть комнату в режим “</w:t>
       </w:r>
       <w:r>
         <w:rPr>
@@ -5006,7 +5171,21 @@
           <w:sz w:val="18"/>
           <w:lang w:val="ru-RU"/>
         </w:rPr>
-        <w:t xml:space="preserve"> – и будет там 10 дней, - поэтому вам не придётся авторизоваться в течение этого времени.</w:t>
+        <w:t xml:space="preserve"> – и будет там 10 дней, - поэтому вам не придётся </w:t>
+      </w:r>
+      <w:r>
+        <w:rPr>
+          <w:sz w:val="18"/>
+          <w:lang w:val="ru-RU"/>
+        </w:rPr>
+        <w:t xml:space="preserve">опять </w:t>
+      </w:r>
+      <w:r>
+        <w:rPr>
+          <w:sz w:val="18"/>
+          <w:lang w:val="ru-RU"/>
+        </w:rPr>
+        <w:t>авторизоваться в течение этого времени.</w:t>
       </w:r>
     </w:p>
     <w:p>
@@ -5058,103 +5237,41 @@
           <w:szCs w:val="18"/>
           <w:lang w:val="ru-RU"/>
         </w:rPr>
-        <w:t xml:space="preserve">Гуру устанавливает в «админке» важный параметр – число свободных </w:t>
-      </w:r>
-      <w:r>
-        <w:rPr>
-          <w:sz w:val="18"/>
-          <w:szCs w:val="18"/>
-          <w:lang w:val="ru-RU"/>
-        </w:rPr>
-        <w:t>мест,</w:t>
-      </w:r>
-      <w:r>
-        <w:rPr>
-          <w:sz w:val="18"/>
-          <w:szCs w:val="18"/>
-          <w:lang w:val="ru-RU"/>
-        </w:rPr>
-        <w:t xml:space="preserve"> то есть, число гостей, которые могут сами включить </w:t>
-      </w:r>
-      <w:r>
-        <w:rPr>
-          <w:sz w:val="18"/>
-          <w:szCs w:val="18"/>
-          <w:lang w:val="ru-RU"/>
-        </w:rPr>
-        <w:t>видео</w:t>
-      </w:r>
-      <w:r>
-        <w:rPr>
-          <w:sz w:val="18"/>
-          <w:szCs w:val="18"/>
-          <w:lang w:val="ru-RU"/>
-        </w:rPr>
-        <w:t xml:space="preserve"> в комнате, если в ней нет гуру и других авторизованных пользователей. В любом случае, число </w:t>
-      </w:r>
-      <w:r>
-        <w:rPr>
-          <w:sz w:val="18"/>
-          <w:szCs w:val="18"/>
-          <w:lang w:val="ru-RU"/>
-        </w:rPr>
-        <w:t>возможных видео</w:t>
-      </w:r>
-      <w:r>
-        <w:rPr>
-          <w:sz w:val="18"/>
-          <w:szCs w:val="18"/>
-          <w:lang w:val="ru-RU"/>
-        </w:rPr>
-        <w:t xml:space="preserve"> в комнате </w:t>
-      </w:r>
-      <w:r>
-        <w:rPr>
-          <w:sz w:val="18"/>
-          <w:szCs w:val="18"/>
-          <w:lang w:val="ru-RU"/>
-        </w:rPr>
-        <w:t>у всех</w:t>
-      </w:r>
-      <w:r>
-        <w:rPr>
-          <w:sz w:val="18"/>
-          <w:szCs w:val="18"/>
-          <w:lang w:val="ru-RU"/>
-        </w:rPr>
-        <w:t xml:space="preserve"> участников </w:t>
-      </w:r>
-      <w:r>
-        <w:rPr>
-          <w:sz w:val="18"/>
-          <w:szCs w:val="18"/>
-          <w:lang w:val="ru-RU"/>
-        </w:rPr>
-        <w:t>о</w:t>
-      </w:r>
-      <w:r>
-        <w:rPr>
-          <w:sz w:val="18"/>
-          <w:szCs w:val="18"/>
-          <w:lang w:val="ru-RU"/>
-        </w:rPr>
-        <w:t xml:space="preserve">граничено возможностью браузеров “тянуть” все видео одновременно. Обычно скорость работы у браузеров заметно падает на 6-ом или 7-ом видео в комнате. Поэтому мы не рекомендуем устанавливать этот параметр больше шести. Установите это число в “0”, если вы хотите, чтобы никто из гостей не смог включать </w:t>
-      </w:r>
-      <w:r>
-        <w:rPr>
-          <w:sz w:val="18"/>
-          <w:szCs w:val="18"/>
-          <w:lang w:val="ru-RU"/>
-        </w:rPr>
-        <w:t>видео</w:t>
-      </w:r>
-      <w:r>
-        <w:rPr>
-          <w:sz w:val="18"/>
-          <w:szCs w:val="18"/>
-          <w:lang w:val="ru-RU"/>
-        </w:rPr>
-        <w:t>, когда в комнате нет “гуру”.</w:t>
+        <w:t xml:space="preserve">Гуру устанавливает в «админке» важный параметр – число свободных мест, то есть, число гостей, которые могут </w:t>
+      </w:r>
+      <w:r>
+        <w:rPr>
+          <w:b/>
+          <w:bCs/>
+          <w:sz w:val="18"/>
+          <w:szCs w:val="18"/>
+          <w:lang w:val="ru-RU"/>
+        </w:rPr>
+        <w:t>сами</w:t>
+      </w:r>
+      <w:r>
+        <w:rPr>
+          <w:sz w:val="18"/>
+          <w:szCs w:val="18"/>
+          <w:lang w:val="ru-RU"/>
+        </w:rPr>
+        <w:t xml:space="preserve"> включить видео в комнате, если в ней нет гуру и других авторизованных пользователей. </w:t>
+      </w:r>
+      <w:r>
+        <w:rPr>
+          <w:sz w:val="18"/>
+          <w:szCs w:val="18"/>
+          <w:lang w:val="ru-RU"/>
+        </w:rPr>
+        <w:t>Дело в том</w:t>
+      </w:r>
+      <w:r>
+        <w:rPr>
+          <w:sz w:val="18"/>
+          <w:szCs w:val="18"/>
+          <w:lang w:val="ru-RU"/>
+        </w:rPr>
+        <w:t>, число возможных видео в комнате у всех участников ограничено возможностью браузеров “тянуть” все видео одновременно. Обычно скорость работы у браузеров заметно падает на 6-ом или 7-ом видео в комнате. Поэтому мы не рекомендуем устанавливать этот параметр больше шести. Установите это число в “0”, если вы хотите, чтобы никто из гостей не мог включать видео, когда в комнате нет “гуру”.</w:t>
       </w:r>
     </w:p>
     <w:p>
@@ -5271,7 +5388,7 @@
           <w:sz w:val="18"/>
           <w:lang w:val="ru-RU"/>
         </w:rPr>
-        <w:t xml:space="preserve"> последний в чате текст кнопкой “</w:t>
+        <w:t xml:space="preserve"> последний текст кнопкой “</w:t>
       </w:r>
       <w:r>
         <w:rPr>
@@ -5303,7 +5420,35 @@
           <w:sz w:val="18"/>
           <w:lang w:val="ru-RU"/>
         </w:rPr>
-        <w:t xml:space="preserve"> тексты, и ваш чат останется пустым. Авторизованные пользователи комнаты, которых гуру перед этим создал в админке, также могут заходить сюда по своему логину и паролю, см. Пункт 1.1.1 – “Вход в административный интерфейс”, – однако они не смогут нигде быть, кроме этого чата, а гуру может вернуться из чата обратно в основное окно, кликнув на ссылку “GO TO CONTROLS”. </w:t>
+        <w:t xml:space="preserve"> тексты, и ваш чат останется пустым. Авторизованные пользователи комнаты, которых гуру перед этим создал в админке, также могут заходить сюда по своему логину и паролю, см. Пункт 1.1.1 – “Вход в административный интерфейс”, – однако они не смогут быть </w:t>
+      </w:r>
+      <w:r>
+        <w:rPr>
+          <w:sz w:val="18"/>
+          <w:lang w:val="ru-RU"/>
+        </w:rPr>
+        <w:t>нигде</w:t>
+      </w:r>
+      <w:r>
+        <w:rPr>
+          <w:sz w:val="18"/>
+          <w:lang w:val="ru-RU"/>
+        </w:rPr>
+        <w:t xml:space="preserve">, кроме этого чата, а гуру может вернуться из чата обратно в </w:t>
+      </w:r>
+      <w:r>
+        <w:rPr>
+          <w:sz w:val="18"/>
+          <w:lang w:val="ru-RU"/>
+        </w:rPr>
+        <w:t xml:space="preserve">своё </w:t>
+      </w:r>
+      <w:r>
+        <w:rPr>
+          <w:sz w:val="18"/>
+          <w:lang w:val="ru-RU"/>
+        </w:rPr>
+        <w:t xml:space="preserve">основное окно, кликнув на ссылку “GO TO CONTROLS”. </w:t>
       </w:r>
     </w:p>
     <w:p>
@@ -5484,21 +5629,7 @@
           <w:sz w:val="18"/>
           <w:lang w:val="ru-RU"/>
         </w:rPr>
-        <w:t xml:space="preserve">Конечно, ваш браузер сможет включить камеру, только если вы дали на это своё разрешение. Поэтому не удивляйтесь, если браузер  вас спросит, можно ли включать видео или хотя бы только один микрофон. Кроме того, многие операционные системы имеют отдельные настройки с разрешениями для веб-камер, поэтому если все старания включить </w:t>
-      </w:r>
-      <w:r>
-        <w:rPr>
-          <w:sz w:val="18"/>
-          <w:lang w:val="ru-RU"/>
-        </w:rPr>
-        <w:t>видео</w:t>
-      </w:r>
-      <w:r>
-        <w:rPr>
-          <w:sz w:val="18"/>
-          <w:lang w:val="ru-RU"/>
-        </w:rPr>
-        <w:t xml:space="preserve"> в комнате ни к чему не привели – смотрите настройки вашей ОС, и возможно, причина в том, что ОС не разрешает включать эту камеру или её микрофон. Так, например, обстоит дело в Android. Разрешите включать вашу камеру и её микрофон в настройках ОС – и она заработает в комнате.</w:t>
+        <w:t>Конечно, ваш браузер сможет включить камеру, только если вы дали на это своё разрешение. Поэтому не удивляйтесь, если браузер  вас спросит, можно ли включать видео или микрофон. Кроме того, многие операционные системы имеют отдельные настройки с разрешениями для веб-камер, поэтому если все старания включить видео в комнате ни к чему не привели – смотрите настройки вашей ОС, и возможно, причина в том, что ОС не разрешает включать эту камеру или её микрофон. Так, например, обстоит дело в Android. Разрешите включать вашу камеру и её микрофон в настройках ОС – и она заработает в комнате.</w:t>
       </w:r>
     </w:p>
     <w:p>
@@ -5530,7 +5661,21 @@
           <w:sz w:val="18"/>
           <w:lang w:val="ru-RU"/>
         </w:rPr>
-        <w:t>Вторая слева кнопка в меню отвечает за включение и выключение второй (или тыловой)  камеры на вашем устройстве. Обе кнопки взаимосвязаны, поэтому вы можете переключить вид  с одной камеры на другую одним нажатием нужной кнопки.</w:t>
+        <w:t>Вторая слева кнопка в меню отвечает за включение и выключение второй (или тыловой)  камеры на вашем устройстве. Обе кнопки взаимосвязаны, поэтому вы можете переключить вид</w:t>
+      </w:r>
+      <w:r>
+        <w:rPr>
+          <w:sz w:val="18"/>
+          <w:lang w:val="ru-RU"/>
+        </w:rPr>
+        <w:t>ео</w:t>
+      </w:r>
+      <w:r>
+        <w:rPr>
+          <w:sz w:val="18"/>
+          <w:lang w:val="ru-RU"/>
+        </w:rPr>
+        <w:t xml:space="preserve">  с одной камеры на другую нажатием нужной кнопки.</w:t>
       </w:r>
     </w:p>
     <w:p>
@@ -5580,7 +5725,25 @@
           <w:sz w:val="18"/>
           <w:lang w:val="ru-RU"/>
         </w:rPr>
-        <w:t xml:space="preserve">звук в комнате. То есть, вы либо разрешаете у себя весь звук, или наоборот, не разрешаете его. Однако нужно помнить – индивидуальные настройки для каждого источника звука всегда более приоритетны, чем общий выключатель. То есть, если вы выключили </w:t>
+        <w:t xml:space="preserve">звук в комнате. То есть, вы либо разрешаете у себя весь звук, или наоборот, не разрешаете его. Однако нужно помнить – индивидуальные настройки для каждого источника звука всегда более приоритетны, чем общий выключатель. </w:t>
+      </w:r>
+      <w:r>
+        <w:rPr>
+          <w:b w:val="false"/>
+          <w:bCs w:val="false"/>
+          <w:sz w:val="18"/>
+          <w:lang w:val="ru-RU"/>
+        </w:rPr>
+        <w:t>Е</w:t>
+      </w:r>
+      <w:r>
+        <w:rPr>
+          <w:b w:val="false"/>
+          <w:bCs w:val="false"/>
+          <w:sz w:val="18"/>
+          <w:lang w:val="ru-RU"/>
+        </w:rPr>
+        <w:t xml:space="preserve">сли вы выключили </w:t>
       </w:r>
       <w:r>
         <w:rPr>
@@ -5651,7 +5814,23 @@
           <w:szCs w:val="18"/>
           <w:lang w:val="ru-RU"/>
         </w:rPr>
-        <w:t>Четвёртая слева кнопка меню включает и выключает появляющееся поверх всего остального маленькое окно, в котором виден текстовый чат и его небольшое меню:</w:t>
+        <w:t xml:space="preserve">Четвёртая слева кнопка меню включает и выключает появляющееся поверх остального </w:t>
+      </w:r>
+      <w:r>
+        <w:rPr>
+          <w:sz w:val="18"/>
+          <w:szCs w:val="18"/>
+          <w:lang w:val="ru-RU"/>
+        </w:rPr>
+        <w:t xml:space="preserve">экрана </w:t>
+      </w:r>
+      <w:r>
+        <w:rPr>
+          <w:sz w:val="18"/>
+          <w:szCs w:val="18"/>
+          <w:lang w:val="ru-RU"/>
+        </w:rPr>
+        <w:t>маленькое окно, в котором виден текстовый чат и его небольшое меню:</w:t>
       </w:r>
     </w:p>
     <w:p>
@@ -5773,43 +5952,113 @@
     <w:p>
       <w:pPr>
         <w:pStyle w:val="Normal"/>
-        <w:rPr>
-          <w:b w:val="false"/>
-          <w:b w:val="false"/>
-          <w:bCs w:val="false"/>
-          <w:lang w:val="ru-RU"/>
-        </w:rPr>
-      </w:pPr>
-      <w:r>
-        <w:rPr>
-          <w:b w:val="false"/>
-          <w:bCs w:val="false"/>
-          <w:sz w:val="18"/>
-          <w:szCs w:val="18"/>
-          <w:lang w:val="ru-RU"/>
-        </w:rPr>
-        <w:t xml:space="preserve">Левая кнопка этого меню “+” откроет окошко для текста в чат. Напечатайте туда ваш текст и нажмите клавишу “Enter”. Правая кнопка “X” закроет окно с чатом. В середине между ними находится переключатель-индикатор количества “зрителей” - то есть, гостей с выключенными камерами. Нажмите его, чтобы посмотреть, кто сейчас в комнате в качестве “зрителей”. </w:t>
+        <w:rPr/>
+      </w:pPr>
+      <w:r>
+        <w:rPr>
+          <w:b w:val="false"/>
+          <w:bCs w:val="false"/>
+          <w:sz w:val="18"/>
+          <w:szCs w:val="18"/>
+          <w:lang w:val="ru-RU"/>
+        </w:rPr>
+        <w:t xml:space="preserve">Левая кнопка этого меню “+” откроет окошко для </w:t>
+      </w:r>
+      <w:r>
+        <w:rPr>
+          <w:b w:val="false"/>
+          <w:bCs w:val="false"/>
+          <w:sz w:val="18"/>
+          <w:szCs w:val="18"/>
+          <w:lang w:val="ru-RU"/>
+        </w:rPr>
+        <w:t xml:space="preserve">ввода </w:t>
+      </w:r>
+      <w:r>
+        <w:rPr>
+          <w:b w:val="false"/>
+          <w:bCs w:val="false"/>
+          <w:sz w:val="18"/>
+          <w:szCs w:val="18"/>
+          <w:lang w:val="ru-RU"/>
+        </w:rPr>
+        <w:t>текста. Напечатайте туда ваш текст и нажмите клавишу “Enter”. Правая кнопка “X” закроет окно с чатом. В середине между ними находится переключатель-индикатор количества “зрителей” - то есть, гостей с выключенными камерами. Нажмите его, чтобы посмотреть, кто сейчас в «</w:t>
+      </w:r>
+      <w:r>
+        <w:rPr>
+          <w:b w:val="false"/>
+          <w:bCs w:val="false"/>
+          <w:sz w:val="18"/>
+          <w:szCs w:val="18"/>
+          <w:lang w:val="ru-RU"/>
+        </w:rPr>
+        <w:t>аудитории»</w:t>
+      </w:r>
+      <w:r>
+        <w:rPr>
+          <w:b w:val="false"/>
+          <w:bCs w:val="false"/>
+          <w:sz w:val="18"/>
+          <w:szCs w:val="18"/>
+          <w:lang w:val="ru-RU"/>
+        </w:rPr>
+        <w:t xml:space="preserve">. </w:t>
       </w:r>
     </w:p>
     <w:p>
       <w:pPr>
         <w:pStyle w:val="Normal"/>
-        <w:rPr>
-          <w:b w:val="false"/>
-          <w:b w:val="false"/>
-          <w:bCs w:val="false"/>
-          <w:lang w:val="ru-RU"/>
-        </w:rPr>
-      </w:pPr>
-      <w:r>
-        <w:rPr>
-          <w:b w:val="false"/>
-          <w:bCs w:val="false"/>
-          <w:sz w:val="18"/>
-          <w:szCs w:val="18"/>
-          <w:lang w:val="ru-RU"/>
-        </w:rPr>
-        <w:t>В случае, когда кто-то написал в чат, все остальные присутствующие в комнате услышат звуковой сигнал и увидят, что кнопка чата стала медленно мигать зеленым цветом. В этом чате могут писать абсолютно все, включая гостей и даже “зрителей”.</w:t>
+        <w:rPr/>
+      </w:pPr>
+      <w:r>
+        <w:rPr>
+          <w:b w:val="false"/>
+          <w:bCs w:val="false"/>
+          <w:sz w:val="18"/>
+          <w:szCs w:val="18"/>
+          <w:lang w:val="ru-RU"/>
+        </w:rPr>
+        <w:t xml:space="preserve">В </w:t>
+      </w:r>
+      <w:r>
+        <w:rPr>
+          <w:b w:val="false"/>
+          <w:bCs w:val="false"/>
+          <w:sz w:val="18"/>
+          <w:szCs w:val="18"/>
+          <w:lang w:val="ru-RU"/>
+        </w:rPr>
+        <w:t xml:space="preserve">том </w:t>
+      </w:r>
+      <w:r>
+        <w:rPr>
+          <w:b w:val="false"/>
+          <w:bCs w:val="false"/>
+          <w:sz w:val="18"/>
+          <w:szCs w:val="18"/>
+          <w:lang w:val="ru-RU"/>
+        </w:rPr>
+        <w:t>случае, когда кто-то написал в чат, все остальные присутствующие в комнате услышат звуковой сигнал и увидят, что кнопка чата стала медленно мигать зеленым цветом. В это</w:t>
+      </w:r>
+      <w:r>
+        <w:rPr>
+          <w:b w:val="false"/>
+          <w:bCs w:val="false"/>
+          <w:sz w:val="18"/>
+          <w:szCs w:val="18"/>
+          <w:lang w:val="ru-RU"/>
+        </w:rPr>
+        <w:t>т</w:t>
+      </w:r>
+      <w:r>
+        <w:rPr>
+          <w:b w:val="false"/>
+          <w:bCs w:val="false"/>
+          <w:sz w:val="18"/>
+          <w:szCs w:val="18"/>
+          <w:lang w:val="ru-RU"/>
+        </w:rPr>
+        <w:t xml:space="preserve"> чат могут писать абсолютно все, включая гостей и даже “зрителей”.</w:t>
       </w:r>
     </w:p>
     <w:p>
@@ -5847,37 +6096,7 @@
           <w:szCs w:val="18"/>
           <w:lang w:val="ru-RU"/>
         </w:rPr>
-        <w:t>Кнопка 5</w:t>
-      </w:r>
-      <w:r>
-        <w:rPr>
-          <w:b w:val="false"/>
-          <w:bCs w:val="false"/>
-          <w:sz w:val="18"/>
-          <w:szCs w:val="18"/>
-          <w:lang w:val="ru-RU"/>
-        </w:rPr>
-        <w:t xml:space="preserve"> слева, предпоследняя по счёту, </w:t>
-      </w:r>
-      <w:r>
-        <w:rPr>
-          <w:b w:val="false"/>
-          <w:bCs w:val="false"/>
-          <w:sz w:val="18"/>
-          <w:szCs w:val="18"/>
-          <w:lang w:val="ru-RU"/>
-        </w:rPr>
-        <w:t>видна и работает</w:t>
-      </w:r>
-      <w:r>
-        <w:rPr>
-          <w:b w:val="false"/>
-          <w:bCs w:val="false"/>
-          <w:sz w:val="18"/>
-          <w:szCs w:val="18"/>
-          <w:lang w:val="ru-RU"/>
-        </w:rPr>
-        <w:t xml:space="preserve"> в одном из двух вариантов – первый, видео контроль, второй – жёлтый “колокольчик” для сигналов. В первом случае, эта кнопка делает следующее:</w:t>
+        <w:t>Кнопка 5 слева, предпоследняя по счёту, работает в одном из двух вариантов – первый, видео контроль, второй – жёлтый “колокольчик” для сигналов. В первом случае, эта кнопка делает следующее:</w:t>
       </w:r>
     </w:p>
     <w:p>
@@ -5893,27 +6112,7 @@
           <w:szCs w:val="18"/>
           <w:lang w:val="ru-RU"/>
         </w:rPr>
-        <w:t>a. включает видео от основной камеры и выключает видео от любой активной камер</w:t>
-      </w:r>
-      <w:r>
-        <w:rPr>
-          <w:b w:val="false"/>
-          <w:bCs w:val="false"/>
-          <w:sz w:val="18"/>
-          <w:szCs w:val="18"/>
-          <w:lang w:val="ru-RU"/>
-        </w:rPr>
-        <w:t>ы</w:t>
-      </w:r>
-      <w:r>
-        <w:rPr>
-          <w:b w:val="false"/>
-          <w:bCs w:val="false"/>
-          <w:sz w:val="18"/>
-          <w:szCs w:val="18"/>
-          <w:lang w:val="ru-RU"/>
-        </w:rPr>
-        <w:t>, или</w:t>
+        <w:t>a. включает видео от основной камеры и выключает видео от любой активной камеры, или</w:t>
       </w:r>
     </w:p>
     <w:p>
@@ -5965,27 +6164,7 @@
           <w:szCs w:val="18"/>
           <w:lang w:val="ru-RU"/>
         </w:rPr>
-        <w:t xml:space="preserve">В другом случае, а именно, при отсутствии свободных “стульев” в комнате, у гостей вместо </w:t>
-      </w:r>
-      <w:r>
-        <w:rPr>
-          <w:b w:val="false"/>
-          <w:bCs w:val="false"/>
-          <w:sz w:val="18"/>
-          <w:szCs w:val="18"/>
-          <w:lang w:val="ru-RU"/>
-        </w:rPr>
-        <w:t xml:space="preserve">кнопки </w:t>
-      </w:r>
-      <w:r>
-        <w:rPr>
-          <w:b w:val="false"/>
-          <w:bCs w:val="false"/>
-          <w:sz w:val="18"/>
-          <w:szCs w:val="18"/>
-          <w:lang w:val="ru-RU"/>
-        </w:rPr>
-        <w:t xml:space="preserve">видео контроля виден </w:t>
+        <w:t xml:space="preserve">В другом случае, а именно, при отсутствии свободных “стульев” в комнате, у гостей вместо кнопки видео контроля виден </w:t>
       </w:r>
       <w:r>
         <w:rPr>
@@ -6005,67 +6184,7 @@
           <w:szCs w:val="18"/>
           <w:lang w:val="ru-RU"/>
         </w:rPr>
-        <w:t xml:space="preserve"> позвонив в который, гость предлагает гуру активировать себя в качестве участника в комнате, т.е. как бы принести </w:t>
-      </w:r>
-      <w:r>
-        <w:rPr>
-          <w:b w:val="false"/>
-          <w:bCs w:val="false"/>
-          <w:sz w:val="18"/>
-          <w:szCs w:val="18"/>
-          <w:lang w:val="ru-RU"/>
-        </w:rPr>
-        <w:t>ещё один</w:t>
-      </w:r>
-      <w:r>
-        <w:rPr>
-          <w:b w:val="false"/>
-          <w:bCs w:val="false"/>
-          <w:sz w:val="18"/>
-          <w:szCs w:val="18"/>
-          <w:lang w:val="ru-RU"/>
-        </w:rPr>
-        <w:t xml:space="preserve"> “стул”</w:t>
-      </w:r>
-      <w:r>
-        <w:rPr>
-          <w:b w:val="false"/>
-          <w:bCs w:val="false"/>
-          <w:sz w:val="18"/>
-          <w:szCs w:val="18"/>
-          <w:lang w:val="ru-RU"/>
-        </w:rPr>
-        <w:t>,</w:t>
-      </w:r>
-      <w:r>
-        <w:rPr>
-          <w:b w:val="false"/>
-          <w:bCs w:val="false"/>
-          <w:sz w:val="18"/>
-          <w:szCs w:val="18"/>
-          <w:lang w:val="ru-RU"/>
-        </w:rPr>
-        <w:t xml:space="preserve"> что вполне возможно – нужно дождаться реакции гуру. В большинстве случаев, запрос будет услышан и выполнен гуру, который активирует гостя кликом по яркой строке с его именем и словами “в ожидании” в появившемся маленьком окне. Обратный процесс (т.е. отбирание “стула”) </w:t>
-      </w:r>
-      <w:r>
-        <w:rPr>
-          <w:b w:val="false"/>
-          <w:bCs w:val="false"/>
-          <w:sz w:val="18"/>
-          <w:szCs w:val="18"/>
-          <w:lang w:val="ru-RU"/>
-        </w:rPr>
-        <w:t>ещё проще</w:t>
-      </w:r>
-      <w:r>
-        <w:rPr>
-          <w:b w:val="false"/>
-          <w:bCs w:val="false"/>
-          <w:sz w:val="18"/>
-          <w:szCs w:val="18"/>
-          <w:lang w:val="ru-RU"/>
-        </w:rPr>
-        <w:t xml:space="preserve"> – гуру кликнет по имени внизу квадрата, и активированный ранее гость опять станет ”зрителем” в комнате.</w:t>
+        <w:t xml:space="preserve"> позвонив в который, гость предлагает гуру активировать себя в качестве участника в комнате, т.е. как бы принести ещё один “стул”, что вполне возможно – нужно дождаться реакции гуру. В большинстве случаев, запрос будет услышан и выполнен гуру, который активирует гостя кликом по яркой строке с его именем и словами “в ожидании” в появившемся маленьком окне. Обратный процесс (т.е. отбирание “стула”) ещё проще – гуру кликнет по имени внизу квадрата, и активированный ранее гость опять станет ”зрителем” в комнате.</w:t>
       </w:r>
     </w:p>
     <w:p>
@@ -6091,21 +6210,97 @@
     <w:p>
       <w:pPr>
         <w:pStyle w:val="Normal"/>
-        <w:rPr>
-          <w:b w:val="false"/>
-          <w:b w:val="false"/>
-          <w:bCs w:val="false"/>
-        </w:rPr>
-      </w:pPr>
-      <w:r>
-        <w:rPr>
-          <w:b w:val="false"/>
-          <w:bCs w:val="false"/>
-          <w:sz w:val="18"/>
-          <w:szCs w:val="18"/>
-          <w:lang w:val="ru-RU"/>
-        </w:rPr>
-        <w:t>Этот режим подразумевает, что камера участника активна, но без видео, т.е. МОЖЕТ работать один микрофон. Тогда все в комнате видят квадрат участника как пустой и тёмный, но с именем; и когда его микрофон также выключен, как и видео, в правом нижнем углу квадрата будет стоять «X». Выключая видео со своей камеры, вы всегда будете возвращаться в режим «audio-only». Будут ли вас при этом продолжать слышать остальные, зависит от того, включен ваш микрофон или выключен.</w:t>
+        <w:rPr/>
+      </w:pPr>
+      <w:r>
+        <w:rPr>
+          <w:b w:val="false"/>
+          <w:bCs w:val="false"/>
+          <w:sz w:val="18"/>
+          <w:szCs w:val="18"/>
+          <w:lang w:val="ru-RU"/>
+        </w:rPr>
+        <w:t xml:space="preserve">Этот режим подразумевает, что камера участника активна, но без видео, т.е. </w:t>
+      </w:r>
+      <w:r>
+        <w:rPr>
+          <w:b w:val="false"/>
+          <w:bCs w:val="false"/>
+          <w:sz w:val="18"/>
+          <w:szCs w:val="18"/>
+          <w:lang w:val="ru-RU"/>
+        </w:rPr>
+        <w:t xml:space="preserve">в ней </w:t>
+      </w:r>
+      <w:r>
+        <w:rPr>
+          <w:b w:val="false"/>
+          <w:bCs w:val="false"/>
+          <w:sz w:val="18"/>
+          <w:szCs w:val="18"/>
+          <w:lang w:val="ru-RU"/>
+        </w:rPr>
+        <w:t xml:space="preserve">МОЖЕТ работать один микрофон. Тогда все в комнате видят квадрат участника как пустой и тёмный, но с именем; </w:t>
+      </w:r>
+      <w:r>
+        <w:rPr>
+          <w:b w:val="false"/>
+          <w:bCs w:val="false"/>
+          <w:sz w:val="18"/>
+          <w:szCs w:val="18"/>
+          <w:lang w:val="ru-RU"/>
+        </w:rPr>
+        <w:t>а</w:t>
+      </w:r>
+      <w:r>
+        <w:rPr>
+          <w:b w:val="false"/>
+          <w:bCs w:val="false"/>
+          <w:sz w:val="18"/>
+          <w:szCs w:val="18"/>
+          <w:lang w:val="ru-RU"/>
+        </w:rPr>
+        <w:t xml:space="preserve"> когда его микрофон также выключен, в правом нижнем углу квадрата будет стоять «X». Выключая видео со своей камеры, вы всегда </w:t>
+      </w:r>
+      <w:r>
+        <w:rPr>
+          <w:b w:val="false"/>
+          <w:bCs w:val="false"/>
+          <w:sz w:val="18"/>
+          <w:szCs w:val="18"/>
+          <w:lang w:val="ru-RU"/>
+        </w:rPr>
+        <w:t>возвращаетесь</w:t>
+      </w:r>
+      <w:r>
+        <w:rPr>
+          <w:b w:val="false"/>
+          <w:bCs w:val="false"/>
+          <w:sz w:val="18"/>
+          <w:szCs w:val="18"/>
+          <w:lang w:val="ru-RU"/>
+        </w:rPr>
+        <w:t xml:space="preserve"> в режим «audio-only». Будут ли вас при этом продолжать слышать остальные, зависит от того, включен ваш микрофон или </w:t>
+      </w:r>
+      <w:r>
+        <w:rPr>
+          <w:b w:val="false"/>
+          <w:bCs w:val="false"/>
+          <w:sz w:val="18"/>
+          <w:szCs w:val="18"/>
+          <w:lang w:val="ru-RU"/>
+        </w:rPr>
+        <w:t>нет</w:t>
+      </w:r>
+      <w:r>
+        <w:rPr>
+          <w:b w:val="false"/>
+          <w:bCs w:val="false"/>
+          <w:sz w:val="18"/>
+          <w:szCs w:val="18"/>
+          <w:lang w:val="ru-RU"/>
+        </w:rPr>
+        <w:t>.</w:t>
       </w:r>
     </w:p>
     <w:p>
@@ -6159,7 +6354,13 @@
         </w:rPr>
       </w:pPr>
       <w:r>
-        <w:rPr/>
+        <w:rPr>
+          <w:b w:val="false"/>
+          <w:bCs w:val="false"/>
+          <w:sz w:val="18"/>
+          <w:szCs w:val="18"/>
+          <w:lang w:val="ru-RU"/>
+        </w:rPr>
       </w:r>
     </w:p>
     <w:p>
@@ -6296,50 +6497,103 @@
           <w:szCs w:val="18"/>
           <w:lang w:val="ru-RU"/>
         </w:rPr>
-        <w:t xml:space="preserve">Все пользователи в комнате: гуру, авторизованные пользователи, гости, в т.ч. “зрители” - могут регулировать у себя звук от каждого источника. Прежде всего – могут заглушить его или включить обратно – это достигается нажатием на иконку в правом нижнем углу каждой картинки, справа от имени. В зависимости от того, чьё это видео и как вы установили его звук ранее, иконка-индикатор может быть в одном из 4 состояний: “громкоговоритель”, “зачёркнутый громкоговоритель”, “микрофон” и “X” </w:t>
-      </w:r>
-      <w:r>
-        <w:rPr>
-          <w:b w:val="false"/>
-          <w:bCs w:val="false"/>
-          <w:sz w:val="18"/>
-          <w:szCs w:val="18"/>
-          <w:lang w:val="ru-RU"/>
-        </w:rPr>
-        <w:t>(см. иллюстрацию выше)</w:t>
-      </w:r>
-      <w:r>
-        <w:rPr>
-          <w:b w:val="false"/>
-          <w:bCs w:val="false"/>
-          <w:sz w:val="18"/>
-          <w:szCs w:val="18"/>
-          <w:lang w:val="ru-RU"/>
-        </w:rPr>
-        <w:t xml:space="preserve"> - что означает, а) звук данного видео включён, б) звук видео  выключен, в) ваш микрофон включен, г) микрофон (ваш или у другого участника) выключен. Нажатие на иконку-индикатор переключит состояние на противоположное, кроме случая, когда “X” означает, что выключен микрофон у другого участника, на что вы, конечно, не сможете повлиять, кроме как путём устного или письменного внушения.</w:t>
+        <w:t>Все пользователи в комнате: гуру, авторизованные пользователи, гости, в т.ч. “зрители” - могут регулировать у себя звук от каждого источника. Прежде всего, могут заглушить его или включить обратно</w:t>
+      </w:r>
+      <w:r>
+        <w:rPr>
+          <w:b w:val="false"/>
+          <w:bCs w:val="false"/>
+          <w:sz w:val="18"/>
+          <w:szCs w:val="18"/>
+          <w:lang w:val="ru-RU"/>
+        </w:rPr>
+        <w:t xml:space="preserve">; </w:t>
+      </w:r>
+      <w:r>
+        <w:rPr>
+          <w:b w:val="false"/>
+          <w:bCs w:val="false"/>
+          <w:sz w:val="18"/>
+          <w:szCs w:val="18"/>
+          <w:lang w:val="ru-RU"/>
+        </w:rPr>
+        <w:t xml:space="preserve">это достигается нажатием на иконку в правом нижнем углу каждой картинки, справа от имени (см. иллюстрацию выше). В зависимости от того, чьё это видео и как вы установили его звук ранее, иконка-индикатор может быть в одном из 4 состояний: “громкоговоритель”, “зачёркнутый громкоговоритель”, “микрофон” и “X” - что означает, а) звук данного видео включён, б) звук видео  выключен, в) ваш микрофон включен, г) микрофон (ваш или у другого участника) выключен. Нажатие на иконку-индикатор переключит состояние на противоположное, кроме случая, когда “X” означает, что выключен микрофон у другого участника </w:t>
+      </w:r>
+      <w:r>
+        <w:rPr>
+          <w:b w:val="false"/>
+          <w:bCs w:val="false"/>
+          <w:sz w:val="18"/>
+          <w:szCs w:val="18"/>
+          <w:lang w:val="ru-RU"/>
+        </w:rPr>
+        <w:t>(4-ый слева на картинке)</w:t>
+      </w:r>
+      <w:r>
+        <w:rPr>
+          <w:b w:val="false"/>
+          <w:bCs w:val="false"/>
+          <w:sz w:val="18"/>
+          <w:szCs w:val="18"/>
+          <w:lang w:val="ru-RU"/>
+        </w:rPr>
+        <w:t>, на что вы, конечно, не сможете повлиять, кроме как путём устного или письменного внушения.</w:t>
       </w:r>
     </w:p>
     <w:p>
       <w:pPr>
         <w:pStyle w:val="Normal"/>
-        <w:rPr>
-          <w:b w:val="false"/>
-          <w:b w:val="false"/>
-          <w:bCs w:val="false"/>
-          <w:sz w:val="18"/>
-          <w:szCs w:val="18"/>
-          <w:lang w:val="ru-RU"/>
-        </w:rPr>
-      </w:pPr>
-      <w:r>
-        <w:rPr>
-          <w:b w:val="false"/>
-          <w:bCs w:val="false"/>
-          <w:sz w:val="18"/>
-          <w:szCs w:val="18"/>
-          <w:lang w:val="ru-RU"/>
-        </w:rPr>
-        <w:t>Также, у большинства браузеров (кроме девайсов Apple) нажатие иконки “звук” приводит к появлению в левом нижнем углу картинки слайдера “громкости”, где можно увеличить или уменьшить звук от данного источника.</w:t>
+        <w:rPr/>
+      </w:pPr>
+      <w:r>
+        <w:rPr>
+          <w:b w:val="false"/>
+          <w:bCs w:val="false"/>
+          <w:sz w:val="18"/>
+          <w:szCs w:val="18"/>
+          <w:lang w:val="ru-RU"/>
+        </w:rPr>
+        <w:t xml:space="preserve">Также, у большинства браузеров (кроме девайсов Apple) нажатие иконки “звук” </w:t>
+      </w:r>
+      <w:r>
+        <w:rPr>
+          <w:b w:val="false"/>
+          <w:bCs w:val="false"/>
+          <w:sz w:val="18"/>
+          <w:szCs w:val="18"/>
+          <w:lang w:val="ru-RU"/>
+        </w:rPr>
+        <w:t xml:space="preserve">открывает </w:t>
+      </w:r>
+      <w:r>
+        <w:rPr>
+          <w:b w:val="false"/>
+          <w:bCs w:val="false"/>
+          <w:sz w:val="18"/>
+          <w:szCs w:val="18"/>
+          <w:lang w:val="ru-RU"/>
+        </w:rPr>
+        <w:t xml:space="preserve">в левом нижнем углу картинки слайдер “громкости”, </w:t>
+      </w:r>
+      <w:r>
+        <w:rPr>
+          <w:b w:val="false"/>
+          <w:bCs w:val="false"/>
+          <w:sz w:val="18"/>
+          <w:szCs w:val="18"/>
+          <w:lang w:val="ru-RU"/>
+        </w:rPr>
+        <w:t>которым</w:t>
+      </w:r>
+      <w:r>
+        <w:rPr>
+          <w:b w:val="false"/>
+          <w:bCs w:val="false"/>
+          <w:sz w:val="18"/>
+          <w:szCs w:val="18"/>
+          <w:lang w:val="ru-RU"/>
+        </w:rPr>
+        <w:t xml:space="preserve"> можно увеличить или уменьшить звук от данного источника.</w:t>
       </w:r>
     </w:p>
     <w:p>
@@ -6377,7 +6631,7 @@
           <w:szCs w:val="18"/>
           <w:lang w:val="ru-RU"/>
         </w:rPr>
-        <w:t>Пользователи могут писать короткие комментарии к видео, своим и у других пользователей, кроме гуру. Нужно щёлкнуть по букве «A» внутри голубого (у себя) или красного (у других) кружка в правом верхнем углу картинки. Эти аннотации нигде не сохраняются и видны сверху видео только пока оно не выключено.</w:t>
+        <w:t>Пользователи могут писать короткие комментарии к видео, своим и других пользователей, кроме гуру. Нужно щёлкнуть по букве «A» внутри голубого (у себя) или красного (у других) кружка в правом верхнем углу картинки. Эти аннотации нигде не сохраняются и видны сверху видео только пока оно не выключено.</w:t>
       </w:r>
     </w:p>
     <w:p>
@@ -6415,67 +6669,17 @@
           <w:szCs w:val="18"/>
           <w:lang w:val="ru-RU"/>
         </w:rPr>
-        <w:t xml:space="preserve">Данная функция доступна только гуру и авторизованным пользователям и работает в браузерах «Firefox» на десктопах и ноутбуках. </w:t>
-      </w:r>
-      <w:r>
-        <w:rPr>
-          <w:b w:val="false"/>
-          <w:bCs w:val="false"/>
-          <w:sz w:val="18"/>
-          <w:szCs w:val="18"/>
-          <w:lang w:val="ru-RU"/>
-        </w:rPr>
-        <w:t xml:space="preserve">Для начала, щелкните мышью по словам «ROOM [имя комнаты]» - найдите их над своим пустым квадратом. После щелчка, цвет слов изменится на голубой и появится кнопка «Выберите файл». Выберите MP4 </w:t>
-      </w:r>
-      <w:r>
-        <w:rPr>
-          <w:b w:val="false"/>
-          <w:bCs w:val="false"/>
-          <w:sz w:val="18"/>
-          <w:szCs w:val="18"/>
-          <w:lang w:val="ru-RU"/>
-        </w:rPr>
-        <w:t>файл</w:t>
-      </w:r>
-      <w:r>
-        <w:rPr>
-          <w:b w:val="false"/>
-          <w:bCs w:val="false"/>
-          <w:sz w:val="18"/>
-          <w:szCs w:val="18"/>
-          <w:lang w:val="ru-RU"/>
-        </w:rPr>
-        <w:t xml:space="preserve"> и затем нажмите кнопку «контроль видео» - это </w:t>
-      </w:r>
-      <w:r>
-        <w:rPr>
-          <w:b w:val="false"/>
-          <w:bCs w:val="false"/>
-          <w:sz w:val="18"/>
-          <w:szCs w:val="18"/>
-          <w:lang w:val="ru-RU"/>
-        </w:rPr>
-        <w:t>кнопка 5</w:t>
-      </w:r>
-      <w:r>
-        <w:rPr>
-          <w:b w:val="false"/>
-          <w:bCs w:val="false"/>
-          <w:sz w:val="18"/>
-          <w:szCs w:val="18"/>
-          <w:lang w:val="ru-RU"/>
-        </w:rPr>
-        <w:t xml:space="preserve"> в главном меню. Вы увидите, что выбранный файл начал проигрываться в вашем квадрате. Вы можете обеззвучить это видео </w:t>
-      </w:r>
-      <w:r>
-        <w:rPr>
-          <w:b w:val="false"/>
-          <w:bCs w:val="false"/>
-          <w:sz w:val="18"/>
-          <w:szCs w:val="18"/>
-          <w:lang w:val="ru-RU"/>
-        </w:rPr>
-        <w:t>у</w:t>
+        <w:t xml:space="preserve">Данная функция доступна гуру и авторизованным пользователям и работает в браузерах «Firefox» на десктопах и ноутбуках. </w:t>
+      </w:r>
+      <w:r>
+        <w:rPr>
+          <w:b w:val="false"/>
+          <w:bCs w:val="false"/>
+          <w:sz w:val="18"/>
+          <w:szCs w:val="18"/>
+          <w:lang w:val="ru-RU"/>
+        </w:rPr>
+        <w:t>Для начала, щелкните мышью по словам «ROOM [имя комнаты]» - найдите их над своим пустым квадратом. После щелчка, цвет слов изменится на голубой и появится кнопка «Выберите файл». Выберите MP4 файл и затем нажмите кнопку «контроль видео» - это кнопка 5 в главном меню. Вы увидите, что выбранный файл начал проигрываться в вашем квадрате. Вы можете обеззвучить это видео у</w:t>
       </w:r>
       <w:r>
         <w:rPr>
@@ -6495,87 +6699,7 @@
           <w:szCs w:val="18"/>
           <w:lang w:val="ru-RU"/>
         </w:rPr>
-        <w:t xml:space="preserve">отключите звук кнопкой внутри </w:t>
-      </w:r>
-      <w:r>
-        <w:rPr>
-          <w:b w:val="false"/>
-          <w:bCs w:val="false"/>
-          <w:sz w:val="18"/>
-          <w:szCs w:val="18"/>
-          <w:lang w:val="ru-RU"/>
-        </w:rPr>
-        <w:t>в</w:t>
-      </w:r>
-      <w:r>
-        <w:rPr>
-          <w:b w:val="false"/>
-          <w:bCs w:val="false"/>
-          <w:sz w:val="18"/>
-          <w:szCs w:val="18"/>
-          <w:lang w:val="ru-RU"/>
-        </w:rPr>
-        <w:t>идео (</w:t>
-      </w:r>
-      <w:r>
-        <w:rPr>
-          <w:b w:val="false"/>
-          <w:bCs w:val="false"/>
-          <w:sz w:val="18"/>
-          <w:szCs w:val="18"/>
-          <w:lang w:val="ru-RU"/>
-        </w:rPr>
-        <w:t xml:space="preserve"> </w:t>
-      </w:r>
-      <w:r>
-        <w:rPr>
-          <w:b w:val="false"/>
-          <w:bCs w:val="false"/>
-          <w:sz w:val="18"/>
-          <w:szCs w:val="18"/>
-          <w:lang w:val="ru-RU"/>
-        </w:rPr>
-        <w:t xml:space="preserve">не </w:t>
-      </w:r>
-      <w:r>
-        <w:rPr>
-          <w:b w:val="false"/>
-          <w:bCs w:val="false"/>
-          <w:sz w:val="18"/>
-          <w:szCs w:val="18"/>
-          <w:lang w:val="ru-RU"/>
-        </w:rPr>
-        <w:t xml:space="preserve">та </w:t>
-      </w:r>
-      <w:r>
-        <w:rPr>
-          <w:b w:val="false"/>
-          <w:bCs w:val="false"/>
-          <w:sz w:val="18"/>
-          <w:szCs w:val="18"/>
-          <w:lang w:val="ru-RU"/>
-        </w:rPr>
-        <w:t xml:space="preserve">иконка-индикатор звука, о которой </w:t>
-      </w:r>
-      <w:r>
-        <w:rPr>
-          <w:b w:val="false"/>
-          <w:bCs w:val="false"/>
-          <w:sz w:val="18"/>
-          <w:szCs w:val="18"/>
-          <w:lang w:val="ru-RU"/>
-        </w:rPr>
-        <w:t xml:space="preserve">написано </w:t>
-      </w:r>
-      <w:r>
-        <w:rPr>
-          <w:b w:val="false"/>
-          <w:bCs w:val="false"/>
-          <w:sz w:val="18"/>
-          <w:szCs w:val="18"/>
-          <w:lang w:val="ru-RU"/>
-        </w:rPr>
-        <w:t xml:space="preserve">выше! — а небольшая кнопка-мегафон </w:t>
+        <w:t xml:space="preserve">отключите звук кнопкой внутри видео (не та иконка-индикатор звука, о которой написано выше! — а небольшая кнопка-мегафон </w:t>
       </w:r>
       <w:r>
         <w:rPr>
@@ -6635,47 +6759,27 @@
           <w:szCs w:val="18"/>
           <w:lang w:val="ru-RU"/>
         </w:rPr>
-        <w:t xml:space="preserve"> сами звук того видео, которое вы сейчас проигрываете в комнате. Это нормально, зато звук от вашего видео слышат все остальные. Если вы вдруг сами начали слышать звук от проигрываемого вами </w:t>
-      </w:r>
-      <w:r>
-        <w:rPr>
-          <w:b w:val="false"/>
-          <w:bCs w:val="false"/>
-          <w:sz w:val="18"/>
-          <w:szCs w:val="18"/>
-          <w:lang w:val="ru-RU"/>
-        </w:rPr>
-        <w:t>MP4 файла</w:t>
-      </w:r>
-      <w:r>
-        <w:rPr>
-          <w:b w:val="false"/>
-          <w:bCs w:val="false"/>
-          <w:sz w:val="18"/>
-          <w:szCs w:val="18"/>
-          <w:lang w:val="ru-RU"/>
-        </w:rPr>
-        <w:t xml:space="preserve">  - значит, произошёл сетевой сбой, и </w:t>
-      </w:r>
-      <w:r>
-        <w:rPr>
-          <w:b w:val="false"/>
-          <w:bCs w:val="false"/>
-          <w:sz w:val="18"/>
-          <w:szCs w:val="18"/>
-          <w:lang w:val="ru-RU"/>
-        </w:rPr>
-        <w:t>это</w:t>
-      </w:r>
-      <w:r>
-        <w:rPr>
-          <w:b w:val="false"/>
-          <w:bCs w:val="false"/>
-          <w:sz w:val="18"/>
-          <w:szCs w:val="18"/>
-          <w:lang w:val="ru-RU"/>
-        </w:rPr>
-        <w:t xml:space="preserve"> видео уже никому, кроме вас, </w:t>
+        <w:t xml:space="preserve"> </w:t>
+      </w:r>
+      <w:r>
+        <w:rPr>
+          <w:b w:val="false"/>
+          <w:bCs w:val="false"/>
+          <w:sz w:val="18"/>
+          <w:szCs w:val="18"/>
+          <w:lang w:val="ru-RU"/>
+        </w:rPr>
+        <w:t>у себя в браузере</w:t>
+      </w:r>
+      <w:r>
+        <w:rPr>
+          <w:b w:val="false"/>
+          <w:bCs w:val="false"/>
+          <w:sz w:val="18"/>
+          <w:szCs w:val="18"/>
+          <w:lang w:val="ru-RU"/>
+        </w:rPr>
+        <w:t xml:space="preserve"> звук того видео, которое вы проигрываете в комнате. Это нормально, зато звук от вашего видео слышат все остальные. Если вы вдруг сами начали слышать звук от проигрываемого вами MP4 файла  - значит, произошёл сетевой сбой, и это видео уже никому, кроме вас, </w:t>
       </w:r>
       <w:r>
         <w:rPr>
@@ -6695,87 +6799,27 @@
           <w:szCs w:val="18"/>
           <w:lang w:val="ru-RU"/>
         </w:rPr>
-        <w:t xml:space="preserve">, поэтому нужно </w:t>
-      </w:r>
-      <w:r>
-        <w:rPr>
-          <w:b w:val="false"/>
-          <w:bCs w:val="false"/>
-          <w:sz w:val="18"/>
-          <w:szCs w:val="18"/>
-          <w:lang w:val="ru-RU"/>
-        </w:rPr>
-        <w:t xml:space="preserve">остановить его (кнопкой 5) и запустить с начала,  а возможно даже надо </w:t>
-      </w:r>
-      <w:r>
-        <w:rPr>
-          <w:b w:val="false"/>
-          <w:bCs w:val="false"/>
-          <w:sz w:val="18"/>
-          <w:szCs w:val="18"/>
-          <w:lang w:val="ru-RU"/>
-        </w:rPr>
-        <w:t xml:space="preserve">перегрузиться, т.е. нажать кнопку «Выход» и зайти в комнату снова. Чтобы </w:t>
-      </w:r>
-      <w:r>
-        <w:rPr>
-          <w:b w:val="false"/>
-          <w:bCs w:val="false"/>
-          <w:sz w:val="18"/>
-          <w:szCs w:val="18"/>
-          <w:lang w:val="ru-RU"/>
-        </w:rPr>
-        <w:t>закончить</w:t>
-      </w:r>
-      <w:r>
-        <w:rPr>
-          <w:b w:val="false"/>
-          <w:bCs w:val="false"/>
-          <w:sz w:val="18"/>
-          <w:szCs w:val="18"/>
-          <w:lang w:val="ru-RU"/>
-        </w:rPr>
-        <w:t xml:space="preserve"> проигрывание, нажмите кнопку «контроль видео» - </w:t>
-      </w:r>
-      <w:r>
-        <w:rPr>
-          <w:b w:val="false"/>
-          <w:bCs w:val="false"/>
-          <w:sz w:val="18"/>
-          <w:szCs w:val="18"/>
-          <w:lang w:val="ru-RU"/>
-        </w:rPr>
-        <w:t xml:space="preserve">её </w:t>
-      </w:r>
-      <w:r>
-        <w:rPr>
-          <w:b w:val="false"/>
-          <w:bCs w:val="false"/>
-          <w:sz w:val="18"/>
-          <w:szCs w:val="18"/>
-          <w:lang w:val="ru-RU"/>
-        </w:rPr>
-        <w:t xml:space="preserve">цвет изменится с оранжевого на начальный. Вы можете поставить проигрывание </w:t>
-      </w:r>
-      <w:r>
-        <w:rPr>
-          <w:b w:val="false"/>
-          <w:bCs w:val="false"/>
-          <w:sz w:val="18"/>
-          <w:szCs w:val="18"/>
-          <w:lang w:val="ru-RU"/>
-        </w:rPr>
-        <w:t xml:space="preserve">MP4 файла </w:t>
-      </w:r>
-      <w:r>
-        <w:rPr>
-          <w:b w:val="false"/>
-          <w:bCs w:val="false"/>
-          <w:sz w:val="18"/>
-          <w:szCs w:val="18"/>
-          <w:lang w:val="ru-RU"/>
-        </w:rPr>
-        <w:t>на паузу маленькой кнопкой внутри самого видео.</w:t>
+        <w:t xml:space="preserve">, поэтому нужно остановить его (кнопкой 5) и запустить с начала,  а возможно даже перегрузиться, т.е. нажать кнопку «Выход» и зайти в комнату снова. Чтобы закончить проигрывание, нажмите кнопку «контроль видео» - её цвет изменится </w:t>
+      </w:r>
+      <w:r>
+        <w:rPr>
+          <w:b w:val="false"/>
+          <w:bCs w:val="false"/>
+          <w:sz w:val="18"/>
+          <w:szCs w:val="18"/>
+          <w:lang w:val="ru-RU"/>
+        </w:rPr>
+        <w:t xml:space="preserve">обратно </w:t>
+      </w:r>
+      <w:r>
+        <w:rPr>
+          <w:b w:val="false"/>
+          <w:bCs w:val="false"/>
+          <w:sz w:val="18"/>
+          <w:szCs w:val="18"/>
+          <w:lang w:val="ru-RU"/>
+        </w:rPr>
+        <w:t>с оранжевого на начальный. Вы можете поставить проигрывание MP4 файла на паузу маленькой кнопкой внутри самого видео.</w:t>
       </w:r>
     </w:p>
     <w:p>
@@ -6815,17 +6859,117 @@
           <w:szCs w:val="18"/>
           <w:lang w:val="ru-RU"/>
         </w:rPr>
-        <w:t xml:space="preserve">Данная функция доступна только гуру и авторизованным пользователям и работает в браузерах на десктопах и ноутбуках. </w:t>
-      </w:r>
-      <w:r>
-        <w:rPr>
-          <w:b w:val="false"/>
-          <w:bCs w:val="false"/>
-          <w:sz w:val="18"/>
-          <w:szCs w:val="18"/>
-          <w:lang w:val="ru-RU"/>
-        </w:rPr>
-        <w:t>Щёлкните по словам «ROOM [имя комнаты]» дважды (double click) — их цвет изменится на светло-зелёный. Далее, нажмите кнопку «контроль видео» в главном меню - сразу возникнет небольшое окно, где браузер предложит вам выбрать то из окон десктопа (или весь десктоп), которые вы хотите расшарить. Подтвердите свой выбор, и вы увидите выбранное вами окно (или весь десктоп)  в своём квадрате видео. По умолчанию, фоном к share screen идёт звук с микрофона вашем веб-камеры, где вы можете комментировать вслух то, что происходит на экране, и это будет слышно всем участникам и гостям. Чтобы остановить Share Screen, нажмите опять кнопку «контроль видео» - её цвет изменится с оранжевого на начальный.</w:t>
+        <w:t xml:space="preserve">Данная функция доступна гуру и авторизованным пользователям и работает в браузерах на десктопах и ноутбуках. </w:t>
+      </w:r>
+      <w:r>
+        <w:rPr>
+          <w:b w:val="false"/>
+          <w:bCs w:val="false"/>
+          <w:sz w:val="18"/>
+          <w:szCs w:val="18"/>
+          <w:lang w:val="ru-RU"/>
+        </w:rPr>
+        <w:t xml:space="preserve">Щёлкните по словам «ROOM [имя комнаты]» </w:t>
+      </w:r>
+      <w:r>
+        <w:rPr>
+          <w:b/>
+          <w:bCs/>
+          <w:sz w:val="18"/>
+          <w:szCs w:val="18"/>
+          <w:lang w:val="ru-RU"/>
+        </w:rPr>
+        <w:t>дважды</w:t>
+      </w:r>
+      <w:r>
+        <w:rPr>
+          <w:b w:val="false"/>
+          <w:bCs w:val="false"/>
+          <w:sz w:val="18"/>
+          <w:szCs w:val="18"/>
+          <w:lang w:val="ru-RU"/>
+        </w:rPr>
+        <w:t xml:space="preserve"> (double click) — их цвет изменится на светло-зелёный. Далее, нажмите кнопку «контроль видео» в главном меню - сразу возникнет небольшое окно, где браузер предложит вам выбрать то из окон десктопа (или весь десктоп), которые вы хотите расшарить. Подтвердите свой выбор, и вы увидите выбранное вами окно (или весь десктоп)  в своём квадрате видео —</w:t>
+      </w:r>
+      <w:r>
+        <w:rPr>
+          <w:b w:val="false"/>
+          <w:bCs w:val="false"/>
+          <w:sz w:val="18"/>
+          <w:szCs w:val="18"/>
+          <w:lang w:val="ru-RU"/>
+        </w:rPr>
+        <w:t xml:space="preserve"> кликните на него, чтобы скрин-шаринг начался</w:t>
+      </w:r>
+      <w:r>
+        <w:rPr>
+          <w:b w:val="false"/>
+          <w:bCs w:val="false"/>
+          <w:sz w:val="18"/>
+          <w:szCs w:val="18"/>
+          <w:lang w:val="ru-RU"/>
+        </w:rPr>
+        <w:t xml:space="preserve">. По умолчанию, фоном к share screen идёт звук с микрофона вашем веб-камеры, </w:t>
+      </w:r>
+      <w:r>
+        <w:rPr>
+          <w:b w:val="false"/>
+          <w:bCs w:val="false"/>
+          <w:sz w:val="18"/>
+          <w:szCs w:val="18"/>
+          <w:lang w:val="ru-RU"/>
+        </w:rPr>
+        <w:t>то есть,</w:t>
+      </w:r>
+      <w:r>
+        <w:rPr>
+          <w:b w:val="false"/>
+          <w:bCs w:val="false"/>
+          <w:sz w:val="18"/>
+          <w:szCs w:val="18"/>
+          <w:lang w:val="ru-RU"/>
+        </w:rPr>
+        <w:t xml:space="preserve"> вы можете комментировать вслух то, что происходит на </w:t>
+      </w:r>
+      <w:r>
+        <w:rPr>
+          <w:b w:val="false"/>
+          <w:bCs w:val="false"/>
+          <w:sz w:val="18"/>
+          <w:szCs w:val="18"/>
+          <w:lang w:val="ru-RU"/>
+        </w:rPr>
+        <w:t xml:space="preserve">вашем </w:t>
+      </w:r>
+      <w:r>
+        <w:rPr>
+          <w:b w:val="false"/>
+          <w:bCs w:val="false"/>
+          <w:sz w:val="18"/>
+          <w:szCs w:val="18"/>
+          <w:lang w:val="ru-RU"/>
+        </w:rPr>
+        <w:t xml:space="preserve">экране, и это будет слышно всем участникам и гостям. Чтобы остановить Share Screen, нажмите опять кнопку «контроль видео» - её цвет изменится </w:t>
+      </w:r>
+      <w:r>
+        <w:rPr>
+          <w:b w:val="false"/>
+          <w:bCs w:val="false"/>
+          <w:sz w:val="18"/>
+          <w:szCs w:val="18"/>
+          <w:lang w:val="ru-RU"/>
+        </w:rPr>
+        <w:t xml:space="preserve">обратно </w:t>
+      </w:r>
+      <w:r>
+        <w:rPr>
+          <w:b w:val="false"/>
+          <w:bCs w:val="false"/>
+          <w:sz w:val="18"/>
+          <w:szCs w:val="18"/>
+          <w:lang w:val="ru-RU"/>
+        </w:rPr>
+        <w:t>с оранжевого на начальный.</w:t>
       </w:r>
     </w:p>
     <w:p>
@@ -6864,27 +7008,67 @@
           <w:szCs w:val="18"/>
           <w:lang w:val="ru-RU"/>
         </w:rPr>
-        <w:t xml:space="preserve">Гуру может </w:t>
-      </w:r>
-      <w:r>
-        <w:rPr>
-          <w:b w:val="false"/>
-          <w:bCs w:val="false"/>
-          <w:sz w:val="18"/>
-          <w:szCs w:val="18"/>
-          <w:lang w:val="ru-RU"/>
-        </w:rPr>
-        <w:t>перевести</w:t>
-      </w:r>
-      <w:r>
-        <w:rPr>
-          <w:b w:val="false"/>
-          <w:bCs w:val="false"/>
-          <w:sz w:val="18"/>
-          <w:szCs w:val="18"/>
-          <w:lang w:val="ru-RU"/>
-        </w:rPr>
-        <w:t xml:space="preserve"> любое из видео в комнате в режим «Cinema» щелчком по слову, которое видно тёмно-синими буквами в левом верхнем углу квадрата видео. После щелчка, цвет изменится на жёлтый. При включённой «Cinema», для просмотра данного видео fullscreen необходима привязка к своему аккаунту SkyPirl. Подробнее о привязке аккаунта здесь: </w:t>
+        <w:t xml:space="preserve">Гуру может перевести любое из видео в комнате в режим «Cinema» щелчком по слову, которое видно тёмно-синими буквами в левом верхнем углу квадрата видео. После щелчка, цвет </w:t>
+      </w:r>
+      <w:r>
+        <w:rPr>
+          <w:b w:val="false"/>
+          <w:bCs w:val="false"/>
+          <w:sz w:val="18"/>
+          <w:szCs w:val="18"/>
+          <w:lang w:val="ru-RU"/>
+        </w:rPr>
+        <w:t xml:space="preserve">букв </w:t>
+      </w:r>
+      <w:r>
+        <w:rPr>
+          <w:b w:val="false"/>
+          <w:bCs w:val="false"/>
+          <w:sz w:val="18"/>
+          <w:szCs w:val="18"/>
+          <w:lang w:val="ru-RU"/>
+        </w:rPr>
+        <w:t xml:space="preserve">изменится на жёлтый. При включённой «Cinema», для просмотра данного видео fullscreen необходима привязка к своему аккаунту SkyPirl. Подробнее о привязке аккаунта </w:t>
+      </w:r>
+      <w:r>
+        <w:rPr>
+          <w:b w:val="false"/>
+          <w:bCs w:val="false"/>
+          <w:sz w:val="18"/>
+          <w:szCs w:val="18"/>
+          <w:lang w:val="ru-RU"/>
+        </w:rPr>
+        <w:t>см. тут</w:t>
+      </w:r>
+      <w:r>
+        <w:rPr>
+          <w:b w:val="false"/>
+          <w:bCs w:val="false"/>
+          <w:sz w:val="18"/>
+          <w:szCs w:val="18"/>
+          <w:lang w:val="ru-RU"/>
+        </w:rPr>
+        <w:t xml:space="preserve">: </w:t>
+      </w:r>
+      <w:r>
+        <w:rPr>
+          <w:b w:val="false"/>
+          <w:bCs w:val="false"/>
+          <w:sz w:val="18"/>
+          <w:szCs w:val="18"/>
+          <w:lang w:val="ru-RU"/>
+        </w:rPr>
+        <w:t>https://room-house.com/sp_help/index.html</w:t>
+      </w:r>
+      <w:r>
+        <w:rPr>
+          <w:b w:val="false"/>
+          <w:bCs w:val="false"/>
+          <w:sz w:val="18"/>
+          <w:szCs w:val="18"/>
+          <w:lang w:val="ru-RU"/>
+        </w:rPr>
+        <w:t xml:space="preserve"> </w:t>
       </w:r>
       <w:hyperlink r:id="rId14">
         <w:r>
@@ -6909,7 +7093,7 @@
           <w:szCs w:val="18"/>
           <w:lang w:val="ru-RU"/>
         </w:rPr>
-        <w:t xml:space="preserve"> Если видео не включено как «Cinema», для его просмотра fullscreen достаточно клика по нему (NB: кроме iPhone, и др. Apple). Режим «Cinema», помимо возможности fullscreen, также отключает на время остальные видео в комнате, позволяя улучшить качество просматриваемого видео за счёт экономии сетевого трафика.</w:t>
+        <w:t xml:space="preserve"> Если видео не включено как «Cinema», для его просмотра fullscreen достаточно клика по нему (кроме iPhone, и др. Apple). Режим «Cinema», помимо возможности fullscreen, также отключает на время остальные видео в комнате, позволяя улучшить качество просматриваемого видео за счёт экономии сетевого трафика.</w:t>
       </w:r>
     </w:p>
     <w:p>
@@ -6979,147 +7163,7 @@
           <w:szCs w:val="18"/>
           <w:lang w:val="ru-RU"/>
         </w:rPr>
-        <w:t xml:space="preserve"> остальных участников, гостей и зрителей в комнате. </w:t>
-      </w:r>
-      <w:r>
-        <w:rPr>
-          <w:b w:val="false"/>
-          <w:bCs w:val="false"/>
-          <w:sz w:val="18"/>
-          <w:szCs w:val="18"/>
-          <w:lang w:val="ru-RU"/>
-        </w:rPr>
-        <w:t>Другие</w:t>
-      </w:r>
-      <w:r>
-        <w:rPr>
-          <w:b w:val="false"/>
-          <w:bCs w:val="false"/>
-          <w:sz w:val="18"/>
-          <w:szCs w:val="18"/>
-          <w:lang w:val="ru-RU"/>
-        </w:rPr>
-        <w:t xml:space="preserve"> тоже могут этой кнопкой выключить </w:t>
-      </w:r>
-      <w:r>
-        <w:rPr>
-          <w:b w:val="false"/>
-          <w:bCs w:val="false"/>
-          <w:sz w:val="18"/>
-          <w:szCs w:val="18"/>
-          <w:lang w:val="ru-RU"/>
-        </w:rPr>
-        <w:t>неприятного гостя</w:t>
-      </w:r>
-      <w:r>
-        <w:rPr>
-          <w:b w:val="false"/>
-          <w:bCs w:val="false"/>
-          <w:sz w:val="18"/>
-          <w:szCs w:val="18"/>
-          <w:lang w:val="ru-RU"/>
-        </w:rPr>
-        <w:t xml:space="preserve">, </w:t>
-      </w:r>
-      <w:r>
-        <w:rPr>
-          <w:b w:val="false"/>
-          <w:bCs w:val="false"/>
-          <w:sz w:val="18"/>
-          <w:szCs w:val="18"/>
-          <w:lang w:val="ru-RU"/>
-        </w:rPr>
-        <w:t>но</w:t>
-      </w:r>
-      <w:r>
-        <w:rPr>
-          <w:b w:val="false"/>
-          <w:bCs w:val="false"/>
-          <w:sz w:val="18"/>
-          <w:szCs w:val="18"/>
-          <w:lang w:val="ru-RU"/>
-        </w:rPr>
-        <w:t xml:space="preserve"> только у себя в браузере, а не в целом в комнате. В этом разница — гуру отключает «у всех» сразу. Гуру может также удалить </w:t>
-      </w:r>
-      <w:r>
-        <w:rPr>
-          <w:b w:val="false"/>
-          <w:bCs w:val="false"/>
-          <w:sz w:val="18"/>
-          <w:szCs w:val="18"/>
-          <w:lang w:val="ru-RU"/>
-        </w:rPr>
-        <w:t>гостя</w:t>
-      </w:r>
-      <w:r>
-        <w:rPr>
-          <w:b w:val="false"/>
-          <w:bCs w:val="false"/>
-          <w:sz w:val="18"/>
-          <w:szCs w:val="18"/>
-          <w:lang w:val="ru-RU"/>
-        </w:rPr>
-        <w:t xml:space="preserve"> из списка зрителей щелчком по «X» справа от имени в списке, который </w:t>
-      </w:r>
-      <w:r>
-        <w:rPr>
-          <w:b w:val="false"/>
-          <w:bCs w:val="false"/>
-          <w:sz w:val="18"/>
-          <w:szCs w:val="18"/>
-          <w:lang w:val="ru-RU"/>
-        </w:rPr>
-        <w:t>выводится</w:t>
-      </w:r>
-      <w:r>
-        <w:rPr>
-          <w:b w:val="false"/>
-          <w:bCs w:val="false"/>
-          <w:sz w:val="18"/>
-          <w:szCs w:val="18"/>
-          <w:lang w:val="ru-RU"/>
-        </w:rPr>
-        <w:t xml:space="preserve"> внутр</w:t>
-      </w:r>
-      <w:r>
-        <w:rPr>
-          <w:b w:val="false"/>
-          <w:bCs w:val="false"/>
-          <w:sz w:val="18"/>
-          <w:szCs w:val="18"/>
-          <w:lang w:val="ru-RU"/>
-        </w:rPr>
-        <w:t>ь</w:t>
-      </w:r>
-      <w:r>
-        <w:rPr>
-          <w:b w:val="false"/>
-          <w:bCs w:val="false"/>
-          <w:sz w:val="18"/>
-          <w:szCs w:val="18"/>
-          <w:lang w:val="ru-RU"/>
-        </w:rPr>
-        <w:t xml:space="preserve"> маленького окна </w:t>
-      </w:r>
-      <w:r>
-        <w:rPr>
-          <w:b w:val="false"/>
-          <w:bCs w:val="false"/>
-          <w:sz w:val="18"/>
-          <w:szCs w:val="18"/>
-          <w:lang w:val="ru-RU"/>
-        </w:rPr>
-        <w:t xml:space="preserve">переключателем контента окна чата или </w:t>
-      </w:r>
-      <w:r>
-        <w:rPr>
-          <w:b w:val="false"/>
-          <w:bCs w:val="false"/>
-          <w:sz w:val="18"/>
-          <w:szCs w:val="18"/>
-          <w:lang w:val="ru-RU"/>
-        </w:rPr>
-        <w:t>щелчком по иконке числа гостей в нижней панели главного меню.</w:t>
+        <w:t xml:space="preserve"> остальных участников, гостей и зрителей в комнате. Другие тоже могут этой кнопкой выключить неприятного гостя, но только у себя в браузере, а не в целом в комнате. В этом разница — гуру отключает «у всех» сразу. Гуру может также удалить гостя из списка зрителей щелчком по «X» справа от имени в списке, который выводится внутрь маленького окна переключателем контента окна чата или щелчком по иконке числа гостей в нижней панели главного меню.</w:t>
       </w:r>
     </w:p>
     <w:p>
@@ -7155,27 +7199,7 @@
           <w:szCs w:val="18"/>
           <w:lang w:val="ru-RU"/>
         </w:rPr>
-        <w:t>Каждое событие, связаное с появлением нового участника в комнате, слышно всем остальным как короткий «дз</w:t>
-      </w:r>
-      <w:r>
-        <w:rPr>
-          <w:b w:val="false"/>
-          <w:bCs w:val="false"/>
-          <w:sz w:val="18"/>
-          <w:szCs w:val="18"/>
-          <w:lang w:val="ru-RU"/>
-        </w:rPr>
-        <w:t>и</w:t>
-      </w:r>
-      <w:r>
-        <w:rPr>
-          <w:b w:val="false"/>
-          <w:bCs w:val="false"/>
-          <w:sz w:val="18"/>
-          <w:szCs w:val="18"/>
-          <w:lang w:val="ru-RU"/>
-        </w:rPr>
-        <w:t>нь». Появление в комнате нового гостя — 4 громких шага. Запрос от гостя в жёлтый колокольчик — сухой громкий треск. Новое сообщения в чате — мелодичное «wow».</w:t>
+        <w:t>Каждое событие, связаное с появлением нового участника в комнате, слышно всем остальным как короткий «дзинь». Появление в комнате нового гостя — 4 громких шага. Запрос от гостя в жёлтый колокольчик — сухой громкий треск. Новое сообщения в чате — мелодичное «wow».</w:t>
       </w:r>
     </w:p>
     <w:p>

</xml_diff>

<commit_message>
returned dispose on rmtcp for normal user; v1.12 manual
</commit_message>
<xml_diff>
--- a/inst.docx
+++ b/inst.docx
@@ -123,7 +123,7 @@
                                 <w:sdt>
                                   <w:sdtPr>
                                     <w:text/>
-                                    <w:id w:val="801331494"/>
+                                    <w:id w:val="310257850"/>
                                     <w:dataBinding w:prefixMappings="xmlns:ns0='http://schemas.openxmlformats.org/package/2006/metadata/core-properties' xmlns:ns1='http://purl.org/dc/elements/1.1/'" w:xpath="/ns0:coreProperties[1]/ns1:title[1]" w:storeItemID="{6C3C8BC8-F283-45AE-878A-BAB7291924A1}"/>
                                     <w:alias w:val="Company"/>
                                   </w:sdtPr>
@@ -166,7 +166,7 @@
                                 <w:sdt>
                                   <w:sdtPr>
                                     <w:text/>
-                                    <w:id w:val="1083987455"/>
+                                    <w:id w:val="217718603"/>
                                     <w:dataBinding w:prefixMappings="xmlns:ns0='http://schemas.openxmlformats.org/package/2006/metadata/core-properties' xmlns:ns1='http://purl.org/dc/elements/1.1/'" w:xpath="/ns0:coreProperties[1]/ns1:subject[1]" w:storeItemID="{6C3C8BC8-F283-45AE-878A-BAB7291924A1}"/>
                                     <w:alias w:val="Subtitle"/>
                                   </w:sdtPr>
@@ -296,7 +296,7 @@
                           <w:sdt>
                             <w:sdtPr>
                               <w:text/>
-                              <w:id w:val="686423122"/>
+                              <w:id w:val="44202228"/>
                               <w:dataBinding w:prefixMappings="xmlns:ns0='http://schemas.openxmlformats.org/package/2006/metadata/core-properties' xmlns:ns1='http://purl.org/dc/elements/1.1/'" w:xpath="/ns0:coreProperties[1]/ns1:title[1]" w:storeItemID="{6C3C8BC8-F283-45AE-878A-BAB7291924A1}"/>
                               <w:alias w:val="Company"/>
                             </w:sdtPr>
@@ -339,7 +339,7 @@
                           <w:sdt>
                             <w:sdtPr>
                               <w:text/>
-                              <w:id w:val="1896347135"/>
+                              <w:id w:val="1541260240"/>
                               <w:dataBinding w:prefixMappings="xmlns:ns0='http://schemas.openxmlformats.org/package/2006/metadata/core-properties' xmlns:ns1='http://purl.org/dc/elements/1.1/'" w:xpath="/ns0:coreProperties[1]/ns1:subject[1]" w:storeItemID="{6C3C8BC8-F283-45AE-878A-BAB7291924A1}"/>
                               <w:alias w:val="Subtitle"/>
                             </w:sdtPr>
@@ -545,7 +545,7 @@
                                       <w:sz w:val="18"/>
                                       <w:lang w:val="ru-RU"/>
                                     </w:rPr>
-                                    <w:t>1</w:t>
+                                    <w:t>2</w:t>
                                   </w:r>
                                   <w:r>
                                     <w:rPr>
@@ -640,7 +640,7 @@
                                 <w:sz w:val="18"/>
                                 <w:lang w:val="ru-RU"/>
                               </w:rPr>
-                              <w:t>1</w:t>
+                              <w:t>2</w:t>
                             </w:r>
                             <w:r>
                               <w:rPr>
@@ -703,7 +703,7 @@
           <w:docPartGallery w:val="Table of Contents"/>
           <w:docPartUnique w:val="true"/>
         </w:docPartObj>
-        <w:id w:val="1473801533"/>
+        <w:id w:val="1641142398"/>
       </w:sdtPr>
       <w:sdtContent>
         <w:p>
@@ -2096,16 +2096,7 @@
           <w:vanish w:val="false"/>
           <w:lang w:val="ru-RU"/>
         </w:rPr>
-        <w:t>2</w:t>
-      </w:r>
-      <w:r>
-        <w:rPr>
-          <w:rStyle w:val="IndexLink"/>
-          <w:rFonts w:eastAsia="" w:eastAsiaTheme="minorEastAsia"/>
-          <w:vanish w:val="false"/>
-          <w:lang w:val="ru-RU"/>
-        </w:rPr>
-        <w:t>0</w:t>
+        <w:t>20</w:t>
       </w:r>
     </w:p>
     <w:p>
@@ -2167,16 +2158,7 @@
           <w:vanish w:val="false"/>
           <w:lang w:val="ru-RU"/>
         </w:rPr>
-        <w:t>2</w:t>
-      </w:r>
-      <w:r>
-        <w:rPr>
-          <w:rStyle w:val="IndexLink"/>
-          <w:rFonts w:eastAsia="" w:eastAsiaTheme="minorEastAsia"/>
-          <w:vanish w:val="false"/>
-          <w:lang w:val="ru-RU"/>
-        </w:rPr>
-        <w:t>0</w:t>
+        <w:t>20</w:t>
       </w:r>
     </w:p>
     <w:p>
@@ -2921,25 +2903,7 @@
           <w:sz w:val="18"/>
           <w:lang w:val="ru-RU"/>
         </w:rPr>
-        <w:t xml:space="preserve"> он </w:t>
-      </w:r>
-      <w:r>
-        <w:rPr>
-          <w:b w:val="false"/>
-          <w:bCs w:val="false"/>
-          <w:sz w:val="18"/>
-          <w:lang w:val="ru-RU"/>
-        </w:rPr>
-        <w:t>находится</w:t>
-      </w:r>
-      <w:r>
-        <w:rPr>
-          <w:b w:val="false"/>
-          <w:bCs w:val="false"/>
-          <w:sz w:val="18"/>
-          <w:lang w:val="ru-RU"/>
-        </w:rPr>
-        <w:t xml:space="preserve"> по тому же адресу, что и комната, но на другом порте. Итак, если ваша комната имеет адрес </w:t>
+        <w:t xml:space="preserve"> он находится по тому же адресу, что и комната, но на другом порте. Итак, если ваша комната имеет адрес </w:t>
       </w:r>
       <w:r>
         <w:rPr>
@@ -3166,35 +3130,7 @@
           <w:sz w:val="18"/>
           <w:lang w:val="ru-RU"/>
         </w:rPr>
-        <w:t xml:space="preserve">Найдите в нём </w:t>
-      </w:r>
-      <w:r>
-        <w:rPr>
-          <w:sz w:val="18"/>
-          <w:lang w:val="ru-RU"/>
-        </w:rPr>
-        <w:t xml:space="preserve">следующие </w:t>
-      </w:r>
-      <w:r>
-        <w:rPr>
-          <w:sz w:val="18"/>
-          <w:lang w:val="ru-RU"/>
-        </w:rPr>
-        <w:t xml:space="preserve">ключевые элементы интерфейса “гуру”, </w:t>
-      </w:r>
-      <w:r>
-        <w:rPr>
-          <w:sz w:val="18"/>
-          <w:lang w:val="ru-RU"/>
-        </w:rPr>
-        <w:t>необходимые для настройки комнаты</w:t>
-      </w:r>
-      <w:r>
-        <w:rPr>
-          <w:sz w:val="18"/>
-          <w:lang w:val="ru-RU"/>
-        </w:rPr>
-        <w:t xml:space="preserve">: </w:t>
+        <w:t xml:space="preserve">Найдите в нём следующие ключевые элементы интерфейса “гуру”, необходимые для настройки комнаты: </w:t>
       </w:r>
     </w:p>
     <w:p>
@@ -3833,21 +3769,7 @@
           <w:sz w:val="18"/>
           <w:lang w:val="ru-RU"/>
         </w:rPr>
-        <w:t xml:space="preserve">Автоматически при создании пользователя созданы его логин (число) и его 6-символьный пароль, состоящий только из цифр. Ни гуру, ни сам пользователь не смогут </w:t>
-      </w:r>
-      <w:r>
-        <w:rPr>
-          <w:sz w:val="18"/>
-          <w:lang w:val="ru-RU"/>
-        </w:rPr>
-        <w:t>уже</w:t>
-      </w:r>
-      <w:r>
-        <w:rPr>
-          <w:sz w:val="18"/>
-          <w:lang w:val="ru-RU"/>
-        </w:rPr>
-        <w:t xml:space="preserve"> поменять логин и пароль. Если обязательно нужен другой пароль, то удалите этого пользователя и создайте заново – новый пароль и новый логин опять будут созданы автоматически. Сообщите логин и пароль пользователю, для которого они созданы.</w:t>
+        <w:t>Автоматически при создании пользователя созданы его логин (число) и его 6-символьный пароль, состоящий только из цифр. Ни гуру, ни сам пользователь не смогут уже поменять логин и пароль. Если обязательно нужен другой пароль, то удалите этого пользователя и создайте заново – новый пароль и новый логин опять будут созданы автоматически. Сообщите логин и пароль пользователю, для которого они созданы.</w:t>
       </w:r>
     </w:p>
     <w:p>
@@ -4043,35 +3965,7 @@
           <w:sz w:val="18"/>
           <w:lang w:val="ru-RU"/>
         </w:rPr>
-        <w:t xml:space="preserve">” </w:t>
-      </w:r>
-      <w:r>
-        <w:rPr>
-          <w:sz w:val="18"/>
-          <w:lang w:val="ru-RU"/>
-        </w:rPr>
-        <w:t>кликом</w:t>
-      </w:r>
-      <w:r>
-        <w:rPr>
-          <w:sz w:val="18"/>
-          <w:lang w:val="ru-RU"/>
-        </w:rPr>
-        <w:t xml:space="preserve"> на иконку с замком, </w:t>
-      </w:r>
-      <w:r>
-        <w:rPr>
-          <w:sz w:val="18"/>
-          <w:lang w:val="ru-RU"/>
-        </w:rPr>
-        <w:t>а</w:t>
-      </w:r>
-      <w:r>
-        <w:rPr>
-          <w:sz w:val="18"/>
-          <w:lang w:val="ru-RU"/>
-        </w:rPr>
-        <w:t xml:space="preserve"> режим входа при этом “</w:t>
+        <w:t>” кликом на иконку с замком, а режим входа при этом “</w:t>
       </w:r>
       <w:r>
         <w:rPr>
@@ -4203,21 +4097,7 @@
           <w:sz w:val="18"/>
           <w:lang w:val="ru-RU"/>
         </w:rPr>
-        <w:t xml:space="preserve">Если гуру выбрал </w:t>
-      </w:r>
-      <w:r>
-        <w:rPr>
-          <w:sz w:val="18"/>
-          <w:lang w:val="ru-RU"/>
-        </w:rPr>
-        <w:t xml:space="preserve">тем же </w:t>
-      </w:r>
-      <w:r>
-        <w:rPr>
-          <w:sz w:val="18"/>
-          <w:lang w:val="ru-RU"/>
-        </w:rPr>
-        <w:t>селектором состояние “</w:t>
+        <w:t>Если гуру выбрал тем же селектором состояние “</w:t>
       </w:r>
       <w:r>
         <w:rPr>
@@ -4396,21 +4276,7 @@
           <w:sz w:val="18"/>
           <w:lang w:val="ru-RU"/>
         </w:rPr>
-        <w:t xml:space="preserve"> из цифр, видный на картинке сверху, и нажать кнопку справа (см. иллюстрацию ниже). “Captcha” - это средство защиты от входа ботов </w:t>
-      </w:r>
-      <w:r>
-        <w:rPr>
-          <w:sz w:val="18"/>
-          <w:lang w:val="ru-RU"/>
-        </w:rPr>
-        <w:t>в комнату</w:t>
-      </w:r>
-      <w:r>
-        <w:rPr>
-          <w:sz w:val="18"/>
-          <w:lang w:val="ru-RU"/>
-        </w:rPr>
-        <w:t xml:space="preserve">. </w:t>
+        <w:t xml:space="preserve"> из цифр, видный на картинке сверху, и нажать кнопку справа (см. иллюстрацию ниже). “Captcha” - это средство защиты от входа ботов в комнату. </w:t>
       </w:r>
       <w:r>
         <w:rPr>
@@ -4426,21 +4292,7 @@
           <w:sz w:val="18"/>
           <w:lang w:val="ru-RU"/>
         </w:rPr>
-        <w:t xml:space="preserve"> использует собственную простую “captcha”, с ней вы не теряете </w:t>
-      </w:r>
-      <w:r>
-        <w:rPr>
-          <w:sz w:val="18"/>
-          <w:lang w:val="ru-RU"/>
-        </w:rPr>
-        <w:t xml:space="preserve">Но </w:t>
-      </w:r>
-      <w:r>
-        <w:rPr>
-          <w:sz w:val="18"/>
-          <w:lang w:val="ru-RU"/>
-        </w:rPr>
-        <w:t xml:space="preserve">“captcha” может и не быть, если гуру включил </w:t>
+        <w:t xml:space="preserve"> использует собственную простую “captcha”, с ней вы не теряете время. Но её может и не быть, если гуру включил </w:t>
       </w:r>
       <w:r>
         <w:rPr>
@@ -4564,21 +4416,7 @@
           <w:sz w:val="18"/>
           <w:lang w:val="ru-RU"/>
         </w:rPr>
-        <w:t xml:space="preserve"> 4 цифр captcha, т.е. без пропусков и пробелов, </w:t>
-      </w:r>
-      <w:r>
-        <w:rPr>
-          <w:sz w:val="18"/>
-          <w:lang w:val="ru-RU"/>
-        </w:rPr>
-        <w:t>введите</w:t>
-      </w:r>
-      <w:r>
-        <w:rPr>
-          <w:sz w:val="18"/>
-          <w:lang w:val="ru-RU"/>
-        </w:rPr>
-        <w:t xml:space="preserve"> свой логин и пароль </w:t>
+        <w:t xml:space="preserve"> 4 цифр captcha, т.е. без пропусков и пробелов, введите свой логин и пароль </w:t>
       </w:r>
       <w:r>
         <w:rPr>
@@ -4707,21 +4545,7 @@
           <w:sz w:val="18"/>
           <w:lang w:val="ru-RU"/>
         </w:rPr>
-        <w:t xml:space="preserve"> </w:t>
-      </w:r>
-      <w:r>
-        <w:rPr>
-          <w:sz w:val="18"/>
-          <w:lang w:val="ru-RU"/>
-        </w:rPr>
-        <w:t>работает</w:t>
-      </w:r>
-      <w:r>
-        <w:rPr>
-          <w:sz w:val="18"/>
-          <w:lang w:val="ru-RU"/>
-        </w:rPr>
-        <w:t xml:space="preserve"> только в состоянии комнаты “</w:t>
+        <w:t xml:space="preserve"> работает только в состоянии комнаты “</w:t>
       </w:r>
       <w:r>
         <w:rPr>
@@ -4819,21 +4643,7 @@
           <w:sz w:val="18"/>
           <w:lang w:val="ru-RU"/>
         </w:rPr>
-        <w:t xml:space="preserve">. Окно входа в комнату будет выглядеть теперь так </w:t>
-      </w:r>
-      <w:r>
-        <w:rPr>
-          <w:sz w:val="18"/>
-          <w:lang w:val="ru-RU"/>
-        </w:rPr>
-        <w:t xml:space="preserve">(см. ниже) </w:t>
-      </w:r>
-      <w:r>
-        <w:rPr>
-          <w:sz w:val="18"/>
-          <w:lang w:val="ru-RU"/>
-        </w:rPr>
-        <w:t xml:space="preserve"> – это гостевой режим. Вход в комнату для гостей, уже </w:t>
+        <w:t xml:space="preserve">. Окно входа в комнату будет выглядеть теперь так (см. ниже)  – это гостевой режим. Вход в комнату для гостей, уже </w:t>
       </w:r>
       <w:r>
         <w:rPr>
@@ -4852,24 +4662,6 @@
           <w:lang w:val="ru-RU"/>
         </w:rPr>
         <w:t xml:space="preserve">, </w:t>
-      </w:r>
-      <w:r>
-        <w:rPr>
-          <w:b w:val="false"/>
-          <w:bCs w:val="false"/>
-          <w:sz w:val="18"/>
-          <w:lang w:val="ru-RU"/>
-        </w:rPr>
-        <w:t>достигается</w:t>
-      </w:r>
-      <w:r>
-        <w:rPr>
-          <w:b/>
-          <w:bCs/>
-          <w:sz w:val="18"/>
-          <w:lang w:val="ru-RU"/>
-        </w:rPr>
-        <w:t xml:space="preserve"> </w:t>
       </w:r>
       <w:r>
         <w:rPr>
@@ -5072,21 +4864,7 @@
           <w:sz w:val="18"/>
           <w:lang w:val="ru-RU"/>
         </w:rPr>
-        <w:t xml:space="preserve">, то куда вводить логин и пароль для авторизации, что делать? Очевидно, гуру должен сначала </w:t>
-      </w:r>
-      <w:r>
-        <w:rPr>
-          <w:sz w:val="18"/>
-          <w:lang w:val="ru-RU"/>
-        </w:rPr>
-        <w:t>поставить</w:t>
-      </w:r>
-      <w:r>
-        <w:rPr>
-          <w:sz w:val="18"/>
-          <w:lang w:val="ru-RU"/>
-        </w:rPr>
-        <w:t xml:space="preserve"> в «админке» режим “</w:t>
+        <w:t>, то куда вводить логин и пароль для авторизации, что делать? Очевидно, гуру должен сначала поставить в «админке» режим “</w:t>
       </w:r>
       <w:r>
         <w:rPr>
@@ -5102,35 +4880,7 @@
           <w:sz w:val="18"/>
           <w:lang w:val="ru-RU"/>
         </w:rPr>
-        <w:t xml:space="preserve">”, потом авторизоваться </w:t>
-      </w:r>
-      <w:r>
-        <w:rPr>
-          <w:sz w:val="18"/>
-          <w:lang w:val="ru-RU"/>
-        </w:rPr>
-        <w:t>в комнату и</w:t>
-      </w:r>
-      <w:r>
-        <w:rPr>
-          <w:sz w:val="18"/>
-          <w:lang w:val="ru-RU"/>
-        </w:rPr>
-        <w:t xml:space="preserve"> дать это сделать остальным, </w:t>
-      </w:r>
-      <w:r>
-        <w:rPr>
-          <w:sz w:val="18"/>
-          <w:lang w:val="ru-RU"/>
-        </w:rPr>
-        <w:t xml:space="preserve">- </w:t>
-      </w:r>
-      <w:r>
-        <w:rPr>
-          <w:sz w:val="18"/>
-          <w:lang w:val="ru-RU"/>
-        </w:rPr>
-        <w:t xml:space="preserve"> тем, у кого есть логин и пароль для входа, – после чего вернуть комнату в режим “</w:t>
+        <w:t>”, потом авторизоваться в комнату и дать это сделать тем, у кого есть логин и пароль для входа, – и вернуть комнату в режим “</w:t>
       </w:r>
       <w:r>
         <w:rPr>
@@ -5146,7 +4896,7 @@
           <w:sz w:val="18"/>
           <w:lang w:val="ru-RU"/>
         </w:rPr>
-        <w:t xml:space="preserve">” и упростить вход для гостей. Введённое имя после авторизации останется в памяти браузера в виде </w:t>
+        <w:t xml:space="preserve">”, упростить вход для гостей. Имя после авторизации останется в памяти браузера в виде </w:t>
       </w:r>
       <w:r>
         <w:rPr>
@@ -5171,21 +4921,7 @@
           <w:sz w:val="18"/>
           <w:lang w:val="ru-RU"/>
         </w:rPr>
-        <w:t xml:space="preserve"> – и будет там 10 дней, - поэтому вам не придётся </w:t>
-      </w:r>
-      <w:r>
-        <w:rPr>
-          <w:sz w:val="18"/>
-          <w:lang w:val="ru-RU"/>
-        </w:rPr>
-        <w:t xml:space="preserve">опять </w:t>
-      </w:r>
-      <w:r>
-        <w:rPr>
-          <w:sz w:val="18"/>
-          <w:lang w:val="ru-RU"/>
-        </w:rPr>
-        <w:t>авторизоваться в течение этого времени.</w:t>
+        <w:t xml:space="preserve"> – и будет там 10 дней, - поэтому вам не придётся опять авторизоваться в течение этого времени.</w:t>
       </w:r>
     </w:p>
     <w:p>
@@ -5255,23 +4991,7 @@
           <w:szCs w:val="18"/>
           <w:lang w:val="ru-RU"/>
         </w:rPr>
-        <w:t xml:space="preserve"> включить видео в комнате, если в ней нет гуру и других авторизованных пользователей. </w:t>
-      </w:r>
-      <w:r>
-        <w:rPr>
-          <w:sz w:val="18"/>
-          <w:szCs w:val="18"/>
-          <w:lang w:val="ru-RU"/>
-        </w:rPr>
-        <w:t>Дело в том</w:t>
-      </w:r>
-      <w:r>
-        <w:rPr>
-          <w:sz w:val="18"/>
-          <w:szCs w:val="18"/>
-          <w:lang w:val="ru-RU"/>
-        </w:rPr>
-        <w:t>, число возможных видео в комнате у всех участников ограничено возможностью браузеров “тянуть” все видео одновременно. Обычно скорость работы у браузеров заметно падает на 6-ом или 7-ом видео в комнате. Поэтому мы не рекомендуем устанавливать этот параметр больше шести. Установите это число в “0”, если вы хотите, чтобы никто из гостей не мог включать видео, когда в комнате нет “гуру”.</w:t>
+        <w:t xml:space="preserve"> включить видео в комнате, когда в ней нет гуру и других авторизованных пользователей. Суммарное число возможных видео в комнате у всех участников ограничено возможностью браузеров “тянуть” все видео одновременно. Обычно скорость работы у браузеров заметно падает на 6-ом или 7-ом видео в комнате. Поэтому мы не рекомендуем устанавливать этот параметр больше шести. Установите это число в “0”, если вы хотите, чтобы никто из гостей не мог включать видео, когда в комнате нет “гуру”.</w:t>
       </w:r>
     </w:p>
     <w:p>
@@ -5420,35 +5140,7 @@
           <w:sz w:val="18"/>
           <w:lang w:val="ru-RU"/>
         </w:rPr>
-        <w:t xml:space="preserve"> тексты, и ваш чат останется пустым. Авторизованные пользователи комнаты, которых гуру перед этим создал в админке, также могут заходить сюда по своему логину и паролю, см. Пункт 1.1.1 – “Вход в административный интерфейс”, – однако они не смогут быть </w:t>
-      </w:r>
-      <w:r>
-        <w:rPr>
-          <w:sz w:val="18"/>
-          <w:lang w:val="ru-RU"/>
-        </w:rPr>
-        <w:t>нигде</w:t>
-      </w:r>
-      <w:r>
-        <w:rPr>
-          <w:sz w:val="18"/>
-          <w:lang w:val="ru-RU"/>
-        </w:rPr>
-        <w:t xml:space="preserve">, кроме этого чата, а гуру может вернуться из чата обратно в </w:t>
-      </w:r>
-      <w:r>
-        <w:rPr>
-          <w:sz w:val="18"/>
-          <w:lang w:val="ru-RU"/>
-        </w:rPr>
-        <w:t xml:space="preserve">своё </w:t>
-      </w:r>
-      <w:r>
-        <w:rPr>
-          <w:sz w:val="18"/>
-          <w:lang w:val="ru-RU"/>
-        </w:rPr>
-        <w:t xml:space="preserve">основное окно, кликнув на ссылку “GO TO CONTROLS”. </w:t>
+        <w:t xml:space="preserve"> тексты, и ваш чат останется пустым. Авторизованные пользователи комнаты, которых гуру перед этим создал в админке, также могут заходить сюда по своему логину и паролю, см. Пункт 1.1.1 – “Вход в административный интерфейс”, – однако они не смогут быть нигде, кроме этого чата, а гуру может вернуться из чата обратно в своё основное окно, кликнув на ссылку “GO TO CONTROLS”. </w:t>
       </w:r>
     </w:p>
     <w:p>
@@ -5661,21 +5353,7 @@
           <w:sz w:val="18"/>
           <w:lang w:val="ru-RU"/>
         </w:rPr>
-        <w:t>Вторая слева кнопка в меню отвечает за включение и выключение второй (или тыловой)  камеры на вашем устройстве. Обе кнопки взаимосвязаны, поэтому вы можете переключить вид</w:t>
-      </w:r>
-      <w:r>
-        <w:rPr>
-          <w:sz w:val="18"/>
-          <w:lang w:val="ru-RU"/>
-        </w:rPr>
-        <w:t>ео</w:t>
-      </w:r>
-      <w:r>
-        <w:rPr>
-          <w:sz w:val="18"/>
-          <w:lang w:val="ru-RU"/>
-        </w:rPr>
-        <w:t xml:space="preserve">  с одной камеры на другую нажатием нужной кнопки.</w:t>
+        <w:t>Вторая слева кнопка в меню отвечает за включение и выключение второй (или тыловой)  камеры на вашем устройстве. Обе кнопки взаимосвязаны, поэтому вы можете переключить видео  с одной камеры на другую нажатием нужной кнопки.</w:t>
       </w:r>
     </w:p>
     <w:p>
@@ -5725,25 +5403,7 @@
           <w:sz w:val="18"/>
           <w:lang w:val="ru-RU"/>
         </w:rPr>
-        <w:t xml:space="preserve">звук в комнате. То есть, вы либо разрешаете у себя весь звук, или наоборот, не разрешаете его. Однако нужно помнить – индивидуальные настройки для каждого источника звука всегда более приоритетны, чем общий выключатель. </w:t>
-      </w:r>
-      <w:r>
-        <w:rPr>
-          <w:b w:val="false"/>
-          <w:bCs w:val="false"/>
-          <w:sz w:val="18"/>
-          <w:lang w:val="ru-RU"/>
-        </w:rPr>
-        <w:t>Е</w:t>
-      </w:r>
-      <w:r>
-        <w:rPr>
-          <w:b w:val="false"/>
-          <w:bCs w:val="false"/>
-          <w:sz w:val="18"/>
-          <w:lang w:val="ru-RU"/>
-        </w:rPr>
-        <w:t xml:space="preserve">сли вы выключили </w:t>
+        <w:t xml:space="preserve">звук в комнате. То есть, вы либо разрешаете у себя весь звук, или наоборот, не разрешаете его. Однако нужно помнить – индивидуальные настройки для каждого источника звука всегда более приоритетны, чем общий выключатель. Если вы выключили </w:t>
       </w:r>
       <w:r>
         <w:rPr>
@@ -5814,23 +5474,7 @@
           <w:szCs w:val="18"/>
           <w:lang w:val="ru-RU"/>
         </w:rPr>
-        <w:t xml:space="preserve">Четвёртая слева кнопка меню включает и выключает появляющееся поверх остального </w:t>
-      </w:r>
-      <w:r>
-        <w:rPr>
-          <w:sz w:val="18"/>
-          <w:szCs w:val="18"/>
-          <w:lang w:val="ru-RU"/>
-        </w:rPr>
-        <w:t xml:space="preserve">экрана </w:t>
-      </w:r>
-      <w:r>
-        <w:rPr>
-          <w:sz w:val="18"/>
-          <w:szCs w:val="18"/>
-          <w:lang w:val="ru-RU"/>
-        </w:rPr>
-        <w:t>маленькое окно, в котором виден текстовый чат и его небольшое меню:</w:t>
+        <w:t>Четвёртая слева кнопка меню включает и выключает появляющееся поверх остального экрана маленькое окно, в котором виден текстовый чат и его небольшое меню:</w:t>
       </w:r>
     </w:p>
     <w:p>
@@ -5962,8 +5606,14 @@
           <w:szCs w:val="18"/>
           <w:lang w:val="ru-RU"/>
         </w:rPr>
-        <w:t xml:space="preserve">Левая кнопка этого меню “+” откроет окошко для </w:t>
-      </w:r>
+        <w:t xml:space="preserve">Левая кнопка этого меню “+” откроет окошко для ввода текста. Напечатайте туда ваш текст и нажмите клавишу “Enter”. Правая кнопка “X” закроет окно с чатом. В середине между ними находится переключатель-индикатор количества “зрителей” - то есть, гостей с выключенными камерами. Нажмите его, чтобы посмотреть, кто сейчас в «аудитории». </w:t>
+      </w:r>
+    </w:p>
+    <w:p>
+      <w:pPr>
+        <w:pStyle w:val="Normal"/>
+        <w:rPr/>
+      </w:pPr>
       <w:r>
         <w:rPr>
           <w:b w:val="false"/>
@@ -5972,93 +5622,7 @@
           <w:szCs w:val="18"/>
           <w:lang w:val="ru-RU"/>
         </w:rPr>
-        <w:t xml:space="preserve">ввода </w:t>
-      </w:r>
-      <w:r>
-        <w:rPr>
-          <w:b w:val="false"/>
-          <w:bCs w:val="false"/>
-          <w:sz w:val="18"/>
-          <w:szCs w:val="18"/>
-          <w:lang w:val="ru-RU"/>
-        </w:rPr>
-        <w:t>текста. Напечатайте туда ваш текст и нажмите клавишу “Enter”. Правая кнопка “X” закроет окно с чатом. В середине между ними находится переключатель-индикатор количества “зрителей” - то есть, гостей с выключенными камерами. Нажмите его, чтобы посмотреть, кто сейчас в «</w:t>
-      </w:r>
-      <w:r>
-        <w:rPr>
-          <w:b w:val="false"/>
-          <w:bCs w:val="false"/>
-          <w:sz w:val="18"/>
-          <w:szCs w:val="18"/>
-          <w:lang w:val="ru-RU"/>
-        </w:rPr>
-        <w:t>аудитории»</w:t>
-      </w:r>
-      <w:r>
-        <w:rPr>
-          <w:b w:val="false"/>
-          <w:bCs w:val="false"/>
-          <w:sz w:val="18"/>
-          <w:szCs w:val="18"/>
-          <w:lang w:val="ru-RU"/>
-        </w:rPr>
-        <w:t xml:space="preserve">. </w:t>
-      </w:r>
-    </w:p>
-    <w:p>
-      <w:pPr>
-        <w:pStyle w:val="Normal"/>
-        <w:rPr/>
-      </w:pPr>
-      <w:r>
-        <w:rPr>
-          <w:b w:val="false"/>
-          <w:bCs w:val="false"/>
-          <w:sz w:val="18"/>
-          <w:szCs w:val="18"/>
-          <w:lang w:val="ru-RU"/>
-        </w:rPr>
-        <w:t xml:space="preserve">В </w:t>
-      </w:r>
-      <w:r>
-        <w:rPr>
-          <w:b w:val="false"/>
-          <w:bCs w:val="false"/>
-          <w:sz w:val="18"/>
-          <w:szCs w:val="18"/>
-          <w:lang w:val="ru-RU"/>
-        </w:rPr>
-        <w:t xml:space="preserve">том </w:t>
-      </w:r>
-      <w:r>
-        <w:rPr>
-          <w:b w:val="false"/>
-          <w:bCs w:val="false"/>
-          <w:sz w:val="18"/>
-          <w:szCs w:val="18"/>
-          <w:lang w:val="ru-RU"/>
-        </w:rPr>
-        <w:t>случае, когда кто-то написал в чат, все остальные присутствующие в комнате услышат звуковой сигнал и увидят, что кнопка чата стала медленно мигать зеленым цветом. В это</w:t>
-      </w:r>
-      <w:r>
-        <w:rPr>
-          <w:b w:val="false"/>
-          <w:bCs w:val="false"/>
-          <w:sz w:val="18"/>
-          <w:szCs w:val="18"/>
-          <w:lang w:val="ru-RU"/>
-        </w:rPr>
-        <w:t>т</w:t>
-      </w:r>
-      <w:r>
-        <w:rPr>
-          <w:b w:val="false"/>
-          <w:bCs w:val="false"/>
-          <w:sz w:val="18"/>
-          <w:szCs w:val="18"/>
-          <w:lang w:val="ru-RU"/>
-        </w:rPr>
-        <w:t xml:space="preserve"> чат могут писать абсолютно все, включая гостей и даже “зрителей”.</w:t>
+        <w:t>В том случае, когда кто-то написал в чат, все остальные присутствующие в комнате услышат звуковой сигнал и увидят, что кнопка чата стала медленно мигать зеленым цветом. В этот чат могут писать абсолютно все, включая гостей и даже “зрителей”.</w:t>
       </w:r>
     </w:p>
     <w:p>
@@ -6220,87 +5784,7 @@
           <w:szCs w:val="18"/>
           <w:lang w:val="ru-RU"/>
         </w:rPr>
-        <w:t xml:space="preserve">Этот режим подразумевает, что камера участника активна, но без видео, т.е. </w:t>
-      </w:r>
-      <w:r>
-        <w:rPr>
-          <w:b w:val="false"/>
-          <w:bCs w:val="false"/>
-          <w:sz w:val="18"/>
-          <w:szCs w:val="18"/>
-          <w:lang w:val="ru-RU"/>
-        </w:rPr>
-        <w:t xml:space="preserve">в ней </w:t>
-      </w:r>
-      <w:r>
-        <w:rPr>
-          <w:b w:val="false"/>
-          <w:bCs w:val="false"/>
-          <w:sz w:val="18"/>
-          <w:szCs w:val="18"/>
-          <w:lang w:val="ru-RU"/>
-        </w:rPr>
-        <w:t xml:space="preserve">МОЖЕТ работать один микрофон. Тогда все в комнате видят квадрат участника как пустой и тёмный, но с именем; </w:t>
-      </w:r>
-      <w:r>
-        <w:rPr>
-          <w:b w:val="false"/>
-          <w:bCs w:val="false"/>
-          <w:sz w:val="18"/>
-          <w:szCs w:val="18"/>
-          <w:lang w:val="ru-RU"/>
-        </w:rPr>
-        <w:t>а</w:t>
-      </w:r>
-      <w:r>
-        <w:rPr>
-          <w:b w:val="false"/>
-          <w:bCs w:val="false"/>
-          <w:sz w:val="18"/>
-          <w:szCs w:val="18"/>
-          <w:lang w:val="ru-RU"/>
-        </w:rPr>
-        <w:t xml:space="preserve"> когда его микрофон также выключен, в правом нижнем углу квадрата будет стоять «X». Выключая видео со своей камеры, вы всегда </w:t>
-      </w:r>
-      <w:r>
-        <w:rPr>
-          <w:b w:val="false"/>
-          <w:bCs w:val="false"/>
-          <w:sz w:val="18"/>
-          <w:szCs w:val="18"/>
-          <w:lang w:val="ru-RU"/>
-        </w:rPr>
-        <w:t>возвращаетесь</w:t>
-      </w:r>
-      <w:r>
-        <w:rPr>
-          <w:b w:val="false"/>
-          <w:bCs w:val="false"/>
-          <w:sz w:val="18"/>
-          <w:szCs w:val="18"/>
-          <w:lang w:val="ru-RU"/>
-        </w:rPr>
-        <w:t xml:space="preserve"> в режим «audio-only». Будут ли вас при этом продолжать слышать остальные, зависит от того, включен ваш микрофон или </w:t>
-      </w:r>
-      <w:r>
-        <w:rPr>
-          <w:b w:val="false"/>
-          <w:bCs w:val="false"/>
-          <w:sz w:val="18"/>
-          <w:szCs w:val="18"/>
-          <w:lang w:val="ru-RU"/>
-        </w:rPr>
-        <w:t>нет</w:t>
-      </w:r>
-      <w:r>
-        <w:rPr>
-          <w:b w:val="false"/>
-          <w:bCs w:val="false"/>
-          <w:sz w:val="18"/>
-          <w:szCs w:val="18"/>
-          <w:lang w:val="ru-RU"/>
-        </w:rPr>
-        <w:t>.</w:t>
+        <w:t>Этот режим подразумевает, что камера участника активна, но без видео, т.е. в ней МОЖЕТ работать один микрофон. Тогда все в комнате видят квадрат участника как пустой и тёмный, но с именем; а когда его микрофон также выключен, в правом нижнем углу квадрата будет стоять «X». Выключая видео со своей камеры, вы всегда возвращаетесь в режим «audio-only». Будут ли вас при этом продолжать слышать остальные, зависит от того, включен ваш микрофон или нет.</w:t>
       </w:r>
     </w:p>
     <w:p>
@@ -6497,8 +5981,14 @@
           <w:szCs w:val="18"/>
           <w:lang w:val="ru-RU"/>
         </w:rPr>
-        <w:t>Все пользователи в комнате: гуру, авторизованные пользователи, гости, в т.ч. “зрители” - могут регулировать у себя звук от каждого источника. Прежде всего, могут заглушить его или включить обратно</w:t>
-      </w:r>
+        <w:t>Все пользователи в комнате: гуру, авторизованные пользователи, гости, в т.ч. “зрители” - могут регулировать у себя звук от каждого источника. Прежде всего, могут заглушить его или включить обратно; это достигается нажатием на иконку в правом нижнем углу каждой картинки, справа от имени (см. иллюстрацию выше). В зависимости от того, чьё это видео и как вы установили его звук ранее, иконка-индикатор может быть в одном из 4 состояний: “громкоговоритель”, “зачёркнутый громкоговоритель”, “микрофон” и “X” - что означает, а) звук данного видео включён, б) звук видео  выключен, в) ваш микрофон включен, г) микрофон (ваш или у другого участника) выключен. Нажатие на иконку-индикатор переключит состояние на противоположное, кроме случая, когда “X” означает, что выключен микрофон у другого участника (4-ый слева на картинке), на что вы, конечно, не сможете повлиять, кроме как путём устного или письменного внушения.</w:t>
+      </w:r>
+    </w:p>
+    <w:p>
+      <w:pPr>
+        <w:pStyle w:val="Normal"/>
+        <w:rPr/>
+      </w:pPr>
       <w:r>
         <w:rPr>
           <w:b w:val="false"/>
@@ -6507,93 +5997,7 @@
           <w:szCs w:val="18"/>
           <w:lang w:val="ru-RU"/>
         </w:rPr>
-        <w:t xml:space="preserve">; </w:t>
-      </w:r>
-      <w:r>
-        <w:rPr>
-          <w:b w:val="false"/>
-          <w:bCs w:val="false"/>
-          <w:sz w:val="18"/>
-          <w:szCs w:val="18"/>
-          <w:lang w:val="ru-RU"/>
-        </w:rPr>
-        <w:t xml:space="preserve">это достигается нажатием на иконку в правом нижнем углу каждой картинки, справа от имени (см. иллюстрацию выше). В зависимости от того, чьё это видео и как вы установили его звук ранее, иконка-индикатор может быть в одном из 4 состояний: “громкоговоритель”, “зачёркнутый громкоговоритель”, “микрофон” и “X” - что означает, а) звук данного видео включён, б) звук видео  выключен, в) ваш микрофон включен, г) микрофон (ваш или у другого участника) выключен. Нажатие на иконку-индикатор переключит состояние на противоположное, кроме случая, когда “X” означает, что выключен микрофон у другого участника </w:t>
-      </w:r>
-      <w:r>
-        <w:rPr>
-          <w:b w:val="false"/>
-          <w:bCs w:val="false"/>
-          <w:sz w:val="18"/>
-          <w:szCs w:val="18"/>
-          <w:lang w:val="ru-RU"/>
-        </w:rPr>
-        <w:t>(4-ый слева на картинке)</w:t>
-      </w:r>
-      <w:r>
-        <w:rPr>
-          <w:b w:val="false"/>
-          <w:bCs w:val="false"/>
-          <w:sz w:val="18"/>
-          <w:szCs w:val="18"/>
-          <w:lang w:val="ru-RU"/>
-        </w:rPr>
-        <w:t>, на что вы, конечно, не сможете повлиять, кроме как путём устного или письменного внушения.</w:t>
-      </w:r>
-    </w:p>
-    <w:p>
-      <w:pPr>
-        <w:pStyle w:val="Normal"/>
-        <w:rPr/>
-      </w:pPr>
-      <w:r>
-        <w:rPr>
-          <w:b w:val="false"/>
-          <w:bCs w:val="false"/>
-          <w:sz w:val="18"/>
-          <w:szCs w:val="18"/>
-          <w:lang w:val="ru-RU"/>
-        </w:rPr>
-        <w:t xml:space="preserve">Также, у большинства браузеров (кроме девайсов Apple) нажатие иконки “звук” </w:t>
-      </w:r>
-      <w:r>
-        <w:rPr>
-          <w:b w:val="false"/>
-          <w:bCs w:val="false"/>
-          <w:sz w:val="18"/>
-          <w:szCs w:val="18"/>
-          <w:lang w:val="ru-RU"/>
-        </w:rPr>
-        <w:t xml:space="preserve">открывает </w:t>
-      </w:r>
-      <w:r>
-        <w:rPr>
-          <w:b w:val="false"/>
-          <w:bCs w:val="false"/>
-          <w:sz w:val="18"/>
-          <w:szCs w:val="18"/>
-          <w:lang w:val="ru-RU"/>
-        </w:rPr>
-        <w:t xml:space="preserve">в левом нижнем углу картинки слайдер “громкости”, </w:t>
-      </w:r>
-      <w:r>
-        <w:rPr>
-          <w:b w:val="false"/>
-          <w:bCs w:val="false"/>
-          <w:sz w:val="18"/>
-          <w:szCs w:val="18"/>
-          <w:lang w:val="ru-RU"/>
-        </w:rPr>
-        <w:t>которым</w:t>
-      </w:r>
-      <w:r>
-        <w:rPr>
-          <w:b w:val="false"/>
-          <w:bCs w:val="false"/>
-          <w:sz w:val="18"/>
-          <w:szCs w:val="18"/>
-          <w:lang w:val="ru-RU"/>
-        </w:rPr>
-        <w:t xml:space="preserve"> можно увеличить или уменьшить звук от данного источника.</w:t>
+        <w:t>Также, у большинства браузеров (кроме девайсов Apple) нажатие иконки “звук” открывает в левом нижнем углу картинки слайдер “громкости”, которым можно увеличить или уменьшить звук от данного источника.</w:t>
       </w:r>
     </w:p>
     <w:p>
@@ -6689,7 +6093,7 @@
           <w:szCs w:val="18"/>
           <w:lang w:val="ru-RU"/>
         </w:rPr>
-        <w:t xml:space="preserve"> всех - </w:t>
+        <w:t xml:space="preserve"> всех: </w:t>
       </w:r>
       <w:r>
         <w:rPr>
@@ -6699,7 +6103,7 @@
           <w:szCs w:val="18"/>
           <w:lang w:val="ru-RU"/>
         </w:rPr>
-        <w:t xml:space="preserve">отключите звук кнопкой внутри видео (не та иконка-индикатор звука, о которой написано выше! — а небольшая кнопка-мегафон </w:t>
+        <w:t xml:space="preserve">отключите звук кнопкой внутри видео - не той иконкой-индикатором звука, о которой написано выше! — а небольшой кнопкой «мегафон» </w:t>
       </w:r>
       <w:r>
         <w:rPr>
@@ -6719,7 +6123,7 @@
           <w:szCs w:val="18"/>
           <w:lang w:val="ru-RU"/>
         </w:rPr>
-        <w:t xml:space="preserve"> самого видео, в его нижней панели, которая видна только если навести на видео курсор мыши). </w:t>
+        <w:t xml:space="preserve"> самого видео, в его нижней панели, которая видна, только если навести на видео курсор мыши. </w:t>
       </w:r>
       <w:r>
         <w:rPr>
@@ -6759,7 +6163,17 @@
           <w:szCs w:val="18"/>
           <w:lang w:val="ru-RU"/>
         </w:rPr>
-        <w:t xml:space="preserve"> </w:t>
+        <w:t xml:space="preserve"> у себя в браузере звук того видео, которое вы проигрываете в комнате. Это нормально, зато звук от вашего видео слышат все остальные. Если вы вдруг сами начали слышать звук от проигрываемого вами MP4 файла  - значит, произошёл сетевой сбой, и это видео уже никому, кроме вас, </w:t>
+      </w:r>
+      <w:r>
+        <w:rPr>
+          <w:b/>
+          <w:bCs/>
+          <w:sz w:val="18"/>
+          <w:szCs w:val="18"/>
+          <w:lang w:val="ru-RU"/>
+        </w:rPr>
+        <w:t>не видно и не слышно</w:t>
       </w:r>
       <w:r>
         <w:rPr>
@@ -6769,57 +6183,7 @@
           <w:szCs w:val="18"/>
           <w:lang w:val="ru-RU"/>
         </w:rPr>
-        <w:t>у себя в браузере</w:t>
-      </w:r>
-      <w:r>
-        <w:rPr>
-          <w:b w:val="false"/>
-          <w:bCs w:val="false"/>
-          <w:sz w:val="18"/>
-          <w:szCs w:val="18"/>
-          <w:lang w:val="ru-RU"/>
-        </w:rPr>
-        <w:t xml:space="preserve"> звук того видео, которое вы проигрываете в комнате. Это нормально, зато звук от вашего видео слышат все остальные. Если вы вдруг сами начали слышать звук от проигрываемого вами MP4 файла  - значит, произошёл сетевой сбой, и это видео уже никому, кроме вас, </w:t>
-      </w:r>
-      <w:r>
-        <w:rPr>
-          <w:b/>
-          <w:bCs/>
-          <w:sz w:val="18"/>
-          <w:szCs w:val="18"/>
-          <w:lang w:val="ru-RU"/>
-        </w:rPr>
-        <w:t>не видно и не слышно</w:t>
-      </w:r>
-      <w:r>
-        <w:rPr>
-          <w:b w:val="false"/>
-          <w:bCs w:val="false"/>
-          <w:sz w:val="18"/>
-          <w:szCs w:val="18"/>
-          <w:lang w:val="ru-RU"/>
-        </w:rPr>
-        <w:t xml:space="preserve">, поэтому нужно остановить его (кнопкой 5) и запустить с начала,  а возможно даже перегрузиться, т.е. нажать кнопку «Выход» и зайти в комнату снова. Чтобы закончить проигрывание, нажмите кнопку «контроль видео» - её цвет изменится </w:t>
-      </w:r>
-      <w:r>
-        <w:rPr>
-          <w:b w:val="false"/>
-          <w:bCs w:val="false"/>
-          <w:sz w:val="18"/>
-          <w:szCs w:val="18"/>
-          <w:lang w:val="ru-RU"/>
-        </w:rPr>
-        <w:t xml:space="preserve">обратно </w:t>
-      </w:r>
-      <w:r>
-        <w:rPr>
-          <w:b w:val="false"/>
-          <w:bCs w:val="false"/>
-          <w:sz w:val="18"/>
-          <w:szCs w:val="18"/>
-          <w:lang w:val="ru-RU"/>
-        </w:rPr>
-        <w:t>с оранжевого на начальный. Вы можете поставить проигрывание MP4 файла на паузу маленькой кнопкой внутри самого видео.</w:t>
+        <w:t>, поэтому нужно остановить его (кнопкой 5) и запустить с начала,  а возможно даже перегрузиться, т.е. нажать кнопку «Выход» и зайти в комнату снова. Чтобы закончить проигрывание, нажмите кнопку «контроль видео» - её цвет изменится обратно с оранжевого на начальный. Вы можете поставить проигрывание MP4 файла на паузу маленькой кнопкой внутри самого видео.</w:t>
       </w:r>
     </w:p>
     <w:p>
@@ -6889,87 +6253,7 @@
           <w:szCs w:val="18"/>
           <w:lang w:val="ru-RU"/>
         </w:rPr>
-        <w:t xml:space="preserve"> (double click) — их цвет изменится на светло-зелёный. Далее, нажмите кнопку «контроль видео» в главном меню - сразу возникнет небольшое окно, где браузер предложит вам выбрать то из окон десктопа (или весь десктоп), которые вы хотите расшарить. Подтвердите свой выбор, и вы увидите выбранное вами окно (или весь десктоп)  в своём квадрате видео —</w:t>
-      </w:r>
-      <w:r>
-        <w:rPr>
-          <w:b w:val="false"/>
-          <w:bCs w:val="false"/>
-          <w:sz w:val="18"/>
-          <w:szCs w:val="18"/>
-          <w:lang w:val="ru-RU"/>
-        </w:rPr>
-        <w:t xml:space="preserve"> кликните на него, чтобы скрин-шаринг начался</w:t>
-      </w:r>
-      <w:r>
-        <w:rPr>
-          <w:b w:val="false"/>
-          <w:bCs w:val="false"/>
-          <w:sz w:val="18"/>
-          <w:szCs w:val="18"/>
-          <w:lang w:val="ru-RU"/>
-        </w:rPr>
-        <w:t xml:space="preserve">. По умолчанию, фоном к share screen идёт звук с микрофона вашем веб-камеры, </w:t>
-      </w:r>
-      <w:r>
-        <w:rPr>
-          <w:b w:val="false"/>
-          <w:bCs w:val="false"/>
-          <w:sz w:val="18"/>
-          <w:szCs w:val="18"/>
-          <w:lang w:val="ru-RU"/>
-        </w:rPr>
-        <w:t>то есть,</w:t>
-      </w:r>
-      <w:r>
-        <w:rPr>
-          <w:b w:val="false"/>
-          <w:bCs w:val="false"/>
-          <w:sz w:val="18"/>
-          <w:szCs w:val="18"/>
-          <w:lang w:val="ru-RU"/>
-        </w:rPr>
-        <w:t xml:space="preserve"> вы можете комментировать вслух то, что происходит на </w:t>
-      </w:r>
-      <w:r>
-        <w:rPr>
-          <w:b w:val="false"/>
-          <w:bCs w:val="false"/>
-          <w:sz w:val="18"/>
-          <w:szCs w:val="18"/>
-          <w:lang w:val="ru-RU"/>
-        </w:rPr>
-        <w:t xml:space="preserve">вашем </w:t>
-      </w:r>
-      <w:r>
-        <w:rPr>
-          <w:b w:val="false"/>
-          <w:bCs w:val="false"/>
-          <w:sz w:val="18"/>
-          <w:szCs w:val="18"/>
-          <w:lang w:val="ru-RU"/>
-        </w:rPr>
-        <w:t xml:space="preserve">экране, и это будет слышно всем участникам и гостям. Чтобы остановить Share Screen, нажмите опять кнопку «контроль видео» - её цвет изменится </w:t>
-      </w:r>
-      <w:r>
-        <w:rPr>
-          <w:b w:val="false"/>
-          <w:bCs w:val="false"/>
-          <w:sz w:val="18"/>
-          <w:szCs w:val="18"/>
-          <w:lang w:val="ru-RU"/>
-        </w:rPr>
-        <w:t xml:space="preserve">обратно </w:t>
-      </w:r>
-      <w:r>
-        <w:rPr>
-          <w:b w:val="false"/>
-          <w:bCs w:val="false"/>
-          <w:sz w:val="18"/>
-          <w:szCs w:val="18"/>
-          <w:lang w:val="ru-RU"/>
-        </w:rPr>
-        <w:t>с оранжевого на начальный.</w:t>
+        <w:t xml:space="preserve"> (double click) — их цвет изменится на светло-зелёный. Далее, нажмите кнопку «контроль видео» в главном меню - сразу возникнет небольшое окно, где браузер предложит вам выбрать то из окон десктопа (или весь десктоп), которые вы хотите расшарить. Подтвердите свой выбор, и вы увидите выбранное вами окно (или весь десктоп)  в своём квадрате видео — кликните на него, чтобы скрин-шаринг начался. По умолчанию, фоном к share screen идёт звук с микрофона вашем веб-камеры, то есть, вы можете комментировать вслух то, что происходит на вашем экране, и это будет слышно всем участникам и гостям. Чтобы остановить Share Screen, нажмите опять кнопку «контроль видео» - её цвет изменится обратно с оранжевого на начальный.</w:t>
       </w:r>
     </w:p>
     <w:p>
@@ -7008,67 +6292,7 @@
           <w:szCs w:val="18"/>
           <w:lang w:val="ru-RU"/>
         </w:rPr>
-        <w:t xml:space="preserve">Гуру может перевести любое из видео в комнате в режим «Cinema» щелчком по слову, которое видно тёмно-синими буквами в левом верхнем углу квадрата видео. После щелчка, цвет </w:t>
-      </w:r>
-      <w:r>
-        <w:rPr>
-          <w:b w:val="false"/>
-          <w:bCs w:val="false"/>
-          <w:sz w:val="18"/>
-          <w:szCs w:val="18"/>
-          <w:lang w:val="ru-RU"/>
-        </w:rPr>
-        <w:t xml:space="preserve">букв </w:t>
-      </w:r>
-      <w:r>
-        <w:rPr>
-          <w:b w:val="false"/>
-          <w:bCs w:val="false"/>
-          <w:sz w:val="18"/>
-          <w:szCs w:val="18"/>
-          <w:lang w:val="ru-RU"/>
-        </w:rPr>
-        <w:t xml:space="preserve">изменится на жёлтый. При включённой «Cinema», для просмотра данного видео fullscreen необходима привязка к своему аккаунту SkyPirl. Подробнее о привязке аккаунта </w:t>
-      </w:r>
-      <w:r>
-        <w:rPr>
-          <w:b w:val="false"/>
-          <w:bCs w:val="false"/>
-          <w:sz w:val="18"/>
-          <w:szCs w:val="18"/>
-          <w:lang w:val="ru-RU"/>
-        </w:rPr>
-        <w:t>см. тут</w:t>
-      </w:r>
-      <w:r>
-        <w:rPr>
-          <w:b w:val="false"/>
-          <w:bCs w:val="false"/>
-          <w:sz w:val="18"/>
-          <w:szCs w:val="18"/>
-          <w:lang w:val="ru-RU"/>
-        </w:rPr>
-        <w:t xml:space="preserve">: </w:t>
-      </w:r>
-      <w:r>
-        <w:rPr>
-          <w:b w:val="false"/>
-          <w:bCs w:val="false"/>
-          <w:sz w:val="18"/>
-          <w:szCs w:val="18"/>
-          <w:lang w:val="ru-RU"/>
-        </w:rPr>
-        <w:t>https://room-house.com/sp_help/index.html</w:t>
-      </w:r>
-      <w:r>
-        <w:rPr>
-          <w:b w:val="false"/>
-          <w:bCs w:val="false"/>
-          <w:sz w:val="18"/>
-          <w:szCs w:val="18"/>
-          <w:lang w:val="ru-RU"/>
-        </w:rPr>
-        <w:t xml:space="preserve"> </w:t>
+        <w:t xml:space="preserve">Гуру может перевести любое видео в комнате в режим «Cinema» щелчком по этому слову, которое видно тёмно-синими буквами в левом верхнем углу квадрата видео. После щелчка, цвет букв изменится на жёлтый. При включённой «Cinema», для просмотра этого видео fullscreen необходима привязка к своему аккаунту SkyPirl. Подробнее о привязке аккаунта см. тут: https://room-house.com/sp_help/index.html </w:t>
       </w:r>
       <w:hyperlink r:id="rId14">
         <w:r>
@@ -7163,7 +6387,7 @@
           <w:szCs w:val="18"/>
           <w:lang w:val="ru-RU"/>
         </w:rPr>
-        <w:t xml:space="preserve"> остальных участников, гостей и зрителей в комнате. Другие тоже могут этой кнопкой выключить неприятного гостя, но только у себя в браузере, а не в целом в комнате. В этом разница — гуру отключает «у всех» сразу. Гуру может также удалить гостя из списка зрителей щелчком по «X» справа от имени в списке, который выводится внутрь маленького окна переключателем контента окна чата или щелчком по иконке числа гостей в нижней панели главного меню.</w:t>
+        <w:t xml:space="preserve"> остальных участников, гостей и зрителей в комнате. Другие тоже могут этой кнопкой выключить неприятного гостя, но только у себя в браузере. В этом разница — гуру отключает «у всех» в комнате сразу. Гуру может также удалить гостя из списка зрителей щелчком по «X» справа от имени в списке, который выводится внутрь маленького окна переключателем контента окна чата или щелчком по иконке числа гостей в нижней панели главного меню.</w:t>
       </w:r>
     </w:p>
     <w:p>

</xml_diff>

<commit_message>
R-H manual RUS v1.13; fix stinking rejoin errors in setGuru; remove redundant security checks in register and onExistingP
</commit_message>
<xml_diff>
--- a/inst.docx
+++ b/inst.docx
@@ -123,7 +123,7 @@
                                 <w:sdt>
                                   <w:sdtPr>
                                     <w:text/>
-                                    <w:id w:val="310257850"/>
+                                    <w:id w:val="1323142914"/>
                                     <w:dataBinding w:prefixMappings="xmlns:ns0='http://schemas.openxmlformats.org/package/2006/metadata/core-properties' xmlns:ns1='http://purl.org/dc/elements/1.1/'" w:xpath="/ns0:coreProperties[1]/ns1:title[1]" w:storeItemID="{6C3C8BC8-F283-45AE-878A-BAB7291924A1}"/>
                                     <w:alias w:val="Company"/>
                                   </w:sdtPr>
@@ -166,7 +166,7 @@
                                 <w:sdt>
                                   <w:sdtPr>
                                     <w:text/>
-                                    <w:id w:val="217718603"/>
+                                    <w:id w:val="41866833"/>
                                     <w:dataBinding w:prefixMappings="xmlns:ns0='http://schemas.openxmlformats.org/package/2006/metadata/core-properties' xmlns:ns1='http://purl.org/dc/elements/1.1/'" w:xpath="/ns0:coreProperties[1]/ns1:subject[1]" w:storeItemID="{6C3C8BC8-F283-45AE-878A-BAB7291924A1}"/>
                                     <w:alias w:val="Subtitle"/>
                                   </w:sdtPr>
@@ -196,14 +196,10 @@
                             <w:pPr>
                               <w:pStyle w:val="FrameContents"/>
                               <w:spacing w:before="0" w:after="200"/>
-                              <w:rPr>
-                                <w:color w:val="000000"/>
-                              </w:rPr>
+                              <w:rPr/>
                             </w:pPr>
                             <w:r>
-                              <w:rPr>
-                                <w:color w:val="000000"/>
-                              </w:rPr>
+                              <w:rPr/>
                             </w:r>
                           </w:p>
                         </w:txbxContent>
@@ -296,7 +292,7 @@
                           <w:sdt>
                             <w:sdtPr>
                               <w:text/>
-                              <w:id w:val="44202228"/>
+                              <w:id w:val="484113874"/>
                               <w:dataBinding w:prefixMappings="xmlns:ns0='http://schemas.openxmlformats.org/package/2006/metadata/core-properties' xmlns:ns1='http://purl.org/dc/elements/1.1/'" w:xpath="/ns0:coreProperties[1]/ns1:title[1]" w:storeItemID="{6C3C8BC8-F283-45AE-878A-BAB7291924A1}"/>
                               <w:alias w:val="Company"/>
                             </w:sdtPr>
@@ -339,7 +335,7 @@
                           <w:sdt>
                             <w:sdtPr>
                               <w:text/>
-                              <w:id w:val="1541260240"/>
+                              <w:id w:val="1161955289"/>
                               <w:dataBinding w:prefixMappings="xmlns:ns0='http://schemas.openxmlformats.org/package/2006/metadata/core-properties' xmlns:ns1='http://purl.org/dc/elements/1.1/'" w:xpath="/ns0:coreProperties[1]/ns1:subject[1]" w:storeItemID="{6C3C8BC8-F283-45AE-878A-BAB7291924A1}"/>
                               <w:alias w:val="Subtitle"/>
                             </w:sdtPr>
@@ -369,14 +365,10 @@
                       <w:pPr>
                         <w:pStyle w:val="FrameContents"/>
                         <w:spacing w:before="0" w:after="200"/>
-                        <w:rPr>
-                          <w:color w:val="000000"/>
-                        </w:rPr>
+                        <w:rPr/>
                       </w:pPr>
                       <w:r>
-                        <w:rPr>
-                          <w:color w:val="000000"/>
-                        </w:rPr>
+                        <w:rPr/>
                       </w:r>
                     </w:p>
                   </w:txbxContent>
@@ -545,7 +537,7 @@
                                       <w:sz w:val="18"/>
                                       <w:lang w:val="ru-RU"/>
                                     </w:rPr>
-                                    <w:t>2</w:t>
+                                    <w:t>3</w:t>
                                   </w:r>
                                   <w:r>
                                     <w:rPr>
@@ -563,14 +555,10 @@
                             <w:pPr>
                               <w:pStyle w:val="FrameContents"/>
                               <w:spacing w:before="0" w:after="200"/>
-                              <w:rPr>
-                                <w:color w:val="000000"/>
-                              </w:rPr>
+                              <w:rPr/>
                             </w:pPr>
                             <w:r>
-                              <w:rPr>
-                                <w:color w:val="000000"/>
-                              </w:rPr>
+                              <w:rPr/>
                             </w:r>
                           </w:p>
                         </w:txbxContent>
@@ -640,7 +628,7 @@
                                 <w:sz w:val="18"/>
                                 <w:lang w:val="ru-RU"/>
                               </w:rPr>
-                              <w:t>2</w:t>
+                              <w:t>3</w:t>
                             </w:r>
                             <w:r>
                               <w:rPr>
@@ -658,14 +646,10 @@
                       <w:pPr>
                         <w:pStyle w:val="FrameContents"/>
                         <w:spacing w:before="0" w:after="200"/>
-                        <w:rPr>
-                          <w:color w:val="000000"/>
-                        </w:rPr>
+                        <w:rPr/>
                       </w:pPr>
                       <w:r>
-                        <w:rPr>
-                          <w:color w:val="000000"/>
-                        </w:rPr>
+                        <w:rPr/>
                       </w:r>
                     </w:p>
                   </w:txbxContent>
@@ -703,7 +687,7 @@
           <w:docPartGallery w:val="Table of Contents"/>
           <w:docPartUnique w:val="true"/>
         </w:docPartObj>
-        <w:id w:val="1641142398"/>
+        <w:id w:val="1273092863"/>
       </w:sdtPr>
       <w:sdtContent>
         <w:p>
@@ -2567,6 +2551,74 @@
     </w:p>
     <w:p>
       <w:pPr>
+        <w:pStyle w:val="Contents2"/>
+        <w:tabs>
+          <w:tab w:val="left" w:pos="880" w:leader="none"/>
+          <w:tab w:val="right" w:pos="4504" w:leader="dot"/>
+        </w:tabs>
+        <w:rPr/>
+      </w:pPr>
+      <w:r>
+        <w:rPr>
+          <w:rStyle w:val="IndexLink"/>
+          <w:rFonts w:eastAsia="" w:eastAsiaTheme="minorEastAsia"/>
+          <w:vanish w:val="false"/>
+          <w:lang w:val="ru-RU"/>
+        </w:rPr>
+        <w:t>8.1</w:t>
+      </w:r>
+      <w:hyperlink w:anchor="_Toc465155204">
+        <w:r>
+          <w:rPr>
+            <w:webHidden/>
+            <w:rStyle w:val="IndexLink"/>
+            <w:rFonts w:eastAsia="" w:eastAsiaTheme="minorEastAsia"/>
+            <w:vanish w:val="false"/>
+            <w:lang w:val="ru-RU"/>
+          </w:rPr>
+          <w:tab/>
+        </w:r>
+        <w:r>
+          <w:rPr>
+            <w:rStyle w:val="IndexLink"/>
+            <w:rFonts w:eastAsia="" w:eastAsiaTheme="minorEastAsia"/>
+            <w:vanish w:val="false"/>
+            <w:lang w:val="ru-RU"/>
+          </w:rPr>
+          <w:t xml:space="preserve">Потеря соединения с </w:t>
+        </w:r>
+        <w:r>
+          <w:rPr>
+            <w:rStyle w:val="IndexLink"/>
+            <w:rFonts w:eastAsia="" w:eastAsiaTheme="minorEastAsia"/>
+            <w:vanish w:val="false"/>
+            <w:lang w:val="ru-RU"/>
+          </w:rPr>
+          <w:t>комнатой</w:t>
+          <w:tab/>
+        </w:r>
+      </w:hyperlink>
+      <w:r>
+        <w:rPr>
+          <w:rStyle w:val="IndexLink"/>
+          <w:rFonts w:eastAsia="" w:eastAsiaTheme="minorEastAsia"/>
+          <w:vanish w:val="false"/>
+          <w:lang w:val="ru-RU"/>
+        </w:rPr>
+        <w:t>2</w:t>
+      </w:r>
+      <w:r>
+        <w:rPr>
+          <w:rStyle w:val="IndexLink"/>
+          <w:rFonts w:eastAsia="" w:eastAsiaTheme="minorEastAsia"/>
+          <w:vanish w:val="false"/>
+          <w:lang w:val="ru-RU"/>
+        </w:rPr>
+        <w:t>6</w:t>
+      </w:r>
+    </w:p>
+    <w:p>
+      <w:pPr>
         <w:pStyle w:val="Contents1"/>
         <w:tabs>
           <w:tab w:val="left" w:pos="440" w:leader="none"/>
@@ -2623,7 +2675,16 @@
           <w:vanish w:val="false"/>
           <w:lang w:val="ru-RU"/>
         </w:rPr>
-        <w:t>26</w:t>
+        <w:t>2</w:t>
+      </w:r>
+      <w:r>
+        <w:rPr>
+          <w:rStyle w:val="IndexLink"/>
+          <w:rFonts w:eastAsia="" w:eastAsiaTheme="minorEastAsia"/>
+          <w:vanish w:val="false"/>
+          <w:lang w:val="ru-RU"/>
+        </w:rPr>
+        <w:t>8</w:t>
       </w:r>
     </w:p>
     <w:p>
@@ -6462,23 +6523,6 @@
     </w:p>
     <w:p>
       <w:pPr>
-        <w:pStyle w:val="Normal"/>
-        <w:rPr>
-          <w:sz w:val="18"/>
-          <w:szCs w:val="18"/>
-          <w:lang w:val="ru-RU"/>
-        </w:rPr>
-      </w:pPr>
-      <w:r>
-        <w:rPr>
-          <w:sz w:val="18"/>
-          <w:szCs w:val="18"/>
-          <w:lang w:val="ru-RU"/>
-        </w:rPr>
-      </w:r>
-    </w:p>
-    <w:p>
-      <w:pPr>
         <w:pStyle w:val="Heading1"/>
         <w:numPr>
           <w:ilvl w:val="0"/>
@@ -6498,17 +6542,505 @@
     </w:p>
     <w:p>
       <w:pPr>
-        <w:pStyle w:val="Normal"/>
-        <w:rPr>
-          <w:sz w:val="18"/>
-        </w:rPr>
-      </w:pPr>
-      <w:r>
-        <w:rPr>
-          <w:sz w:val="18"/>
-          <w:lang w:val="ru-RU"/>
-        </w:rPr>
-        <w:t>Type your information here</w:t>
+        <w:pStyle w:val="Heading2"/>
+        <w:numPr>
+          <w:ilvl w:val="1"/>
+          <w:numId w:val="2"/>
+        </w:numPr>
+        <w:rPr/>
+      </w:pPr>
+      <w:r>
+        <w:rPr>
+          <w:b/>
+          <w:bCs/>
+          <w:sz w:val="22"/>
+          <w:szCs w:val="18"/>
+          <w:lang w:val="ru-RU"/>
+        </w:rPr>
+        <w:t>Потеря соединения с комнатой</w:t>
+      </w:r>
+    </w:p>
+    <w:p>
+      <w:pPr>
+        <w:pStyle w:val="Normal"/>
+        <w:rPr>
+          <w:b/>
+          <w:b/>
+          <w:bCs/>
+          <w:sz w:val="22"/>
+          <w:szCs w:val="18"/>
+          <w:lang w:val="ru-RU"/>
+        </w:rPr>
+      </w:pPr>
+      <w:r>
+        <w:rPr/>
+      </w:r>
+    </w:p>
+    <w:p>
+      <w:pPr>
+        <w:pStyle w:val="Normal"/>
+        <w:rPr/>
+      </w:pPr>
+      <w:r>
+        <w:rPr>
+          <w:b/>
+          <w:bCs/>
+          <w:sz w:val="22"/>
+          <w:szCs w:val="18"/>
+          <w:lang w:val="ru-RU"/>
+        </w:rPr>
+        <w:t>В</w:t>
+      </w:r>
+      <w:r>
+        <w:rPr>
+          <w:b/>
+          <w:bCs/>
+          <w:sz w:val="22"/>
+          <w:szCs w:val="18"/>
+          <w:lang w:val="ru-RU"/>
+        </w:rPr>
+        <w:t>ариант А</w:t>
+      </w:r>
+    </w:p>
+    <w:p>
+      <w:pPr>
+        <w:pStyle w:val="Normal"/>
+        <w:rPr>
+          <w:b/>
+          <w:b/>
+          <w:bCs/>
+          <w:sz w:val="22"/>
+          <w:szCs w:val="18"/>
+          <w:lang w:val="ru-RU"/>
+        </w:rPr>
+      </w:pPr>
+      <w:r>
+        <w:rPr/>
+        <w:drawing>
+          <wp:anchor behindDoc="0" distT="0" distB="0" distL="0" distR="0" simplePos="0" locked="0" layoutInCell="1" allowOverlap="1" relativeHeight="17">
+            <wp:simplePos x="0" y="0"/>
+            <wp:positionH relativeFrom="column">
+              <wp:align>center</wp:align>
+            </wp:positionH>
+            <wp:positionV relativeFrom="paragraph">
+              <wp:posOffset>635</wp:posOffset>
+            </wp:positionV>
+            <wp:extent cx="2865755" cy="2292350"/>
+            <wp:effectExtent l="0" t="0" r="0" b="0"/>
+            <wp:wrapSquare wrapText="largest"/>
+            <wp:docPr id="16" name="Image12" descr=""/>
+            <wp:cNvGraphicFramePr>
+              <a:graphicFrameLocks xmlns:a="http://schemas.openxmlformats.org/drawingml/2006/main" noChangeAspect="1"/>
+            </wp:cNvGraphicFramePr>
+            <a:graphic xmlns:a="http://schemas.openxmlformats.org/drawingml/2006/main">
+              <a:graphicData uri="http://schemas.openxmlformats.org/drawingml/2006/picture">
+                <pic:pic xmlns:pic="http://schemas.openxmlformats.org/drawingml/2006/picture">
+                  <pic:nvPicPr>
+                    <pic:cNvPr id="16" name="Image12" descr=""/>
+                    <pic:cNvPicPr>
+                      <a:picLocks noChangeAspect="1" noChangeArrowheads="1"/>
+                    </pic:cNvPicPr>
+                  </pic:nvPicPr>
+                  <pic:blipFill>
+                    <a:blip r:embed="rId15"/>
+                    <a:stretch>
+                      <a:fillRect/>
+                    </a:stretch>
+                  </pic:blipFill>
+                  <pic:spPr bwMode="auto">
+                    <a:xfrm>
+                      <a:off x="0" y="0"/>
+                      <a:ext cx="2865755" cy="2292350"/>
+                    </a:xfrm>
+                    <a:prstGeom prst="rect">
+                      <a:avLst/>
+                    </a:prstGeom>
+                  </pic:spPr>
+                </pic:pic>
+              </a:graphicData>
+            </a:graphic>
+          </wp:anchor>
+        </w:drawing>
+      </w:r>
+    </w:p>
+    <w:p>
+      <w:pPr>
+        <w:pStyle w:val="Normal"/>
+        <w:rPr>
+          <w:b w:val="false"/>
+          <w:b w:val="false"/>
+          <w:bCs w:val="false"/>
+          <w:sz w:val="18"/>
+          <w:szCs w:val="18"/>
+        </w:rPr>
+      </w:pPr>
+      <w:r>
+        <w:rPr>
+          <w:b w:val="false"/>
+          <w:bCs w:val="false"/>
+          <w:sz w:val="18"/>
+          <w:szCs w:val="18"/>
+          <w:lang w:val="ru-RU"/>
+        </w:rPr>
+        <w:t xml:space="preserve">См. иллюстрацию выше— как легко заметить, </w:t>
+      </w:r>
+      <w:r>
+        <w:rPr>
+          <w:b w:val="false"/>
+          <w:bCs w:val="false"/>
+          <w:sz w:val="18"/>
+          <w:szCs w:val="18"/>
+          <w:lang w:val="ru-RU"/>
+        </w:rPr>
+        <w:t xml:space="preserve">происходит </w:t>
+      </w:r>
+      <w:r>
+        <w:rPr>
+          <w:b w:val="false"/>
+          <w:bCs w:val="false"/>
+          <w:sz w:val="18"/>
+          <w:szCs w:val="18"/>
+          <w:lang w:val="ru-RU"/>
+        </w:rPr>
+        <w:t>что-то необычное:  а) видео выстроились в два этажа(?!) б)число  презентеров в статс</w:t>
+      </w:r>
+      <w:r>
+        <w:rPr>
+          <w:b w:val="false"/>
+          <w:bCs w:val="false"/>
+          <w:sz w:val="18"/>
+          <w:szCs w:val="18"/>
+          <w:lang w:val="ru-RU"/>
+        </w:rPr>
+        <w:t>-бар</w:t>
+      </w:r>
+      <w:r>
+        <w:rPr>
+          <w:b w:val="false"/>
+          <w:bCs w:val="false"/>
+          <w:sz w:val="18"/>
+          <w:szCs w:val="18"/>
+          <w:lang w:val="ru-RU"/>
+        </w:rPr>
+        <w:t xml:space="preserve"> (</w:t>
+      </w:r>
+      <w:r>
+        <w:rPr>
+          <w:b w:val="false"/>
+          <w:bCs w:val="false"/>
+          <w:sz w:val="18"/>
+          <w:szCs w:val="18"/>
+          <w:lang w:val="ru-RU"/>
+        </w:rPr>
+        <w:t>12</w:t>
+      </w:r>
+      <w:r>
+        <w:rPr>
+          <w:b w:val="false"/>
+          <w:bCs w:val="false"/>
+          <w:sz w:val="18"/>
+          <w:szCs w:val="18"/>
+          <w:lang w:val="ru-RU"/>
+        </w:rPr>
+        <w:t>?!) явно не соотве</w:t>
+      </w:r>
+      <w:r>
+        <w:rPr>
+          <w:b w:val="false"/>
+          <w:bCs w:val="false"/>
+          <w:sz w:val="18"/>
+          <w:szCs w:val="18"/>
+          <w:lang w:val="ru-RU"/>
+        </w:rPr>
+        <w:t>т</w:t>
+      </w:r>
+      <w:r>
+        <w:rPr>
+          <w:b w:val="false"/>
+          <w:bCs w:val="false"/>
+          <w:sz w:val="18"/>
+          <w:szCs w:val="18"/>
+          <w:lang w:val="ru-RU"/>
+        </w:rPr>
+        <w:t xml:space="preserve">ствует реальности 3) много пустых квадратов. </w:t>
+      </w:r>
+      <w:r>
+        <w:rPr>
+          <w:b w:val="false"/>
+          <w:bCs w:val="false"/>
+          <w:sz w:val="18"/>
+          <w:szCs w:val="18"/>
+          <w:lang w:val="ru-RU"/>
+        </w:rPr>
+        <w:t>Э</w:t>
+      </w:r>
+      <w:r>
+        <w:rPr>
+          <w:b w:val="false"/>
+          <w:bCs w:val="false"/>
+          <w:sz w:val="18"/>
+          <w:szCs w:val="18"/>
+          <w:lang w:val="ru-RU"/>
+        </w:rPr>
+        <w:t xml:space="preserve">то признаки того, что ваш браузер потерял </w:t>
+      </w:r>
+      <w:r>
+        <w:rPr>
+          <w:b w:val="false"/>
+          <w:bCs w:val="false"/>
+          <w:sz w:val="18"/>
+          <w:szCs w:val="18"/>
+          <w:lang w:val="ru-RU"/>
+        </w:rPr>
+        <w:t xml:space="preserve">рабочее </w:t>
+      </w:r>
+      <w:r>
+        <w:rPr>
+          <w:b w:val="false"/>
+          <w:bCs w:val="false"/>
+          <w:sz w:val="18"/>
+          <w:szCs w:val="18"/>
+          <w:lang w:val="ru-RU"/>
+        </w:rPr>
+        <w:t xml:space="preserve">соединение </w:t>
+      </w:r>
+      <w:r>
+        <w:rPr>
+          <w:b w:val="false"/>
+          <w:bCs w:val="false"/>
+          <w:sz w:val="18"/>
+          <w:szCs w:val="18"/>
+          <w:lang w:val="ru-RU"/>
+        </w:rPr>
+        <w:t>(возможно, вас отключили, см. выше п. 7.2.6))</w:t>
+      </w:r>
+      <w:r>
+        <w:rPr>
+          <w:b w:val="false"/>
+          <w:bCs w:val="false"/>
+          <w:sz w:val="18"/>
+          <w:szCs w:val="18"/>
+          <w:lang w:val="ru-RU"/>
+        </w:rPr>
+        <w:t xml:space="preserve">, </w:t>
+      </w:r>
+      <w:r>
+        <w:rPr>
+          <w:b w:val="false"/>
+          <w:bCs w:val="false"/>
+          <w:sz w:val="18"/>
+          <w:szCs w:val="18"/>
+          <w:lang w:val="ru-RU"/>
+        </w:rPr>
+        <w:t>но</w:t>
+      </w:r>
+      <w:r>
+        <w:rPr>
+          <w:b w:val="false"/>
+          <w:bCs w:val="false"/>
+          <w:sz w:val="18"/>
+          <w:szCs w:val="18"/>
+          <w:lang w:val="ru-RU"/>
+        </w:rPr>
+        <w:t xml:space="preserve"> </w:t>
+      </w:r>
+      <w:r>
+        <w:rPr>
+          <w:b w:val="false"/>
+          <w:bCs w:val="false"/>
+          <w:sz w:val="18"/>
+          <w:szCs w:val="18"/>
+          <w:lang w:val="ru-RU"/>
+        </w:rPr>
+        <w:t>комната</w:t>
+      </w:r>
+      <w:r>
+        <w:rPr>
+          <w:b w:val="false"/>
+          <w:bCs w:val="false"/>
+          <w:sz w:val="18"/>
+          <w:szCs w:val="18"/>
+          <w:lang w:val="ru-RU"/>
+        </w:rPr>
+        <w:t xml:space="preserve">, </w:t>
+      </w:r>
+      <w:r>
+        <w:rPr>
+          <w:b w:val="false"/>
+          <w:bCs w:val="false"/>
+          <w:sz w:val="18"/>
+          <w:szCs w:val="18"/>
+          <w:lang w:val="ru-RU"/>
+        </w:rPr>
+        <w:t xml:space="preserve">скорее всего, в </w:t>
+      </w:r>
+      <w:r>
+        <w:rPr>
+          <w:b w:val="false"/>
+          <w:bCs w:val="false"/>
+          <w:sz w:val="18"/>
+          <w:szCs w:val="18"/>
+          <w:lang w:val="ru-RU"/>
+        </w:rPr>
+        <w:t>порядке.  Нажмите «Выход» в меню и зайдите снова —</w:t>
+      </w:r>
+      <w:r>
+        <w:rPr>
+          <w:b w:val="false"/>
+          <w:bCs w:val="false"/>
+          <w:sz w:val="18"/>
+          <w:szCs w:val="18"/>
+          <w:lang w:val="ru-RU"/>
+        </w:rPr>
+        <w:t>всё должно быть нормально.</w:t>
+      </w:r>
+    </w:p>
+    <w:p>
+      <w:pPr>
+        <w:pStyle w:val="Normal"/>
+        <w:rPr>
+          <w:b w:val="false"/>
+          <w:b w:val="false"/>
+          <w:bCs w:val="false"/>
+          <w:sz w:val="18"/>
+          <w:szCs w:val="18"/>
+        </w:rPr>
+      </w:pPr>
+      <w:r>
+        <w:rPr>
+          <w:b/>
+          <w:bCs/>
+          <w:sz w:val="22"/>
+          <w:szCs w:val="18"/>
+          <w:lang w:val="ru-RU"/>
+        </w:rPr>
+        <w:t>Вариант Б</w:t>
+      </w:r>
+    </w:p>
+    <w:p>
+      <w:pPr>
+        <w:pStyle w:val="Normal"/>
+        <w:rPr>
+          <w:b w:val="false"/>
+          <w:b w:val="false"/>
+          <w:bCs w:val="false"/>
+          <w:sz w:val="18"/>
+          <w:szCs w:val="18"/>
+        </w:rPr>
+      </w:pPr>
+      <w:r>
+        <w:rPr>
+          <w:b w:val="false"/>
+          <w:bCs w:val="false"/>
+          <w:sz w:val="18"/>
+          <w:szCs w:val="18"/>
+          <w:lang w:val="ru-RU"/>
+        </w:rPr>
+        <w:t>Когда вы заходите в комнату, статс</w:t>
+      </w:r>
+      <w:r>
+        <w:rPr>
+          <w:b w:val="false"/>
+          <w:bCs w:val="false"/>
+          <w:sz w:val="18"/>
+          <w:szCs w:val="18"/>
+          <w:lang w:val="ru-RU"/>
+        </w:rPr>
+        <w:t>-</w:t>
+      </w:r>
+      <w:r>
+        <w:rPr>
+          <w:b w:val="false"/>
+          <w:bCs w:val="false"/>
+          <w:sz w:val="18"/>
+          <w:szCs w:val="18"/>
+          <w:lang w:val="ru-RU"/>
+        </w:rPr>
+        <w:t>бар показывает только нули — три ноля вм</w:t>
+      </w:r>
+      <w:r>
+        <w:rPr>
+          <w:b w:val="false"/>
+          <w:bCs w:val="false"/>
+          <w:sz w:val="18"/>
+          <w:szCs w:val="18"/>
+          <w:lang w:val="ru-RU"/>
+        </w:rPr>
+        <w:t>ес</w:t>
+      </w:r>
+      <w:r>
+        <w:rPr>
+          <w:b w:val="false"/>
+          <w:bCs w:val="false"/>
+          <w:sz w:val="18"/>
+          <w:szCs w:val="18"/>
+          <w:lang w:val="ru-RU"/>
+        </w:rPr>
+        <w:t xml:space="preserve">то числа презентеров, числа гостей и числа следов, </w:t>
+      </w:r>
+      <w:r>
+        <w:rPr>
+          <w:b w:val="false"/>
+          <w:bCs w:val="false"/>
+          <w:sz w:val="18"/>
+          <w:szCs w:val="18"/>
+          <w:lang w:val="ru-RU"/>
+        </w:rPr>
+        <w:t>и ни одного видео — пусто. Очевидно, проблемы с комнатой. Подождите минутку и ещё раз зайдите, если ничего не изменилось — дайте знать админу, т.е. тому субъекту, кто сообщил вам логин и пароль гуру от комнаты.</w:t>
+      </w:r>
+    </w:p>
+    <w:p>
+      <w:pPr>
+        <w:pStyle w:val="Normal"/>
+        <w:rPr>
+          <w:b w:val="false"/>
+          <w:b w:val="false"/>
+          <w:bCs w:val="false"/>
+          <w:sz w:val="18"/>
+          <w:szCs w:val="18"/>
+        </w:rPr>
+      </w:pPr>
+      <w:r>
+        <w:rPr>
+          <w:b/>
+          <w:bCs/>
+          <w:sz w:val="22"/>
+          <w:szCs w:val="18"/>
+          <w:lang w:val="ru-RU"/>
+        </w:rPr>
+        <w:t xml:space="preserve">Вариант </w:t>
+      </w:r>
+      <w:r>
+        <w:rPr>
+          <w:b/>
+          <w:bCs/>
+          <w:sz w:val="22"/>
+          <w:szCs w:val="18"/>
+          <w:lang w:val="ru-RU"/>
+        </w:rPr>
+        <w:t>В</w:t>
+      </w:r>
+    </w:p>
+    <w:p>
+      <w:pPr>
+        <w:pStyle w:val="Normal"/>
+        <w:rPr>
+          <w:b w:val="false"/>
+          <w:b w:val="false"/>
+          <w:bCs w:val="false"/>
+          <w:sz w:val="18"/>
+          <w:szCs w:val="18"/>
+        </w:rPr>
+      </w:pPr>
+      <w:r>
+        <w:rPr>
+          <w:b w:val="false"/>
+          <w:bCs w:val="false"/>
+          <w:sz w:val="18"/>
+          <w:szCs w:val="18"/>
+          <w:lang w:val="ru-RU"/>
+        </w:rPr>
+        <w:t>Вместо комнаты — абсолютно пустой темно-синий экран и на нём голубым цветом «RE-CONNECTING..» или по-русски: «СОЕДИНЕНИЕ..» - ваш браузер только что потерял связь с комнатой и пытается зайти снова. По статистике, вероятнось успеха — 50%, время — до полуминуты. Если нет желания ждать, просто выйдите и зайдите опять, как в Варианте А.</w:t>
       </w:r>
     </w:p>
     <w:p>
@@ -6556,7 +7088,7 @@
       </w:r>
     </w:p>
     <w:sectPr>
-      <w:footerReference w:type="default" r:id="rId15"/>
+      <w:footerReference w:type="default" r:id="rId16"/>
       <w:type w:val="nextPage"/>
       <w:pgSz w:w="5953" w:h="8391"/>
       <w:pgMar w:left="720" w:right="720" w:header="0" w:top="720" w:footer="144" w:bottom="720" w:gutter="0"/>
@@ -6604,7 +7136,7 @@
       <w:fldChar w:fldCharType="separate"/>
     </w:r>
     <w:r>
-      <w:t>26</w:t>
+      <w:t>23</w:t>
     </w:r>
     <w:r>
       <w:fldChar w:fldCharType="end"/>

</xml_diff>

<commit_message>
R-H manual RUS v1.14
</commit_message>
<xml_diff>
--- a/inst.docx
+++ b/inst.docx
@@ -123,7 +123,7 @@
                                 <w:sdt>
                                   <w:sdtPr>
                                     <w:text/>
-                                    <w:id w:val="1323142914"/>
+                                    <w:id w:val="791802986"/>
                                     <w:dataBinding w:prefixMappings="xmlns:ns0='http://schemas.openxmlformats.org/package/2006/metadata/core-properties' xmlns:ns1='http://purl.org/dc/elements/1.1/'" w:xpath="/ns0:coreProperties[1]/ns1:title[1]" w:storeItemID="{6C3C8BC8-F283-45AE-878A-BAB7291924A1}"/>
                                     <w:alias w:val="Company"/>
                                   </w:sdtPr>
@@ -166,7 +166,7 @@
                                 <w:sdt>
                                   <w:sdtPr>
                                     <w:text/>
-                                    <w:id w:val="41866833"/>
+                                    <w:id w:val="1405964511"/>
                                     <w:dataBinding w:prefixMappings="xmlns:ns0='http://schemas.openxmlformats.org/package/2006/metadata/core-properties' xmlns:ns1='http://purl.org/dc/elements/1.1/'" w:xpath="/ns0:coreProperties[1]/ns1:subject[1]" w:storeItemID="{6C3C8BC8-F283-45AE-878A-BAB7291924A1}"/>
                                     <w:alias w:val="Subtitle"/>
                                   </w:sdtPr>
@@ -196,10 +196,14 @@
                             <w:pPr>
                               <w:pStyle w:val="FrameContents"/>
                               <w:spacing w:before="0" w:after="200"/>
-                              <w:rPr/>
+                              <w:rPr>
+                                <w:color w:val="000000"/>
+                              </w:rPr>
                             </w:pPr>
                             <w:r>
-                              <w:rPr/>
+                              <w:rPr>
+                                <w:color w:val="000000"/>
+                              </w:rPr>
                             </w:r>
                           </w:p>
                         </w:txbxContent>
@@ -292,7 +296,7 @@
                           <w:sdt>
                             <w:sdtPr>
                               <w:text/>
-                              <w:id w:val="484113874"/>
+                              <w:id w:val="739997938"/>
                               <w:dataBinding w:prefixMappings="xmlns:ns0='http://schemas.openxmlformats.org/package/2006/metadata/core-properties' xmlns:ns1='http://purl.org/dc/elements/1.1/'" w:xpath="/ns0:coreProperties[1]/ns1:title[1]" w:storeItemID="{6C3C8BC8-F283-45AE-878A-BAB7291924A1}"/>
                               <w:alias w:val="Company"/>
                             </w:sdtPr>
@@ -335,7 +339,7 @@
                           <w:sdt>
                             <w:sdtPr>
                               <w:text/>
-                              <w:id w:val="1161955289"/>
+                              <w:id w:val="1538239598"/>
                               <w:dataBinding w:prefixMappings="xmlns:ns0='http://schemas.openxmlformats.org/package/2006/metadata/core-properties' xmlns:ns1='http://purl.org/dc/elements/1.1/'" w:xpath="/ns0:coreProperties[1]/ns1:subject[1]" w:storeItemID="{6C3C8BC8-F283-45AE-878A-BAB7291924A1}"/>
                               <w:alias w:val="Subtitle"/>
                             </w:sdtPr>
@@ -365,10 +369,14 @@
                       <w:pPr>
                         <w:pStyle w:val="FrameContents"/>
                         <w:spacing w:before="0" w:after="200"/>
-                        <w:rPr/>
+                        <w:rPr>
+                          <w:color w:val="000000"/>
+                        </w:rPr>
                       </w:pPr>
                       <w:r>
-                        <w:rPr/>
+                        <w:rPr>
+                          <w:color w:val="000000"/>
+                        </w:rPr>
                       </w:r>
                     </w:p>
                   </w:txbxContent>
@@ -537,7 +545,7 @@
                                       <w:sz w:val="18"/>
                                       <w:lang w:val="ru-RU"/>
                                     </w:rPr>
-                                    <w:t>3</w:t>
+                                    <w:t>4</w:t>
                                   </w:r>
                                   <w:r>
                                     <w:rPr>
@@ -555,10 +563,14 @@
                             <w:pPr>
                               <w:pStyle w:val="FrameContents"/>
                               <w:spacing w:before="0" w:after="200"/>
-                              <w:rPr/>
+                              <w:rPr>
+                                <w:color w:val="000000"/>
+                              </w:rPr>
                             </w:pPr>
                             <w:r>
-                              <w:rPr/>
+                              <w:rPr>
+                                <w:color w:val="000000"/>
+                              </w:rPr>
                             </w:r>
                           </w:p>
                         </w:txbxContent>
@@ -628,7 +640,7 @@
                                 <w:sz w:val="18"/>
                                 <w:lang w:val="ru-RU"/>
                               </w:rPr>
-                              <w:t>3</w:t>
+                              <w:t>4</w:t>
                             </w:r>
                             <w:r>
                               <w:rPr>
@@ -646,10 +658,14 @@
                       <w:pPr>
                         <w:pStyle w:val="FrameContents"/>
                         <w:spacing w:before="0" w:after="200"/>
-                        <w:rPr/>
+                        <w:rPr>
+                          <w:color w:val="000000"/>
+                        </w:rPr>
                       </w:pPr>
                       <w:r>
-                        <w:rPr/>
+                        <w:rPr>
+                          <w:color w:val="000000"/>
+                        </w:rPr>
                       </w:r>
                     </w:p>
                   </w:txbxContent>
@@ -687,7 +703,7 @@
           <w:docPartGallery w:val="Table of Contents"/>
           <w:docPartUnique w:val="true"/>
         </w:docPartObj>
-        <w:id w:val="1273092863"/>
+        <w:id w:val="110583323"/>
       </w:sdtPr>
       <w:sdtContent>
         <w:p>
@@ -2577,24 +2593,7 @@
             <w:lang w:val="ru-RU"/>
           </w:rPr>
           <w:tab/>
-        </w:r>
-        <w:r>
-          <w:rPr>
-            <w:rStyle w:val="IndexLink"/>
-            <w:rFonts w:eastAsia="" w:eastAsiaTheme="minorEastAsia"/>
-            <w:vanish w:val="false"/>
-            <w:lang w:val="ru-RU"/>
-          </w:rPr>
-          <w:t xml:space="preserve">Потеря соединения с </w:t>
-        </w:r>
-        <w:r>
-          <w:rPr>
-            <w:rStyle w:val="IndexLink"/>
-            <w:rFonts w:eastAsia="" w:eastAsiaTheme="minorEastAsia"/>
-            <w:vanish w:val="false"/>
-            <w:lang w:val="ru-RU"/>
-          </w:rPr>
-          <w:t>комнатой</w:t>
+          <w:t>Потеря соединения с комнатой</w:t>
           <w:tab/>
         </w:r>
       </w:hyperlink>
@@ -2605,16 +2604,7 @@
           <w:vanish w:val="false"/>
           <w:lang w:val="ru-RU"/>
         </w:rPr>
-        <w:t>2</w:t>
-      </w:r>
-      <w:r>
-        <w:rPr>
-          <w:rStyle w:val="IndexLink"/>
-          <w:rFonts w:eastAsia="" w:eastAsiaTheme="minorEastAsia"/>
-          <w:vanish w:val="false"/>
-          <w:lang w:val="ru-RU"/>
-        </w:rPr>
-        <w:t>6</w:t>
+        <w:t>26</w:t>
       </w:r>
     </w:p>
     <w:p>
@@ -2675,16 +2665,7 @@
           <w:vanish w:val="false"/>
           <w:lang w:val="ru-RU"/>
         </w:rPr>
-        <w:t>2</w:t>
-      </w:r>
-      <w:r>
-        <w:rPr>
-          <w:rStyle w:val="IndexLink"/>
-          <w:rFonts w:eastAsia="" w:eastAsiaTheme="minorEastAsia"/>
-          <w:vanish w:val="false"/>
-          <w:lang w:val="ru-RU"/>
-        </w:rPr>
-        <w:t>8</w:t>
+        <w:t>28</w:t>
       </w:r>
     </w:p>
     <w:p>
@@ -6573,15 +6554,6 @@
         </w:rPr>
       </w:pPr>
       <w:r>
-        <w:rPr/>
-      </w:r>
-    </w:p>
-    <w:p>
-      <w:pPr>
-        <w:pStyle w:val="Normal"/>
-        <w:rPr/>
-      </w:pPr>
-      <w:r>
         <w:rPr>
           <w:b/>
           <w:bCs/>
@@ -6589,8 +6561,13 @@
           <w:szCs w:val="18"/>
           <w:lang w:val="ru-RU"/>
         </w:rPr>
-        <w:t>В</w:t>
-      </w:r>
+      </w:r>
+    </w:p>
+    <w:p>
+      <w:pPr>
+        <w:pStyle w:val="Normal"/>
+        <w:rPr/>
+      </w:pPr>
       <w:r>
         <w:rPr>
           <w:b/>
@@ -6599,7 +6576,7 @@
           <w:szCs w:val="18"/>
           <w:lang w:val="ru-RU"/>
         </w:rPr>
-        <w:t>ариант А</w:t>
+        <w:t>Вариант А</w:t>
       </w:r>
     </w:p>
     <w:p>
@@ -6615,9 +6592,15 @@
         </w:rPr>
       </w:pPr>
       <w:r>
-        <w:rPr/>
+        <w:rPr>
+          <w:b/>
+          <w:bCs/>
+          <w:sz w:val="22"/>
+          <w:szCs w:val="18"/>
+          <w:lang w:val="ru-RU"/>
+        </w:rPr>
         <w:drawing>
-          <wp:anchor behindDoc="0" distT="0" distB="0" distL="0" distR="0" simplePos="0" locked="0" layoutInCell="1" allowOverlap="1" relativeHeight="17">
+          <wp:anchor behindDoc="0" distT="0" distB="0" distL="0" distR="0" simplePos="0" locked="0" layoutInCell="1" allowOverlap="1" relativeHeight="15">
             <wp:simplePos x="0" y="0"/>
             <wp:positionH relativeFrom="column">
               <wp:align>center</wp:align>
@@ -6682,217 +6665,7 @@
           <w:szCs w:val="18"/>
           <w:lang w:val="ru-RU"/>
         </w:rPr>
-        <w:t xml:space="preserve">См. иллюстрацию выше— как легко заметить, </w:t>
-      </w:r>
-      <w:r>
-        <w:rPr>
-          <w:b w:val="false"/>
-          <w:bCs w:val="false"/>
-          <w:sz w:val="18"/>
-          <w:szCs w:val="18"/>
-          <w:lang w:val="ru-RU"/>
-        </w:rPr>
-        <w:t xml:space="preserve">происходит </w:t>
-      </w:r>
-      <w:r>
-        <w:rPr>
-          <w:b w:val="false"/>
-          <w:bCs w:val="false"/>
-          <w:sz w:val="18"/>
-          <w:szCs w:val="18"/>
-          <w:lang w:val="ru-RU"/>
-        </w:rPr>
-        <w:t>что-то необычное:  а) видео выстроились в два этажа(?!) б)число  презентеров в статс</w:t>
-      </w:r>
-      <w:r>
-        <w:rPr>
-          <w:b w:val="false"/>
-          <w:bCs w:val="false"/>
-          <w:sz w:val="18"/>
-          <w:szCs w:val="18"/>
-          <w:lang w:val="ru-RU"/>
-        </w:rPr>
-        <w:t>-бар</w:t>
-      </w:r>
-      <w:r>
-        <w:rPr>
-          <w:b w:val="false"/>
-          <w:bCs w:val="false"/>
-          <w:sz w:val="18"/>
-          <w:szCs w:val="18"/>
-          <w:lang w:val="ru-RU"/>
-        </w:rPr>
-        <w:t xml:space="preserve"> (</w:t>
-      </w:r>
-      <w:r>
-        <w:rPr>
-          <w:b w:val="false"/>
-          <w:bCs w:val="false"/>
-          <w:sz w:val="18"/>
-          <w:szCs w:val="18"/>
-          <w:lang w:val="ru-RU"/>
-        </w:rPr>
-        <w:t>12</w:t>
-      </w:r>
-      <w:r>
-        <w:rPr>
-          <w:b w:val="false"/>
-          <w:bCs w:val="false"/>
-          <w:sz w:val="18"/>
-          <w:szCs w:val="18"/>
-          <w:lang w:val="ru-RU"/>
-        </w:rPr>
-        <w:t>?!) явно не соотве</w:t>
-      </w:r>
-      <w:r>
-        <w:rPr>
-          <w:b w:val="false"/>
-          <w:bCs w:val="false"/>
-          <w:sz w:val="18"/>
-          <w:szCs w:val="18"/>
-          <w:lang w:val="ru-RU"/>
-        </w:rPr>
-        <w:t>т</w:t>
-      </w:r>
-      <w:r>
-        <w:rPr>
-          <w:b w:val="false"/>
-          <w:bCs w:val="false"/>
-          <w:sz w:val="18"/>
-          <w:szCs w:val="18"/>
-          <w:lang w:val="ru-RU"/>
-        </w:rPr>
-        <w:t xml:space="preserve">ствует реальности 3) много пустых квадратов. </w:t>
-      </w:r>
-      <w:r>
-        <w:rPr>
-          <w:b w:val="false"/>
-          <w:bCs w:val="false"/>
-          <w:sz w:val="18"/>
-          <w:szCs w:val="18"/>
-          <w:lang w:val="ru-RU"/>
-        </w:rPr>
-        <w:t>Э</w:t>
-      </w:r>
-      <w:r>
-        <w:rPr>
-          <w:b w:val="false"/>
-          <w:bCs w:val="false"/>
-          <w:sz w:val="18"/>
-          <w:szCs w:val="18"/>
-          <w:lang w:val="ru-RU"/>
-        </w:rPr>
-        <w:t xml:space="preserve">то признаки того, что ваш браузер потерял </w:t>
-      </w:r>
-      <w:r>
-        <w:rPr>
-          <w:b w:val="false"/>
-          <w:bCs w:val="false"/>
-          <w:sz w:val="18"/>
-          <w:szCs w:val="18"/>
-          <w:lang w:val="ru-RU"/>
-        </w:rPr>
-        <w:t xml:space="preserve">рабочее </w:t>
-      </w:r>
-      <w:r>
-        <w:rPr>
-          <w:b w:val="false"/>
-          <w:bCs w:val="false"/>
-          <w:sz w:val="18"/>
-          <w:szCs w:val="18"/>
-          <w:lang w:val="ru-RU"/>
-        </w:rPr>
-        <w:t xml:space="preserve">соединение </w:t>
-      </w:r>
-      <w:r>
-        <w:rPr>
-          <w:b w:val="false"/>
-          <w:bCs w:val="false"/>
-          <w:sz w:val="18"/>
-          <w:szCs w:val="18"/>
-          <w:lang w:val="ru-RU"/>
-        </w:rPr>
-        <w:t>(возможно, вас отключили, см. выше п. 7.2.6))</w:t>
-      </w:r>
-      <w:r>
-        <w:rPr>
-          <w:b w:val="false"/>
-          <w:bCs w:val="false"/>
-          <w:sz w:val="18"/>
-          <w:szCs w:val="18"/>
-          <w:lang w:val="ru-RU"/>
-        </w:rPr>
-        <w:t xml:space="preserve">, </w:t>
-      </w:r>
-      <w:r>
-        <w:rPr>
-          <w:b w:val="false"/>
-          <w:bCs w:val="false"/>
-          <w:sz w:val="18"/>
-          <w:szCs w:val="18"/>
-          <w:lang w:val="ru-RU"/>
-        </w:rPr>
-        <w:t>но</w:t>
-      </w:r>
-      <w:r>
-        <w:rPr>
-          <w:b w:val="false"/>
-          <w:bCs w:val="false"/>
-          <w:sz w:val="18"/>
-          <w:szCs w:val="18"/>
-          <w:lang w:val="ru-RU"/>
-        </w:rPr>
-        <w:t xml:space="preserve"> </w:t>
-      </w:r>
-      <w:r>
-        <w:rPr>
-          <w:b w:val="false"/>
-          <w:bCs w:val="false"/>
-          <w:sz w:val="18"/>
-          <w:szCs w:val="18"/>
-          <w:lang w:val="ru-RU"/>
-        </w:rPr>
-        <w:t>комната</w:t>
-      </w:r>
-      <w:r>
-        <w:rPr>
-          <w:b w:val="false"/>
-          <w:bCs w:val="false"/>
-          <w:sz w:val="18"/>
-          <w:szCs w:val="18"/>
-          <w:lang w:val="ru-RU"/>
-        </w:rPr>
-        <w:t xml:space="preserve">, </w:t>
-      </w:r>
-      <w:r>
-        <w:rPr>
-          <w:b w:val="false"/>
-          <w:bCs w:val="false"/>
-          <w:sz w:val="18"/>
-          <w:szCs w:val="18"/>
-          <w:lang w:val="ru-RU"/>
-        </w:rPr>
-        <w:t xml:space="preserve">скорее всего, в </w:t>
-      </w:r>
-      <w:r>
-        <w:rPr>
-          <w:b w:val="false"/>
-          <w:bCs w:val="false"/>
-          <w:sz w:val="18"/>
-          <w:szCs w:val="18"/>
-          <w:lang w:val="ru-RU"/>
-        </w:rPr>
-        <w:t>порядке.  Нажмите «Выход» в меню и зайдите снова —</w:t>
-      </w:r>
-      <w:r>
-        <w:rPr>
-          <w:b w:val="false"/>
-          <w:bCs w:val="false"/>
-          <w:sz w:val="18"/>
-          <w:szCs w:val="18"/>
-          <w:lang w:val="ru-RU"/>
-        </w:rPr>
-        <w:t>всё должно быть нормально.</w:t>
+        <w:t>См. иллюстрацию выше— как легко заметить, происходит что-то необычное:  а) видео выстроились в два этажа(?!) б)число  презентеров в статс-бар (12?!) явно не соответствует реальности 3) много пустых квадратов. Это признаки того, что ваш браузер потерял рабочее соединение (возможно, вас отключили, см. выше п. 7.2.6)), но комната, скорее всего, в порядке.  Нажмите «Выход» в меню и зайдите снова —всё должно быть нормально.</w:t>
       </w:r>
     </w:p>
     <w:p>
@@ -6920,6 +6693,42 @@
     <w:p>
       <w:pPr>
         <w:pStyle w:val="Normal"/>
+        <w:rPr/>
+      </w:pPr>
+      <w:r>
+        <w:rPr>
+          <w:b w:val="false"/>
+          <w:bCs w:val="false"/>
+          <w:sz w:val="18"/>
+          <w:szCs w:val="18"/>
+          <w:lang w:val="ru-RU"/>
+        </w:rPr>
+        <w:t>Когда вы заходите в комнату, статс-бар показывает только нули — три ноля вместо чис</w:t>
+      </w:r>
+      <w:r>
+        <w:rPr>
+          <w:b w:val="false"/>
+          <w:bCs w:val="false"/>
+          <w:sz w:val="18"/>
+          <w:szCs w:val="18"/>
+          <w:lang w:val="ru-RU"/>
+        </w:rPr>
+        <w:t>ел</w:t>
+      </w:r>
+      <w:r>
+        <w:rPr>
+          <w:b w:val="false"/>
+          <w:bCs w:val="false"/>
+          <w:sz w:val="18"/>
+          <w:szCs w:val="18"/>
+          <w:lang w:val="ru-RU"/>
+        </w:rPr>
+        <w:t xml:space="preserve"> презентеров, гостей и следов, и ни одного видео — пусто. Очевидно, проблемы с комнатой. Подождите минутку и ещё раз зайдите, если ничего не изменилось — дайте знать админу, т.е. тому субъекту, кто сообщил вам логин и пароль гуру от комнаты.</w:t>
+      </w:r>
+    </w:p>
+    <w:p>
+      <w:pPr>
+        <w:pStyle w:val="Normal"/>
         <w:rPr>
           <w:b w:val="false"/>
           <w:b w:val="false"/>
@@ -6930,108 +6739,30 @@
       </w:pPr>
       <w:r>
         <w:rPr>
-          <w:b w:val="false"/>
-          <w:bCs w:val="false"/>
-          <w:sz w:val="18"/>
-          <w:szCs w:val="18"/>
-          <w:lang w:val="ru-RU"/>
-        </w:rPr>
-        <w:t>Когда вы заходите в комнату, статс</w:t>
-      </w:r>
-      <w:r>
-        <w:rPr>
-          <w:b w:val="false"/>
-          <w:bCs w:val="false"/>
-          <w:sz w:val="18"/>
-          <w:szCs w:val="18"/>
-          <w:lang w:val="ru-RU"/>
-        </w:rPr>
-        <w:t>-</w:t>
-      </w:r>
-      <w:r>
-        <w:rPr>
-          <w:b w:val="false"/>
-          <w:bCs w:val="false"/>
-          <w:sz w:val="18"/>
-          <w:szCs w:val="18"/>
-          <w:lang w:val="ru-RU"/>
-        </w:rPr>
-        <w:t>бар показывает только нули — три ноля вм</w:t>
-      </w:r>
-      <w:r>
-        <w:rPr>
-          <w:b w:val="false"/>
-          <w:bCs w:val="false"/>
-          <w:sz w:val="18"/>
-          <w:szCs w:val="18"/>
-          <w:lang w:val="ru-RU"/>
-        </w:rPr>
-        <w:t>ес</w:t>
-      </w:r>
-      <w:r>
-        <w:rPr>
-          <w:b w:val="false"/>
-          <w:bCs w:val="false"/>
-          <w:sz w:val="18"/>
-          <w:szCs w:val="18"/>
-          <w:lang w:val="ru-RU"/>
-        </w:rPr>
-        <w:t xml:space="preserve">то числа презентеров, числа гостей и числа следов, </w:t>
-      </w:r>
-      <w:r>
-        <w:rPr>
-          <w:b w:val="false"/>
-          <w:bCs w:val="false"/>
-          <w:sz w:val="18"/>
-          <w:szCs w:val="18"/>
-          <w:lang w:val="ru-RU"/>
-        </w:rPr>
-        <w:t>и ни одного видео — пусто. Очевидно, проблемы с комнатой. Подождите минутку и ещё раз зайдите, если ничего не изменилось — дайте знать админу, т.е. тому субъекту, кто сообщил вам логин и пароль гуру от комнаты.</w:t>
-      </w:r>
-    </w:p>
-    <w:p>
-      <w:pPr>
-        <w:pStyle w:val="Normal"/>
-        <w:rPr>
-          <w:b w:val="false"/>
-          <w:b w:val="false"/>
-          <w:bCs w:val="false"/>
-          <w:sz w:val="18"/>
-          <w:szCs w:val="18"/>
-        </w:rPr>
-      </w:pPr>
-      <w:r>
-        <w:rPr>
           <w:b/>
           <w:bCs/>
           <w:sz w:val="22"/>
           <w:szCs w:val="18"/>
           <w:lang w:val="ru-RU"/>
         </w:rPr>
-        <w:t xml:space="preserve">Вариант </w:t>
-      </w:r>
-      <w:r>
-        <w:rPr>
-          <w:b/>
-          <w:bCs/>
-          <w:sz w:val="22"/>
-          <w:szCs w:val="18"/>
-          <w:lang w:val="ru-RU"/>
-        </w:rPr>
-        <w:t>В</w:t>
-      </w:r>
-    </w:p>
-    <w:p>
-      <w:pPr>
-        <w:pStyle w:val="Normal"/>
-        <w:rPr>
-          <w:b w:val="false"/>
+        <w:t>Вариант В</w:t>
+      </w:r>
+    </w:p>
+    <w:p>
+      <w:pPr>
+        <w:pStyle w:val="Normal"/>
+        <w:rPr/>
+      </w:pPr>
+      <w:r>
+        <w:rPr>
           <w:b w:val="false"/>
           <w:bCs w:val="false"/>
           <w:sz w:val="18"/>
           <w:szCs w:val="18"/>
-        </w:rPr>
-      </w:pPr>
+          <w:lang w:val="ru-RU"/>
+        </w:rPr>
+        <w:t>Вместо комнаты — пустой темно-синий экран и на нём голубым цветом «RE-CONNECTING..» или по-русски: «СОЕДИНЕНИЕ..» - ваш браузер только что потерял связь с комнатой и пытается зайти снова. По статистике, вероятнос</w:t>
+      </w:r>
       <w:r>
         <w:rPr>
           <w:b w:val="false"/>
@@ -7040,7 +6771,37 @@
           <w:szCs w:val="18"/>
           <w:lang w:val="ru-RU"/>
         </w:rPr>
-        <w:t>Вместо комнаты — абсолютно пустой темно-синий экран и на нём голубым цветом «RE-CONNECTING..» или по-русски: «СОЕДИНЕНИЕ..» - ваш браузер только что потерял связь с комнатой и пытается зайти снова. По статистике, вероятнось успеха — 50%, время — до полуминуты. Если нет желания ждать, просто выйдите и зайдите опять, как в Варианте А.</w:t>
+        <w:t>т</w:t>
+      </w:r>
+      <w:r>
+        <w:rPr>
+          <w:b w:val="false"/>
+          <w:bCs w:val="false"/>
+          <w:sz w:val="18"/>
+          <w:szCs w:val="18"/>
+          <w:lang w:val="ru-RU"/>
+        </w:rPr>
+        <w:t>ь успеха — 50%, время — до полуминуты.</w:t>
+      </w:r>
+      <w:r>
+        <w:rPr>
+          <w:b w:val="false"/>
+          <w:bCs w:val="false"/>
+          <w:sz w:val="18"/>
+          <w:szCs w:val="18"/>
+          <w:lang w:val="ru-RU"/>
+        </w:rPr>
+        <w:t xml:space="preserve"> </w:t>
+      </w:r>
+      <w:r>
+        <w:rPr>
+          <w:b w:val="false"/>
+          <w:bCs w:val="false"/>
+          <w:sz w:val="18"/>
+          <w:szCs w:val="18"/>
+          <w:lang w:val="ru-RU"/>
+        </w:rPr>
+        <w:t>Если нет желания ждать, просто выйдите и зайдите опять, как в Варианте А.</w:t>
       </w:r>
     </w:p>
     <w:p>
@@ -7136,7 +6897,7 @@
       <w:fldChar w:fldCharType="separate"/>
     </w:r>
     <w:r>
-      <w:t>23</w:t>
+      <w:t>28</w:t>
     </w:r>
     <w:r>
       <w:fldChar w:fldCharType="end"/>

</xml_diff>

<commit_message>
R-H manual RUS v1.15
</commit_message>
<xml_diff>
--- a/inst.docx
+++ b/inst.docx
@@ -123,7 +123,7 @@
                                 <w:sdt>
                                   <w:sdtPr>
                                     <w:text/>
-                                    <w:id w:val="791802986"/>
+                                    <w:id w:val="753529802"/>
                                     <w:dataBinding w:prefixMappings="xmlns:ns0='http://schemas.openxmlformats.org/package/2006/metadata/core-properties' xmlns:ns1='http://purl.org/dc/elements/1.1/'" w:xpath="/ns0:coreProperties[1]/ns1:title[1]" w:storeItemID="{6C3C8BC8-F283-45AE-878A-BAB7291924A1}"/>
                                     <w:alias w:val="Company"/>
                                   </w:sdtPr>
@@ -166,7 +166,7 @@
                                 <w:sdt>
                                   <w:sdtPr>
                                     <w:text/>
-                                    <w:id w:val="1405964511"/>
+                                    <w:id w:val="948898496"/>
                                     <w:dataBinding w:prefixMappings="xmlns:ns0='http://schemas.openxmlformats.org/package/2006/metadata/core-properties' xmlns:ns1='http://purl.org/dc/elements/1.1/'" w:xpath="/ns0:coreProperties[1]/ns1:subject[1]" w:storeItemID="{6C3C8BC8-F283-45AE-878A-BAB7291924A1}"/>
                                     <w:alias w:val="Subtitle"/>
                                   </w:sdtPr>
@@ -196,14 +196,10 @@
                             <w:pPr>
                               <w:pStyle w:val="FrameContents"/>
                               <w:spacing w:before="0" w:after="200"/>
-                              <w:rPr>
-                                <w:color w:val="000000"/>
-                              </w:rPr>
+                              <w:rPr/>
                             </w:pPr>
                             <w:r>
-                              <w:rPr>
-                                <w:color w:val="000000"/>
-                              </w:rPr>
+                              <w:rPr/>
                             </w:r>
                           </w:p>
                         </w:txbxContent>
@@ -296,7 +292,7 @@
                           <w:sdt>
                             <w:sdtPr>
                               <w:text/>
-                              <w:id w:val="739997938"/>
+                              <w:id w:val="1707173239"/>
                               <w:dataBinding w:prefixMappings="xmlns:ns0='http://schemas.openxmlformats.org/package/2006/metadata/core-properties' xmlns:ns1='http://purl.org/dc/elements/1.1/'" w:xpath="/ns0:coreProperties[1]/ns1:title[1]" w:storeItemID="{6C3C8BC8-F283-45AE-878A-BAB7291924A1}"/>
                               <w:alias w:val="Company"/>
                             </w:sdtPr>
@@ -339,7 +335,7 @@
                           <w:sdt>
                             <w:sdtPr>
                               <w:text/>
-                              <w:id w:val="1538239598"/>
+                              <w:id w:val="1724946121"/>
                               <w:dataBinding w:prefixMappings="xmlns:ns0='http://schemas.openxmlformats.org/package/2006/metadata/core-properties' xmlns:ns1='http://purl.org/dc/elements/1.1/'" w:xpath="/ns0:coreProperties[1]/ns1:subject[1]" w:storeItemID="{6C3C8BC8-F283-45AE-878A-BAB7291924A1}"/>
                               <w:alias w:val="Subtitle"/>
                             </w:sdtPr>
@@ -369,14 +365,10 @@
                       <w:pPr>
                         <w:pStyle w:val="FrameContents"/>
                         <w:spacing w:before="0" w:after="200"/>
-                        <w:rPr>
-                          <w:color w:val="000000"/>
-                        </w:rPr>
+                        <w:rPr/>
                       </w:pPr>
                       <w:r>
-                        <w:rPr>
-                          <w:color w:val="000000"/>
-                        </w:rPr>
+                        <w:rPr/>
                       </w:r>
                     </w:p>
                   </w:txbxContent>
@@ -545,7 +537,7 @@
                                       <w:sz w:val="18"/>
                                       <w:lang w:val="ru-RU"/>
                                     </w:rPr>
-                                    <w:t>4</w:t>
+                                    <w:t>5</w:t>
                                   </w:r>
                                   <w:r>
                                     <w:rPr>
@@ -563,14 +555,10 @@
                             <w:pPr>
                               <w:pStyle w:val="FrameContents"/>
                               <w:spacing w:before="0" w:after="200"/>
-                              <w:rPr>
-                                <w:color w:val="000000"/>
-                              </w:rPr>
+                              <w:rPr/>
                             </w:pPr>
                             <w:r>
-                              <w:rPr>
-                                <w:color w:val="000000"/>
-                              </w:rPr>
+                              <w:rPr/>
                             </w:r>
                           </w:p>
                         </w:txbxContent>
@@ -640,7 +628,7 @@
                                 <w:sz w:val="18"/>
                                 <w:lang w:val="ru-RU"/>
                               </w:rPr>
-                              <w:t>4</w:t>
+                              <w:t>5</w:t>
                             </w:r>
                             <w:r>
                               <w:rPr>
@@ -658,14 +646,10 @@
                       <w:pPr>
                         <w:pStyle w:val="FrameContents"/>
                         <w:spacing w:before="0" w:after="200"/>
-                        <w:rPr>
-                          <w:color w:val="000000"/>
-                        </w:rPr>
+                        <w:rPr/>
                       </w:pPr>
                       <w:r>
-                        <w:rPr>
-                          <w:color w:val="000000"/>
-                        </w:rPr>
+                        <w:rPr/>
                       </w:r>
                     </w:p>
                   </w:txbxContent>
@@ -703,7 +687,7 @@
           <w:docPartGallery w:val="Table of Contents"/>
           <w:docPartUnique w:val="true"/>
         </w:docPartObj>
-        <w:id w:val="110583323"/>
+        <w:id w:val="996803820"/>
       </w:sdtPr>
       <w:sdtContent>
         <w:p>
@@ -6566,41 +6550,19 @@
     <w:p>
       <w:pPr>
         <w:pStyle w:val="Normal"/>
-        <w:rPr/>
-      </w:pPr>
-      <w:r>
-        <w:rPr>
+        <w:rPr>
+          <w:b/>
           <w:b/>
           <w:bCs/>
           <w:sz w:val="22"/>
           <w:szCs w:val="18"/>
           <w:lang w:val="ru-RU"/>
         </w:rPr>
-        <w:t>Вариант А</w:t>
-      </w:r>
-    </w:p>
-    <w:p>
-      <w:pPr>
-        <w:pStyle w:val="Normal"/>
-        <w:rPr>
-          <w:b/>
-          <w:b/>
-          <w:bCs/>
-          <w:sz w:val="22"/>
-          <w:szCs w:val="18"/>
-          <w:lang w:val="ru-RU"/>
-        </w:rPr>
-      </w:pPr>
-      <w:r>
-        <w:rPr>
-          <w:b/>
-          <w:bCs/>
-          <w:sz w:val="22"/>
-          <w:szCs w:val="18"/>
-          <w:lang w:val="ru-RU"/>
-        </w:rPr>
+      </w:pPr>
+      <w:r>
+        <w:rPr/>
         <w:drawing>
-          <wp:anchor behindDoc="0" distT="0" distB="0" distL="0" distR="0" simplePos="0" locked="0" layoutInCell="1" allowOverlap="1" relativeHeight="15">
+          <wp:anchor behindDoc="0" distT="0" distB="0" distL="0" distR="0" simplePos="0" locked="0" layoutInCell="1" allowOverlap="1" relativeHeight="17">
             <wp:simplePos x="0" y="0"/>
             <wp:positionH relativeFrom="column">
               <wp:align>center</wp:align>
@@ -6608,7 +6570,7 @@
             <wp:positionV relativeFrom="paragraph">
               <wp:posOffset>635</wp:posOffset>
             </wp:positionV>
-            <wp:extent cx="2865755" cy="2292350"/>
+            <wp:extent cx="2865755" cy="2059305"/>
             <wp:effectExtent l="0" t="0" r="0" b="0"/>
             <wp:wrapSquare wrapText="largest"/>
             <wp:docPr id="16" name="Image12" descr=""/>
@@ -6633,7 +6595,7 @@
                   <pic:spPr bwMode="auto">
                     <a:xfrm>
                       <a:off x="0" y="0"/>
-                      <a:ext cx="2865755" cy="2292350"/>
+                      <a:ext cx="2865755" cy="2059305"/>
                     </a:xfrm>
                     <a:prstGeom prst="rect">
                       <a:avLst/>
@@ -6649,6 +6611,22 @@
     <w:p>
       <w:pPr>
         <w:pStyle w:val="Normal"/>
+        <w:rPr/>
+      </w:pPr>
+      <w:r>
+        <w:rPr>
+          <w:b/>
+          <w:bCs/>
+          <w:sz w:val="22"/>
+          <w:szCs w:val="18"/>
+          <w:lang w:val="ru-RU"/>
+        </w:rPr>
+        <w:t>Вариант А</w:t>
+      </w:r>
+    </w:p>
+    <w:p>
+      <w:pPr>
+        <w:pStyle w:val="Normal"/>
         <w:rPr>
           <w:b w:val="false"/>
           <w:b w:val="false"/>
@@ -6703,27 +6681,7 @@
           <w:szCs w:val="18"/>
           <w:lang w:val="ru-RU"/>
         </w:rPr>
-        <w:t>Когда вы заходите в комнату, статс-бар показывает только нули — три ноля вместо чис</w:t>
-      </w:r>
-      <w:r>
-        <w:rPr>
-          <w:b w:val="false"/>
-          <w:bCs w:val="false"/>
-          <w:sz w:val="18"/>
-          <w:szCs w:val="18"/>
-          <w:lang w:val="ru-RU"/>
-        </w:rPr>
-        <w:t>ел</w:t>
-      </w:r>
-      <w:r>
-        <w:rPr>
-          <w:b w:val="false"/>
-          <w:bCs w:val="false"/>
-          <w:sz w:val="18"/>
-          <w:szCs w:val="18"/>
-          <w:lang w:val="ru-RU"/>
-        </w:rPr>
-        <w:t xml:space="preserve"> презентеров, гостей и следов, и ни одного видео — пусто. Очевидно, проблемы с комнатой. Подождите минутку и ещё раз зайдите, если ничего не изменилось — дайте знать админу, т.е. тому субъекту, кто сообщил вам логин и пароль гуру от комнаты.</w:t>
+        <w:t>Когда вы заходите в комнату, статс-бар показывает только нули — три ноля вместо чисел презентеров, гостей и следов, и ни одного видео — пусто. Очевидно, проблемы с комнатой. Подождите минутку и ещё раз зайдите, если ничего не изменилось — дайте знать админу, т.е. тому субъекту, кто сообщил вам логин и пароль гуру от комнаты.</w:t>
       </w:r>
     </w:p>
     <w:p>
@@ -6761,47 +6719,7 @@
           <w:szCs w:val="18"/>
           <w:lang w:val="ru-RU"/>
         </w:rPr>
-        <w:t>Вместо комнаты — пустой темно-синий экран и на нём голубым цветом «RE-CONNECTING..» или по-русски: «СОЕДИНЕНИЕ..» - ваш браузер только что потерял связь с комнатой и пытается зайти снова. По статистике, вероятнос</w:t>
-      </w:r>
-      <w:r>
-        <w:rPr>
-          <w:b w:val="false"/>
-          <w:bCs w:val="false"/>
-          <w:sz w:val="18"/>
-          <w:szCs w:val="18"/>
-          <w:lang w:val="ru-RU"/>
-        </w:rPr>
-        <w:t>т</w:t>
-      </w:r>
-      <w:r>
-        <w:rPr>
-          <w:b w:val="false"/>
-          <w:bCs w:val="false"/>
-          <w:sz w:val="18"/>
-          <w:szCs w:val="18"/>
-          <w:lang w:val="ru-RU"/>
-        </w:rPr>
-        <w:t>ь успеха — 50%, время — до полуминуты.</w:t>
-      </w:r>
-      <w:r>
-        <w:rPr>
-          <w:b w:val="false"/>
-          <w:bCs w:val="false"/>
-          <w:sz w:val="18"/>
-          <w:szCs w:val="18"/>
-          <w:lang w:val="ru-RU"/>
-        </w:rPr>
-        <w:t xml:space="preserve"> </w:t>
-      </w:r>
-      <w:r>
-        <w:rPr>
-          <w:b w:val="false"/>
-          <w:bCs w:val="false"/>
-          <w:sz w:val="18"/>
-          <w:szCs w:val="18"/>
-          <w:lang w:val="ru-RU"/>
-        </w:rPr>
-        <w:t>Если нет желания ждать, просто выйдите и зайдите опять, как в Варианте А.</w:t>
+        <w:t>Вместо комнаты — пустой темно-синий экран и на нём голубым цветом «RE-CONNECTING..» или по-русски: «СОЕДИНЕНИЕ..» - ваш браузер только что потерял связь с комнатой и пытается зайти снова. По статистике, вероятность успеха — 50%, время — до полуминуты. Если нет желания ждать, просто выйдите и зайдите опять, как в Варианте А.</w:t>
       </w:r>
     </w:p>
     <w:p>

</xml_diff>

<commit_message>
R-H manual RUS v1.16
</commit_message>
<xml_diff>
--- a/inst.docx
+++ b/inst.docx
@@ -123,7 +123,7 @@
                                 <w:sdt>
                                   <w:sdtPr>
                                     <w:text/>
-                                    <w:id w:val="753529802"/>
+                                    <w:id w:val="949017357"/>
                                     <w:dataBinding w:prefixMappings="xmlns:ns0='http://schemas.openxmlformats.org/package/2006/metadata/core-properties' xmlns:ns1='http://purl.org/dc/elements/1.1/'" w:xpath="/ns0:coreProperties[1]/ns1:title[1]" w:storeItemID="{6C3C8BC8-F283-45AE-878A-BAB7291924A1}"/>
                                     <w:alias w:val="Company"/>
                                   </w:sdtPr>
@@ -166,7 +166,7 @@
                                 <w:sdt>
                                   <w:sdtPr>
                                     <w:text/>
-                                    <w:id w:val="948898496"/>
+                                    <w:id w:val="1901249260"/>
                                     <w:dataBinding w:prefixMappings="xmlns:ns0='http://schemas.openxmlformats.org/package/2006/metadata/core-properties' xmlns:ns1='http://purl.org/dc/elements/1.1/'" w:xpath="/ns0:coreProperties[1]/ns1:subject[1]" w:storeItemID="{6C3C8BC8-F283-45AE-878A-BAB7291924A1}"/>
                                     <w:alias w:val="Subtitle"/>
                                   </w:sdtPr>
@@ -196,10 +196,14 @@
                             <w:pPr>
                               <w:pStyle w:val="FrameContents"/>
                               <w:spacing w:before="0" w:after="200"/>
-                              <w:rPr/>
+                              <w:rPr>
+                                <w:color w:val="000000"/>
+                              </w:rPr>
                             </w:pPr>
                             <w:r>
-                              <w:rPr/>
+                              <w:rPr>
+                                <w:color w:val="000000"/>
+                              </w:rPr>
                             </w:r>
                           </w:p>
                         </w:txbxContent>
@@ -292,7 +296,7 @@
                           <w:sdt>
                             <w:sdtPr>
                               <w:text/>
-                              <w:id w:val="1707173239"/>
+                              <w:id w:val="1325166857"/>
                               <w:dataBinding w:prefixMappings="xmlns:ns0='http://schemas.openxmlformats.org/package/2006/metadata/core-properties' xmlns:ns1='http://purl.org/dc/elements/1.1/'" w:xpath="/ns0:coreProperties[1]/ns1:title[1]" w:storeItemID="{6C3C8BC8-F283-45AE-878A-BAB7291924A1}"/>
                               <w:alias w:val="Company"/>
                             </w:sdtPr>
@@ -335,7 +339,7 @@
                           <w:sdt>
                             <w:sdtPr>
                               <w:text/>
-                              <w:id w:val="1724946121"/>
+                              <w:id w:val="2124135357"/>
                               <w:dataBinding w:prefixMappings="xmlns:ns0='http://schemas.openxmlformats.org/package/2006/metadata/core-properties' xmlns:ns1='http://purl.org/dc/elements/1.1/'" w:xpath="/ns0:coreProperties[1]/ns1:subject[1]" w:storeItemID="{6C3C8BC8-F283-45AE-878A-BAB7291924A1}"/>
                               <w:alias w:val="Subtitle"/>
                             </w:sdtPr>
@@ -365,10 +369,14 @@
                       <w:pPr>
                         <w:pStyle w:val="FrameContents"/>
                         <w:spacing w:before="0" w:after="200"/>
-                        <w:rPr/>
+                        <w:rPr>
+                          <w:color w:val="000000"/>
+                        </w:rPr>
                       </w:pPr>
                       <w:r>
-                        <w:rPr/>
+                        <w:rPr>
+                          <w:color w:val="000000"/>
+                        </w:rPr>
                       </w:r>
                     </w:p>
                   </w:txbxContent>
@@ -537,7 +545,7 @@
                                       <w:sz w:val="18"/>
                                       <w:lang w:val="ru-RU"/>
                                     </w:rPr>
-                                    <w:t>5</w:t>
+                                    <w:t>6</w:t>
                                   </w:r>
                                   <w:r>
                                     <w:rPr>
@@ -555,10 +563,14 @@
                             <w:pPr>
                               <w:pStyle w:val="FrameContents"/>
                               <w:spacing w:before="0" w:after="200"/>
-                              <w:rPr/>
+                              <w:rPr>
+                                <w:color w:val="000000"/>
+                              </w:rPr>
                             </w:pPr>
                             <w:r>
-                              <w:rPr/>
+                              <w:rPr>
+                                <w:color w:val="000000"/>
+                              </w:rPr>
                             </w:r>
                           </w:p>
                         </w:txbxContent>
@@ -628,7 +640,7 @@
                                 <w:sz w:val="18"/>
                                 <w:lang w:val="ru-RU"/>
                               </w:rPr>
-                              <w:t>5</w:t>
+                              <w:t>6</w:t>
                             </w:r>
                             <w:r>
                               <w:rPr>
@@ -646,10 +658,14 @@
                       <w:pPr>
                         <w:pStyle w:val="FrameContents"/>
                         <w:spacing w:before="0" w:after="200"/>
-                        <w:rPr/>
+                        <w:rPr>
+                          <w:color w:val="000000"/>
+                        </w:rPr>
                       </w:pPr>
                       <w:r>
-                        <w:rPr/>
+                        <w:rPr>
+                          <w:color w:val="000000"/>
+                        </w:rPr>
                       </w:r>
                     </w:p>
                   </w:txbxContent>
@@ -687,7 +703,7 @@
           <w:docPartGallery w:val="Table of Contents"/>
           <w:docPartUnique w:val="true"/>
         </w:docPartObj>
-        <w:id w:val="996803820"/>
+        <w:id w:val="175993691"/>
       </w:sdtPr>
       <w:sdtContent>
         <w:p>
@@ -2558,6 +2574,7 @@
         </w:tabs>
         <w:rPr/>
       </w:pPr>
+      <w:bookmarkStart w:id="1" w:name="__DdeLink__863_21125517"/>
       <w:r>
         <w:rPr>
           <w:rStyle w:val="IndexLink"/>
@@ -2581,6 +2598,7 @@
           <w:tab/>
         </w:r>
       </w:hyperlink>
+      <w:bookmarkEnd w:id="1"/>
       <w:r>
         <w:rPr>
           <w:rStyle w:val="IndexLink"/>
@@ -2589,6 +2607,158 @@
           <w:lang w:val="ru-RU"/>
         </w:rPr>
         <w:t>26</w:t>
+      </w:r>
+    </w:p>
+    <w:p>
+      <w:pPr>
+        <w:pStyle w:val="Contents2"/>
+        <w:tabs>
+          <w:tab w:val="left" w:pos="880" w:leader="none"/>
+          <w:tab w:val="right" w:pos="4504" w:leader="dot"/>
+        </w:tabs>
+        <w:rPr/>
+      </w:pPr>
+      <w:r>
+        <w:rPr>
+          <w:rStyle w:val="IndexLink"/>
+          <w:rFonts w:eastAsia="" w:eastAsiaTheme="minorEastAsia"/>
+          <w:vanish w:val="false"/>
+          <w:lang w:val="ru-RU"/>
+        </w:rPr>
+        <w:t>8.</w:t>
+      </w:r>
+      <w:r>
+        <w:rPr>
+          <w:rStyle w:val="IndexLink"/>
+          <w:rFonts w:eastAsia="" w:eastAsiaTheme="minorEastAsia"/>
+          <w:vanish w:val="false"/>
+          <w:lang w:val="ru-RU"/>
+        </w:rPr>
+        <w:t>2</w:t>
+      </w:r>
+      <w:hyperlink w:anchor="_Toc465155204">
+        <w:r>
+          <w:rPr>
+            <w:webHidden/>
+            <w:rStyle w:val="IndexLink"/>
+            <w:rFonts w:eastAsia="" w:eastAsiaTheme="minorEastAsia"/>
+            <w:vanish w:val="false"/>
+            <w:lang w:val="ru-RU"/>
+          </w:rPr>
+          <w:tab/>
+        </w:r>
+        <w:r>
+          <w:rPr>
+            <w:rStyle w:val="IndexLink"/>
+            <w:rFonts w:eastAsia="" w:eastAsiaTheme="minorEastAsia"/>
+            <w:vanish w:val="false"/>
+            <w:lang w:val="ru-RU"/>
+          </w:rPr>
+          <w:t>Сгоревшие куки</w:t>
+        </w:r>
+        <w:r>
+          <w:rPr>
+            <w:rStyle w:val="IndexLink"/>
+            <w:rFonts w:eastAsia="" w:eastAsiaTheme="minorEastAsia"/>
+            <w:vanish w:val="false"/>
+            <w:lang w:val="ru-RU"/>
+          </w:rPr>
+          <w:tab/>
+        </w:r>
+      </w:hyperlink>
+      <w:r>
+        <w:rPr>
+          <w:rStyle w:val="IndexLink"/>
+          <w:rFonts w:eastAsia="" w:eastAsiaTheme="minorEastAsia"/>
+          <w:vanish w:val="false"/>
+          <w:lang w:val="ru-RU"/>
+        </w:rPr>
+        <w:t>2</w:t>
+      </w:r>
+      <w:r>
+        <w:rPr>
+          <w:rStyle w:val="IndexLink"/>
+          <w:rFonts w:eastAsia="" w:eastAsiaTheme="minorEastAsia"/>
+          <w:vanish w:val="false"/>
+          <w:lang w:val="ru-RU"/>
+        </w:rPr>
+        <w:t>8</w:t>
+      </w:r>
+    </w:p>
+    <w:p>
+      <w:pPr>
+        <w:pStyle w:val="Contents2"/>
+        <w:tabs>
+          <w:tab w:val="left" w:pos="880" w:leader="none"/>
+          <w:tab w:val="right" w:pos="4504" w:leader="dot"/>
+        </w:tabs>
+        <w:rPr/>
+      </w:pPr>
+      <w:r>
+        <w:rPr>
+          <w:rStyle w:val="IndexLink"/>
+          <w:rFonts w:eastAsia="" w:eastAsiaTheme="minorEastAsia"/>
+          <w:vanish w:val="false"/>
+          <w:lang w:val="ru-RU"/>
+        </w:rPr>
+        <w:t>8.</w:t>
+      </w:r>
+      <w:r>
+        <w:rPr>
+          <w:rStyle w:val="IndexLink"/>
+          <w:rFonts w:eastAsia="" w:eastAsiaTheme="minorEastAsia"/>
+          <w:vanish w:val="false"/>
+          <w:lang w:val="ru-RU"/>
+        </w:rPr>
+        <w:t>3</w:t>
+      </w:r>
+      <w:hyperlink w:anchor="_Toc465155204">
+        <w:r>
+          <w:rPr>
+            <w:webHidden/>
+            <w:rStyle w:val="IndexLink"/>
+            <w:rFonts w:eastAsia="" w:eastAsiaTheme="minorEastAsia"/>
+            <w:vanish w:val="false"/>
+            <w:lang w:val="ru-RU"/>
+          </w:rPr>
+          <w:tab/>
+        </w:r>
+        <w:r>
+          <w:rPr>
+            <w:rStyle w:val="IndexLink"/>
+            <w:rFonts w:eastAsia="" w:eastAsiaTheme="minorEastAsia"/>
+            <w:vanish w:val="false"/>
+            <w:lang w:val="ru-RU"/>
+          </w:rPr>
+          <w:t>Вредные куки</w:t>
+        </w:r>
+        <w:r>
+          <w:rPr>
+            <w:rStyle w:val="IndexLink"/>
+            <w:rFonts w:eastAsia="" w:eastAsiaTheme="minorEastAsia"/>
+            <w:vanish w:val="false"/>
+            <w:lang w:val="ru-RU"/>
+          </w:rPr>
+          <w:tab/>
+        </w:r>
+      </w:hyperlink>
+      <w:r>
+        <w:rPr>
+          <w:rStyle w:val="IndexLink"/>
+          <w:rFonts w:eastAsia="" w:eastAsiaTheme="minorEastAsia"/>
+          <w:vanish w:val="false"/>
+          <w:lang w:val="ru-RU"/>
+        </w:rPr>
+        <w:t>2</w:t>
+      </w:r>
+      <w:r>
+        <w:rPr>
+          <w:rStyle w:val="IndexLink"/>
+          <w:rFonts w:eastAsia="" w:eastAsiaTheme="minorEastAsia"/>
+          <w:vanish w:val="false"/>
+          <w:lang w:val="ru-RU"/>
+        </w:rPr>
+        <w:t>9</w:t>
       </w:r>
     </w:p>
     <w:p>
@@ -2649,7 +2819,7 @@
           <w:vanish w:val="false"/>
           <w:lang w:val="ru-RU"/>
         </w:rPr>
-        <w:t>28</w:t>
+        <w:t>31</w:t>
       </w:r>
     </w:p>
     <w:p>
@@ -2802,7 +2972,7 @@
           <w:lang w:val="ru-RU"/>
         </w:rPr>
       </w:pPr>
-      <w:bookmarkStart w:id="1" w:name="_Toc465155182"/>
+      <w:bookmarkStart w:id="2" w:name="_Toc465155182"/>
       <w:r>
         <w:rPr>
           <w:sz w:val="22"/>
@@ -2810,7 +2980,7 @@
         </w:rPr>
         <w:t>О</w:t>
       </w:r>
-      <w:bookmarkEnd w:id="1"/>
+      <w:bookmarkEnd w:id="2"/>
       <w:r>
         <w:rPr>
           <w:sz w:val="22"/>
@@ -2868,7 +3038,7 @@
           <w:lang w:val="ru-RU"/>
         </w:rPr>
       </w:pPr>
-      <w:bookmarkStart w:id="2" w:name="_Toc465155183"/>
+      <w:bookmarkStart w:id="3" w:name="_Toc465155183"/>
       <w:r>
         <w:rPr>
           <w:sz w:val="22"/>
@@ -2876,7 +3046,7 @@
         </w:rPr>
         <w:t>Н</w:t>
       </w:r>
-      <w:bookmarkEnd w:id="2"/>
+      <w:bookmarkEnd w:id="3"/>
       <w:r>
         <w:rPr>
           <w:sz w:val="22"/>
@@ -3004,7 +3174,7 @@
           <w:lang w:val="ru-RU"/>
         </w:rPr>
       </w:pPr>
-      <w:bookmarkStart w:id="3" w:name="_Toc465155184"/>
+      <w:bookmarkStart w:id="4" w:name="_Toc465155184"/>
       <w:r>
         <w:rPr>
           <w:sz w:val="18"/>
@@ -3012,7 +3182,7 @@
         </w:rPr>
         <w:t>В</w:t>
       </w:r>
-      <w:bookmarkEnd w:id="3"/>
+      <w:bookmarkEnd w:id="4"/>
       <w:r>
         <w:rPr>
           <w:sz w:val="18"/>
@@ -3114,7 +3284,7 @@
           <w:lang w:val="ru-RU"/>
         </w:rPr>
       </w:pPr>
-      <w:bookmarkStart w:id="4" w:name="_Toc465155185"/>
+      <w:bookmarkStart w:id="5" w:name="_Toc465155185"/>
       <w:r>
         <w:rPr>
           <w:sz w:val="18"/>
@@ -3122,7 +3292,7 @@
         </w:rPr>
         <w:t>О</w:t>
       </w:r>
-      <w:bookmarkEnd w:id="4"/>
+      <w:bookmarkEnd w:id="5"/>
       <w:r>
         <w:rPr>
           <w:sz w:val="18"/>
@@ -3415,7 +3585,7 @@
           <w:lang w:val="ru-RU"/>
         </w:rPr>
       </w:pPr>
-      <w:bookmarkStart w:id="5" w:name="_Toc465155186"/>
+      <w:bookmarkStart w:id="6" w:name="_Toc465155186"/>
       <w:r>
         <w:rPr>
           <w:sz w:val="18"/>
@@ -3423,7 +3593,7 @@
         </w:rPr>
         <w:t>В</w:t>
       </w:r>
-      <w:bookmarkEnd w:id="5"/>
+      <w:bookmarkEnd w:id="6"/>
       <w:r>
         <w:rPr>
           <w:sz w:val="18"/>
@@ -3474,7 +3644,7 @@
           <w:lang w:val="ru-RU"/>
         </w:rPr>
       </w:pPr>
-      <w:bookmarkStart w:id="6" w:name="_Toc465155187"/>
+      <w:bookmarkStart w:id="7" w:name="_Toc465155187"/>
       <w:r>
         <w:rPr>
           <w:sz w:val="22"/>
@@ -3482,7 +3652,7 @@
         </w:rPr>
         <w:t>Б</w:t>
       </w:r>
-      <w:bookmarkEnd w:id="6"/>
+      <w:bookmarkEnd w:id="7"/>
       <w:r>
         <w:rPr>
           <w:sz w:val="22"/>
@@ -3581,7 +3751,7 @@
           <w:lang w:val="ru-RU"/>
         </w:rPr>
       </w:pPr>
-      <w:bookmarkStart w:id="7" w:name="_Toc465155188"/>
+      <w:bookmarkStart w:id="8" w:name="_Toc465155188"/>
       <w:r>
         <w:rPr>
           <w:sz w:val="22"/>
@@ -3589,7 +3759,7 @@
         </w:rPr>
         <w:t>П</w:t>
       </w:r>
-      <w:bookmarkEnd w:id="7"/>
+      <w:bookmarkEnd w:id="8"/>
       <w:r>
         <w:rPr>
           <w:sz w:val="22"/>
@@ -3672,7 +3842,7 @@
           <w:lang w:val="ru-RU"/>
         </w:rPr>
       </w:pPr>
-      <w:bookmarkStart w:id="8" w:name="_Toc465155189"/>
+      <w:bookmarkStart w:id="9" w:name="_Toc465155189"/>
       <w:r>
         <w:rPr>
           <w:sz w:val="22"/>
@@ -3680,7 +3850,7 @@
         </w:rPr>
         <w:t>Д</w:t>
       </w:r>
-      <w:bookmarkEnd w:id="8"/>
+      <w:bookmarkEnd w:id="9"/>
       <w:r>
         <w:rPr>
           <w:sz w:val="22"/>
@@ -3729,7 +3899,7 @@
         </w:numPr>
         <w:rPr/>
       </w:pPr>
-      <w:bookmarkStart w:id="9" w:name="_Toc465155190"/>
+      <w:bookmarkStart w:id="10" w:name="_Toc465155190"/>
       <w:r>
         <w:rPr>
           <w:sz w:val="22"/>
@@ -3737,7 +3907,7 @@
         </w:rPr>
         <w:t>И</w:t>
       </w:r>
-      <w:bookmarkEnd w:id="9"/>
+      <w:bookmarkEnd w:id="10"/>
       <w:r>
         <w:rPr>
           <w:sz w:val="22"/>
@@ -3768,7 +3938,7 @@
         </w:numPr>
         <w:rPr/>
       </w:pPr>
-      <w:bookmarkStart w:id="10" w:name="_Toc465155191"/>
+      <w:bookmarkStart w:id="11" w:name="_Toc465155191"/>
       <w:r>
         <w:rPr>
           <w:sz w:val="22"/>
@@ -3776,7 +3946,7 @@
         </w:rPr>
         <w:t>Л</w:t>
       </w:r>
-      <w:bookmarkEnd w:id="10"/>
+      <w:bookmarkEnd w:id="11"/>
       <w:r>
         <w:rPr>
           <w:sz w:val="22"/>
@@ -3809,7 +3979,7 @@
           <w:lang w:val="ru-RU"/>
         </w:rPr>
       </w:pPr>
-      <w:bookmarkStart w:id="11" w:name="_Toc465155192"/>
+      <w:bookmarkStart w:id="12" w:name="_Toc465155192"/>
       <w:r>
         <w:rPr>
           <w:sz w:val="22"/>
@@ -3817,7 +3987,7 @@
         </w:rPr>
         <w:t>У</w:t>
       </w:r>
-      <w:bookmarkEnd w:id="11"/>
+      <w:bookmarkEnd w:id="12"/>
       <w:r>
         <w:rPr>
           <w:sz w:val="22"/>
@@ -3866,7 +4036,7 @@
           <w:lang w:val="ru-RU"/>
         </w:rPr>
       </w:pPr>
-      <w:bookmarkStart w:id="12" w:name="_Toc465155193"/>
+      <w:bookmarkStart w:id="13" w:name="_Toc465155193"/>
       <w:r>
         <w:rPr>
           <w:sz w:val="22"/>
@@ -3874,7 +4044,7 @@
         </w:rPr>
         <w:t>Д</w:t>
       </w:r>
-      <w:bookmarkEnd w:id="12"/>
+      <w:bookmarkEnd w:id="13"/>
       <w:r>
         <w:rPr>
           <w:sz w:val="22"/>
@@ -3948,7 +4118,7 @@
           <w:lang w:val="ru-RU"/>
         </w:rPr>
       </w:pPr>
-      <w:bookmarkStart w:id="13" w:name="_Toc465155194"/>
+      <w:bookmarkStart w:id="14" w:name="_Toc465155194"/>
       <w:r>
         <w:rPr>
           <w:sz w:val="22"/>
@@ -3956,7 +4126,7 @@
         </w:rPr>
         <w:t>В</w:t>
       </w:r>
-      <w:bookmarkEnd w:id="13"/>
+      <w:bookmarkEnd w:id="14"/>
       <w:r>
         <w:rPr>
           <w:sz w:val="22"/>
@@ -4096,7 +4266,7 @@
           <w:lang w:val="ru-RU"/>
         </w:rPr>
       </w:pPr>
-      <w:bookmarkStart w:id="14" w:name="_Toc465155195"/>
+      <w:bookmarkStart w:id="15" w:name="_Toc465155195"/>
       <w:r>
         <w:rPr>
           <w:sz w:val="22"/>
@@ -4104,7 +4274,7 @@
         </w:rPr>
         <w:t>В</w:t>
       </w:r>
-      <w:bookmarkEnd w:id="14"/>
+      <w:bookmarkEnd w:id="15"/>
       <w:r>
         <w:rPr>
           <w:sz w:val="22"/>
@@ -4227,7 +4397,7 @@
           <w:lang w:val="ru-RU"/>
         </w:rPr>
       </w:pPr>
-      <w:bookmarkStart w:id="15" w:name="_Toc465155196"/>
+      <w:bookmarkStart w:id="16" w:name="_Toc465155196"/>
       <w:r>
         <w:rPr>
           <w:sz w:val="22"/>
@@ -4235,7 +4405,7 @@
         </w:rPr>
         <w:t>В</w:t>
       </w:r>
-      <w:bookmarkEnd w:id="15"/>
+      <w:bookmarkEnd w:id="16"/>
       <w:r>
         <w:rPr>
           <w:sz w:val="22"/>
@@ -4536,7 +4706,7 @@
           <w:lang w:val="ru-RU"/>
         </w:rPr>
       </w:pPr>
-      <w:bookmarkStart w:id="16" w:name="_Toc465155203"/>
+      <w:bookmarkStart w:id="17" w:name="_Toc465155203"/>
       <w:r>
         <w:rPr>
           <w:sz w:val="22"/>
@@ -4544,7 +4714,7 @@
         </w:rPr>
         <w:t>Г</w:t>
       </w:r>
-      <w:bookmarkEnd w:id="16"/>
+      <w:bookmarkEnd w:id="17"/>
       <w:r>
         <w:rPr>
           <w:sz w:val="22"/>
@@ -5212,7 +5382,7 @@
           <w:lang w:val="ru-RU"/>
         </w:rPr>
       </w:pPr>
-      <w:bookmarkStart w:id="17" w:name="_Toc4651551831"/>
+      <w:bookmarkStart w:id="18" w:name="_Toc4651551831"/>
       <w:r>
         <w:rPr>
           <w:sz w:val="22"/>
@@ -5220,7 +5390,7 @@
         </w:rPr>
         <w:t>Г</w:t>
       </w:r>
-      <w:bookmarkEnd w:id="17"/>
+      <w:bookmarkEnd w:id="18"/>
       <w:r>
         <w:rPr>
           <w:sz w:val="22"/>
@@ -5632,7 +5802,27 @@
           <w:szCs w:val="18"/>
           <w:lang w:val="ru-RU"/>
         </w:rPr>
-        <w:t xml:space="preserve">Левая кнопка этого меню “+” откроет окошко для ввода текста. Напечатайте туда ваш текст и нажмите клавишу “Enter”. Правая кнопка “X” закроет окно с чатом. В середине между ними находится переключатель-индикатор количества “зрителей” - то есть, гостей с выключенными камерами. Нажмите его, чтобы посмотреть, кто сейчас в «аудитории». </w:t>
+        <w:t xml:space="preserve">Левая кнопка этого меню “+” откроет окошко для ввода текста. Напечатайте туда ваш текст и нажмите клавишу “Enter”. Правая кнопка “X” закроет окно с чатом. В середине между ними находится переключатель </w:t>
+      </w:r>
+      <w:r>
+        <w:rPr>
+          <w:b w:val="false"/>
+          <w:bCs w:val="false"/>
+          <w:sz w:val="18"/>
+          <w:szCs w:val="18"/>
+          <w:lang w:val="ru-RU"/>
+        </w:rPr>
+        <w:t xml:space="preserve">контента и </w:t>
+      </w:r>
+      <w:r>
+        <w:rPr>
+          <w:b w:val="false"/>
+          <w:bCs w:val="false"/>
+          <w:sz w:val="18"/>
+          <w:szCs w:val="18"/>
+          <w:lang w:val="ru-RU"/>
+        </w:rPr>
+        <w:t xml:space="preserve">индикатор количества “зрителей” - то есть, гостей с выключенными камерами. Нажмите его, чтобы посмотреть, кто сейчас в «аудитории». </w:t>
       </w:r>
     </w:p>
     <w:p>
@@ -5810,7 +6000,147 @@
           <w:szCs w:val="18"/>
           <w:lang w:val="ru-RU"/>
         </w:rPr>
-        <w:t>Этот режим подразумевает, что камера участника активна, но без видео, т.е. в ней МОЖЕТ работать один микрофон. Тогда все в комнате видят квадрат участника как пустой и тёмный, но с именем; а когда его микрофон также выключен, в правом нижнем углу квадрата будет стоять «X». Выключая видео со своей камеры, вы всегда возвращаетесь в режим «audio-only». Будут ли вас при этом продолжать слышать остальные, зависит от того, включен ваш микрофон или нет.</w:t>
+        <w:t xml:space="preserve">Этот режим подразумевает, что камера участника активна, но без видео, т.е. в ней </w:t>
+      </w:r>
+      <w:r>
+        <w:rPr>
+          <w:b w:val="false"/>
+          <w:bCs w:val="false"/>
+          <w:sz w:val="18"/>
+          <w:szCs w:val="18"/>
+          <w:lang w:val="ru-RU"/>
+        </w:rPr>
+        <w:t>может</w:t>
+      </w:r>
+      <w:r>
+        <w:rPr>
+          <w:b w:val="false"/>
+          <w:bCs w:val="false"/>
+          <w:sz w:val="18"/>
+          <w:szCs w:val="18"/>
+          <w:lang w:val="ru-RU"/>
+        </w:rPr>
+        <w:t xml:space="preserve"> работать </w:t>
+      </w:r>
+      <w:r>
+        <w:rPr>
+          <w:b w:val="false"/>
+          <w:bCs w:val="false"/>
+          <w:sz w:val="18"/>
+          <w:szCs w:val="18"/>
+          <w:lang w:val="ru-RU"/>
+        </w:rPr>
+        <w:t>только</w:t>
+      </w:r>
+      <w:r>
+        <w:rPr>
+          <w:b w:val="false"/>
+          <w:bCs w:val="false"/>
+          <w:sz w:val="18"/>
+          <w:szCs w:val="18"/>
+          <w:lang w:val="ru-RU"/>
+        </w:rPr>
+        <w:t xml:space="preserve"> микрофон. Тогда все в комнате видят </w:t>
+      </w:r>
+      <w:r>
+        <w:rPr>
+          <w:b w:val="false"/>
+          <w:bCs w:val="false"/>
+          <w:sz w:val="18"/>
+          <w:szCs w:val="18"/>
+          <w:lang w:val="ru-RU"/>
+        </w:rPr>
+        <w:t xml:space="preserve">его </w:t>
+      </w:r>
+      <w:r>
+        <w:rPr>
+          <w:b w:val="false"/>
+          <w:bCs w:val="false"/>
+          <w:sz w:val="18"/>
+          <w:szCs w:val="18"/>
+          <w:lang w:val="ru-RU"/>
+        </w:rPr>
+        <w:t>квадрат пуст</w:t>
+      </w:r>
+      <w:r>
+        <w:rPr>
+          <w:b w:val="false"/>
+          <w:bCs w:val="false"/>
+          <w:sz w:val="18"/>
+          <w:szCs w:val="18"/>
+          <w:lang w:val="ru-RU"/>
+        </w:rPr>
+        <w:t>ым</w:t>
+      </w:r>
+      <w:r>
+        <w:rPr>
+          <w:b w:val="false"/>
+          <w:bCs w:val="false"/>
+          <w:sz w:val="18"/>
+          <w:szCs w:val="18"/>
+          <w:lang w:val="ru-RU"/>
+        </w:rPr>
+        <w:t xml:space="preserve"> и тёмны</w:t>
+      </w:r>
+      <w:r>
+        <w:rPr>
+          <w:b w:val="false"/>
+          <w:bCs w:val="false"/>
+          <w:sz w:val="18"/>
+          <w:szCs w:val="18"/>
+          <w:lang w:val="ru-RU"/>
+        </w:rPr>
+        <w:t>м</w:t>
+      </w:r>
+      <w:r>
+        <w:rPr>
+          <w:b w:val="false"/>
+          <w:bCs w:val="false"/>
+          <w:sz w:val="18"/>
+          <w:szCs w:val="18"/>
+          <w:lang w:val="ru-RU"/>
+        </w:rPr>
+        <w:t xml:space="preserve">, но с именем; </w:t>
+      </w:r>
+      <w:r>
+        <w:rPr>
+          <w:b w:val="false"/>
+          <w:bCs w:val="false"/>
+          <w:sz w:val="18"/>
+          <w:szCs w:val="18"/>
+          <w:lang w:val="ru-RU"/>
+        </w:rPr>
+        <w:t>если</w:t>
+      </w:r>
+      <w:r>
+        <w:rPr>
+          <w:b w:val="false"/>
+          <w:bCs w:val="false"/>
+          <w:sz w:val="18"/>
+          <w:szCs w:val="18"/>
+          <w:lang w:val="ru-RU"/>
+        </w:rPr>
+        <w:t xml:space="preserve"> </w:t>
+      </w:r>
+      <w:r>
+        <w:rPr>
+          <w:b w:val="false"/>
+          <w:bCs w:val="false"/>
+          <w:sz w:val="18"/>
+          <w:szCs w:val="18"/>
+          <w:lang w:val="ru-RU"/>
+        </w:rPr>
+        <w:t>и</w:t>
+      </w:r>
+      <w:r>
+        <w:rPr>
+          <w:b w:val="false"/>
+          <w:bCs w:val="false"/>
+          <w:sz w:val="18"/>
+          <w:szCs w:val="18"/>
+          <w:lang w:val="ru-RU"/>
+        </w:rPr>
+        <w:t xml:space="preserve"> микрофон также выключен, в правом нижнем углу квадрата будет «X». Выключая видео со своей камеры, вы всегда возвращаетесь в режим «audio-only». Будут ли вас при этом слышать остальные, зависит от того, включен ваш микрофон или нет.</w:t>
       </w:r>
     </w:p>
     <w:p>
@@ -5882,7 +6212,7 @@
         </w:numPr>
         <w:rPr/>
       </w:pPr>
-      <w:bookmarkStart w:id="18" w:name="_Toc46515518311"/>
+      <w:bookmarkStart w:id="19" w:name="_Toc46515518311"/>
       <w:r>
         <w:rPr>
           <w:b/>
@@ -5893,7 +6223,7 @@
         </w:rPr>
         <w:t>К</w:t>
       </w:r>
-      <w:bookmarkEnd w:id="18"/>
+      <w:bookmarkEnd w:id="19"/>
       <w:r>
         <w:rPr>
           <w:b/>
@@ -6357,8 +6687,8 @@
           <w:lang w:val="ru-RU"/>
         </w:rPr>
       </w:pPr>
-      <w:bookmarkStart w:id="19" w:name="__DdeLink__884_1527678645"/>
-      <w:bookmarkEnd w:id="19"/>
+      <w:bookmarkStart w:id="20" w:name="__DdeLink__884_1527678645"/>
+      <w:bookmarkEnd w:id="20"/>
       <w:r>
         <w:rPr>
           <w:b/>
@@ -6413,7 +6743,47 @@
           <w:szCs w:val="18"/>
           <w:lang w:val="ru-RU"/>
         </w:rPr>
-        <w:t xml:space="preserve"> остальных участников, гостей и зрителей в комнате. Другие тоже могут этой кнопкой выключить неприятного гостя, но только у себя в браузере. В этом разница — гуру отключает «у всех» в комнате сразу. Гуру может также удалить гостя из списка зрителей щелчком по «X» справа от имени в списке, который выводится внутрь маленького окна переключателем контента окна чата или щелчком по иконке числа гостей в нижней панели главного меню.</w:t>
+        <w:t xml:space="preserve"> остальных участников, гостей и зрителей в комнате. Другие тоже могут этой кнопкой выключить неприятного гостя, но только у себя в браузере. В этом разница — гуру отключает «у всех» в комнате сразу. Гуру может также удалить гостя из списка зрителей щелчком по «X» справа от имени в списке, который выводится в окн</w:t>
+      </w:r>
+      <w:r>
+        <w:rPr>
+          <w:b w:val="false"/>
+          <w:bCs w:val="false"/>
+          <w:sz w:val="18"/>
+          <w:szCs w:val="18"/>
+          <w:lang w:val="ru-RU"/>
+        </w:rPr>
+        <w:t>е</w:t>
+      </w:r>
+      <w:r>
+        <w:rPr>
+          <w:b w:val="false"/>
+          <w:bCs w:val="false"/>
+          <w:sz w:val="18"/>
+          <w:szCs w:val="18"/>
+          <w:lang w:val="ru-RU"/>
+        </w:rPr>
+        <w:t xml:space="preserve"> </w:t>
+      </w:r>
+      <w:r>
+        <w:rPr>
+          <w:b w:val="false"/>
+          <w:bCs w:val="false"/>
+          <w:sz w:val="18"/>
+          <w:szCs w:val="18"/>
+          <w:lang w:val="ru-RU"/>
+        </w:rPr>
+        <w:t xml:space="preserve">чата </w:t>
+      </w:r>
+      <w:r>
+        <w:rPr>
+          <w:b w:val="false"/>
+          <w:bCs w:val="false"/>
+          <w:sz w:val="18"/>
+          <w:szCs w:val="18"/>
+          <w:lang w:val="ru-RU"/>
+        </w:rPr>
+        <w:t>переключателем контента или щелчком по иконке числа гостей в нижней панели главного меню.</w:t>
       </w:r>
     </w:p>
     <w:p>
@@ -6560,9 +6930,15 @@
         </w:rPr>
       </w:pPr>
       <w:r>
-        <w:rPr/>
+        <w:rPr>
+          <w:b/>
+          <w:bCs/>
+          <w:sz w:val="22"/>
+          <w:szCs w:val="18"/>
+          <w:lang w:val="ru-RU"/>
+        </w:rPr>
         <w:drawing>
-          <wp:anchor behindDoc="0" distT="0" distB="0" distL="0" distR="0" simplePos="0" locked="0" layoutInCell="1" allowOverlap="1" relativeHeight="17">
+          <wp:anchor behindDoc="0" distT="0" distB="0" distL="0" distR="0" simplePos="0" locked="0" layoutInCell="1" allowOverlap="1" relativeHeight="15">
             <wp:simplePos x="0" y="0"/>
             <wp:positionH relativeFrom="column">
               <wp:align>center</wp:align>
@@ -6724,14 +7100,803 @@
     </w:p>
     <w:p>
       <w:pPr>
+        <w:pStyle w:val="Heading2"/>
+        <w:numPr>
+          <w:ilvl w:val="1"/>
+          <w:numId w:val="2"/>
+        </w:numPr>
+        <w:rPr/>
+      </w:pPr>
+      <w:r>
+        <w:rPr>
+          <w:b/>
+          <w:bCs/>
+          <w:sz w:val="22"/>
+          <w:szCs w:val="18"/>
+          <w:lang w:val="ru-RU"/>
+        </w:rPr>
+        <w:t>Сгоревшие куки</w:t>
+      </w:r>
+    </w:p>
+    <w:p>
+      <w:pPr>
+        <w:pStyle w:val="Normal"/>
+        <w:rPr>
+          <w:b w:val="false"/>
+          <w:b w:val="false"/>
+          <w:bCs w:val="false"/>
+          <w:sz w:val="18"/>
+          <w:szCs w:val="18"/>
+        </w:rPr>
+      </w:pPr>
+      <w:r>
+        <w:rPr>
+          <w:b w:val="false"/>
+          <w:bCs w:val="false"/>
+          <w:sz w:val="18"/>
+          <w:szCs w:val="18"/>
+          <w:lang w:val="ru-RU"/>
+        </w:rPr>
+        <w:t>Иногда окно гуру в «админке» вдруг станет выглядеть так:</w:t>
+      </w:r>
+    </w:p>
+    <w:p>
+      <w:pPr>
+        <w:pStyle w:val="Normal"/>
+        <w:rPr>
+          <w:lang w:val="ru-RU"/>
+        </w:rPr>
+      </w:pPr>
+      <w:r>
+        <w:rPr>
+          <w:b w:val="false"/>
+          <w:bCs w:val="false"/>
+          <w:sz w:val="18"/>
+          <w:szCs w:val="18"/>
+        </w:rPr>
+        <w:drawing>
+          <wp:anchor behindDoc="0" distT="0" distB="0" distL="0" distR="0" simplePos="0" locked="0" layoutInCell="1" allowOverlap="1" relativeHeight="18">
+            <wp:simplePos x="0" y="0"/>
+            <wp:positionH relativeFrom="column">
+              <wp:align>center</wp:align>
+            </wp:positionH>
+            <wp:positionV relativeFrom="paragraph">
+              <wp:posOffset>635</wp:posOffset>
+            </wp:positionV>
+            <wp:extent cx="2865755" cy="1737360"/>
+            <wp:effectExtent l="0" t="0" r="0" b="0"/>
+            <wp:wrapSquare wrapText="largest"/>
+            <wp:docPr id="17" name="Image13" descr=""/>
+            <wp:cNvGraphicFramePr>
+              <a:graphicFrameLocks xmlns:a="http://schemas.openxmlformats.org/drawingml/2006/main" noChangeAspect="1"/>
+            </wp:cNvGraphicFramePr>
+            <a:graphic xmlns:a="http://schemas.openxmlformats.org/drawingml/2006/main">
+              <a:graphicData uri="http://schemas.openxmlformats.org/drawingml/2006/picture">
+                <pic:pic xmlns:pic="http://schemas.openxmlformats.org/drawingml/2006/picture">
+                  <pic:nvPicPr>
+                    <pic:cNvPr id="17" name="Image13" descr=""/>
+                    <pic:cNvPicPr>
+                      <a:picLocks noChangeAspect="1" noChangeArrowheads="1"/>
+                    </pic:cNvPicPr>
+                  </pic:nvPicPr>
+                  <pic:blipFill>
+                    <a:blip r:embed="rId16"/>
+                    <a:stretch>
+                      <a:fillRect/>
+                    </a:stretch>
+                  </pic:blipFill>
+                  <pic:spPr bwMode="auto">
+                    <a:xfrm>
+                      <a:off x="0" y="0"/>
+                      <a:ext cx="2865755" cy="1737360"/>
+                    </a:xfrm>
+                    <a:prstGeom prst="rect">
+                      <a:avLst/>
+                    </a:prstGeom>
+                  </pic:spPr>
+                </pic:pic>
+              </a:graphicData>
+            </a:graphic>
+          </wp:anchor>
+        </w:drawing>
+      </w:r>
+    </w:p>
+    <w:p>
+      <w:pPr>
+        <w:pStyle w:val="Normal"/>
+        <w:rPr>
+          <w:b w:val="false"/>
+          <w:b w:val="false"/>
+          <w:bCs w:val="false"/>
+          <w:sz w:val="18"/>
+          <w:szCs w:val="18"/>
+        </w:rPr>
+      </w:pPr>
+      <w:r>
+        <w:rPr>
+          <w:b w:val="false"/>
+          <w:bCs w:val="false"/>
+          <w:sz w:val="18"/>
+          <w:szCs w:val="18"/>
+          <w:lang w:val="ru-RU"/>
+        </w:rPr>
+        <w:t xml:space="preserve">Почему? Сгорел куки авторизации. </w:t>
+      </w:r>
+      <w:r>
+        <w:rPr>
+          <w:b w:val="false"/>
+          <w:bCs w:val="false"/>
+          <w:sz w:val="18"/>
+          <w:szCs w:val="18"/>
+          <w:lang w:val="ru-RU"/>
+        </w:rPr>
+        <w:t>Сам по себе о</w:t>
+      </w:r>
+      <w:r>
+        <w:rPr>
+          <w:b w:val="false"/>
+          <w:bCs w:val="false"/>
+          <w:sz w:val="18"/>
+          <w:szCs w:val="18"/>
+          <w:lang w:val="ru-RU"/>
+        </w:rPr>
+        <w:t xml:space="preserve">т времени, или вы его стёрли сами, </w:t>
+      </w:r>
+      <w:r>
+        <w:rPr>
+          <w:b w:val="false"/>
+          <w:bCs w:val="false"/>
+          <w:sz w:val="18"/>
+          <w:szCs w:val="18"/>
+          <w:lang w:val="ru-RU"/>
+        </w:rPr>
+        <w:t>например —см. далее, как стирать куки.</w:t>
+      </w:r>
+      <w:r>
+        <w:rPr>
+          <w:b w:val="false"/>
+          <w:bCs w:val="false"/>
+          <w:sz w:val="18"/>
+          <w:szCs w:val="18"/>
+          <w:lang w:val="ru-RU"/>
+        </w:rPr>
+        <w:t xml:space="preserve"> Что делать? Первое, надо выйти из «админки» кнопкой «Guru, Logout». Второе, зайти снова. Получили таким образом новый куки авторизации. Что </w:t>
+      </w:r>
+      <w:r>
+        <w:rPr>
+          <w:b w:val="false"/>
+          <w:bCs w:val="false"/>
+          <w:sz w:val="18"/>
+          <w:szCs w:val="18"/>
+          <w:lang w:val="ru-RU"/>
+        </w:rPr>
+        <w:t>такое</w:t>
+      </w:r>
+      <w:r>
+        <w:rPr>
+          <w:b w:val="false"/>
+          <w:bCs w:val="false"/>
+          <w:sz w:val="18"/>
+          <w:szCs w:val="18"/>
+          <w:lang w:val="ru-RU"/>
+        </w:rPr>
+        <w:t xml:space="preserve"> — вместо окна гуру опять серый квадрат входа. Это потому, что не сделан третий, последний шаг: нужно стереть «</w:t>
+      </w:r>
+      <w:r>
+        <w:rPr>
+          <w:b w:val="false"/>
+          <w:bCs w:val="false"/>
+          <w:sz w:val="18"/>
+          <w:szCs w:val="18"/>
+          <w:lang w:val="ru-RU"/>
+        </w:rPr>
+        <w:t xml:space="preserve">отравленный» </w:t>
+      </w:r>
+      <w:r>
+        <w:rPr>
+          <w:b w:val="false"/>
+          <w:bCs w:val="false"/>
+          <w:sz w:val="18"/>
+          <w:szCs w:val="18"/>
+          <w:lang w:val="ru-RU"/>
+        </w:rPr>
+        <w:t>кэш браузера, но оставить только что полученный куки авторизации:</w:t>
+      </w:r>
+    </w:p>
+    <w:p>
+      <w:pPr>
+        <w:pStyle w:val="Normal"/>
+        <w:rPr>
+          <w:lang w:val="ru-RU"/>
+        </w:rPr>
+      </w:pPr>
+      <w:r>
+        <w:rPr>
+          <w:b w:val="false"/>
+          <w:bCs w:val="false"/>
+          <w:sz w:val="18"/>
+          <w:szCs w:val="18"/>
+        </w:rPr>
+        <w:drawing>
+          <wp:anchor behindDoc="0" distT="0" distB="0" distL="0" distR="0" simplePos="0" locked="0" layoutInCell="1" allowOverlap="1" relativeHeight="19">
+            <wp:simplePos x="0" y="0"/>
+            <wp:positionH relativeFrom="column">
+              <wp:align>center</wp:align>
+            </wp:positionH>
+            <wp:positionV relativeFrom="paragraph">
+              <wp:posOffset>635</wp:posOffset>
+            </wp:positionV>
+            <wp:extent cx="2865755" cy="1790700"/>
+            <wp:effectExtent l="0" t="0" r="0" b="0"/>
+            <wp:wrapSquare wrapText="largest"/>
+            <wp:docPr id="18" name="Image14" descr=""/>
+            <wp:cNvGraphicFramePr>
+              <a:graphicFrameLocks xmlns:a="http://schemas.openxmlformats.org/drawingml/2006/main" noChangeAspect="1"/>
+            </wp:cNvGraphicFramePr>
+            <a:graphic xmlns:a="http://schemas.openxmlformats.org/drawingml/2006/main">
+              <a:graphicData uri="http://schemas.openxmlformats.org/drawingml/2006/picture">
+                <pic:pic xmlns:pic="http://schemas.openxmlformats.org/drawingml/2006/picture">
+                  <pic:nvPicPr>
+                    <pic:cNvPr id="18" name="Image14" descr=""/>
+                    <pic:cNvPicPr>
+                      <a:picLocks noChangeAspect="1" noChangeArrowheads="1"/>
+                    </pic:cNvPicPr>
+                  </pic:nvPicPr>
+                  <pic:blipFill>
+                    <a:blip r:embed="rId17"/>
+                    <a:stretch>
+                      <a:fillRect/>
+                    </a:stretch>
+                  </pic:blipFill>
+                  <pic:spPr bwMode="auto">
+                    <a:xfrm>
+                      <a:off x="0" y="0"/>
+                      <a:ext cx="2865755" cy="1790700"/>
+                    </a:xfrm>
+                    <a:prstGeom prst="rect">
+                      <a:avLst/>
+                    </a:prstGeom>
+                  </pic:spPr>
+                </pic:pic>
+              </a:graphicData>
+            </a:graphic>
+          </wp:anchor>
+        </w:drawing>
+      </w:r>
+    </w:p>
+    <w:p>
+      <w:pPr>
+        <w:pStyle w:val="Normal"/>
+        <w:rPr>
+          <w:b w:val="false"/>
+          <w:b w:val="false"/>
+          <w:bCs w:val="false"/>
+          <w:sz w:val="18"/>
+          <w:szCs w:val="18"/>
+        </w:rPr>
+      </w:pPr>
+      <w:r>
+        <w:rPr>
+          <w:b w:val="false"/>
+          <w:bCs w:val="false"/>
+          <w:sz w:val="18"/>
+          <w:szCs w:val="18"/>
+          <w:lang w:val="ru-RU"/>
+        </w:rPr>
+        <w:t>После этого, Ctrl-R  - и вы снова видите знакомое окно гуру.</w:t>
+      </w:r>
+    </w:p>
+    <w:p>
+      <w:pPr>
+        <w:pStyle w:val="Heading2"/>
+        <w:numPr>
+          <w:ilvl w:val="1"/>
+          <w:numId w:val="2"/>
+        </w:numPr>
+        <w:rPr>
+          <w:b w:val="false"/>
+          <w:b w:val="false"/>
+          <w:bCs w:val="false"/>
+          <w:sz w:val="18"/>
+          <w:szCs w:val="18"/>
+        </w:rPr>
+      </w:pPr>
+      <w:r>
+        <w:rPr>
+          <w:b/>
+          <w:bCs/>
+          <w:sz w:val="22"/>
+          <w:szCs w:val="18"/>
+          <w:lang w:val="ru-RU"/>
+        </w:rPr>
+        <w:t>В</w:t>
+      </w:r>
+      <w:r>
+        <w:rPr>
+          <w:b/>
+          <w:bCs/>
+          <w:sz w:val="22"/>
+          <w:szCs w:val="18"/>
+          <w:lang w:val="ru-RU"/>
+        </w:rPr>
+        <w:t>редные куки</w:t>
+      </w:r>
+    </w:p>
+    <w:p>
+      <w:pPr>
+        <w:pStyle w:val="Normal"/>
+        <w:rPr>
+          <w:b w:val="false"/>
+          <w:b w:val="false"/>
+          <w:bCs w:val="false"/>
+          <w:sz w:val="18"/>
+          <w:szCs w:val="18"/>
+        </w:rPr>
+      </w:pPr>
+      <w:r>
+        <w:rPr>
+          <w:b w:val="false"/>
+          <w:bCs w:val="false"/>
+          <w:sz w:val="18"/>
+          <w:szCs w:val="18"/>
+          <w:lang w:val="ru-RU"/>
+        </w:rPr>
+        <w:t xml:space="preserve">Иногда полученные куки перестают устраивать — в них записаны неподходящие данные. Что делать? Нужно их стереть и получить новые. Стирать куки в браузере можно по-разному: </w:t>
+      </w:r>
+    </w:p>
+    <w:p>
+      <w:pPr>
+        <w:pStyle w:val="Normal"/>
+        <w:rPr>
+          <w:b w:val="false"/>
+          <w:b w:val="false"/>
+          <w:bCs w:val="false"/>
+          <w:sz w:val="18"/>
+          <w:szCs w:val="18"/>
+        </w:rPr>
+      </w:pPr>
+      <w:r>
+        <w:rPr>
+          <w:b w:val="false"/>
+          <w:bCs w:val="false"/>
+          <w:sz w:val="18"/>
+          <w:szCs w:val="18"/>
+          <w:lang w:val="ru-RU"/>
+        </w:rPr>
+        <w:t>A. Очистить историю (</w:t>
+      </w:r>
+      <w:r>
+        <w:rPr>
+          <w:b/>
+          <w:bCs/>
+          <w:sz w:val="18"/>
+          <w:szCs w:val="18"/>
+          <w:lang w:val="ru-RU"/>
+        </w:rPr>
+        <w:t>Clear History</w:t>
+      </w:r>
+      <w:r>
+        <w:rPr>
+          <w:b w:val="false"/>
+          <w:bCs w:val="false"/>
+          <w:sz w:val="18"/>
+          <w:szCs w:val="18"/>
+          <w:lang w:val="ru-RU"/>
+        </w:rPr>
+        <w:t xml:space="preserve">) </w:t>
+      </w:r>
+      <w:r>
+        <w:rPr>
+          <w:b w:val="false"/>
+          <w:bCs w:val="false"/>
+          <w:sz w:val="18"/>
+          <w:szCs w:val="18"/>
+          <w:lang w:val="ru-RU"/>
+        </w:rPr>
+        <w:t>- на</w:t>
+      </w:r>
+      <w:r>
+        <w:rPr>
+          <w:b w:val="false"/>
+          <w:bCs w:val="false"/>
+          <w:sz w:val="18"/>
+          <w:szCs w:val="18"/>
+          <w:lang w:val="ru-RU"/>
+        </w:rPr>
+        <w:t xml:space="preserve">йдите в меню браузера эту опцию и сотрите </w:t>
+      </w:r>
+      <w:r>
+        <w:rPr>
+          <w:b/>
+          <w:bCs/>
+          <w:sz w:val="18"/>
+          <w:szCs w:val="18"/>
+          <w:lang w:val="ru-RU"/>
+        </w:rPr>
+        <w:t>только</w:t>
+      </w:r>
+      <w:r>
+        <w:rPr>
+          <w:b w:val="false"/>
+          <w:bCs w:val="false"/>
+          <w:sz w:val="18"/>
+          <w:szCs w:val="18"/>
+          <w:lang w:val="ru-RU"/>
+        </w:rPr>
+        <w:t xml:space="preserve"> </w:t>
+      </w:r>
+      <w:r>
+        <w:rPr>
+          <w:b/>
+          <w:bCs/>
+          <w:sz w:val="18"/>
+          <w:szCs w:val="18"/>
+          <w:lang w:val="ru-RU"/>
+        </w:rPr>
+        <w:t>куки</w:t>
+      </w:r>
+      <w:r>
+        <w:rPr>
+          <w:b w:val="false"/>
+          <w:bCs w:val="false"/>
+          <w:sz w:val="18"/>
+          <w:szCs w:val="18"/>
+          <w:lang w:val="ru-RU"/>
+        </w:rPr>
+        <w:t xml:space="preserve"> за последние 24 часа, или за неделю. Внимание, эта опция удалит все куки — </w:t>
+      </w:r>
+      <w:r>
+        <w:rPr>
+          <w:b w:val="false"/>
+          <w:bCs w:val="false"/>
+          <w:sz w:val="18"/>
+          <w:szCs w:val="18"/>
+          <w:lang w:val="ru-RU"/>
+        </w:rPr>
+        <w:t xml:space="preserve">и </w:t>
+      </w:r>
+      <w:r>
+        <w:rPr>
+          <w:b w:val="false"/>
+          <w:bCs w:val="false"/>
+          <w:sz w:val="18"/>
+          <w:szCs w:val="18"/>
+          <w:lang w:val="ru-RU"/>
+        </w:rPr>
+        <w:t>Room-House, и куки с остальных сайтов! Может быть, вам это не подходит? Смотрите ниже.</w:t>
+      </w:r>
+    </w:p>
+    <w:p>
+      <w:pPr>
+        <w:pStyle w:val="Normal"/>
+        <w:rPr>
+          <w:b w:val="false"/>
+          <w:b w:val="false"/>
+          <w:bCs w:val="false"/>
+          <w:sz w:val="18"/>
+          <w:szCs w:val="18"/>
+        </w:rPr>
+      </w:pPr>
+      <w:r>
+        <w:rPr>
+          <w:b w:val="false"/>
+          <w:bCs w:val="false"/>
+          <w:sz w:val="18"/>
+          <w:szCs w:val="18"/>
+          <w:lang w:val="ru-RU"/>
+        </w:rPr>
+        <w:t xml:space="preserve">Б. </w:t>
+      </w:r>
+      <w:r>
+        <w:rPr>
+          <w:b/>
+          <w:bCs/>
+          <w:sz w:val="18"/>
+          <w:szCs w:val="18"/>
+          <w:lang w:val="ru-RU"/>
+        </w:rPr>
+        <w:t>Manage cookies</w:t>
+      </w:r>
+      <w:r>
+        <w:rPr>
+          <w:b w:val="false"/>
+          <w:bCs w:val="false"/>
+          <w:sz w:val="18"/>
+          <w:szCs w:val="18"/>
+          <w:lang w:val="ru-RU"/>
+        </w:rPr>
+        <w:t xml:space="preserve"> — Chrome/Firefox/Opera имеют такую опцию, хотя её найти в меню трудновато. Но она есть и работает — ей можно удалить не все куки, как первым способом, а только </w:t>
+      </w:r>
+      <w:r>
+        <w:rPr>
+          <w:b w:val="false"/>
+          <w:bCs w:val="false"/>
+          <w:sz w:val="18"/>
+          <w:szCs w:val="18"/>
+          <w:lang w:val="ru-RU"/>
+        </w:rPr>
+        <w:t xml:space="preserve">те, что </w:t>
+      </w:r>
+      <w:r>
+        <w:rPr>
+          <w:b w:val="false"/>
+          <w:bCs w:val="false"/>
+          <w:sz w:val="18"/>
+          <w:szCs w:val="18"/>
+          <w:lang w:val="ru-RU"/>
+        </w:rPr>
+        <w:t>из вашей комнаты в Room-House.</w:t>
+      </w:r>
+    </w:p>
+    <w:p>
+      <w:pPr>
+        <w:pStyle w:val="Normal"/>
+        <w:rPr>
+          <w:b w:val="false"/>
+          <w:b w:val="false"/>
+          <w:bCs w:val="false"/>
+          <w:sz w:val="18"/>
+          <w:szCs w:val="18"/>
+        </w:rPr>
+      </w:pPr>
+      <w:r>
+        <w:rPr>
+          <w:b w:val="false"/>
+          <w:bCs w:val="false"/>
+          <w:sz w:val="18"/>
+          <w:szCs w:val="18"/>
+          <w:lang w:val="ru-RU"/>
+        </w:rPr>
+        <w:t xml:space="preserve">В. Третий способ —  если у вас </w:t>
+      </w:r>
+      <w:r>
+        <w:rPr>
+          <w:b w:val="false"/>
+          <w:bCs w:val="false"/>
+          <w:sz w:val="18"/>
+          <w:szCs w:val="18"/>
+          <w:lang w:val="ru-RU"/>
+        </w:rPr>
+        <w:t xml:space="preserve">в админке </w:t>
+      </w:r>
+      <w:r>
+        <w:rPr>
+          <w:b w:val="false"/>
+          <w:bCs w:val="false"/>
+          <w:sz w:val="18"/>
+          <w:szCs w:val="18"/>
+          <w:lang w:val="ru-RU"/>
+        </w:rPr>
+        <w:t xml:space="preserve">включен «обычный», т.е. </w:t>
+      </w:r>
+      <w:r>
+        <w:rPr>
+          <w:b/>
+          <w:bCs/>
+          <w:sz w:val="18"/>
+          <w:szCs w:val="18"/>
+          <w:lang w:val="ru-RU"/>
+        </w:rPr>
+        <w:t>не</w:t>
+      </w:r>
+      <w:r>
+        <w:rPr>
+          <w:b w:val="false"/>
+          <w:bCs w:val="false"/>
+          <w:sz w:val="18"/>
+          <w:szCs w:val="18"/>
+          <w:lang w:val="ru-RU"/>
+        </w:rPr>
+        <w:t xml:space="preserve"> гостевой вход —</w:t>
+      </w:r>
+      <w:r>
+        <w:rPr>
+          <w:b w:val="false"/>
+          <w:bCs w:val="false"/>
+          <w:sz w:val="18"/>
+          <w:szCs w:val="18"/>
+          <w:lang w:val="ru-RU"/>
+        </w:rPr>
+        <w:t xml:space="preserve"> щелкните по ссылке «help» справа и в самом низу открывшегося окна — по ссылке «Clear Cookies» - как на иллюстрации :</w:t>
+      </w:r>
+    </w:p>
+    <w:p>
+      <w:pPr>
+        <w:pStyle w:val="Normal"/>
+        <w:rPr>
+          <w:lang w:val="ru-RU"/>
+        </w:rPr>
+      </w:pPr>
+      <w:r>
+        <w:rPr>
+          <w:b w:val="false"/>
+          <w:bCs w:val="false"/>
+          <w:sz w:val="18"/>
+          <w:szCs w:val="18"/>
+        </w:rPr>
+      </w:r>
+    </w:p>
+    <w:p>
+      <w:pPr>
+        <w:pStyle w:val="Normal"/>
+        <w:rPr>
+          <w:lang w:val="ru-RU"/>
+        </w:rPr>
+      </w:pPr>
+      <w:r>
+        <w:rPr>
+          <w:b w:val="false"/>
+          <w:bCs w:val="false"/>
+          <w:sz w:val="18"/>
+          <w:szCs w:val="18"/>
+        </w:rPr>
+        <w:drawing>
+          <wp:anchor behindDoc="0" distT="0" distB="0" distL="0" distR="0" simplePos="0" locked="0" layoutInCell="1" allowOverlap="1" relativeHeight="20">
+            <wp:simplePos x="0" y="0"/>
+            <wp:positionH relativeFrom="column">
+              <wp:align>center</wp:align>
+            </wp:positionH>
+            <wp:positionV relativeFrom="paragraph">
+              <wp:posOffset>635</wp:posOffset>
+            </wp:positionV>
+            <wp:extent cx="2014220" cy="1821815"/>
+            <wp:effectExtent l="0" t="0" r="0" b="0"/>
+            <wp:wrapSquare wrapText="largest"/>
+            <wp:docPr id="19" name="Image15" descr=""/>
+            <wp:cNvGraphicFramePr>
+              <a:graphicFrameLocks xmlns:a="http://schemas.openxmlformats.org/drawingml/2006/main" noChangeAspect="1"/>
+            </wp:cNvGraphicFramePr>
+            <a:graphic xmlns:a="http://schemas.openxmlformats.org/drawingml/2006/main">
+              <a:graphicData uri="http://schemas.openxmlformats.org/drawingml/2006/picture">
+                <pic:pic xmlns:pic="http://schemas.openxmlformats.org/drawingml/2006/picture">
+                  <pic:nvPicPr>
+                    <pic:cNvPr id="19" name="Image15" descr=""/>
+                    <pic:cNvPicPr>
+                      <a:picLocks noChangeAspect="1" noChangeArrowheads="1"/>
+                    </pic:cNvPicPr>
+                  </pic:nvPicPr>
+                  <pic:blipFill>
+                    <a:blip r:embed="rId18"/>
+                    <a:stretch>
+                      <a:fillRect/>
+                    </a:stretch>
+                  </pic:blipFill>
+                  <pic:spPr bwMode="auto">
+                    <a:xfrm>
+                      <a:off x="0" y="0"/>
+                      <a:ext cx="2014220" cy="1821815"/>
+                    </a:xfrm>
+                    <a:prstGeom prst="rect">
+                      <a:avLst/>
+                    </a:prstGeom>
+                  </pic:spPr>
+                </pic:pic>
+              </a:graphicData>
+            </a:graphic>
+          </wp:anchor>
+        </w:drawing>
+      </w:r>
+    </w:p>
+    <w:p>
+      <w:pPr>
+        <w:pStyle w:val="Normal"/>
+        <w:rPr>
+          <w:lang w:val="ru-RU"/>
+        </w:rPr>
+      </w:pPr>
+      <w:r>
+        <w:rPr>
+          <w:b w:val="false"/>
+          <w:bCs w:val="false"/>
+          <w:sz w:val="18"/>
+          <w:szCs w:val="18"/>
+        </w:rPr>
+      </w:r>
+    </w:p>
+    <w:p>
+      <w:pPr>
+        <w:pStyle w:val="Normal"/>
+        <w:rPr>
+          <w:lang w:val="ru-RU"/>
+        </w:rPr>
+      </w:pPr>
+      <w:r>
+        <w:rPr>
+          <w:b w:val="false"/>
+          <w:bCs w:val="false"/>
+          <w:sz w:val="18"/>
+          <w:szCs w:val="18"/>
+        </w:rPr>
+      </w:r>
+    </w:p>
+    <w:p>
+      <w:pPr>
+        <w:pStyle w:val="Normal"/>
+        <w:rPr>
+          <w:lang w:val="ru-RU"/>
+        </w:rPr>
+      </w:pPr>
+      <w:r>
+        <w:rPr>
+          <w:b w:val="false"/>
+          <w:bCs w:val="false"/>
+          <w:sz w:val="18"/>
+          <w:szCs w:val="18"/>
+        </w:rPr>
+      </w:r>
+    </w:p>
+    <w:p>
+      <w:pPr>
+        <w:pStyle w:val="Normal"/>
+        <w:rPr>
+          <w:lang w:val="ru-RU"/>
+        </w:rPr>
+      </w:pPr>
+      <w:r>
+        <w:rPr>
+          <w:b w:val="false"/>
+          <w:bCs w:val="false"/>
+          <w:sz w:val="18"/>
+          <w:szCs w:val="18"/>
+        </w:rPr>
+      </w:r>
+    </w:p>
+    <w:p>
+      <w:pPr>
+        <w:pStyle w:val="Normal"/>
+        <w:rPr>
+          <w:lang w:val="ru-RU"/>
+        </w:rPr>
+      </w:pPr>
+      <w:r>
+        <w:rPr>
+          <w:b w:val="false"/>
+          <w:bCs w:val="false"/>
+          <w:sz w:val="18"/>
+          <w:szCs w:val="18"/>
+        </w:rPr>
+      </w:r>
+    </w:p>
+    <w:p>
+      <w:pPr>
+        <w:pStyle w:val="Normal"/>
+        <w:rPr>
+          <w:lang w:val="ru-RU"/>
+        </w:rPr>
+      </w:pPr>
+      <w:r>
+        <w:rPr>
+          <w:b w:val="false"/>
+          <w:bCs w:val="false"/>
+          <w:sz w:val="18"/>
+          <w:szCs w:val="18"/>
+        </w:rPr>
+      </w:r>
+    </w:p>
+    <w:p>
+      <w:pPr>
+        <w:pStyle w:val="Normal"/>
+        <w:rPr>
+          <w:lang w:val="ru-RU"/>
+        </w:rPr>
+      </w:pPr>
+      <w:r>
+        <w:rPr>
+          <w:b w:val="false"/>
+          <w:bCs w:val="false"/>
+          <w:sz w:val="18"/>
+          <w:szCs w:val="18"/>
+        </w:rPr>
+      </w:r>
+    </w:p>
+    <w:p>
+      <w:pPr>
         <w:pStyle w:val="Heading1"/>
         <w:numPr>
           <w:ilvl w:val="0"/>
           <w:numId w:val="2"/>
         </w:numPr>
-        <w:rPr>
-          <w:lang w:val="ru-RU"/>
-        </w:rPr>
+        <w:rPr/>
       </w:pPr>
       <w:r>
         <w:rPr>
@@ -6746,14 +7911,11 @@
         <w:pStyle w:val="Normal"/>
         <w:rPr>
           <w:sz w:val="18"/>
-        </w:rPr>
-      </w:pPr>
-      <w:r>
-        <w:rPr>
-          <w:sz w:val="18"/>
-          <w:lang w:val="ru-RU"/>
-        </w:rPr>
-        <w:t>Type your information here</w:t>
+          <w:lang w:val="ru-RU"/>
+        </w:rPr>
+      </w:pPr>
+      <w:r>
+        <w:rPr/>
       </w:r>
     </w:p>
     <w:p>
@@ -6767,7 +7929,7 @@
       </w:r>
     </w:p>
     <w:sectPr>
-      <w:footerReference w:type="default" r:id="rId16"/>
+      <w:footerReference w:type="default" r:id="rId19"/>
       <w:type w:val="nextPage"/>
       <w:pgSz w:w="5953" w:h="8391"/>
       <w:pgMar w:left="720" w:right="720" w:header="0" w:top="720" w:footer="144" w:bottom="720" w:gutter="0"/>
@@ -6815,7 +7977,7 @@
       <w:fldChar w:fldCharType="separate"/>
     </w:r>
     <w:r>
-      <w:t>28</w:t>
+      <w:t>31</w:t>
     </w:r>
     <w:r>
       <w:fldChar w:fldCharType="end"/>

</xml_diff>

<commit_message>
R-H manual RUS v1.17
</commit_message>
<xml_diff>
--- a/inst.docx
+++ b/inst.docx
@@ -123,7 +123,7 @@
                                 <w:sdt>
                                   <w:sdtPr>
                                     <w:text/>
-                                    <w:id w:val="949017357"/>
+                                    <w:id w:val="181752648"/>
                                     <w:dataBinding w:prefixMappings="xmlns:ns0='http://schemas.openxmlformats.org/package/2006/metadata/core-properties' xmlns:ns1='http://purl.org/dc/elements/1.1/'" w:xpath="/ns0:coreProperties[1]/ns1:title[1]" w:storeItemID="{6C3C8BC8-F283-45AE-878A-BAB7291924A1}"/>
                                     <w:alias w:val="Company"/>
                                   </w:sdtPr>
@@ -166,7 +166,7 @@
                                 <w:sdt>
                                   <w:sdtPr>
                                     <w:text/>
-                                    <w:id w:val="1901249260"/>
+                                    <w:id w:val="125145018"/>
                                     <w:dataBinding w:prefixMappings="xmlns:ns0='http://schemas.openxmlformats.org/package/2006/metadata/core-properties' xmlns:ns1='http://purl.org/dc/elements/1.1/'" w:xpath="/ns0:coreProperties[1]/ns1:subject[1]" w:storeItemID="{6C3C8BC8-F283-45AE-878A-BAB7291924A1}"/>
                                     <w:alias w:val="Subtitle"/>
                                   </w:sdtPr>
@@ -196,14 +196,10 @@
                             <w:pPr>
                               <w:pStyle w:val="FrameContents"/>
                               <w:spacing w:before="0" w:after="200"/>
-                              <w:rPr>
-                                <w:color w:val="000000"/>
-                              </w:rPr>
+                              <w:rPr/>
                             </w:pPr>
                             <w:r>
-                              <w:rPr>
-                                <w:color w:val="000000"/>
-                              </w:rPr>
+                              <w:rPr/>
                             </w:r>
                           </w:p>
                         </w:txbxContent>
@@ -296,7 +292,7 @@
                           <w:sdt>
                             <w:sdtPr>
                               <w:text/>
-                              <w:id w:val="1325166857"/>
+                              <w:id w:val="1612265530"/>
                               <w:dataBinding w:prefixMappings="xmlns:ns0='http://schemas.openxmlformats.org/package/2006/metadata/core-properties' xmlns:ns1='http://purl.org/dc/elements/1.1/'" w:xpath="/ns0:coreProperties[1]/ns1:title[1]" w:storeItemID="{6C3C8BC8-F283-45AE-878A-BAB7291924A1}"/>
                               <w:alias w:val="Company"/>
                             </w:sdtPr>
@@ -339,7 +335,7 @@
                           <w:sdt>
                             <w:sdtPr>
                               <w:text/>
-                              <w:id w:val="2124135357"/>
+                              <w:id w:val="152590362"/>
                               <w:dataBinding w:prefixMappings="xmlns:ns0='http://schemas.openxmlformats.org/package/2006/metadata/core-properties' xmlns:ns1='http://purl.org/dc/elements/1.1/'" w:xpath="/ns0:coreProperties[1]/ns1:subject[1]" w:storeItemID="{6C3C8BC8-F283-45AE-878A-BAB7291924A1}"/>
                               <w:alias w:val="Subtitle"/>
                             </w:sdtPr>
@@ -369,14 +365,10 @@
                       <w:pPr>
                         <w:pStyle w:val="FrameContents"/>
                         <w:spacing w:before="0" w:after="200"/>
-                        <w:rPr>
-                          <w:color w:val="000000"/>
-                        </w:rPr>
+                        <w:rPr/>
                       </w:pPr>
                       <w:r>
-                        <w:rPr>
-                          <w:color w:val="000000"/>
-                        </w:rPr>
+                        <w:rPr/>
                       </w:r>
                     </w:p>
                   </w:txbxContent>
@@ -545,7 +537,7 @@
                                       <w:sz w:val="18"/>
                                       <w:lang w:val="ru-RU"/>
                                     </w:rPr>
-                                    <w:t>6</w:t>
+                                    <w:t>7</w:t>
                                   </w:r>
                                   <w:r>
                                     <w:rPr>
@@ -563,14 +555,10 @@
                             <w:pPr>
                               <w:pStyle w:val="FrameContents"/>
                               <w:spacing w:before="0" w:after="200"/>
-                              <w:rPr>
-                                <w:color w:val="000000"/>
-                              </w:rPr>
+                              <w:rPr/>
                             </w:pPr>
                             <w:r>
-                              <w:rPr>
-                                <w:color w:val="000000"/>
-                              </w:rPr>
+                              <w:rPr/>
                             </w:r>
                           </w:p>
                         </w:txbxContent>
@@ -640,7 +628,7 @@
                                 <w:sz w:val="18"/>
                                 <w:lang w:val="ru-RU"/>
                               </w:rPr>
-                              <w:t>6</w:t>
+                              <w:t>7</w:t>
                             </w:r>
                             <w:r>
                               <w:rPr>
@@ -658,14 +646,10 @@
                       <w:pPr>
                         <w:pStyle w:val="FrameContents"/>
                         <w:spacing w:before="0" w:after="200"/>
-                        <w:rPr>
-                          <w:color w:val="000000"/>
-                        </w:rPr>
+                        <w:rPr/>
                       </w:pPr>
                       <w:r>
-                        <w:rPr>
-                          <w:color w:val="000000"/>
-                        </w:rPr>
+                        <w:rPr/>
                       </w:r>
                     </w:p>
                   </w:txbxContent>
@@ -703,7 +687,7 @@
           <w:docPartGallery w:val="Table of Contents"/>
           <w:docPartUnique w:val="true"/>
         </w:docPartObj>
-        <w:id w:val="175993691"/>
+        <w:id w:val="1349043791"/>
       </w:sdtPr>
       <w:sdtContent>
         <w:p>
@@ -2625,16 +2609,7 @@
           <w:vanish w:val="false"/>
           <w:lang w:val="ru-RU"/>
         </w:rPr>
-        <w:t>8.</w:t>
-      </w:r>
-      <w:r>
-        <w:rPr>
-          <w:rStyle w:val="IndexLink"/>
-          <w:rFonts w:eastAsia="" w:eastAsiaTheme="minorEastAsia"/>
-          <w:vanish w:val="false"/>
-          <w:lang w:val="ru-RU"/>
-        </w:rPr>
-        <w:t>2</w:t>
+        <w:t>8.2</w:t>
       </w:r>
       <w:hyperlink w:anchor="_Toc465155204">
         <w:r>
@@ -2646,23 +2621,7 @@
             <w:lang w:val="ru-RU"/>
           </w:rPr>
           <w:tab/>
-        </w:r>
-        <w:r>
-          <w:rPr>
-            <w:rStyle w:val="IndexLink"/>
-            <w:rFonts w:eastAsia="" w:eastAsiaTheme="minorEastAsia"/>
-            <w:vanish w:val="false"/>
-            <w:lang w:val="ru-RU"/>
-          </w:rPr>
           <w:t>Сгоревшие куки</w:t>
-        </w:r>
-        <w:r>
-          <w:rPr>
-            <w:rStyle w:val="IndexLink"/>
-            <w:rFonts w:eastAsia="" w:eastAsiaTheme="minorEastAsia"/>
-            <w:vanish w:val="false"/>
-            <w:lang w:val="ru-RU"/>
-          </w:rPr>
           <w:tab/>
         </w:r>
       </w:hyperlink>
@@ -2673,16 +2632,7 @@
           <w:vanish w:val="false"/>
           <w:lang w:val="ru-RU"/>
         </w:rPr>
-        <w:t>2</w:t>
-      </w:r>
-      <w:r>
-        <w:rPr>
-          <w:rStyle w:val="IndexLink"/>
-          <w:rFonts w:eastAsia="" w:eastAsiaTheme="minorEastAsia"/>
-          <w:vanish w:val="false"/>
-          <w:lang w:val="ru-RU"/>
-        </w:rPr>
-        <w:t>8</w:t>
+        <w:t>28</w:t>
       </w:r>
     </w:p>
     <w:p>
@@ -2701,16 +2651,7 @@
           <w:vanish w:val="false"/>
           <w:lang w:val="ru-RU"/>
         </w:rPr>
-        <w:t>8.</w:t>
-      </w:r>
-      <w:r>
-        <w:rPr>
-          <w:rStyle w:val="IndexLink"/>
-          <w:rFonts w:eastAsia="" w:eastAsiaTheme="minorEastAsia"/>
-          <w:vanish w:val="false"/>
-          <w:lang w:val="ru-RU"/>
-        </w:rPr>
-        <w:t>3</w:t>
+        <w:t>8.3</w:t>
       </w:r>
       <w:hyperlink w:anchor="_Toc465155204">
         <w:r>
@@ -2722,23 +2663,7 @@
             <w:lang w:val="ru-RU"/>
           </w:rPr>
           <w:tab/>
-        </w:r>
-        <w:r>
-          <w:rPr>
-            <w:rStyle w:val="IndexLink"/>
-            <w:rFonts w:eastAsia="" w:eastAsiaTheme="minorEastAsia"/>
-            <w:vanish w:val="false"/>
-            <w:lang w:val="ru-RU"/>
-          </w:rPr>
           <w:t>Вредные куки</w:t>
-        </w:r>
-        <w:r>
-          <w:rPr>
-            <w:rStyle w:val="IndexLink"/>
-            <w:rFonts w:eastAsia="" w:eastAsiaTheme="minorEastAsia"/>
-            <w:vanish w:val="false"/>
-            <w:lang w:val="ru-RU"/>
-          </w:rPr>
           <w:tab/>
         </w:r>
       </w:hyperlink>
@@ -2749,16 +2674,7 @@
           <w:vanish w:val="false"/>
           <w:lang w:val="ru-RU"/>
         </w:rPr>
-        <w:t>2</w:t>
-      </w:r>
-      <w:r>
-        <w:rPr>
-          <w:rStyle w:val="IndexLink"/>
-          <w:rFonts w:eastAsia="" w:eastAsiaTheme="minorEastAsia"/>
-          <w:vanish w:val="false"/>
-          <w:lang w:val="ru-RU"/>
-        </w:rPr>
-        <w:t>9</w:t>
+        <w:t>29</w:t>
       </w:r>
     </w:p>
     <w:p>
@@ -5802,27 +5718,7 @@
           <w:szCs w:val="18"/>
           <w:lang w:val="ru-RU"/>
         </w:rPr>
-        <w:t xml:space="preserve">Левая кнопка этого меню “+” откроет окошко для ввода текста. Напечатайте туда ваш текст и нажмите клавишу “Enter”. Правая кнопка “X” закроет окно с чатом. В середине между ними находится переключатель </w:t>
-      </w:r>
-      <w:r>
-        <w:rPr>
-          <w:b w:val="false"/>
-          <w:bCs w:val="false"/>
-          <w:sz w:val="18"/>
-          <w:szCs w:val="18"/>
-          <w:lang w:val="ru-RU"/>
-        </w:rPr>
-        <w:t xml:space="preserve">контента и </w:t>
-      </w:r>
-      <w:r>
-        <w:rPr>
-          <w:b w:val="false"/>
-          <w:bCs w:val="false"/>
-          <w:sz w:val="18"/>
-          <w:szCs w:val="18"/>
-          <w:lang w:val="ru-RU"/>
-        </w:rPr>
-        <w:t xml:space="preserve">индикатор количества “зрителей” - то есть, гостей с выключенными камерами. Нажмите его, чтобы посмотреть, кто сейчас в «аудитории». </w:t>
+        <w:t xml:space="preserve">Левая кнопка этого меню “+” откроет окошко для ввода текста. Напечатайте туда ваш текст и нажмите клавишу “Enter”. Правая кнопка “X” закроет окно с чатом. В середине между ними находится переключатель контента и индикатор количества “зрителей” - то есть, гостей с выключенными камерами. Нажмите его, чтобы посмотреть, кто сейчас в «аудитории». </w:t>
       </w:r>
     </w:p>
     <w:p>
@@ -6000,147 +5896,7 @@
           <w:szCs w:val="18"/>
           <w:lang w:val="ru-RU"/>
         </w:rPr>
-        <w:t xml:space="preserve">Этот режим подразумевает, что камера участника активна, но без видео, т.е. в ней </w:t>
-      </w:r>
-      <w:r>
-        <w:rPr>
-          <w:b w:val="false"/>
-          <w:bCs w:val="false"/>
-          <w:sz w:val="18"/>
-          <w:szCs w:val="18"/>
-          <w:lang w:val="ru-RU"/>
-        </w:rPr>
-        <w:t>может</w:t>
-      </w:r>
-      <w:r>
-        <w:rPr>
-          <w:b w:val="false"/>
-          <w:bCs w:val="false"/>
-          <w:sz w:val="18"/>
-          <w:szCs w:val="18"/>
-          <w:lang w:val="ru-RU"/>
-        </w:rPr>
-        <w:t xml:space="preserve"> работать </w:t>
-      </w:r>
-      <w:r>
-        <w:rPr>
-          <w:b w:val="false"/>
-          <w:bCs w:val="false"/>
-          <w:sz w:val="18"/>
-          <w:szCs w:val="18"/>
-          <w:lang w:val="ru-RU"/>
-        </w:rPr>
-        <w:t>только</w:t>
-      </w:r>
-      <w:r>
-        <w:rPr>
-          <w:b w:val="false"/>
-          <w:bCs w:val="false"/>
-          <w:sz w:val="18"/>
-          <w:szCs w:val="18"/>
-          <w:lang w:val="ru-RU"/>
-        </w:rPr>
-        <w:t xml:space="preserve"> микрофон. Тогда все в комнате видят </w:t>
-      </w:r>
-      <w:r>
-        <w:rPr>
-          <w:b w:val="false"/>
-          <w:bCs w:val="false"/>
-          <w:sz w:val="18"/>
-          <w:szCs w:val="18"/>
-          <w:lang w:val="ru-RU"/>
-        </w:rPr>
-        <w:t xml:space="preserve">его </w:t>
-      </w:r>
-      <w:r>
-        <w:rPr>
-          <w:b w:val="false"/>
-          <w:bCs w:val="false"/>
-          <w:sz w:val="18"/>
-          <w:szCs w:val="18"/>
-          <w:lang w:val="ru-RU"/>
-        </w:rPr>
-        <w:t>квадрат пуст</w:t>
-      </w:r>
-      <w:r>
-        <w:rPr>
-          <w:b w:val="false"/>
-          <w:bCs w:val="false"/>
-          <w:sz w:val="18"/>
-          <w:szCs w:val="18"/>
-          <w:lang w:val="ru-RU"/>
-        </w:rPr>
-        <w:t>ым</w:t>
-      </w:r>
-      <w:r>
-        <w:rPr>
-          <w:b w:val="false"/>
-          <w:bCs w:val="false"/>
-          <w:sz w:val="18"/>
-          <w:szCs w:val="18"/>
-          <w:lang w:val="ru-RU"/>
-        </w:rPr>
-        <w:t xml:space="preserve"> и тёмны</w:t>
-      </w:r>
-      <w:r>
-        <w:rPr>
-          <w:b w:val="false"/>
-          <w:bCs w:val="false"/>
-          <w:sz w:val="18"/>
-          <w:szCs w:val="18"/>
-          <w:lang w:val="ru-RU"/>
-        </w:rPr>
-        <w:t>м</w:t>
-      </w:r>
-      <w:r>
-        <w:rPr>
-          <w:b w:val="false"/>
-          <w:bCs w:val="false"/>
-          <w:sz w:val="18"/>
-          <w:szCs w:val="18"/>
-          <w:lang w:val="ru-RU"/>
-        </w:rPr>
-        <w:t xml:space="preserve">, но с именем; </w:t>
-      </w:r>
-      <w:r>
-        <w:rPr>
-          <w:b w:val="false"/>
-          <w:bCs w:val="false"/>
-          <w:sz w:val="18"/>
-          <w:szCs w:val="18"/>
-          <w:lang w:val="ru-RU"/>
-        </w:rPr>
-        <w:t>если</w:t>
-      </w:r>
-      <w:r>
-        <w:rPr>
-          <w:b w:val="false"/>
-          <w:bCs w:val="false"/>
-          <w:sz w:val="18"/>
-          <w:szCs w:val="18"/>
-          <w:lang w:val="ru-RU"/>
-        </w:rPr>
-        <w:t xml:space="preserve"> </w:t>
-      </w:r>
-      <w:r>
-        <w:rPr>
-          <w:b w:val="false"/>
-          <w:bCs w:val="false"/>
-          <w:sz w:val="18"/>
-          <w:szCs w:val="18"/>
-          <w:lang w:val="ru-RU"/>
-        </w:rPr>
-        <w:t>и</w:t>
-      </w:r>
-      <w:r>
-        <w:rPr>
-          <w:b w:val="false"/>
-          <w:bCs w:val="false"/>
-          <w:sz w:val="18"/>
-          <w:szCs w:val="18"/>
-          <w:lang w:val="ru-RU"/>
-        </w:rPr>
-        <w:t xml:space="preserve"> микрофон также выключен, в правом нижнем углу квадрата будет «X». Выключая видео со своей камеры, вы всегда возвращаетесь в режим «audio-only». Будут ли вас при этом слышать остальные, зависит от того, включен ваш микрофон или нет.</w:t>
+        <w:t>Этот режим подразумевает, что камера участника активна, но без видео, т.е. в ней может работать только микрофон. Тогда все в комнате видят его квадрат пустым и тёмным, но с именем; если и микрофон также выключен, в правом нижнем углу квадрата будет «X». Выключая видео со своей камеры, вы всегда возвращаетесь в режим «audio-only». Будут ли вас при этом слышать остальные, зависит от того, включен ваш микрофон или нет.</w:t>
       </w:r>
     </w:p>
     <w:p>
@@ -6743,47 +6499,7 @@
           <w:szCs w:val="18"/>
           <w:lang w:val="ru-RU"/>
         </w:rPr>
-        <w:t xml:space="preserve"> остальных участников, гостей и зрителей в комнате. Другие тоже могут этой кнопкой выключить неприятного гостя, но только у себя в браузере. В этом разница — гуру отключает «у всех» в комнате сразу. Гуру может также удалить гостя из списка зрителей щелчком по «X» справа от имени в списке, который выводится в окн</w:t>
-      </w:r>
-      <w:r>
-        <w:rPr>
-          <w:b w:val="false"/>
-          <w:bCs w:val="false"/>
-          <w:sz w:val="18"/>
-          <w:szCs w:val="18"/>
-          <w:lang w:val="ru-RU"/>
-        </w:rPr>
-        <w:t>е</w:t>
-      </w:r>
-      <w:r>
-        <w:rPr>
-          <w:b w:val="false"/>
-          <w:bCs w:val="false"/>
-          <w:sz w:val="18"/>
-          <w:szCs w:val="18"/>
-          <w:lang w:val="ru-RU"/>
-        </w:rPr>
-        <w:t xml:space="preserve"> </w:t>
-      </w:r>
-      <w:r>
-        <w:rPr>
-          <w:b w:val="false"/>
-          <w:bCs w:val="false"/>
-          <w:sz w:val="18"/>
-          <w:szCs w:val="18"/>
-          <w:lang w:val="ru-RU"/>
-        </w:rPr>
-        <w:t xml:space="preserve">чата </w:t>
-      </w:r>
-      <w:r>
-        <w:rPr>
-          <w:b w:val="false"/>
-          <w:bCs w:val="false"/>
-          <w:sz w:val="18"/>
-          <w:szCs w:val="18"/>
-          <w:lang w:val="ru-RU"/>
-        </w:rPr>
-        <w:t>переключателем контента или щелчком по иконке числа гостей в нижней панели главного меню.</w:t>
+        <w:t xml:space="preserve"> остальных участников, гостей и зрителей в комнате. Другие тоже могут этой кнопкой выключить неприятного гостя, но только у себя в браузере. В этом разница — гуру отключает «у всех» в комнате сразу. Гуру может также удалить гостя из списка зрителей щелчком по «X» справа от имени в списке, который выводится в окне чата переключателем контента или щелчком по иконке числа гостей в нижней панели главного меню.</w:t>
       </w:r>
     </w:p>
     <w:p>
@@ -7149,13 +6865,10 @@
       </w:pPr>
       <w:r>
         <w:rPr>
-          <w:b w:val="false"/>
-          <w:bCs w:val="false"/>
-          <w:sz w:val="18"/>
-          <w:szCs w:val="18"/>
+          <w:lang w:val="ru-RU"/>
         </w:rPr>
         <w:drawing>
-          <wp:anchor behindDoc="0" distT="0" distB="0" distL="0" distR="0" simplePos="0" locked="0" layoutInCell="1" allowOverlap="1" relativeHeight="18">
+          <wp:anchor behindDoc="0" distT="0" distB="0" distL="0" distR="0" simplePos="0" locked="0" layoutInCell="1" allowOverlap="1" relativeHeight="16">
             <wp:simplePos x="0" y="0"/>
             <wp:positionH relativeFrom="column">
               <wp:align>center</wp:align>
@@ -7220,105 +6933,22 @@
           <w:szCs w:val="18"/>
           <w:lang w:val="ru-RU"/>
         </w:rPr>
-        <w:t xml:space="preserve">Почему? Сгорел куки авторизации. </w:t>
-      </w:r>
-      <w:r>
-        <w:rPr>
-          <w:b w:val="false"/>
-          <w:bCs w:val="false"/>
-          <w:sz w:val="18"/>
-          <w:szCs w:val="18"/>
-          <w:lang w:val="ru-RU"/>
-        </w:rPr>
-        <w:t>Сам по себе о</w:t>
-      </w:r>
-      <w:r>
-        <w:rPr>
-          <w:b w:val="false"/>
-          <w:bCs w:val="false"/>
-          <w:sz w:val="18"/>
-          <w:szCs w:val="18"/>
-          <w:lang w:val="ru-RU"/>
-        </w:rPr>
-        <w:t xml:space="preserve">т времени, или вы его стёрли сами, </w:t>
-      </w:r>
-      <w:r>
-        <w:rPr>
-          <w:b w:val="false"/>
-          <w:bCs w:val="false"/>
-          <w:sz w:val="18"/>
-          <w:szCs w:val="18"/>
-          <w:lang w:val="ru-RU"/>
-        </w:rPr>
-        <w:t>например —см. далее, как стирать куки.</w:t>
-      </w:r>
-      <w:r>
-        <w:rPr>
-          <w:b w:val="false"/>
-          <w:bCs w:val="false"/>
-          <w:sz w:val="18"/>
-          <w:szCs w:val="18"/>
-          <w:lang w:val="ru-RU"/>
-        </w:rPr>
-        <w:t xml:space="preserve"> Что делать? Первое, надо выйти из «админки» кнопкой «Guru, Logout». Второе, зайти снова. Получили таким образом новый куки авторизации. Что </w:t>
-      </w:r>
-      <w:r>
-        <w:rPr>
-          <w:b w:val="false"/>
-          <w:bCs w:val="false"/>
-          <w:sz w:val="18"/>
-          <w:szCs w:val="18"/>
-          <w:lang w:val="ru-RU"/>
-        </w:rPr>
-        <w:t>такое</w:t>
-      </w:r>
-      <w:r>
-        <w:rPr>
-          <w:b w:val="false"/>
-          <w:bCs w:val="false"/>
-          <w:sz w:val="18"/>
-          <w:szCs w:val="18"/>
-          <w:lang w:val="ru-RU"/>
-        </w:rPr>
-        <w:t xml:space="preserve"> — вместо окна гуру опять серый квадрат входа. Это потому, что не сделан третий, последний шаг: нужно стереть «</w:t>
-      </w:r>
-      <w:r>
-        <w:rPr>
-          <w:b w:val="false"/>
-          <w:bCs w:val="false"/>
-          <w:sz w:val="18"/>
-          <w:szCs w:val="18"/>
-          <w:lang w:val="ru-RU"/>
-        </w:rPr>
-        <w:t xml:space="preserve">отравленный» </w:t>
-      </w:r>
-      <w:r>
-        <w:rPr>
-          <w:b w:val="false"/>
-          <w:bCs w:val="false"/>
-          <w:sz w:val="18"/>
-          <w:szCs w:val="18"/>
-          <w:lang w:val="ru-RU"/>
-        </w:rPr>
-        <w:t>кэш браузера, но оставить только что полученный куки авторизации:</w:t>
-      </w:r>
-    </w:p>
-    <w:p>
-      <w:pPr>
-        <w:pStyle w:val="Normal"/>
-        <w:rPr>
-          <w:lang w:val="ru-RU"/>
-        </w:rPr>
-      </w:pPr>
-      <w:r>
-        <w:rPr>
-          <w:b w:val="false"/>
-          <w:bCs w:val="false"/>
-          <w:sz w:val="18"/>
-          <w:szCs w:val="18"/>
+        <w:t>Почему? Сгорел куки авторизации. Сам по себе от времени, или вы его стёрли сами, например —см. далее, как стирать куки. Что делать? Первое, надо выйти из «админки» кнопкой «Guru, Logout». Второе, зайти снова. Получили таким образом новый куки авторизации. Что такое — вместо окна гуру опять серый квадрат входа. Это потому, что не сделан третий, последний шаг: нужно стереть «отравленный» кэш браузера, но оставить только что полученный куки авторизации:</w:t>
+      </w:r>
+    </w:p>
+    <w:p>
+      <w:pPr>
+        <w:pStyle w:val="Normal"/>
+        <w:rPr>
+          <w:lang w:val="ru-RU"/>
+        </w:rPr>
+      </w:pPr>
+      <w:r>
+        <w:rPr>
+          <w:lang w:val="ru-RU"/>
         </w:rPr>
         <w:drawing>
-          <wp:anchor behindDoc="0" distT="0" distB="0" distL="0" distR="0" simplePos="0" locked="0" layoutInCell="1" allowOverlap="1" relativeHeight="19">
+          <wp:anchor behindDoc="0" distT="0" distB="0" distL="0" distR="0" simplePos="0" locked="0" layoutInCell="1" allowOverlap="1" relativeHeight="17">
             <wp:simplePos x="0" y="0"/>
             <wp:positionH relativeFrom="column">
               <wp:align>center</wp:align>
@@ -7409,17 +7039,7 @@
           <w:szCs w:val="18"/>
           <w:lang w:val="ru-RU"/>
         </w:rPr>
-        <w:t>В</w:t>
-      </w:r>
-      <w:r>
-        <w:rPr>
-          <w:b/>
-          <w:bCs/>
-          <w:sz w:val="22"/>
-          <w:szCs w:val="18"/>
-          <w:lang w:val="ru-RU"/>
-        </w:rPr>
-        <w:t>редные куки</w:t>
+        <w:t>Вредные куки</w:t>
       </w:r>
     </w:p>
     <w:p>
@@ -7483,7 +7103,17 @@
           <w:szCs w:val="18"/>
           <w:lang w:val="ru-RU"/>
         </w:rPr>
-        <w:t xml:space="preserve">) </w:t>
+        <w:t xml:space="preserve">) - найдите в меню браузера эту опцию и сотрите </w:t>
+      </w:r>
+      <w:r>
+        <w:rPr>
+          <w:b/>
+          <w:bCs/>
+          <w:sz w:val="18"/>
+          <w:szCs w:val="18"/>
+          <w:lang w:val="ru-RU"/>
+        </w:rPr>
+        <w:t>только</w:t>
       </w:r>
       <w:r>
         <w:rPr>
@@ -7493,7 +7123,17 @@
           <w:szCs w:val="18"/>
           <w:lang w:val="ru-RU"/>
         </w:rPr>
-        <w:t>- на</w:t>
+        <w:t xml:space="preserve"> </w:t>
+      </w:r>
+      <w:r>
+        <w:rPr>
+          <w:b/>
+          <w:bCs/>
+          <w:sz w:val="18"/>
+          <w:szCs w:val="18"/>
+          <w:lang w:val="ru-RU"/>
+        </w:rPr>
+        <w:t>куки</w:t>
       </w:r>
       <w:r>
         <w:rPr>
@@ -7503,38 +7143,20 @@
           <w:szCs w:val="18"/>
           <w:lang w:val="ru-RU"/>
         </w:rPr>
-        <w:t xml:space="preserve">йдите в меню браузера эту опцию и сотрите </w:t>
-      </w:r>
-      <w:r>
-        <w:rPr>
-          <w:b/>
-          <w:bCs/>
-          <w:sz w:val="18"/>
-          <w:szCs w:val="18"/>
-          <w:lang w:val="ru-RU"/>
-        </w:rPr>
-        <w:t>только</w:t>
-      </w:r>
-      <w:r>
-        <w:rPr>
+        <w:t xml:space="preserve"> за последние 24 часа, или за неделю. Внимание, эта опция удалит все куки — и Room-House, и куки с остальных сайтов! Может быть, вам это не подходит? Смотрите ниже.</w:t>
+      </w:r>
+    </w:p>
+    <w:p>
+      <w:pPr>
+        <w:pStyle w:val="Normal"/>
+        <w:rPr>
+          <w:b w:val="false"/>
           <w:b w:val="false"/>
           <w:bCs w:val="false"/>
           <w:sz w:val="18"/>
           <w:szCs w:val="18"/>
-          <w:lang w:val="ru-RU"/>
-        </w:rPr>
-        <w:t xml:space="preserve"> </w:t>
-      </w:r>
-      <w:r>
-        <w:rPr>
-          <w:b/>
-          <w:bCs/>
-          <w:sz w:val="18"/>
-          <w:szCs w:val="18"/>
-          <w:lang w:val="ru-RU"/>
-        </w:rPr>
-        <w:t>куки</w:t>
-      </w:r>
+        </w:rPr>
+      </w:pPr>
       <w:r>
         <w:rPr>
           <w:b w:val="false"/>
@@ -7543,7 +7165,17 @@
           <w:szCs w:val="18"/>
           <w:lang w:val="ru-RU"/>
         </w:rPr>
-        <w:t xml:space="preserve"> за последние 24 часа, или за неделю. Внимание, эта опция удалит все куки — </w:t>
+        <w:t xml:space="preserve">Б. </w:t>
+      </w:r>
+      <w:r>
+        <w:rPr>
+          <w:b/>
+          <w:bCs/>
+          <w:sz w:val="18"/>
+          <w:szCs w:val="18"/>
+          <w:lang w:val="ru-RU"/>
+        </w:rPr>
+        <w:t>Manage cookies</w:t>
       </w:r>
       <w:r>
         <w:rPr>
@@ -7553,30 +7185,40 @@
           <w:szCs w:val="18"/>
           <w:lang w:val="ru-RU"/>
         </w:rPr>
-        <w:t xml:space="preserve">и </w:t>
-      </w:r>
-      <w:r>
-        <w:rPr>
+        <w:t xml:space="preserve"> — Chrome/Firefox/Opera имеют такую опцию, хотя её найти в меню трудновато. Но она есть и работает — ей можно удалить не все куки, как первым способом, а только те, что из вашей комнаты в Room-House.</w:t>
+      </w:r>
+    </w:p>
+    <w:p>
+      <w:pPr>
+        <w:pStyle w:val="Normal"/>
+        <w:rPr>
+          <w:b w:val="false"/>
           <w:b w:val="false"/>
           <w:bCs w:val="false"/>
           <w:sz w:val="18"/>
           <w:szCs w:val="18"/>
-          <w:lang w:val="ru-RU"/>
-        </w:rPr>
-        <w:t>Room-House, и куки с остальных сайтов! Может быть, вам это не подходит? Смотрите ниже.</w:t>
-      </w:r>
-    </w:p>
-    <w:p>
-      <w:pPr>
-        <w:pStyle w:val="Normal"/>
-        <w:rPr>
-          <w:b w:val="false"/>
+        </w:rPr>
+      </w:pPr>
+      <w:r>
+        <w:rPr>
           <w:b w:val="false"/>
           <w:bCs w:val="false"/>
           <w:sz w:val="18"/>
           <w:szCs w:val="18"/>
-        </w:rPr>
-      </w:pPr>
+          <w:lang w:val="ru-RU"/>
+        </w:rPr>
+        <w:t xml:space="preserve">В. Третий способ —  если у вас в админке включен «обычный», т.е. </w:t>
+      </w:r>
+      <w:r>
+        <w:rPr>
+          <w:b/>
+          <w:bCs/>
+          <w:sz w:val="18"/>
+          <w:szCs w:val="18"/>
+          <w:lang w:val="ru-RU"/>
+        </w:rPr>
+        <w:t>не</w:t>
+      </w:r>
       <w:r>
         <w:rPr>
           <w:b w:val="false"/>
@@ -7585,153 +7227,35 @@
           <w:szCs w:val="18"/>
           <w:lang w:val="ru-RU"/>
         </w:rPr>
-        <w:t xml:space="preserve">Б. </w:t>
-      </w:r>
-      <w:r>
-        <w:rPr>
-          <w:b/>
-          <w:bCs/>
-          <w:sz w:val="18"/>
-          <w:szCs w:val="18"/>
-          <w:lang w:val="ru-RU"/>
-        </w:rPr>
-        <w:t>Manage cookies</w:t>
-      </w:r>
-      <w:r>
-        <w:rPr>
-          <w:b w:val="false"/>
-          <w:bCs w:val="false"/>
-          <w:sz w:val="18"/>
-          <w:szCs w:val="18"/>
-          <w:lang w:val="ru-RU"/>
-        </w:rPr>
-        <w:t xml:space="preserve"> — Chrome/Firefox/Opera имеют такую опцию, хотя её найти в меню трудновато. Но она есть и работает — ей можно удалить не все куки, как первым способом, а только </w:t>
-      </w:r>
-      <w:r>
-        <w:rPr>
-          <w:b w:val="false"/>
-          <w:bCs w:val="false"/>
-          <w:sz w:val="18"/>
-          <w:szCs w:val="18"/>
-          <w:lang w:val="ru-RU"/>
-        </w:rPr>
-        <w:t xml:space="preserve">те, что </w:t>
-      </w:r>
-      <w:r>
-        <w:rPr>
-          <w:b w:val="false"/>
-          <w:bCs w:val="false"/>
-          <w:sz w:val="18"/>
-          <w:szCs w:val="18"/>
-          <w:lang w:val="ru-RU"/>
-        </w:rPr>
-        <w:t>из вашей комнаты в Room-House.</w:t>
-      </w:r>
-    </w:p>
-    <w:p>
-      <w:pPr>
-        <w:pStyle w:val="Normal"/>
-        <w:rPr>
-          <w:b w:val="false"/>
-          <w:b w:val="false"/>
-          <w:bCs w:val="false"/>
-          <w:sz w:val="18"/>
-          <w:szCs w:val="18"/>
-        </w:rPr>
-      </w:pPr>
-      <w:r>
-        <w:rPr>
-          <w:b w:val="false"/>
-          <w:bCs w:val="false"/>
-          <w:sz w:val="18"/>
-          <w:szCs w:val="18"/>
-          <w:lang w:val="ru-RU"/>
-        </w:rPr>
-        <w:t xml:space="preserve">В. Третий способ —  если у вас </w:t>
-      </w:r>
-      <w:r>
-        <w:rPr>
-          <w:b w:val="false"/>
-          <w:bCs w:val="false"/>
-          <w:sz w:val="18"/>
-          <w:szCs w:val="18"/>
-          <w:lang w:val="ru-RU"/>
-        </w:rPr>
-        <w:t xml:space="preserve">в админке </w:t>
-      </w:r>
-      <w:r>
-        <w:rPr>
-          <w:b w:val="false"/>
-          <w:bCs w:val="false"/>
-          <w:sz w:val="18"/>
-          <w:szCs w:val="18"/>
-          <w:lang w:val="ru-RU"/>
-        </w:rPr>
-        <w:t xml:space="preserve">включен «обычный», т.е. </w:t>
-      </w:r>
-      <w:r>
-        <w:rPr>
-          <w:b/>
-          <w:bCs/>
-          <w:sz w:val="18"/>
-          <w:szCs w:val="18"/>
-          <w:lang w:val="ru-RU"/>
-        </w:rPr>
-        <w:t>не</w:t>
-      </w:r>
-      <w:r>
-        <w:rPr>
-          <w:b w:val="false"/>
-          <w:bCs w:val="false"/>
-          <w:sz w:val="18"/>
-          <w:szCs w:val="18"/>
-          <w:lang w:val="ru-RU"/>
-        </w:rPr>
-        <w:t xml:space="preserve"> гостевой вход —</w:t>
-      </w:r>
-      <w:r>
-        <w:rPr>
-          <w:b w:val="false"/>
-          <w:bCs w:val="false"/>
-          <w:sz w:val="18"/>
-          <w:szCs w:val="18"/>
-          <w:lang w:val="ru-RU"/>
-        </w:rPr>
-        <w:t xml:space="preserve"> щелкните по ссылке «help» справа и в самом низу открывшегося окна — по ссылке «Clear Cookies» - как на иллюстрации :</w:t>
-      </w:r>
-    </w:p>
-    <w:p>
-      <w:pPr>
-        <w:pStyle w:val="Normal"/>
-        <w:rPr>
-          <w:lang w:val="ru-RU"/>
-        </w:rPr>
-      </w:pPr>
-      <w:r>
-        <w:rPr>
-          <w:b w:val="false"/>
-          <w:bCs w:val="false"/>
-          <w:sz w:val="18"/>
-          <w:szCs w:val="18"/>
-        </w:rPr>
-      </w:r>
-    </w:p>
-    <w:p>
-      <w:pPr>
-        <w:pStyle w:val="Normal"/>
-        <w:rPr>
-          <w:lang w:val="ru-RU"/>
-        </w:rPr>
-      </w:pPr>
-      <w:r>
-        <w:rPr>
-          <w:b w:val="false"/>
-          <w:bCs w:val="false"/>
-          <w:sz w:val="18"/>
-          <w:szCs w:val="18"/>
+        <w:t xml:space="preserve"> гостевой вход — щелкните по ссылке «help» справа и в самом низу открывшегося окна — по ссылке «Clear Cookies» - как на иллюстрации :</w:t>
+      </w:r>
+    </w:p>
+    <w:p>
+      <w:pPr>
+        <w:pStyle w:val="Normal"/>
+        <w:rPr>
+          <w:lang w:val="ru-RU"/>
+        </w:rPr>
+      </w:pPr>
+      <w:r>
+        <w:rPr>
+          <w:lang w:val="ru-RU"/>
+        </w:rPr>
+      </w:r>
+    </w:p>
+    <w:p>
+      <w:pPr>
+        <w:pStyle w:val="Normal"/>
+        <w:rPr>
+          <w:lang w:val="ru-RU"/>
+        </w:rPr>
+      </w:pPr>
+      <w:r>
+        <w:rPr>
+          <w:lang w:val="ru-RU"/>
         </w:rPr>
         <w:drawing>
-          <wp:anchor behindDoc="0" distT="0" distB="0" distL="0" distR="0" simplePos="0" locked="0" layoutInCell="1" allowOverlap="1" relativeHeight="20">
+          <wp:anchor behindDoc="0" distT="0" distB="0" distL="0" distR="0" simplePos="0" locked="0" layoutInCell="1" allowOverlap="1" relativeHeight="18">
             <wp:simplePos x="0" y="0"/>
             <wp:positionH relativeFrom="column">
               <wp:align>center</wp:align>
@@ -7786,106 +7310,85 @@
       </w:pPr>
       <w:r>
         <w:rPr>
-          <w:b w:val="false"/>
-          <w:bCs w:val="false"/>
-          <w:sz w:val="18"/>
-          <w:szCs w:val="18"/>
-        </w:rPr>
-      </w:r>
-    </w:p>
-    <w:p>
-      <w:pPr>
-        <w:pStyle w:val="Normal"/>
-        <w:rPr>
-          <w:lang w:val="ru-RU"/>
-        </w:rPr>
-      </w:pPr>
-      <w:r>
-        <w:rPr>
-          <w:b w:val="false"/>
-          <w:bCs w:val="false"/>
-          <w:sz w:val="18"/>
-          <w:szCs w:val="18"/>
-        </w:rPr>
-      </w:r>
-    </w:p>
-    <w:p>
-      <w:pPr>
-        <w:pStyle w:val="Normal"/>
-        <w:rPr>
-          <w:lang w:val="ru-RU"/>
-        </w:rPr>
-      </w:pPr>
-      <w:r>
-        <w:rPr>
-          <w:b w:val="false"/>
-          <w:bCs w:val="false"/>
-          <w:sz w:val="18"/>
-          <w:szCs w:val="18"/>
-        </w:rPr>
-      </w:r>
-    </w:p>
-    <w:p>
-      <w:pPr>
-        <w:pStyle w:val="Normal"/>
-        <w:rPr>
-          <w:lang w:val="ru-RU"/>
-        </w:rPr>
-      </w:pPr>
-      <w:r>
-        <w:rPr>
-          <w:b w:val="false"/>
-          <w:bCs w:val="false"/>
-          <w:sz w:val="18"/>
-          <w:szCs w:val="18"/>
-        </w:rPr>
-      </w:r>
-    </w:p>
-    <w:p>
-      <w:pPr>
-        <w:pStyle w:val="Normal"/>
-        <w:rPr>
-          <w:lang w:val="ru-RU"/>
-        </w:rPr>
-      </w:pPr>
-      <w:r>
-        <w:rPr>
-          <w:b w:val="false"/>
-          <w:bCs w:val="false"/>
-          <w:sz w:val="18"/>
-          <w:szCs w:val="18"/>
-        </w:rPr>
-      </w:r>
-    </w:p>
-    <w:p>
-      <w:pPr>
-        <w:pStyle w:val="Normal"/>
-        <w:rPr>
-          <w:lang w:val="ru-RU"/>
-        </w:rPr>
-      </w:pPr>
-      <w:r>
-        <w:rPr>
-          <w:b w:val="false"/>
-          <w:bCs w:val="false"/>
-          <w:sz w:val="18"/>
-          <w:szCs w:val="18"/>
-        </w:rPr>
-      </w:r>
-    </w:p>
-    <w:p>
-      <w:pPr>
-        <w:pStyle w:val="Normal"/>
-        <w:rPr>
-          <w:lang w:val="ru-RU"/>
-        </w:rPr>
-      </w:pPr>
-      <w:r>
-        <w:rPr>
-          <w:b w:val="false"/>
-          <w:bCs w:val="false"/>
-          <w:sz w:val="18"/>
-          <w:szCs w:val="18"/>
+          <w:lang w:val="ru-RU"/>
+        </w:rPr>
+      </w:r>
+    </w:p>
+    <w:p>
+      <w:pPr>
+        <w:pStyle w:val="Normal"/>
+        <w:rPr>
+          <w:lang w:val="ru-RU"/>
+        </w:rPr>
+      </w:pPr>
+      <w:r>
+        <w:rPr>
+          <w:lang w:val="ru-RU"/>
+        </w:rPr>
+      </w:r>
+    </w:p>
+    <w:p>
+      <w:pPr>
+        <w:pStyle w:val="Normal"/>
+        <w:rPr>
+          <w:lang w:val="ru-RU"/>
+        </w:rPr>
+      </w:pPr>
+      <w:r>
+        <w:rPr>
+          <w:lang w:val="ru-RU"/>
+        </w:rPr>
+      </w:r>
+    </w:p>
+    <w:p>
+      <w:pPr>
+        <w:pStyle w:val="Normal"/>
+        <w:rPr>
+          <w:lang w:val="ru-RU"/>
+        </w:rPr>
+      </w:pPr>
+      <w:r>
+        <w:rPr>
+          <w:lang w:val="ru-RU"/>
+        </w:rPr>
+      </w:r>
+    </w:p>
+    <w:p>
+      <w:pPr>
+        <w:pStyle w:val="Normal"/>
+        <w:rPr>
+          <w:lang w:val="ru-RU"/>
+        </w:rPr>
+      </w:pPr>
+      <w:r>
+        <w:rPr>
+          <w:lang w:val="ru-RU"/>
+        </w:rPr>
+      </w:r>
+    </w:p>
+    <w:p>
+      <w:pPr>
+        <w:pStyle w:val="Normal"/>
+        <w:rPr>
+          <w:lang w:val="ru-RU"/>
+        </w:rPr>
+      </w:pPr>
+      <w:r>
+        <w:rPr>
+          <w:lang w:val="ru-RU"/>
+        </w:rPr>
+      </w:r>
+    </w:p>
+    <w:p>
+      <w:pPr>
+        <w:pStyle w:val="Normal"/>
+        <w:rPr>
+          <w:lang w:val="ru-RU"/>
+        </w:rPr>
+      </w:pPr>
+      <w:r>
+        <w:rPr>
+          <w:lang w:val="ru-RU"/>
         </w:rPr>
       </w:r>
     </w:p>
@@ -7915,17 +7418,201 @@
         </w:rPr>
       </w:pPr>
       <w:r>
-        <w:rPr/>
+        <w:rPr>
+          <w:sz w:val="18"/>
+          <w:lang w:val="ru-RU"/>
+        </w:rPr>
       </w:r>
     </w:p>
     <w:p>
       <w:pPr>
         <w:pStyle w:val="Normal"/>
         <w:spacing w:before="0" w:after="200"/>
-        <w:rPr/>
-      </w:pPr>
-      <w:r>
-        <w:rPr/>
+        <w:rPr>
+          <w:b/>
+          <w:b/>
+          <w:bCs/>
+        </w:rPr>
+      </w:pPr>
+      <w:r>
+        <w:rPr>
+          <w:b/>
+          <w:bCs/>
+        </w:rPr>
+        <w:t>1. Почему в админке гуру недоступны все остальные пункты меню?</w:t>
+      </w:r>
+    </w:p>
+    <w:p>
+      <w:pPr>
+        <w:pStyle w:val="Normal"/>
+        <w:spacing w:before="0" w:after="200"/>
+        <w:rPr>
+          <w:b w:val="false"/>
+          <w:b w:val="false"/>
+          <w:bCs w:val="false"/>
+          <w:sz w:val="18"/>
+          <w:szCs w:val="18"/>
+        </w:rPr>
+      </w:pPr>
+      <w:r>
+        <w:rPr>
+          <w:b w:val="false"/>
+          <w:bCs w:val="false"/>
+          <w:sz w:val="18"/>
+          <w:szCs w:val="18"/>
+        </w:rPr>
+        <w:t>В Румхаусе многоуровневая иерархия администрирования, гуру — админ 2-ого уровня, остальные опции меню административного интерфейса доступны админам 1-ого уровня, т.е. тем, кто создают гуру и выдаёт им логин и пароль. В частности, в админке они могут смотреть логи комнаты, перезагружать комнату, блокировать атаки по IP и др. полезные функции.</w:t>
+      </w:r>
+    </w:p>
+    <w:p>
+      <w:pPr>
+        <w:pStyle w:val="Normal"/>
+        <w:spacing w:before="0" w:after="200"/>
+        <w:rPr>
+          <w:b/>
+          <w:b/>
+          <w:bCs/>
+          <w:sz w:val="22"/>
+          <w:szCs w:val="22"/>
+        </w:rPr>
+      </w:pPr>
+      <w:r>
+        <w:rPr>
+          <w:b/>
+          <w:bCs/>
+          <w:sz w:val="22"/>
+          <w:szCs w:val="22"/>
+        </w:rPr>
+        <w:t>2. Могу ли я стать админом Румхаус 1-ого уровня?</w:t>
+      </w:r>
+    </w:p>
+    <w:p>
+      <w:pPr>
+        <w:pStyle w:val="Normal"/>
+        <w:spacing w:before="0" w:after="200"/>
+        <w:rPr>
+          <w:b w:val="false"/>
+          <w:b w:val="false"/>
+          <w:bCs w:val="false"/>
+          <w:sz w:val="18"/>
+          <w:szCs w:val="18"/>
+        </w:rPr>
+      </w:pPr>
+      <w:r>
+        <w:rPr>
+          <w:b w:val="false"/>
+          <w:bCs w:val="false"/>
+          <w:sz w:val="18"/>
+          <w:szCs w:val="18"/>
+        </w:rPr>
+        <w:t xml:space="preserve">В принципе, да. Попробуйте осилить загрузку собственного нода Room-House, </w:t>
+      </w:r>
+      <w:r>
+        <w:rPr>
+          <w:b w:val="false"/>
+          <w:bCs w:val="false"/>
+          <w:sz w:val="18"/>
+          <w:szCs w:val="18"/>
+        </w:rPr>
+        <w:t xml:space="preserve">как это сделать </w:t>
+      </w:r>
+      <w:r>
+        <w:rPr>
+          <w:b w:val="false"/>
+          <w:bCs w:val="false"/>
+          <w:sz w:val="18"/>
+          <w:szCs w:val="18"/>
+        </w:rPr>
+        <w:t xml:space="preserve">см. здесь:  </w:t>
+      </w:r>
+      <w:r>
+        <w:rPr>
+          <w:b w:val="false"/>
+          <w:bCs w:val="false"/>
+          <w:sz w:val="18"/>
+          <w:szCs w:val="18"/>
+        </w:rPr>
+        <w:t>https://github.com/kl3eo/room-house/blob/main/xTER_Room-House_Rus_v2_1_1.pdf</w:t>
+      </w:r>
+    </w:p>
+    <w:p>
+      <w:pPr>
+        <w:pStyle w:val="Normal"/>
+        <w:spacing w:before="0" w:after="200"/>
+        <w:rPr>
+          <w:b/>
+          <w:b/>
+          <w:bCs/>
+          <w:sz w:val="22"/>
+          <w:szCs w:val="22"/>
+        </w:rPr>
+      </w:pPr>
+      <w:r>
+        <w:rPr>
+          <w:b/>
+          <w:bCs/>
+          <w:sz w:val="22"/>
+          <w:szCs w:val="22"/>
+        </w:rPr>
+        <w:t>3. Что такое xTER и почему «Room-Hosue is powered by xTER»?</w:t>
+      </w:r>
+    </w:p>
+    <w:p>
+      <w:pPr>
+        <w:pStyle w:val="Normal"/>
+        <w:spacing w:before="0" w:after="200"/>
+        <w:rPr>
+          <w:b w:val="false"/>
+          <w:b w:val="false"/>
+          <w:bCs w:val="false"/>
+          <w:sz w:val="18"/>
+          <w:szCs w:val="18"/>
+        </w:rPr>
+      </w:pPr>
+      <w:r>
+        <w:rPr>
+          <w:b w:val="false"/>
+          <w:bCs w:val="false"/>
+          <w:sz w:val="18"/>
+          <w:szCs w:val="18"/>
+        </w:rPr>
+        <w:t xml:space="preserve">Room-House живет внутри xTER, короткий ответ. xTER  = собственная система контейнеризации,  создающая т.н. SafeContainer — с ним невозможно заглянуть внутрь контейнера, тем самым мы можем обезопасить программы и технологии. Контейнер xTER </w:t>
+      </w:r>
+      <w:r>
+        <w:rPr>
+          <w:b w:val="false"/>
+          <w:bCs w:val="false"/>
+          <w:sz w:val="18"/>
+          <w:szCs w:val="18"/>
+        </w:rPr>
+        <w:t xml:space="preserve">ещё и </w:t>
+      </w:r>
+      <w:r>
+        <w:rPr>
+          <w:b w:val="false"/>
+          <w:bCs w:val="false"/>
+          <w:sz w:val="18"/>
+          <w:szCs w:val="18"/>
+        </w:rPr>
+        <w:t xml:space="preserve">очень удобен, т.к. мы берем на себя всю инсталляцию и конфигурацию софта, вам остаётся только загрузить </w:t>
+      </w:r>
+      <w:r>
+        <w:rPr>
+          <w:b w:val="false"/>
+          <w:bCs w:val="false"/>
+          <w:sz w:val="18"/>
+          <w:szCs w:val="18"/>
+        </w:rPr>
+        <w:t>xTER</w:t>
+      </w:r>
+      <w:r>
+        <w:rPr>
+          <w:b w:val="false"/>
+          <w:bCs w:val="false"/>
+          <w:sz w:val="18"/>
+          <w:szCs w:val="18"/>
+        </w:rPr>
+        <w:t xml:space="preserve"> внутри виртуальной машины VirtualBox.</w:t>
       </w:r>
     </w:p>
     <w:sectPr>
@@ -7977,7 +7664,7 @@
       <w:fldChar w:fldCharType="separate"/>
     </w:r>
     <w:r>
-      <w:t>31</w:t>
+      <w:t>32</w:t>
     </w:r>
     <w:r>
       <w:fldChar w:fldCharType="end"/>

</xml_diff>

<commit_message>
R-H manual RUS v1.18
</commit_message>
<xml_diff>
--- a/inst.docx
+++ b/inst.docx
@@ -123,7 +123,7 @@
                                 <w:sdt>
                                   <w:sdtPr>
                                     <w:text/>
-                                    <w:id w:val="181752648"/>
+                                    <w:id w:val="1213259345"/>
                                     <w:dataBinding w:prefixMappings="xmlns:ns0='http://schemas.openxmlformats.org/package/2006/metadata/core-properties' xmlns:ns1='http://purl.org/dc/elements/1.1/'" w:xpath="/ns0:coreProperties[1]/ns1:title[1]" w:storeItemID="{6C3C8BC8-F283-45AE-878A-BAB7291924A1}"/>
                                     <w:alias w:val="Company"/>
                                   </w:sdtPr>
@@ -166,7 +166,7 @@
                                 <w:sdt>
                                   <w:sdtPr>
                                     <w:text/>
-                                    <w:id w:val="125145018"/>
+                                    <w:id w:val="1600367423"/>
                                     <w:dataBinding w:prefixMappings="xmlns:ns0='http://schemas.openxmlformats.org/package/2006/metadata/core-properties' xmlns:ns1='http://purl.org/dc/elements/1.1/'" w:xpath="/ns0:coreProperties[1]/ns1:subject[1]" w:storeItemID="{6C3C8BC8-F283-45AE-878A-BAB7291924A1}"/>
                                     <w:alias w:val="Subtitle"/>
                                   </w:sdtPr>
@@ -196,10 +196,14 @@
                             <w:pPr>
                               <w:pStyle w:val="FrameContents"/>
                               <w:spacing w:before="0" w:after="200"/>
-                              <w:rPr/>
+                              <w:rPr>
+                                <w:color w:val="000000"/>
+                              </w:rPr>
                             </w:pPr>
                             <w:r>
-                              <w:rPr/>
+                              <w:rPr>
+                                <w:color w:val="000000"/>
+                              </w:rPr>
                             </w:r>
                           </w:p>
                         </w:txbxContent>
@@ -292,7 +296,7 @@
                           <w:sdt>
                             <w:sdtPr>
                               <w:text/>
-                              <w:id w:val="1612265530"/>
+                              <w:id w:val="1031828613"/>
                               <w:dataBinding w:prefixMappings="xmlns:ns0='http://schemas.openxmlformats.org/package/2006/metadata/core-properties' xmlns:ns1='http://purl.org/dc/elements/1.1/'" w:xpath="/ns0:coreProperties[1]/ns1:title[1]" w:storeItemID="{6C3C8BC8-F283-45AE-878A-BAB7291924A1}"/>
                               <w:alias w:val="Company"/>
                             </w:sdtPr>
@@ -335,7 +339,7 @@
                           <w:sdt>
                             <w:sdtPr>
                               <w:text/>
-                              <w:id w:val="152590362"/>
+                              <w:id w:val="1442920500"/>
                               <w:dataBinding w:prefixMappings="xmlns:ns0='http://schemas.openxmlformats.org/package/2006/metadata/core-properties' xmlns:ns1='http://purl.org/dc/elements/1.1/'" w:xpath="/ns0:coreProperties[1]/ns1:subject[1]" w:storeItemID="{6C3C8BC8-F283-45AE-878A-BAB7291924A1}"/>
                               <w:alias w:val="Subtitle"/>
                             </w:sdtPr>
@@ -365,10 +369,14 @@
                       <w:pPr>
                         <w:pStyle w:val="FrameContents"/>
                         <w:spacing w:before="0" w:after="200"/>
-                        <w:rPr/>
+                        <w:rPr>
+                          <w:color w:val="000000"/>
+                        </w:rPr>
                       </w:pPr>
                       <w:r>
-                        <w:rPr/>
+                        <w:rPr>
+                          <w:color w:val="000000"/>
+                        </w:rPr>
                       </w:r>
                     </w:p>
                   </w:txbxContent>
@@ -537,7 +545,7 @@
                                       <w:sz w:val="18"/>
                                       <w:lang w:val="ru-RU"/>
                                     </w:rPr>
-                                    <w:t>7</w:t>
+                                    <w:t>8</w:t>
                                   </w:r>
                                   <w:r>
                                     <w:rPr>
@@ -555,10 +563,14 @@
                             <w:pPr>
                               <w:pStyle w:val="FrameContents"/>
                               <w:spacing w:before="0" w:after="200"/>
-                              <w:rPr/>
+                              <w:rPr>
+                                <w:color w:val="000000"/>
+                              </w:rPr>
                             </w:pPr>
                             <w:r>
-                              <w:rPr/>
+                              <w:rPr>
+                                <w:color w:val="000000"/>
+                              </w:rPr>
                             </w:r>
                           </w:p>
                         </w:txbxContent>
@@ -628,7 +640,7 @@
                                 <w:sz w:val="18"/>
                                 <w:lang w:val="ru-RU"/>
                               </w:rPr>
-                              <w:t>7</w:t>
+                              <w:t>8</w:t>
                             </w:r>
                             <w:r>
                               <w:rPr>
@@ -646,10 +658,14 @@
                       <w:pPr>
                         <w:pStyle w:val="FrameContents"/>
                         <w:spacing w:before="0" w:after="200"/>
-                        <w:rPr/>
+                        <w:rPr>
+                          <w:color w:val="000000"/>
+                        </w:rPr>
                       </w:pPr>
                       <w:r>
-                        <w:rPr/>
+                        <w:rPr>
+                          <w:color w:val="000000"/>
+                        </w:rPr>
                       </w:r>
                     </w:p>
                   </w:txbxContent>
@@ -687,7 +703,7 @@
           <w:docPartGallery w:val="Table of Contents"/>
           <w:docPartUnique w:val="true"/>
         </w:docPartObj>
-        <w:id w:val="1349043791"/>
+        <w:id w:val="1144616633"/>
       </w:sdtPr>
       <w:sdtContent>
         <w:p>
@@ -5718,7 +5734,67 @@
           <w:szCs w:val="18"/>
           <w:lang w:val="ru-RU"/>
         </w:rPr>
-        <w:t xml:space="preserve">Левая кнопка этого меню “+” откроет окошко для ввода текста. Напечатайте туда ваш текст и нажмите клавишу “Enter”. Правая кнопка “X” закроет окно с чатом. В середине между ними находится переключатель контента и индикатор количества “зрителей” - то есть, гостей с выключенными камерами. Нажмите его, чтобы посмотреть, кто сейчас в «аудитории». </w:t>
+        <w:t xml:space="preserve">Левая кнопка этого меню “+” откроет окошко для ввода текста. Напечатайте </w:t>
+      </w:r>
+      <w:r>
+        <w:rPr>
+          <w:b w:val="false"/>
+          <w:bCs w:val="false"/>
+          <w:sz w:val="18"/>
+          <w:szCs w:val="18"/>
+          <w:lang w:val="ru-RU"/>
+        </w:rPr>
+        <w:t>там</w:t>
+      </w:r>
+      <w:r>
+        <w:rPr>
+          <w:b w:val="false"/>
+          <w:bCs w:val="false"/>
+          <w:sz w:val="18"/>
+          <w:szCs w:val="18"/>
+          <w:lang w:val="ru-RU"/>
+        </w:rPr>
+        <w:t xml:space="preserve"> </w:t>
+      </w:r>
+      <w:r>
+        <w:rPr>
+          <w:b w:val="false"/>
+          <w:bCs w:val="false"/>
+          <w:sz w:val="18"/>
+          <w:szCs w:val="18"/>
+          <w:lang w:val="ru-RU"/>
+        </w:rPr>
+        <w:t>свой</w:t>
+      </w:r>
+      <w:r>
+        <w:rPr>
+          <w:b w:val="false"/>
+          <w:bCs w:val="false"/>
+          <w:sz w:val="18"/>
+          <w:szCs w:val="18"/>
+          <w:lang w:val="ru-RU"/>
+        </w:rPr>
+        <w:t xml:space="preserve"> текст и нажмите клавишу “Enter”. Правая кнопка “X” закроет окно с чатом. В середине между ними находится </w:t>
+      </w:r>
+      <w:r>
+        <w:rPr>
+          <w:b/>
+          <w:bCs/>
+          <w:sz w:val="18"/>
+          <w:szCs w:val="18"/>
+          <w:lang w:val="ru-RU"/>
+        </w:rPr>
+        <w:t>переключатель контента</w:t>
+      </w:r>
+      <w:r>
+        <w:rPr>
+          <w:b w:val="false"/>
+          <w:bCs w:val="false"/>
+          <w:sz w:val="18"/>
+          <w:szCs w:val="18"/>
+          <w:lang w:val="ru-RU"/>
+        </w:rPr>
+        <w:t xml:space="preserve"> и индикатор количества “зрителей” - то есть, гостей с выключенными камерами. Нажмите его, чтобы посмотреть, кто сейчас в «аудитории». </w:t>
       </w:r>
     </w:p>
     <w:p>
@@ -5734,7 +5810,27 @@
           <w:szCs w:val="18"/>
           <w:lang w:val="ru-RU"/>
         </w:rPr>
-        <w:t>В том случае, когда кто-то написал в чат, все остальные присутствующие в комнате услышат звуковой сигнал и увидят, что кнопка чата стала медленно мигать зеленым цветом. В этот чат могут писать абсолютно все, включая гостей и даже “зрителей”.</w:t>
+        <w:t>В том случае, когда кто-то написал в чат</w:t>
+      </w:r>
+      <w:r>
+        <w:rPr>
+          <w:b w:val="false"/>
+          <w:bCs w:val="false"/>
+          <w:sz w:val="18"/>
+          <w:szCs w:val="18"/>
+          <w:lang w:val="ru-RU"/>
+        </w:rPr>
+        <w:t>е</w:t>
+      </w:r>
+      <w:r>
+        <w:rPr>
+          <w:b w:val="false"/>
+          <w:bCs w:val="false"/>
+          <w:sz w:val="18"/>
+          <w:szCs w:val="18"/>
+          <w:lang w:val="ru-RU"/>
+        </w:rPr>
+        <w:t>, все остальные присутствующие в комнате услышат звуковой сигнал и увидят, что кнопка чата стала медленно мигать зеленым цветом. В этот чат могут писать абсолютно все, включая гостей и даже “зрителей”.</w:t>
       </w:r>
     </w:p>
     <w:p>
@@ -6463,43 +6559,263 @@
       </w:pPr>
       <w:r>
         <w:rPr>
-          <w:b/>
-          <w:bCs/>
-          <w:sz w:val="18"/>
-          <w:szCs w:val="18"/>
-          <w:lang w:val="ru-RU"/>
-        </w:rPr>
-        <w:t>Данная опция доступна только гуру.</w:t>
-      </w:r>
-      <w:r>
-        <w:rPr>
-          <w:b w:val="false"/>
-          <w:bCs w:val="false"/>
-          <w:sz w:val="18"/>
-          <w:szCs w:val="18"/>
-          <w:lang w:val="ru-RU"/>
-        </w:rPr>
-        <w:t xml:space="preserve"> Чтобы отключить от комнаты любого из находящихся в ней участников, гуру может щёлкнуть по иконке «X» в правом верхнем углу картинки этого пользователя. После подтверждения, видео (или пустой тёмный квадрат) отключаемого пользователя пропадает </w:t>
-      </w:r>
-      <w:r>
-        <w:rPr>
-          <w:b/>
-          <w:bCs/>
-          <w:sz w:val="18"/>
-          <w:szCs w:val="18"/>
-          <w:lang w:val="ru-RU"/>
-        </w:rPr>
-        <w:t>у всех</w:t>
-      </w:r>
-      <w:r>
-        <w:rPr>
-          <w:b w:val="false"/>
-          <w:bCs w:val="false"/>
-          <w:sz w:val="18"/>
-          <w:szCs w:val="18"/>
-          <w:lang w:val="ru-RU"/>
-        </w:rPr>
-        <w:t xml:space="preserve"> остальных участников, гостей и зрителей в комнате. Другие тоже могут этой кнопкой выключить неприятного гостя, но только у себя в браузере. В этом разница — гуру отключает «у всех» в комнате сразу. Гуру может также удалить гостя из списка зрителей щелчком по «X» справа от имени в списке, который выводится в окне чата переключателем контента или щелчком по иконке числа гостей в нижней панели главного меню.</w:t>
+          <w:b w:val="false"/>
+          <w:bCs w:val="false"/>
+          <w:sz w:val="18"/>
+          <w:szCs w:val="18"/>
+          <w:lang w:val="ru-RU"/>
+        </w:rPr>
+        <w:t xml:space="preserve">Уменьшение числа видео в комнате позволяет улучшить качество оставшихся видео. </w:t>
+      </w:r>
+      <w:r>
+        <w:rPr>
+          <w:b w:val="false"/>
+          <w:bCs w:val="false"/>
+          <w:sz w:val="18"/>
+          <w:szCs w:val="18"/>
+          <w:lang w:val="ru-RU"/>
+        </w:rPr>
+        <w:t xml:space="preserve">Чтобы </w:t>
+      </w:r>
+      <w:r>
+        <w:rPr>
+          <w:b w:val="false"/>
+          <w:bCs w:val="false"/>
+          <w:sz w:val="18"/>
+          <w:szCs w:val="18"/>
+          <w:lang w:val="ru-RU"/>
+        </w:rPr>
+        <w:t>выключить видео</w:t>
+      </w:r>
+      <w:r>
+        <w:rPr>
+          <w:b w:val="false"/>
+          <w:bCs w:val="false"/>
+          <w:sz w:val="18"/>
+          <w:szCs w:val="18"/>
+          <w:lang w:val="ru-RU"/>
+        </w:rPr>
+        <w:t xml:space="preserve"> любого из находящихся в </w:t>
+      </w:r>
+      <w:r>
+        <w:rPr>
+          <w:b w:val="false"/>
+          <w:bCs w:val="false"/>
+          <w:sz w:val="18"/>
+          <w:szCs w:val="18"/>
+          <w:lang w:val="ru-RU"/>
+        </w:rPr>
+        <w:t>комнате</w:t>
+      </w:r>
+      <w:r>
+        <w:rPr>
+          <w:b w:val="false"/>
+          <w:bCs w:val="false"/>
+          <w:sz w:val="18"/>
+          <w:szCs w:val="18"/>
+          <w:lang w:val="ru-RU"/>
+        </w:rPr>
+        <w:t xml:space="preserve"> участников, щёлкн</w:t>
+      </w:r>
+      <w:r>
+        <w:rPr>
+          <w:b w:val="false"/>
+          <w:bCs w:val="false"/>
+          <w:sz w:val="18"/>
+          <w:szCs w:val="18"/>
+          <w:lang w:val="ru-RU"/>
+        </w:rPr>
+        <w:t>ите</w:t>
+      </w:r>
+      <w:r>
+        <w:rPr>
+          <w:b w:val="false"/>
+          <w:bCs w:val="false"/>
+          <w:sz w:val="18"/>
+          <w:szCs w:val="18"/>
+          <w:lang w:val="ru-RU"/>
+        </w:rPr>
+        <w:t xml:space="preserve"> по иконке «X» в правом верхнем углу картинки этого пользователя. После подтверждения, видео (или пустой тёмный квадрат) отключаемого пользователя пропадает. </w:t>
+      </w:r>
+      <w:r>
+        <w:rPr>
+          <w:b w:val="false"/>
+          <w:bCs w:val="false"/>
+          <w:sz w:val="18"/>
+          <w:szCs w:val="18"/>
+          <w:lang w:val="ru-RU"/>
+        </w:rPr>
+        <w:t xml:space="preserve">Все, кроме гуру, </w:t>
+      </w:r>
+      <w:r>
+        <w:rPr>
+          <w:b w:val="false"/>
+          <w:bCs w:val="false"/>
+          <w:sz w:val="18"/>
+          <w:szCs w:val="18"/>
+          <w:lang w:val="ru-RU"/>
+        </w:rPr>
+        <w:t xml:space="preserve">могут этой кнопкой выключить </w:t>
+      </w:r>
+      <w:r>
+        <w:rPr>
+          <w:b w:val="false"/>
+          <w:bCs w:val="false"/>
+          <w:sz w:val="18"/>
+          <w:szCs w:val="18"/>
+          <w:lang w:val="ru-RU"/>
+        </w:rPr>
+        <w:t>кого-угодно</w:t>
+      </w:r>
+      <w:r>
+        <w:rPr>
+          <w:b w:val="false"/>
+          <w:bCs w:val="false"/>
+          <w:sz w:val="18"/>
+          <w:szCs w:val="18"/>
+          <w:lang w:val="ru-RU"/>
+        </w:rPr>
+        <w:t xml:space="preserve">, но только у себя в браузере. </w:t>
+      </w:r>
+      <w:r>
+        <w:rPr>
+          <w:b w:val="false"/>
+          <w:bCs w:val="false"/>
+          <w:sz w:val="18"/>
+          <w:szCs w:val="18"/>
+          <w:lang w:val="ru-RU"/>
+        </w:rPr>
+        <w:t xml:space="preserve"> </w:t>
+      </w:r>
+      <w:r>
+        <w:rPr>
+          <w:b w:val="false"/>
+          <w:bCs w:val="false"/>
+          <w:sz w:val="18"/>
+          <w:szCs w:val="18"/>
+          <w:lang w:val="ru-RU"/>
+        </w:rPr>
+        <w:t>В этом разница — гуру отключает «у всех» в комнате сразу. Гуру может также удалить гостя из списка зрителей щелчком по «X» справа от имени в списке, который выводится в окн</w:t>
+      </w:r>
+      <w:r>
+        <w:rPr>
+          <w:b w:val="false"/>
+          <w:bCs w:val="false"/>
+          <w:sz w:val="18"/>
+          <w:szCs w:val="18"/>
+          <w:lang w:val="ru-RU"/>
+        </w:rPr>
+        <w:t>о</w:t>
+      </w:r>
+      <w:r>
+        <w:rPr>
+          <w:b w:val="false"/>
+          <w:bCs w:val="false"/>
+          <w:sz w:val="18"/>
+          <w:szCs w:val="18"/>
+          <w:lang w:val="ru-RU"/>
+        </w:rPr>
+        <w:t xml:space="preserve"> чата </w:t>
+      </w:r>
+      <w:r>
+        <w:rPr>
+          <w:b w:val="false"/>
+          <w:bCs w:val="false"/>
+          <w:sz w:val="18"/>
+          <w:szCs w:val="18"/>
+          <w:lang w:val="ru-RU"/>
+        </w:rPr>
+        <w:t xml:space="preserve">или </w:t>
+      </w:r>
+      <w:r>
+        <w:rPr>
+          <w:b w:val="false"/>
+          <w:bCs w:val="false"/>
+          <w:sz w:val="18"/>
+          <w:szCs w:val="18"/>
+          <w:lang w:val="ru-RU"/>
+        </w:rPr>
+        <w:t xml:space="preserve">переключателем </w:t>
+      </w:r>
+      <w:r>
+        <w:rPr>
+          <w:b w:val="false"/>
+          <w:bCs w:val="false"/>
+          <w:sz w:val="18"/>
+          <w:szCs w:val="18"/>
+          <w:lang w:val="ru-RU"/>
+        </w:rPr>
+        <w:t xml:space="preserve">его </w:t>
+      </w:r>
+      <w:r>
+        <w:rPr>
+          <w:b w:val="false"/>
+          <w:bCs w:val="false"/>
+          <w:sz w:val="18"/>
+          <w:szCs w:val="18"/>
+          <w:lang w:val="ru-RU"/>
+        </w:rPr>
+        <w:t xml:space="preserve">контента, или щелчком по иконке числа гостей </w:t>
+      </w:r>
+      <w:r>
+        <w:rPr>
+          <w:b w:val="false"/>
+          <w:bCs w:val="false"/>
+          <w:sz w:val="18"/>
+          <w:szCs w:val="18"/>
+          <w:lang w:val="ru-RU"/>
+        </w:rPr>
+        <w:t>на</w:t>
+      </w:r>
+      <w:r>
+        <w:rPr>
+          <w:b w:val="false"/>
+          <w:bCs w:val="false"/>
+          <w:sz w:val="18"/>
+          <w:szCs w:val="18"/>
+          <w:lang w:val="ru-RU"/>
+        </w:rPr>
+        <w:t xml:space="preserve"> </w:t>
+      </w:r>
+      <w:r>
+        <w:rPr>
+          <w:b w:val="false"/>
+          <w:bCs w:val="false"/>
+          <w:sz w:val="18"/>
+          <w:szCs w:val="18"/>
+          <w:lang w:val="ru-RU"/>
+        </w:rPr>
+        <w:t>статс-бар</w:t>
+      </w:r>
+      <w:r>
+        <w:rPr>
+          <w:b w:val="false"/>
+          <w:bCs w:val="false"/>
+          <w:sz w:val="18"/>
+          <w:szCs w:val="18"/>
+          <w:lang w:val="ru-RU"/>
+        </w:rPr>
+        <w:t xml:space="preserve"> </w:t>
+      </w:r>
+      <w:r>
+        <w:rPr>
+          <w:b w:val="false"/>
+          <w:bCs w:val="false"/>
+          <w:sz w:val="18"/>
+          <w:szCs w:val="18"/>
+          <w:lang w:val="ru-RU"/>
+        </w:rPr>
+        <w:t xml:space="preserve">ниже </w:t>
+      </w:r>
+      <w:r>
+        <w:rPr>
+          <w:b w:val="false"/>
+          <w:bCs w:val="false"/>
+          <w:sz w:val="18"/>
+          <w:szCs w:val="18"/>
+          <w:lang w:val="ru-RU"/>
+        </w:rPr>
+        <w:t>главного меню.</w:t>
       </w:r>
     </w:p>
     <w:p>
@@ -7067,13 +7383,7 @@
     <w:p>
       <w:pPr>
         <w:pStyle w:val="Normal"/>
-        <w:rPr>
-          <w:b w:val="false"/>
-          <w:b w:val="false"/>
-          <w:bCs w:val="false"/>
-          <w:sz w:val="18"/>
-          <w:szCs w:val="18"/>
-        </w:rPr>
+        <w:rPr/>
       </w:pPr>
       <w:r>
         <w:rPr>
@@ -7143,7 +7453,37 @@
           <w:szCs w:val="18"/>
           <w:lang w:val="ru-RU"/>
         </w:rPr>
-        <w:t xml:space="preserve"> за последние 24 часа, или за неделю. Внимание, эта опция удалит все куки — и Room-House, и куки с остальных сайтов! Может быть, вам это не подходит? Смотрите ниже.</w:t>
+        <w:t xml:space="preserve"> за последние 24 часа, или за неделю. Внимание, эта опция удалит все куки — и </w:t>
+      </w:r>
+      <w:r>
+        <w:rPr>
+          <w:b w:val="false"/>
+          <w:bCs w:val="false"/>
+          <w:sz w:val="18"/>
+          <w:szCs w:val="18"/>
+          <w:lang w:val="ru-RU"/>
+        </w:rPr>
+        <w:t xml:space="preserve">куки </w:t>
+      </w:r>
+      <w:r>
+        <w:rPr>
+          <w:b/>
+          <w:bCs/>
+          <w:sz w:val="18"/>
+          <w:szCs w:val="18"/>
+          <w:lang w:val="ru-RU"/>
+        </w:rPr>
+        <w:t>Room-House</w:t>
+      </w:r>
+      <w:r>
+        <w:rPr>
+          <w:b w:val="false"/>
+          <w:bCs w:val="false"/>
+          <w:sz w:val="18"/>
+          <w:szCs w:val="18"/>
+          <w:lang w:val="ru-RU"/>
+        </w:rPr>
+        <w:t>, и куки с остальных сайтов! Может быть, вам это не подходит? Смотрите ниже.</w:t>
       </w:r>
     </w:p>
     <w:p>
@@ -7381,19 +7721,6 @@
     </w:p>
     <w:p>
       <w:pPr>
-        <w:pStyle w:val="Normal"/>
-        <w:rPr>
-          <w:lang w:val="ru-RU"/>
-        </w:rPr>
-      </w:pPr>
-      <w:r>
-        <w:rPr>
-          <w:lang w:val="ru-RU"/>
-        </w:rPr>
-      </w:r>
-    </w:p>
-    <w:p>
-      <w:pPr>
         <w:pStyle w:val="Heading1"/>
         <w:numPr>
           <w:ilvl w:val="0"/>
@@ -7428,40 +7755,147 @@
       <w:pPr>
         <w:pStyle w:val="Normal"/>
         <w:spacing w:before="0" w:after="200"/>
-        <w:rPr>
-          <w:b/>
-          <w:b/>
-          <w:bCs/>
-        </w:rPr>
-      </w:pPr>
-      <w:r>
-        <w:rPr>
-          <w:b/>
-          <w:bCs/>
-        </w:rPr>
-        <w:t>1. Почему в админке гуру недоступны все остальные пункты меню?</w:t>
+        <w:rPr/>
+      </w:pPr>
+      <w:r>
+        <w:rPr>
+          <w:b/>
+          <w:bCs/>
+        </w:rPr>
+        <w:t>1. Почему в админке гуру недоступны остальные пункты меню?</w:t>
       </w:r>
     </w:p>
     <w:p>
       <w:pPr>
         <w:pStyle w:val="Normal"/>
         <w:spacing w:before="0" w:after="200"/>
-        <w:rPr>
-          <w:b w:val="false"/>
-          <w:b w:val="false"/>
-          <w:bCs w:val="false"/>
-          <w:sz w:val="18"/>
-          <w:szCs w:val="18"/>
-        </w:rPr>
-      </w:pPr>
-      <w:r>
-        <w:rPr>
-          <w:b w:val="false"/>
-          <w:bCs w:val="false"/>
-          <w:sz w:val="18"/>
-          <w:szCs w:val="18"/>
-        </w:rPr>
-        <w:t>В Румхаусе многоуровневая иерархия администрирования, гуру — админ 2-ого уровня, остальные опции меню административного интерфейса доступны админам 1-ого уровня, т.е. тем, кто создают гуру и выдаёт им логин и пароль. В частности, в админке они могут смотреть логи комнаты, перезагружать комнату, блокировать атаки по IP и др. полезные функции.</w:t>
+        <w:rPr/>
+      </w:pPr>
+      <w:r>
+        <w:rPr>
+          <w:b w:val="false"/>
+          <w:bCs w:val="false"/>
+          <w:sz w:val="18"/>
+          <w:szCs w:val="18"/>
+        </w:rPr>
+        <w:t xml:space="preserve">В </w:t>
+      </w:r>
+      <w:r>
+        <w:rPr>
+          <w:b/>
+          <w:bCs/>
+          <w:sz w:val="18"/>
+          <w:szCs w:val="18"/>
+        </w:rPr>
+        <w:t>Румхаусе</w:t>
+      </w:r>
+      <w:r>
+        <w:rPr>
+          <w:b w:val="false"/>
+          <w:bCs w:val="false"/>
+          <w:sz w:val="18"/>
+          <w:szCs w:val="18"/>
+        </w:rPr>
+        <w:t xml:space="preserve"> многоуровневая иерархия администрирования, гуру — админ 2-ого уровня, остальные опции меню административного интерфейса доступны админам 1-ого уровня, т.е. тем, кто создают </w:t>
+      </w:r>
+      <w:r>
+        <w:rPr>
+          <w:b w:val="false"/>
+          <w:bCs w:val="false"/>
+          <w:sz w:val="18"/>
+          <w:szCs w:val="18"/>
+        </w:rPr>
+        <w:t>пользователей-</w:t>
+      </w:r>
+      <w:r>
+        <w:rPr>
+          <w:b w:val="false"/>
+          <w:bCs w:val="false"/>
+          <w:sz w:val="18"/>
+          <w:szCs w:val="18"/>
+        </w:rPr>
+        <w:t>гуру и выда</w:t>
+      </w:r>
+      <w:r>
+        <w:rPr>
+          <w:b w:val="false"/>
+          <w:bCs w:val="false"/>
+          <w:sz w:val="18"/>
+          <w:szCs w:val="18"/>
+        </w:rPr>
+        <w:t>ю</w:t>
+      </w:r>
+      <w:r>
+        <w:rPr>
+          <w:b w:val="false"/>
+          <w:bCs w:val="false"/>
+          <w:sz w:val="18"/>
+          <w:szCs w:val="18"/>
+        </w:rPr>
+        <w:t xml:space="preserve">т им логин и пароль. В частности, </w:t>
+      </w:r>
+      <w:r>
+        <w:rPr>
+          <w:b w:val="false"/>
+          <w:bCs w:val="false"/>
+          <w:sz w:val="18"/>
+          <w:szCs w:val="18"/>
+        </w:rPr>
+        <w:t>админы</w:t>
+      </w:r>
+      <w:r>
+        <w:rPr>
+          <w:b w:val="false"/>
+          <w:bCs w:val="false"/>
+          <w:sz w:val="18"/>
+          <w:szCs w:val="18"/>
+        </w:rPr>
+        <w:t xml:space="preserve"> могут смотреть логи комнаты, перезагружать комнату, блокировать атаки по IP и </w:t>
+      </w:r>
+      <w:r>
+        <w:rPr>
+          <w:b w:val="false"/>
+          <w:bCs w:val="false"/>
+          <w:sz w:val="18"/>
+          <w:szCs w:val="18"/>
+        </w:rPr>
+        <w:t xml:space="preserve">делать </w:t>
+      </w:r>
+      <w:r>
+        <w:rPr>
+          <w:b w:val="false"/>
+          <w:bCs w:val="false"/>
+          <w:sz w:val="18"/>
+          <w:szCs w:val="18"/>
+        </w:rPr>
+        <w:t xml:space="preserve">др. </w:t>
+      </w:r>
+      <w:r>
+        <w:rPr>
+          <w:b w:val="false"/>
+          <w:bCs w:val="false"/>
+          <w:sz w:val="18"/>
+          <w:szCs w:val="18"/>
+        </w:rPr>
+        <w:t>п</w:t>
+      </w:r>
+      <w:r>
+        <w:rPr>
+          <w:b w:val="false"/>
+          <w:bCs w:val="false"/>
+          <w:sz w:val="18"/>
+          <w:szCs w:val="18"/>
+        </w:rPr>
+        <w:t xml:space="preserve">олезные </w:t>
+      </w:r>
+      <w:r>
+        <w:rPr>
+          <w:b w:val="false"/>
+          <w:bCs w:val="false"/>
+          <w:sz w:val="18"/>
+          <w:szCs w:val="18"/>
+        </w:rPr>
+        <w:t>дела, работая в том же самом административной интерфейсе, что и гуру.</w:t>
       </w:r>
     </w:p>
     <w:p>
@@ -7490,49 +7924,70 @@
       <w:pPr>
         <w:pStyle w:val="Normal"/>
         <w:spacing w:before="0" w:after="200"/>
-        <w:rPr>
-          <w:b w:val="false"/>
-          <w:b w:val="false"/>
-          <w:bCs w:val="false"/>
-          <w:sz w:val="18"/>
-          <w:szCs w:val="18"/>
-        </w:rPr>
-      </w:pPr>
-      <w:r>
-        <w:rPr>
-          <w:b w:val="false"/>
-          <w:bCs w:val="false"/>
-          <w:sz w:val="18"/>
-          <w:szCs w:val="18"/>
-        </w:rPr>
-        <w:t xml:space="preserve">В принципе, да. Попробуйте осилить загрузку собственного нода Room-House, </w:t>
-      </w:r>
-      <w:r>
-        <w:rPr>
-          <w:b w:val="false"/>
-          <w:bCs w:val="false"/>
-          <w:sz w:val="18"/>
-          <w:szCs w:val="18"/>
-        </w:rPr>
-        <w:t xml:space="preserve">как это сделать </w:t>
-      </w:r>
-      <w:r>
-        <w:rPr>
-          <w:b w:val="false"/>
-          <w:bCs w:val="false"/>
-          <w:sz w:val="18"/>
-          <w:szCs w:val="18"/>
-        </w:rPr>
-        <w:t xml:space="preserve">см. здесь:  </w:t>
-      </w:r>
-      <w:r>
-        <w:rPr>
-          <w:b w:val="false"/>
-          <w:bCs w:val="false"/>
-          <w:sz w:val="18"/>
-          <w:szCs w:val="18"/>
-        </w:rPr>
-        <w:t>https://github.com/kl3eo/room-house/blob/main/xTER_Room-House_Rus_v2_1_1.pdf</w:t>
+        <w:rPr/>
+      </w:pPr>
+      <w:r>
+        <w:rPr>
+          <w:b w:val="false"/>
+          <w:bCs w:val="false"/>
+          <w:sz w:val="18"/>
+          <w:szCs w:val="18"/>
+        </w:rPr>
+        <w:t xml:space="preserve">В принципе, да. Попробуйте осилить загрузку собственного нода </w:t>
+      </w:r>
+      <w:r>
+        <w:rPr>
+          <w:b/>
+          <w:bCs/>
+          <w:sz w:val="18"/>
+          <w:szCs w:val="18"/>
+        </w:rPr>
+        <w:t>Room-House</w:t>
+      </w:r>
+      <w:r>
+        <w:rPr>
+          <w:b w:val="false"/>
+          <w:bCs w:val="false"/>
+          <w:sz w:val="18"/>
+          <w:szCs w:val="18"/>
+        </w:rPr>
+        <w:t xml:space="preserve">, как это сделать </w:t>
+      </w:r>
+      <w:r>
+        <w:rPr>
+          <w:b w:val="false"/>
+          <w:bCs w:val="false"/>
+          <w:sz w:val="18"/>
+          <w:szCs w:val="18"/>
+        </w:rPr>
+        <w:t>-</w:t>
+      </w:r>
+      <w:r>
+        <w:rPr>
+          <w:b w:val="false"/>
+          <w:bCs w:val="false"/>
+          <w:sz w:val="18"/>
+          <w:szCs w:val="18"/>
+        </w:rPr>
+        <w:t xml:space="preserve"> </w:t>
+      </w:r>
+      <w:r>
+        <w:rPr>
+          <w:b w:val="false"/>
+          <w:bCs w:val="false"/>
+          <w:sz w:val="18"/>
+          <w:szCs w:val="18"/>
+        </w:rPr>
+        <w:t xml:space="preserve">читайте </w:t>
+      </w:r>
+      <w:r>
+        <w:rPr>
+          <w:b w:val="false"/>
+          <w:bCs w:val="false"/>
+          <w:sz w:val="18"/>
+          <w:szCs w:val="18"/>
+        </w:rPr>
+        <w:t>здесь:  https://github.com/kl3eo/room-house/blob/main/xTER_Room-House_Rus_v2_1_1.pdf</w:t>
       </w:r>
     </w:p>
     <w:p>
@@ -7561,58 +8016,70 @@
       <w:pPr>
         <w:pStyle w:val="Normal"/>
         <w:spacing w:before="0" w:after="200"/>
-        <w:rPr>
-          <w:b w:val="false"/>
-          <w:b w:val="false"/>
-          <w:bCs w:val="false"/>
-          <w:sz w:val="18"/>
-          <w:szCs w:val="18"/>
-        </w:rPr>
-      </w:pPr>
-      <w:r>
-        <w:rPr>
-          <w:b w:val="false"/>
-          <w:bCs w:val="false"/>
-          <w:sz w:val="18"/>
-          <w:szCs w:val="18"/>
-        </w:rPr>
-        <w:t xml:space="preserve">Room-House живет внутри xTER, короткий ответ. xTER  = собственная система контейнеризации,  создающая т.н. SafeContainer — с ним невозможно заглянуть внутрь контейнера, тем самым мы можем обезопасить программы и технологии. Контейнер xTER </w:t>
-      </w:r>
-      <w:r>
-        <w:rPr>
-          <w:b w:val="false"/>
-          <w:bCs w:val="false"/>
-          <w:sz w:val="18"/>
-          <w:szCs w:val="18"/>
-        </w:rPr>
-        <w:t xml:space="preserve">ещё и </w:t>
-      </w:r>
-      <w:r>
-        <w:rPr>
-          <w:b w:val="false"/>
-          <w:bCs w:val="false"/>
-          <w:sz w:val="18"/>
-          <w:szCs w:val="18"/>
-        </w:rPr>
-        <w:t xml:space="preserve">очень удобен, т.к. мы берем на себя всю инсталляцию и конфигурацию софта, вам остаётся только загрузить </w:t>
-      </w:r>
-      <w:r>
-        <w:rPr>
-          <w:b w:val="false"/>
-          <w:bCs w:val="false"/>
-          <w:sz w:val="18"/>
-          <w:szCs w:val="18"/>
-        </w:rPr>
-        <w:t>xTER</w:t>
-      </w:r>
-      <w:r>
-        <w:rPr>
-          <w:b w:val="false"/>
-          <w:bCs w:val="false"/>
-          <w:sz w:val="18"/>
-          <w:szCs w:val="18"/>
-        </w:rPr>
-        <w:t xml:space="preserve"> внутри виртуальной машины VirtualBox.</w:t>
+        <w:rPr/>
+      </w:pPr>
+      <w:r>
+        <w:rPr>
+          <w:b/>
+          <w:bCs/>
+          <w:sz w:val="18"/>
+          <w:szCs w:val="18"/>
+        </w:rPr>
+        <w:t>Room-House</w:t>
+      </w:r>
+      <w:r>
+        <w:rPr>
+          <w:b w:val="false"/>
+          <w:bCs w:val="false"/>
+          <w:sz w:val="18"/>
+          <w:szCs w:val="18"/>
+        </w:rPr>
+        <w:t xml:space="preserve"> живет внутри xTER, </w:t>
+      </w:r>
+      <w:r>
+        <w:rPr>
+          <w:b w:val="false"/>
+          <w:bCs w:val="false"/>
+          <w:sz w:val="18"/>
+          <w:szCs w:val="18"/>
+        </w:rPr>
+        <w:t xml:space="preserve">это </w:t>
+      </w:r>
+      <w:r>
+        <w:rPr>
+          <w:b w:val="false"/>
+          <w:bCs w:val="false"/>
+          <w:sz w:val="18"/>
+          <w:szCs w:val="18"/>
+        </w:rPr>
+        <w:t xml:space="preserve">короткий ответ. xTER  = собственная система контейнеризации </w:t>
+      </w:r>
+      <w:r>
+        <w:rPr>
+          <w:b w:val="false"/>
+          <w:bCs w:val="false"/>
+          <w:sz w:val="18"/>
+          <w:szCs w:val="18"/>
+        </w:rPr>
+        <w:t xml:space="preserve">для </w:t>
+      </w:r>
+      <w:r>
+        <w:rPr>
+          <w:b/>
+          <w:bCs/>
+          <w:sz w:val="18"/>
+          <w:szCs w:val="18"/>
+        </w:rPr>
+        <w:t>Room-House</w:t>
+      </w:r>
+      <w:r>
+        <w:rPr>
+          <w:b w:val="false"/>
+          <w:bCs w:val="false"/>
+          <w:sz w:val="18"/>
+          <w:szCs w:val="18"/>
+        </w:rPr>
+        <w:t>,  создающая т.н. SafeContainer, тем самым мы можем обезопасить программы и технологии. Контейнер xTER ещё и очень удобен, т.к. мы берем на себя всю инсталляцию и конфигурацию софта, вам остаётся только загрузить xTER внутри виртуальной машины VirtualBox.</w:t>
       </w:r>
     </w:p>
     <w:sectPr>

</xml_diff>

<commit_message>
R-H manual RUS v1.19
</commit_message>
<xml_diff>
--- a/inst.docx
+++ b/inst.docx
@@ -123,7 +123,7 @@
                                 <w:sdt>
                                   <w:sdtPr>
                                     <w:text/>
-                                    <w:id w:val="1213259345"/>
+                                    <w:id w:val="2047681100"/>
                                     <w:dataBinding w:prefixMappings="xmlns:ns0='http://schemas.openxmlformats.org/package/2006/metadata/core-properties' xmlns:ns1='http://purl.org/dc/elements/1.1/'" w:xpath="/ns0:coreProperties[1]/ns1:title[1]" w:storeItemID="{6C3C8BC8-F283-45AE-878A-BAB7291924A1}"/>
                                     <w:alias w:val="Company"/>
                                   </w:sdtPr>
@@ -166,7 +166,7 @@
                                 <w:sdt>
                                   <w:sdtPr>
                                     <w:text/>
-                                    <w:id w:val="1600367423"/>
+                                    <w:id w:val="1788213567"/>
                                     <w:dataBinding w:prefixMappings="xmlns:ns0='http://schemas.openxmlformats.org/package/2006/metadata/core-properties' xmlns:ns1='http://purl.org/dc/elements/1.1/'" w:xpath="/ns0:coreProperties[1]/ns1:subject[1]" w:storeItemID="{6C3C8BC8-F283-45AE-878A-BAB7291924A1}"/>
                                     <w:alias w:val="Subtitle"/>
                                   </w:sdtPr>
@@ -196,14 +196,10 @@
                             <w:pPr>
                               <w:pStyle w:val="FrameContents"/>
                               <w:spacing w:before="0" w:after="200"/>
-                              <w:rPr>
-                                <w:color w:val="000000"/>
-                              </w:rPr>
+                              <w:rPr/>
                             </w:pPr>
                             <w:r>
-                              <w:rPr>
-                                <w:color w:val="000000"/>
-                              </w:rPr>
+                              <w:rPr/>
                             </w:r>
                           </w:p>
                         </w:txbxContent>
@@ -296,7 +292,7 @@
                           <w:sdt>
                             <w:sdtPr>
                               <w:text/>
-                              <w:id w:val="1031828613"/>
+                              <w:id w:val="1568276078"/>
                               <w:dataBinding w:prefixMappings="xmlns:ns0='http://schemas.openxmlformats.org/package/2006/metadata/core-properties' xmlns:ns1='http://purl.org/dc/elements/1.1/'" w:xpath="/ns0:coreProperties[1]/ns1:title[1]" w:storeItemID="{6C3C8BC8-F283-45AE-878A-BAB7291924A1}"/>
                               <w:alias w:val="Company"/>
                             </w:sdtPr>
@@ -339,7 +335,7 @@
                           <w:sdt>
                             <w:sdtPr>
                               <w:text/>
-                              <w:id w:val="1442920500"/>
+                              <w:id w:val="1814099765"/>
                               <w:dataBinding w:prefixMappings="xmlns:ns0='http://schemas.openxmlformats.org/package/2006/metadata/core-properties' xmlns:ns1='http://purl.org/dc/elements/1.1/'" w:xpath="/ns0:coreProperties[1]/ns1:subject[1]" w:storeItemID="{6C3C8BC8-F283-45AE-878A-BAB7291924A1}"/>
                               <w:alias w:val="Subtitle"/>
                             </w:sdtPr>
@@ -369,14 +365,10 @@
                       <w:pPr>
                         <w:pStyle w:val="FrameContents"/>
                         <w:spacing w:before="0" w:after="200"/>
-                        <w:rPr>
-                          <w:color w:val="000000"/>
-                        </w:rPr>
+                        <w:rPr/>
                       </w:pPr>
                       <w:r>
-                        <w:rPr>
-                          <w:color w:val="000000"/>
-                        </w:rPr>
+                        <w:rPr/>
                       </w:r>
                     </w:p>
                   </w:txbxContent>
@@ -545,7 +537,7 @@
                                       <w:sz w:val="18"/>
                                       <w:lang w:val="ru-RU"/>
                                     </w:rPr>
-                                    <w:t>8</w:t>
+                                    <w:t>9</w:t>
                                   </w:r>
                                   <w:r>
                                     <w:rPr>
@@ -563,14 +555,10 @@
                             <w:pPr>
                               <w:pStyle w:val="FrameContents"/>
                               <w:spacing w:before="0" w:after="200"/>
-                              <w:rPr>
-                                <w:color w:val="000000"/>
-                              </w:rPr>
+                              <w:rPr/>
                             </w:pPr>
                             <w:r>
-                              <w:rPr>
-                                <w:color w:val="000000"/>
-                              </w:rPr>
+                              <w:rPr/>
                             </w:r>
                           </w:p>
                         </w:txbxContent>
@@ -640,7 +628,7 @@
                                 <w:sz w:val="18"/>
                                 <w:lang w:val="ru-RU"/>
                               </w:rPr>
-                              <w:t>8</w:t>
+                              <w:t>9</w:t>
                             </w:r>
                             <w:r>
                               <w:rPr>
@@ -658,14 +646,10 @@
                       <w:pPr>
                         <w:pStyle w:val="FrameContents"/>
                         <w:spacing w:before="0" w:after="200"/>
-                        <w:rPr>
-                          <w:color w:val="000000"/>
-                        </w:rPr>
+                        <w:rPr/>
                       </w:pPr>
                       <w:r>
-                        <w:rPr>
-                          <w:color w:val="000000"/>
-                        </w:rPr>
+                        <w:rPr/>
                       </w:r>
                     </w:p>
                   </w:txbxContent>
@@ -703,7 +687,7 @@
           <w:docPartGallery w:val="Table of Contents"/>
           <w:docPartUnique w:val="true"/>
         </w:docPartObj>
-        <w:id w:val="1144616633"/>
+        <w:id w:val="1937053301"/>
       </w:sdtPr>
       <w:sdtContent>
         <w:p>
@@ -5734,47 +5718,7 @@
           <w:szCs w:val="18"/>
           <w:lang w:val="ru-RU"/>
         </w:rPr>
-        <w:t xml:space="preserve">Левая кнопка этого меню “+” откроет окошко для ввода текста. Напечатайте </w:t>
-      </w:r>
-      <w:r>
-        <w:rPr>
-          <w:b w:val="false"/>
-          <w:bCs w:val="false"/>
-          <w:sz w:val="18"/>
-          <w:szCs w:val="18"/>
-          <w:lang w:val="ru-RU"/>
-        </w:rPr>
-        <w:t>там</w:t>
-      </w:r>
-      <w:r>
-        <w:rPr>
-          <w:b w:val="false"/>
-          <w:bCs w:val="false"/>
-          <w:sz w:val="18"/>
-          <w:szCs w:val="18"/>
-          <w:lang w:val="ru-RU"/>
-        </w:rPr>
-        <w:t xml:space="preserve"> </w:t>
-      </w:r>
-      <w:r>
-        <w:rPr>
-          <w:b w:val="false"/>
-          <w:bCs w:val="false"/>
-          <w:sz w:val="18"/>
-          <w:szCs w:val="18"/>
-          <w:lang w:val="ru-RU"/>
-        </w:rPr>
-        <w:t>свой</w:t>
-      </w:r>
-      <w:r>
-        <w:rPr>
-          <w:b w:val="false"/>
-          <w:bCs w:val="false"/>
-          <w:sz w:val="18"/>
-          <w:szCs w:val="18"/>
-          <w:lang w:val="ru-RU"/>
-        </w:rPr>
-        <w:t xml:space="preserve"> текст и нажмите клавишу “Enter”. Правая кнопка “X” закроет окно с чатом. В середине между ними находится </w:t>
+        <w:t xml:space="preserve">Левая кнопка этого меню “+” откроет окошко для ввода текста. Напечатайте там свой текст и нажмите клавишу “Enter”. Правая кнопка “X” закроет окно с чатом. В середине между ними находится </w:t>
       </w:r>
       <w:r>
         <w:rPr>
@@ -5810,27 +5754,7 @@
           <w:szCs w:val="18"/>
           <w:lang w:val="ru-RU"/>
         </w:rPr>
-        <w:t>В том случае, когда кто-то написал в чат</w:t>
-      </w:r>
-      <w:r>
-        <w:rPr>
-          <w:b w:val="false"/>
-          <w:bCs w:val="false"/>
-          <w:sz w:val="18"/>
-          <w:szCs w:val="18"/>
-          <w:lang w:val="ru-RU"/>
-        </w:rPr>
-        <w:t>е</w:t>
-      </w:r>
-      <w:r>
-        <w:rPr>
-          <w:b w:val="false"/>
-          <w:bCs w:val="false"/>
-          <w:sz w:val="18"/>
-          <w:szCs w:val="18"/>
-          <w:lang w:val="ru-RU"/>
-        </w:rPr>
-        <w:t>, все остальные присутствующие в комнате услышат звуковой сигнал и увидят, что кнопка чата стала медленно мигать зеленым цветом. В этот чат могут писать абсолютно все, включая гостей и даже “зрителей”.</w:t>
+        <w:t>В том случае, когда кто-то написал в чате, все остальные присутствующие в комнате услышат звуковой сигнал и увидят, что кнопка чата стала медленно мигать зеленым цветом. В этот чат могут писать абсолютно все, включая гостей и даже “зрителей”.</w:t>
       </w:r>
     </w:p>
     <w:p>
@@ -6565,257 +6489,7 @@
           <w:szCs w:val="18"/>
           <w:lang w:val="ru-RU"/>
         </w:rPr>
-        <w:t xml:space="preserve">Уменьшение числа видео в комнате позволяет улучшить качество оставшихся видео. </w:t>
-      </w:r>
-      <w:r>
-        <w:rPr>
-          <w:b w:val="false"/>
-          <w:bCs w:val="false"/>
-          <w:sz w:val="18"/>
-          <w:szCs w:val="18"/>
-          <w:lang w:val="ru-RU"/>
-        </w:rPr>
-        <w:t xml:space="preserve">Чтобы </w:t>
-      </w:r>
-      <w:r>
-        <w:rPr>
-          <w:b w:val="false"/>
-          <w:bCs w:val="false"/>
-          <w:sz w:val="18"/>
-          <w:szCs w:val="18"/>
-          <w:lang w:val="ru-RU"/>
-        </w:rPr>
-        <w:t>выключить видео</w:t>
-      </w:r>
-      <w:r>
-        <w:rPr>
-          <w:b w:val="false"/>
-          <w:bCs w:val="false"/>
-          <w:sz w:val="18"/>
-          <w:szCs w:val="18"/>
-          <w:lang w:val="ru-RU"/>
-        </w:rPr>
-        <w:t xml:space="preserve"> любого из находящихся в </w:t>
-      </w:r>
-      <w:r>
-        <w:rPr>
-          <w:b w:val="false"/>
-          <w:bCs w:val="false"/>
-          <w:sz w:val="18"/>
-          <w:szCs w:val="18"/>
-          <w:lang w:val="ru-RU"/>
-        </w:rPr>
-        <w:t>комнате</w:t>
-      </w:r>
-      <w:r>
-        <w:rPr>
-          <w:b w:val="false"/>
-          <w:bCs w:val="false"/>
-          <w:sz w:val="18"/>
-          <w:szCs w:val="18"/>
-          <w:lang w:val="ru-RU"/>
-        </w:rPr>
-        <w:t xml:space="preserve"> участников, щёлкн</w:t>
-      </w:r>
-      <w:r>
-        <w:rPr>
-          <w:b w:val="false"/>
-          <w:bCs w:val="false"/>
-          <w:sz w:val="18"/>
-          <w:szCs w:val="18"/>
-          <w:lang w:val="ru-RU"/>
-        </w:rPr>
-        <w:t>ите</w:t>
-      </w:r>
-      <w:r>
-        <w:rPr>
-          <w:b w:val="false"/>
-          <w:bCs w:val="false"/>
-          <w:sz w:val="18"/>
-          <w:szCs w:val="18"/>
-          <w:lang w:val="ru-RU"/>
-        </w:rPr>
-        <w:t xml:space="preserve"> по иконке «X» в правом верхнем углу картинки этого пользователя. После подтверждения, видео (или пустой тёмный квадрат) отключаемого пользователя пропадает. </w:t>
-      </w:r>
-      <w:r>
-        <w:rPr>
-          <w:b w:val="false"/>
-          <w:bCs w:val="false"/>
-          <w:sz w:val="18"/>
-          <w:szCs w:val="18"/>
-          <w:lang w:val="ru-RU"/>
-        </w:rPr>
-        <w:t xml:space="preserve">Все, кроме гуру, </w:t>
-      </w:r>
-      <w:r>
-        <w:rPr>
-          <w:b w:val="false"/>
-          <w:bCs w:val="false"/>
-          <w:sz w:val="18"/>
-          <w:szCs w:val="18"/>
-          <w:lang w:val="ru-RU"/>
-        </w:rPr>
-        <w:t xml:space="preserve">могут этой кнопкой выключить </w:t>
-      </w:r>
-      <w:r>
-        <w:rPr>
-          <w:b w:val="false"/>
-          <w:bCs w:val="false"/>
-          <w:sz w:val="18"/>
-          <w:szCs w:val="18"/>
-          <w:lang w:val="ru-RU"/>
-        </w:rPr>
-        <w:t>кого-угодно</w:t>
-      </w:r>
-      <w:r>
-        <w:rPr>
-          <w:b w:val="false"/>
-          <w:bCs w:val="false"/>
-          <w:sz w:val="18"/>
-          <w:szCs w:val="18"/>
-          <w:lang w:val="ru-RU"/>
-        </w:rPr>
-        <w:t xml:space="preserve">, но только у себя в браузере. </w:t>
-      </w:r>
-      <w:r>
-        <w:rPr>
-          <w:b w:val="false"/>
-          <w:bCs w:val="false"/>
-          <w:sz w:val="18"/>
-          <w:szCs w:val="18"/>
-          <w:lang w:val="ru-RU"/>
-        </w:rPr>
-        <w:t xml:space="preserve"> </w:t>
-      </w:r>
-      <w:r>
-        <w:rPr>
-          <w:b w:val="false"/>
-          <w:bCs w:val="false"/>
-          <w:sz w:val="18"/>
-          <w:szCs w:val="18"/>
-          <w:lang w:val="ru-RU"/>
-        </w:rPr>
-        <w:t>В этом разница — гуру отключает «у всех» в комнате сразу. Гуру может также удалить гостя из списка зрителей щелчком по «X» справа от имени в списке, который выводится в окн</w:t>
-      </w:r>
-      <w:r>
-        <w:rPr>
-          <w:b w:val="false"/>
-          <w:bCs w:val="false"/>
-          <w:sz w:val="18"/>
-          <w:szCs w:val="18"/>
-          <w:lang w:val="ru-RU"/>
-        </w:rPr>
-        <w:t>о</w:t>
-      </w:r>
-      <w:r>
-        <w:rPr>
-          <w:b w:val="false"/>
-          <w:bCs w:val="false"/>
-          <w:sz w:val="18"/>
-          <w:szCs w:val="18"/>
-          <w:lang w:val="ru-RU"/>
-        </w:rPr>
-        <w:t xml:space="preserve"> чата </w:t>
-      </w:r>
-      <w:r>
-        <w:rPr>
-          <w:b w:val="false"/>
-          <w:bCs w:val="false"/>
-          <w:sz w:val="18"/>
-          <w:szCs w:val="18"/>
-          <w:lang w:val="ru-RU"/>
-        </w:rPr>
-        <w:t xml:space="preserve">или </w:t>
-      </w:r>
-      <w:r>
-        <w:rPr>
-          <w:b w:val="false"/>
-          <w:bCs w:val="false"/>
-          <w:sz w:val="18"/>
-          <w:szCs w:val="18"/>
-          <w:lang w:val="ru-RU"/>
-        </w:rPr>
-        <w:t xml:space="preserve">переключателем </w:t>
-      </w:r>
-      <w:r>
-        <w:rPr>
-          <w:b w:val="false"/>
-          <w:bCs w:val="false"/>
-          <w:sz w:val="18"/>
-          <w:szCs w:val="18"/>
-          <w:lang w:val="ru-RU"/>
-        </w:rPr>
-        <w:t xml:space="preserve">его </w:t>
-      </w:r>
-      <w:r>
-        <w:rPr>
-          <w:b w:val="false"/>
-          <w:bCs w:val="false"/>
-          <w:sz w:val="18"/>
-          <w:szCs w:val="18"/>
-          <w:lang w:val="ru-RU"/>
-        </w:rPr>
-        <w:t xml:space="preserve">контента, или щелчком по иконке числа гостей </w:t>
-      </w:r>
-      <w:r>
-        <w:rPr>
-          <w:b w:val="false"/>
-          <w:bCs w:val="false"/>
-          <w:sz w:val="18"/>
-          <w:szCs w:val="18"/>
-          <w:lang w:val="ru-RU"/>
-        </w:rPr>
-        <w:t>на</w:t>
-      </w:r>
-      <w:r>
-        <w:rPr>
-          <w:b w:val="false"/>
-          <w:bCs w:val="false"/>
-          <w:sz w:val="18"/>
-          <w:szCs w:val="18"/>
-          <w:lang w:val="ru-RU"/>
-        </w:rPr>
-        <w:t xml:space="preserve"> </w:t>
-      </w:r>
-      <w:r>
-        <w:rPr>
-          <w:b w:val="false"/>
-          <w:bCs w:val="false"/>
-          <w:sz w:val="18"/>
-          <w:szCs w:val="18"/>
-          <w:lang w:val="ru-RU"/>
-        </w:rPr>
-        <w:t>статс-бар</w:t>
-      </w:r>
-      <w:r>
-        <w:rPr>
-          <w:b w:val="false"/>
-          <w:bCs w:val="false"/>
-          <w:sz w:val="18"/>
-          <w:szCs w:val="18"/>
-          <w:lang w:val="ru-RU"/>
-        </w:rPr>
-        <w:t xml:space="preserve"> </w:t>
-      </w:r>
-      <w:r>
-        <w:rPr>
-          <w:b w:val="false"/>
-          <w:bCs w:val="false"/>
-          <w:sz w:val="18"/>
-          <w:szCs w:val="18"/>
-          <w:lang w:val="ru-RU"/>
-        </w:rPr>
-        <w:t xml:space="preserve">ниже </w:t>
-      </w:r>
-      <w:r>
-        <w:rPr>
-          <w:b w:val="false"/>
-          <w:bCs w:val="false"/>
-          <w:sz w:val="18"/>
-          <w:szCs w:val="18"/>
-          <w:lang w:val="ru-RU"/>
-        </w:rPr>
-        <w:t>главного меню.</w:t>
+        <w:t>Уменьшение числа видео в комнате позволяет улучшить качество оставшихся видео. Чтобы выключить видео любого из находящихся в комнате участников, щёлкните по иконке «X» в правом верхнем углу картинки этого пользователя. После подтверждения, видео (или пустой тёмный квадрат) отключаемого пользователя пропадает. Все, кроме гуру, могут этой кнопкой выключить кого-угодно, но только у себя в браузере.  В этом разница — гуру отключает «у всех» в комнате сразу. Гуру может также удалить гостя из списка зрителей щелчком по «X» справа от имени в списке, который выводится в окно чата или переключателем его контента, или щелчком по иконке числа гостей на статс-бар ниже главного меню.</w:t>
       </w:r>
     </w:p>
     <w:p>
@@ -7453,17 +7127,7 @@
           <w:szCs w:val="18"/>
           <w:lang w:val="ru-RU"/>
         </w:rPr>
-        <w:t xml:space="preserve"> за последние 24 часа, или за неделю. Внимание, эта опция удалит все куки — и </w:t>
-      </w:r>
-      <w:r>
-        <w:rPr>
-          <w:b w:val="false"/>
-          <w:bCs w:val="false"/>
-          <w:sz w:val="18"/>
-          <w:szCs w:val="18"/>
-          <w:lang w:val="ru-RU"/>
-        </w:rPr>
-        <w:t xml:space="preserve">куки </w:t>
+        <w:t xml:space="preserve"> за последние 24 часа, или за неделю. Внимание, эта опция удалит все куки — и куки </w:t>
       </w:r>
       <w:r>
         <w:rPr>
@@ -7796,106 +7460,7 @@
           <w:sz w:val="18"/>
           <w:szCs w:val="18"/>
         </w:rPr>
-        <w:t xml:space="preserve"> многоуровневая иерархия администрирования, гуру — админ 2-ого уровня, остальные опции меню административного интерфейса доступны админам 1-ого уровня, т.е. тем, кто создают </w:t>
-      </w:r>
-      <w:r>
-        <w:rPr>
-          <w:b w:val="false"/>
-          <w:bCs w:val="false"/>
-          <w:sz w:val="18"/>
-          <w:szCs w:val="18"/>
-        </w:rPr>
-        <w:t>пользователей-</w:t>
-      </w:r>
-      <w:r>
-        <w:rPr>
-          <w:b w:val="false"/>
-          <w:bCs w:val="false"/>
-          <w:sz w:val="18"/>
-          <w:szCs w:val="18"/>
-        </w:rPr>
-        <w:t>гуру и выда</w:t>
-      </w:r>
-      <w:r>
-        <w:rPr>
-          <w:b w:val="false"/>
-          <w:bCs w:val="false"/>
-          <w:sz w:val="18"/>
-          <w:szCs w:val="18"/>
-        </w:rPr>
-        <w:t>ю</w:t>
-      </w:r>
-      <w:r>
-        <w:rPr>
-          <w:b w:val="false"/>
-          <w:bCs w:val="false"/>
-          <w:sz w:val="18"/>
-          <w:szCs w:val="18"/>
-        </w:rPr>
-        <w:t xml:space="preserve">т им логин и пароль. В частности, </w:t>
-      </w:r>
-      <w:r>
-        <w:rPr>
-          <w:b w:val="false"/>
-          <w:bCs w:val="false"/>
-          <w:sz w:val="18"/>
-          <w:szCs w:val="18"/>
-        </w:rPr>
-        <w:t>админы</w:t>
-      </w:r>
-      <w:r>
-        <w:rPr>
-          <w:b w:val="false"/>
-          <w:bCs w:val="false"/>
-          <w:sz w:val="18"/>
-          <w:szCs w:val="18"/>
-        </w:rPr>
-        <w:t xml:space="preserve"> могут смотреть логи комнаты, перезагружать комнату, блокировать атаки по IP и </w:t>
-      </w:r>
-      <w:r>
-        <w:rPr>
-          <w:b w:val="false"/>
-          <w:bCs w:val="false"/>
-          <w:sz w:val="18"/>
-          <w:szCs w:val="18"/>
-        </w:rPr>
-        <w:t xml:space="preserve">делать </w:t>
-      </w:r>
-      <w:r>
-        <w:rPr>
-          <w:b w:val="false"/>
-          <w:bCs w:val="false"/>
-          <w:sz w:val="18"/>
-          <w:szCs w:val="18"/>
-        </w:rPr>
-        <w:t xml:space="preserve">др. </w:t>
-      </w:r>
-      <w:r>
-        <w:rPr>
-          <w:b w:val="false"/>
-          <w:bCs w:val="false"/>
-          <w:sz w:val="18"/>
-          <w:szCs w:val="18"/>
-        </w:rPr>
-        <w:t>п</w:t>
-      </w:r>
-      <w:r>
-        <w:rPr>
-          <w:b w:val="false"/>
-          <w:bCs w:val="false"/>
-          <w:sz w:val="18"/>
-          <w:szCs w:val="18"/>
-        </w:rPr>
-        <w:t xml:space="preserve">олезные </w:t>
-      </w:r>
-      <w:r>
-        <w:rPr>
-          <w:b w:val="false"/>
-          <w:bCs w:val="false"/>
-          <w:sz w:val="18"/>
-          <w:szCs w:val="18"/>
-        </w:rPr>
-        <w:t>дела, работая в том же самом административной интерфейсе, что и гуру.</w:t>
+        <w:t xml:space="preserve"> многоуровневая иерархия администрирования, гуру — админ 2-ого уровня, остальные опции меню административного интерфейса доступны админам 1-ого уровня, т.е. тем, кто создают пользователей-гуру и выдают им логин и пароль. В частности, админы могут смотреть логи комнаты, перезагружать комнату, блокировать атаки по IP и делать др. полезные дела, работая в том же самом административной интерфейсе, что и гуру.</w:t>
       </w:r>
     </w:p>
     <w:p>
@@ -7951,57 +7516,24 @@
           <w:sz w:val="18"/>
           <w:szCs w:val="18"/>
         </w:rPr>
-        <w:t xml:space="preserve">, как это сделать </w:t>
-      </w:r>
-      <w:r>
-        <w:rPr>
-          <w:b w:val="false"/>
-          <w:bCs w:val="false"/>
-          <w:sz w:val="18"/>
-          <w:szCs w:val="18"/>
-        </w:rPr>
-        <w:t>-</w:t>
-      </w:r>
-      <w:r>
-        <w:rPr>
-          <w:b w:val="false"/>
-          <w:bCs w:val="false"/>
-          <w:sz w:val="18"/>
-          <w:szCs w:val="18"/>
-        </w:rPr>
-        <w:t xml:space="preserve"> </w:t>
-      </w:r>
-      <w:r>
-        <w:rPr>
-          <w:b w:val="false"/>
-          <w:bCs w:val="false"/>
-          <w:sz w:val="18"/>
-          <w:szCs w:val="18"/>
-        </w:rPr>
-        <w:t xml:space="preserve">читайте </w:t>
-      </w:r>
-      <w:r>
-        <w:rPr>
-          <w:b w:val="false"/>
-          <w:bCs w:val="false"/>
-          <w:sz w:val="18"/>
-          <w:szCs w:val="18"/>
-        </w:rPr>
-        <w:t>здесь:  https://github.com/kl3eo/room-house/blob/main/xTER_Room-House_Rus_v2_1_1.pdf</w:t>
+        <w:t>, как это сделать - читайте здесь:  https://github.com/kl3eo/room-house/blob/main/xTER_Room-House_Rus_v2_1_1.pdf</w:t>
       </w:r>
     </w:p>
     <w:p>
       <w:pPr>
         <w:pStyle w:val="Normal"/>
         <w:spacing w:before="0" w:after="200"/>
-        <w:rPr>
-          <w:b/>
+        <w:rPr/>
+      </w:pPr>
+      <w:r>
+        <w:rPr>
           <w:b/>
           <w:bCs/>
           <w:sz w:val="22"/>
           <w:szCs w:val="22"/>
         </w:rPr>
-      </w:pPr>
+        <w:t>3. Что такое xTER и почему «Room-Hou</w:t>
+      </w:r>
       <w:r>
         <w:rPr>
           <w:b/>
@@ -8009,7 +7541,16 @@
           <w:sz w:val="22"/>
           <w:szCs w:val="22"/>
         </w:rPr>
-        <w:t>3. Что такое xTER и почему «Room-Hosue is powered by xTER»?</w:t>
+        <w:t>s</w:t>
+      </w:r>
+      <w:r>
+        <w:rPr>
+          <w:b/>
+          <w:bCs/>
+          <w:sz w:val="22"/>
+          <w:szCs w:val="22"/>
+        </w:rPr>
+        <w:t>e is powered by xTER»?</w:t>
       </w:r>
     </w:p>
     <w:p>
@@ -8034,34 +7575,25 @@
           <w:sz w:val="18"/>
           <w:szCs w:val="18"/>
         </w:rPr>
-        <w:t xml:space="preserve"> живет внутри xTER, </w:t>
-      </w:r>
-      <w:r>
-        <w:rPr>
-          <w:b w:val="false"/>
-          <w:bCs w:val="false"/>
-          <w:sz w:val="18"/>
-          <w:szCs w:val="18"/>
-        </w:rPr>
-        <w:t xml:space="preserve">это </w:t>
-      </w:r>
-      <w:r>
-        <w:rPr>
-          <w:b w:val="false"/>
-          <w:bCs w:val="false"/>
-          <w:sz w:val="18"/>
-          <w:szCs w:val="18"/>
-        </w:rPr>
-        <w:t xml:space="preserve">короткий ответ. xTER  = собственная система контейнеризации </w:t>
-      </w:r>
-      <w:r>
-        <w:rPr>
-          <w:b w:val="false"/>
-          <w:bCs w:val="false"/>
-          <w:sz w:val="18"/>
-          <w:szCs w:val="18"/>
-        </w:rPr>
-        <w:t xml:space="preserve">для </w:t>
+        <w:t xml:space="preserve"> </w:t>
+      </w:r>
+      <w:r>
+        <w:rPr>
+          <w:b w:val="false"/>
+          <w:bCs w:val="false"/>
+          <w:sz w:val="18"/>
+          <w:szCs w:val="18"/>
+        </w:rPr>
+        <w:t>работает</w:t>
+      </w:r>
+      <w:r>
+        <w:rPr>
+          <w:b w:val="false"/>
+          <w:bCs w:val="false"/>
+          <w:sz w:val="18"/>
+          <w:szCs w:val="18"/>
+        </w:rPr>
+        <w:t xml:space="preserve"> внутри xTER, это короткий ответ. xTER  = собственная система контейнеризации для </w:t>
       </w:r>
       <w:r>
         <w:rPr>
@@ -8079,7 +7611,185 @@
           <w:sz w:val="18"/>
           <w:szCs w:val="18"/>
         </w:rPr>
-        <w:t>,  создающая т.н. SafeContainer, тем самым мы можем обезопасить программы и технологии. Контейнер xTER ещё и очень удобен, т.к. мы берем на себя всю инсталляцию и конфигурацию софта, вам остаётся только загрузить xTER внутри виртуальной машины VirtualBox.</w:t>
+        <w:t xml:space="preserve">,  создающая т.н. </w:t>
+      </w:r>
+      <w:r>
+        <w:rPr>
+          <w:b/>
+          <w:bCs/>
+          <w:sz w:val="18"/>
+          <w:szCs w:val="18"/>
+        </w:rPr>
+        <w:t>SafeContainer</w:t>
+      </w:r>
+      <w:r>
+        <w:rPr>
+          <w:b w:val="false"/>
+          <w:bCs w:val="false"/>
+          <w:sz w:val="18"/>
+          <w:szCs w:val="18"/>
+        </w:rPr>
+        <w:t xml:space="preserve">, </w:t>
+      </w:r>
+      <w:r>
+        <w:rPr>
+          <w:b w:val="false"/>
+          <w:bCs w:val="false"/>
+          <w:sz w:val="18"/>
+          <w:szCs w:val="18"/>
+        </w:rPr>
+        <w:t>с целью</w:t>
+      </w:r>
+      <w:r>
+        <w:rPr>
+          <w:b w:val="false"/>
+          <w:bCs w:val="false"/>
+          <w:sz w:val="18"/>
+          <w:szCs w:val="18"/>
+        </w:rPr>
+        <w:t xml:space="preserve"> обезопасить </w:t>
+      </w:r>
+      <w:r>
+        <w:rPr>
+          <w:b w:val="false"/>
+          <w:bCs w:val="false"/>
+          <w:sz w:val="18"/>
+          <w:szCs w:val="18"/>
+        </w:rPr>
+        <w:t xml:space="preserve">используемые нами </w:t>
+      </w:r>
+      <w:r>
+        <w:rPr>
+          <w:b w:val="false"/>
+          <w:bCs w:val="false"/>
+          <w:sz w:val="18"/>
+          <w:szCs w:val="18"/>
+        </w:rPr>
+        <w:t xml:space="preserve">программы и технологии. Контейнер xTER ещё и очень удобен </w:t>
+      </w:r>
+      <w:r>
+        <w:rPr>
+          <w:b w:val="false"/>
+          <w:bCs w:val="false"/>
+          <w:sz w:val="18"/>
+          <w:szCs w:val="18"/>
+        </w:rPr>
+        <w:t>для вас</w:t>
+      </w:r>
+      <w:r>
+        <w:rPr>
+          <w:b w:val="false"/>
+          <w:bCs w:val="false"/>
+          <w:sz w:val="18"/>
+          <w:szCs w:val="18"/>
+        </w:rPr>
+        <w:t>, т.к. мы берем на себя всю инсталляцию и конфигурацию софта, вам остаётся только загрузить xTER внутри виртуальной машины VirtualBox.</w:t>
+      </w:r>
+    </w:p>
+    <w:p>
+      <w:pPr>
+        <w:pStyle w:val="Normal"/>
+        <w:spacing w:before="0" w:after="200"/>
+        <w:rPr>
+          <w:b/>
+          <w:b/>
+          <w:bCs/>
+          <w:sz w:val="22"/>
+          <w:szCs w:val="22"/>
+        </w:rPr>
+      </w:pPr>
+      <w:r>
+        <w:rPr>
+          <w:b/>
+          <w:bCs/>
+          <w:sz w:val="22"/>
+          <w:szCs w:val="22"/>
+        </w:rPr>
+        <w:t>4. Почему VirtualBox? Можно ли использовать другие виртуали для нода R-H?</w:t>
+      </w:r>
+    </w:p>
+    <w:p>
+      <w:pPr>
+        <w:pStyle w:val="Normal"/>
+        <w:spacing w:before="0" w:after="200"/>
+        <w:rPr>
+          <w:b w:val="false"/>
+          <w:b w:val="false"/>
+          <w:bCs w:val="false"/>
+          <w:sz w:val="18"/>
+          <w:szCs w:val="18"/>
+        </w:rPr>
+      </w:pPr>
+      <w:r>
+        <w:rPr>
+          <w:b w:val="false"/>
+          <w:bCs w:val="false"/>
+          <w:sz w:val="18"/>
+          <w:szCs w:val="18"/>
+        </w:rPr>
+        <w:t xml:space="preserve">VirtualBox от Oracle работает на Windows и др. домашних ОС, и поэтому узел </w:t>
+      </w:r>
+      <w:r>
+        <w:rPr>
+          <w:b/>
+          <w:bCs/>
+          <w:sz w:val="18"/>
+          <w:szCs w:val="18"/>
+        </w:rPr>
+        <w:t>Room-House</w:t>
+      </w:r>
+      <w:r>
+        <w:rPr>
+          <w:b w:val="false"/>
+          <w:bCs w:val="false"/>
+          <w:sz w:val="18"/>
+          <w:szCs w:val="18"/>
+        </w:rPr>
+        <w:t xml:space="preserve"> можно поднять на обычном десктопе с 4GB оперативки и static IP. На других виртуалях, вряд ли. Слишком специфична загрузка xTER.</w:t>
+      </w:r>
+    </w:p>
+    <w:p>
+      <w:pPr>
+        <w:pStyle w:val="Normal"/>
+        <w:spacing w:before="0" w:after="200"/>
+        <w:rPr>
+          <w:b/>
+          <w:b/>
+          <w:bCs/>
+          <w:sz w:val="22"/>
+          <w:szCs w:val="22"/>
+        </w:rPr>
+      </w:pPr>
+      <w:r>
+        <w:rPr>
+          <w:b/>
+          <w:bCs/>
+          <w:sz w:val="22"/>
+          <w:szCs w:val="22"/>
+        </w:rPr>
+        <w:t>5. Можно ли поднять узел Room-House на bare metal?</w:t>
+      </w:r>
+    </w:p>
+    <w:p>
+      <w:pPr>
+        <w:pStyle w:val="Normal"/>
+        <w:spacing w:before="0" w:after="200"/>
+        <w:rPr>
+          <w:b w:val="false"/>
+          <w:b w:val="false"/>
+          <w:bCs w:val="false"/>
+          <w:sz w:val="18"/>
+          <w:szCs w:val="18"/>
+        </w:rPr>
+      </w:pPr>
+      <w:r>
+        <w:rPr>
+          <w:b w:val="false"/>
+          <w:bCs w:val="false"/>
+          <w:sz w:val="18"/>
+          <w:szCs w:val="18"/>
+        </w:rPr>
+        <w:t xml:space="preserve">Да, можно, если у вас лежит на чердаке старый ноутбук  - даже без HDD и без экрана, — лишь бы работал ethernet порт, загрузка с USB флэшки и было 4GB оперативки. </w:t>
       </w:r>
     </w:p>
     <w:sectPr>

</xml_diff>

<commit_message>
R-H manual RUS v1.20
</commit_message>
<xml_diff>
--- a/inst.docx
+++ b/inst.docx
@@ -123,7 +123,7 @@
                                 <w:sdt>
                                   <w:sdtPr>
                                     <w:text/>
-                                    <w:id w:val="2047681100"/>
+                                    <w:id w:val="120869452"/>
                                     <w:dataBinding w:prefixMappings="xmlns:ns0='http://schemas.openxmlformats.org/package/2006/metadata/core-properties' xmlns:ns1='http://purl.org/dc/elements/1.1/'" w:xpath="/ns0:coreProperties[1]/ns1:title[1]" w:storeItemID="{6C3C8BC8-F283-45AE-878A-BAB7291924A1}"/>
                                     <w:alias w:val="Company"/>
                                   </w:sdtPr>
@@ -166,7 +166,7 @@
                                 <w:sdt>
                                   <w:sdtPr>
                                     <w:text/>
-                                    <w:id w:val="1788213567"/>
+                                    <w:id w:val="1051641190"/>
                                     <w:dataBinding w:prefixMappings="xmlns:ns0='http://schemas.openxmlformats.org/package/2006/metadata/core-properties' xmlns:ns1='http://purl.org/dc/elements/1.1/'" w:xpath="/ns0:coreProperties[1]/ns1:subject[1]" w:storeItemID="{6C3C8BC8-F283-45AE-878A-BAB7291924A1}"/>
                                     <w:alias w:val="Subtitle"/>
                                   </w:sdtPr>
@@ -292,7 +292,7 @@
                           <w:sdt>
                             <w:sdtPr>
                               <w:text/>
-                              <w:id w:val="1568276078"/>
+                              <w:id w:val="1939803735"/>
                               <w:dataBinding w:prefixMappings="xmlns:ns0='http://schemas.openxmlformats.org/package/2006/metadata/core-properties' xmlns:ns1='http://purl.org/dc/elements/1.1/'" w:xpath="/ns0:coreProperties[1]/ns1:title[1]" w:storeItemID="{6C3C8BC8-F283-45AE-878A-BAB7291924A1}"/>
                               <w:alias w:val="Company"/>
                             </w:sdtPr>
@@ -335,7 +335,7 @@
                           <w:sdt>
                             <w:sdtPr>
                               <w:text/>
-                              <w:id w:val="1814099765"/>
+                              <w:id w:val="361813938"/>
                               <w:dataBinding w:prefixMappings="xmlns:ns0='http://schemas.openxmlformats.org/package/2006/metadata/core-properties' xmlns:ns1='http://purl.org/dc/elements/1.1/'" w:xpath="/ns0:coreProperties[1]/ns1:subject[1]" w:storeItemID="{6C3C8BC8-F283-45AE-878A-BAB7291924A1}"/>
                               <w:alias w:val="Subtitle"/>
                             </w:sdtPr>
@@ -529,23 +529,7 @@
                                       <w:sz w:val="18"/>
                                       <w:lang w:val="ru-RU"/>
                                     </w:rPr>
-                                    <w:t>v1.1</w:t>
-                                  </w:r>
-                                  <w:r>
-                                    <w:rPr>
-                                      <w:color w:val="D34817" w:themeColor="accent1"/>
-                                      <w:sz w:val="18"/>
-                                      <w:lang w:val="ru-RU"/>
-                                    </w:rPr>
-                                    <w:t>9</w:t>
-                                  </w:r>
-                                  <w:r>
-                                    <w:rPr>
-                                      <w:color w:val="D34817" w:themeColor="accent1"/>
-                                      <w:sz w:val="18"/>
-                                      <w:lang w:val="ru-RU"/>
-                                    </w:rPr>
-                                    <w:t>(C) Room-House.com 2022</w:t>
+                                    <w:t>v1.20(C) Room-House.com 2022</w:t>
                                   </w:r>
                                 </w:p>
                               </w:tc>
@@ -620,23 +604,7 @@
                                 <w:sz w:val="18"/>
                                 <w:lang w:val="ru-RU"/>
                               </w:rPr>
-                              <w:t>v1.1</w:t>
-                            </w:r>
-                            <w:r>
-                              <w:rPr>
-                                <w:color w:val="D34817" w:themeColor="accent1"/>
-                                <w:sz w:val="18"/>
-                                <w:lang w:val="ru-RU"/>
-                              </w:rPr>
-                              <w:t>9</w:t>
-                            </w:r>
-                            <w:r>
-                              <w:rPr>
-                                <w:color w:val="D34817" w:themeColor="accent1"/>
-                                <w:sz w:val="18"/>
-                                <w:lang w:val="ru-RU"/>
-                              </w:rPr>
-                              <w:t>(C) Room-House.com 2022</w:t>
+                              <w:t>v1.20(C) Room-House.com 2022</w:t>
                             </w:r>
                           </w:p>
                         </w:tc>
@@ -687,7 +655,7 @@
           <w:docPartGallery w:val="Table of Contents"/>
           <w:docPartUnique w:val="true"/>
         </w:docPartObj>
-        <w:id w:val="1937053301"/>
+        <w:id w:val="1430196764"/>
       </w:sdtPr>
       <w:sdtContent>
         <w:p>
@@ -5465,7 +5433,7 @@
           <w:sz w:val="18"/>
           <w:lang w:val="ru-RU"/>
         </w:rPr>
-        <w:t>Вторая слева кнопка в меню отвечает за включение и выключение второй (или тыловой)  камеры на вашем устройстве. Обе кнопки взаимосвязаны, поэтому вы можете переключить видео  с одной камеры на другую нажатием нужной кнопки.</w:t>
+        <w:t>Вторая слева кнопка в меню отвечает за включение и выключение второй (или тыловой) камеры на вашем устройстве. Обе кнопки взаимосвязаны, поэтому вы можете переключить видео  с одной камеры на другую нажатием нужной кнопки.</w:t>
       </w:r>
     </w:p>
     <w:p>
@@ -7189,7 +7157,27 @@
           <w:szCs w:val="18"/>
           <w:lang w:val="ru-RU"/>
         </w:rPr>
-        <w:t xml:space="preserve"> — Chrome/Firefox/Opera имеют такую опцию, хотя её найти в меню трудновато. Но она есть и работает — ей можно удалить не все куки, как первым способом, а только те, что из вашей комнаты в Room-House.</w:t>
+        <w:t xml:space="preserve"> — Chrome/Firefox/Opera имеют такую опцию, хотя её найти в меню трудновато. Но она есть и работает — ей можно удалить не все куки, как первым способом, а только те, что из вашей комнаты в </w:t>
+      </w:r>
+      <w:r>
+        <w:rPr>
+          <w:b/>
+          <w:bCs/>
+          <w:sz w:val="18"/>
+          <w:szCs w:val="18"/>
+          <w:lang w:val="ru-RU"/>
+        </w:rPr>
+        <w:t>Room-House</w:t>
+      </w:r>
+      <w:r>
+        <w:rPr>
+          <w:b w:val="false"/>
+          <w:bCs w:val="false"/>
+          <w:sz w:val="18"/>
+          <w:szCs w:val="18"/>
+          <w:lang w:val="ru-RU"/>
+        </w:rPr>
+        <w:t>.</w:t>
       </w:r>
     </w:p>
     <w:p>
@@ -7460,7 +7448,79 @@
           <w:sz w:val="18"/>
           <w:szCs w:val="18"/>
         </w:rPr>
-        <w:t xml:space="preserve"> многоуровневая иерархия администрирования, гуру — админ 2-ого уровня, остальные опции меню административного интерфейса доступны админам 1-ого уровня, т.е. тем, кто создают пользователей-гуру и выдают им логин и пароль. В частности, админы могут смотреть логи комнаты, перезагружать комнату, блокировать атаки по IP и делать др. полезные дела, работая в том же самом административной интерфейсе, что и гуру.</w:t>
+        <w:t xml:space="preserve"> многоуровневая иерархия администрирования, гуру — админ 2-ого уровня, </w:t>
+      </w:r>
+      <w:r>
+        <w:rPr>
+          <w:b w:val="false"/>
+          <w:bCs w:val="false"/>
+          <w:sz w:val="18"/>
+          <w:szCs w:val="18"/>
+        </w:rPr>
+        <w:t>а все</w:t>
+      </w:r>
+      <w:r>
+        <w:rPr>
+          <w:b w:val="false"/>
+          <w:bCs w:val="false"/>
+          <w:sz w:val="18"/>
+          <w:szCs w:val="18"/>
+        </w:rPr>
+        <w:t xml:space="preserve"> опции административного интерфейса доступны админам 1-ого уровня, т.е. тем, кто созда</w:t>
+      </w:r>
+      <w:r>
+        <w:rPr>
+          <w:b w:val="false"/>
+          <w:bCs w:val="false"/>
+          <w:sz w:val="18"/>
+          <w:szCs w:val="18"/>
+        </w:rPr>
+        <w:t>ё</w:t>
+      </w:r>
+      <w:r>
+        <w:rPr>
+          <w:b w:val="false"/>
+          <w:bCs w:val="false"/>
+          <w:sz w:val="18"/>
+          <w:szCs w:val="18"/>
+        </w:rPr>
+        <w:t>т пользователей-гуру и выда</w:t>
+      </w:r>
+      <w:r>
+        <w:rPr>
+          <w:b w:val="false"/>
+          <w:bCs w:val="false"/>
+          <w:sz w:val="18"/>
+          <w:szCs w:val="18"/>
+        </w:rPr>
+        <w:t>ё</w:t>
+      </w:r>
+      <w:r>
+        <w:rPr>
+          <w:b w:val="false"/>
+          <w:bCs w:val="false"/>
+          <w:sz w:val="18"/>
+          <w:szCs w:val="18"/>
+        </w:rPr>
+        <w:t xml:space="preserve">т им логин и пароль. В частности, </w:t>
+      </w:r>
+      <w:r>
+        <w:rPr>
+          <w:b w:val="false"/>
+          <w:bCs w:val="false"/>
+          <w:sz w:val="18"/>
+          <w:szCs w:val="18"/>
+        </w:rPr>
+        <w:t>они</w:t>
+      </w:r>
+      <w:r>
+        <w:rPr>
+          <w:b w:val="false"/>
+          <w:bCs w:val="false"/>
+          <w:sz w:val="18"/>
+          <w:szCs w:val="18"/>
+        </w:rPr>
+        <w:t xml:space="preserve"> могут смотреть логи комнаты, перезагружать комнату, блокировать атаки по IP в том же административной интерфейсе, что и гуру.</w:t>
       </w:r>
     </w:p>
     <w:p>
@@ -7498,7 +7558,25 @@
           <w:sz w:val="18"/>
           <w:szCs w:val="18"/>
         </w:rPr>
-        <w:t xml:space="preserve">В принципе, да. Попробуйте осилить загрузку собственного нода </w:t>
+        <w:t xml:space="preserve">В принципе, </w:t>
+      </w:r>
+      <w:r>
+        <w:rPr>
+          <w:b w:val="false"/>
+          <w:bCs w:val="false"/>
+          <w:sz w:val="18"/>
+          <w:szCs w:val="18"/>
+        </w:rPr>
+        <w:t>конечно</w:t>
+      </w:r>
+      <w:r>
+        <w:rPr>
+          <w:b w:val="false"/>
+          <w:bCs w:val="false"/>
+          <w:sz w:val="18"/>
+          <w:szCs w:val="18"/>
+        </w:rPr>
+        <w:t xml:space="preserve">. Попробуйте осилить загрузку собственного нода </w:t>
       </w:r>
       <w:r>
         <w:rPr>
@@ -7516,24 +7594,42 @@
           <w:sz w:val="18"/>
           <w:szCs w:val="18"/>
         </w:rPr>
-        <w:t>, как это сделать - читайте здесь:  https://github.com/kl3eo/room-house/blob/main/xTER_Room-House_Rus_v2_1_1.pdf</w:t>
+        <w:t xml:space="preserve">, как это сделать - читайте здесь:  </w:t>
+      </w:r>
+      <w:bookmarkStart w:id="21" w:name="__DdeLink__918_1145317770"/>
+      <w:bookmarkEnd w:id="21"/>
+      <w:r>
+        <w:rPr>
+          <w:b w:val="false"/>
+          <w:bCs w:val="false"/>
+          <w:sz w:val="18"/>
+          <w:szCs w:val="18"/>
+        </w:rPr>
+        <w:t>https://github.com/kl3eo/room-house/blob/main/xTER_Room-House_Rus_v2_1_1.pdf</w:t>
       </w:r>
     </w:p>
     <w:p>
       <w:pPr>
         <w:pStyle w:val="Normal"/>
         <w:spacing w:before="0" w:after="200"/>
-        <w:rPr/>
-      </w:pPr>
-      <w:r>
-        <w:rPr>
+        <w:rPr>
+          <w:b/>
           <w:b/>
           <w:bCs/>
           <w:sz w:val="22"/>
           <w:szCs w:val="22"/>
         </w:rPr>
-        <w:t>3. Что такое xTER и почему «Room-Hou</w:t>
-      </w:r>
+      </w:pPr>
+      <w:r>
+        <w:rPr/>
+      </w:r>
+    </w:p>
+    <w:p>
+      <w:pPr>
+        <w:pStyle w:val="Normal"/>
+        <w:spacing w:before="0" w:after="200"/>
+        <w:rPr/>
+      </w:pPr>
       <w:r>
         <w:rPr>
           <w:b/>
@@ -7541,232 +7637,253 @@
           <w:sz w:val="22"/>
           <w:szCs w:val="22"/>
         </w:rPr>
-        <w:t>s</w:t>
-      </w:r>
-      <w:r>
-        <w:rPr>
+        <w:t>3. Что такое xTER и почему «Room-House is powered by xTER»?</w:t>
+      </w:r>
+    </w:p>
+    <w:p>
+      <w:pPr>
+        <w:pStyle w:val="Normal"/>
+        <w:spacing w:before="0" w:after="200"/>
+        <w:rPr/>
+      </w:pPr>
+      <w:r>
+        <w:rPr>
+          <w:b/>
+          <w:bCs/>
+          <w:sz w:val="18"/>
+          <w:szCs w:val="18"/>
+        </w:rPr>
+        <w:t>Room-House</w:t>
+      </w:r>
+      <w:r>
+        <w:rPr>
+          <w:b w:val="false"/>
+          <w:bCs w:val="false"/>
+          <w:sz w:val="18"/>
+          <w:szCs w:val="18"/>
+        </w:rPr>
+        <w:t xml:space="preserve"> работает внутри xTER, это короткий ответ. xTER  = собственная система контейнеризации для </w:t>
+      </w:r>
+      <w:r>
+        <w:rPr>
+          <w:b/>
+          <w:bCs/>
+          <w:sz w:val="18"/>
+          <w:szCs w:val="18"/>
+        </w:rPr>
+        <w:t>Room-House</w:t>
+      </w:r>
+      <w:r>
+        <w:rPr>
+          <w:b w:val="false"/>
+          <w:bCs w:val="false"/>
+          <w:sz w:val="18"/>
+          <w:szCs w:val="18"/>
+        </w:rPr>
+        <w:t xml:space="preserve">,  создающая т.н. </w:t>
+      </w:r>
+      <w:r>
+        <w:rPr>
+          <w:b/>
+          <w:bCs/>
+          <w:sz w:val="18"/>
+          <w:szCs w:val="18"/>
+        </w:rPr>
+        <w:t>SafeContainer</w:t>
+      </w:r>
+      <w:r>
+        <w:rPr>
+          <w:b w:val="false"/>
+          <w:bCs w:val="false"/>
+          <w:sz w:val="18"/>
+          <w:szCs w:val="18"/>
+        </w:rPr>
+        <w:t xml:space="preserve">, с целью </w:t>
+      </w:r>
+      <w:r>
+        <w:rPr>
+          <w:b w:val="false"/>
+          <w:bCs w:val="false"/>
+          <w:sz w:val="18"/>
+          <w:szCs w:val="18"/>
+        </w:rPr>
+        <w:t>защитить</w:t>
+      </w:r>
+      <w:r>
+        <w:rPr>
+          <w:b w:val="false"/>
+          <w:bCs w:val="false"/>
+          <w:sz w:val="18"/>
+          <w:szCs w:val="18"/>
+        </w:rPr>
+        <w:t xml:space="preserve"> используемые нами программы и технологии. Контейнер xTER </w:t>
+      </w:r>
+      <w:r>
+        <w:rPr>
+          <w:b w:val="false"/>
+          <w:bCs w:val="false"/>
+          <w:sz w:val="18"/>
+          <w:szCs w:val="18"/>
+        </w:rPr>
+        <w:t>также</w:t>
+      </w:r>
+      <w:r>
+        <w:rPr>
+          <w:b w:val="false"/>
+          <w:bCs w:val="false"/>
+          <w:sz w:val="18"/>
+          <w:szCs w:val="18"/>
+        </w:rPr>
+        <w:t xml:space="preserve"> очень удобен для вас, т.к. мы </w:t>
+      </w:r>
+      <w:r>
+        <w:rPr>
+          <w:b w:val="false"/>
+          <w:bCs w:val="false"/>
+          <w:sz w:val="18"/>
+          <w:szCs w:val="18"/>
+        </w:rPr>
+        <w:t>делаем</w:t>
+      </w:r>
+      <w:r>
+        <w:rPr>
+          <w:b w:val="false"/>
+          <w:bCs w:val="false"/>
+          <w:sz w:val="18"/>
+          <w:szCs w:val="18"/>
+        </w:rPr>
+        <w:t xml:space="preserve"> всю инсталляцию и конфигурацию софта </w:t>
+      </w:r>
+      <w:r>
+        <w:rPr>
+          <w:b w:val="false"/>
+          <w:bCs w:val="false"/>
+          <w:sz w:val="18"/>
+          <w:szCs w:val="18"/>
+        </w:rPr>
+        <w:t>и другую работу</w:t>
+      </w:r>
+      <w:r>
+        <w:rPr>
+          <w:b w:val="false"/>
+          <w:bCs w:val="false"/>
+          <w:sz w:val="18"/>
+          <w:szCs w:val="18"/>
+        </w:rPr>
+        <w:t xml:space="preserve">, </w:t>
+      </w:r>
+      <w:r>
+        <w:rPr>
+          <w:b w:val="false"/>
+          <w:bCs w:val="false"/>
+          <w:sz w:val="18"/>
+          <w:szCs w:val="18"/>
+        </w:rPr>
+        <w:t xml:space="preserve">а </w:t>
+      </w:r>
+      <w:r>
+        <w:rPr>
+          <w:b w:val="false"/>
+          <w:bCs w:val="false"/>
+          <w:sz w:val="18"/>
+          <w:szCs w:val="18"/>
+        </w:rPr>
+        <w:t>вам остаётся только загрузить xTER внутри виртуальной машины VirtualBox.</w:t>
+      </w:r>
+    </w:p>
+    <w:p>
+      <w:pPr>
+        <w:pStyle w:val="Normal"/>
+        <w:spacing w:before="0" w:after="200"/>
+        <w:rPr>
+          <w:b/>
           <w:b/>
           <w:bCs/>
           <w:sz w:val="22"/>
           <w:szCs w:val="22"/>
         </w:rPr>
-        <w:t>e is powered by xTER»?</w:t>
-      </w:r>
-    </w:p>
-    <w:p>
-      <w:pPr>
-        <w:pStyle w:val="Normal"/>
-        <w:spacing w:before="0" w:after="200"/>
-        <w:rPr/>
-      </w:pPr>
-      <w:r>
-        <w:rPr>
-          <w:b/>
-          <w:bCs/>
-          <w:sz w:val="18"/>
-          <w:szCs w:val="18"/>
-        </w:rPr>
-        <w:t>Room-House</w:t>
-      </w:r>
-      <w:r>
-        <w:rPr>
-          <w:b w:val="false"/>
-          <w:bCs w:val="false"/>
-          <w:sz w:val="18"/>
-          <w:szCs w:val="18"/>
-        </w:rPr>
-        <w:t xml:space="preserve"> </w:t>
-      </w:r>
-      <w:r>
-        <w:rPr>
-          <w:b w:val="false"/>
-          <w:bCs w:val="false"/>
-          <w:sz w:val="18"/>
-          <w:szCs w:val="18"/>
-        </w:rPr>
-        <w:t>работает</w:t>
-      </w:r>
-      <w:r>
-        <w:rPr>
-          <w:b w:val="false"/>
-          <w:bCs w:val="false"/>
-          <w:sz w:val="18"/>
-          <w:szCs w:val="18"/>
-        </w:rPr>
-        <w:t xml:space="preserve"> внутри xTER, это короткий ответ. xTER  = собственная система контейнеризации для </w:t>
-      </w:r>
-      <w:r>
-        <w:rPr>
-          <w:b/>
-          <w:bCs/>
-          <w:sz w:val="18"/>
-          <w:szCs w:val="18"/>
-        </w:rPr>
-        <w:t>Room-House</w:t>
-      </w:r>
-      <w:r>
-        <w:rPr>
-          <w:b w:val="false"/>
-          <w:bCs w:val="false"/>
-          <w:sz w:val="18"/>
-          <w:szCs w:val="18"/>
-        </w:rPr>
-        <w:t xml:space="preserve">,  создающая т.н. </w:t>
-      </w:r>
-      <w:r>
-        <w:rPr>
-          <w:b/>
-          <w:bCs/>
-          <w:sz w:val="18"/>
-          <w:szCs w:val="18"/>
-        </w:rPr>
-        <w:t>SafeContainer</w:t>
-      </w:r>
-      <w:r>
-        <w:rPr>
-          <w:b w:val="false"/>
-          <w:bCs w:val="false"/>
-          <w:sz w:val="18"/>
-          <w:szCs w:val="18"/>
-        </w:rPr>
-        <w:t xml:space="preserve">, </w:t>
-      </w:r>
-      <w:r>
-        <w:rPr>
-          <w:b w:val="false"/>
-          <w:bCs w:val="false"/>
-          <w:sz w:val="18"/>
-          <w:szCs w:val="18"/>
-        </w:rPr>
-        <w:t>с целью</w:t>
-      </w:r>
-      <w:r>
-        <w:rPr>
-          <w:b w:val="false"/>
-          <w:bCs w:val="false"/>
-          <w:sz w:val="18"/>
-          <w:szCs w:val="18"/>
-        </w:rPr>
-        <w:t xml:space="preserve"> обезопасить </w:t>
-      </w:r>
-      <w:r>
-        <w:rPr>
-          <w:b w:val="false"/>
-          <w:bCs w:val="false"/>
-          <w:sz w:val="18"/>
-          <w:szCs w:val="18"/>
-        </w:rPr>
-        <w:t xml:space="preserve">используемые нами </w:t>
-      </w:r>
-      <w:r>
-        <w:rPr>
-          <w:b w:val="false"/>
-          <w:bCs w:val="false"/>
-          <w:sz w:val="18"/>
-          <w:szCs w:val="18"/>
-        </w:rPr>
-        <w:t xml:space="preserve">программы и технологии. Контейнер xTER ещё и очень удобен </w:t>
-      </w:r>
-      <w:r>
-        <w:rPr>
-          <w:b w:val="false"/>
-          <w:bCs w:val="false"/>
-          <w:sz w:val="18"/>
-          <w:szCs w:val="18"/>
-        </w:rPr>
-        <w:t>для вас</w:t>
-      </w:r>
-      <w:r>
-        <w:rPr>
-          <w:b w:val="false"/>
-          <w:bCs w:val="false"/>
-          <w:sz w:val="18"/>
-          <w:szCs w:val="18"/>
-        </w:rPr>
-        <w:t>, т.к. мы берем на себя всю инсталляцию и конфигурацию софта, вам остаётся только загрузить xTER внутри виртуальной машины VirtualBox.</w:t>
-      </w:r>
-    </w:p>
-    <w:p>
-      <w:pPr>
-        <w:pStyle w:val="Normal"/>
-        <w:spacing w:before="0" w:after="200"/>
-        <w:rPr>
-          <w:b/>
+      </w:pPr>
+      <w:r>
+        <w:rPr>
           <w:b/>
           <w:bCs/>
           <w:sz w:val="22"/>
           <w:szCs w:val="22"/>
         </w:rPr>
-      </w:pPr>
-      <w:r>
-        <w:rPr>
+        <w:t>4. Почему VirtualBox? Можно ли использовать другие виртуали для нода R-H?</w:t>
+      </w:r>
+    </w:p>
+    <w:p>
+      <w:pPr>
+        <w:pStyle w:val="Normal"/>
+        <w:spacing w:before="0" w:after="200"/>
+        <w:rPr/>
+      </w:pPr>
+      <w:r>
+        <w:rPr>
+          <w:b w:val="false"/>
+          <w:bCs w:val="false"/>
+          <w:sz w:val="18"/>
+          <w:szCs w:val="18"/>
+        </w:rPr>
+        <w:t xml:space="preserve">VirtualBox от Oracle работает на Windows и др. домашних ОС, и поэтому узел </w:t>
+      </w:r>
+      <w:r>
+        <w:rPr>
+          <w:b/>
+          <w:bCs/>
+          <w:sz w:val="18"/>
+          <w:szCs w:val="18"/>
+        </w:rPr>
+        <w:t>Room-House</w:t>
+      </w:r>
+      <w:r>
+        <w:rPr>
+          <w:b w:val="false"/>
+          <w:bCs w:val="false"/>
+          <w:sz w:val="18"/>
+          <w:szCs w:val="18"/>
+        </w:rPr>
+        <w:t xml:space="preserve"> можно поднять на обычном десктопе с 4GB оперативки и static IP. На других виртуалях, вряд ли </w:t>
+      </w:r>
+      <w:r>
+        <w:rPr>
+          <w:b w:val="false"/>
+          <w:bCs w:val="false"/>
+          <w:sz w:val="18"/>
+          <w:szCs w:val="18"/>
+        </w:rPr>
+        <w:t>- с</w:t>
+      </w:r>
+      <w:r>
+        <w:rPr>
+          <w:b w:val="false"/>
+          <w:bCs w:val="false"/>
+          <w:sz w:val="18"/>
+          <w:szCs w:val="18"/>
+        </w:rPr>
+        <w:t>лишком специфична загрузка xTER.</w:t>
+      </w:r>
+    </w:p>
+    <w:p>
+      <w:pPr>
+        <w:pStyle w:val="Normal"/>
+        <w:spacing w:before="0" w:after="200"/>
+        <w:rPr>
+          <w:b/>
           <w:b/>
           <w:bCs/>
           <w:sz w:val="22"/>
           <w:szCs w:val="22"/>
         </w:rPr>
-        <w:t>4. Почему VirtualBox? Можно ли использовать другие виртуали для нода R-H?</w:t>
-      </w:r>
-    </w:p>
-    <w:p>
-      <w:pPr>
-        <w:pStyle w:val="Normal"/>
-        <w:spacing w:before="0" w:after="200"/>
-        <w:rPr>
-          <w:b w:val="false"/>
-          <w:b w:val="false"/>
-          <w:bCs w:val="false"/>
-          <w:sz w:val="18"/>
-          <w:szCs w:val="18"/>
-        </w:rPr>
-      </w:pPr>
-      <w:r>
-        <w:rPr>
-          <w:b w:val="false"/>
-          <w:bCs w:val="false"/>
-          <w:sz w:val="18"/>
-          <w:szCs w:val="18"/>
-        </w:rPr>
-        <w:t xml:space="preserve">VirtualBox от Oracle работает на Windows и др. домашних ОС, и поэтому узел </w:t>
-      </w:r>
-      <w:r>
-        <w:rPr>
-          <w:b/>
-          <w:bCs/>
-          <w:sz w:val="18"/>
-          <w:szCs w:val="18"/>
-        </w:rPr>
-        <w:t>Room-House</w:t>
-      </w:r>
-      <w:r>
-        <w:rPr>
-          <w:b w:val="false"/>
-          <w:bCs w:val="false"/>
-          <w:sz w:val="18"/>
-          <w:szCs w:val="18"/>
-        </w:rPr>
-        <w:t xml:space="preserve"> можно поднять на обычном десктопе с 4GB оперативки и static IP. На других виртуалях, вряд ли. Слишком специфична загрузка xTER.</w:t>
-      </w:r>
-    </w:p>
-    <w:p>
-      <w:pPr>
-        <w:pStyle w:val="Normal"/>
-        <w:spacing w:before="0" w:after="200"/>
-        <w:rPr>
-          <w:b/>
+      </w:pPr>
+      <w:r>
+        <w:rPr>
           <w:b/>
           <w:bCs/>
           <w:sz w:val="22"/>
           <w:szCs w:val="22"/>
         </w:rPr>
-      </w:pPr>
-      <w:r>
-        <w:rPr>
-          <w:b/>
-          <w:bCs/>
-          <w:sz w:val="22"/>
-          <w:szCs w:val="22"/>
-        </w:rPr>
         <w:t>5. Можно ли поднять узел Room-House на bare metal?</w:t>
       </w:r>
     </w:p>
@@ -7774,13 +7891,7 @@
       <w:pPr>
         <w:pStyle w:val="Normal"/>
         <w:spacing w:before="0" w:after="200"/>
-        <w:rPr>
-          <w:b w:val="false"/>
-          <w:b w:val="false"/>
-          <w:bCs w:val="false"/>
-          <w:sz w:val="18"/>
-          <w:szCs w:val="18"/>
-        </w:rPr>
+        <w:rPr/>
       </w:pPr>
       <w:r>
         <w:rPr>

</xml_diff>

<commit_message>
R-H manual RUS v1.21
</commit_message>
<xml_diff>
--- a/inst.docx
+++ b/inst.docx
@@ -123,7 +123,7 @@
                                 <w:sdt>
                                   <w:sdtPr>
                                     <w:text/>
-                                    <w:id w:val="120869452"/>
+                                    <w:id w:val="1603840891"/>
                                     <w:dataBinding w:prefixMappings="xmlns:ns0='http://schemas.openxmlformats.org/package/2006/metadata/core-properties' xmlns:ns1='http://purl.org/dc/elements/1.1/'" w:xpath="/ns0:coreProperties[1]/ns1:title[1]" w:storeItemID="{6C3C8BC8-F283-45AE-878A-BAB7291924A1}"/>
                                     <w:alias w:val="Company"/>
                                   </w:sdtPr>
@@ -166,7 +166,7 @@
                                 <w:sdt>
                                   <w:sdtPr>
                                     <w:text/>
-                                    <w:id w:val="1051641190"/>
+                                    <w:id w:val="636786780"/>
                                     <w:dataBinding w:prefixMappings="xmlns:ns0='http://schemas.openxmlformats.org/package/2006/metadata/core-properties' xmlns:ns1='http://purl.org/dc/elements/1.1/'" w:xpath="/ns0:coreProperties[1]/ns1:subject[1]" w:storeItemID="{6C3C8BC8-F283-45AE-878A-BAB7291924A1}"/>
                                     <w:alias w:val="Subtitle"/>
                                   </w:sdtPr>
@@ -292,7 +292,7 @@
                           <w:sdt>
                             <w:sdtPr>
                               <w:text/>
-                              <w:id w:val="1939803735"/>
+                              <w:id w:val="854125042"/>
                               <w:dataBinding w:prefixMappings="xmlns:ns0='http://schemas.openxmlformats.org/package/2006/metadata/core-properties' xmlns:ns1='http://purl.org/dc/elements/1.1/'" w:xpath="/ns0:coreProperties[1]/ns1:title[1]" w:storeItemID="{6C3C8BC8-F283-45AE-878A-BAB7291924A1}"/>
                               <w:alias w:val="Company"/>
                             </w:sdtPr>
@@ -335,7 +335,7 @@
                           <w:sdt>
                             <w:sdtPr>
                               <w:text/>
-                              <w:id w:val="361813938"/>
+                              <w:id w:val="2051174035"/>
                               <w:dataBinding w:prefixMappings="xmlns:ns0='http://schemas.openxmlformats.org/package/2006/metadata/core-properties' xmlns:ns1='http://purl.org/dc/elements/1.1/'" w:xpath="/ns0:coreProperties[1]/ns1:subject[1]" w:storeItemID="{6C3C8BC8-F283-45AE-878A-BAB7291924A1}"/>
                               <w:alias w:val="Subtitle"/>
                             </w:sdtPr>
@@ -529,7 +529,23 @@
                                       <w:sz w:val="18"/>
                                       <w:lang w:val="ru-RU"/>
                                     </w:rPr>
-                                    <w:t>v1.20(C) Room-House.com 2022</w:t>
+                                    <w:t>v1.2</w:t>
+                                  </w:r>
+                                  <w:r>
+                                    <w:rPr>
+                                      <w:color w:val="D34817" w:themeColor="accent1"/>
+                                      <w:sz w:val="18"/>
+                                      <w:lang w:val="ru-RU"/>
+                                    </w:rPr>
+                                    <w:t>1</w:t>
+                                  </w:r>
+                                  <w:r>
+                                    <w:rPr>
+                                      <w:color w:val="D34817" w:themeColor="accent1"/>
+                                      <w:sz w:val="18"/>
+                                      <w:lang w:val="ru-RU"/>
+                                    </w:rPr>
+                                    <w:t>(C) Room-House.com 2022</w:t>
                                   </w:r>
                                 </w:p>
                               </w:tc>
@@ -604,7 +620,23 @@
                                 <w:sz w:val="18"/>
                                 <w:lang w:val="ru-RU"/>
                               </w:rPr>
-                              <w:t>v1.20(C) Room-House.com 2022</w:t>
+                              <w:t>v1.2</w:t>
+                            </w:r>
+                            <w:r>
+                              <w:rPr>
+                                <w:color w:val="D34817" w:themeColor="accent1"/>
+                                <w:sz w:val="18"/>
+                                <w:lang w:val="ru-RU"/>
+                              </w:rPr>
+                              <w:t>1</w:t>
+                            </w:r>
+                            <w:r>
+                              <w:rPr>
+                                <w:color w:val="D34817" w:themeColor="accent1"/>
+                                <w:sz w:val="18"/>
+                                <w:lang w:val="ru-RU"/>
+                              </w:rPr>
+                              <w:t>(C) Room-House.com 2022</w:t>
                             </w:r>
                           </w:p>
                         </w:tc>
@@ -655,7 +687,7 @@
           <w:docPartGallery w:val="Table of Contents"/>
           <w:docPartUnique w:val="true"/>
         </w:docPartObj>
-        <w:id w:val="1430196764"/>
+        <w:id w:val="1484782778"/>
       </w:sdtPr>
       <w:sdtContent>
         <w:p>
@@ -708,7 +740,7 @@
             <w:lang w:val="ru-RU"/>
           </w:rPr>
           <w:tab/>
-          <w:t>Основная информация</w:t>
+          <w:t>Общая информация</w:t>
         </w:r>
         <w:r>
           <w:rPr>
@@ -2773,74 +2805,6 @@
           <w:lang w:val="ru-RU"/>
         </w:rPr>
       </w:r>
-    </w:p>
-    <w:p>
-      <w:pPr>
-        <w:pStyle w:val="Normal"/>
-        <w:tabs>
-          <w:tab w:val="left" w:pos="440" w:leader="none"/>
-          <w:tab w:val="right" w:pos="4504" w:leader="dot"/>
-        </w:tabs>
-        <w:rPr>
-          <w:lang w:val="ru-RU"/>
-        </w:rPr>
-      </w:pPr>
-      <w:r>
-        <w:rPr>
-          <w:lang w:val="ru-RU"/>
-        </w:rPr>
-      </w:r>
-    </w:p>
-    <w:p>
-      <w:pPr>
-        <w:pStyle w:val="Normal"/>
-        <w:tabs>
-          <w:tab w:val="left" w:pos="440" w:leader="none"/>
-          <w:tab w:val="right" w:pos="4504" w:leader="dot"/>
-        </w:tabs>
-        <w:rPr>
-          <w:lang w:val="ru-RU"/>
-        </w:rPr>
-      </w:pPr>
-      <w:r>
-        <w:rPr>
-          <w:lang w:val="ru-RU"/>
-        </w:rPr>
-      </w:r>
-    </w:p>
-    <w:p>
-      <w:pPr>
-        <w:pStyle w:val="Normal"/>
-        <w:tabs>
-          <w:tab w:val="left" w:pos="440" w:leader="none"/>
-          <w:tab w:val="right" w:pos="4504" w:leader="dot"/>
-        </w:tabs>
-        <w:rPr>
-          <w:lang w:val="ru-RU"/>
-        </w:rPr>
-      </w:pPr>
-      <w:r>
-        <w:rPr>
-          <w:lang w:val="ru-RU"/>
-        </w:rPr>
-      </w:r>
-    </w:p>
-    <w:p>
-      <w:pPr>
-        <w:pStyle w:val="Normal"/>
-        <w:tabs>
-          <w:tab w:val="left" w:pos="440" w:leader="none"/>
-          <w:tab w:val="right" w:pos="4504" w:leader="dot"/>
-        </w:tabs>
-        <w:rPr>
-          <w:lang w:val="ru-RU"/>
-        </w:rPr>
-      </w:pPr>
-      <w:r>
-        <w:rPr>
-          <w:lang w:val="ru-RU"/>
-        </w:rPr>
-      </w:r>
       <w:r>
         <w:fldChar w:fldCharType="end"/>
       </w:r>
@@ -2852,25 +2816,14 @@
           <w:ilvl w:val="0"/>
           <w:numId w:val="2"/>
         </w:numPr>
-        <w:rPr>
-          <w:lang w:val="ru-RU"/>
-        </w:rPr>
-      </w:pPr>
-      <w:bookmarkStart w:id="2" w:name="_Toc465155182"/>
+        <w:rPr/>
+      </w:pPr>
       <w:r>
         <w:rPr>
           <w:sz w:val="22"/>
           <w:lang w:val="ru-RU"/>
         </w:rPr>
-        <w:t>О</w:t>
-      </w:r>
-      <w:bookmarkEnd w:id="2"/>
-      <w:r>
-        <w:rPr>
-          <w:sz w:val="22"/>
-          <w:lang w:val="ru-RU"/>
-        </w:rPr>
-        <w:t>сновная информация</w:t>
+        <w:t>Общая информация</w:t>
       </w:r>
     </w:p>
     <w:p>
@@ -2922,7 +2875,7 @@
           <w:lang w:val="ru-RU"/>
         </w:rPr>
       </w:pPr>
-      <w:bookmarkStart w:id="3" w:name="_Toc465155183"/>
+      <w:bookmarkStart w:id="2" w:name="_Toc465155183"/>
       <w:r>
         <w:rPr>
           <w:sz w:val="22"/>
@@ -2930,7 +2883,7 @@
         </w:rPr>
         <w:t>Н</w:t>
       </w:r>
-      <w:bookmarkEnd w:id="3"/>
+      <w:bookmarkEnd w:id="2"/>
       <w:r>
         <w:rPr>
           <w:sz w:val="22"/>
@@ -3058,7 +3011,7 @@
           <w:lang w:val="ru-RU"/>
         </w:rPr>
       </w:pPr>
-      <w:bookmarkStart w:id="4" w:name="_Toc465155184"/>
+      <w:bookmarkStart w:id="3" w:name="_Toc465155184"/>
       <w:r>
         <w:rPr>
           <w:sz w:val="18"/>
@@ -3066,7 +3019,7 @@
         </w:rPr>
         <w:t>В</w:t>
       </w:r>
-      <w:bookmarkEnd w:id="4"/>
+      <w:bookmarkEnd w:id="3"/>
       <w:r>
         <w:rPr>
           <w:sz w:val="18"/>
@@ -3168,7 +3121,7 @@
           <w:lang w:val="ru-RU"/>
         </w:rPr>
       </w:pPr>
-      <w:bookmarkStart w:id="5" w:name="_Toc465155185"/>
+      <w:bookmarkStart w:id="4" w:name="_Toc465155185"/>
       <w:r>
         <w:rPr>
           <w:sz w:val="18"/>
@@ -3176,7 +3129,7 @@
         </w:rPr>
         <w:t>О</w:t>
       </w:r>
-      <w:bookmarkEnd w:id="5"/>
+      <w:bookmarkEnd w:id="4"/>
       <w:r>
         <w:rPr>
           <w:sz w:val="18"/>
@@ -3469,7 +3422,7 @@
           <w:lang w:val="ru-RU"/>
         </w:rPr>
       </w:pPr>
-      <w:bookmarkStart w:id="6" w:name="_Toc465155186"/>
+      <w:bookmarkStart w:id="5" w:name="_Toc465155186"/>
       <w:r>
         <w:rPr>
           <w:sz w:val="18"/>
@@ -3477,7 +3430,7 @@
         </w:rPr>
         <w:t>В</w:t>
       </w:r>
-      <w:bookmarkEnd w:id="6"/>
+      <w:bookmarkEnd w:id="5"/>
       <w:r>
         <w:rPr>
           <w:sz w:val="18"/>
@@ -3528,7 +3481,7 @@
           <w:lang w:val="ru-RU"/>
         </w:rPr>
       </w:pPr>
-      <w:bookmarkStart w:id="7" w:name="_Toc465155187"/>
+      <w:bookmarkStart w:id="6" w:name="_Toc465155187"/>
       <w:r>
         <w:rPr>
           <w:sz w:val="22"/>
@@ -3536,7 +3489,7 @@
         </w:rPr>
         <w:t>Б</w:t>
       </w:r>
-      <w:bookmarkEnd w:id="7"/>
+      <w:bookmarkEnd w:id="6"/>
       <w:r>
         <w:rPr>
           <w:sz w:val="22"/>
@@ -3635,7 +3588,7 @@
           <w:lang w:val="ru-RU"/>
         </w:rPr>
       </w:pPr>
-      <w:bookmarkStart w:id="8" w:name="_Toc465155188"/>
+      <w:bookmarkStart w:id="7" w:name="_Toc465155188"/>
       <w:r>
         <w:rPr>
           <w:sz w:val="22"/>
@@ -3643,7 +3596,7 @@
         </w:rPr>
         <w:t>П</w:t>
       </w:r>
-      <w:bookmarkEnd w:id="8"/>
+      <w:bookmarkEnd w:id="7"/>
       <w:r>
         <w:rPr>
           <w:sz w:val="22"/>
@@ -3726,7 +3679,7 @@
           <w:lang w:val="ru-RU"/>
         </w:rPr>
       </w:pPr>
-      <w:bookmarkStart w:id="9" w:name="_Toc465155189"/>
+      <w:bookmarkStart w:id="8" w:name="_Toc465155189"/>
       <w:r>
         <w:rPr>
           <w:sz w:val="22"/>
@@ -3734,7 +3687,7 @@
         </w:rPr>
         <w:t>Д</w:t>
       </w:r>
-      <w:bookmarkEnd w:id="9"/>
+      <w:bookmarkEnd w:id="8"/>
       <w:r>
         <w:rPr>
           <w:sz w:val="22"/>
@@ -3783,7 +3736,7 @@
         </w:numPr>
         <w:rPr/>
       </w:pPr>
-      <w:bookmarkStart w:id="10" w:name="_Toc465155190"/>
+      <w:bookmarkStart w:id="9" w:name="_Toc465155190"/>
       <w:r>
         <w:rPr>
           <w:sz w:val="22"/>
@@ -3791,7 +3744,7 @@
         </w:rPr>
         <w:t>И</w:t>
       </w:r>
-      <w:bookmarkEnd w:id="10"/>
+      <w:bookmarkEnd w:id="9"/>
       <w:r>
         <w:rPr>
           <w:sz w:val="22"/>
@@ -3822,7 +3775,7 @@
         </w:numPr>
         <w:rPr/>
       </w:pPr>
-      <w:bookmarkStart w:id="11" w:name="_Toc465155191"/>
+      <w:bookmarkStart w:id="10" w:name="_Toc465155191"/>
       <w:r>
         <w:rPr>
           <w:sz w:val="22"/>
@@ -3830,7 +3783,7 @@
         </w:rPr>
         <w:t>Л</w:t>
       </w:r>
-      <w:bookmarkEnd w:id="11"/>
+      <w:bookmarkEnd w:id="10"/>
       <w:r>
         <w:rPr>
           <w:sz w:val="22"/>
@@ -3863,7 +3816,7 @@
           <w:lang w:val="ru-RU"/>
         </w:rPr>
       </w:pPr>
-      <w:bookmarkStart w:id="12" w:name="_Toc465155192"/>
+      <w:bookmarkStart w:id="11" w:name="_Toc465155192"/>
       <w:r>
         <w:rPr>
           <w:sz w:val="22"/>
@@ -3871,7 +3824,7 @@
         </w:rPr>
         <w:t>У</w:t>
       </w:r>
-      <w:bookmarkEnd w:id="12"/>
+      <w:bookmarkEnd w:id="11"/>
       <w:r>
         <w:rPr>
           <w:sz w:val="22"/>
@@ -3920,7 +3873,7 @@
           <w:lang w:val="ru-RU"/>
         </w:rPr>
       </w:pPr>
-      <w:bookmarkStart w:id="13" w:name="_Toc465155193"/>
+      <w:bookmarkStart w:id="12" w:name="_Toc465155193"/>
       <w:r>
         <w:rPr>
           <w:sz w:val="22"/>
@@ -3928,7 +3881,7 @@
         </w:rPr>
         <w:t>Д</w:t>
       </w:r>
-      <w:bookmarkEnd w:id="13"/>
+      <w:bookmarkEnd w:id="12"/>
       <w:r>
         <w:rPr>
           <w:sz w:val="22"/>
@@ -4002,7 +3955,7 @@
           <w:lang w:val="ru-RU"/>
         </w:rPr>
       </w:pPr>
-      <w:bookmarkStart w:id="14" w:name="_Toc465155194"/>
+      <w:bookmarkStart w:id="13" w:name="_Toc465155194"/>
       <w:r>
         <w:rPr>
           <w:sz w:val="22"/>
@@ -4010,7 +3963,7 @@
         </w:rPr>
         <w:t>В</w:t>
       </w:r>
-      <w:bookmarkEnd w:id="14"/>
+      <w:bookmarkEnd w:id="13"/>
       <w:r>
         <w:rPr>
           <w:sz w:val="22"/>
@@ -4150,7 +4103,7 @@
           <w:lang w:val="ru-RU"/>
         </w:rPr>
       </w:pPr>
-      <w:bookmarkStart w:id="15" w:name="_Toc465155195"/>
+      <w:bookmarkStart w:id="14" w:name="_Toc465155195"/>
       <w:r>
         <w:rPr>
           <w:sz w:val="22"/>
@@ -4158,7 +4111,7 @@
         </w:rPr>
         <w:t>В</w:t>
       </w:r>
-      <w:bookmarkEnd w:id="15"/>
+      <w:bookmarkEnd w:id="14"/>
       <w:r>
         <w:rPr>
           <w:sz w:val="22"/>
@@ -4281,7 +4234,7 @@
           <w:lang w:val="ru-RU"/>
         </w:rPr>
       </w:pPr>
-      <w:bookmarkStart w:id="16" w:name="_Toc465155196"/>
+      <w:bookmarkStart w:id="15" w:name="_Toc465155196"/>
       <w:r>
         <w:rPr>
           <w:sz w:val="22"/>
@@ -4289,7 +4242,7 @@
         </w:rPr>
         <w:t>В</w:t>
       </w:r>
-      <w:bookmarkEnd w:id="16"/>
+      <w:bookmarkEnd w:id="15"/>
       <w:r>
         <w:rPr>
           <w:sz w:val="22"/>
@@ -4590,7 +4543,7 @@
           <w:lang w:val="ru-RU"/>
         </w:rPr>
       </w:pPr>
-      <w:bookmarkStart w:id="17" w:name="_Toc465155203"/>
+      <w:bookmarkStart w:id="16" w:name="_Toc465155203"/>
       <w:r>
         <w:rPr>
           <w:sz w:val="22"/>
@@ -4598,7 +4551,7 @@
         </w:rPr>
         <w:t>Г</w:t>
       </w:r>
-      <w:bookmarkEnd w:id="17"/>
+      <w:bookmarkEnd w:id="16"/>
       <w:r>
         <w:rPr>
           <w:sz w:val="22"/>
@@ -5266,7 +5219,7 @@
           <w:lang w:val="ru-RU"/>
         </w:rPr>
       </w:pPr>
-      <w:bookmarkStart w:id="18" w:name="_Toc4651551831"/>
+      <w:bookmarkStart w:id="17" w:name="_Toc4651551831"/>
       <w:r>
         <w:rPr>
           <w:sz w:val="22"/>
@@ -5274,7 +5227,7 @@
         </w:rPr>
         <w:t>Г</w:t>
       </w:r>
-      <w:bookmarkEnd w:id="18"/>
+      <w:bookmarkEnd w:id="17"/>
       <w:r>
         <w:rPr>
           <w:sz w:val="22"/>
@@ -5956,7 +5909,7 @@
         </w:numPr>
         <w:rPr/>
       </w:pPr>
-      <w:bookmarkStart w:id="19" w:name="_Toc46515518311"/>
+      <w:bookmarkStart w:id="18" w:name="_Toc46515518311"/>
       <w:r>
         <w:rPr>
           <w:b/>
@@ -5967,7 +5920,7 @@
         </w:rPr>
         <w:t>К</w:t>
       </w:r>
-      <w:bookmarkEnd w:id="19"/>
+      <w:bookmarkEnd w:id="18"/>
       <w:r>
         <w:rPr>
           <w:b/>
@@ -6431,8 +6384,8 @@
           <w:lang w:val="ru-RU"/>
         </w:rPr>
       </w:pPr>
-      <w:bookmarkStart w:id="20" w:name="__DdeLink__884_1527678645"/>
-      <w:bookmarkEnd w:id="20"/>
+      <w:bookmarkStart w:id="19" w:name="__DdeLink__884_1527678645"/>
+      <w:bookmarkEnd w:id="19"/>
       <w:r>
         <w:rPr>
           <w:b/>
@@ -7448,79 +7401,7 @@
           <w:sz w:val="18"/>
           <w:szCs w:val="18"/>
         </w:rPr>
-        <w:t xml:space="preserve"> многоуровневая иерархия администрирования, гуру — админ 2-ого уровня, </w:t>
-      </w:r>
-      <w:r>
-        <w:rPr>
-          <w:b w:val="false"/>
-          <w:bCs w:val="false"/>
-          <w:sz w:val="18"/>
-          <w:szCs w:val="18"/>
-        </w:rPr>
-        <w:t>а все</w:t>
-      </w:r>
-      <w:r>
-        <w:rPr>
-          <w:b w:val="false"/>
-          <w:bCs w:val="false"/>
-          <w:sz w:val="18"/>
-          <w:szCs w:val="18"/>
-        </w:rPr>
-        <w:t xml:space="preserve"> опции административного интерфейса доступны админам 1-ого уровня, т.е. тем, кто созда</w:t>
-      </w:r>
-      <w:r>
-        <w:rPr>
-          <w:b w:val="false"/>
-          <w:bCs w:val="false"/>
-          <w:sz w:val="18"/>
-          <w:szCs w:val="18"/>
-        </w:rPr>
-        <w:t>ё</w:t>
-      </w:r>
-      <w:r>
-        <w:rPr>
-          <w:b w:val="false"/>
-          <w:bCs w:val="false"/>
-          <w:sz w:val="18"/>
-          <w:szCs w:val="18"/>
-        </w:rPr>
-        <w:t>т пользователей-гуру и выда</w:t>
-      </w:r>
-      <w:r>
-        <w:rPr>
-          <w:b w:val="false"/>
-          <w:bCs w:val="false"/>
-          <w:sz w:val="18"/>
-          <w:szCs w:val="18"/>
-        </w:rPr>
-        <w:t>ё</w:t>
-      </w:r>
-      <w:r>
-        <w:rPr>
-          <w:b w:val="false"/>
-          <w:bCs w:val="false"/>
-          <w:sz w:val="18"/>
-          <w:szCs w:val="18"/>
-        </w:rPr>
-        <w:t xml:space="preserve">т им логин и пароль. В частности, </w:t>
-      </w:r>
-      <w:r>
-        <w:rPr>
-          <w:b w:val="false"/>
-          <w:bCs w:val="false"/>
-          <w:sz w:val="18"/>
-          <w:szCs w:val="18"/>
-        </w:rPr>
-        <w:t>они</w:t>
-      </w:r>
-      <w:r>
-        <w:rPr>
-          <w:b w:val="false"/>
-          <w:bCs w:val="false"/>
-          <w:sz w:val="18"/>
-          <w:szCs w:val="18"/>
-        </w:rPr>
-        <w:t xml:space="preserve"> могут смотреть логи комнаты, перезагружать комнату, блокировать атаки по IP в том же административной интерфейсе, что и гуру.</w:t>
+        <w:t xml:space="preserve"> многоуровневая иерархия администрирования, гуру — админ 2-ого уровня, а все опции административного интерфейса доступны админам 1-ого уровня, т.е. тем, кто создаёт пользователей-гуру и выдаёт им логин и пароль. В частности, они могут смотреть логи комнаты, перезагружать комнату, блокировать атаки по IP в том же административной интерфейсе, что и гуру.</w:t>
       </w:r>
     </w:p>
     <w:p>
@@ -7558,7 +7439,16 @@
           <w:sz w:val="18"/>
           <w:szCs w:val="18"/>
         </w:rPr>
-        <w:t xml:space="preserve">В принципе, </w:t>
+        <w:t xml:space="preserve">В принципе, конечно. Попробуйте осилить загрузку собственного нода </w:t>
+      </w:r>
+      <w:r>
+        <w:rPr>
+          <w:b/>
+          <w:bCs/>
+          <w:sz w:val="18"/>
+          <w:szCs w:val="18"/>
+        </w:rPr>
+        <w:t>Room-House</w:t>
       </w:r>
       <w:r>
         <w:rPr>
@@ -7567,37 +7457,10 @@
           <w:sz w:val="18"/>
           <w:szCs w:val="18"/>
         </w:rPr>
-        <w:t>конечно</w:t>
-      </w:r>
-      <w:r>
-        <w:rPr>
-          <w:b w:val="false"/>
-          <w:bCs w:val="false"/>
-          <w:sz w:val="18"/>
-          <w:szCs w:val="18"/>
-        </w:rPr>
-        <w:t xml:space="preserve">. Попробуйте осилить загрузку собственного нода </w:t>
-      </w:r>
-      <w:r>
-        <w:rPr>
-          <w:b/>
-          <w:bCs/>
-          <w:sz w:val="18"/>
-          <w:szCs w:val="18"/>
-        </w:rPr>
-        <w:t>Room-House</w:t>
-      </w:r>
-      <w:r>
-        <w:rPr>
-          <w:b w:val="false"/>
-          <w:bCs w:val="false"/>
-          <w:sz w:val="18"/>
-          <w:szCs w:val="18"/>
-        </w:rPr>
         <w:t xml:space="preserve">, как это сделать - читайте здесь:  </w:t>
       </w:r>
-      <w:bookmarkStart w:id="21" w:name="__DdeLink__918_1145317770"/>
-      <w:bookmarkEnd w:id="21"/>
+      <w:bookmarkStart w:id="20" w:name="__DdeLink__918_1145317770"/>
+      <w:bookmarkEnd w:id="20"/>
       <w:r>
         <w:rPr>
           <w:b w:val="false"/>
@@ -7621,23 +7484,12 @@
         </w:rPr>
       </w:pPr>
       <w:r>
-        <w:rPr/>
-      </w:r>
-    </w:p>
-    <w:p>
-      <w:pPr>
-        <w:pStyle w:val="Normal"/>
-        <w:spacing w:before="0" w:after="200"/>
-        <w:rPr/>
-      </w:pPr>
-      <w:r>
         <w:rPr>
           <w:b/>
           <w:bCs/>
           <w:sz w:val="22"/>
           <w:szCs w:val="22"/>
         </w:rPr>
-        <w:t>3. Что такое xTER и почему «Room-House is powered by xTER»?</w:t>
       </w:r>
     </w:p>
     <w:p>
@@ -7648,168 +7500,94 @@
       </w:pPr>
       <w:r>
         <w:rPr>
-          <w:b/>
-          <w:bCs/>
-          <w:sz w:val="18"/>
-          <w:szCs w:val="18"/>
-        </w:rPr>
-        <w:t>Room-House</w:t>
-      </w:r>
-      <w:r>
-        <w:rPr>
-          <w:b w:val="false"/>
-          <w:bCs w:val="false"/>
-          <w:sz w:val="18"/>
-          <w:szCs w:val="18"/>
-        </w:rPr>
-        <w:t xml:space="preserve"> работает внутри xTER, это короткий ответ. xTER  = собственная система контейнеризации для </w:t>
-      </w:r>
-      <w:r>
-        <w:rPr>
-          <w:b/>
-          <w:bCs/>
-          <w:sz w:val="18"/>
-          <w:szCs w:val="18"/>
-        </w:rPr>
-        <w:t>Room-House</w:t>
-      </w:r>
-      <w:r>
-        <w:rPr>
-          <w:b w:val="false"/>
-          <w:bCs w:val="false"/>
-          <w:sz w:val="18"/>
-          <w:szCs w:val="18"/>
-        </w:rPr>
-        <w:t xml:space="preserve">,  создающая т.н. </w:t>
-      </w:r>
-      <w:r>
-        <w:rPr>
-          <w:b/>
-          <w:bCs/>
-          <w:sz w:val="18"/>
-          <w:szCs w:val="18"/>
-        </w:rPr>
-        <w:t>SafeContainer</w:t>
-      </w:r>
-      <w:r>
-        <w:rPr>
-          <w:b w:val="false"/>
-          <w:bCs w:val="false"/>
-          <w:sz w:val="18"/>
-          <w:szCs w:val="18"/>
-        </w:rPr>
-        <w:t xml:space="preserve">, с целью </w:t>
-      </w:r>
-      <w:r>
-        <w:rPr>
-          <w:b w:val="false"/>
-          <w:bCs w:val="false"/>
-          <w:sz w:val="18"/>
-          <w:szCs w:val="18"/>
-        </w:rPr>
-        <w:t>защитить</w:t>
-      </w:r>
-      <w:r>
-        <w:rPr>
-          <w:b w:val="false"/>
-          <w:bCs w:val="false"/>
-          <w:sz w:val="18"/>
-          <w:szCs w:val="18"/>
-        </w:rPr>
-        <w:t xml:space="preserve"> используемые нами программы и технологии. Контейнер xTER </w:t>
-      </w:r>
-      <w:r>
-        <w:rPr>
-          <w:b w:val="false"/>
-          <w:bCs w:val="false"/>
-          <w:sz w:val="18"/>
-          <w:szCs w:val="18"/>
-        </w:rPr>
-        <w:t>также</w:t>
-      </w:r>
-      <w:r>
-        <w:rPr>
-          <w:b w:val="false"/>
-          <w:bCs w:val="false"/>
-          <w:sz w:val="18"/>
-          <w:szCs w:val="18"/>
-        </w:rPr>
-        <w:t xml:space="preserve"> очень удобен для вас, т.к. мы </w:t>
-      </w:r>
-      <w:r>
-        <w:rPr>
-          <w:b w:val="false"/>
-          <w:bCs w:val="false"/>
-          <w:sz w:val="18"/>
-          <w:szCs w:val="18"/>
-        </w:rPr>
-        <w:t>делаем</w:t>
-      </w:r>
-      <w:r>
-        <w:rPr>
-          <w:b w:val="false"/>
-          <w:bCs w:val="false"/>
-          <w:sz w:val="18"/>
-          <w:szCs w:val="18"/>
-        </w:rPr>
-        <w:t xml:space="preserve"> всю инсталляцию и конфигурацию софта </w:t>
-      </w:r>
-      <w:r>
-        <w:rPr>
-          <w:b w:val="false"/>
-          <w:bCs w:val="false"/>
-          <w:sz w:val="18"/>
-          <w:szCs w:val="18"/>
-        </w:rPr>
-        <w:t>и другую работу</w:t>
-      </w:r>
-      <w:r>
-        <w:rPr>
-          <w:b w:val="false"/>
-          <w:bCs w:val="false"/>
-          <w:sz w:val="18"/>
-          <w:szCs w:val="18"/>
-        </w:rPr>
-        <w:t xml:space="preserve">, </w:t>
-      </w:r>
-      <w:r>
-        <w:rPr>
-          <w:b w:val="false"/>
-          <w:bCs w:val="false"/>
-          <w:sz w:val="18"/>
-          <w:szCs w:val="18"/>
-        </w:rPr>
-        <w:t xml:space="preserve">а </w:t>
-      </w:r>
-      <w:r>
-        <w:rPr>
-          <w:b w:val="false"/>
-          <w:bCs w:val="false"/>
-          <w:sz w:val="18"/>
-          <w:szCs w:val="18"/>
-        </w:rPr>
-        <w:t>вам остаётся только загрузить xTER внутри виртуальной машины VirtualBox.</w:t>
-      </w:r>
-    </w:p>
-    <w:p>
-      <w:pPr>
-        <w:pStyle w:val="Normal"/>
-        <w:spacing w:before="0" w:after="200"/>
-        <w:rPr>
-          <w:b/>
           <w:b/>
           <w:bCs/>
           <w:sz w:val="22"/>
           <w:szCs w:val="22"/>
         </w:rPr>
-      </w:pPr>
-      <w:r>
-        <w:rPr>
+        <w:t>3. Что такое xTER и почему «Room-House is powered by xTER»?</w:t>
+      </w:r>
+    </w:p>
+    <w:p>
+      <w:pPr>
+        <w:pStyle w:val="Normal"/>
+        <w:spacing w:before="0" w:after="200"/>
+        <w:rPr/>
+      </w:pPr>
+      <w:r>
+        <w:rPr>
+          <w:b/>
+          <w:bCs/>
+          <w:sz w:val="18"/>
+          <w:szCs w:val="18"/>
+        </w:rPr>
+        <w:t>Room-House</w:t>
+      </w:r>
+      <w:r>
+        <w:rPr>
+          <w:b w:val="false"/>
+          <w:bCs w:val="false"/>
+          <w:sz w:val="18"/>
+          <w:szCs w:val="18"/>
+        </w:rPr>
+        <w:t xml:space="preserve"> работает внутри xTER, это короткий ответ. xTER  = собственная система контейнеризации для </w:t>
+      </w:r>
+      <w:r>
+        <w:rPr>
+          <w:b/>
+          <w:bCs/>
+          <w:sz w:val="18"/>
+          <w:szCs w:val="18"/>
+        </w:rPr>
+        <w:t>Room-House</w:t>
+      </w:r>
+      <w:r>
+        <w:rPr>
+          <w:b w:val="false"/>
+          <w:bCs w:val="false"/>
+          <w:sz w:val="18"/>
+          <w:szCs w:val="18"/>
+        </w:rPr>
+        <w:t xml:space="preserve">,  создающая т.н. </w:t>
+      </w:r>
+      <w:r>
+        <w:rPr>
+          <w:b/>
+          <w:bCs/>
+          <w:sz w:val="18"/>
+          <w:szCs w:val="18"/>
+        </w:rPr>
+        <w:t>SafeContainer</w:t>
+      </w:r>
+      <w:r>
+        <w:rPr>
+          <w:b w:val="false"/>
+          <w:bCs w:val="false"/>
+          <w:sz w:val="18"/>
+          <w:szCs w:val="18"/>
+        </w:rPr>
+        <w:t>, с целью защитить используемые нами программы и технологии. Контейнер xTER также очень удобен для вас, т.к. мы делаем всю инсталляцию и конфигурацию софта и другую работу, а вам остаётся только загрузить xTER внутри виртуальной машины VirtualBox.</w:t>
+      </w:r>
+    </w:p>
+    <w:p>
+      <w:pPr>
+        <w:pStyle w:val="Normal"/>
+        <w:spacing w:before="0" w:after="200"/>
+        <w:rPr>
+          <w:b/>
           <w:b/>
           <w:bCs/>
           <w:sz w:val="22"/>
           <w:szCs w:val="22"/>
         </w:rPr>
+      </w:pPr>
+      <w:r>
+        <w:rPr>
+          <w:b/>
+          <w:bCs/>
+          <w:sz w:val="22"/>
+          <w:szCs w:val="22"/>
+        </w:rPr>
         <w:t>4. Почему VirtualBox? Можно ли использовать другие виртуали для нода R-H?</w:t>
       </w:r>
     </w:p>
@@ -7844,25 +7622,7 @@
           <w:sz w:val="18"/>
           <w:szCs w:val="18"/>
         </w:rPr>
-        <w:t xml:space="preserve"> можно поднять на обычном десктопе с 4GB оперативки и static IP. На других виртуалях, вряд ли </w:t>
-      </w:r>
-      <w:r>
-        <w:rPr>
-          <w:b w:val="false"/>
-          <w:bCs w:val="false"/>
-          <w:sz w:val="18"/>
-          <w:szCs w:val="18"/>
-        </w:rPr>
-        <w:t>- с</w:t>
-      </w:r>
-      <w:r>
-        <w:rPr>
-          <w:b w:val="false"/>
-          <w:bCs w:val="false"/>
-          <w:sz w:val="18"/>
-          <w:szCs w:val="18"/>
-        </w:rPr>
-        <w:t>лишком специфична загрузка xTER.</w:t>
+        <w:t xml:space="preserve"> можно поднять на обычном десктопе с 4GB оперативки и static IP. На других виртуалях, вряд ли - слишком специфична загрузка xTER.</w:t>
       </w:r>
     </w:p>
     <w:p>

</xml_diff>